<commit_message>
updated  referencing using word, deleted bibtex files
</commit_message>
<xml_diff>
--- a/project in word.docx
+++ b/project in word.docx
@@ -28,9 +28,13 @@
           <w:szCs w:val="39"/>
           <w:lang w:val="en-GB" w:eastAsia="en-GB"/>
         </w:rPr>
-        <w:t xml:space="preserve"># </w:t>
-      </w:r>
-      <w:r>
+        <w:t># Table of contents</w:t>
+      </w:r>
+    </w:p>
+    <w:p>
+      <w:pPr>
+        <w:spacing w:before="129" w:after="0" w:line="240" w:lineRule="auto"/>
+        <w:outlineLvl w:val="0"/>
         <w:rPr>
           <w:rFonts w:ascii="inherit" w:eastAsia="Times New Roman" w:hAnsi="inherit" w:cs="Helvetica"/>
           <w:b/>
@@ -41,35 +45,8 @@
           <w:szCs w:val="39"/>
           <w:lang w:val="en-GB" w:eastAsia="en-GB"/>
         </w:rPr>
-        <w:t>Introduction</w:t>
-      </w:r>
-    </w:p>
-    <w:p>
-      <w:pPr>
-        <w:spacing w:before="240" w:after="0" w:line="240" w:lineRule="auto"/>
-        <w:rPr>
-          <w:rFonts w:ascii="Helvetica" w:eastAsia="Times New Roman" w:hAnsi="Helvetica" w:cs="Helvetica"/>
-          <w:color w:val="000000"/>
-          <w:sz w:val="21"/>
-          <w:szCs w:val="21"/>
-          <w:lang w:val="en-GB" w:eastAsia="en-GB"/>
-        </w:rPr>
-      </w:pPr>
-      <w:r>
-        <w:rPr>
-          <w:rFonts w:ascii="Helvetica" w:eastAsia="Times New Roman" w:hAnsi="Helvetica" w:cs="Helvetica"/>
-          <w:color w:val="000000"/>
-          <w:sz w:val="21"/>
-          <w:szCs w:val="21"/>
-          <w:lang w:val="en-GB" w:eastAsia="en-GB"/>
-        </w:rPr>
-        <w:t>This Documentation file covers what is Fisher's Iris Dataset, why it is used in data analysis, methods for analysing data in Python and then examples of how this can be done with the Fisher's Iris Dataset.</w:t>
-      </w:r>
-    </w:p>
-    <w:p>
-      <w:pPr>
-        <w:spacing w:before="129" w:after="0" w:line="240" w:lineRule="auto"/>
-        <w:outlineLvl w:val="0"/>
+      </w:pPr>
+      <w:r>
         <w:rPr>
           <w:rFonts w:ascii="inherit" w:eastAsia="Times New Roman" w:hAnsi="inherit" w:cs="Helvetica"/>
           <w:b/>
@@ -80,7 +57,8 @@
           <w:szCs w:val="39"/>
           <w:lang w:val="en-GB" w:eastAsia="en-GB"/>
         </w:rPr>
-      </w:pPr>
+        <w:t xml:space="preserve"># </w:t>
+      </w:r>
       <w:r>
         <w:rPr>
           <w:rFonts w:ascii="inherit" w:eastAsia="Times New Roman" w:hAnsi="inherit" w:cs="Helvetica"/>
@@ -92,9 +70,55 @@
           <w:szCs w:val="39"/>
           <w:lang w:val="en-GB" w:eastAsia="en-GB"/>
         </w:rPr>
-        <w:t xml:space="preserve"># </w:t>
-      </w:r>
-      <w:r>
+        <w:t>Introduction</w:t>
+      </w:r>
+    </w:p>
+    <w:p>
+      <w:pPr>
+        <w:spacing w:before="240" w:after="0" w:line="240" w:lineRule="auto"/>
+        <w:rPr>
+          <w:rFonts w:ascii="Helvetica" w:eastAsia="Times New Roman" w:hAnsi="Helvetica" w:cs="Helvetica"/>
+          <w:color w:val="000000"/>
+          <w:sz w:val="21"/>
+          <w:szCs w:val="21"/>
+          <w:lang w:val="en-GB" w:eastAsia="en-GB"/>
+        </w:rPr>
+      </w:pPr>
+      <w:r>
+        <w:rPr>
+          <w:rFonts w:ascii="Helvetica" w:eastAsia="Times New Roman" w:hAnsi="Helvetica" w:cs="Helvetica"/>
+          <w:color w:val="000000"/>
+          <w:sz w:val="21"/>
+          <w:szCs w:val="21"/>
+          <w:lang w:val="en-GB" w:eastAsia="en-GB"/>
+        </w:rPr>
+        <w:t>This Documentation file covers what is Fisher's Iris Dataset, why it is used in data analysis, methods for analysing data in Python and then examples of how this can be done with the Fisher's Iris Dataset.</w:t>
+      </w:r>
+      <w:r>
+        <w:rPr>
+          <w:rFonts w:ascii="Helvetica" w:eastAsia="Times New Roman" w:hAnsi="Helvetica" w:cs="Helvetica"/>
+          <w:color w:val="000000"/>
+          <w:sz w:val="21"/>
+          <w:szCs w:val="21"/>
+          <w:lang w:val="en-GB" w:eastAsia="en-GB"/>
+        </w:rPr>
+        <w:t xml:space="preserve"> There is a separate Readme file that </w:t>
+      </w:r>
+      <w:r>
+        <w:rPr>
+          <w:rFonts w:ascii="Helvetica" w:eastAsia="Times New Roman" w:hAnsi="Helvetica" w:cs="Helvetica"/>
+          <w:color w:val="000000"/>
+          <w:sz w:val="21"/>
+          <w:szCs w:val="21"/>
+          <w:lang w:val="en-GB" w:eastAsia="en-GB"/>
+        </w:rPr>
+        <w:t>describes the final version of my code.</w:t>
+      </w:r>
+    </w:p>
+    <w:p>
+      <w:pPr>
+        <w:spacing w:before="129" w:after="0" w:line="240" w:lineRule="auto"/>
+        <w:outlineLvl w:val="0"/>
         <w:rPr>
           <w:rFonts w:ascii="inherit" w:eastAsia="Times New Roman" w:hAnsi="inherit" w:cs="Helvetica"/>
           <w:b/>
@@ -105,36 +129,38 @@
           <w:szCs w:val="39"/>
           <w:lang w:val="en-GB" w:eastAsia="en-GB"/>
         </w:rPr>
-        <w:t>The Fisher's Iris Dataset</w:t>
-      </w:r>
-    </w:p>
-    <w:p>
-      <w:pPr>
-        <w:spacing w:before="153" w:after="0" w:line="240" w:lineRule="auto"/>
-        <w:outlineLvl w:val="1"/>
+      </w:pPr>
+      <w:r>
         <w:rPr>
           <w:rFonts w:ascii="inherit" w:eastAsia="Times New Roman" w:hAnsi="inherit" w:cs="Helvetica"/>
           <w:b/>
           <w:bCs/>
           <w:color w:val="000000"/>
-          <w:sz w:val="33"/>
-          <w:szCs w:val="33"/>
-          <w:lang w:val="en-GB" w:eastAsia="en-GB"/>
-        </w:rPr>
-      </w:pPr>
+          <w:kern w:val="36"/>
+          <w:sz w:val="39"/>
+          <w:szCs w:val="39"/>
+          <w:lang w:val="en-GB" w:eastAsia="en-GB"/>
+        </w:rPr>
+        <w:t xml:space="preserve"># </w:t>
+      </w:r>
       <w:r>
         <w:rPr>
           <w:rFonts w:ascii="inherit" w:eastAsia="Times New Roman" w:hAnsi="inherit" w:cs="Helvetica"/>
           <w:b/>
           <w:bCs/>
           <w:color w:val="000000"/>
-          <w:sz w:val="33"/>
-          <w:szCs w:val="33"/>
-          <w:lang w:val="en-GB" w:eastAsia="en-GB"/>
-        </w:rPr>
-        <w:t xml:space="preserve">## </w:t>
-      </w:r>
-      <w:r>
+          <w:kern w:val="36"/>
+          <w:sz w:val="39"/>
+          <w:szCs w:val="39"/>
+          <w:lang w:val="en-GB" w:eastAsia="en-GB"/>
+        </w:rPr>
+        <w:t>The Fisher's Iris Dataset</w:t>
+      </w:r>
+    </w:p>
+    <w:p>
+      <w:pPr>
+        <w:spacing w:before="153" w:after="0" w:line="240" w:lineRule="auto"/>
+        <w:outlineLvl w:val="1"/>
         <w:rPr>
           <w:rFonts w:ascii="inherit" w:eastAsia="Times New Roman" w:hAnsi="inherit" w:cs="Helvetica"/>
           <w:b/>
@@ -144,6 +170,29 @@
           <w:szCs w:val="33"/>
           <w:lang w:val="en-GB" w:eastAsia="en-GB"/>
         </w:rPr>
+      </w:pPr>
+      <w:r>
+        <w:rPr>
+          <w:rFonts w:ascii="inherit" w:eastAsia="Times New Roman" w:hAnsi="inherit" w:cs="Helvetica"/>
+          <w:b/>
+          <w:bCs/>
+          <w:color w:val="000000"/>
+          <w:sz w:val="33"/>
+          <w:szCs w:val="33"/>
+          <w:lang w:val="en-GB" w:eastAsia="en-GB"/>
+        </w:rPr>
+        <w:t xml:space="preserve">## </w:t>
+      </w:r>
+      <w:r>
+        <w:rPr>
+          <w:rFonts w:ascii="inherit" w:eastAsia="Times New Roman" w:hAnsi="inherit" w:cs="Helvetica"/>
+          <w:b/>
+          <w:bCs/>
+          <w:color w:val="000000"/>
+          <w:sz w:val="33"/>
+          <w:szCs w:val="33"/>
+          <w:lang w:val="en-GB" w:eastAsia="en-GB"/>
+        </w:rPr>
         <w:t>What is Fisher's Iris Dataset?</w:t>
       </w:r>
     </w:p>
@@ -166,7 +215,253 @@
           <w:szCs w:val="21"/>
           <w:lang w:val="en-GB" w:eastAsia="en-GB"/>
         </w:rPr>
-        <w:t>The Fisher's Iris dataset is a simple dataset of 150 records: 50 records of 3 different types of irises. There are 5 variables in the dataset:</w:t>
+        <w:t xml:space="preserve">The Fisher's Iris dataset is a simple dataset of 150 records: 50 records of 3 different types of irises. </w:t>
+      </w:r>
+      <w:r>
+        <w:rPr>
+          <w:rFonts w:ascii="Helvetica" w:eastAsia="Times New Roman" w:hAnsi="Helvetica" w:cs="Helvetica"/>
+          <w:color w:val="000000"/>
+          <w:sz w:val="21"/>
+          <w:szCs w:val="21"/>
+          <w:lang w:val="en-GB" w:eastAsia="en-GB"/>
+        </w:rPr>
+        <w:t>The data was collected by Edgar Anderson who was trying to work out how one species of Iris evolved from another</w:t>
+      </w:r>
+      <w:sdt>
+        <w:sdtPr>
+          <w:rPr>
+            <w:rFonts w:ascii="Helvetica" w:eastAsia="Times New Roman" w:hAnsi="Helvetica" w:cs="Helvetica"/>
+            <w:color w:val="000000"/>
+            <w:sz w:val="21"/>
+            <w:szCs w:val="21"/>
+            <w:lang w:val="en-GB" w:eastAsia="en-GB"/>
+          </w:rPr>
+          <w:tag w:val="MENDELEY_CITATION_v3_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"/>
+          <w:id w:val="-476294703"/>
+          <w:placeholder>
+            <w:docPart w:val="744C738C3C574B4993431C6C2332FCA5"/>
+          </w:placeholder>
+        </w:sdtPr>
+        <w:sdtContent>
+          <w:r>
+            <w:rPr>
+              <w:rFonts w:ascii="Helvetica" w:eastAsia="Times New Roman" w:hAnsi="Helvetica" w:cs="Helvetica"/>
+              <w:color w:val="000000"/>
+              <w:sz w:val="21"/>
+              <w:szCs w:val="21"/>
+              <w:lang w:val="en-GB" w:eastAsia="en-GB"/>
+            </w:rPr>
+            <w:t>(1,2)</w:t>
+          </w:r>
+        </w:sdtContent>
+      </w:sdt>
+      <w:r>
+        <w:rPr>
+          <w:rFonts w:ascii="Helvetica" w:eastAsia="Times New Roman" w:hAnsi="Helvetica" w:cs="Helvetica"/>
+          <w:color w:val="000000"/>
+          <w:sz w:val="21"/>
+          <w:szCs w:val="21"/>
+          <w:lang w:val="en-GB" w:eastAsia="en-GB"/>
+        </w:rPr>
+        <w:t>. He chose to study Iris Versicolour</w:t>
+      </w:r>
+      <w:r>
+        <w:rPr>
+          <w:rFonts w:ascii="Helvetica" w:eastAsia="Times New Roman" w:hAnsi="Helvetica" w:cs="Helvetica"/>
+          <w:color w:val="000000"/>
+          <w:sz w:val="21"/>
+          <w:szCs w:val="21"/>
+          <w:lang w:val="en-GB" w:eastAsia="en-GB"/>
+        </w:rPr>
+        <w:t xml:space="preserve"> and through his word he discovered </w:t>
+      </w:r>
+      <w:r>
+        <w:rPr>
+          <w:rFonts w:ascii="Helvetica" w:eastAsia="Times New Roman" w:hAnsi="Helvetica" w:cs="Helvetica"/>
+          <w:color w:val="000000"/>
+          <w:sz w:val="21"/>
+          <w:szCs w:val="21"/>
+          <w:lang w:val="en-GB" w:eastAsia="en-GB"/>
+        </w:rPr>
+        <w:t xml:space="preserve">that this was </w:t>
+      </w:r>
+      <w:proofErr w:type="gramStart"/>
+      <w:r>
+        <w:rPr>
+          <w:rFonts w:ascii="Helvetica" w:eastAsia="Times New Roman" w:hAnsi="Helvetica" w:cs="Helvetica"/>
+          <w:color w:val="000000"/>
+          <w:sz w:val="21"/>
+          <w:szCs w:val="21"/>
+          <w:lang w:val="en-GB" w:eastAsia="en-GB"/>
+        </w:rPr>
+        <w:t>actually two</w:t>
+      </w:r>
+      <w:proofErr w:type="gramEnd"/>
+      <w:r>
+        <w:rPr>
+          <w:rFonts w:ascii="Helvetica" w:eastAsia="Times New Roman" w:hAnsi="Helvetica" w:cs="Helvetica"/>
+          <w:color w:val="000000"/>
+          <w:sz w:val="21"/>
+          <w:szCs w:val="21"/>
+          <w:lang w:val="en-GB" w:eastAsia="en-GB"/>
+        </w:rPr>
+        <w:t xml:space="preserve"> </w:t>
+      </w:r>
+      <w:r>
+        <w:rPr>
+          <w:rFonts w:ascii="Helvetica" w:eastAsia="Times New Roman" w:hAnsi="Helvetica" w:cs="Helvetica"/>
+          <w:color w:val="000000"/>
+          <w:sz w:val="21"/>
+          <w:szCs w:val="21"/>
+          <w:lang w:val="en-GB" w:eastAsia="en-GB"/>
+        </w:rPr>
+        <w:t>species: Iris Versicolour and Iris Virginica</w:t>
+      </w:r>
+      <w:r>
+        <w:rPr>
+          <w:rFonts w:ascii="Helvetica" w:eastAsia="Times New Roman" w:hAnsi="Helvetica" w:cs="Helvetica"/>
+          <w:color w:val="000000"/>
+          <w:sz w:val="21"/>
+          <w:szCs w:val="21"/>
+          <w:lang w:val="en-GB" w:eastAsia="en-GB"/>
+        </w:rPr>
+        <w:t xml:space="preserve">. He also studied Iris </w:t>
+      </w:r>
+      <w:proofErr w:type="spellStart"/>
+      <w:r>
+        <w:rPr>
+          <w:rFonts w:ascii="Helvetica" w:eastAsia="Times New Roman" w:hAnsi="Helvetica" w:cs="Helvetica"/>
+          <w:color w:val="000000"/>
+          <w:sz w:val="21"/>
+          <w:szCs w:val="21"/>
+          <w:lang w:val="en-GB" w:eastAsia="en-GB"/>
+        </w:rPr>
+        <w:t>Setosa</w:t>
+      </w:r>
+      <w:proofErr w:type="spellEnd"/>
+      <w:r>
+        <w:rPr>
+          <w:rFonts w:ascii="Helvetica" w:eastAsia="Times New Roman" w:hAnsi="Helvetica" w:cs="Helvetica"/>
+          <w:color w:val="000000"/>
+          <w:sz w:val="21"/>
+          <w:szCs w:val="21"/>
+          <w:lang w:val="en-GB" w:eastAsia="en-GB"/>
+        </w:rPr>
+        <w:t xml:space="preserve"> and from his investigation he discovered</w:t>
+      </w:r>
+      <w:r>
+        <w:rPr>
+          <w:rFonts w:ascii="Helvetica" w:eastAsia="Times New Roman" w:hAnsi="Helvetica" w:cs="Helvetica"/>
+          <w:color w:val="000000"/>
+          <w:sz w:val="21"/>
+          <w:szCs w:val="21"/>
+          <w:lang w:val="en-GB" w:eastAsia="en-GB"/>
+        </w:rPr>
+        <w:t xml:space="preserve"> that the Iris Versicolour in </w:t>
+      </w:r>
+      <w:proofErr w:type="gramStart"/>
+      <w:r>
+        <w:rPr>
+          <w:rFonts w:ascii="Helvetica" w:eastAsia="Times New Roman" w:hAnsi="Helvetica" w:cs="Helvetica"/>
+          <w:color w:val="000000"/>
+          <w:sz w:val="21"/>
+          <w:szCs w:val="21"/>
+          <w:lang w:val="en-GB" w:eastAsia="en-GB"/>
+        </w:rPr>
+        <w:t>North East</w:t>
+      </w:r>
+      <w:proofErr w:type="gramEnd"/>
+      <w:r>
+        <w:rPr>
+          <w:rFonts w:ascii="Helvetica" w:eastAsia="Times New Roman" w:hAnsi="Helvetica" w:cs="Helvetica"/>
+          <w:color w:val="000000"/>
+          <w:sz w:val="21"/>
+          <w:szCs w:val="21"/>
+          <w:lang w:val="en-GB" w:eastAsia="en-GB"/>
+        </w:rPr>
+        <w:t xml:space="preserve"> America </w:t>
+      </w:r>
+      <w:r>
+        <w:rPr>
+          <w:rFonts w:ascii="Helvetica" w:eastAsia="Times New Roman" w:hAnsi="Helvetica" w:cs="Helvetica"/>
+          <w:color w:val="000000"/>
+          <w:sz w:val="21"/>
+          <w:szCs w:val="21"/>
+          <w:lang w:val="en-GB" w:eastAsia="en-GB"/>
+        </w:rPr>
+        <w:t>i</w:t>
+      </w:r>
+      <w:r>
+        <w:rPr>
+          <w:rFonts w:ascii="Helvetica" w:eastAsia="Times New Roman" w:hAnsi="Helvetica" w:cs="Helvetica"/>
+          <w:color w:val="000000"/>
+          <w:sz w:val="21"/>
+          <w:szCs w:val="21"/>
+          <w:lang w:val="en-GB" w:eastAsia="en-GB"/>
+        </w:rPr>
+        <w:t>s a breeding of Iris Vi</w:t>
+      </w:r>
+      <w:r>
+        <w:rPr>
+          <w:rFonts w:ascii="Helvetica" w:eastAsia="Times New Roman" w:hAnsi="Helvetica" w:cs="Helvetica"/>
+          <w:color w:val="000000"/>
+          <w:sz w:val="21"/>
+          <w:szCs w:val="21"/>
+          <w:lang w:val="en-GB" w:eastAsia="en-GB"/>
+        </w:rPr>
+        <w:t>r</w:t>
+      </w:r>
+      <w:r>
+        <w:rPr>
+          <w:rFonts w:ascii="Helvetica" w:eastAsia="Times New Roman" w:hAnsi="Helvetica" w:cs="Helvetica"/>
+          <w:color w:val="000000"/>
+          <w:sz w:val="21"/>
+          <w:szCs w:val="21"/>
+          <w:lang w:val="en-GB" w:eastAsia="en-GB"/>
+        </w:rPr>
+        <w:t xml:space="preserve">ginica and Irish </w:t>
+      </w:r>
+      <w:proofErr w:type="spellStart"/>
+      <w:r>
+        <w:rPr>
+          <w:rFonts w:ascii="Helvetica" w:eastAsia="Times New Roman" w:hAnsi="Helvetica" w:cs="Helvetica"/>
+          <w:color w:val="000000"/>
+          <w:sz w:val="21"/>
+          <w:szCs w:val="21"/>
+          <w:lang w:val="en-GB" w:eastAsia="en-GB"/>
+        </w:rPr>
+        <w:t>Setosa</w:t>
+      </w:r>
+      <w:proofErr w:type="spellEnd"/>
+      <w:r>
+        <w:rPr>
+          <w:rFonts w:ascii="Helvetica" w:eastAsia="Times New Roman" w:hAnsi="Helvetica" w:cs="Helvetica"/>
+          <w:color w:val="000000"/>
+          <w:sz w:val="21"/>
+          <w:szCs w:val="21"/>
+          <w:lang w:val="en-GB" w:eastAsia="en-GB"/>
+        </w:rPr>
+        <w:t>.</w:t>
+      </w:r>
+      <w:r>
+        <w:rPr>
+          <w:rFonts w:ascii="Helvetica" w:eastAsia="Times New Roman" w:hAnsi="Helvetica" w:cs="Helvetica"/>
+          <w:color w:val="000000"/>
+          <w:sz w:val="21"/>
+          <w:szCs w:val="21"/>
+          <w:lang w:val="en-GB" w:eastAsia="en-GB"/>
+        </w:rPr>
+        <w:t xml:space="preserve">  To complete this research Anderson collected 5 variables about example of the different irises</w:t>
+      </w:r>
+      <w:r>
+        <w:rPr>
+          <w:rFonts w:ascii="Helvetica" w:eastAsia="Times New Roman" w:hAnsi="Helvetica" w:cs="Helvetica"/>
+          <w:color w:val="000000"/>
+          <w:sz w:val="21"/>
+          <w:szCs w:val="21"/>
+          <w:lang w:val="en-GB" w:eastAsia="en-GB"/>
+        </w:rPr>
+        <w:t>:</w:t>
       </w:r>
     </w:p>
     <w:p>
@@ -322,8 +617,20 @@
           <w:szCs w:val="21"/>
           <w:lang w:val="en-GB" w:eastAsia="en-GB"/>
         </w:rPr>
-        <w:t>Iris Setosa</w:t>
-      </w:r>
+        <w:t xml:space="preserve">Iris </w:t>
+      </w:r>
+      <w:proofErr w:type="spellStart"/>
+      <w:r>
+        <w:rPr>
+          <w:rFonts w:ascii="Helvetica" w:eastAsia="Times New Roman" w:hAnsi="Helvetica" w:cs="Helvetica"/>
+          <w:color w:val="000000"/>
+          <w:sz w:val="21"/>
+          <w:szCs w:val="21"/>
+          <w:lang w:val="en-GB" w:eastAsia="en-GB"/>
+        </w:rPr>
+        <w:t>Setosa</w:t>
+      </w:r>
+      <w:proofErr w:type="spellEnd"/>
     </w:p>
     <w:p>
       <w:pPr>
@@ -396,7 +703,107 @@
           <w:szCs w:val="21"/>
           <w:lang w:val="en-GB" w:eastAsia="en-GB"/>
         </w:rPr>
-        <w:t>The data was collected by Edgar Anderson who was trying to work out how one species of Iris evolved from another. He chose to study Iris Versicolour, but subsequently discovered this was actually two species: Iris Versicolour and Iris Virginica. He added to his investigation Iris Setosa. From his investigation he discovered that the Iris Versicolour in North East America as a breeding of Iris Viginica and Irish Setosa.</w:t>
+        <w:t xml:space="preserve">The simplicity of the dataset and its </w:t>
+      </w:r>
+      <w:r>
+        <w:rPr>
+          <w:rFonts w:ascii="Helvetica" w:eastAsia="Times New Roman" w:hAnsi="Helvetica" w:cs="Helvetica"/>
+          <w:color w:val="000000"/>
+          <w:sz w:val="21"/>
+          <w:szCs w:val="21"/>
+          <w:lang w:val="en-GB" w:eastAsia="en-GB"/>
+        </w:rPr>
+        <w:t>relatively small size makes it ideal for statistical analysis, computer science and machine learning</w:t>
+      </w:r>
+      <w:r>
+        <w:rPr>
+          <w:rFonts w:ascii="Helvetica" w:eastAsia="Times New Roman" w:hAnsi="Helvetica" w:cs="Helvetica"/>
+          <w:color w:val="000000"/>
+          <w:sz w:val="21"/>
+          <w:szCs w:val="21"/>
+          <w:lang w:val="en-GB" w:eastAsia="en-GB"/>
+        </w:rPr>
+        <w:t xml:space="preserve">. The dataset was famously used </w:t>
+      </w:r>
+      <w:r>
+        <w:rPr>
+          <w:rFonts w:ascii="Helvetica" w:eastAsia="Times New Roman" w:hAnsi="Helvetica" w:cs="Helvetica"/>
+          <w:color w:val="000000"/>
+          <w:sz w:val="21"/>
+          <w:szCs w:val="21"/>
+          <w:lang w:val="en-GB" w:eastAsia="en-GB"/>
+        </w:rPr>
+        <w:t xml:space="preserve">by Ronald Fisher in his 1936 paper The use of multiple measurements in taxonomic problems </w:t>
+      </w:r>
+      <w:sdt>
+        <w:sdtPr>
+          <w:rPr>
+            <w:rFonts w:ascii="Helvetica" w:eastAsia="Times New Roman" w:hAnsi="Helvetica" w:cs="Helvetica"/>
+            <w:color w:val="000000"/>
+            <w:sz w:val="21"/>
+            <w:szCs w:val="21"/>
+            <w:lang w:val="en-GB" w:eastAsia="en-GB"/>
+          </w:rPr>
+          <w:tag w:val="MENDELEY_CITATION_v3_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"/>
+          <w:id w:val="1785303549"/>
+          <w:placeholder>
+            <w:docPart w:val="DefaultPlaceholder_-1854013440"/>
+          </w:placeholder>
+        </w:sdtPr>
+        <w:sdtContent>
+          <w:r>
+            <w:rPr>
+              <w:rFonts w:ascii="Helvetica" w:eastAsia="Times New Roman" w:hAnsi="Helvetica" w:cs="Helvetica"/>
+              <w:color w:val="000000"/>
+              <w:sz w:val="21"/>
+              <w:szCs w:val="21"/>
+              <w:lang w:val="en-GB" w:eastAsia="en-GB"/>
+            </w:rPr>
+            <w:t>(3)</w:t>
+          </w:r>
+        </w:sdtContent>
+      </w:sdt>
+      <w:r>
+        <w:rPr>
+          <w:rFonts w:ascii="Helvetica" w:eastAsia="Times New Roman" w:hAnsi="Helvetica" w:cs="Helvetica"/>
+          <w:color w:val="000000"/>
+          <w:sz w:val="21"/>
+          <w:szCs w:val="21"/>
+          <w:lang w:val="en-GB" w:eastAsia="en-GB"/>
+        </w:rPr>
+        <w:t>, hence it being commonly known as Fisher’s Iris Dataset</w:t>
+      </w:r>
+      <w:r>
+        <w:rPr>
+          <w:rFonts w:ascii="Helvetica" w:eastAsia="Times New Roman" w:hAnsi="Helvetica" w:cs="Helvetica"/>
+          <w:color w:val="000000"/>
+          <w:sz w:val="21"/>
+          <w:szCs w:val="21"/>
+          <w:lang w:val="en-GB" w:eastAsia="en-GB"/>
+        </w:rPr>
+        <w:t xml:space="preserve">. From analysing the data Fisher showed that Iris </w:t>
+      </w:r>
+      <w:proofErr w:type="spellStart"/>
+      <w:r>
+        <w:rPr>
+          <w:rFonts w:ascii="Helvetica" w:eastAsia="Times New Roman" w:hAnsi="Helvetica" w:cs="Helvetica"/>
+          <w:color w:val="000000"/>
+          <w:sz w:val="21"/>
+          <w:szCs w:val="21"/>
+          <w:lang w:val="en-GB" w:eastAsia="en-GB"/>
+        </w:rPr>
+        <w:t>Setosa</w:t>
+      </w:r>
+      <w:proofErr w:type="spellEnd"/>
+      <w:r>
+        <w:rPr>
+          <w:rFonts w:ascii="Helvetica" w:eastAsia="Times New Roman" w:hAnsi="Helvetica" w:cs="Helvetica"/>
+          <w:color w:val="000000"/>
+          <w:sz w:val="21"/>
+          <w:szCs w:val="21"/>
+          <w:lang w:val="en-GB" w:eastAsia="en-GB"/>
+        </w:rPr>
+        <w:t xml:space="preserve"> could be separated from Iris Versicolour and Iris Virginica. </w:t>
       </w:r>
     </w:p>
     <w:p>
@@ -418,7 +825,7 @@
           <w:szCs w:val="21"/>
           <w:lang w:val="en-GB" w:eastAsia="en-GB"/>
         </w:rPr>
-        <w:t>The dataset was published by Ronald Fisher in his 1936 paper The use of multiple measurements in taxonomic problems [1]. From analysing the data Fisher showed that Iris Setosa could be separated from Iris Versicolour and Iris Virginica. Through this project we are going to use Python to create some visual representations of the data that confirms this differentiation.</w:t>
+        <w:t>Through this project we are going to use Python to create some visual representations of the data that confirms this differentiation.</w:t>
       </w:r>
     </w:p>
     <w:p>
@@ -479,7 +886,75 @@
           <w:szCs w:val="21"/>
           <w:lang w:val="en-GB" w:eastAsia="en-GB"/>
         </w:rPr>
-        <w:t>The data set was donated in 1988 by Michael Marshall and is published to the public at UCI Machine Learning Repository [2].</w:t>
+        <w:t xml:space="preserve">The data set was donated in 1988 by Michael Marshall and is published to the public at UCI Machine </w:t>
+      </w:r>
+      <w:r>
+        <w:rPr>
+          <w:rFonts w:ascii="Helvetica" w:eastAsia="Times New Roman" w:hAnsi="Helvetica" w:cs="Helvetica"/>
+          <w:color w:val="000000"/>
+          <w:sz w:val="21"/>
+          <w:szCs w:val="21"/>
+          <w:lang w:val="en-GB" w:eastAsia="en-GB"/>
+        </w:rPr>
+        <w:t>L</w:t>
+      </w:r>
+      <w:r>
+        <w:rPr>
+          <w:rFonts w:ascii="Helvetica" w:eastAsia="Times New Roman" w:hAnsi="Helvetica" w:cs="Helvetica"/>
+          <w:color w:val="000000"/>
+          <w:sz w:val="21"/>
+          <w:szCs w:val="21"/>
+          <w:lang w:val="en-GB" w:eastAsia="en-GB"/>
+        </w:rPr>
+        <w:t>earning Repository</w:t>
+      </w:r>
+      <w:r>
+        <w:rPr>
+          <w:rFonts w:ascii="Helvetica" w:eastAsia="Times New Roman" w:hAnsi="Helvetica" w:cs="Helvetica"/>
+          <w:color w:val="000000"/>
+          <w:sz w:val="21"/>
+          <w:szCs w:val="21"/>
+          <w:lang w:val="en-GB" w:eastAsia="en-GB"/>
+        </w:rPr>
+        <w:t xml:space="preserve"> </w:t>
+      </w:r>
+      <w:sdt>
+        <w:sdtPr>
+          <w:rPr>
+            <w:rFonts w:ascii="Helvetica" w:eastAsia="Times New Roman" w:hAnsi="Helvetica" w:cs="Helvetica"/>
+            <w:color w:val="000000"/>
+            <w:sz w:val="21"/>
+            <w:szCs w:val="21"/>
+            <w:lang w:val="en-GB" w:eastAsia="en-GB"/>
+          </w:rPr>
+          <w:tag w:val="MENDELEY_CITATION_v3_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"/>
+          <w:id w:val="1128198225"/>
+          <w:placeholder>
+            <w:docPart w:val="DefaultPlaceholder_-1854013440"/>
+          </w:placeholder>
+        </w:sdtPr>
+        <w:sdtContent>
+          <w:r>
+            <w:rPr>
+              <w:rFonts w:ascii="Helvetica" w:eastAsia="Times New Roman" w:hAnsi="Helvetica" w:cs="Helvetica"/>
+              <w:color w:val="000000"/>
+              <w:sz w:val="21"/>
+              <w:szCs w:val="21"/>
+              <w:lang w:val="en-GB" w:eastAsia="en-GB"/>
+            </w:rPr>
+            <w:t>(4)</w:t>
+          </w:r>
+        </w:sdtContent>
+      </w:sdt>
+      <w:r>
+        <w:rPr>
+          <w:rFonts w:ascii="Helvetica" w:eastAsia="Times New Roman" w:hAnsi="Helvetica" w:cs="Helvetica"/>
+          <w:color w:val="000000"/>
+          <w:sz w:val="21"/>
+          <w:szCs w:val="21"/>
+          <w:lang w:val="en-GB" w:eastAsia="en-GB"/>
+        </w:rPr>
+        <w:t>.</w:t>
       </w:r>
     </w:p>
     <w:p>
@@ -523,6 +998,195 @@
     </w:p>
     <w:p>
       <w:pPr>
+        <w:rPr>
+          <w:lang w:val="en-GB" w:eastAsia="en-GB"/>
+        </w:rPr>
+      </w:pPr>
+      <w:r>
+        <w:rPr>
+          <w:lang w:val="en-GB" w:eastAsia="en-GB"/>
+        </w:rPr>
+        <w:t xml:space="preserve">The </w:t>
+      </w:r>
+      <w:r>
+        <w:rPr>
+          <w:lang w:val="en-GB" w:eastAsia="en-GB"/>
+        </w:rPr>
+        <w:t xml:space="preserve">Fisher’s Iris Dataset </w:t>
+      </w:r>
+      <w:r>
+        <w:rPr>
+          <w:lang w:val="en-GB" w:eastAsia="en-GB"/>
+        </w:rPr>
+        <w:t xml:space="preserve">is </w:t>
+      </w:r>
+      <w:r>
+        <w:rPr>
+          <w:lang w:val="en-GB" w:eastAsia="en-GB"/>
+        </w:rPr>
+        <w:t xml:space="preserve">small, with limited variables and categories (classes of iris), this makes it a great place to test statistical, computer science and machine learning techniques. Fisher’s 1936 paper </w:t>
+      </w:r>
+      <w:sdt>
+        <w:sdtPr>
+          <w:rPr>
+            <w:color w:val="000000"/>
+            <w:lang w:val="en-GB" w:eastAsia="en-GB"/>
+          </w:rPr>
+          <w:tag w:val="MENDELEY_CITATION_v3_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"/>
+          <w:id w:val="1104000459"/>
+          <w:placeholder>
+            <w:docPart w:val="DefaultPlaceholder_-1854013440"/>
+          </w:placeholder>
+        </w:sdtPr>
+        <w:sdtContent>
+          <w:r>
+            <w:rPr>
+              <w:color w:val="000000"/>
+              <w:lang w:val="en-GB" w:eastAsia="en-GB"/>
+            </w:rPr>
+            <w:t>(5)</w:t>
+          </w:r>
+        </w:sdtContent>
+      </w:sdt>
+      <w:r>
+        <w:rPr>
+          <w:color w:val="000000"/>
+          <w:lang w:val="en-GB" w:eastAsia="en-GB"/>
+        </w:rPr>
+        <w:t xml:space="preserve"> publishing the dataset has been referenced in </w:t>
+      </w:r>
+      <w:r>
+        <w:rPr>
+          <w:color w:val="000000"/>
+          <w:lang w:val="en-GB" w:eastAsia="en-GB"/>
+        </w:rPr>
+        <w:t>8,702 academic papers</w:t>
+      </w:r>
+      <w:r>
+        <w:rPr>
+          <w:color w:val="000000"/>
+          <w:lang w:val="en-GB" w:eastAsia="en-GB"/>
+        </w:rPr>
+        <w:t xml:space="preserve"> and sub-set of these use the </w:t>
+      </w:r>
+      <w:r>
+        <w:rPr>
+          <w:color w:val="000000"/>
+          <w:lang w:val="en-GB" w:eastAsia="en-GB"/>
+        </w:rPr>
+        <w:lastRenderedPageBreak/>
+        <w:t xml:space="preserve">dataset (rather than the statistical techniques he </w:t>
+      </w:r>
+      <w:r>
+        <w:rPr>
+          <w:color w:val="000000"/>
+          <w:lang w:val="en-GB" w:eastAsia="en-GB"/>
+        </w:rPr>
+        <w:t>discovered in the paper)</w:t>
+      </w:r>
+      <w:r>
+        <w:rPr>
+          <w:color w:val="000000"/>
+          <w:lang w:val="en-GB" w:eastAsia="en-GB"/>
+        </w:rPr>
+        <w:t xml:space="preserve"> </w:t>
+      </w:r>
+      <w:r>
+        <w:rPr>
+          <w:color w:val="000000"/>
+          <w:lang w:val="en-GB" w:eastAsia="en-GB"/>
+        </w:rPr>
+        <w:t xml:space="preserve">for </w:t>
+      </w:r>
+      <w:r>
+        <w:rPr>
+          <w:color w:val="000000"/>
+          <w:lang w:val="en-GB" w:eastAsia="en-GB"/>
+        </w:rPr>
+        <w:t xml:space="preserve">everything from designing </w:t>
+      </w:r>
+      <w:r>
+        <w:rPr>
+          <w:color w:val="000000"/>
+          <w:lang w:val="en-GB" w:eastAsia="en-GB"/>
+        </w:rPr>
+        <w:t>artificial intelligence</w:t>
+      </w:r>
+      <w:r>
+        <w:rPr>
+          <w:color w:val="000000"/>
+          <w:lang w:val="en-GB" w:eastAsia="en-GB"/>
+        </w:rPr>
+        <w:t xml:space="preserve"> classifiers</w:t>
+      </w:r>
+      <w:r>
+        <w:rPr>
+          <w:color w:val="000000"/>
+          <w:lang w:val="en-GB" w:eastAsia="en-GB"/>
+        </w:rPr>
+        <w:t xml:space="preserve"> </w:t>
+      </w:r>
+      <w:sdt>
+        <w:sdtPr>
+          <w:rPr>
+            <w:color w:val="000000"/>
+            <w:lang w:val="en-GB" w:eastAsia="en-GB"/>
+          </w:rPr>
+          <w:tag w:val="MENDELEY_CITATION_v3_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"/>
+          <w:id w:val="1878429943"/>
+          <w:placeholder>
+            <w:docPart w:val="DefaultPlaceholder_-1854013440"/>
+          </w:placeholder>
+        </w:sdtPr>
+        <w:sdtContent>
+          <w:r>
+            <w:rPr>
+              <w:color w:val="000000"/>
+              <w:lang w:val="en-GB" w:eastAsia="en-GB"/>
+            </w:rPr>
+            <w:t>(6)</w:t>
+          </w:r>
+        </w:sdtContent>
+      </w:sdt>
+      <w:r>
+        <w:rPr>
+          <w:color w:val="000000"/>
+          <w:lang w:val="en-GB" w:eastAsia="en-GB"/>
+        </w:rPr>
+        <w:t xml:space="preserve"> to testing techniques for handling datasets with missing values </w:t>
+      </w:r>
+      <w:sdt>
+        <w:sdtPr>
+          <w:rPr>
+            <w:color w:val="000000"/>
+            <w:lang w:val="en-GB" w:eastAsia="en-GB"/>
+          </w:rPr>
+          <w:tag w:val="MENDELEY_CITATION_v3_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"/>
+          <w:id w:val="776372011"/>
+          <w:placeholder>
+            <w:docPart w:val="DefaultPlaceholder_-1854013440"/>
+          </w:placeholder>
+        </w:sdtPr>
+        <w:sdtContent>
+          <w:r>
+            <w:rPr>
+              <w:color w:val="000000"/>
+              <w:lang w:val="en-GB" w:eastAsia="en-GB"/>
+            </w:rPr>
+            <w:t>(7)</w:t>
+          </w:r>
+        </w:sdtContent>
+      </w:sdt>
+      <w:r>
+        <w:rPr>
+          <w:color w:val="000000"/>
+          <w:lang w:val="en-GB" w:eastAsia="en-GB"/>
+        </w:rPr>
+        <w:t>.</w:t>
+      </w:r>
+    </w:p>
+    <w:p>
+      <w:pPr>
         <w:spacing w:before="129" w:after="0" w:line="240" w:lineRule="auto"/>
         <w:outlineLvl w:val="0"/>
         <w:rPr>
@@ -599,35 +1263,10 @@
           <w:szCs w:val="33"/>
           <w:lang w:val="en-GB" w:eastAsia="en-GB"/>
         </w:rPr>
-        <w:t>Working with numerical data: numpy</w:t>
-      </w:r>
-    </w:p>
-    <w:p>
-      <w:pPr>
-        <w:spacing w:before="240" w:after="0" w:line="240" w:lineRule="auto"/>
-        <w:rPr>
-          <w:rFonts w:ascii="inherit" w:eastAsia="Times New Roman" w:hAnsi="inherit" w:cs="Courier New"/>
-          <w:color w:val="000000"/>
-          <w:sz w:val="20"/>
-          <w:szCs w:val="20"/>
-          <w:lang w:val="en-GB" w:eastAsia="en-GB"/>
-        </w:rPr>
-      </w:pPr>
-      <w:r>
-        <w:rPr>
-          <w:rFonts w:ascii="Helvetica" w:eastAsia="Times New Roman" w:hAnsi="Helvetica" w:cs="Helvetica"/>
-          <w:color w:val="000000"/>
-          <w:sz w:val="21"/>
-          <w:szCs w:val="21"/>
-          <w:lang w:val="en-GB" w:eastAsia="en-GB"/>
-        </w:rPr>
-        <w:t>Numpy is a library designed for working with numerical data. You first need to ensure it is installed on your computer and then import it in your code.</w:t>
-      </w:r>
-    </w:p>
-    <w:p>
-      <w:pPr>
-        <w:spacing w:before="153" w:after="0" w:line="240" w:lineRule="auto"/>
-        <w:outlineLvl w:val="1"/>
+        <w:t xml:space="preserve">Working with numerical data: </w:t>
+      </w:r>
+      <w:proofErr w:type="spellStart"/>
+      <w:r>
         <w:rPr>
           <w:rFonts w:ascii="inherit" w:eastAsia="Times New Roman" w:hAnsi="inherit" w:cs="Helvetica"/>
           <w:b/>
@@ -637,8 +1276,96 @@
           <w:szCs w:val="33"/>
           <w:lang w:val="en-GB" w:eastAsia="en-GB"/>
         </w:rPr>
-      </w:pPr>
-      <w:r>
+        <w:t>numpy</w:t>
+      </w:r>
+      <w:proofErr w:type="spellEnd"/>
+    </w:p>
+    <w:p>
+      <w:pPr>
+        <w:spacing w:before="240" w:after="0" w:line="240" w:lineRule="auto"/>
+        <w:rPr>
+          <w:rFonts w:ascii="inherit" w:eastAsia="Times New Roman" w:hAnsi="inherit" w:cs="Courier New"/>
+          <w:color w:val="000000"/>
+          <w:sz w:val="20"/>
+          <w:szCs w:val="20"/>
+          <w:lang w:val="en-GB" w:eastAsia="en-GB"/>
+        </w:rPr>
+      </w:pPr>
+      <w:proofErr w:type="spellStart"/>
+      <w:r>
+        <w:rPr>
+          <w:rFonts w:ascii="Helvetica" w:eastAsia="Times New Roman" w:hAnsi="Helvetica" w:cs="Helvetica"/>
+          <w:color w:val="000000"/>
+          <w:sz w:val="21"/>
+          <w:szCs w:val="21"/>
+          <w:lang w:val="en-GB" w:eastAsia="en-GB"/>
+        </w:rPr>
+        <w:t>Numpy</w:t>
+      </w:r>
+      <w:proofErr w:type="spellEnd"/>
+      <w:r>
+        <w:rPr>
+          <w:rFonts w:ascii="Helvetica" w:eastAsia="Times New Roman" w:hAnsi="Helvetica" w:cs="Helvetica"/>
+          <w:color w:val="000000"/>
+          <w:sz w:val="21"/>
+          <w:szCs w:val="21"/>
+          <w:lang w:val="en-GB" w:eastAsia="en-GB"/>
+        </w:rPr>
+        <w:t xml:space="preserve"> is a library designed for working with numerical data</w:t>
+      </w:r>
+      <w:r>
+        <w:rPr>
+          <w:rFonts w:ascii="Helvetica" w:eastAsia="Times New Roman" w:hAnsi="Helvetica" w:cs="Helvetica"/>
+          <w:color w:val="000000"/>
+          <w:sz w:val="21"/>
+          <w:szCs w:val="21"/>
+          <w:lang w:val="en-GB" w:eastAsia="en-GB"/>
+        </w:rPr>
+        <w:t xml:space="preserve"> </w:t>
+      </w:r>
+      <w:sdt>
+        <w:sdtPr>
+          <w:rPr>
+            <w:rFonts w:ascii="Helvetica" w:eastAsia="Times New Roman" w:hAnsi="Helvetica" w:cs="Helvetica"/>
+            <w:color w:val="000000"/>
+            <w:sz w:val="21"/>
+            <w:szCs w:val="21"/>
+            <w:lang w:val="en-GB" w:eastAsia="en-GB"/>
+          </w:rPr>
+          <w:tag w:val="MENDELEY_CITATION_v3_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"/>
+          <w:id w:val="194889395"/>
+          <w:placeholder>
+            <w:docPart w:val="DefaultPlaceholder_-1854013440"/>
+          </w:placeholder>
+        </w:sdtPr>
+        <w:sdtContent>
+          <w:r>
+            <w:rPr>
+              <w:rFonts w:ascii="Helvetica" w:eastAsia="Times New Roman" w:hAnsi="Helvetica" w:cs="Helvetica"/>
+              <w:color w:val="000000"/>
+              <w:sz w:val="21"/>
+              <w:szCs w:val="21"/>
+              <w:lang w:val="en-GB" w:eastAsia="en-GB"/>
+            </w:rPr>
+            <w:t>(8)</w:t>
+          </w:r>
+        </w:sdtContent>
+      </w:sdt>
+      <w:r>
+        <w:rPr>
+          <w:rFonts w:ascii="Helvetica" w:eastAsia="Times New Roman" w:hAnsi="Helvetica" w:cs="Helvetica"/>
+          <w:color w:val="000000"/>
+          <w:sz w:val="21"/>
+          <w:szCs w:val="21"/>
+          <w:lang w:val="en-GB" w:eastAsia="en-GB"/>
+        </w:rPr>
+        <w:t>. You first need to ensure it is installed on your computer and then import it in your code.</w:t>
+      </w:r>
+    </w:p>
+    <w:p>
+      <w:pPr>
+        <w:spacing w:before="153" w:after="0" w:line="240" w:lineRule="auto"/>
+        <w:outlineLvl w:val="1"/>
         <w:rPr>
           <w:rFonts w:ascii="inherit" w:eastAsia="Times New Roman" w:hAnsi="inherit" w:cs="Helvetica"/>
           <w:b/>
@@ -648,8 +1375,7 @@
           <w:szCs w:val="33"/>
           <w:lang w:val="en-GB" w:eastAsia="en-GB"/>
         </w:rPr>
-        <w:t xml:space="preserve">## </w:t>
-      </w:r>
+      </w:pPr>
       <w:r>
         <w:rPr>
           <w:rFonts w:ascii="inherit" w:eastAsia="Times New Roman" w:hAnsi="inherit" w:cs="Helvetica"/>
@@ -660,6 +1386,18 @@
           <w:szCs w:val="33"/>
           <w:lang w:val="en-GB" w:eastAsia="en-GB"/>
         </w:rPr>
+        <w:t xml:space="preserve">## </w:t>
+      </w:r>
+      <w:r>
+        <w:rPr>
+          <w:rFonts w:ascii="inherit" w:eastAsia="Times New Roman" w:hAnsi="inherit" w:cs="Helvetica"/>
+          <w:b/>
+          <w:bCs/>
+          <w:color w:val="000000"/>
+          <w:sz w:val="33"/>
+          <w:szCs w:val="33"/>
+          <w:lang w:val="en-GB" w:eastAsia="en-GB"/>
+        </w:rPr>
         <w:t>Working with datasets: PANDAS</w:t>
       </w:r>
     </w:p>
@@ -682,8 +1420,67 @@
           <w:szCs w:val="21"/>
           <w:lang w:val="en-GB" w:eastAsia="en-GB"/>
         </w:rPr>
-        <w:lastRenderedPageBreak/>
-        <w:t>The most commonly used tool in Python for working with data sets is Pandas [3]. It is a Python library with functions for analysing, cleaning, exploring and manipulating data. The codebase for Pandas is available at: </w:t>
+        <w:t xml:space="preserve">The </w:t>
+      </w:r>
+      <w:proofErr w:type="gramStart"/>
+      <w:r>
+        <w:rPr>
+          <w:rFonts w:ascii="Helvetica" w:eastAsia="Times New Roman" w:hAnsi="Helvetica" w:cs="Helvetica"/>
+          <w:color w:val="000000"/>
+          <w:sz w:val="21"/>
+          <w:szCs w:val="21"/>
+          <w:lang w:val="en-GB" w:eastAsia="en-GB"/>
+        </w:rPr>
+        <w:t>most commonly used</w:t>
+      </w:r>
+      <w:proofErr w:type="gramEnd"/>
+      <w:r>
+        <w:rPr>
+          <w:rFonts w:ascii="Helvetica" w:eastAsia="Times New Roman" w:hAnsi="Helvetica" w:cs="Helvetica"/>
+          <w:color w:val="000000"/>
+          <w:sz w:val="21"/>
+          <w:szCs w:val="21"/>
+          <w:lang w:val="en-GB" w:eastAsia="en-GB"/>
+        </w:rPr>
+        <w:t xml:space="preserve"> tool in Python for working with data sets is Pandas </w:t>
+      </w:r>
+      <w:sdt>
+        <w:sdtPr>
+          <w:rPr>
+            <w:rFonts w:ascii="Helvetica" w:eastAsia="Times New Roman" w:hAnsi="Helvetica" w:cs="Helvetica"/>
+            <w:color w:val="000000"/>
+            <w:sz w:val="21"/>
+            <w:szCs w:val="21"/>
+            <w:lang w:val="en-GB" w:eastAsia="en-GB"/>
+          </w:rPr>
+          <w:tag w:val="MENDELEY_CITATION_v3_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"/>
+          <w:id w:val="-154226370"/>
+          <w:placeholder>
+            <w:docPart w:val="DefaultPlaceholder_-1854013440"/>
+          </w:placeholder>
+        </w:sdtPr>
+        <w:sdtContent>
+          <w:r>
+            <w:rPr>
+              <w:rFonts w:ascii="Helvetica" w:eastAsia="Times New Roman" w:hAnsi="Helvetica" w:cs="Helvetica"/>
+              <w:color w:val="000000"/>
+              <w:sz w:val="21"/>
+              <w:szCs w:val="21"/>
+              <w:lang w:val="en-GB" w:eastAsia="en-GB"/>
+            </w:rPr>
+            <w:t>(9)</w:t>
+          </w:r>
+        </w:sdtContent>
+      </w:sdt>
+      <w:r>
+        <w:rPr>
+          <w:rFonts w:ascii="Helvetica" w:eastAsia="Times New Roman" w:hAnsi="Helvetica" w:cs="Helvetica"/>
+          <w:color w:val="000000"/>
+          <w:sz w:val="21"/>
+          <w:szCs w:val="21"/>
+          <w:lang w:val="en-GB" w:eastAsia="en-GB"/>
+        </w:rPr>
+        <w:t>. It is a Python library with functions for analysing, cleaning, exploring and manipulating data. The codebase for Pandas is available at: </w:t>
       </w:r>
       <w:hyperlink r:id="rId6" w:tgtFrame="_blank" w:history="1">
         <w:r>
@@ -728,7 +1525,29 @@
           <w:szCs w:val="21"/>
           <w:lang w:val="en-GB" w:eastAsia="en-GB"/>
         </w:rPr>
-        <w:t>Before using Pandas it will need to be installed. If you already have Spyder or Anaconda installed this already contains Pandas and you don't need to install it again.</w:t>
+        <w:t xml:space="preserve">Before using </w:t>
+      </w:r>
+      <w:proofErr w:type="gramStart"/>
+      <w:r>
+        <w:rPr>
+          <w:rFonts w:ascii="Helvetica" w:eastAsia="Times New Roman" w:hAnsi="Helvetica" w:cs="Helvetica"/>
+          <w:color w:val="000000"/>
+          <w:sz w:val="21"/>
+          <w:szCs w:val="21"/>
+          <w:lang w:val="en-GB" w:eastAsia="en-GB"/>
+        </w:rPr>
+        <w:t>Pandas</w:t>
+      </w:r>
+      <w:proofErr w:type="gramEnd"/>
+      <w:r>
+        <w:rPr>
+          <w:rFonts w:ascii="Helvetica" w:eastAsia="Times New Roman" w:hAnsi="Helvetica" w:cs="Helvetica"/>
+          <w:color w:val="000000"/>
+          <w:sz w:val="21"/>
+          <w:szCs w:val="21"/>
+          <w:lang w:val="en-GB" w:eastAsia="en-GB"/>
+        </w:rPr>
+        <w:t xml:space="preserve"> it will need to be installed. If you already have Spyder or Anaconda installed this already contains Pandas and you don't need to install it again.</w:t>
       </w:r>
     </w:p>
     <w:p>
@@ -879,6 +1698,7 @@
         </w:rPr>
         <w:t>Pandas allows tabulated data such as csv to be imported as a data table, in Pandas this is called </w:t>
       </w:r>
+      <w:proofErr w:type="spellStart"/>
       <w:r>
         <w:rPr>
           <w:rFonts w:ascii="Courier New" w:eastAsia="Times New Roman" w:hAnsi="Courier New" w:cs="Courier New"/>
@@ -891,16 +1711,7 @@
         </w:rPr>
         <w:t>DataFrame</w:t>
       </w:r>
-      <w:r>
-        <w:rPr>
-          <w:rFonts w:ascii="Helvetica" w:eastAsia="Times New Roman" w:hAnsi="Helvetica" w:cs="Helvetica"/>
-          <w:color w:val="000000"/>
-          <w:sz w:val="21"/>
-          <w:szCs w:val="21"/>
-          <w:lang w:val="en-GB" w:eastAsia="en-GB"/>
-        </w:rPr>
-        <w:t>. Pandas allows the importing of data from a variety of file formats or data sources using the format </w:t>
-      </w:r>
+      <w:proofErr w:type="spellEnd"/>
       <w:r>
         <w:rPr>
           <w:rFonts w:ascii="Courier New" w:eastAsia="Times New Roman" w:hAnsi="Courier New" w:cs="Courier New"/>
@@ -911,17 +1722,49 @@
           <w:shd w:val="clear" w:color="auto" w:fill="EFF0F1"/>
           <w:lang w:val="en-GB" w:eastAsia="en-GB"/>
         </w:rPr>
-        <w:t>read_</w:t>
-      </w:r>
-      <w:r>
-        <w:rPr>
-          <w:rFonts w:ascii="Helvetica" w:eastAsia="Times New Roman" w:hAnsi="Helvetica" w:cs="Helvetica"/>
-          <w:color w:val="000000"/>
-          <w:sz w:val="21"/>
-          <w:szCs w:val="21"/>
-          <w:lang w:val="en-GB" w:eastAsia="en-GB"/>
-        </w:rPr>
-        <w:t> source type, eg </w:t>
+        <w:t xml:space="preserve"> </w:t>
+      </w:r>
+      <w:sdt>
+        <w:sdtPr>
+          <w:rPr>
+            <w:rFonts w:ascii="Courier New" w:eastAsia="Times New Roman" w:hAnsi="Courier New" w:cs="Courier New"/>
+            <w:color w:val="000000"/>
+            <w:sz w:val="21"/>
+            <w:szCs w:val="21"/>
+            <w:bdr w:val="none" w:sz="0" w:space="0" w:color="auto" w:frame="1"/>
+            <w:shd w:val="clear" w:color="auto" w:fill="EFF0F1"/>
+            <w:lang w:val="en-GB" w:eastAsia="en-GB"/>
+          </w:rPr>
+          <w:tag w:val="MENDELEY_CITATION_v3_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"/>
+          <w:id w:val="-1032725237"/>
+          <w:placeholder>
+            <w:docPart w:val="DefaultPlaceholder_-1854013440"/>
+          </w:placeholder>
+        </w:sdtPr>
+        <w:sdtContent>
+          <w:r>
+            <w:rPr>
+              <w:rFonts w:ascii="Courier New" w:eastAsia="Times New Roman" w:hAnsi="Courier New" w:cs="Courier New"/>
+              <w:color w:val="000000"/>
+              <w:sz w:val="21"/>
+              <w:szCs w:val="21"/>
+              <w:bdr w:val="none" w:sz="0" w:space="0" w:color="auto" w:frame="1"/>
+              <w:shd w:val="clear" w:color="auto" w:fill="EFF0F1"/>
+              <w:lang w:val="en-GB" w:eastAsia="en-GB"/>
+            </w:rPr>
+            <w:t>(10)</w:t>
+          </w:r>
+        </w:sdtContent>
+      </w:sdt>
+      <w:r>
+        <w:rPr>
+          <w:rFonts w:ascii="Helvetica" w:eastAsia="Times New Roman" w:hAnsi="Helvetica" w:cs="Helvetica"/>
+          <w:color w:val="000000"/>
+          <w:sz w:val="21"/>
+          <w:szCs w:val="21"/>
+          <w:lang w:val="en-GB" w:eastAsia="en-GB"/>
+        </w:rPr>
+        <w:t>. Pandas allows the importing of data from a variety of file formats or data sources using the format </w:t>
       </w:r>
       <w:r>
         <w:rPr>
@@ -933,17 +1776,87 @@
           <w:shd w:val="clear" w:color="auto" w:fill="EFF0F1"/>
           <w:lang w:val="en-GB" w:eastAsia="en-GB"/>
         </w:rPr>
+        <w:t>read_</w:t>
+      </w:r>
+      <w:r>
+        <w:rPr>
+          <w:rFonts w:ascii="Helvetica" w:eastAsia="Times New Roman" w:hAnsi="Helvetica" w:cs="Helvetica"/>
+          <w:color w:val="000000"/>
+          <w:sz w:val="21"/>
+          <w:szCs w:val="21"/>
+          <w:lang w:val="en-GB" w:eastAsia="en-GB"/>
+        </w:rPr>
+        <w:t xml:space="preserve"> source type, </w:t>
+      </w:r>
+      <w:proofErr w:type="spellStart"/>
+      <w:proofErr w:type="gramStart"/>
+      <w:r>
+        <w:rPr>
+          <w:rFonts w:ascii="Helvetica" w:eastAsia="Times New Roman" w:hAnsi="Helvetica" w:cs="Helvetica"/>
+          <w:color w:val="000000"/>
+          <w:sz w:val="21"/>
+          <w:szCs w:val="21"/>
+          <w:lang w:val="en-GB" w:eastAsia="en-GB"/>
+        </w:rPr>
+        <w:t>eg</w:t>
+      </w:r>
+      <w:proofErr w:type="spellEnd"/>
+      <w:proofErr w:type="gramEnd"/>
+      <w:r>
+        <w:rPr>
+          <w:rFonts w:ascii="Helvetica" w:eastAsia="Times New Roman" w:hAnsi="Helvetica" w:cs="Helvetica"/>
+          <w:color w:val="000000"/>
+          <w:sz w:val="21"/>
+          <w:szCs w:val="21"/>
+          <w:lang w:val="en-GB" w:eastAsia="en-GB"/>
+        </w:rPr>
+        <w:t> </w:t>
+      </w:r>
+      <w:proofErr w:type="spellStart"/>
+      <w:r>
+        <w:rPr>
+          <w:rFonts w:ascii="Courier New" w:eastAsia="Times New Roman" w:hAnsi="Courier New" w:cs="Courier New"/>
+          <w:color w:val="000000"/>
+          <w:sz w:val="21"/>
+          <w:szCs w:val="21"/>
+          <w:bdr w:val="none" w:sz="0" w:space="0" w:color="auto" w:frame="1"/>
+          <w:shd w:val="clear" w:color="auto" w:fill="EFF0F1"/>
+          <w:lang w:val="en-GB" w:eastAsia="en-GB"/>
+        </w:rPr>
         <w:t>read_csv</w:t>
       </w:r>
-      <w:r>
-        <w:rPr>
-          <w:rFonts w:ascii="Helvetica" w:eastAsia="Times New Roman" w:hAnsi="Helvetica" w:cs="Helvetica"/>
-          <w:color w:val="000000"/>
-          <w:sz w:val="21"/>
-          <w:szCs w:val="21"/>
-          <w:lang w:val="en-GB" w:eastAsia="en-GB"/>
-        </w:rPr>
-        <w:t> will read in data from a csv file. By default the first line of the file is assumed to be the header file. If the file does not have headers these can added by using names = " ", " "].</w:t>
+      <w:proofErr w:type="spellEnd"/>
+      <w:r>
+        <w:rPr>
+          <w:rFonts w:ascii="Helvetica" w:eastAsia="Times New Roman" w:hAnsi="Helvetica" w:cs="Helvetica"/>
+          <w:color w:val="000000"/>
+          <w:sz w:val="21"/>
+          <w:szCs w:val="21"/>
+          <w:lang w:val="en-GB" w:eastAsia="en-GB"/>
+        </w:rPr>
+        <w:t xml:space="preserve"> will read in data from a csv file. By </w:t>
+      </w:r>
+      <w:proofErr w:type="gramStart"/>
+      <w:r>
+        <w:rPr>
+          <w:rFonts w:ascii="Helvetica" w:eastAsia="Times New Roman" w:hAnsi="Helvetica" w:cs="Helvetica"/>
+          <w:color w:val="000000"/>
+          <w:sz w:val="21"/>
+          <w:szCs w:val="21"/>
+          <w:lang w:val="en-GB" w:eastAsia="en-GB"/>
+        </w:rPr>
+        <w:t>default</w:t>
+      </w:r>
+      <w:proofErr w:type="gramEnd"/>
+      <w:r>
+        <w:rPr>
+          <w:rFonts w:ascii="Helvetica" w:eastAsia="Times New Roman" w:hAnsi="Helvetica" w:cs="Helvetica"/>
+          <w:color w:val="000000"/>
+          <w:sz w:val="21"/>
+          <w:szCs w:val="21"/>
+          <w:lang w:val="en-GB" w:eastAsia="en-GB"/>
+        </w:rPr>
+        <w:t xml:space="preserve"> the first line of the file is assumed to be the header file. If the file does not have headers these can added by using names = " ", " "].</w:t>
       </w:r>
     </w:p>
     <w:p>
@@ -967,6 +1880,7 @@
         </w:rPr>
         <w:t>A quick view of the data can be seen by printing </w:t>
       </w:r>
+      <w:proofErr w:type="gramStart"/>
       <w:r>
         <w:rPr>
           <w:rFonts w:ascii="Courier New" w:eastAsia="Times New Roman" w:hAnsi="Courier New" w:cs="Courier New"/>
@@ -977,18 +1891,9 @@
           <w:shd w:val="clear" w:color="auto" w:fill="EFF0F1"/>
           <w:lang w:val="en-GB" w:eastAsia="en-GB"/>
         </w:rPr>
-        <w:t>head()</w:t>
-      </w:r>
-      <w:r>
-        <w:rPr>
-          <w:rFonts w:ascii="Helvetica" w:eastAsia="Times New Roman" w:hAnsi="Helvetica" w:cs="Helvetica"/>
-          <w:color w:val="000000"/>
-          <w:sz w:val="21"/>
-          <w:szCs w:val="21"/>
-          <w:lang w:val="en-GB" w:eastAsia="en-GB"/>
-        </w:rPr>
-        <w:t> or </w:t>
-      </w:r>
+        <w:t>head(</w:t>
+      </w:r>
+      <w:proofErr w:type="gramEnd"/>
       <w:r>
         <w:rPr>
           <w:rFonts w:ascii="Courier New" w:eastAsia="Times New Roman" w:hAnsi="Courier New" w:cs="Courier New"/>
@@ -999,17 +1904,17 @@
           <w:shd w:val="clear" w:color="auto" w:fill="EFF0F1"/>
           <w:lang w:val="en-GB" w:eastAsia="en-GB"/>
         </w:rPr>
-        <w:t>info()</w:t>
-      </w:r>
-      <w:r>
-        <w:rPr>
-          <w:rFonts w:ascii="Helvetica" w:eastAsia="Times New Roman" w:hAnsi="Helvetica" w:cs="Helvetica"/>
-          <w:color w:val="000000"/>
-          <w:sz w:val="21"/>
-          <w:szCs w:val="21"/>
-          <w:lang w:val="en-GB" w:eastAsia="en-GB"/>
-        </w:rPr>
-        <w:t>. Here I have used </w:t>
+        <w:t>)</w:t>
+      </w:r>
+      <w:r>
+        <w:rPr>
+          <w:rFonts w:ascii="Helvetica" w:eastAsia="Times New Roman" w:hAnsi="Helvetica" w:cs="Helvetica"/>
+          <w:color w:val="000000"/>
+          <w:sz w:val="21"/>
+          <w:szCs w:val="21"/>
+          <w:lang w:val="en-GB" w:eastAsia="en-GB"/>
+        </w:rPr>
+        <w:t> or </w:t>
       </w:r>
       <w:r>
         <w:rPr>
@@ -1031,6 +1936,42 @@
           <w:szCs w:val="21"/>
           <w:lang w:val="en-GB" w:eastAsia="en-GB"/>
         </w:rPr>
+        <w:t>. Here I have used </w:t>
+      </w:r>
+      <w:proofErr w:type="gramStart"/>
+      <w:r>
+        <w:rPr>
+          <w:rFonts w:ascii="Courier New" w:eastAsia="Times New Roman" w:hAnsi="Courier New" w:cs="Courier New"/>
+          <w:color w:val="000000"/>
+          <w:sz w:val="21"/>
+          <w:szCs w:val="21"/>
+          <w:bdr w:val="none" w:sz="0" w:space="0" w:color="auto" w:frame="1"/>
+          <w:shd w:val="clear" w:color="auto" w:fill="EFF0F1"/>
+          <w:lang w:val="en-GB" w:eastAsia="en-GB"/>
+        </w:rPr>
+        <w:t>info(</w:t>
+      </w:r>
+      <w:proofErr w:type="gramEnd"/>
+      <w:r>
+        <w:rPr>
+          <w:rFonts w:ascii="Courier New" w:eastAsia="Times New Roman" w:hAnsi="Courier New" w:cs="Courier New"/>
+          <w:color w:val="000000"/>
+          <w:sz w:val="21"/>
+          <w:szCs w:val="21"/>
+          <w:bdr w:val="none" w:sz="0" w:space="0" w:color="auto" w:frame="1"/>
+          <w:shd w:val="clear" w:color="auto" w:fill="EFF0F1"/>
+          <w:lang w:val="en-GB" w:eastAsia="en-GB"/>
+        </w:rPr>
+        <w:t>)</w:t>
+      </w:r>
+      <w:r>
+        <w:rPr>
+          <w:rFonts w:ascii="Helvetica" w:eastAsia="Times New Roman" w:hAnsi="Helvetica" w:cs="Helvetica"/>
+          <w:color w:val="000000"/>
+          <w:sz w:val="21"/>
+          <w:szCs w:val="21"/>
+          <w:lang w:val="en-GB" w:eastAsia="en-GB"/>
+        </w:rPr>
         <w:t> to confirm the column names, the number of entries in each column and the datatype.</w:t>
       </w:r>
     </w:p>
@@ -1053,8 +1994,53 @@
           <w:szCs w:val="21"/>
           <w:lang w:val="en-GB" w:eastAsia="en-GB"/>
         </w:rPr>
-        <w:t>By default the output will show upto 60 lines, if these is more than this it will only show the first and last five. The max rows for your setup can be checked with </w:t>
-      </w:r>
+        <w:t xml:space="preserve">By </w:t>
+      </w:r>
+      <w:proofErr w:type="gramStart"/>
+      <w:r>
+        <w:rPr>
+          <w:rFonts w:ascii="Helvetica" w:eastAsia="Times New Roman" w:hAnsi="Helvetica" w:cs="Helvetica"/>
+          <w:color w:val="000000"/>
+          <w:sz w:val="21"/>
+          <w:szCs w:val="21"/>
+          <w:lang w:val="en-GB" w:eastAsia="en-GB"/>
+        </w:rPr>
+        <w:t>default</w:t>
+      </w:r>
+      <w:proofErr w:type="gramEnd"/>
+      <w:r>
+        <w:rPr>
+          <w:rFonts w:ascii="Helvetica" w:eastAsia="Times New Roman" w:hAnsi="Helvetica" w:cs="Helvetica"/>
+          <w:color w:val="000000"/>
+          <w:sz w:val="21"/>
+          <w:szCs w:val="21"/>
+          <w:lang w:val="en-GB" w:eastAsia="en-GB"/>
+        </w:rPr>
+        <w:t xml:space="preserve"> the output will show </w:t>
+      </w:r>
+      <w:proofErr w:type="spellStart"/>
+      <w:r>
+        <w:rPr>
+          <w:rFonts w:ascii="Helvetica" w:eastAsia="Times New Roman" w:hAnsi="Helvetica" w:cs="Helvetica"/>
+          <w:color w:val="000000"/>
+          <w:sz w:val="21"/>
+          <w:szCs w:val="21"/>
+          <w:lang w:val="en-GB" w:eastAsia="en-GB"/>
+        </w:rPr>
+        <w:t>upto</w:t>
+      </w:r>
+      <w:proofErr w:type="spellEnd"/>
+      <w:r>
+        <w:rPr>
+          <w:rFonts w:ascii="Helvetica" w:eastAsia="Times New Roman" w:hAnsi="Helvetica" w:cs="Helvetica"/>
+          <w:color w:val="000000"/>
+          <w:sz w:val="21"/>
+          <w:szCs w:val="21"/>
+          <w:lang w:val="en-GB" w:eastAsia="en-GB"/>
+        </w:rPr>
+        <w:t xml:space="preserve"> 60 lines, if these is more than this it will only show the first and last five. The max rows for your setup can be checked with </w:t>
+      </w:r>
+      <w:proofErr w:type="spellStart"/>
       <w:r>
         <w:rPr>
           <w:rFonts w:ascii="Courier New" w:eastAsia="Times New Roman" w:hAnsi="Courier New" w:cs="Courier New"/>
@@ -1067,6 +2053,7 @@
         </w:rPr>
         <w:t>pd.options.display.max_rows</w:t>
       </w:r>
+      <w:proofErr w:type="spellEnd"/>
       <w:r>
         <w:rPr>
           <w:rFonts w:ascii="Helvetica" w:eastAsia="Times New Roman" w:hAnsi="Helvetica" w:cs="Helvetica"/>
@@ -1097,7 +2084,29 @@
           <w:szCs w:val="21"/>
           <w:lang w:val="en-GB" w:eastAsia="en-GB"/>
         </w:rPr>
-        <w:t> and then what ever number you want. This is essential if you would like to print the entire dataframe to the terminal to review the data, although for large datasets a text editor is normally better suited to this task.</w:t>
+        <w:t xml:space="preserve"> and then what ever number you want. This is essential if you would like to print the entire </w:t>
+      </w:r>
+      <w:proofErr w:type="spellStart"/>
+      <w:r>
+        <w:rPr>
+          <w:rFonts w:ascii="Helvetica" w:eastAsia="Times New Roman" w:hAnsi="Helvetica" w:cs="Helvetica"/>
+          <w:color w:val="000000"/>
+          <w:sz w:val="21"/>
+          <w:szCs w:val="21"/>
+          <w:lang w:val="en-GB" w:eastAsia="en-GB"/>
+        </w:rPr>
+        <w:t>dataframe</w:t>
+      </w:r>
+      <w:proofErr w:type="spellEnd"/>
+      <w:r>
+        <w:rPr>
+          <w:rFonts w:ascii="Helvetica" w:eastAsia="Times New Roman" w:hAnsi="Helvetica" w:cs="Helvetica"/>
+          <w:color w:val="000000"/>
+          <w:sz w:val="21"/>
+          <w:szCs w:val="21"/>
+          <w:lang w:val="en-GB" w:eastAsia="en-GB"/>
+        </w:rPr>
+        <w:t xml:space="preserve"> to the terminal to review the data, although for large datasets a text editor is normally better suited to this task.</w:t>
       </w:r>
     </w:p>
     <w:p>
@@ -1119,8 +2128,31 @@
           <w:szCs w:val="21"/>
           <w:lang w:val="en-GB" w:eastAsia="en-GB"/>
         </w:rPr>
-        <w:t>The above information can be used to identify columns with null values and the user can make decisions how to handle these, for example, the whole row could be removed or the missing value replaced with the mean for the column. Fisher's Iris data set is not missing any values. Another useful test is to check for duplicated values using the </w:t>
-      </w:r>
+        <w:t xml:space="preserve">The above information can be used to identify columns with null values and the user can make decisions how to handle these, for example, the whole row could be </w:t>
+      </w:r>
+      <w:proofErr w:type="gramStart"/>
+      <w:r>
+        <w:rPr>
+          <w:rFonts w:ascii="Helvetica" w:eastAsia="Times New Roman" w:hAnsi="Helvetica" w:cs="Helvetica"/>
+          <w:color w:val="000000"/>
+          <w:sz w:val="21"/>
+          <w:szCs w:val="21"/>
+          <w:lang w:val="en-GB" w:eastAsia="en-GB"/>
+        </w:rPr>
+        <w:t>removed</w:t>
+      </w:r>
+      <w:proofErr w:type="gramEnd"/>
+      <w:r>
+        <w:rPr>
+          <w:rFonts w:ascii="Helvetica" w:eastAsia="Times New Roman" w:hAnsi="Helvetica" w:cs="Helvetica"/>
+          <w:color w:val="000000"/>
+          <w:sz w:val="21"/>
+          <w:szCs w:val="21"/>
+          <w:lang w:val="en-GB" w:eastAsia="en-GB"/>
+        </w:rPr>
+        <w:t xml:space="preserve"> or the missing value replaced with the mean for the column. Fisher's Iris data set is not missing any values. Another useful test is to check for duplicated values using the </w:t>
+      </w:r>
+      <w:proofErr w:type="gramStart"/>
       <w:r>
         <w:rPr>
           <w:rFonts w:ascii="Courier New" w:eastAsia="Times New Roman" w:hAnsi="Courier New" w:cs="Courier New"/>
@@ -1131,7 +2163,20 @@
           <w:shd w:val="clear" w:color="auto" w:fill="EFF0F1"/>
           <w:lang w:val="en-GB" w:eastAsia="en-GB"/>
         </w:rPr>
-        <w:t>duplicated()</w:t>
+        <w:t>duplicated(</w:t>
+      </w:r>
+      <w:proofErr w:type="gramEnd"/>
+      <w:r>
+        <w:rPr>
+          <w:rFonts w:ascii="Courier New" w:eastAsia="Times New Roman" w:hAnsi="Courier New" w:cs="Courier New"/>
+          <w:color w:val="000000"/>
+          <w:sz w:val="21"/>
+          <w:szCs w:val="21"/>
+          <w:bdr w:val="none" w:sz="0" w:space="0" w:color="auto" w:frame="1"/>
+          <w:shd w:val="clear" w:color="auto" w:fill="EFF0F1"/>
+          <w:lang w:val="en-GB" w:eastAsia="en-GB"/>
+        </w:rPr>
+        <w:t>)</w:t>
       </w:r>
       <w:r>
         <w:rPr>
@@ -1185,7 +2230,31 @@
           <w:szCs w:val="21"/>
           <w:lang w:val="en-GB" w:eastAsia="en-GB"/>
         </w:rPr>
-        <w:t>When the data is imported you can filter on a condition, or select by row and/or column.The </w:t>
+        <w:t xml:space="preserve">When the data is imported you can filter on a condition, or select by row and/or </w:t>
+      </w:r>
+      <w:proofErr w:type="spellStart"/>
+      <w:proofErr w:type="gramStart"/>
+      <w:r>
+        <w:rPr>
+          <w:rFonts w:ascii="Helvetica" w:eastAsia="Times New Roman" w:hAnsi="Helvetica" w:cs="Helvetica"/>
+          <w:color w:val="000000"/>
+          <w:sz w:val="21"/>
+          <w:szCs w:val="21"/>
+          <w:lang w:val="en-GB" w:eastAsia="en-GB"/>
+        </w:rPr>
+        <w:t>column.The</w:t>
+      </w:r>
+      <w:proofErr w:type="spellEnd"/>
+      <w:proofErr w:type="gramEnd"/>
+      <w:r>
+        <w:rPr>
+          <w:rFonts w:ascii="Helvetica" w:eastAsia="Times New Roman" w:hAnsi="Helvetica" w:cs="Helvetica"/>
+          <w:color w:val="000000"/>
+          <w:sz w:val="21"/>
+          <w:szCs w:val="21"/>
+          <w:lang w:val="en-GB" w:eastAsia="en-GB"/>
+        </w:rPr>
+        <w:t> </w:t>
       </w:r>
       <w:r>
         <w:rPr>
@@ -1229,7 +2298,29 @@
           <w:szCs w:val="21"/>
           <w:lang w:val="en-GB" w:eastAsia="en-GB"/>
         </w:rPr>
-        <w:t>Within Pandas basic statistics about a column (series ) of data can be calculated using the format</w:t>
+        <w:t>Within Pandas basic statistics about a column (</w:t>
+      </w:r>
+      <w:proofErr w:type="gramStart"/>
+      <w:r>
+        <w:rPr>
+          <w:rFonts w:ascii="Helvetica" w:eastAsia="Times New Roman" w:hAnsi="Helvetica" w:cs="Helvetica"/>
+          <w:color w:val="000000"/>
+          <w:sz w:val="21"/>
+          <w:szCs w:val="21"/>
+          <w:lang w:val="en-GB" w:eastAsia="en-GB"/>
+        </w:rPr>
+        <w:t>series )</w:t>
+      </w:r>
+      <w:proofErr w:type="gramEnd"/>
+      <w:r>
+        <w:rPr>
+          <w:rFonts w:ascii="Helvetica" w:eastAsia="Times New Roman" w:hAnsi="Helvetica" w:cs="Helvetica"/>
+          <w:color w:val="000000"/>
+          <w:sz w:val="21"/>
+          <w:szCs w:val="21"/>
+          <w:lang w:val="en-GB" w:eastAsia="en-GB"/>
+        </w:rPr>
+        <w:t xml:space="preserve"> of data can be calculated using the format</w:t>
       </w:r>
     </w:p>
     <w:p>
@@ -1290,7 +2381,99 @@
           <w:szCs w:val="21"/>
           <w:lang w:val="en-GB" w:eastAsia="en-GB"/>
         </w:rPr>
-        <w:t>Data visualisation helps makes complex data sources more easy to understand via graphics. Matplotlib and Seaborn are the most commonly used data visualisation tools in Python.</w:t>
+        <w:t xml:space="preserve">Data visualisation helps makes complex data sources </w:t>
+      </w:r>
+      <w:proofErr w:type="gramStart"/>
+      <w:r>
+        <w:rPr>
+          <w:rFonts w:ascii="Helvetica" w:eastAsia="Times New Roman" w:hAnsi="Helvetica" w:cs="Helvetica"/>
+          <w:color w:val="000000"/>
+          <w:sz w:val="21"/>
+          <w:szCs w:val="21"/>
+          <w:lang w:val="en-GB" w:eastAsia="en-GB"/>
+        </w:rPr>
+        <w:t>more easy</w:t>
+      </w:r>
+      <w:proofErr w:type="gramEnd"/>
+      <w:r>
+        <w:rPr>
+          <w:rFonts w:ascii="Helvetica" w:eastAsia="Times New Roman" w:hAnsi="Helvetica" w:cs="Helvetica"/>
+          <w:color w:val="000000"/>
+          <w:sz w:val="21"/>
+          <w:szCs w:val="21"/>
+          <w:lang w:val="en-GB" w:eastAsia="en-GB"/>
+        </w:rPr>
+        <w:t xml:space="preserve"> to understand via graphics. Matplotlib and Seaborn are the </w:t>
+      </w:r>
+      <w:proofErr w:type="gramStart"/>
+      <w:r>
+        <w:rPr>
+          <w:rFonts w:ascii="Helvetica" w:eastAsia="Times New Roman" w:hAnsi="Helvetica" w:cs="Helvetica"/>
+          <w:color w:val="000000"/>
+          <w:sz w:val="21"/>
+          <w:szCs w:val="21"/>
+          <w:lang w:val="en-GB" w:eastAsia="en-GB"/>
+        </w:rPr>
+        <w:t>most commonly used</w:t>
+      </w:r>
+      <w:proofErr w:type="gramEnd"/>
+      <w:r>
+        <w:rPr>
+          <w:rFonts w:ascii="Helvetica" w:eastAsia="Times New Roman" w:hAnsi="Helvetica" w:cs="Helvetica"/>
+          <w:color w:val="000000"/>
+          <w:sz w:val="21"/>
+          <w:szCs w:val="21"/>
+          <w:lang w:val="en-GB" w:eastAsia="en-GB"/>
+        </w:rPr>
+        <w:t xml:space="preserve"> data visualisation tools in Python</w:t>
+      </w:r>
+      <w:r>
+        <w:rPr>
+          <w:rFonts w:ascii="Helvetica" w:eastAsia="Times New Roman" w:hAnsi="Helvetica" w:cs="Helvetica"/>
+          <w:color w:val="000000"/>
+          <w:sz w:val="21"/>
+          <w:szCs w:val="21"/>
+          <w:lang w:val="en-GB" w:eastAsia="en-GB"/>
+        </w:rPr>
+        <w:t xml:space="preserve"> </w:t>
+      </w:r>
+      <w:sdt>
+        <w:sdtPr>
+          <w:rPr>
+            <w:rFonts w:ascii="Helvetica" w:eastAsia="Times New Roman" w:hAnsi="Helvetica" w:cs="Helvetica"/>
+            <w:color w:val="000000"/>
+            <w:sz w:val="21"/>
+            <w:szCs w:val="21"/>
+            <w:lang w:val="en-GB" w:eastAsia="en-GB"/>
+          </w:rPr>
+          <w:tag w:val="MENDELEY_CITATION_v3_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"/>
+          <w:id w:val="1680938234"/>
+          <w:placeholder>
+            <w:docPart w:val="DefaultPlaceholder_-1854013440"/>
+          </w:placeholder>
+        </w:sdtPr>
+        <w:sdtContent>
+          <w:r>
+            <w:rPr>
+              <w:rFonts w:ascii="Helvetica" w:eastAsia="Times New Roman" w:hAnsi="Helvetica" w:cs="Helvetica"/>
+              <w:color w:val="000000"/>
+              <w:sz w:val="21"/>
+              <w:szCs w:val="21"/>
+              <w:lang w:val="en-GB" w:eastAsia="en-GB"/>
+            </w:rPr>
+            <w:t>(11)</w:t>
+          </w:r>
+        </w:sdtContent>
+      </w:sdt>
+      <w:r>
+        <w:rPr>
+          <w:rFonts w:ascii="Helvetica" w:eastAsia="Times New Roman" w:hAnsi="Helvetica" w:cs="Helvetica"/>
+          <w:color w:val="000000"/>
+          <w:sz w:val="21"/>
+          <w:szCs w:val="21"/>
+          <w:lang w:val="en-GB" w:eastAsia="en-GB"/>
+        </w:rPr>
+        <w:t>.</w:t>
       </w:r>
     </w:p>
     <w:p>
@@ -1317,6 +2500,7 @@
           <w:szCs w:val="27"/>
           <w:lang w:val="en-GB" w:eastAsia="en-GB"/>
         </w:rPr>
+        <w:lastRenderedPageBreak/>
         <w:t xml:space="preserve">### </w:t>
       </w:r>
       <w:r>
@@ -1351,7 +2535,67 @@
           <w:szCs w:val="21"/>
           <w:lang w:val="en-GB" w:eastAsia="en-GB"/>
         </w:rPr>
-        <w:t>Matplotlib is a library for the plotting of data. It works alongside Pandas and Numpy. The codebase for Matplotlib is available at </w:t>
+        <w:t>Matplotlib is a library for the plotting of data</w:t>
+      </w:r>
+      <w:sdt>
+        <w:sdtPr>
+          <w:rPr>
+            <w:rFonts w:ascii="Helvetica" w:eastAsia="Times New Roman" w:hAnsi="Helvetica" w:cs="Helvetica"/>
+            <w:color w:val="000000"/>
+            <w:sz w:val="21"/>
+            <w:szCs w:val="21"/>
+            <w:lang w:val="en-GB" w:eastAsia="en-GB"/>
+          </w:rPr>
+          <w:tag w:val="MENDELEY_CITATION_v3_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"/>
+          <w:id w:val="1000854494"/>
+          <w:placeholder>
+            <w:docPart w:val="DefaultPlaceholder_-1854013440"/>
+          </w:placeholder>
+        </w:sdtPr>
+        <w:sdtContent>
+          <w:r>
+            <w:rPr>
+              <w:rFonts w:ascii="Helvetica" w:eastAsia="Times New Roman" w:hAnsi="Helvetica" w:cs="Helvetica"/>
+              <w:color w:val="000000"/>
+              <w:sz w:val="21"/>
+              <w:szCs w:val="21"/>
+              <w:lang w:val="en-GB" w:eastAsia="en-GB"/>
+            </w:rPr>
+            <w:t>(12)</w:t>
+          </w:r>
+        </w:sdtContent>
+      </w:sdt>
+      <w:r>
+        <w:rPr>
+          <w:rFonts w:ascii="Helvetica" w:eastAsia="Times New Roman" w:hAnsi="Helvetica" w:cs="Helvetica"/>
+          <w:color w:val="000000"/>
+          <w:sz w:val="21"/>
+          <w:szCs w:val="21"/>
+          <w:lang w:val="en-GB" w:eastAsia="en-GB"/>
+        </w:rPr>
+        <w:t xml:space="preserve">. It works alongside Pandas and </w:t>
+      </w:r>
+      <w:proofErr w:type="spellStart"/>
+      <w:r>
+        <w:rPr>
+          <w:rFonts w:ascii="Helvetica" w:eastAsia="Times New Roman" w:hAnsi="Helvetica" w:cs="Helvetica"/>
+          <w:color w:val="000000"/>
+          <w:sz w:val="21"/>
+          <w:szCs w:val="21"/>
+          <w:lang w:val="en-GB" w:eastAsia="en-GB"/>
+        </w:rPr>
+        <w:t>Numpy</w:t>
+      </w:r>
+      <w:proofErr w:type="spellEnd"/>
+      <w:r>
+        <w:rPr>
+          <w:rFonts w:ascii="Helvetica" w:eastAsia="Times New Roman" w:hAnsi="Helvetica" w:cs="Helvetica"/>
+          <w:color w:val="000000"/>
+          <w:sz w:val="21"/>
+          <w:szCs w:val="21"/>
+          <w:lang w:val="en-GB" w:eastAsia="en-GB"/>
+        </w:rPr>
+        <w:t>. The codebase for Matplotlib is available at </w:t>
       </w:r>
       <w:hyperlink r:id="rId7" w:tgtFrame="_blank" w:history="1">
         <w:r>
@@ -1374,7 +2618,73 @@
           <w:szCs w:val="21"/>
           <w:lang w:val="en-GB" w:eastAsia="en-GB"/>
         </w:rPr>
-        <w:t>. The figures can be interactive, the plots can be formatted and exported into a variety of formats. Matplotlib is normally imported under the alias 'plt'. Most of the Matplotlib utilities are in the pyplot sublibrary and therefore, it is often imported at this level.</w:t>
+        <w:t>. The figures can be interactive, the plots can be formatted and exported into a variety of formats. Matplotlib is normally imported under the alias '</w:t>
+      </w:r>
+      <w:proofErr w:type="spellStart"/>
+      <w:r>
+        <w:rPr>
+          <w:rFonts w:ascii="Helvetica" w:eastAsia="Times New Roman" w:hAnsi="Helvetica" w:cs="Helvetica"/>
+          <w:color w:val="000000"/>
+          <w:sz w:val="21"/>
+          <w:szCs w:val="21"/>
+          <w:lang w:val="en-GB" w:eastAsia="en-GB"/>
+        </w:rPr>
+        <w:t>plt</w:t>
+      </w:r>
+      <w:proofErr w:type="spellEnd"/>
+      <w:r>
+        <w:rPr>
+          <w:rFonts w:ascii="Helvetica" w:eastAsia="Times New Roman" w:hAnsi="Helvetica" w:cs="Helvetica"/>
+          <w:color w:val="000000"/>
+          <w:sz w:val="21"/>
+          <w:szCs w:val="21"/>
+          <w:lang w:val="en-GB" w:eastAsia="en-GB"/>
+        </w:rPr>
+        <w:t xml:space="preserve">'. Most of the Matplotlib utilities are in the </w:t>
+      </w:r>
+      <w:proofErr w:type="spellStart"/>
+      <w:r>
+        <w:rPr>
+          <w:rFonts w:ascii="Helvetica" w:eastAsia="Times New Roman" w:hAnsi="Helvetica" w:cs="Helvetica"/>
+          <w:color w:val="000000"/>
+          <w:sz w:val="21"/>
+          <w:szCs w:val="21"/>
+          <w:lang w:val="en-GB" w:eastAsia="en-GB"/>
+        </w:rPr>
+        <w:t>pyplot</w:t>
+      </w:r>
+      <w:proofErr w:type="spellEnd"/>
+      <w:r>
+        <w:rPr>
+          <w:rFonts w:ascii="Helvetica" w:eastAsia="Times New Roman" w:hAnsi="Helvetica" w:cs="Helvetica"/>
+          <w:color w:val="000000"/>
+          <w:sz w:val="21"/>
+          <w:szCs w:val="21"/>
+          <w:lang w:val="en-GB" w:eastAsia="en-GB"/>
+        </w:rPr>
+        <w:t xml:space="preserve"> </w:t>
+      </w:r>
+      <w:proofErr w:type="spellStart"/>
+      <w:r>
+        <w:rPr>
+          <w:rFonts w:ascii="Helvetica" w:eastAsia="Times New Roman" w:hAnsi="Helvetica" w:cs="Helvetica"/>
+          <w:color w:val="000000"/>
+          <w:sz w:val="21"/>
+          <w:szCs w:val="21"/>
+          <w:lang w:val="en-GB" w:eastAsia="en-GB"/>
+        </w:rPr>
+        <w:t>sublibrary</w:t>
+      </w:r>
+      <w:proofErr w:type="spellEnd"/>
+      <w:r>
+        <w:rPr>
+          <w:rFonts w:ascii="Helvetica" w:eastAsia="Times New Roman" w:hAnsi="Helvetica" w:cs="Helvetica"/>
+          <w:color w:val="000000"/>
+          <w:sz w:val="21"/>
+          <w:szCs w:val="21"/>
+          <w:lang w:val="en-GB" w:eastAsia="en-GB"/>
+        </w:rPr>
+        <w:t xml:space="preserve"> and therefore, it is often imported at this level.</w:t>
       </w:r>
     </w:p>
     <w:p>
@@ -1435,8 +2745,67 @@
           <w:szCs w:val="21"/>
           <w:lang w:val="en-GB" w:eastAsia="en-GB"/>
         </w:rPr>
-        <w:lastRenderedPageBreak/>
-        <w:t>Seaborn is also a Python library and it can make more complicated plots. It is basically a more complicated overlay on matplotlib. There is extensive information available at: </w:t>
+        <w:t xml:space="preserve">Seaborn is also a Python </w:t>
+      </w:r>
+      <w:proofErr w:type="gramStart"/>
+      <w:r>
+        <w:rPr>
+          <w:rFonts w:ascii="Helvetica" w:eastAsia="Times New Roman" w:hAnsi="Helvetica" w:cs="Helvetica"/>
+          <w:color w:val="000000"/>
+          <w:sz w:val="21"/>
+          <w:szCs w:val="21"/>
+          <w:lang w:val="en-GB" w:eastAsia="en-GB"/>
+        </w:rPr>
+        <w:t>library</w:t>
+      </w:r>
+      <w:proofErr w:type="gramEnd"/>
+      <w:r>
+        <w:rPr>
+          <w:rFonts w:ascii="Helvetica" w:eastAsia="Times New Roman" w:hAnsi="Helvetica" w:cs="Helvetica"/>
+          <w:color w:val="000000"/>
+          <w:sz w:val="21"/>
+          <w:szCs w:val="21"/>
+          <w:lang w:val="en-GB" w:eastAsia="en-GB"/>
+        </w:rPr>
+        <w:t xml:space="preserve"> and it can make more complicated plots</w:t>
+      </w:r>
+      <w:sdt>
+        <w:sdtPr>
+          <w:rPr>
+            <w:rFonts w:ascii="Helvetica" w:eastAsia="Times New Roman" w:hAnsi="Helvetica" w:cs="Helvetica"/>
+            <w:color w:val="000000"/>
+            <w:sz w:val="21"/>
+            <w:szCs w:val="21"/>
+            <w:lang w:val="en-GB" w:eastAsia="en-GB"/>
+          </w:rPr>
+          <w:tag w:val="MENDELEY_CITATION_v3_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"/>
+          <w:id w:val="675164555"/>
+          <w:placeholder>
+            <w:docPart w:val="DefaultPlaceholder_-1854013440"/>
+          </w:placeholder>
+        </w:sdtPr>
+        <w:sdtContent>
+          <w:r>
+            <w:rPr>
+              <w:rFonts w:ascii="Helvetica" w:eastAsia="Times New Roman" w:hAnsi="Helvetica" w:cs="Helvetica"/>
+              <w:color w:val="000000"/>
+              <w:sz w:val="21"/>
+              <w:szCs w:val="21"/>
+              <w:lang w:val="en-GB" w:eastAsia="en-GB"/>
+            </w:rPr>
+            <w:t>(13)</w:t>
+          </w:r>
+        </w:sdtContent>
+      </w:sdt>
+      <w:r>
+        <w:rPr>
+          <w:rFonts w:ascii="Helvetica" w:eastAsia="Times New Roman" w:hAnsi="Helvetica" w:cs="Helvetica"/>
+          <w:color w:val="000000"/>
+          <w:sz w:val="21"/>
+          <w:szCs w:val="21"/>
+          <w:lang w:val="en-GB" w:eastAsia="en-GB"/>
+        </w:rPr>
+        <w:t>. It is basically a more complicated overlay on matplotlib. There is extensive information available at: </w:t>
       </w:r>
       <w:hyperlink r:id="rId8" w:tgtFrame="_blank" w:history="1">
         <w:r>
@@ -1510,7 +2879,73 @@
           <w:szCs w:val="21"/>
           <w:lang w:val="en-GB" w:eastAsia="en-GB"/>
         </w:rPr>
-        <w:t>As is often the case with this question, the answer is, it depends on what you are trying to do. Matplotlib is good at making basic graphs including barcharts, piecharts and scatterplots. Seaborn is an extended version of matplotlib and uses matplotlib, pandas and numpy to make visualisations. The following table is based on the one at: </w:t>
+        <w:t xml:space="preserve">As is often the case with this question, the answer is, it depends on what you are trying to do. Matplotlib is good at making basic graphs including </w:t>
+      </w:r>
+      <w:proofErr w:type="spellStart"/>
+      <w:r>
+        <w:rPr>
+          <w:rFonts w:ascii="Helvetica" w:eastAsia="Times New Roman" w:hAnsi="Helvetica" w:cs="Helvetica"/>
+          <w:color w:val="000000"/>
+          <w:sz w:val="21"/>
+          <w:szCs w:val="21"/>
+          <w:lang w:val="en-GB" w:eastAsia="en-GB"/>
+        </w:rPr>
+        <w:t>barcharts</w:t>
+      </w:r>
+      <w:proofErr w:type="spellEnd"/>
+      <w:r>
+        <w:rPr>
+          <w:rFonts w:ascii="Helvetica" w:eastAsia="Times New Roman" w:hAnsi="Helvetica" w:cs="Helvetica"/>
+          <w:color w:val="000000"/>
+          <w:sz w:val="21"/>
+          <w:szCs w:val="21"/>
+          <w:lang w:val="en-GB" w:eastAsia="en-GB"/>
+        </w:rPr>
+        <w:t xml:space="preserve">, </w:t>
+      </w:r>
+      <w:proofErr w:type="spellStart"/>
+      <w:r>
+        <w:rPr>
+          <w:rFonts w:ascii="Helvetica" w:eastAsia="Times New Roman" w:hAnsi="Helvetica" w:cs="Helvetica"/>
+          <w:color w:val="000000"/>
+          <w:sz w:val="21"/>
+          <w:szCs w:val="21"/>
+          <w:lang w:val="en-GB" w:eastAsia="en-GB"/>
+        </w:rPr>
+        <w:t>piecharts</w:t>
+      </w:r>
+      <w:proofErr w:type="spellEnd"/>
+      <w:r>
+        <w:rPr>
+          <w:rFonts w:ascii="Helvetica" w:eastAsia="Times New Roman" w:hAnsi="Helvetica" w:cs="Helvetica"/>
+          <w:color w:val="000000"/>
+          <w:sz w:val="21"/>
+          <w:szCs w:val="21"/>
+          <w:lang w:val="en-GB" w:eastAsia="en-GB"/>
+        </w:rPr>
+        <w:t xml:space="preserve"> and scatterplots. Seaborn is an extended version of matplotlib and uses matplotlib, pandas and </w:t>
+      </w:r>
+      <w:proofErr w:type="spellStart"/>
+      <w:r>
+        <w:rPr>
+          <w:rFonts w:ascii="Helvetica" w:eastAsia="Times New Roman" w:hAnsi="Helvetica" w:cs="Helvetica"/>
+          <w:color w:val="000000"/>
+          <w:sz w:val="21"/>
+          <w:szCs w:val="21"/>
+          <w:lang w:val="en-GB" w:eastAsia="en-GB"/>
+        </w:rPr>
+        <w:t>numpy</w:t>
+      </w:r>
+      <w:proofErr w:type="spellEnd"/>
+      <w:r>
+        <w:rPr>
+          <w:rFonts w:ascii="Helvetica" w:eastAsia="Times New Roman" w:hAnsi="Helvetica" w:cs="Helvetica"/>
+          <w:color w:val="000000"/>
+          <w:sz w:val="21"/>
+          <w:szCs w:val="21"/>
+          <w:lang w:val="en-GB" w:eastAsia="en-GB"/>
+        </w:rPr>
+        <w:t xml:space="preserve"> to make visualisations. The following table is based on the one at: </w:t>
       </w:r>
       <w:hyperlink r:id="rId9" w:tgtFrame="_blank" w:history="1">
         <w:r>
@@ -1525,6 +2960,45 @@
           <w:t>https://www.geeksforgeeks.org/difference-between-matplotlib-vs-seaborn/</w:t>
         </w:r>
       </w:hyperlink>
+      <w:r>
+        <w:rPr>
+          <w:rFonts w:ascii="Helvetica" w:eastAsia="Times New Roman" w:hAnsi="Helvetica" w:cs="Helvetica"/>
+          <w:color w:val="296EAA"/>
+          <w:sz w:val="21"/>
+          <w:szCs w:val="21"/>
+          <w:u w:val="single"/>
+          <w:lang w:val="en-GB" w:eastAsia="en-GB"/>
+        </w:rPr>
+        <w:t xml:space="preserve"> </w:t>
+      </w:r>
+      <w:sdt>
+        <w:sdtPr>
+          <w:rPr>
+            <w:rFonts w:ascii="Helvetica" w:eastAsia="Times New Roman" w:hAnsi="Helvetica" w:cs="Helvetica"/>
+            <w:color w:val="000000"/>
+            <w:sz w:val="21"/>
+            <w:szCs w:val="21"/>
+            <w:lang w:val="en-GB" w:eastAsia="en-GB"/>
+          </w:rPr>
+          <w:tag w:val="MENDELEY_CITATION_v3_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"/>
+          <w:id w:val="-1305386022"/>
+          <w:placeholder>
+            <w:docPart w:val="DefaultPlaceholder_-1854013440"/>
+          </w:placeholder>
+        </w:sdtPr>
+        <w:sdtContent>
+          <w:r>
+            <w:rPr>
+              <w:rFonts w:ascii="Helvetica" w:eastAsia="Times New Roman" w:hAnsi="Helvetica" w:cs="Helvetica"/>
+              <w:color w:val="000000"/>
+              <w:sz w:val="21"/>
+              <w:szCs w:val="21"/>
+              <w:lang w:val="en-GB" w:eastAsia="en-GB"/>
+            </w:rPr>
+            <w:t>(14)</w:t>
+          </w:r>
+        </w:sdtContent>
+      </w:sdt>
       <w:r>
         <w:rPr>
           <w:rFonts w:ascii="Helvetica" w:eastAsia="Times New Roman" w:hAnsi="Helvetica" w:cs="Helvetica"/>
@@ -1912,7 +3386,107 @@
                 <w:szCs w:val="18"/>
                 <w:lang w:val="en-GB" w:eastAsia="en-GB"/>
               </w:rPr>
-              <w:t>Is quite lengthy eg matplotlib.pyplot.hist(x_axis, y_axis)</w:t>
+              <w:t xml:space="preserve">Is quite lengthy </w:t>
+            </w:r>
+            <w:proofErr w:type="spellStart"/>
+            <w:r>
+              <w:rPr>
+                <w:rFonts w:ascii="Times New Roman" w:eastAsia="Times New Roman" w:hAnsi="Times New Roman" w:cs="Times New Roman"/>
+                <w:color w:val="000000"/>
+                <w:sz w:val="18"/>
+                <w:szCs w:val="18"/>
+                <w:lang w:val="en-GB" w:eastAsia="en-GB"/>
+              </w:rPr>
+              <w:t>eg</w:t>
+            </w:r>
+            <w:proofErr w:type="spellEnd"/>
+            <w:r>
+              <w:rPr>
+                <w:rFonts w:ascii="Times New Roman" w:eastAsia="Times New Roman" w:hAnsi="Times New Roman" w:cs="Times New Roman"/>
+                <w:color w:val="000000"/>
+                <w:sz w:val="18"/>
+                <w:szCs w:val="18"/>
+                <w:lang w:val="en-GB" w:eastAsia="en-GB"/>
+              </w:rPr>
+              <w:t xml:space="preserve"> </w:t>
+            </w:r>
+            <w:proofErr w:type="spellStart"/>
+            <w:proofErr w:type="gramStart"/>
+            <w:r>
+              <w:rPr>
+                <w:rFonts w:ascii="Times New Roman" w:eastAsia="Times New Roman" w:hAnsi="Times New Roman" w:cs="Times New Roman"/>
+                <w:color w:val="000000"/>
+                <w:sz w:val="18"/>
+                <w:szCs w:val="18"/>
+                <w:lang w:val="en-GB" w:eastAsia="en-GB"/>
+              </w:rPr>
+              <w:t>matplotlib.pyplot</w:t>
+            </w:r>
+            <w:proofErr w:type="gramEnd"/>
+            <w:r>
+              <w:rPr>
+                <w:rFonts w:ascii="Times New Roman" w:eastAsia="Times New Roman" w:hAnsi="Times New Roman" w:cs="Times New Roman"/>
+                <w:color w:val="000000"/>
+                <w:sz w:val="18"/>
+                <w:szCs w:val="18"/>
+                <w:lang w:val="en-GB" w:eastAsia="en-GB"/>
+              </w:rPr>
+              <w:t>.hist</w:t>
+            </w:r>
+            <w:proofErr w:type="spellEnd"/>
+            <w:r>
+              <w:rPr>
+                <w:rFonts w:ascii="Times New Roman" w:eastAsia="Times New Roman" w:hAnsi="Times New Roman" w:cs="Times New Roman"/>
+                <w:color w:val="000000"/>
+                <w:sz w:val="18"/>
+                <w:szCs w:val="18"/>
+                <w:lang w:val="en-GB" w:eastAsia="en-GB"/>
+              </w:rPr>
+              <w:t>(</w:t>
+            </w:r>
+            <w:proofErr w:type="spellStart"/>
+            <w:r>
+              <w:rPr>
+                <w:rFonts w:ascii="Times New Roman" w:eastAsia="Times New Roman" w:hAnsi="Times New Roman" w:cs="Times New Roman"/>
+                <w:color w:val="000000"/>
+                <w:sz w:val="18"/>
+                <w:szCs w:val="18"/>
+                <w:lang w:val="en-GB" w:eastAsia="en-GB"/>
+              </w:rPr>
+              <w:t>x_axis</w:t>
+            </w:r>
+            <w:proofErr w:type="spellEnd"/>
+            <w:r>
+              <w:rPr>
+                <w:rFonts w:ascii="Times New Roman" w:eastAsia="Times New Roman" w:hAnsi="Times New Roman" w:cs="Times New Roman"/>
+                <w:color w:val="000000"/>
+                <w:sz w:val="18"/>
+                <w:szCs w:val="18"/>
+                <w:lang w:val="en-GB" w:eastAsia="en-GB"/>
+              </w:rPr>
+              <w:t xml:space="preserve">, </w:t>
+            </w:r>
+            <w:proofErr w:type="spellStart"/>
+            <w:r>
+              <w:rPr>
+                <w:rFonts w:ascii="Times New Roman" w:eastAsia="Times New Roman" w:hAnsi="Times New Roman" w:cs="Times New Roman"/>
+                <w:color w:val="000000"/>
+                <w:sz w:val="18"/>
+                <w:szCs w:val="18"/>
+                <w:lang w:val="en-GB" w:eastAsia="en-GB"/>
+              </w:rPr>
+              <w:t>y_axis</w:t>
+            </w:r>
+            <w:proofErr w:type="spellEnd"/>
+            <w:r>
+              <w:rPr>
+                <w:rFonts w:ascii="Times New Roman" w:eastAsia="Times New Roman" w:hAnsi="Times New Roman" w:cs="Times New Roman"/>
+                <w:color w:val="000000"/>
+                <w:sz w:val="18"/>
+                <w:szCs w:val="18"/>
+                <w:lang w:val="en-GB" w:eastAsia="en-GB"/>
+              </w:rPr>
+              <w:t>)</w:t>
             </w:r>
           </w:p>
         </w:tc>
@@ -1955,7 +3529,97 @@
                 <w:szCs w:val="18"/>
                 <w:lang w:val="en-GB" w:eastAsia="en-GB"/>
               </w:rPr>
-              <w:t>Is a little simpler and easier to learn eg seaborn.histplot(x_axis, y_axis)</w:t>
+              <w:t xml:space="preserve">Is a little simpler and easier to learn </w:t>
+            </w:r>
+            <w:proofErr w:type="spellStart"/>
+            <w:r>
+              <w:rPr>
+                <w:rFonts w:ascii="Times New Roman" w:eastAsia="Times New Roman" w:hAnsi="Times New Roman" w:cs="Times New Roman"/>
+                <w:color w:val="000000"/>
+                <w:sz w:val="18"/>
+                <w:szCs w:val="18"/>
+                <w:lang w:val="en-GB" w:eastAsia="en-GB"/>
+              </w:rPr>
+              <w:t>eg</w:t>
+            </w:r>
+            <w:proofErr w:type="spellEnd"/>
+            <w:r>
+              <w:rPr>
+                <w:rFonts w:ascii="Times New Roman" w:eastAsia="Times New Roman" w:hAnsi="Times New Roman" w:cs="Times New Roman"/>
+                <w:color w:val="000000"/>
+                <w:sz w:val="18"/>
+                <w:szCs w:val="18"/>
+                <w:lang w:val="en-GB" w:eastAsia="en-GB"/>
+              </w:rPr>
+              <w:t xml:space="preserve"> </w:t>
+            </w:r>
+            <w:proofErr w:type="spellStart"/>
+            <w:proofErr w:type="gramStart"/>
+            <w:r>
+              <w:rPr>
+                <w:rFonts w:ascii="Times New Roman" w:eastAsia="Times New Roman" w:hAnsi="Times New Roman" w:cs="Times New Roman"/>
+                <w:color w:val="000000"/>
+                <w:sz w:val="18"/>
+                <w:szCs w:val="18"/>
+                <w:lang w:val="en-GB" w:eastAsia="en-GB"/>
+              </w:rPr>
+              <w:t>seaborn.histplot</w:t>
+            </w:r>
+            <w:proofErr w:type="spellEnd"/>
+            <w:proofErr w:type="gramEnd"/>
+            <w:r>
+              <w:rPr>
+                <w:rFonts w:ascii="Times New Roman" w:eastAsia="Times New Roman" w:hAnsi="Times New Roman" w:cs="Times New Roman"/>
+                <w:color w:val="000000"/>
+                <w:sz w:val="18"/>
+                <w:szCs w:val="18"/>
+                <w:lang w:val="en-GB" w:eastAsia="en-GB"/>
+              </w:rPr>
+              <w:t>(</w:t>
+            </w:r>
+            <w:proofErr w:type="spellStart"/>
+            <w:r>
+              <w:rPr>
+                <w:rFonts w:ascii="Times New Roman" w:eastAsia="Times New Roman" w:hAnsi="Times New Roman" w:cs="Times New Roman"/>
+                <w:color w:val="000000"/>
+                <w:sz w:val="18"/>
+                <w:szCs w:val="18"/>
+                <w:lang w:val="en-GB" w:eastAsia="en-GB"/>
+              </w:rPr>
+              <w:t>x_axis</w:t>
+            </w:r>
+            <w:proofErr w:type="spellEnd"/>
+            <w:r>
+              <w:rPr>
+                <w:rFonts w:ascii="Times New Roman" w:eastAsia="Times New Roman" w:hAnsi="Times New Roman" w:cs="Times New Roman"/>
+                <w:color w:val="000000"/>
+                <w:sz w:val="18"/>
+                <w:szCs w:val="18"/>
+                <w:lang w:val="en-GB" w:eastAsia="en-GB"/>
+              </w:rPr>
+              <w:t xml:space="preserve">, </w:t>
+            </w:r>
+            <w:proofErr w:type="spellStart"/>
+            <w:r>
+              <w:rPr>
+                <w:rFonts w:ascii="Times New Roman" w:eastAsia="Times New Roman" w:hAnsi="Times New Roman" w:cs="Times New Roman"/>
+                <w:color w:val="000000"/>
+                <w:sz w:val="18"/>
+                <w:szCs w:val="18"/>
+                <w:lang w:val="en-GB" w:eastAsia="en-GB"/>
+              </w:rPr>
+              <w:t>y_axis</w:t>
+            </w:r>
+            <w:proofErr w:type="spellEnd"/>
+            <w:r>
+              <w:rPr>
+                <w:rFonts w:ascii="Times New Roman" w:eastAsia="Times New Roman" w:hAnsi="Times New Roman" w:cs="Times New Roman"/>
+                <w:color w:val="000000"/>
+                <w:sz w:val="18"/>
+                <w:szCs w:val="18"/>
+                <w:lang w:val="en-GB" w:eastAsia="en-GB"/>
+              </w:rPr>
+              <w:t>)</w:t>
             </w:r>
           </w:p>
         </w:tc>
@@ -2086,7 +3750,29 @@
                 <w:szCs w:val="18"/>
                 <w:lang w:val="en-GB" w:eastAsia="en-GB"/>
               </w:rPr>
-              <w:t>Time set for the creation of each plot, this can lead to out of memory errors</w:t>
+              <w:t xml:space="preserve">Time set for the creation of each </w:t>
+            </w:r>
+            <w:proofErr w:type="gramStart"/>
+            <w:r>
+              <w:rPr>
+                <w:rFonts w:ascii="Times New Roman" w:eastAsia="Times New Roman" w:hAnsi="Times New Roman" w:cs="Times New Roman"/>
+                <w:color w:val="000000"/>
+                <w:sz w:val="18"/>
+                <w:szCs w:val="18"/>
+                <w:lang w:val="en-GB" w:eastAsia="en-GB"/>
+              </w:rPr>
+              <w:t>plot,</w:t>
+            </w:r>
+            <w:proofErr w:type="gramEnd"/>
+            <w:r>
+              <w:rPr>
+                <w:rFonts w:ascii="Times New Roman" w:eastAsia="Times New Roman" w:hAnsi="Times New Roman" w:cs="Times New Roman"/>
+                <w:color w:val="000000"/>
+                <w:sz w:val="18"/>
+                <w:szCs w:val="18"/>
+                <w:lang w:val="en-GB" w:eastAsia="en-GB"/>
+              </w:rPr>
+              <w:t xml:space="preserve"> this can lead to out of memory errors</w:t>
             </w:r>
           </w:p>
         </w:tc>
@@ -2217,7 +3903,51 @@
                 <w:szCs w:val="18"/>
                 <w:lang w:val="en-GB" w:eastAsia="en-GB"/>
               </w:rPr>
-              <w:t>More comfortable at handling Pandas dataframes. Great variety of nice looking visualisations can be created</w:t>
+              <w:t xml:space="preserve">More comfortable at handling Pandas </w:t>
+            </w:r>
+            <w:proofErr w:type="spellStart"/>
+            <w:r>
+              <w:rPr>
+                <w:rFonts w:ascii="Times New Roman" w:eastAsia="Times New Roman" w:hAnsi="Times New Roman" w:cs="Times New Roman"/>
+                <w:color w:val="000000"/>
+                <w:sz w:val="18"/>
+                <w:szCs w:val="18"/>
+                <w:lang w:val="en-GB" w:eastAsia="en-GB"/>
+              </w:rPr>
+              <w:t>dataframes</w:t>
+            </w:r>
+            <w:proofErr w:type="spellEnd"/>
+            <w:r>
+              <w:rPr>
+                <w:rFonts w:ascii="Times New Roman" w:eastAsia="Times New Roman" w:hAnsi="Times New Roman" w:cs="Times New Roman"/>
+                <w:color w:val="000000"/>
+                <w:sz w:val="18"/>
+                <w:szCs w:val="18"/>
+                <w:lang w:val="en-GB" w:eastAsia="en-GB"/>
+              </w:rPr>
+              <w:t xml:space="preserve">. Great variety of </w:t>
+            </w:r>
+            <w:proofErr w:type="gramStart"/>
+            <w:r>
+              <w:rPr>
+                <w:rFonts w:ascii="Times New Roman" w:eastAsia="Times New Roman" w:hAnsi="Times New Roman" w:cs="Times New Roman"/>
+                <w:color w:val="000000"/>
+                <w:sz w:val="18"/>
+                <w:szCs w:val="18"/>
+                <w:lang w:val="en-GB" w:eastAsia="en-GB"/>
+              </w:rPr>
+              <w:t>nice looking</w:t>
+            </w:r>
+            <w:proofErr w:type="gramEnd"/>
+            <w:r>
+              <w:rPr>
+                <w:rFonts w:ascii="Times New Roman" w:eastAsia="Times New Roman" w:hAnsi="Times New Roman" w:cs="Times New Roman"/>
+                <w:color w:val="000000"/>
+                <w:sz w:val="18"/>
+                <w:szCs w:val="18"/>
+                <w:lang w:val="en-GB" w:eastAsia="en-GB"/>
+              </w:rPr>
+              <w:t xml:space="preserve"> visualisations can be created</w:t>
             </w:r>
           </w:p>
         </w:tc>
@@ -2305,7 +4035,29 @@
                 <w:szCs w:val="18"/>
                 <w:lang w:val="en-GB" w:eastAsia="en-GB"/>
               </w:rPr>
-              <w:t>Works efficiently with data frames and arrays. Plot() can be called without parameters.</w:t>
+              <w:t xml:space="preserve">Works efficiently with data frames and arrays. </w:t>
+            </w:r>
+            <w:proofErr w:type="gramStart"/>
+            <w:r>
+              <w:rPr>
+                <w:rFonts w:ascii="Times New Roman" w:eastAsia="Times New Roman" w:hAnsi="Times New Roman" w:cs="Times New Roman"/>
+                <w:color w:val="000000"/>
+                <w:sz w:val="18"/>
+                <w:szCs w:val="18"/>
+                <w:lang w:val="en-GB" w:eastAsia="en-GB"/>
+              </w:rPr>
+              <w:t>Plot(</w:t>
+            </w:r>
+            <w:proofErr w:type="gramEnd"/>
+            <w:r>
+              <w:rPr>
+                <w:rFonts w:ascii="Times New Roman" w:eastAsia="Times New Roman" w:hAnsi="Times New Roman" w:cs="Times New Roman"/>
+                <w:color w:val="000000"/>
+                <w:sz w:val="18"/>
+                <w:szCs w:val="18"/>
+                <w:lang w:val="en-GB" w:eastAsia="en-GB"/>
+              </w:rPr>
+              <w:t>) can be called without parameters.</w:t>
             </w:r>
           </w:p>
         </w:tc>
@@ -2348,7 +4100,29 @@
                 <w:szCs w:val="18"/>
                 <w:lang w:val="en-GB" w:eastAsia="en-GB"/>
               </w:rPr>
-              <w:t>Whole data set is treated as a simple unit and parameters are needed when calling plot().</w:t>
+              <w:t xml:space="preserve">Whole data set is treated as a simple unit and parameters are needed when calling </w:t>
+            </w:r>
+            <w:proofErr w:type="gramStart"/>
+            <w:r>
+              <w:rPr>
+                <w:rFonts w:ascii="Times New Roman" w:eastAsia="Times New Roman" w:hAnsi="Times New Roman" w:cs="Times New Roman"/>
+                <w:color w:val="000000"/>
+                <w:sz w:val="18"/>
+                <w:szCs w:val="18"/>
+                <w:lang w:val="en-GB" w:eastAsia="en-GB"/>
+              </w:rPr>
+              <w:t>plot(</w:t>
+            </w:r>
+            <w:proofErr w:type="gramEnd"/>
+            <w:r>
+              <w:rPr>
+                <w:rFonts w:ascii="Times New Roman" w:eastAsia="Times New Roman" w:hAnsi="Times New Roman" w:cs="Times New Roman"/>
+                <w:color w:val="000000"/>
+                <w:sz w:val="18"/>
+                <w:szCs w:val="18"/>
+                <w:lang w:val="en-GB" w:eastAsia="en-GB"/>
+              </w:rPr>
+              <w:t>).</w:t>
             </w:r>
           </w:p>
         </w:tc>
@@ -2454,7 +4228,29 @@
           <w:szCs w:val="21"/>
           <w:lang w:val="en-GB" w:eastAsia="en-GB"/>
         </w:rPr>
-        <w:t>The repository on github (</w:t>
+        <w:t xml:space="preserve">The repository on </w:t>
+      </w:r>
+      <w:proofErr w:type="spellStart"/>
+      <w:r>
+        <w:rPr>
+          <w:rFonts w:ascii="Helvetica" w:eastAsia="Times New Roman" w:hAnsi="Helvetica" w:cs="Helvetica"/>
+          <w:color w:val="000000"/>
+          <w:sz w:val="21"/>
+          <w:szCs w:val="21"/>
+          <w:lang w:val="en-GB" w:eastAsia="en-GB"/>
+        </w:rPr>
+        <w:t>github</w:t>
+      </w:r>
+      <w:proofErr w:type="spellEnd"/>
+      <w:r>
+        <w:rPr>
+          <w:rFonts w:ascii="Helvetica" w:eastAsia="Times New Roman" w:hAnsi="Helvetica" w:cs="Helvetica"/>
+          <w:color w:val="000000"/>
+          <w:sz w:val="21"/>
+          <w:szCs w:val="21"/>
+          <w:lang w:val="en-GB" w:eastAsia="en-GB"/>
+        </w:rPr>
+        <w:t xml:space="preserve"> (</w:t>
       </w:r>
       <w:hyperlink r:id="rId10" w:tgtFrame="_blank" w:history="1">
         <w:r>
@@ -2503,7 +4299,8 @@
           <w:szCs w:val="21"/>
           <w:lang w:val="en-GB" w:eastAsia="en-GB"/>
         </w:rPr>
-        <w:t>Analysis.py: This is the file to run to create the dataframe and plots</w:t>
+        <w:lastRenderedPageBreak/>
+        <w:t>Readme: Describes the final version of the code in brief</w:t>
       </w:r>
     </w:p>
     <w:p>
@@ -2529,8 +4326,42 @@
           <w:szCs w:val="21"/>
           <w:lang w:val="en-GB" w:eastAsia="en-GB"/>
         </w:rPr>
-        <w:t>Petal Length.png: This is a histogram of the Petal Length data split by Species of Iris</w:t>
-      </w:r>
+        <w:t xml:space="preserve">Analysis.py: This is the file to run to create the </w:t>
+      </w:r>
+      <w:proofErr w:type="spellStart"/>
+      <w:r>
+        <w:rPr>
+          <w:rFonts w:ascii="Helvetica" w:eastAsia="Times New Roman" w:hAnsi="Helvetica" w:cs="Helvetica"/>
+          <w:color w:val="000000"/>
+          <w:sz w:val="21"/>
+          <w:szCs w:val="21"/>
+          <w:lang w:val="en-GB" w:eastAsia="en-GB"/>
+        </w:rPr>
+        <w:t>dataframe</w:t>
+      </w:r>
+      <w:proofErr w:type="spellEnd"/>
+      <w:r>
+        <w:rPr>
+          <w:rFonts w:ascii="Helvetica" w:eastAsia="Times New Roman" w:hAnsi="Helvetica" w:cs="Helvetica"/>
+          <w:color w:val="000000"/>
+          <w:sz w:val="21"/>
+          <w:szCs w:val="21"/>
+          <w:lang w:val="en-GB" w:eastAsia="en-GB"/>
+        </w:rPr>
+        <w:t xml:space="preserve"> and </w:t>
+      </w:r>
+      <w:proofErr w:type="gramStart"/>
+      <w:r>
+        <w:rPr>
+          <w:rFonts w:ascii="Helvetica" w:eastAsia="Times New Roman" w:hAnsi="Helvetica" w:cs="Helvetica"/>
+          <w:color w:val="000000"/>
+          <w:sz w:val="21"/>
+          <w:szCs w:val="21"/>
+          <w:lang w:val="en-GB" w:eastAsia="en-GB"/>
+        </w:rPr>
+        <w:t>plots</w:t>
+      </w:r>
+      <w:proofErr w:type="gramEnd"/>
     </w:p>
     <w:p>
       <w:pPr>
@@ -2555,7 +4386,7 @@
           <w:szCs w:val="21"/>
           <w:lang w:val="en-GB" w:eastAsia="en-GB"/>
         </w:rPr>
-        <w:t>Petal Width.png: This is a histogram of the Petal Width data split by Species of Iris</w:t>
+        <w:t>Petal Length.png: This is a histogram of the Petal Length data split by Species of Iris</w:t>
       </w:r>
     </w:p>
     <w:p>
@@ -2581,7 +4412,7 @@
           <w:szCs w:val="21"/>
           <w:lang w:val="en-GB" w:eastAsia="en-GB"/>
         </w:rPr>
-        <w:t>Sepal Length.png: This is a histogram of the Sepal Length data split by Species of Iris</w:t>
+        <w:t>Petal Width.png: This is a histogram of the Petal Width data split by Species of Iris</w:t>
       </w:r>
     </w:p>
     <w:p>
@@ -2607,7 +4438,7 @@
           <w:szCs w:val="21"/>
           <w:lang w:val="en-GB" w:eastAsia="en-GB"/>
         </w:rPr>
-        <w:t>Sepal Width.png: This is a histogram of the Sepal Width data split by Species of Iris</w:t>
+        <w:t>Sepal Length.png: This is a histogram of the Sepal Length data split by Species of Iris</w:t>
       </w:r>
     </w:p>
     <w:p>
@@ -2633,7 +4464,7 @@
           <w:szCs w:val="21"/>
           <w:lang w:val="en-GB" w:eastAsia="en-GB"/>
         </w:rPr>
-        <w:t>combinedhist.png: This fiel contains histograms of the variable data it is not segregated by species</w:t>
+        <w:t>Sepal Width.png: This is a histogram of the Sepal Width data split by Species of Iris</w:t>
       </w:r>
     </w:p>
     <w:p>
@@ -2659,8 +4490,40 @@
           <w:szCs w:val="21"/>
           <w:lang w:val="en-GB" w:eastAsia="en-GB"/>
         </w:rPr>
-        <w:t>pairplot.png: This file uses the Seaborn parplot function to output multiple scatterplots of two variables. The plots are coloured by species.</w:t>
-      </w:r>
+        <w:t>combinedhist.png: This fil</w:t>
+      </w:r>
+      <w:r>
+        <w:rPr>
+          <w:rFonts w:ascii="Helvetica" w:eastAsia="Times New Roman" w:hAnsi="Helvetica" w:cs="Helvetica"/>
+          <w:color w:val="000000"/>
+          <w:sz w:val="21"/>
+          <w:szCs w:val="21"/>
+          <w:lang w:val="en-GB" w:eastAsia="en-GB"/>
+        </w:rPr>
+        <w:t>e</w:t>
+      </w:r>
+      <w:r>
+        <w:rPr>
+          <w:rFonts w:ascii="Helvetica" w:eastAsia="Times New Roman" w:hAnsi="Helvetica" w:cs="Helvetica"/>
+          <w:color w:val="000000"/>
+          <w:sz w:val="21"/>
+          <w:szCs w:val="21"/>
+          <w:lang w:val="en-GB" w:eastAsia="en-GB"/>
+        </w:rPr>
+        <w:t xml:space="preserve"> contains histograms of the variable data it is not segregated by </w:t>
+      </w:r>
+      <w:proofErr w:type="gramStart"/>
+      <w:r>
+        <w:rPr>
+          <w:rFonts w:ascii="Helvetica" w:eastAsia="Times New Roman" w:hAnsi="Helvetica" w:cs="Helvetica"/>
+          <w:color w:val="000000"/>
+          <w:sz w:val="21"/>
+          <w:szCs w:val="21"/>
+          <w:lang w:val="en-GB" w:eastAsia="en-GB"/>
+        </w:rPr>
+        <w:t>species</w:t>
+      </w:r>
+      <w:proofErr w:type="gramEnd"/>
     </w:p>
     <w:p>
       <w:pPr>
@@ -2685,7 +4548,29 @@
           <w:szCs w:val="21"/>
           <w:lang w:val="en-GB" w:eastAsia="en-GB"/>
         </w:rPr>
-        <w:t>summary.txt: Gives a summary of each variable</w:t>
+        <w:t xml:space="preserve">pairplot.png: This file uses the Seaborn </w:t>
+      </w:r>
+      <w:proofErr w:type="spellStart"/>
+      <w:r>
+        <w:rPr>
+          <w:rFonts w:ascii="Helvetica" w:eastAsia="Times New Roman" w:hAnsi="Helvetica" w:cs="Helvetica"/>
+          <w:color w:val="000000"/>
+          <w:sz w:val="21"/>
+          <w:szCs w:val="21"/>
+          <w:lang w:val="en-GB" w:eastAsia="en-GB"/>
+        </w:rPr>
+        <w:t>parplot</w:t>
+      </w:r>
+      <w:proofErr w:type="spellEnd"/>
+      <w:r>
+        <w:rPr>
+          <w:rFonts w:ascii="Helvetica" w:eastAsia="Times New Roman" w:hAnsi="Helvetica" w:cs="Helvetica"/>
+          <w:color w:val="000000"/>
+          <w:sz w:val="21"/>
+          <w:szCs w:val="21"/>
+          <w:lang w:val="en-GB" w:eastAsia="en-GB"/>
+        </w:rPr>
+        <w:t xml:space="preserve"> function to output multiple scatterplots of two variables. The plots are coloured by species.</w:t>
       </w:r>
     </w:p>
     <w:p>
@@ -2711,9 +4596,58 @@
           <w:szCs w:val="21"/>
           <w:lang w:val="en-GB" w:eastAsia="en-GB"/>
         </w:rPr>
-        <w:lastRenderedPageBreak/>
-        <w:t>variablemodule.py: Contains all the code for the functions and importing the dataset</w:t>
-      </w:r>
+        <w:t xml:space="preserve">summary.txt: Gives a summary of each </w:t>
+      </w:r>
+      <w:proofErr w:type="gramStart"/>
+      <w:r>
+        <w:rPr>
+          <w:rFonts w:ascii="Helvetica" w:eastAsia="Times New Roman" w:hAnsi="Helvetica" w:cs="Helvetica"/>
+          <w:color w:val="000000"/>
+          <w:sz w:val="21"/>
+          <w:szCs w:val="21"/>
+          <w:lang w:val="en-GB" w:eastAsia="en-GB"/>
+        </w:rPr>
+        <w:t>variable</w:t>
+      </w:r>
+      <w:proofErr w:type="gramEnd"/>
+    </w:p>
+    <w:p>
+      <w:pPr>
+        <w:numPr>
+          <w:ilvl w:val="0"/>
+          <w:numId w:val="3"/>
+        </w:numPr>
+        <w:spacing w:before="100" w:beforeAutospacing="1" w:after="100" w:afterAutospacing="1" w:line="240" w:lineRule="auto"/>
+        <w:rPr>
+          <w:rFonts w:ascii="Helvetica" w:eastAsia="Times New Roman" w:hAnsi="Helvetica" w:cs="Helvetica"/>
+          <w:color w:val="000000"/>
+          <w:sz w:val="21"/>
+          <w:szCs w:val="21"/>
+          <w:lang w:val="en-GB" w:eastAsia="en-GB"/>
+        </w:rPr>
+      </w:pPr>
+      <w:r>
+        <w:rPr>
+          <w:rFonts w:ascii="Helvetica" w:eastAsia="Times New Roman" w:hAnsi="Helvetica" w:cs="Helvetica"/>
+          <w:color w:val="000000"/>
+          <w:sz w:val="21"/>
+          <w:szCs w:val="21"/>
+          <w:lang w:val="en-GB" w:eastAsia="en-GB"/>
+        </w:rPr>
+        <w:t xml:space="preserve">variablemodule.py: Contains all the code for the functions and importing the </w:t>
+      </w:r>
+      <w:proofErr w:type="gramStart"/>
+      <w:r>
+        <w:rPr>
+          <w:rFonts w:ascii="Helvetica" w:eastAsia="Times New Roman" w:hAnsi="Helvetica" w:cs="Helvetica"/>
+          <w:color w:val="000000"/>
+          <w:sz w:val="21"/>
+          <w:szCs w:val="21"/>
+          <w:lang w:val="en-GB" w:eastAsia="en-GB"/>
+        </w:rPr>
+        <w:t>dataset</w:t>
+      </w:r>
+      <w:proofErr w:type="gramEnd"/>
     </w:p>
     <w:p>
       <w:pPr>
@@ -2791,6 +4725,45 @@
       <w:r>
         <w:rPr>
           <w:rFonts w:ascii="Helvetica" w:eastAsia="Times New Roman" w:hAnsi="Helvetica" w:cs="Helvetica"/>
+          <w:color w:val="296EAA"/>
+          <w:sz w:val="21"/>
+          <w:szCs w:val="21"/>
+          <w:u w:val="single"/>
+          <w:lang w:val="en-GB" w:eastAsia="en-GB"/>
+        </w:rPr>
+        <w:t xml:space="preserve"> </w:t>
+      </w:r>
+      <w:sdt>
+        <w:sdtPr>
+          <w:rPr>
+            <w:rFonts w:ascii="Helvetica" w:eastAsia="Times New Roman" w:hAnsi="Helvetica" w:cs="Helvetica"/>
+            <w:color w:val="000000"/>
+            <w:sz w:val="21"/>
+            <w:szCs w:val="21"/>
+            <w:lang w:val="en-GB" w:eastAsia="en-GB"/>
+          </w:rPr>
+          <w:tag w:val="MENDELEY_CITATION_v3_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"/>
+          <w:id w:val="491682443"/>
+          <w:placeholder>
+            <w:docPart w:val="DefaultPlaceholder_-1854013440"/>
+          </w:placeholder>
+        </w:sdtPr>
+        <w:sdtContent>
+          <w:r>
+            <w:rPr>
+              <w:rFonts w:ascii="Helvetica" w:eastAsia="Times New Roman" w:hAnsi="Helvetica" w:cs="Helvetica"/>
+              <w:color w:val="000000"/>
+              <w:sz w:val="21"/>
+              <w:szCs w:val="21"/>
+              <w:lang w:val="en-GB" w:eastAsia="en-GB"/>
+            </w:rPr>
+            <w:t>(4)</w:t>
+          </w:r>
+        </w:sdtContent>
+      </w:sdt>
+      <w:r>
+        <w:rPr>
+          <w:rFonts w:ascii="Helvetica" w:eastAsia="Times New Roman" w:hAnsi="Helvetica" w:cs="Helvetica"/>
           <w:color w:val="000000"/>
           <w:sz w:val="21"/>
           <w:szCs w:val="21"/>
@@ -2842,7 +4815,131 @@
           <w:szCs w:val="21"/>
           <w:lang w:val="en-GB" w:eastAsia="en-GB"/>
         </w:rPr>
-        <w:t>. To import the dataset I am using Pandas as first I need to import the Pandas library. I have used the alias </w:t>
+        <w:t xml:space="preserve">. </w:t>
+      </w:r>
+    </w:p>
+    <w:p>
+      <w:pPr>
+        <w:spacing w:before="240" w:after="0" w:line="240" w:lineRule="auto"/>
+        <w:rPr>
+          <w:rFonts w:ascii="Helvetica" w:eastAsia="Times New Roman" w:hAnsi="Helvetica" w:cs="Helvetica"/>
+          <w:color w:val="000000"/>
+          <w:sz w:val="21"/>
+          <w:szCs w:val="21"/>
+          <w:lang w:val="en-GB" w:eastAsia="en-GB"/>
+        </w:rPr>
+      </w:pPr>
+      <w:r>
+        <w:rPr>
+          <w:rFonts w:ascii="Helvetica" w:eastAsia="Times New Roman" w:hAnsi="Helvetica" w:cs="Helvetica"/>
+          <w:color w:val="000000"/>
+          <w:sz w:val="21"/>
+          <w:szCs w:val="21"/>
+          <w:lang w:val="en-GB" w:eastAsia="en-GB"/>
+        </w:rPr>
+        <w:t xml:space="preserve">To import the </w:t>
+      </w:r>
+      <w:proofErr w:type="gramStart"/>
+      <w:r>
+        <w:rPr>
+          <w:rFonts w:ascii="Helvetica" w:eastAsia="Times New Roman" w:hAnsi="Helvetica" w:cs="Helvetica"/>
+          <w:color w:val="000000"/>
+          <w:sz w:val="21"/>
+          <w:szCs w:val="21"/>
+          <w:lang w:val="en-GB" w:eastAsia="en-GB"/>
+        </w:rPr>
+        <w:t>dataset</w:t>
+      </w:r>
+      <w:proofErr w:type="gramEnd"/>
+      <w:r>
+        <w:rPr>
+          <w:rFonts w:ascii="Helvetica" w:eastAsia="Times New Roman" w:hAnsi="Helvetica" w:cs="Helvetica"/>
+          <w:color w:val="000000"/>
+          <w:sz w:val="21"/>
+          <w:szCs w:val="21"/>
+          <w:lang w:val="en-GB" w:eastAsia="en-GB"/>
+        </w:rPr>
+        <w:t xml:space="preserve"> I am using Pandas</w:t>
+      </w:r>
+      <w:sdt>
+        <w:sdtPr>
+          <w:rPr>
+            <w:rFonts w:ascii="Helvetica" w:eastAsia="Times New Roman" w:hAnsi="Helvetica" w:cs="Helvetica"/>
+            <w:color w:val="000000"/>
+            <w:sz w:val="21"/>
+            <w:szCs w:val="21"/>
+            <w:lang w:val="en-GB" w:eastAsia="en-GB"/>
+          </w:rPr>
+          <w:tag w:val="MENDELEY_CITATION_v3_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"/>
+          <w:id w:val="279315340"/>
+          <w:placeholder>
+            <w:docPart w:val="DefaultPlaceholder_-1854013440"/>
+          </w:placeholder>
+        </w:sdtPr>
+        <w:sdtContent>
+          <w:r>
+            <w:rPr>
+              <w:rFonts w:ascii="Helvetica" w:eastAsia="Times New Roman" w:hAnsi="Helvetica" w:cs="Helvetica"/>
+              <w:color w:val="000000"/>
+              <w:sz w:val="21"/>
+              <w:szCs w:val="21"/>
+              <w:lang w:val="en-GB" w:eastAsia="en-GB"/>
+            </w:rPr>
+            <w:t>(9)</w:t>
+          </w:r>
+        </w:sdtContent>
+      </w:sdt>
+      <w:r>
+        <w:rPr>
+          <w:rFonts w:ascii="Helvetica" w:eastAsia="Times New Roman" w:hAnsi="Helvetica" w:cs="Helvetica"/>
+          <w:color w:val="000000"/>
+          <w:sz w:val="21"/>
+          <w:szCs w:val="21"/>
+          <w:lang w:val="en-GB" w:eastAsia="en-GB"/>
+        </w:rPr>
+        <w:t>.</w:t>
+      </w:r>
+      <w:r>
+        <w:rPr>
+          <w:rFonts w:ascii="Helvetica" w:eastAsia="Times New Roman" w:hAnsi="Helvetica" w:cs="Helvetica"/>
+          <w:color w:val="000000"/>
+          <w:sz w:val="21"/>
+          <w:szCs w:val="21"/>
+          <w:lang w:val="en-GB" w:eastAsia="en-GB"/>
+        </w:rPr>
+        <w:t xml:space="preserve"> </w:t>
+      </w:r>
+      <w:proofErr w:type="gramStart"/>
+      <w:r>
+        <w:rPr>
+          <w:rFonts w:ascii="Helvetica" w:eastAsia="Times New Roman" w:hAnsi="Helvetica" w:cs="Helvetica"/>
+          <w:color w:val="000000"/>
+          <w:sz w:val="21"/>
+          <w:szCs w:val="21"/>
+          <w:lang w:val="en-GB" w:eastAsia="en-GB"/>
+        </w:rPr>
+        <w:t>F</w:t>
+      </w:r>
+      <w:r>
+        <w:rPr>
+          <w:rFonts w:ascii="Helvetica" w:eastAsia="Times New Roman" w:hAnsi="Helvetica" w:cs="Helvetica"/>
+          <w:color w:val="000000"/>
+          <w:sz w:val="21"/>
+          <w:szCs w:val="21"/>
+          <w:lang w:val="en-GB" w:eastAsia="en-GB"/>
+        </w:rPr>
+        <w:t>irst</w:t>
+      </w:r>
+      <w:proofErr w:type="gramEnd"/>
+      <w:r>
+        <w:rPr>
+          <w:rFonts w:ascii="Helvetica" w:eastAsia="Times New Roman" w:hAnsi="Helvetica" w:cs="Helvetica"/>
+          <w:color w:val="000000"/>
+          <w:sz w:val="21"/>
+          <w:szCs w:val="21"/>
+          <w:lang w:val="en-GB" w:eastAsia="en-GB"/>
+        </w:rPr>
+        <w:t xml:space="preserve"> I need to import the Pandas library. I have used the alias </w:t>
       </w:r>
       <w:r>
         <w:rPr>
@@ -2919,6 +5016,7 @@
           <w:lang w:val="en-GB" w:eastAsia="en-GB"/>
         </w:rPr>
       </w:pPr>
+      <w:proofErr w:type="spellStart"/>
       <w:r>
         <w:rPr>
           <w:rFonts w:ascii="inherit" w:eastAsia="Times New Roman" w:hAnsi="inherit" w:cs="Courier New"/>
@@ -2927,7 +5025,18 @@
           <w:szCs w:val="20"/>
           <w:lang w:val="en-GB" w:eastAsia="en-GB"/>
         </w:rPr>
-        <w:t xml:space="preserve">datafields </w:t>
+        <w:t>datafields</w:t>
+      </w:r>
+      <w:proofErr w:type="spellEnd"/>
+      <w:r>
+        <w:rPr>
+          <w:rFonts w:ascii="inherit" w:eastAsia="Times New Roman" w:hAnsi="inherit" w:cs="Courier New"/>
+          <w:color w:val="000000"/>
+          <w:sz w:val="20"/>
+          <w:szCs w:val="20"/>
+          <w:lang w:val="en-GB" w:eastAsia="en-GB"/>
+        </w:rPr>
+        <w:t xml:space="preserve"> </w:t>
       </w:r>
       <w:r>
         <w:rPr>
@@ -2949,7 +5058,95 @@
           <w:szCs w:val="20"/>
           <w:lang w:val="en-GB" w:eastAsia="en-GB"/>
         </w:rPr>
-        <w:t xml:space="preserve"> sepallen, sepalwid, petallen, petalwid, species</w:t>
+        <w:t xml:space="preserve"> </w:t>
+      </w:r>
+      <w:proofErr w:type="spellStart"/>
+      <w:r>
+        <w:rPr>
+          <w:rFonts w:ascii="inherit" w:eastAsia="Times New Roman" w:hAnsi="inherit" w:cs="Courier New"/>
+          <w:color w:val="000000"/>
+          <w:sz w:val="20"/>
+          <w:szCs w:val="20"/>
+          <w:lang w:val="en-GB" w:eastAsia="en-GB"/>
+        </w:rPr>
+        <w:t>sepallen</w:t>
+      </w:r>
+      <w:proofErr w:type="spellEnd"/>
+      <w:r>
+        <w:rPr>
+          <w:rFonts w:ascii="inherit" w:eastAsia="Times New Roman" w:hAnsi="inherit" w:cs="Courier New"/>
+          <w:color w:val="000000"/>
+          <w:sz w:val="20"/>
+          <w:szCs w:val="20"/>
+          <w:lang w:val="en-GB" w:eastAsia="en-GB"/>
+        </w:rPr>
+        <w:t xml:space="preserve">, </w:t>
+      </w:r>
+      <w:proofErr w:type="spellStart"/>
+      <w:r>
+        <w:rPr>
+          <w:rFonts w:ascii="inherit" w:eastAsia="Times New Roman" w:hAnsi="inherit" w:cs="Courier New"/>
+          <w:color w:val="000000"/>
+          <w:sz w:val="20"/>
+          <w:szCs w:val="20"/>
+          <w:lang w:val="en-GB" w:eastAsia="en-GB"/>
+        </w:rPr>
+        <w:t>sepalwid</w:t>
+      </w:r>
+      <w:proofErr w:type="spellEnd"/>
+      <w:r>
+        <w:rPr>
+          <w:rFonts w:ascii="inherit" w:eastAsia="Times New Roman" w:hAnsi="inherit" w:cs="Courier New"/>
+          <w:color w:val="000000"/>
+          <w:sz w:val="20"/>
+          <w:szCs w:val="20"/>
+          <w:lang w:val="en-GB" w:eastAsia="en-GB"/>
+        </w:rPr>
+        <w:t xml:space="preserve">, </w:t>
+      </w:r>
+      <w:proofErr w:type="spellStart"/>
+      <w:r>
+        <w:rPr>
+          <w:rFonts w:ascii="inherit" w:eastAsia="Times New Roman" w:hAnsi="inherit" w:cs="Courier New"/>
+          <w:color w:val="000000"/>
+          <w:sz w:val="20"/>
+          <w:szCs w:val="20"/>
+          <w:lang w:val="en-GB" w:eastAsia="en-GB"/>
+        </w:rPr>
+        <w:t>petallen</w:t>
+      </w:r>
+      <w:proofErr w:type="spellEnd"/>
+      <w:r>
+        <w:rPr>
+          <w:rFonts w:ascii="inherit" w:eastAsia="Times New Roman" w:hAnsi="inherit" w:cs="Courier New"/>
+          <w:color w:val="000000"/>
+          <w:sz w:val="20"/>
+          <w:szCs w:val="20"/>
+          <w:lang w:val="en-GB" w:eastAsia="en-GB"/>
+        </w:rPr>
+        <w:t xml:space="preserve">, </w:t>
+      </w:r>
+      <w:proofErr w:type="spellStart"/>
+      <w:r>
+        <w:rPr>
+          <w:rFonts w:ascii="inherit" w:eastAsia="Times New Roman" w:hAnsi="inherit" w:cs="Courier New"/>
+          <w:color w:val="000000"/>
+          <w:sz w:val="20"/>
+          <w:szCs w:val="20"/>
+          <w:lang w:val="en-GB" w:eastAsia="en-GB"/>
+        </w:rPr>
+        <w:t>petalwid</w:t>
+      </w:r>
+      <w:proofErr w:type="spellEnd"/>
+      <w:r>
+        <w:rPr>
+          <w:rFonts w:ascii="inherit" w:eastAsia="Times New Roman" w:hAnsi="inherit" w:cs="Courier New"/>
+          <w:color w:val="000000"/>
+          <w:sz w:val="20"/>
+          <w:szCs w:val="20"/>
+          <w:lang w:val="en-GB" w:eastAsia="en-GB"/>
+        </w:rPr>
+        <w:t>, species</w:t>
       </w:r>
     </w:p>
     <w:p>
@@ -2971,7 +5168,29 @@
           <w:szCs w:val="21"/>
           <w:lang w:val="en-GB" w:eastAsia="en-GB"/>
         </w:rPr>
-        <w:t>When importing the dataset we add the argument </w:t>
+        <w:t xml:space="preserve">When importing the </w:t>
+      </w:r>
+      <w:proofErr w:type="gramStart"/>
+      <w:r>
+        <w:rPr>
+          <w:rFonts w:ascii="Helvetica" w:eastAsia="Times New Roman" w:hAnsi="Helvetica" w:cs="Helvetica"/>
+          <w:color w:val="000000"/>
+          <w:sz w:val="21"/>
+          <w:szCs w:val="21"/>
+          <w:lang w:val="en-GB" w:eastAsia="en-GB"/>
+        </w:rPr>
+        <w:t>dataset</w:t>
+      </w:r>
+      <w:proofErr w:type="gramEnd"/>
+      <w:r>
+        <w:rPr>
+          <w:rFonts w:ascii="Helvetica" w:eastAsia="Times New Roman" w:hAnsi="Helvetica" w:cs="Helvetica"/>
+          <w:color w:val="000000"/>
+          <w:sz w:val="21"/>
+          <w:szCs w:val="21"/>
+          <w:lang w:val="en-GB" w:eastAsia="en-GB"/>
+        </w:rPr>
+        <w:t xml:space="preserve"> we add the argument </w:t>
       </w:r>
       <w:r>
         <w:rPr>
@@ -3157,7 +5376,51 @@
           <w:szCs w:val="21"/>
           <w:lang w:val="en-GB" w:eastAsia="en-GB"/>
         </w:rPr>
-        <w:t>There is a greate resource at : </w:t>
+        <w:t xml:space="preserve">There is a </w:t>
+      </w:r>
+      <w:proofErr w:type="spellStart"/>
+      <w:r>
+        <w:rPr>
+          <w:rFonts w:ascii="Helvetica" w:eastAsia="Times New Roman" w:hAnsi="Helvetica" w:cs="Helvetica"/>
+          <w:color w:val="000000"/>
+          <w:sz w:val="21"/>
+          <w:szCs w:val="21"/>
+          <w:lang w:val="en-GB" w:eastAsia="en-GB"/>
+        </w:rPr>
+        <w:t>greate</w:t>
+      </w:r>
+      <w:proofErr w:type="spellEnd"/>
+      <w:r>
+        <w:rPr>
+          <w:rFonts w:ascii="Helvetica" w:eastAsia="Times New Roman" w:hAnsi="Helvetica" w:cs="Helvetica"/>
+          <w:color w:val="000000"/>
+          <w:sz w:val="21"/>
+          <w:szCs w:val="21"/>
+          <w:lang w:val="en-GB" w:eastAsia="en-GB"/>
+        </w:rPr>
+        <w:t xml:space="preserve"> resource </w:t>
+      </w:r>
+      <w:proofErr w:type="gramStart"/>
+      <w:r>
+        <w:rPr>
+          <w:rFonts w:ascii="Helvetica" w:eastAsia="Times New Roman" w:hAnsi="Helvetica" w:cs="Helvetica"/>
+          <w:color w:val="000000"/>
+          <w:sz w:val="21"/>
+          <w:szCs w:val="21"/>
+          <w:lang w:val="en-GB" w:eastAsia="en-GB"/>
+        </w:rPr>
+        <w:t>at :</w:t>
+      </w:r>
+      <w:proofErr w:type="gramEnd"/>
+      <w:r>
+        <w:rPr>
+          <w:rFonts w:ascii="Helvetica" w:eastAsia="Times New Roman" w:hAnsi="Helvetica" w:cs="Helvetica"/>
+          <w:color w:val="000000"/>
+          <w:sz w:val="21"/>
+          <w:szCs w:val="21"/>
+          <w:lang w:val="en-GB" w:eastAsia="en-GB"/>
+        </w:rPr>
+        <w:t> </w:t>
       </w:r>
       <w:hyperlink r:id="rId14" w:tgtFrame="_blank" w:history="1">
         <w:r>
@@ -3243,6 +5506,7 @@
         </w:rPr>
         <w:t>First I created a simple histogram using the Pandas </w:t>
       </w:r>
+      <w:proofErr w:type="gramStart"/>
       <w:r>
         <w:rPr>
           <w:rFonts w:ascii="Courier New" w:eastAsia="Times New Roman" w:hAnsi="Courier New" w:cs="Courier New"/>
@@ -3253,17 +5517,52 @@
           <w:shd w:val="clear" w:color="auto" w:fill="EFF0F1"/>
           <w:lang w:val="en-GB" w:eastAsia="en-GB"/>
         </w:rPr>
-        <w:t>hist()</w:t>
-      </w:r>
-      <w:r>
-        <w:rPr>
-          <w:rFonts w:ascii="Helvetica" w:eastAsia="Times New Roman" w:hAnsi="Helvetica" w:cs="Helvetica"/>
-          <w:color w:val="000000"/>
-          <w:sz w:val="21"/>
-          <w:szCs w:val="21"/>
-          <w:lang w:val="en-GB" w:eastAsia="en-GB"/>
-        </w:rPr>
-        <w:t> method. Thsis automatically creates a histogram of each variable and outputs at one time. From these plots you can see that Sepal Width appears to have normal type distribution a</w:t>
+        <w:t>hist(</w:t>
+      </w:r>
+      <w:proofErr w:type="gramEnd"/>
+      <w:r>
+        <w:rPr>
+          <w:rFonts w:ascii="Courier New" w:eastAsia="Times New Roman" w:hAnsi="Courier New" w:cs="Courier New"/>
+          <w:color w:val="000000"/>
+          <w:sz w:val="21"/>
+          <w:szCs w:val="21"/>
+          <w:bdr w:val="none" w:sz="0" w:space="0" w:color="auto" w:frame="1"/>
+          <w:shd w:val="clear" w:color="auto" w:fill="EFF0F1"/>
+          <w:lang w:val="en-GB" w:eastAsia="en-GB"/>
+        </w:rPr>
+        <w:t>)</w:t>
+      </w:r>
+      <w:r>
+        <w:rPr>
+          <w:rFonts w:ascii="Helvetica" w:eastAsia="Times New Roman" w:hAnsi="Helvetica" w:cs="Helvetica"/>
+          <w:color w:val="000000"/>
+          <w:sz w:val="21"/>
+          <w:szCs w:val="21"/>
+          <w:lang w:val="en-GB" w:eastAsia="en-GB"/>
+        </w:rPr>
+        <w:t xml:space="preserve"> method. </w:t>
+      </w:r>
+      <w:proofErr w:type="spellStart"/>
+      <w:r>
+        <w:rPr>
+          <w:rFonts w:ascii="Helvetica" w:eastAsia="Times New Roman" w:hAnsi="Helvetica" w:cs="Helvetica"/>
+          <w:color w:val="000000"/>
+          <w:sz w:val="21"/>
+          <w:szCs w:val="21"/>
+          <w:lang w:val="en-GB" w:eastAsia="en-GB"/>
+        </w:rPr>
+        <w:t>Thsis</w:t>
+      </w:r>
+      <w:proofErr w:type="spellEnd"/>
+      <w:r>
+        <w:rPr>
+          <w:rFonts w:ascii="Helvetica" w:eastAsia="Times New Roman" w:hAnsi="Helvetica" w:cs="Helvetica"/>
+          <w:color w:val="000000"/>
+          <w:sz w:val="21"/>
+          <w:szCs w:val="21"/>
+          <w:lang w:val="en-GB" w:eastAsia="en-GB"/>
+        </w:rPr>
+        <w:t xml:space="preserve"> automatically creates a histogram of each variable and outputs at one time. From these plots you can see that Sepal Width appears to have normal type distribution a</w:t>
       </w:r>
     </w:p>
     <w:p>
@@ -3353,6 +5652,8 @@
         </w:rPr>
         <w:t>In order to save the combined plot to the file, we first need to install </w:t>
       </w:r>
+      <w:proofErr w:type="spellStart"/>
+      <w:proofErr w:type="gramStart"/>
       <w:r>
         <w:rPr>
           <w:rFonts w:ascii="Courier New" w:eastAsia="Times New Roman" w:hAnsi="Courier New" w:cs="Courier New"/>
@@ -3365,6 +5666,8 @@
         </w:rPr>
         <w:t>matplotlib.pyplot</w:t>
       </w:r>
+      <w:proofErr w:type="spellEnd"/>
+      <w:proofErr w:type="gramEnd"/>
       <w:r>
         <w:rPr>
           <w:rFonts w:ascii="Helvetica" w:eastAsia="Times New Roman" w:hAnsi="Helvetica" w:cs="Helvetica"/>
@@ -3375,6 +5678,7 @@
         </w:rPr>
         <w:t>. I imported this under the alias </w:t>
       </w:r>
+      <w:proofErr w:type="spellStart"/>
       <w:r>
         <w:rPr>
           <w:rFonts w:ascii="Courier New" w:eastAsia="Times New Roman" w:hAnsi="Courier New" w:cs="Courier New"/>
@@ -3387,6 +5691,7 @@
         </w:rPr>
         <w:t>plt</w:t>
       </w:r>
+      <w:proofErr w:type="spellEnd"/>
       <w:r>
         <w:rPr>
           <w:rFonts w:ascii="Helvetica" w:eastAsia="Times New Roman" w:hAnsi="Helvetica" w:cs="Helvetica"/>
@@ -3397,6 +5702,8 @@
         </w:rPr>
         <w:t> as is common practice. The command to save the figure rather than output to the terminal is </w:t>
       </w:r>
+      <w:proofErr w:type="spellStart"/>
+      <w:proofErr w:type="gramStart"/>
       <w:r>
         <w:rPr>
           <w:rFonts w:ascii="Courier New" w:eastAsia="Times New Roman" w:hAnsi="Courier New" w:cs="Courier New"/>
@@ -3407,7 +5714,21 @@
           <w:shd w:val="clear" w:color="auto" w:fill="EFF0F1"/>
           <w:lang w:val="en-GB" w:eastAsia="en-GB"/>
         </w:rPr>
-        <w:t>plt.savefig()</w:t>
+        <w:t>plt.savefig</w:t>
+      </w:r>
+      <w:proofErr w:type="spellEnd"/>
+      <w:proofErr w:type="gramEnd"/>
+      <w:r>
+        <w:rPr>
+          <w:rFonts w:ascii="Courier New" w:eastAsia="Times New Roman" w:hAnsi="Courier New" w:cs="Courier New"/>
+          <w:color w:val="000000"/>
+          <w:sz w:val="21"/>
+          <w:szCs w:val="21"/>
+          <w:bdr w:val="none" w:sz="0" w:space="0" w:color="auto" w:frame="1"/>
+          <w:shd w:val="clear" w:color="auto" w:fill="EFF0F1"/>
+          <w:lang w:val="en-GB" w:eastAsia="en-GB"/>
+        </w:rPr>
+        <w:t>()</w:t>
       </w:r>
       <w:r>
         <w:rPr>
@@ -3470,16 +5791,29 @@
           <w:lang w:val="en-GB" w:eastAsia="en-GB"/>
         </w:rPr>
       </w:pPr>
-      <w:r>
-        <w:rPr>
-          <w:rFonts w:ascii="Helvetica" w:eastAsia="Times New Roman" w:hAnsi="Helvetica" w:cs="Helvetica"/>
-          <w:color w:val="000000"/>
-          <w:sz w:val="21"/>
-          <w:szCs w:val="21"/>
-          <w:lang w:val="en-GB" w:eastAsia="en-GB"/>
-        </w:rPr>
-        <w:t>Next I used the Seaborn library to create a more complicated histogram showing the species of the Iris. To do this import </w:t>
-      </w:r>
+      <w:proofErr w:type="gramStart"/>
+      <w:r>
+        <w:rPr>
+          <w:rFonts w:ascii="Helvetica" w:eastAsia="Times New Roman" w:hAnsi="Helvetica" w:cs="Helvetica"/>
+          <w:color w:val="000000"/>
+          <w:sz w:val="21"/>
+          <w:szCs w:val="21"/>
+          <w:lang w:val="en-GB" w:eastAsia="en-GB"/>
+        </w:rPr>
+        <w:t>Next</w:t>
+      </w:r>
+      <w:proofErr w:type="gramEnd"/>
+      <w:r>
+        <w:rPr>
+          <w:rFonts w:ascii="Helvetica" w:eastAsia="Times New Roman" w:hAnsi="Helvetica" w:cs="Helvetica"/>
+          <w:color w:val="000000"/>
+          <w:sz w:val="21"/>
+          <w:szCs w:val="21"/>
+          <w:lang w:val="en-GB" w:eastAsia="en-GB"/>
+        </w:rPr>
+        <w:t xml:space="preserve"> I used the Seaborn library to create a more complicated histogram showing the species of the Iris. To do this import </w:t>
+      </w:r>
+      <w:proofErr w:type="gramStart"/>
       <w:r>
         <w:rPr>
           <w:rFonts w:ascii="Courier New" w:eastAsia="Times New Roman" w:hAnsi="Courier New" w:cs="Courier New"/>
@@ -3492,6 +5826,7 @@
         </w:rPr>
         <w:t>seaborn</w:t>
       </w:r>
+      <w:proofErr w:type="gramEnd"/>
     </w:p>
     <w:p>
       <w:pPr>
@@ -3565,8 +5900,22 @@
           <w:szCs w:val="20"/>
           <w:lang w:val="en-GB" w:eastAsia="en-GB"/>
         </w:rPr>
-        <w:t xml:space="preserve"> sns</w:t>
-      </w:r>
+        <w:t xml:space="preserve"> </w:t>
+      </w:r>
+      <w:proofErr w:type="spellStart"/>
+      <w:proofErr w:type="gramStart"/>
+      <w:r>
+        <w:rPr>
+          <w:rFonts w:ascii="inherit" w:eastAsia="Times New Roman" w:hAnsi="inherit" w:cs="Courier New"/>
+          <w:color w:val="000000"/>
+          <w:sz w:val="20"/>
+          <w:szCs w:val="20"/>
+          <w:lang w:val="en-GB" w:eastAsia="en-GB"/>
+        </w:rPr>
+        <w:t>sns</w:t>
+      </w:r>
+      <w:proofErr w:type="spellEnd"/>
+      <w:proofErr w:type="gramEnd"/>
     </w:p>
     <w:p>
       <w:pPr>
@@ -3653,8 +6002,32 @@
           <w:szCs w:val="21"/>
           <w:lang w:val="en-GB" w:eastAsia="en-GB"/>
         </w:rPr>
-        <w:t>The format for creating a histplot in seaborn is </w:t>
-      </w:r>
+        <w:t xml:space="preserve">The format for creating a </w:t>
+      </w:r>
+      <w:proofErr w:type="spellStart"/>
+      <w:r>
+        <w:rPr>
+          <w:rFonts w:ascii="Helvetica" w:eastAsia="Times New Roman" w:hAnsi="Helvetica" w:cs="Helvetica"/>
+          <w:color w:val="000000"/>
+          <w:sz w:val="21"/>
+          <w:szCs w:val="21"/>
+          <w:lang w:val="en-GB" w:eastAsia="en-GB"/>
+        </w:rPr>
+        <w:t>histplot</w:t>
+      </w:r>
+      <w:proofErr w:type="spellEnd"/>
+      <w:r>
+        <w:rPr>
+          <w:rFonts w:ascii="Helvetica" w:eastAsia="Times New Roman" w:hAnsi="Helvetica" w:cs="Helvetica"/>
+          <w:color w:val="000000"/>
+          <w:sz w:val="21"/>
+          <w:szCs w:val="21"/>
+          <w:lang w:val="en-GB" w:eastAsia="en-GB"/>
+        </w:rPr>
+        <w:t xml:space="preserve"> in seaborn is </w:t>
+      </w:r>
+      <w:proofErr w:type="spellStart"/>
+      <w:proofErr w:type="gramStart"/>
       <w:r>
         <w:rPr>
           <w:rFonts w:ascii="Courier New" w:eastAsia="Times New Roman" w:hAnsi="Courier New" w:cs="Courier New"/>
@@ -3665,7 +6038,21 @@
           <w:shd w:val="clear" w:color="auto" w:fill="EFF0F1"/>
           <w:lang w:val="en-GB" w:eastAsia="en-GB"/>
         </w:rPr>
-        <w:t>sns.histplot()</w:t>
+        <w:t>sns.histplot</w:t>
+      </w:r>
+      <w:proofErr w:type="spellEnd"/>
+      <w:proofErr w:type="gramEnd"/>
+      <w:r>
+        <w:rPr>
+          <w:rFonts w:ascii="Courier New" w:eastAsia="Times New Roman" w:hAnsi="Courier New" w:cs="Courier New"/>
+          <w:color w:val="000000"/>
+          <w:sz w:val="21"/>
+          <w:szCs w:val="21"/>
+          <w:bdr w:val="none" w:sz="0" w:space="0" w:color="auto" w:frame="1"/>
+          <w:shd w:val="clear" w:color="auto" w:fill="EFF0F1"/>
+          <w:lang w:val="en-GB" w:eastAsia="en-GB"/>
+        </w:rPr>
+        <w:t>()</w:t>
       </w:r>
       <w:r>
         <w:rPr>
@@ -3763,7 +6150,29 @@
           <w:szCs w:val="20"/>
           <w:lang w:val="en-GB" w:eastAsia="en-GB"/>
         </w:rPr>
-        <w:t xml:space="preserve"> datafields:</w:t>
+        <w:t xml:space="preserve"> </w:t>
+      </w:r>
+      <w:proofErr w:type="spellStart"/>
+      <w:r>
+        <w:rPr>
+          <w:rFonts w:ascii="inherit" w:eastAsia="Times New Roman" w:hAnsi="inherit" w:cs="Courier New"/>
+          <w:color w:val="000000"/>
+          <w:sz w:val="20"/>
+          <w:szCs w:val="20"/>
+          <w:lang w:val="en-GB" w:eastAsia="en-GB"/>
+        </w:rPr>
+        <w:t>datafields</w:t>
+      </w:r>
+      <w:proofErr w:type="spellEnd"/>
+      <w:r>
+        <w:rPr>
+          <w:rFonts w:ascii="inherit" w:eastAsia="Times New Roman" w:hAnsi="inherit" w:cs="Courier New"/>
+          <w:color w:val="000000"/>
+          <w:sz w:val="20"/>
+          <w:szCs w:val="20"/>
+          <w:lang w:val="en-GB" w:eastAsia="en-GB"/>
+        </w:rPr>
+        <w:t>:</w:t>
       </w:r>
     </w:p>
     <w:p>
@@ -3826,7 +6235,18 @@
           <w:szCs w:val="20"/>
           <w:lang w:val="en-GB" w:eastAsia="en-GB"/>
         </w:rPr>
-        <w:t xml:space="preserve"> name </w:t>
+        <w:t xml:space="preserve"> </w:t>
+      </w:r>
+      <w:proofErr w:type="gramStart"/>
+      <w:r>
+        <w:rPr>
+          <w:rFonts w:ascii="inherit" w:eastAsia="Times New Roman" w:hAnsi="inherit" w:cs="Courier New"/>
+          <w:color w:val="000000"/>
+          <w:sz w:val="20"/>
+          <w:szCs w:val="20"/>
+          <w:lang w:val="en-GB" w:eastAsia="en-GB"/>
+        </w:rPr>
+        <w:t xml:space="preserve">name </w:t>
       </w:r>
       <w:r>
         <w:rPr>
@@ -3838,7 +6258,20 @@
           <w:szCs w:val="20"/>
           <w:lang w:val="en-GB" w:eastAsia="en-GB"/>
         </w:rPr>
-        <w:t>!=</w:t>
+        <w:t>!</w:t>
+      </w:r>
+      <w:proofErr w:type="gramEnd"/>
+      <w:r>
+        <w:rPr>
+          <w:rFonts w:ascii="inherit" w:eastAsia="Times New Roman" w:hAnsi="inherit" w:cs="Courier New"/>
+          <w:b/>
+          <w:bCs/>
+          <w:color w:val="AA22FF"/>
+          <w:sz w:val="20"/>
+          <w:szCs w:val="20"/>
+          <w:lang w:val="en-GB" w:eastAsia="en-GB"/>
+        </w:rPr>
+        <w:t>=</w:t>
       </w:r>
       <w:r>
         <w:rPr>
@@ -3889,7 +6322,31 @@
           <w:szCs w:val="20"/>
           <w:lang w:val="en-GB" w:eastAsia="en-GB"/>
         </w:rPr>
-        <w:t xml:space="preserve">            sns.histplot(data</w:t>
+        <w:t xml:space="preserve">            </w:t>
+      </w:r>
+      <w:proofErr w:type="spellStart"/>
+      <w:proofErr w:type="gramStart"/>
+      <w:r>
+        <w:rPr>
+          <w:rFonts w:ascii="inherit" w:eastAsia="Times New Roman" w:hAnsi="inherit" w:cs="Courier New"/>
+          <w:color w:val="000000"/>
+          <w:sz w:val="20"/>
+          <w:szCs w:val="20"/>
+          <w:lang w:val="en-GB" w:eastAsia="en-GB"/>
+        </w:rPr>
+        <w:t>sns.histplot</w:t>
+      </w:r>
+      <w:proofErr w:type="spellEnd"/>
+      <w:proofErr w:type="gramEnd"/>
+      <w:r>
+        <w:rPr>
+          <w:rFonts w:ascii="inherit" w:eastAsia="Times New Roman" w:hAnsi="inherit" w:cs="Courier New"/>
+          <w:color w:val="000000"/>
+          <w:sz w:val="20"/>
+          <w:szCs w:val="20"/>
+          <w:lang w:val="en-GB" w:eastAsia="en-GB"/>
+        </w:rPr>
+        <w:t>(data</w:t>
       </w:r>
       <w:r>
         <w:rPr>
@@ -3903,6 +6360,7 @@
         </w:rPr>
         <w:t>=</w:t>
       </w:r>
+      <w:proofErr w:type="spellStart"/>
       <w:r>
         <w:rPr>
           <w:rFonts w:ascii="inherit" w:eastAsia="Times New Roman" w:hAnsi="inherit" w:cs="Courier New"/>
@@ -3911,7 +6369,18 @@
           <w:szCs w:val="20"/>
           <w:lang w:val="en-GB" w:eastAsia="en-GB"/>
         </w:rPr>
-        <w:t>dataf, x</w:t>
+        <w:t>dataf</w:t>
+      </w:r>
+      <w:proofErr w:type="spellEnd"/>
+      <w:r>
+        <w:rPr>
+          <w:rFonts w:ascii="inherit" w:eastAsia="Times New Roman" w:hAnsi="inherit" w:cs="Courier New"/>
+          <w:color w:val="000000"/>
+          <w:sz w:val="20"/>
+          <w:szCs w:val="20"/>
+          <w:lang w:val="en-GB" w:eastAsia="en-GB"/>
+        </w:rPr>
+        <w:t>, x</w:t>
       </w:r>
       <w:r>
         <w:rPr>
@@ -3955,8 +6424,20 @@
           <w:szCs w:val="20"/>
           <w:lang w:val="en-GB" w:eastAsia="en-GB"/>
         </w:rPr>
-        <w:t>species, binwidth</w:t>
-      </w:r>
+        <w:t xml:space="preserve">species, </w:t>
+      </w:r>
+      <w:proofErr w:type="spellStart"/>
+      <w:r>
+        <w:rPr>
+          <w:rFonts w:ascii="inherit" w:eastAsia="Times New Roman" w:hAnsi="inherit" w:cs="Courier New"/>
+          <w:color w:val="000000"/>
+          <w:sz w:val="20"/>
+          <w:szCs w:val="20"/>
+          <w:lang w:val="en-GB" w:eastAsia="en-GB"/>
+        </w:rPr>
+        <w:t>binwidth</w:t>
+      </w:r>
+      <w:proofErr w:type="spellEnd"/>
       <w:r>
         <w:rPr>
           <w:rFonts w:ascii="inherit" w:eastAsia="Times New Roman" w:hAnsi="inherit" w:cs="Courier New"/>
@@ -4028,7 +6509,31 @@
           <w:szCs w:val="20"/>
           <w:lang w:val="en-GB" w:eastAsia="en-GB"/>
         </w:rPr>
-        <w:t xml:space="preserve">            plt.savefig(name</w:t>
+        <w:t xml:space="preserve">            </w:t>
+      </w:r>
+      <w:proofErr w:type="spellStart"/>
+      <w:proofErr w:type="gramStart"/>
+      <w:r>
+        <w:rPr>
+          <w:rFonts w:ascii="inherit" w:eastAsia="Times New Roman" w:hAnsi="inherit" w:cs="Courier New"/>
+          <w:color w:val="000000"/>
+          <w:sz w:val="20"/>
+          <w:szCs w:val="20"/>
+          <w:lang w:val="en-GB" w:eastAsia="en-GB"/>
+        </w:rPr>
+        <w:t>plt.savefig</w:t>
+      </w:r>
+      <w:proofErr w:type="spellEnd"/>
+      <w:proofErr w:type="gramEnd"/>
+      <w:r>
+        <w:rPr>
+          <w:rFonts w:ascii="inherit" w:eastAsia="Times New Roman" w:hAnsi="inherit" w:cs="Courier New"/>
+          <w:color w:val="000000"/>
+          <w:sz w:val="20"/>
+          <w:szCs w:val="20"/>
+          <w:lang w:val="en-GB" w:eastAsia="en-GB"/>
+        </w:rPr>
+        <w:t>(name</w:t>
       </w:r>
       <w:r>
         <w:rPr>
@@ -4060,7 +6565,29 @@
           <w:szCs w:val="20"/>
           <w:lang w:val="en-GB" w:eastAsia="en-GB"/>
         </w:rPr>
-        <w:t>'.png'</w:t>
+        <w:t>'.</w:t>
+      </w:r>
+      <w:proofErr w:type="spellStart"/>
+      <w:r>
+        <w:rPr>
+          <w:rFonts w:ascii="inherit" w:eastAsia="Times New Roman" w:hAnsi="inherit" w:cs="Courier New"/>
+          <w:color w:val="BA2121"/>
+          <w:sz w:val="20"/>
+          <w:szCs w:val="20"/>
+          <w:lang w:val="en-GB" w:eastAsia="en-GB"/>
+        </w:rPr>
+        <w:t>png</w:t>
+      </w:r>
+      <w:proofErr w:type="spellEnd"/>
+      <w:r>
+        <w:rPr>
+          <w:rFonts w:ascii="inherit" w:eastAsia="Times New Roman" w:hAnsi="inherit" w:cs="Courier New"/>
+          <w:color w:val="BA2121"/>
+          <w:sz w:val="20"/>
+          <w:szCs w:val="20"/>
+          <w:lang w:val="en-GB" w:eastAsia="en-GB"/>
+        </w:rPr>
+        <w:t>'</w:t>
       </w:r>
       <w:r>
         <w:rPr>
@@ -4172,15 +6699,27 @@
           <w:lang w:val="en-GB" w:eastAsia="en-GB"/>
         </w:rPr>
       </w:pPr>
-      <w:r>
-        <w:rPr>
-          <w:rFonts w:ascii="Helvetica" w:eastAsia="Times New Roman" w:hAnsi="Helvetica" w:cs="Helvetica"/>
-          <w:color w:val="000000"/>
-          <w:sz w:val="21"/>
-          <w:szCs w:val="21"/>
-          <w:lang w:val="en-GB" w:eastAsia="en-GB"/>
-        </w:rPr>
-        <w:t>Historgrams to be saved to the repository </w:t>
+      <w:proofErr w:type="spellStart"/>
+      <w:r>
+        <w:rPr>
+          <w:rFonts w:ascii="Helvetica" w:eastAsia="Times New Roman" w:hAnsi="Helvetica" w:cs="Helvetica"/>
+          <w:color w:val="000000"/>
+          <w:sz w:val="21"/>
+          <w:szCs w:val="21"/>
+          <w:lang w:val="en-GB" w:eastAsia="en-GB"/>
+        </w:rPr>
+        <w:t>Historgrams</w:t>
+      </w:r>
+      <w:proofErr w:type="spellEnd"/>
+      <w:r>
+        <w:rPr>
+          <w:rFonts w:ascii="Helvetica" w:eastAsia="Times New Roman" w:hAnsi="Helvetica" w:cs="Helvetica"/>
+          <w:color w:val="000000"/>
+          <w:sz w:val="21"/>
+          <w:szCs w:val="21"/>
+          <w:lang w:val="en-GB" w:eastAsia="en-GB"/>
+        </w:rPr>
+        <w:t xml:space="preserve"> to be saved to the repository </w:t>
       </w:r>
       <w:hyperlink r:id="rId17" w:tgtFrame="_blank" w:history="1">
         <w:r>
@@ -4316,8 +6855,20 @@
           <w:szCs w:val="21"/>
           <w:lang w:val="en-GB" w:eastAsia="en-GB"/>
         </w:rPr>
-        <w:t>the data set will be discussed</w:t>
-      </w:r>
+        <w:t xml:space="preserve">the data set will be </w:t>
+      </w:r>
+      <w:proofErr w:type="gramStart"/>
+      <w:r>
+        <w:rPr>
+          <w:rFonts w:ascii="Helvetica" w:eastAsia="Times New Roman" w:hAnsi="Helvetica" w:cs="Helvetica"/>
+          <w:color w:val="000000"/>
+          <w:sz w:val="21"/>
+          <w:szCs w:val="21"/>
+          <w:lang w:val="en-GB" w:eastAsia="en-GB"/>
+        </w:rPr>
+        <w:t>discussed</w:t>
+      </w:r>
+      <w:proofErr w:type="gramEnd"/>
     </w:p>
     <w:p>
       <w:pPr>
@@ -4408,7 +6959,594 @@
         </w:r>
       </w:hyperlink>
     </w:p>
-    <w:p/>
+    <w:sdt>
+      <w:sdtPr>
+        <w:rPr>
+          <w:color w:val="000000"/>
+        </w:rPr>
+        <w:tag w:val="MENDELEY_CITATION_v3_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"/>
+        <w:id w:val="560291390"/>
+        <w:placeholder>
+          <w:docPart w:val="DefaultPlaceholder_-1854013440"/>
+        </w:placeholder>
+      </w:sdtPr>
+      <w:sdtContent>
+        <w:p>
+          <w:pPr>
+            <w:rPr>
+              <w:color w:val="000000"/>
+            </w:rPr>
+          </w:pPr>
+          <w:r>
+            <w:rPr>
+              <w:rFonts w:eastAsia="Times New Roman"/>
+              <w:color w:val="000000"/>
+            </w:rPr>
+            <w:t>(4,5,9–12,15–17)</w:t>
+          </w:r>
+        </w:p>
+      </w:sdtContent>
+    </w:sdt>
+    <w:p>
+      <w:pPr>
+        <w:rPr>
+          <w:color w:val="000000"/>
+        </w:rPr>
+      </w:pPr>
+    </w:p>
+    <w:sdt>
+      <w:sdtPr>
+        <w:tag w:val="MENDELEY_BIBLIOGRAPHY"/>
+        <w:id w:val="-2047369159"/>
+        <w:placeholder>
+          <w:docPart w:val="DefaultPlaceholder_-1854013440"/>
+        </w:placeholder>
+      </w:sdtPr>
+      <w:sdtContent>
+        <w:p>
+          <w:pPr>
+            <w:autoSpaceDE w:val="0"/>
+            <w:autoSpaceDN w:val="0"/>
+            <w:ind w:hanging="640"/>
+            <w:divId w:val="1297954372"/>
+            <w:rPr>
+              <w:rFonts w:eastAsia="Times New Roman"/>
+              <w:sz w:val="24"/>
+              <w:szCs w:val="24"/>
+            </w:rPr>
+          </w:pPr>
+          <w:r>
+            <w:rPr>
+              <w:rFonts w:eastAsia="Times New Roman"/>
+            </w:rPr>
+            <w:t>1.</w:t>
+          </w:r>
+          <w:r>
+            <w:rPr>
+              <w:rFonts w:eastAsia="Times New Roman"/>
+            </w:rPr>
+            <w:tab/>
+            <w:t xml:space="preserve">Anderson E. The Species Problem in Iris. Annals of the Missouri Botanical Garden. 1936 Sep;23(3):457. </w:t>
+          </w:r>
+        </w:p>
+        <w:p>
+          <w:pPr>
+            <w:autoSpaceDE w:val="0"/>
+            <w:autoSpaceDN w:val="0"/>
+            <w:ind w:hanging="640"/>
+            <w:divId w:val="1580751712"/>
+            <w:rPr>
+              <w:rFonts w:eastAsia="Times New Roman"/>
+            </w:rPr>
+          </w:pPr>
+          <w:r>
+            <w:rPr>
+              <w:rFonts w:eastAsia="Times New Roman"/>
+            </w:rPr>
+            <w:t>2.</w:t>
+          </w:r>
+          <w:r>
+            <w:rPr>
+              <w:rFonts w:eastAsia="Times New Roman"/>
+            </w:rPr>
+            <w:tab/>
+            <w:t xml:space="preserve">E. A. The </w:t>
+          </w:r>
+          <w:proofErr w:type="spellStart"/>
+          <w:r>
+            <w:rPr>
+              <w:rFonts w:eastAsia="Times New Roman"/>
+            </w:rPr>
+            <w:t>IRISes</w:t>
+          </w:r>
+          <w:proofErr w:type="spellEnd"/>
+          <w:r>
+            <w:rPr>
+              <w:rFonts w:eastAsia="Times New Roman"/>
+            </w:rPr>
+            <w:t xml:space="preserve"> of the Gaspe peninsula. Bulletin American IRIS Society [Internet]. 1935 [cited 2023 May 4</w:t>
+          </w:r>
+          <w:proofErr w:type="gramStart"/>
+          <w:r>
+            <w:rPr>
+              <w:rFonts w:eastAsia="Times New Roman"/>
+            </w:rPr>
+            <w:t>];39:2</w:t>
+          </w:r>
+          <w:proofErr w:type="gramEnd"/>
+          <w:r>
+            <w:rPr>
+              <w:rFonts w:eastAsia="Times New Roman"/>
+            </w:rPr>
+            <w:t>–15. Available from: https://cir.nii.ac.jp/crid/1574231874415574912</w:t>
+          </w:r>
+        </w:p>
+        <w:p>
+          <w:pPr>
+            <w:autoSpaceDE w:val="0"/>
+            <w:autoSpaceDN w:val="0"/>
+            <w:ind w:hanging="640"/>
+            <w:divId w:val="248005039"/>
+            <w:rPr>
+              <w:rFonts w:eastAsia="Times New Roman"/>
+            </w:rPr>
+          </w:pPr>
+          <w:r>
+            <w:rPr>
+              <w:rFonts w:eastAsia="Times New Roman"/>
+            </w:rPr>
+            <w:t>3.</w:t>
+          </w:r>
+          <w:r>
+            <w:rPr>
+              <w:rFonts w:eastAsia="Times New Roman"/>
+            </w:rPr>
+            <w:tab/>
+            <w:t>FISHER RA. THE USE OF MULTIPLE MEASUREMENTS IN TAXONOMIC PROBLEMS. Ann Eugen [Internet]. 1936 Sep 1 [cited 2023 May 4];7(2):179–88. Available from: https://onlinelibrary.wiley.com/doi/full/10.1111/j.1469-1809.1936.tb02137.x</w:t>
+          </w:r>
+        </w:p>
+        <w:p>
+          <w:pPr>
+            <w:autoSpaceDE w:val="0"/>
+            <w:autoSpaceDN w:val="0"/>
+            <w:ind w:hanging="640"/>
+            <w:divId w:val="39667644"/>
+            <w:rPr>
+              <w:rFonts w:eastAsia="Times New Roman"/>
+            </w:rPr>
+          </w:pPr>
+          <w:r>
+            <w:rPr>
+              <w:rFonts w:eastAsia="Times New Roman"/>
+            </w:rPr>
+            <w:t>4.</w:t>
+          </w:r>
+          <w:r>
+            <w:rPr>
+              <w:rFonts w:eastAsia="Times New Roman"/>
+            </w:rPr>
+            <w:tab/>
+            <w:t>UCI Machine Learning Repository: Iris Data Set [Internet]. [cited 2023 Apr 18]. Available from: https://archive.ics.uci.edu/ml/datasets/iris</w:t>
+          </w:r>
+        </w:p>
+        <w:p>
+          <w:pPr>
+            <w:autoSpaceDE w:val="0"/>
+            <w:autoSpaceDN w:val="0"/>
+            <w:ind w:hanging="640"/>
+            <w:divId w:val="367341407"/>
+            <w:rPr>
+              <w:rFonts w:eastAsia="Times New Roman"/>
+            </w:rPr>
+          </w:pPr>
+          <w:r>
+            <w:rPr>
+              <w:rFonts w:eastAsia="Times New Roman"/>
+            </w:rPr>
+            <w:t>5.</w:t>
+          </w:r>
+          <w:r>
+            <w:rPr>
+              <w:rFonts w:eastAsia="Times New Roman"/>
+            </w:rPr>
+            <w:tab/>
+            <w:t>FISHER RA. THE USE OF MULTIPLE MEASUREMENTS IN TAXONOMIC PROBLEMS. Ann Eugen [Internet]. 1936 Sep [cited 2023 Apr 18];7(2):179–88. Available from: https://onlinelibrary.wiley.com/doi/10.1111/j.1469-1809.1936.tb02137.x</w:t>
+          </w:r>
+        </w:p>
+        <w:p>
+          <w:pPr>
+            <w:autoSpaceDE w:val="0"/>
+            <w:autoSpaceDN w:val="0"/>
+            <w:ind w:hanging="640"/>
+            <w:divId w:val="1925146253"/>
+            <w:rPr>
+              <w:rFonts w:eastAsia="Times New Roman"/>
+            </w:rPr>
+          </w:pPr>
+          <w:r>
+            <w:rPr>
+              <w:rFonts w:eastAsia="Times New Roman"/>
+            </w:rPr>
+            <w:t>6.</w:t>
+          </w:r>
+          <w:r>
+            <w:rPr>
+              <w:rFonts w:eastAsia="Times New Roman"/>
+            </w:rPr>
+            <w:tab/>
+          </w:r>
+          <w:proofErr w:type="spellStart"/>
+          <w:r>
+            <w:rPr>
+              <w:rFonts w:eastAsia="Times New Roman"/>
+            </w:rPr>
+            <w:t>AETiC</w:t>
+          </w:r>
+          <w:proofErr w:type="spellEnd"/>
+          <w:r>
+            <w:rPr>
+              <w:rFonts w:eastAsia="Times New Roman"/>
+            </w:rPr>
+            <w:t xml:space="preserve"> &gt;&gt; Archive [Internet]. [cited 2023 May 8]. Available from: http://aetic.theiaer.org/archive/v7/v7n1/p5.html</w:t>
+          </w:r>
+        </w:p>
+        <w:p>
+          <w:pPr>
+            <w:autoSpaceDE w:val="0"/>
+            <w:autoSpaceDN w:val="0"/>
+            <w:ind w:hanging="640"/>
+            <w:divId w:val="1119447639"/>
+            <w:rPr>
+              <w:rFonts w:eastAsia="Times New Roman"/>
+            </w:rPr>
+          </w:pPr>
+          <w:r>
+            <w:rPr>
+              <w:rFonts w:eastAsia="Times New Roman"/>
+            </w:rPr>
+            <w:t>7.</w:t>
+          </w:r>
+          <w:r>
+            <w:rPr>
+              <w:rFonts w:eastAsia="Times New Roman"/>
+            </w:rPr>
+            <w:tab/>
+          </w:r>
+          <w:proofErr w:type="spellStart"/>
+          <w:r>
+            <w:rPr>
+              <w:rFonts w:eastAsia="Times New Roman"/>
+            </w:rPr>
+            <w:t>Poudevigne</w:t>
+          </w:r>
+          <w:proofErr w:type="spellEnd"/>
+          <w:r>
+            <w:rPr>
+              <w:rFonts w:eastAsia="Times New Roman"/>
+            </w:rPr>
+            <w:t xml:space="preserve">-Durance T, Jones OD, Qin Y. </w:t>
+          </w:r>
+          <w:proofErr w:type="spellStart"/>
+          <w:r>
+            <w:rPr>
+              <w:rFonts w:eastAsia="Times New Roman"/>
+            </w:rPr>
+            <w:t>MaWGAN</w:t>
+          </w:r>
+          <w:proofErr w:type="spellEnd"/>
+          <w:r>
+            <w:rPr>
+              <w:rFonts w:eastAsia="Times New Roman"/>
+            </w:rPr>
+            <w:t>: A Generative Adversarial Network to Create Synthetic Data from Datasets with Missing Data. Electronics 2022, Vol 11, Page 837 [Internet]. 2022 Mar 8 [cited 2023 May 8];11(6):837. Available from: https://www.mdpi.com/2079-9292/11/6/837/htm</w:t>
+          </w:r>
+        </w:p>
+        <w:p>
+          <w:pPr>
+            <w:autoSpaceDE w:val="0"/>
+            <w:autoSpaceDN w:val="0"/>
+            <w:ind w:hanging="640"/>
+            <w:divId w:val="937060583"/>
+            <w:rPr>
+              <w:rFonts w:eastAsia="Times New Roman"/>
+            </w:rPr>
+          </w:pPr>
+          <w:r>
+            <w:rPr>
+              <w:rFonts w:eastAsia="Times New Roman"/>
+            </w:rPr>
+            <w:t>8.</w:t>
+          </w:r>
+          <w:r>
+            <w:rPr>
+              <w:rFonts w:eastAsia="Times New Roman"/>
+            </w:rPr>
+            <w:tab/>
+            <w:t>NumPy [Internet]. [cited 2023 May 4]. Available from: https://numpy.org/</w:t>
+          </w:r>
+        </w:p>
+        <w:p>
+          <w:pPr>
+            <w:autoSpaceDE w:val="0"/>
+            <w:autoSpaceDN w:val="0"/>
+            <w:ind w:hanging="640"/>
+            <w:divId w:val="336272157"/>
+            <w:rPr>
+              <w:rFonts w:eastAsia="Times New Roman"/>
+            </w:rPr>
+          </w:pPr>
+          <w:r>
+            <w:rPr>
+              <w:rFonts w:eastAsia="Times New Roman"/>
+            </w:rPr>
+            <w:t>9.</w:t>
+          </w:r>
+          <w:r>
+            <w:rPr>
+              <w:rFonts w:eastAsia="Times New Roman"/>
+            </w:rPr>
+            <w:tab/>
+            <w:t>Categorical data — pandas 2.0.1 documentation [Internet]. [cited 2023 Apr 24]. Available from: https://pandas.pydata.org/pandas-docs/stable/user_guide/categorical.html</w:t>
+          </w:r>
+        </w:p>
+        <w:p>
+          <w:pPr>
+            <w:autoSpaceDE w:val="0"/>
+            <w:autoSpaceDN w:val="0"/>
+            <w:ind w:hanging="640"/>
+            <w:divId w:val="1010908325"/>
+            <w:rPr>
+              <w:rFonts w:eastAsia="Times New Roman"/>
+            </w:rPr>
+          </w:pPr>
+          <w:r>
+            <w:rPr>
+              <w:rFonts w:eastAsia="Times New Roman"/>
+            </w:rPr>
+            <w:t>10.</w:t>
+          </w:r>
+          <w:r>
+            <w:rPr>
+              <w:rFonts w:eastAsia="Times New Roman"/>
+            </w:rPr>
+            <w:tab/>
+            <w:t>IO tools (text, CSV, HDF5, …) — pandas 2.0.0 documentation [Internet]. [cited 2023 Apr 18]. Available from: https://pandas.pydata.org/pandas-docs/stable/user_guide/io.html#csv-text-files</w:t>
+          </w:r>
+        </w:p>
+        <w:p>
+          <w:pPr>
+            <w:autoSpaceDE w:val="0"/>
+            <w:autoSpaceDN w:val="0"/>
+            <w:ind w:hanging="640"/>
+            <w:divId w:val="793134776"/>
+            <w:rPr>
+              <w:rFonts w:eastAsia="Times New Roman"/>
+            </w:rPr>
+          </w:pPr>
+          <w:r>
+            <w:rPr>
+              <w:rFonts w:eastAsia="Times New Roman"/>
+            </w:rPr>
+            <w:lastRenderedPageBreak/>
+            <w:t>11.</w:t>
+          </w:r>
+          <w:r>
+            <w:rPr>
+              <w:rFonts w:eastAsia="Times New Roman"/>
+            </w:rPr>
+            <w:tab/>
+            <w:t>Python Histogram Plotting: NumPy, Matplotlib, pandas &amp; Seaborn – Real Python [Internet]. [cited 2023 Apr 22]. Available from: https://realpython.com/python-histograms/</w:t>
+          </w:r>
+        </w:p>
+        <w:p>
+          <w:pPr>
+            <w:autoSpaceDE w:val="0"/>
+            <w:autoSpaceDN w:val="0"/>
+            <w:ind w:hanging="640"/>
+            <w:divId w:val="402682278"/>
+            <w:rPr>
+              <w:rFonts w:eastAsia="Times New Roman"/>
+            </w:rPr>
+          </w:pPr>
+          <w:r>
+            <w:rPr>
+              <w:rFonts w:eastAsia="Times New Roman"/>
+            </w:rPr>
+            <w:t>12.</w:t>
+          </w:r>
+          <w:r>
+            <w:rPr>
+              <w:rFonts w:eastAsia="Times New Roman"/>
+            </w:rPr>
+            <w:tab/>
+            <w:t>Matplotlib — Visualization with Python [Internet]. [cited 2023 Apr 18]. Available from: https://matplotlib.org/</w:t>
+          </w:r>
+        </w:p>
+        <w:p>
+          <w:pPr>
+            <w:autoSpaceDE w:val="0"/>
+            <w:autoSpaceDN w:val="0"/>
+            <w:ind w:hanging="640"/>
+            <w:divId w:val="496387905"/>
+            <w:rPr>
+              <w:rFonts w:eastAsia="Times New Roman"/>
+            </w:rPr>
+          </w:pPr>
+          <w:r>
+            <w:rPr>
+              <w:rFonts w:eastAsia="Times New Roman"/>
+            </w:rPr>
+            <w:t>13.</w:t>
+          </w:r>
+          <w:r>
+            <w:rPr>
+              <w:rFonts w:eastAsia="Times New Roman"/>
+            </w:rPr>
+            <w:tab/>
+            <w:t xml:space="preserve">Waskom M. seaborn: statistical data visualization. J Open Source </w:t>
+          </w:r>
+          <w:proofErr w:type="spellStart"/>
+          <w:r>
+            <w:rPr>
+              <w:rFonts w:eastAsia="Times New Roman"/>
+            </w:rPr>
+            <w:t>Softw</w:t>
+          </w:r>
+          <w:proofErr w:type="spellEnd"/>
+          <w:r>
+            <w:rPr>
+              <w:rFonts w:eastAsia="Times New Roman"/>
+            </w:rPr>
+            <w:t xml:space="preserve">. 2021 Apr 6;6(60):3021. </w:t>
+          </w:r>
+        </w:p>
+        <w:p>
+          <w:pPr>
+            <w:autoSpaceDE w:val="0"/>
+            <w:autoSpaceDN w:val="0"/>
+            <w:ind w:hanging="640"/>
+            <w:divId w:val="757287500"/>
+            <w:rPr>
+              <w:rFonts w:eastAsia="Times New Roman"/>
+            </w:rPr>
+          </w:pPr>
+          <w:r>
+            <w:rPr>
+              <w:rFonts w:eastAsia="Times New Roman"/>
+            </w:rPr>
+            <w:t>14.</w:t>
+          </w:r>
+          <w:r>
+            <w:rPr>
+              <w:rFonts w:eastAsia="Times New Roman"/>
+            </w:rPr>
+            <w:tab/>
+            <w:t xml:space="preserve">Difference Between Matplotlib VS Seaborn - </w:t>
+          </w:r>
+          <w:proofErr w:type="spellStart"/>
+          <w:r>
+            <w:rPr>
+              <w:rFonts w:eastAsia="Times New Roman"/>
+            </w:rPr>
+            <w:t>GeeksforGeeks</w:t>
+          </w:r>
+          <w:proofErr w:type="spellEnd"/>
+          <w:r>
+            <w:rPr>
+              <w:rFonts w:eastAsia="Times New Roman"/>
+            </w:rPr>
+            <w:t xml:space="preserve"> [Internet]. [cited 2023 May 8]. Available from: https://www.geeksforgeeks.org/difference-between-matplotlib-vs-seaborn/</w:t>
+          </w:r>
+        </w:p>
+        <w:p>
+          <w:pPr>
+            <w:autoSpaceDE w:val="0"/>
+            <w:autoSpaceDN w:val="0"/>
+            <w:ind w:hanging="640"/>
+            <w:divId w:val="1872954185"/>
+            <w:rPr>
+              <w:rFonts w:eastAsia="Times New Roman"/>
+            </w:rPr>
+          </w:pPr>
+          <w:r>
+            <w:rPr>
+              <w:rFonts w:eastAsia="Times New Roman"/>
+            </w:rPr>
+            <w:t>15.</w:t>
+          </w:r>
+          <w:r>
+            <w:rPr>
+              <w:rFonts w:eastAsia="Times New Roman"/>
+            </w:rPr>
+            <w:tab/>
+          </w:r>
+          <w:proofErr w:type="spellStart"/>
+          <w:r>
+            <w:rPr>
+              <w:rFonts w:eastAsia="Times New Roman"/>
+            </w:rPr>
+            <w:t>seaborn.pairplot</w:t>
+          </w:r>
+          <w:proofErr w:type="spellEnd"/>
+          <w:r>
+            <w:rPr>
+              <w:rFonts w:eastAsia="Times New Roman"/>
+            </w:rPr>
+            <w:t xml:space="preserve"> — seaborn 0.12.2 documentation [Internet]. [cited 2023 Apr 22]. Available from: https://seaborn.pydata.org/generated/seaborn.pairplot.html</w:t>
+          </w:r>
+        </w:p>
+        <w:p>
+          <w:pPr>
+            <w:autoSpaceDE w:val="0"/>
+            <w:autoSpaceDN w:val="0"/>
+            <w:ind w:hanging="640"/>
+            <w:divId w:val="239758467"/>
+            <w:rPr>
+              <w:rFonts w:eastAsia="Times New Roman"/>
+            </w:rPr>
+          </w:pPr>
+          <w:r>
+            <w:rPr>
+              <w:rFonts w:eastAsia="Times New Roman"/>
+            </w:rPr>
+            <w:t>16.</w:t>
+          </w:r>
+          <w:r>
+            <w:rPr>
+              <w:rFonts w:eastAsia="Times New Roman"/>
+            </w:rPr>
+            <w:tab/>
+            <w:t>python - Save plot to image file instead of displaying it - Stack Overflow [Internet]. [cited 2023 Apr 22]. Available from: https://stackoverflow.com/questions/9622163/save-plot-to-image-file-instead-of-displaying-it</w:t>
+          </w:r>
+        </w:p>
+        <w:p>
+          <w:pPr>
+            <w:autoSpaceDE w:val="0"/>
+            <w:autoSpaceDN w:val="0"/>
+            <w:ind w:hanging="640"/>
+            <w:divId w:val="2078553734"/>
+            <w:rPr>
+              <w:rFonts w:eastAsia="Times New Roman"/>
+            </w:rPr>
+          </w:pPr>
+          <w:r>
+            <w:rPr>
+              <w:rFonts w:eastAsia="Times New Roman"/>
+            </w:rPr>
+            <w:t>17.</w:t>
+          </w:r>
+          <w:r>
+            <w:rPr>
+              <w:rFonts w:eastAsia="Times New Roman"/>
+            </w:rPr>
+            <w:tab/>
+            <w:t xml:space="preserve">How do I select a subset of a </w:t>
+          </w:r>
+          <w:proofErr w:type="spellStart"/>
+          <w:r>
+            <w:rPr>
+              <w:rFonts w:eastAsia="Times New Roman"/>
+            </w:rPr>
+            <w:t>DataFrame</w:t>
+          </w:r>
+          <w:proofErr w:type="spellEnd"/>
+          <w:r>
+            <w:rPr>
+              <w:rFonts w:eastAsia="Times New Roman"/>
+            </w:rPr>
+            <w:t>? — pandas 2.0.0 documentation [Internet]. [cited 2023 Apr 22]. Available from: https://pandas.pydata.org/pandas-docs/stable/getting_started/intro_tutorials/03_subset_data.html</w:t>
+          </w:r>
+        </w:p>
+        <w:p>
+          <w:r>
+            <w:rPr>
+              <w:rFonts w:eastAsia="Times New Roman"/>
+            </w:rPr>
+            <w:t> </w:t>
+          </w:r>
+        </w:p>
+      </w:sdtContent>
+    </w:sdt>
     <w:sectPr>
       <w:pgSz w:w="12240" w:h="15840"/>
       <w:pgMar w:top="1440" w:right="1440" w:bottom="1440" w:left="1440" w:header="720" w:footer="720" w:gutter="0"/>
@@ -4967,6 +8105,7 @@
     <w:lsdException w:name="HTML Sample" w:semiHidden="1" w:unhideWhenUsed="1"/>
     <w:lsdException w:name="HTML Typewriter" w:semiHidden="1" w:unhideWhenUsed="1"/>
     <w:lsdException w:name="HTML Variable" w:semiHidden="1" w:unhideWhenUsed="1"/>
+    <w:lsdException w:name="Normal Table" w:semiHidden="1" w:unhideWhenUsed="1"/>
     <w:lsdException w:name="annotation subject" w:semiHidden="1" w:unhideWhenUsed="1"/>
     <w:lsdException w:name="No List" w:semiHidden="1" w:unhideWhenUsed="1"/>
     <w:lsdException w:name="Outline List 1" w:semiHidden="1" w:unhideWhenUsed="1"/>
@@ -5013,8 +8152,10 @@
     <w:lsdException w:name="Table Subtle 2" w:semiHidden="1" w:unhideWhenUsed="1"/>
     <w:lsdException w:name="Table Web 1" w:semiHidden="1" w:unhideWhenUsed="1"/>
     <w:lsdException w:name="Table Web 2" w:semiHidden="1" w:unhideWhenUsed="1"/>
+    <w:lsdException w:name="Table Web 3" w:semiHidden="1" w:unhideWhenUsed="1"/>
     <w:lsdException w:name="Balloon Text" w:semiHidden="1" w:unhideWhenUsed="1"/>
     <w:lsdException w:name="Table Grid" w:uiPriority="39"/>
+    <w:lsdException w:name="Table Theme" w:semiHidden="1" w:unhideWhenUsed="1"/>
     <w:lsdException w:name="Placeholder Text" w:semiHidden="1"/>
     <w:lsdException w:name="No Spacing" w:uiPriority="1" w:qFormat="1"/>
     <w:lsdException w:name="Light Shading" w:uiPriority="60"/>
@@ -5532,7 +8673,649 @@
     <w:basedOn w:val="DefaultParagraphFont"/>
     <w:rsid w:val="005E404A"/>
   </w:style>
+  <w:style w:type="character" w:styleId="PlaceholderText">
+    <w:name w:val="Placeholder Text"/>
+    <w:basedOn w:val="DefaultParagraphFont"/>
+    <w:uiPriority w:val="99"/>
+    <w:semiHidden/>
+    <w:rsid w:val="003F57EA"/>
+    <w:rPr>
+      <w:color w:val="808080"/>
+    </w:rPr>
+  </w:style>
 </w:styles>
+</file>
+
+<file path=word/glossary/document.xml><?xml version="1.0" encoding="utf-8"?>
+<w:glossaryDocument xmlns:wpc="http://schemas.microsoft.com/office/word/2010/wordprocessingCanvas" xmlns:cx="http://schemas.microsoft.com/office/drawing/2014/chartex" xmlns:cx1="http://schemas.microsoft.com/office/drawing/2015/9/8/chartex" xmlns:cx2="http://schemas.microsoft.com/office/drawing/2015/10/21/chartex" xmlns:cx3="http://schemas.microsoft.com/office/drawing/2016/5/9/chartex" xmlns:cx4="http://schemas.microsoft.com/office/drawing/2016/5/10/chartex" xmlns:cx5="http://schemas.microsoft.com/office/drawing/2016/5/11/chartex" xmlns:cx6="http://schemas.microsoft.com/office/drawing/2016/5/12/chartex" xmlns:cx7="http://schemas.microsoft.com/office/drawing/2016/5/13/chartex" xmlns:cx8="http://schemas.microsoft.com/office/drawing/2016/5/14/chartex" xmlns:mc="http://schemas.openxmlformats.org/markup-compatibility/2006" xmlns:aink="http://schemas.microsoft.com/office/drawing/2016/ink" xmlns:am3d="http://schemas.microsoft.com/office/drawing/2017/model3d" xmlns:o="urn:schemas-microsoft-com:office:office" xmlns:oel="http://schemas.microsoft.com/office/2019/extlst" xmlns:r="http://schemas.openxmlformats.org/officeDocument/2006/relationships" xmlns:m="http://schemas.openxmlformats.org/officeDocument/2006/math" xmlns:v="urn:schemas-microsoft-com:vml" xmlns:wp14="http://schemas.microsoft.com/office/word/2010/wordprocessingDrawing" xmlns:wp="http://schemas.openxmlformats.org/drawingml/2006/wordprocessingDrawing" xmlns:w10="urn:schemas-microsoft-com:office:word" xmlns:w="http://schemas.openxmlformats.org/wordprocessingml/2006/main" xmlns:w14="http://schemas.microsoft.com/office/word/2010/wordml" xmlns:w15="http://schemas.microsoft.com/office/word/2012/wordml" xmlns:w16cex="http://schemas.microsoft.com/office/word/2018/wordml/cex" xmlns:w16cid="http://schemas.microsoft.com/office/word/2016/wordml/cid" xmlns:w16="http://schemas.microsoft.com/office/word/2018/wordml" xmlns:w16sdtdh="http://schemas.microsoft.com/office/word/2020/wordml/sdtdatahash" xmlns:w16se="http://schemas.microsoft.com/office/word/2015/wordml/symex" xmlns:wpg="http://schemas.microsoft.com/office/word/2010/wordprocessingGroup" xmlns:wpi="http://schemas.microsoft.com/office/word/2010/wordprocessingInk" xmlns:wne="http://schemas.microsoft.com/office/word/2006/wordml" xmlns:wps="http://schemas.microsoft.com/office/word/2010/wordprocessingShape" mc:Ignorable="w14 w15 w16se w16cid w16 w16cex w16sdtdh wp14">
+  <w:docParts>
+    <w:docPart>
+      <w:docPartPr>
+        <w:name w:val="DefaultPlaceholder_-1854013440"/>
+        <w:category>
+          <w:name w:val="General"/>
+          <w:gallery w:val="placeholder"/>
+        </w:category>
+        <w:types>
+          <w:type w:val="bbPlcHdr"/>
+        </w:types>
+        <w:behaviors>
+          <w:behavior w:val="content"/>
+        </w:behaviors>
+        <w:guid w:val="{B5F7F006-2FF9-459A-A0AC-91FBA0E853BC}"/>
+      </w:docPartPr>
+      <w:docPartBody>
+        <w:p>
+          <w:r>
+            <w:rPr>
+              <w:rStyle w:val="PlaceholderText"/>
+            </w:rPr>
+            <w:t>Click or tap here to enter text.</w:t>
+          </w:r>
+        </w:p>
+      </w:docPartBody>
+    </w:docPart>
+    <w:docPart>
+      <w:docPartPr>
+        <w:name w:val="744C738C3C574B4993431C6C2332FCA5"/>
+        <w:category>
+          <w:name w:val="General"/>
+          <w:gallery w:val="placeholder"/>
+        </w:category>
+        <w:types>
+          <w:type w:val="bbPlcHdr"/>
+        </w:types>
+        <w:behaviors>
+          <w:behavior w:val="content"/>
+        </w:behaviors>
+        <w:guid w:val="{485DBEB6-E31A-4C5E-9B7F-F4A193FF9565}"/>
+      </w:docPartPr>
+      <w:docPartBody>
+        <w:p>
+          <w:pPr>
+            <w:pStyle w:val="744C738C3C574B4993431C6C2332FCA5"/>
+          </w:pPr>
+          <w:r>
+            <w:rPr>
+              <w:rStyle w:val="PlaceholderText"/>
+            </w:rPr>
+            <w:t>Click or tap here to enter text.</w:t>
+          </w:r>
+        </w:p>
+      </w:docPartBody>
+    </w:docPart>
+  </w:docParts>
+</w:glossaryDocument>
+</file>
+
+<file path=word/glossary/fontTable.xml><?xml version="1.0" encoding="utf-8"?>
+<w:fonts xmlns:mc="http://schemas.openxmlformats.org/markup-compatibility/2006" xmlns:r="http://schemas.openxmlformats.org/officeDocument/2006/relationships" xmlns:w="http://schemas.openxmlformats.org/wordprocessingml/2006/main" xmlns:w14="http://schemas.microsoft.com/office/word/2010/wordml" xmlns:w15="http://schemas.microsoft.com/office/word/2012/wordml" xmlns:w16cex="http://schemas.microsoft.com/office/word/2018/wordml/cex" xmlns:w16cid="http://schemas.microsoft.com/office/word/2016/wordml/cid" xmlns:w16="http://schemas.microsoft.com/office/word/2018/wordml" xmlns:w16sdtdh="http://schemas.microsoft.com/office/word/2020/wordml/sdtdatahash" xmlns:w16se="http://schemas.microsoft.com/office/word/2015/wordml/symex" mc:Ignorable="w14 w15 w16se w16cid w16 w16cex w16sdtdh">
+  <w:font w:name="Symbol">
+    <w:panose1 w:val="05050102010706020507"/>
+    <w:charset w:val="02"/>
+    <w:family w:val="roman"/>
+    <w:pitch w:val="variable"/>
+    <w:sig w:usb0="00000000" w:usb1="10000000" w:usb2="00000000" w:usb3="00000000" w:csb0="80000000" w:csb1="00000000"/>
+  </w:font>
+  <w:font w:name="Times New Roman">
+    <w:panose1 w:val="02020603050405020304"/>
+    <w:charset w:val="00"/>
+    <w:family w:val="roman"/>
+    <w:pitch w:val="variable"/>
+    <w:sig w:usb0="E0002EFF" w:usb1="C000785B" w:usb2="00000009" w:usb3="00000000" w:csb0="000001FF" w:csb1="00000000"/>
+  </w:font>
+  <w:font w:name="Calibri">
+    <w:panose1 w:val="020F0502020204030204"/>
+    <w:charset w:val="00"/>
+    <w:family w:val="swiss"/>
+    <w:pitch w:val="variable"/>
+    <w:sig w:usb0="E4002EFF" w:usb1="C200247B" w:usb2="00000009" w:usb3="00000000" w:csb0="000001FF" w:csb1="00000000"/>
+  </w:font>
+  <w:font w:name="Courier New">
+    <w:panose1 w:val="02070309020205020404"/>
+    <w:charset w:val="00"/>
+    <w:family w:val="modern"/>
+    <w:pitch w:val="fixed"/>
+    <w:sig w:usb0="E0002EFF" w:usb1="C0007843" w:usb2="00000009" w:usb3="00000000" w:csb0="000001FF" w:csb1="00000000"/>
+  </w:font>
+  <w:font w:name="inherit">
+    <w:altName w:val="Cambria"/>
+    <w:panose1 w:val="00000000000000000000"/>
+    <w:charset w:val="00"/>
+    <w:family w:val="roman"/>
+    <w:notTrueType/>
+    <w:pitch w:val="default"/>
+  </w:font>
+  <w:font w:name="Helvetica">
+    <w:panose1 w:val="020B0604020202020204"/>
+    <w:charset w:val="00"/>
+    <w:family w:val="swiss"/>
+    <w:pitch w:val="variable"/>
+    <w:sig w:usb0="E0002EFF" w:usb1="C000785B" w:usb2="00000009" w:usb3="00000000" w:csb0="000001FF" w:csb1="00000000"/>
+  </w:font>
+  <w:font w:name="STIXMathJax_Normal-italic">
+    <w:altName w:val="Cambria"/>
+    <w:panose1 w:val="00000000000000000000"/>
+    <w:charset w:val="00"/>
+    <w:family w:val="roman"/>
+    <w:notTrueType/>
+    <w:pitch w:val="default"/>
+  </w:font>
+  <w:font w:name="STIXMathJax_Main">
+    <w:altName w:val="Cambria"/>
+    <w:panose1 w:val="00000000000000000000"/>
+    <w:charset w:val="00"/>
+    <w:family w:val="roman"/>
+    <w:notTrueType/>
+    <w:pitch w:val="default"/>
+  </w:font>
+  <w:font w:name="Tahoma">
+    <w:panose1 w:val="020B0604030504040204"/>
+    <w:charset w:val="00"/>
+    <w:family w:val="swiss"/>
+    <w:pitch w:val="variable"/>
+    <w:sig w:usb0="E1002EFF" w:usb1="C000605B" w:usb2="00000029" w:usb3="00000000" w:csb0="000101FF" w:csb1="00000000"/>
+  </w:font>
+  <w:font w:name="Calibri Light">
+    <w:panose1 w:val="020F0302020204030204"/>
+    <w:charset w:val="00"/>
+    <w:family w:val="swiss"/>
+    <w:pitch w:val="variable"/>
+    <w:sig w:usb0="E4002EFF" w:usb1="C200247B" w:usb2="00000009" w:usb3="00000000" w:csb0="000001FF" w:csb1="00000000"/>
+  </w:font>
+</w:fonts>
+</file>
+
+<file path=word/glossary/settings.xml><?xml version="1.0" encoding="utf-8"?>
+<w:settings xmlns:mc="http://schemas.openxmlformats.org/markup-compatibility/2006" xmlns:o="urn:schemas-microsoft-com:office:office" xmlns:r="http://schemas.openxmlformats.org/officeDocument/2006/relationships" xmlns:m="http://schemas.openxmlformats.org/officeDocument/2006/math" xmlns:v="urn:schemas-microsoft-com:vml" xmlns:w10="urn:schemas-microsoft-com:office:word" xmlns:w="http://schemas.openxmlformats.org/wordprocessingml/2006/main" xmlns:w14="http://schemas.microsoft.com/office/word/2010/wordml" xmlns:w15="http://schemas.microsoft.com/office/word/2012/wordml" xmlns:w16cex="http://schemas.microsoft.com/office/word/2018/wordml/cex" xmlns:w16cid="http://schemas.microsoft.com/office/word/2016/wordml/cid" xmlns:w16="http://schemas.microsoft.com/office/word/2018/wordml" xmlns:w16sdtdh="http://schemas.microsoft.com/office/word/2020/wordml/sdtdatahash" xmlns:w16se="http://schemas.microsoft.com/office/word/2015/wordml/symex" xmlns:sl="http://schemas.openxmlformats.org/schemaLibrary/2006/main" mc:Ignorable="w14 w15 w16se w16cid w16 w16cex w16sdtdh">
+  <w:view w:val="normal"/>
+  <w:defaultTabStop w:val="720"/>
+  <w:characterSpacingControl w:val="doNotCompress"/>
+  <w:compat>
+    <w:useFELayout/>
+    <w:compatSetting w:name="compatibilityMode" w:uri="http://schemas.microsoft.com/office/word" w:val="15"/>
+    <w:compatSetting w:name="overrideTableStyleFontSizeAndJustification" w:uri="http://schemas.microsoft.com/office/word" w:val="1"/>
+    <w:compatSetting w:name="enableOpenTypeFeatures" w:uri="http://schemas.microsoft.com/office/word" w:val="1"/>
+    <w:compatSetting w:name="doNotFlipMirrorIndents" w:uri="http://schemas.microsoft.com/office/word" w:val="1"/>
+    <w:compatSetting w:name="differentiateMultirowTableHeaders" w:uri="http://schemas.microsoft.com/office/word" w:val="1"/>
+    <w:compatSetting w:name="useWord2013TrackBottomHyphenation" w:uri="http://schemas.microsoft.com/office/word" w:val="0"/>
+  </w:compat>
+  <w:rsids>
+    <w:rsidRoot w:val="002C1803"/>
+    <w:rsid w:val="000E53C3"/>
+    <w:rsid w:val="002C1803"/>
+    <w:rsid w:val="005110C9"/>
+    <w:rsid w:val="00CC5367"/>
+  </w:rsids>
+  <m:mathPr>
+    <m:mathFont m:val="Cambria Math"/>
+    <m:brkBin m:val="before"/>
+    <m:brkBinSub m:val="--"/>
+    <m:smallFrac m:val="0"/>
+    <m:dispDef/>
+    <m:lMargin m:val="0"/>
+    <m:rMargin m:val="0"/>
+    <m:defJc m:val="centerGroup"/>
+    <m:wrapIndent m:val="1440"/>
+    <m:intLim m:val="subSup"/>
+    <m:naryLim m:val="undOvr"/>
+  </m:mathPr>
+  <w:themeFontLang w:val="en-IE"/>
+  <w:clrSchemeMapping w:bg1="light1" w:t1="dark1" w:bg2="light2" w:t2="dark2" w:accent1="accent1" w:accent2="accent2" w:accent3="accent3" w:accent4="accent4" w:accent5="accent5" w:accent6="accent6" w:hyperlink="hyperlink" w:followedHyperlink="followedHyperlink"/>
+  <w:decimalSymbol w:val="."/>
+  <w:listSeparator w:val=","/>
+  <w15:chartTrackingRefBased/>
+</w:settings>
+</file>
+
+<file path=word/glossary/styles.xml><?xml version="1.0" encoding="utf-8"?>
+<w:styles xmlns:mc="http://schemas.openxmlformats.org/markup-compatibility/2006" xmlns:r="http://schemas.openxmlformats.org/officeDocument/2006/relationships" xmlns:w="http://schemas.openxmlformats.org/wordprocessingml/2006/main" xmlns:w14="http://schemas.microsoft.com/office/word/2010/wordml" xmlns:w15="http://schemas.microsoft.com/office/word/2012/wordml" xmlns:w16cex="http://schemas.microsoft.com/office/word/2018/wordml/cex" xmlns:w16cid="http://schemas.microsoft.com/office/word/2016/wordml/cid" xmlns:w16="http://schemas.microsoft.com/office/word/2018/wordml" xmlns:w16sdtdh="http://schemas.microsoft.com/office/word/2020/wordml/sdtdatahash" xmlns:w16se="http://schemas.microsoft.com/office/word/2015/wordml/symex" mc:Ignorable="w14 w15 w16se w16cid w16 w16cex w16sdtdh">
+  <w:docDefaults>
+    <w:rPrDefault>
+      <w:rPr>
+        <w:rFonts w:asciiTheme="minorHAnsi" w:eastAsiaTheme="minorEastAsia" w:hAnsiTheme="minorHAnsi" w:cstheme="minorBidi"/>
+        <w:sz w:val="22"/>
+        <w:szCs w:val="22"/>
+        <w:lang w:val="en-IE" w:eastAsia="en-IE" w:bidi="ar-SA"/>
+      </w:rPr>
+    </w:rPrDefault>
+    <w:pPrDefault>
+      <w:pPr>
+        <w:spacing w:after="160" w:line="259" w:lineRule="auto"/>
+      </w:pPr>
+    </w:pPrDefault>
+  </w:docDefaults>
+  <w:latentStyles w:defLockedState="0" w:defUIPriority="99" w:defSemiHidden="0" w:defUnhideWhenUsed="0" w:defQFormat="0" w:count="376">
+    <w:lsdException w:name="Normal" w:uiPriority="0" w:qFormat="1"/>
+    <w:lsdException w:name="heading 1" w:uiPriority="9" w:qFormat="1"/>
+    <w:lsdException w:name="heading 2" w:semiHidden="1" w:uiPriority="9" w:unhideWhenUsed="1" w:qFormat="1"/>
+    <w:lsdException w:name="heading 3" w:semiHidden="1" w:uiPriority="9" w:unhideWhenUsed="1" w:qFormat="1"/>
+    <w:lsdException w:name="heading 4" w:semiHidden="1" w:uiPriority="9" w:unhideWhenUsed="1" w:qFormat="1"/>
+    <w:lsdException w:name="heading 5" w:semiHidden="1" w:uiPriority="9" w:unhideWhenUsed="1" w:qFormat="1"/>
+    <w:lsdException w:name="heading 6" w:semiHidden="1" w:uiPriority="9" w:unhideWhenUsed="1" w:qFormat="1"/>
+    <w:lsdException w:name="heading 7" w:semiHidden="1" w:uiPriority="9" w:unhideWhenUsed="1" w:qFormat="1"/>
+    <w:lsdException w:name="heading 8" w:semiHidden="1" w:uiPriority="9" w:unhideWhenUsed="1" w:qFormat="1"/>
+    <w:lsdException w:name="heading 9" w:semiHidden="1" w:uiPriority="9" w:unhideWhenUsed="1" w:qFormat="1"/>
+    <w:lsdException w:name="index 1" w:semiHidden="1" w:unhideWhenUsed="1"/>
+    <w:lsdException w:name="index 2" w:semiHidden="1" w:unhideWhenUsed="1"/>
+    <w:lsdException w:name="index 3" w:semiHidden="1" w:unhideWhenUsed="1"/>
+    <w:lsdException w:name="index 4" w:semiHidden="1" w:unhideWhenUsed="1"/>
+    <w:lsdException w:name="index 5" w:semiHidden="1" w:unhideWhenUsed="1"/>
+    <w:lsdException w:name="index 6" w:semiHidden="1" w:unhideWhenUsed="1"/>
+    <w:lsdException w:name="index 7" w:semiHidden="1" w:unhideWhenUsed="1"/>
+    <w:lsdException w:name="index 8" w:semiHidden="1" w:unhideWhenUsed="1"/>
+    <w:lsdException w:name="index 9" w:semiHidden="1" w:unhideWhenUsed="1"/>
+    <w:lsdException w:name="toc 1" w:semiHidden="1" w:uiPriority="39" w:unhideWhenUsed="1"/>
+    <w:lsdException w:name="toc 2" w:semiHidden="1" w:uiPriority="39" w:unhideWhenUsed="1"/>
+    <w:lsdException w:name="toc 3" w:semiHidden="1" w:uiPriority="39" w:unhideWhenUsed="1"/>
+    <w:lsdException w:name="toc 4" w:semiHidden="1" w:uiPriority="39" w:unhideWhenUsed="1"/>
+    <w:lsdException w:name="toc 5" w:semiHidden="1" w:uiPriority="39" w:unhideWhenUsed="1"/>
+    <w:lsdException w:name="toc 6" w:semiHidden="1" w:uiPriority="39" w:unhideWhenUsed="1"/>
+    <w:lsdException w:name="toc 7" w:semiHidden="1" w:uiPriority="39" w:unhideWhenUsed="1"/>
+    <w:lsdException w:name="toc 8" w:semiHidden="1" w:uiPriority="39" w:unhideWhenUsed="1"/>
+    <w:lsdException w:name="toc 9" w:semiHidden="1" w:uiPriority="39" w:unhideWhenUsed="1"/>
+    <w:lsdException w:name="Normal Indent" w:semiHidden="1" w:unhideWhenUsed="1"/>
+    <w:lsdException w:name="footnote text" w:semiHidden="1" w:unhideWhenUsed="1"/>
+    <w:lsdException w:name="annotation text" w:semiHidden="1" w:unhideWhenUsed="1"/>
+    <w:lsdException w:name="header" w:semiHidden="1" w:unhideWhenUsed="1"/>
+    <w:lsdException w:name="footer" w:semiHidden="1" w:unhideWhenUsed="1"/>
+    <w:lsdException w:name="index heading" w:semiHidden="1" w:unhideWhenUsed="1"/>
+    <w:lsdException w:name="caption" w:semiHidden="1" w:uiPriority="35" w:unhideWhenUsed="1" w:qFormat="1"/>
+    <w:lsdException w:name="table of figures" w:semiHidden="1" w:unhideWhenUsed="1"/>
+    <w:lsdException w:name="envelope address" w:semiHidden="1" w:unhideWhenUsed="1"/>
+    <w:lsdException w:name="envelope return" w:semiHidden="1" w:unhideWhenUsed="1"/>
+    <w:lsdException w:name="footnote reference" w:semiHidden="1" w:unhideWhenUsed="1"/>
+    <w:lsdException w:name="annotation reference" w:semiHidden="1" w:unhideWhenUsed="1"/>
+    <w:lsdException w:name="line number" w:semiHidden="1" w:unhideWhenUsed="1"/>
+    <w:lsdException w:name="page number" w:semiHidden="1" w:unhideWhenUsed="1"/>
+    <w:lsdException w:name="endnote reference" w:semiHidden="1" w:unhideWhenUsed="1"/>
+    <w:lsdException w:name="endnote text" w:semiHidden="1" w:unhideWhenUsed="1"/>
+    <w:lsdException w:name="table of authorities" w:semiHidden="1" w:unhideWhenUsed="1"/>
+    <w:lsdException w:name="macro" w:semiHidden="1" w:unhideWhenUsed="1"/>
+    <w:lsdException w:name="toa heading" w:semiHidden="1" w:unhideWhenUsed="1"/>
+    <w:lsdException w:name="List" w:semiHidden="1" w:unhideWhenUsed="1"/>
+    <w:lsdException w:name="List Bullet" w:semiHidden="1" w:unhideWhenUsed="1"/>
+    <w:lsdException w:name="List Number" w:semiHidden="1" w:unhideWhenUsed="1"/>
+    <w:lsdException w:name="List 2" w:semiHidden="1" w:unhideWhenUsed="1"/>
+    <w:lsdException w:name="List 3" w:semiHidden="1" w:unhideWhenUsed="1"/>
+    <w:lsdException w:name="List 4" w:semiHidden="1" w:unhideWhenUsed="1"/>
+    <w:lsdException w:name="List 5" w:semiHidden="1" w:unhideWhenUsed="1"/>
+    <w:lsdException w:name="List Bullet 2" w:semiHidden="1" w:unhideWhenUsed="1"/>
+    <w:lsdException w:name="List Bullet 3" w:semiHidden="1" w:unhideWhenUsed="1"/>
+    <w:lsdException w:name="List Bullet 4" w:semiHidden="1" w:unhideWhenUsed="1"/>
+    <w:lsdException w:name="List Bullet 5" w:semiHidden="1" w:unhideWhenUsed="1"/>
+    <w:lsdException w:name="List Number 2" w:semiHidden="1" w:unhideWhenUsed="1"/>
+    <w:lsdException w:name="List Number 3" w:semiHidden="1" w:unhideWhenUsed="1"/>
+    <w:lsdException w:name="List Number 4" w:semiHidden="1" w:unhideWhenUsed="1"/>
+    <w:lsdException w:name="List Number 5" w:semiHidden="1" w:unhideWhenUsed="1"/>
+    <w:lsdException w:name="Title" w:uiPriority="10" w:qFormat="1"/>
+    <w:lsdException w:name="Closing" w:semiHidden="1" w:unhideWhenUsed="1"/>
+    <w:lsdException w:name="Signature" w:semiHidden="1" w:unhideWhenUsed="1"/>
+    <w:lsdException w:name="Default Paragraph Font" w:semiHidden="1" w:uiPriority="1" w:unhideWhenUsed="1"/>
+    <w:lsdException w:name="Body Text" w:semiHidden="1" w:unhideWhenUsed="1"/>
+    <w:lsdException w:name="Body Text Indent" w:semiHidden="1" w:unhideWhenUsed="1"/>
+    <w:lsdException w:name="List Continue" w:semiHidden="1" w:unhideWhenUsed="1"/>
+    <w:lsdException w:name="List Continue 2" w:semiHidden="1" w:unhideWhenUsed="1"/>
+    <w:lsdException w:name="List Continue 3" w:semiHidden="1" w:unhideWhenUsed="1"/>
+    <w:lsdException w:name="List Continue 4" w:semiHidden="1" w:unhideWhenUsed="1"/>
+    <w:lsdException w:name="List Continue 5" w:semiHidden="1" w:unhideWhenUsed="1"/>
+    <w:lsdException w:name="Message Header" w:semiHidden="1" w:unhideWhenUsed="1"/>
+    <w:lsdException w:name="Subtitle" w:uiPriority="11" w:qFormat="1"/>
+    <w:lsdException w:name="Salutation" w:semiHidden="1" w:unhideWhenUsed="1"/>
+    <w:lsdException w:name="Date" w:semiHidden="1" w:unhideWhenUsed="1"/>
+    <w:lsdException w:name="Body Text First Indent" w:semiHidden="1" w:unhideWhenUsed="1"/>
+    <w:lsdException w:name="Body Text First Indent 2" w:semiHidden="1" w:unhideWhenUsed="1"/>
+    <w:lsdException w:name="Note Heading" w:semiHidden="1" w:unhideWhenUsed="1"/>
+    <w:lsdException w:name="Body Text 2" w:semiHidden="1" w:unhideWhenUsed="1"/>
+    <w:lsdException w:name="Body Text 3" w:semiHidden="1" w:unhideWhenUsed="1"/>
+    <w:lsdException w:name="Body Text Indent 2" w:semiHidden="1" w:unhideWhenUsed="1"/>
+    <w:lsdException w:name="Body Text Indent 3" w:semiHidden="1" w:unhideWhenUsed="1"/>
+    <w:lsdException w:name="Block Text" w:semiHidden="1" w:unhideWhenUsed="1"/>
+    <w:lsdException w:name="Hyperlink" w:semiHidden="1" w:unhideWhenUsed="1"/>
+    <w:lsdException w:name="FollowedHyperlink" w:semiHidden="1" w:unhideWhenUsed="1"/>
+    <w:lsdException w:name="Strong" w:uiPriority="22" w:qFormat="1"/>
+    <w:lsdException w:name="Emphasis" w:uiPriority="20" w:qFormat="1"/>
+    <w:lsdException w:name="Document Map" w:semiHidden="1" w:unhideWhenUsed="1"/>
+    <w:lsdException w:name="Plain Text" w:semiHidden="1" w:unhideWhenUsed="1"/>
+    <w:lsdException w:name="E-mail Signature" w:semiHidden="1" w:unhideWhenUsed="1"/>
+    <w:lsdException w:name="HTML Top of Form" w:semiHidden="1" w:unhideWhenUsed="1"/>
+    <w:lsdException w:name="HTML Bottom of Form" w:semiHidden="1" w:unhideWhenUsed="1"/>
+    <w:lsdException w:name="Normal (Web)" w:semiHidden="1" w:unhideWhenUsed="1"/>
+    <w:lsdException w:name="HTML Acronym" w:semiHidden="1" w:unhideWhenUsed="1"/>
+    <w:lsdException w:name="HTML Address" w:semiHidden="1" w:unhideWhenUsed="1"/>
+    <w:lsdException w:name="HTML Cite" w:semiHidden="1" w:unhideWhenUsed="1"/>
+    <w:lsdException w:name="HTML Code" w:semiHidden="1" w:unhideWhenUsed="1"/>
+    <w:lsdException w:name="HTML Definition" w:semiHidden="1" w:unhideWhenUsed="1"/>
+    <w:lsdException w:name="HTML Keyboard" w:semiHidden="1" w:unhideWhenUsed="1"/>
+    <w:lsdException w:name="HTML Preformatted" w:semiHidden="1" w:unhideWhenUsed="1"/>
+    <w:lsdException w:name="HTML Sample" w:semiHidden="1" w:unhideWhenUsed="1"/>
+    <w:lsdException w:name="HTML Typewriter" w:semiHidden="1" w:unhideWhenUsed="1"/>
+    <w:lsdException w:name="HTML Variable" w:semiHidden="1" w:unhideWhenUsed="1"/>
+    <w:lsdException w:name="Normal Table" w:semiHidden="1" w:unhideWhenUsed="1"/>
+    <w:lsdException w:name="annotation subject" w:semiHidden="1" w:unhideWhenUsed="1"/>
+    <w:lsdException w:name="No List" w:semiHidden="1" w:unhideWhenUsed="1"/>
+    <w:lsdException w:name="Outline List 1" w:semiHidden="1" w:unhideWhenUsed="1"/>
+    <w:lsdException w:name="Outline List 2" w:semiHidden="1" w:unhideWhenUsed="1"/>
+    <w:lsdException w:name="Outline List 3" w:semiHidden="1" w:unhideWhenUsed="1"/>
+    <w:lsdException w:name="Table Simple 1" w:semiHidden="1" w:unhideWhenUsed="1"/>
+    <w:lsdException w:name="Table Simple 2" w:semiHidden="1" w:unhideWhenUsed="1"/>
+    <w:lsdException w:name="Table Simple 3" w:semiHidden="1" w:unhideWhenUsed="1"/>
+    <w:lsdException w:name="Table Classic 1" w:semiHidden="1" w:unhideWhenUsed="1"/>
+    <w:lsdException w:name="Table Classic 2" w:semiHidden="1" w:unhideWhenUsed="1"/>
+    <w:lsdException w:name="Table Classic 3" w:semiHidden="1" w:unhideWhenUsed="1"/>
+    <w:lsdException w:name="Table Classic 4" w:semiHidden="1" w:unhideWhenUsed="1"/>
+    <w:lsdException w:name="Table Colorful 1" w:semiHidden="1" w:unhideWhenUsed="1"/>
+    <w:lsdException w:name="Table Colorful 2" w:semiHidden="1" w:unhideWhenUsed="1"/>
+    <w:lsdException w:name="Table Colorful 3" w:semiHidden="1" w:unhideWhenUsed="1"/>
+    <w:lsdException w:name="Table Columns 1" w:semiHidden="1" w:unhideWhenUsed="1"/>
+    <w:lsdException w:name="Table Columns 2" w:semiHidden="1" w:unhideWhenUsed="1"/>
+    <w:lsdException w:name="Table Columns 3" w:semiHidden="1" w:unhideWhenUsed="1"/>
+    <w:lsdException w:name="Table Columns 4" w:semiHidden="1" w:unhideWhenUsed="1"/>
+    <w:lsdException w:name="Table Columns 5" w:semiHidden="1" w:unhideWhenUsed="1"/>
+    <w:lsdException w:name="Table Grid 1" w:semiHidden="1" w:unhideWhenUsed="1"/>
+    <w:lsdException w:name="Table Grid 2" w:semiHidden="1" w:unhideWhenUsed="1"/>
+    <w:lsdException w:name="Table Grid 3" w:semiHidden="1" w:unhideWhenUsed="1"/>
+    <w:lsdException w:name="Table Grid 4" w:semiHidden="1" w:unhideWhenUsed="1"/>
+    <w:lsdException w:name="Table Grid 5" w:semiHidden="1" w:unhideWhenUsed="1"/>
+    <w:lsdException w:name="Table Grid 6" w:semiHidden="1" w:unhideWhenUsed="1"/>
+    <w:lsdException w:name="Table Grid 7" w:semiHidden="1" w:unhideWhenUsed="1"/>
+    <w:lsdException w:name="Table Grid 8" w:semiHidden="1" w:unhideWhenUsed="1"/>
+    <w:lsdException w:name="Table List 1" w:semiHidden="1" w:unhideWhenUsed="1"/>
+    <w:lsdException w:name="Table List 2" w:semiHidden="1" w:unhideWhenUsed="1"/>
+    <w:lsdException w:name="Table List 3" w:semiHidden="1" w:unhideWhenUsed="1"/>
+    <w:lsdException w:name="Table List 4" w:semiHidden="1" w:unhideWhenUsed="1"/>
+    <w:lsdException w:name="Table List 5" w:semiHidden="1" w:unhideWhenUsed="1"/>
+    <w:lsdException w:name="Table List 6" w:semiHidden="1" w:unhideWhenUsed="1"/>
+    <w:lsdException w:name="Table List 7" w:semiHidden="1" w:unhideWhenUsed="1"/>
+    <w:lsdException w:name="Table List 8" w:semiHidden="1" w:unhideWhenUsed="1"/>
+    <w:lsdException w:name="Table 3D effects 1" w:semiHidden="1" w:unhideWhenUsed="1"/>
+    <w:lsdException w:name="Table 3D effects 2" w:semiHidden="1" w:unhideWhenUsed="1"/>
+    <w:lsdException w:name="Table 3D effects 3" w:semiHidden="1" w:unhideWhenUsed="1"/>
+    <w:lsdException w:name="Table Contemporary" w:semiHidden="1" w:unhideWhenUsed="1"/>
+    <w:lsdException w:name="Table Elegant" w:semiHidden="1" w:unhideWhenUsed="1"/>
+    <w:lsdException w:name="Table Professional" w:semiHidden="1" w:unhideWhenUsed="1"/>
+    <w:lsdException w:name="Table Subtle 1" w:semiHidden="1" w:unhideWhenUsed="1"/>
+    <w:lsdException w:name="Table Subtle 2" w:semiHidden="1" w:unhideWhenUsed="1"/>
+    <w:lsdException w:name="Table Web 1" w:semiHidden="1" w:unhideWhenUsed="1"/>
+    <w:lsdException w:name="Table Web 2" w:semiHidden="1" w:unhideWhenUsed="1"/>
+    <w:lsdException w:name="Table Web 3" w:semiHidden="1" w:unhideWhenUsed="1"/>
+    <w:lsdException w:name="Balloon Text" w:semiHidden="1" w:unhideWhenUsed="1"/>
+    <w:lsdException w:name="Table Grid" w:uiPriority="39"/>
+    <w:lsdException w:name="Table Theme" w:semiHidden="1" w:unhideWhenUsed="1"/>
+    <w:lsdException w:name="Placeholder Text" w:semiHidden="1"/>
+    <w:lsdException w:name="No Spacing" w:uiPriority="1" w:qFormat="1"/>
+    <w:lsdException w:name="Light Shading" w:uiPriority="60"/>
+    <w:lsdException w:name="Light List" w:uiPriority="61"/>
+    <w:lsdException w:name="Light Grid" w:uiPriority="62"/>
+    <w:lsdException w:name="Medium Shading 1" w:uiPriority="63"/>
+    <w:lsdException w:name="Medium Shading 2" w:uiPriority="64"/>
+    <w:lsdException w:name="Medium List 1" w:uiPriority="65"/>
+    <w:lsdException w:name="Medium List 2" w:uiPriority="66"/>
+    <w:lsdException w:name="Medium Grid 1" w:uiPriority="67"/>
+    <w:lsdException w:name="Medium Grid 2" w:uiPriority="68"/>
+    <w:lsdException w:name="Medium Grid 3" w:uiPriority="69"/>
+    <w:lsdException w:name="Dark List" w:uiPriority="70"/>
+    <w:lsdException w:name="Colorful Shading" w:uiPriority="71"/>
+    <w:lsdException w:name="Colorful List" w:uiPriority="72"/>
+    <w:lsdException w:name="Colorful Grid" w:uiPriority="73"/>
+    <w:lsdException w:name="Light Shading Accent 1" w:uiPriority="60"/>
+    <w:lsdException w:name="Light List Accent 1" w:uiPriority="61"/>
+    <w:lsdException w:name="Light Grid Accent 1" w:uiPriority="62"/>
+    <w:lsdException w:name="Medium Shading 1 Accent 1" w:uiPriority="63"/>
+    <w:lsdException w:name="Medium Shading 2 Accent 1" w:uiPriority="64"/>
+    <w:lsdException w:name="Medium List 1 Accent 1" w:uiPriority="65"/>
+    <w:lsdException w:name="Revision" w:semiHidden="1"/>
+    <w:lsdException w:name="List Paragraph" w:uiPriority="34" w:qFormat="1"/>
+    <w:lsdException w:name="Quote" w:uiPriority="29" w:qFormat="1"/>
+    <w:lsdException w:name="Intense Quote" w:uiPriority="30" w:qFormat="1"/>
+    <w:lsdException w:name="Medium List 2 Accent 1" w:uiPriority="66"/>
+    <w:lsdException w:name="Medium Grid 1 Accent 1" w:uiPriority="67"/>
+    <w:lsdException w:name="Medium Grid 2 Accent 1" w:uiPriority="68"/>
+    <w:lsdException w:name="Medium Grid 3 Accent 1" w:uiPriority="69"/>
+    <w:lsdException w:name="Dark List Accent 1" w:uiPriority="70"/>
+    <w:lsdException w:name="Colorful Shading Accent 1" w:uiPriority="71"/>
+    <w:lsdException w:name="Colorful List Accent 1" w:uiPriority="72"/>
+    <w:lsdException w:name="Colorful Grid Accent 1" w:uiPriority="73"/>
+    <w:lsdException w:name="Light Shading Accent 2" w:uiPriority="60"/>
+    <w:lsdException w:name="Light List Accent 2" w:uiPriority="61"/>
+    <w:lsdException w:name="Light Grid Accent 2" w:uiPriority="62"/>
+    <w:lsdException w:name="Medium Shading 1 Accent 2" w:uiPriority="63"/>
+    <w:lsdException w:name="Medium Shading 2 Accent 2" w:uiPriority="64"/>
+    <w:lsdException w:name="Medium List 1 Accent 2" w:uiPriority="65"/>
+    <w:lsdException w:name="Medium List 2 Accent 2" w:uiPriority="66"/>
+    <w:lsdException w:name="Medium Grid 1 Accent 2" w:uiPriority="67"/>
+    <w:lsdException w:name="Medium Grid 2 Accent 2" w:uiPriority="68"/>
+    <w:lsdException w:name="Medium Grid 3 Accent 2" w:uiPriority="69"/>
+    <w:lsdException w:name="Dark List Accent 2" w:uiPriority="70"/>
+    <w:lsdException w:name="Colorful Shading Accent 2" w:uiPriority="71"/>
+    <w:lsdException w:name="Colorful List Accent 2" w:uiPriority="72"/>
+    <w:lsdException w:name="Colorful Grid Accent 2" w:uiPriority="73"/>
+    <w:lsdException w:name="Light Shading Accent 3" w:uiPriority="60"/>
+    <w:lsdException w:name="Light List Accent 3" w:uiPriority="61"/>
+    <w:lsdException w:name="Light Grid Accent 3" w:uiPriority="62"/>
+    <w:lsdException w:name="Medium Shading 1 Accent 3" w:uiPriority="63"/>
+    <w:lsdException w:name="Medium Shading 2 Accent 3" w:uiPriority="64"/>
+    <w:lsdException w:name="Medium List 1 Accent 3" w:uiPriority="65"/>
+    <w:lsdException w:name="Medium List 2 Accent 3" w:uiPriority="66"/>
+    <w:lsdException w:name="Medium Grid 1 Accent 3" w:uiPriority="67"/>
+    <w:lsdException w:name="Medium Grid 2 Accent 3" w:uiPriority="68"/>
+    <w:lsdException w:name="Medium Grid 3 Accent 3" w:uiPriority="69"/>
+    <w:lsdException w:name="Dark List Accent 3" w:uiPriority="70"/>
+    <w:lsdException w:name="Colorful Shading Accent 3" w:uiPriority="71"/>
+    <w:lsdException w:name="Colorful List Accent 3" w:uiPriority="72"/>
+    <w:lsdException w:name="Colorful Grid Accent 3" w:uiPriority="73"/>
+    <w:lsdException w:name="Light Shading Accent 4" w:uiPriority="60"/>
+    <w:lsdException w:name="Light List Accent 4" w:uiPriority="61"/>
+    <w:lsdException w:name="Light Grid Accent 4" w:uiPriority="62"/>
+    <w:lsdException w:name="Medium Shading 1 Accent 4" w:uiPriority="63"/>
+    <w:lsdException w:name="Medium Shading 2 Accent 4" w:uiPriority="64"/>
+    <w:lsdException w:name="Medium List 1 Accent 4" w:uiPriority="65"/>
+    <w:lsdException w:name="Medium List 2 Accent 4" w:uiPriority="66"/>
+    <w:lsdException w:name="Medium Grid 1 Accent 4" w:uiPriority="67"/>
+    <w:lsdException w:name="Medium Grid 2 Accent 4" w:uiPriority="68"/>
+    <w:lsdException w:name="Medium Grid 3 Accent 4" w:uiPriority="69"/>
+    <w:lsdException w:name="Dark List Accent 4" w:uiPriority="70"/>
+    <w:lsdException w:name="Colorful Shading Accent 4" w:uiPriority="71"/>
+    <w:lsdException w:name="Colorful List Accent 4" w:uiPriority="72"/>
+    <w:lsdException w:name="Colorful Grid Accent 4" w:uiPriority="73"/>
+    <w:lsdException w:name="Light Shading Accent 5" w:uiPriority="60"/>
+    <w:lsdException w:name="Light List Accent 5" w:uiPriority="61"/>
+    <w:lsdException w:name="Light Grid Accent 5" w:uiPriority="62"/>
+    <w:lsdException w:name="Medium Shading 1 Accent 5" w:uiPriority="63"/>
+    <w:lsdException w:name="Medium Shading 2 Accent 5" w:uiPriority="64"/>
+    <w:lsdException w:name="Medium List 1 Accent 5" w:uiPriority="65"/>
+    <w:lsdException w:name="Medium List 2 Accent 5" w:uiPriority="66"/>
+    <w:lsdException w:name="Medium Grid 1 Accent 5" w:uiPriority="67"/>
+    <w:lsdException w:name="Medium Grid 2 Accent 5" w:uiPriority="68"/>
+    <w:lsdException w:name="Medium Grid 3 Accent 5" w:uiPriority="69"/>
+    <w:lsdException w:name="Dark List Accent 5" w:uiPriority="70"/>
+    <w:lsdException w:name="Colorful Shading Accent 5" w:uiPriority="71"/>
+    <w:lsdException w:name="Colorful List Accent 5" w:uiPriority="72"/>
+    <w:lsdException w:name="Colorful Grid Accent 5" w:uiPriority="73"/>
+    <w:lsdException w:name="Light Shading Accent 6" w:uiPriority="60"/>
+    <w:lsdException w:name="Light List Accent 6" w:uiPriority="61"/>
+    <w:lsdException w:name="Light Grid Accent 6" w:uiPriority="62"/>
+    <w:lsdException w:name="Medium Shading 1 Accent 6" w:uiPriority="63"/>
+    <w:lsdException w:name="Medium Shading 2 Accent 6" w:uiPriority="64"/>
+    <w:lsdException w:name="Medium List 1 Accent 6" w:uiPriority="65"/>
+    <w:lsdException w:name="Medium List 2 Accent 6" w:uiPriority="66"/>
+    <w:lsdException w:name="Medium Grid 1 Accent 6" w:uiPriority="67"/>
+    <w:lsdException w:name="Medium Grid 2 Accent 6" w:uiPriority="68"/>
+    <w:lsdException w:name="Medium Grid 3 Accent 6" w:uiPriority="69"/>
+    <w:lsdException w:name="Dark List Accent 6" w:uiPriority="70"/>
+    <w:lsdException w:name="Colorful Shading Accent 6" w:uiPriority="71"/>
+    <w:lsdException w:name="Colorful List Accent 6" w:uiPriority="72"/>
+    <w:lsdException w:name="Colorful Grid Accent 6" w:uiPriority="73"/>
+    <w:lsdException w:name="Subtle Emphasis" w:uiPriority="19" w:qFormat="1"/>
+    <w:lsdException w:name="Intense Emphasis" w:uiPriority="21" w:qFormat="1"/>
+    <w:lsdException w:name="Subtle Reference" w:uiPriority="31" w:qFormat="1"/>
+    <w:lsdException w:name="Intense Reference" w:uiPriority="32" w:qFormat="1"/>
+    <w:lsdException w:name="Book Title" w:uiPriority="33" w:qFormat="1"/>
+    <w:lsdException w:name="Bibliography" w:semiHidden="1" w:uiPriority="37" w:unhideWhenUsed="1"/>
+    <w:lsdException w:name="TOC Heading" w:semiHidden="1" w:uiPriority="39" w:unhideWhenUsed="1" w:qFormat="1"/>
+    <w:lsdException w:name="Plain Table 1" w:uiPriority="41"/>
+    <w:lsdException w:name="Plain Table 2" w:uiPriority="42"/>
+    <w:lsdException w:name="Plain Table 3" w:uiPriority="43"/>
+    <w:lsdException w:name="Plain Table 4" w:uiPriority="44"/>
+    <w:lsdException w:name="Plain Table 5" w:uiPriority="45"/>
+    <w:lsdException w:name="Grid Table Light" w:uiPriority="40"/>
+    <w:lsdException w:name="Grid Table 1 Light" w:uiPriority="46"/>
+    <w:lsdException w:name="Grid Table 2" w:uiPriority="47"/>
+    <w:lsdException w:name="Grid Table 3" w:uiPriority="48"/>
+    <w:lsdException w:name="Grid Table 4" w:uiPriority="49"/>
+    <w:lsdException w:name="Grid Table 5 Dark" w:uiPriority="50"/>
+    <w:lsdException w:name="Grid Table 6 Colorful" w:uiPriority="51"/>
+    <w:lsdException w:name="Grid Table 7 Colorful" w:uiPriority="52"/>
+    <w:lsdException w:name="Grid Table 1 Light Accent 1" w:uiPriority="46"/>
+    <w:lsdException w:name="Grid Table 2 Accent 1" w:uiPriority="47"/>
+    <w:lsdException w:name="Grid Table 3 Accent 1" w:uiPriority="48"/>
+    <w:lsdException w:name="Grid Table 4 Accent 1" w:uiPriority="49"/>
+    <w:lsdException w:name="Grid Table 5 Dark Accent 1" w:uiPriority="50"/>
+    <w:lsdException w:name="Grid Table 6 Colorful Accent 1" w:uiPriority="51"/>
+    <w:lsdException w:name="Grid Table 7 Colorful Accent 1" w:uiPriority="52"/>
+    <w:lsdException w:name="Grid Table 1 Light Accent 2" w:uiPriority="46"/>
+    <w:lsdException w:name="Grid Table 2 Accent 2" w:uiPriority="47"/>
+    <w:lsdException w:name="Grid Table 3 Accent 2" w:uiPriority="48"/>
+    <w:lsdException w:name="Grid Table 4 Accent 2" w:uiPriority="49"/>
+    <w:lsdException w:name="Grid Table 5 Dark Accent 2" w:uiPriority="50"/>
+    <w:lsdException w:name="Grid Table 6 Colorful Accent 2" w:uiPriority="51"/>
+    <w:lsdException w:name="Grid Table 7 Colorful Accent 2" w:uiPriority="52"/>
+    <w:lsdException w:name="Grid Table 1 Light Accent 3" w:uiPriority="46"/>
+    <w:lsdException w:name="Grid Table 2 Accent 3" w:uiPriority="47"/>
+    <w:lsdException w:name="Grid Table 3 Accent 3" w:uiPriority="48"/>
+    <w:lsdException w:name="Grid Table 4 Accent 3" w:uiPriority="49"/>
+    <w:lsdException w:name="Grid Table 5 Dark Accent 3" w:uiPriority="50"/>
+    <w:lsdException w:name="Grid Table 6 Colorful Accent 3" w:uiPriority="51"/>
+    <w:lsdException w:name="Grid Table 7 Colorful Accent 3" w:uiPriority="52"/>
+    <w:lsdException w:name="Grid Table 1 Light Accent 4" w:uiPriority="46"/>
+    <w:lsdException w:name="Grid Table 2 Accent 4" w:uiPriority="47"/>
+    <w:lsdException w:name="Grid Table 3 Accent 4" w:uiPriority="48"/>
+    <w:lsdException w:name="Grid Table 4 Accent 4" w:uiPriority="49"/>
+    <w:lsdException w:name="Grid Table 5 Dark Accent 4" w:uiPriority="50"/>
+    <w:lsdException w:name="Grid Table 6 Colorful Accent 4" w:uiPriority="51"/>
+    <w:lsdException w:name="Grid Table 7 Colorful Accent 4" w:uiPriority="52"/>
+    <w:lsdException w:name="Grid Table 1 Light Accent 5" w:uiPriority="46"/>
+    <w:lsdException w:name="Grid Table 2 Accent 5" w:uiPriority="47"/>
+    <w:lsdException w:name="Grid Table 3 Accent 5" w:uiPriority="48"/>
+    <w:lsdException w:name="Grid Table 4 Accent 5" w:uiPriority="49"/>
+    <w:lsdException w:name="Grid Table 5 Dark Accent 5" w:uiPriority="50"/>
+    <w:lsdException w:name="Grid Table 6 Colorful Accent 5" w:uiPriority="51"/>
+    <w:lsdException w:name="Grid Table 7 Colorful Accent 5" w:uiPriority="52"/>
+    <w:lsdException w:name="Grid Table 1 Light Accent 6" w:uiPriority="46"/>
+    <w:lsdException w:name="Grid Table 2 Accent 6" w:uiPriority="47"/>
+    <w:lsdException w:name="Grid Table 3 Accent 6" w:uiPriority="48"/>
+    <w:lsdException w:name="Grid Table 4 Accent 6" w:uiPriority="49"/>
+    <w:lsdException w:name="Grid Table 5 Dark Accent 6" w:uiPriority="50"/>
+    <w:lsdException w:name="Grid Table 6 Colorful Accent 6" w:uiPriority="51"/>
+    <w:lsdException w:name="Grid Table 7 Colorful Accent 6" w:uiPriority="52"/>
+    <w:lsdException w:name="List Table 1 Light" w:uiPriority="46"/>
+    <w:lsdException w:name="List Table 2" w:uiPriority="47"/>
+    <w:lsdException w:name="List Table 3" w:uiPriority="48"/>
+    <w:lsdException w:name="List Table 4" w:uiPriority="49"/>
+    <w:lsdException w:name="List Table 5 Dark" w:uiPriority="50"/>
+    <w:lsdException w:name="List Table 6 Colorful" w:uiPriority="51"/>
+    <w:lsdException w:name="List Table 7 Colorful" w:uiPriority="52"/>
+    <w:lsdException w:name="List Table 1 Light Accent 1" w:uiPriority="46"/>
+    <w:lsdException w:name="List Table 2 Accent 1" w:uiPriority="47"/>
+    <w:lsdException w:name="List Table 3 Accent 1" w:uiPriority="48"/>
+    <w:lsdException w:name="List Table 4 Accent 1" w:uiPriority="49"/>
+    <w:lsdException w:name="List Table 5 Dark Accent 1" w:uiPriority="50"/>
+    <w:lsdException w:name="List Table 6 Colorful Accent 1" w:uiPriority="51"/>
+    <w:lsdException w:name="List Table 7 Colorful Accent 1" w:uiPriority="52"/>
+    <w:lsdException w:name="List Table 1 Light Accent 2" w:uiPriority="46"/>
+    <w:lsdException w:name="List Table 2 Accent 2" w:uiPriority="47"/>
+    <w:lsdException w:name="List Table 3 Accent 2" w:uiPriority="48"/>
+    <w:lsdException w:name="List Table 4 Accent 2" w:uiPriority="49"/>
+    <w:lsdException w:name="List Table 5 Dark Accent 2" w:uiPriority="50"/>
+    <w:lsdException w:name="List Table 6 Colorful Accent 2" w:uiPriority="51"/>
+    <w:lsdException w:name="List Table 7 Colorful Accent 2" w:uiPriority="52"/>
+    <w:lsdException w:name="List Table 1 Light Accent 3" w:uiPriority="46"/>
+    <w:lsdException w:name="List Table 2 Accent 3" w:uiPriority="47"/>
+    <w:lsdException w:name="List Table 3 Accent 3" w:uiPriority="48"/>
+    <w:lsdException w:name="List Table 4 Accent 3" w:uiPriority="49"/>
+    <w:lsdException w:name="List Table 5 Dark Accent 3" w:uiPriority="50"/>
+    <w:lsdException w:name="List Table 6 Colorful Accent 3" w:uiPriority="51"/>
+    <w:lsdException w:name="List Table 7 Colorful Accent 3" w:uiPriority="52"/>
+    <w:lsdException w:name="List Table 1 Light Accent 4" w:uiPriority="46"/>
+    <w:lsdException w:name="List Table 2 Accent 4" w:uiPriority="47"/>
+    <w:lsdException w:name="List Table 3 Accent 4" w:uiPriority="48"/>
+    <w:lsdException w:name="List Table 4 Accent 4" w:uiPriority="49"/>
+    <w:lsdException w:name="List Table 5 Dark Accent 4" w:uiPriority="50"/>
+    <w:lsdException w:name="List Table 6 Colorful Accent 4" w:uiPriority="51"/>
+    <w:lsdException w:name="List Table 7 Colorful Accent 4" w:uiPriority="52"/>
+    <w:lsdException w:name="List Table 1 Light Accent 5" w:uiPriority="46"/>
+    <w:lsdException w:name="List Table 2 Accent 5" w:uiPriority="47"/>
+    <w:lsdException w:name="List Table 3 Accent 5" w:uiPriority="48"/>
+    <w:lsdException w:name="List Table 4 Accent 5" w:uiPriority="49"/>
+    <w:lsdException w:name="List Table 5 Dark Accent 5" w:uiPriority="50"/>
+    <w:lsdException w:name="List Table 6 Colorful Accent 5" w:uiPriority="51"/>
+    <w:lsdException w:name="List Table 7 Colorful Accent 5" w:uiPriority="52"/>
+    <w:lsdException w:name="List Table 1 Light Accent 6" w:uiPriority="46"/>
+    <w:lsdException w:name="List Table 2 Accent 6" w:uiPriority="47"/>
+    <w:lsdException w:name="List Table 3 Accent 6" w:uiPriority="48"/>
+    <w:lsdException w:name="List Table 4 Accent 6" w:uiPriority="49"/>
+    <w:lsdException w:name="List Table 5 Dark Accent 6" w:uiPriority="50"/>
+    <w:lsdException w:name="List Table 6 Colorful Accent 6" w:uiPriority="51"/>
+    <w:lsdException w:name="List Table 7 Colorful Accent 6" w:uiPriority="52"/>
+    <w:lsdException w:name="Mention" w:semiHidden="1" w:unhideWhenUsed="1"/>
+    <w:lsdException w:name="Smart Hyperlink" w:semiHidden="1" w:unhideWhenUsed="1"/>
+    <w:lsdException w:name="Hashtag" w:semiHidden="1" w:unhideWhenUsed="1"/>
+    <w:lsdException w:name="Unresolved Mention" w:semiHidden="1" w:unhideWhenUsed="1"/>
+    <w:lsdException w:name="Smart Link" w:semiHidden="1" w:unhideWhenUsed="1"/>
+  </w:latentStyles>
+  <w:style w:type="paragraph" w:default="1" w:styleId="Normal">
+    <w:name w:val="Normal"/>
+    <w:qFormat/>
+  </w:style>
+  <w:style w:type="character" w:default="1" w:styleId="DefaultParagraphFont">
+    <w:name w:val="Default Paragraph Font"/>
+    <w:uiPriority w:val="1"/>
+    <w:semiHidden/>
+    <w:unhideWhenUsed/>
+  </w:style>
+  <w:style w:type="table" w:default="1" w:styleId="TableNormal">
+    <w:name w:val="Normal Table"/>
+    <w:uiPriority w:val="99"/>
+    <w:semiHidden/>
+    <w:unhideWhenUsed/>
+    <w:tblPr>
+      <w:tblInd w:w="0" w:type="dxa"/>
+      <w:tblCellMar>
+        <w:top w:w="0" w:type="dxa"/>
+        <w:left w:w="108" w:type="dxa"/>
+        <w:bottom w:w="0" w:type="dxa"/>
+        <w:right w:w="108" w:type="dxa"/>
+      </w:tblCellMar>
+    </w:tblPr>
+  </w:style>
+  <w:style w:type="numbering" w:default="1" w:styleId="NoList">
+    <w:name w:val="No List"/>
+    <w:uiPriority w:val="99"/>
+    <w:semiHidden/>
+    <w:unhideWhenUsed/>
+  </w:style>
+  <w:style w:type="character" w:styleId="PlaceholderText">
+    <w:name w:val="Placeholder Text"/>
+    <w:basedOn w:val="DefaultParagraphFont"/>
+    <w:uiPriority w:val="99"/>
+    <w:semiHidden/>
+    <w:rsid w:val="000E53C3"/>
+    <w:rPr>
+      <w:color w:val="808080"/>
+    </w:rPr>
+  </w:style>
+  <w:style w:type="paragraph" w:customStyle="1" w:styleId="744C738C3C574B4993431C6C2332FCA5">
+    <w:name w:val="744C738C3C574B4993431C6C2332FCA5"/>
+    <w:rsid w:val="000E53C3"/>
+  </w:style>
+</w:styles>
+</file>
+
+<file path=word/glossary/webSettings.xml><?xml version="1.0" encoding="utf-8"?>
+<w:webSettings xmlns:mc="http://schemas.openxmlformats.org/markup-compatibility/2006" xmlns:r="http://schemas.openxmlformats.org/officeDocument/2006/relationships" xmlns:w="http://schemas.openxmlformats.org/wordprocessingml/2006/main" xmlns:w14="http://schemas.microsoft.com/office/word/2010/wordml" xmlns:w15="http://schemas.microsoft.com/office/word/2012/wordml" xmlns:w16cex="http://schemas.microsoft.com/office/word/2018/wordml/cex" xmlns:w16cid="http://schemas.microsoft.com/office/word/2016/wordml/cid" xmlns:w16="http://schemas.microsoft.com/office/word/2018/wordml" xmlns:w16sdtdh="http://schemas.microsoft.com/office/word/2020/wordml/sdtdatahash" xmlns:w16se="http://schemas.microsoft.com/office/word/2015/wordml/symex" mc:Ignorable="w14 w15 w16se w16cid w16 w16cex w16sdtdh">
+  <w:optimizeForBrowser/>
+  <w:allowPNG/>
+</w:webSettings>
 </file>
 
 <file path=word/theme/theme1.xml><?xml version="1.0" encoding="utf-8"?>
@@ -5798,7 +9581,7 @@
 
 <file path=word/webextensions/taskpanes.xml><?xml version="1.0" encoding="utf-8"?>
 <wetp:taskpanes xmlns:wetp="http://schemas.microsoft.com/office/webextensions/taskpanes/2010/11">
-  <wetp:taskpane dockstate="right" visibility="0" width="350" row="1">
+  <wetp:taskpane dockstate="right" visibility="0" width="525" row="1">
     <wetp:webextensionref xmlns:r="http://schemas.openxmlformats.org/officeDocument/2006/relationships" r:id="rId1"/>
   </wetp:taskpane>
 </wetp:taskpanes>
@@ -5811,7 +9594,8 @@
     <we:reference id="WA104382081" version="1.55.1.0" store="en-IE" storeType="OMEX"/>
   </we:alternateReferences>
   <we:properties>
-    <we:property name="MENDELEY_CITATIONS" value="[]"/>
+    <we:property name="MENDELEY_CITATIONS" value="[{&quot;citationID&quot;:&quot;MENDELEY_CITATION_e266b24b-4839-425a-89d9-7ef26da2ef1e&quot;,&quot;properties&quot;:{&quot;noteIndex&quot;:0},&quot;isEdited&quot;:false,&quot;manualOverride&quot;:{&quot;isManuallyOverridden&quot;:false,&quot;citeprocText&quot;:&quot;(1,2)&quot;,&quot;manualOverrideText&quot;:&quot;&quot;},&quot;citationItems&quot;:[{&quot;id&quot;:&quot;754e9329-ed5a-32cc-ad2f-b0d38ed842a3&quot;,&quot;itemData&quot;:{&quot;type&quot;:&quot;article-journal&quot;,&quot;id&quot;:&quot;754e9329-ed5a-32cc-ad2f-b0d38ed842a3&quot;,&quot;title&quot;:&quot;The Species Problem in Iris&quot;,&quot;author&quot;:[{&quot;family&quot;:&quot;Anderson&quot;,&quot;given&quot;:&quot;Edgar&quot;,&quot;parse-names&quot;:false,&quot;dropping-particle&quot;:&quot;&quot;,&quot;non-dropping-particle&quot;:&quot;&quot;}],&quot;container-title&quot;:&quot;Annals of the Missouri Botanical Garden&quot;,&quot;accessed&quot;:{&quot;date-parts&quot;:[[2023,5,4]]},&quot;DOI&quot;:&quot;10.2307/2394164&quot;,&quot;ISSN&quot;:&quot;00266493&quot;,&quot;issued&quot;:{&quot;date-parts&quot;:[[1936,9]]},&quot;page&quot;:&quot;457&quot;,&quot;abstract&quot;:&quot;The fern genus Elaphoglossum has received a great deal of attention in Brazil over the last two centuries. Nevertheless, many of the early names remain inadequately typified. In this paper, the nomenclature of some Brazilian species of Elaphoglossum sect. Polytrichia is discussed under the rules and recommendations of the International Code of No- menclature for algae, fungi, and plants. Lectotypes are designated for the following names: Acrostichum amplissimum Fée; A. apodum Kaulf. var. sprucei Baker; A. glaziovii Fée; A. lindbergii Mett. ex Kuhn; A. prestonii Baker; Elaphoglossum spannagelii Rosenst.; and Elaphoglossum ulei H. Christ. Most of these types were collected in Brazil during the 19th century and are now preserved in several European herbaria&quot;,&quot;publisher&quot;:&quot;JSTOR&quot;,&quot;issue&quot;:&quot;3&quot;,&quot;volume&quot;:&quot;23&quot;,&quot;container-title-short&quot;:&quot;&quot;},&quot;isTemporary&quot;:false},{&quot;id&quot;:&quot;91a73b23-8b14-3dd4-93df-189ad4962966&quot;,&quot;itemData&quot;:{&quot;type&quot;:&quot;article-journal&quot;,&quot;id&quot;:&quot;91a73b23-8b14-3dd4-93df-189ad4962966&quot;,&quot;title&quot;:&quot;The IRISes of the Gaspe peninsula&quot;,&quot;author&quot;:[{&quot;family&quot;:&quot;E.&quot;,&quot;given&quot;:&quot;ANDERSON&quot;,&quot;parse-names&quot;:false,&quot;dropping-particle&quot;:&quot;&quot;,&quot;non-dropping-particle&quot;:&quot;&quot;}],&quot;container-title&quot;:&quot;Bulletin American IRIS Society&quot;,&quot;accessed&quot;:{&quot;date-parts&quot;:[[2023,5,4]]},&quot;URL&quot;:&quot;https://cir.nii.ac.jp/crid/1574231874415574912&quot;,&quot;issued&quot;:{&quot;date-parts&quot;:[[1935]]},&quot;page&quot;:&quot;2-15&quot;,&quot;volume&quot;:&quot;39&quot;,&quot;container-title-short&quot;:&quot;&quot;},&quot;isTemporary&quot;:false}],&quot;citationTag&quot;:&quot;MENDELEY_CITATION_v3_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&quot;},{&quot;citationID&quot;:&quot;MENDELEY_CITATION_f70603c8-279d-47b7-a847-3ec78091c188&quot;,&quot;properties&quot;:{&quot;noteIndex&quot;:0},&quot;isEdited&quot;:false,&quot;manualOverride&quot;:{&quot;isManuallyOverridden&quot;:false,&quot;citeprocText&quot;:&quot;(3)&quot;,&quot;manualOverrideText&quot;:&quot;&quot;},&quot;citationTag&quot;:&quot;MENDELEY_CITATION_v3_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&quot;,&quot;citationItems&quot;:[{&quot;id&quot;:&quot;80609b3a-d7d4-3f01-a752-59c82ddca7b9&quot;,&quot;itemData&quot;:{&quot;type&quot;:&quot;article-journal&quot;,&quot;id&quot;:&quot;80609b3a-d7d4-3f01-a752-59c82ddca7b9&quot;,&quot;title&quot;:&quot;THE USE OF MULTIPLE MEASUREMENTS IN TAXONOMIC PROBLEMS&quot;,&quot;author&quot;:[{&quot;family&quot;:&quot;FISHER&quot;,&quot;given&quot;:&quot;R. A.&quot;,&quot;parse-names&quot;:false,&quot;dropping-particle&quot;:&quot;&quot;,&quot;non-dropping-particle&quot;:&quot;&quot;}],&quot;container-title&quot;:&quot;Annals of Eugenics&quot;,&quot;container-title-short&quot;:&quot;Ann Eugen&quot;,&quot;accessed&quot;:{&quot;date-parts&quot;:[[2023,5,4]]},&quot;DOI&quot;:&quot;10.1111/J.1469-1809.1936.TB02137.X&quot;,&quot;ISSN&quot;:&quot;2050-1439&quot;,&quot;URL&quot;:&quot;https://onlinelibrary.wiley.com/doi/full/10.1111/j.1469-1809.1936.tb02137.x&quot;,&quot;issued&quot;:{&quot;date-parts&quot;:[[1936,9,1]]},&quot;page&quot;:&quot;179-188&quot;,&quot;abstract&quot;:&quot;When two or more populations have been measured in several characters, special interest attaches to certain functions of the measurements by which the populations are discriminated. At the author's suggestion use has already been made of this fact in craniometry (a) by Mr E. S. Martin, who has applied the principle to the sex differences in measurements of the mandible, and (b) by Miss Mildred Barnard, who showed how to obtain from a series of dated series the particular compound of cranial measurements showing most distinctly a progressive or secular trend. In the present paper the application of the same principle will be illustrated on a taxonomic problem; some questions connected with the precision of the processes employed will also be discussed.&quot;,&quot;publisher&quot;:&quot;John Wiley &amp; Sons, Ltd&quot;,&quot;issue&quot;:&quot;2&quot;,&quot;volume&quot;:&quot;7&quot;},&quot;isTemporary&quot;:false}]},{&quot;citationID&quot;:&quot;MENDELEY_CITATION_d0b712b9-13c9-44d2-a605-644bc9d57adf&quot;,&quot;properties&quot;:{&quot;noteIndex&quot;:0},&quot;isEdited&quot;:false,&quot;manualOverride&quot;:{&quot;isManuallyOverridden&quot;:false,&quot;citeprocText&quot;:&quot;(4)&quot;,&quot;manualOverrideText&quot;:&quot;&quot;},&quot;citationTag&quot;:&quot;MENDELEY_CITATION_v3_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&quot;,&quot;citationItems&quot;:[{&quot;id&quot;:&quot;0e3f92f7-e07a-38c7-b4c0-2955b9768a02&quot;,&quot;itemData&quot;:{&quot;type&quot;:&quot;webpage&quot;,&quot;id&quot;:&quot;0e3f92f7-e07a-38c7-b4c0-2955b9768a02&quot;,&quot;title&quot;:&quot;UCI Machine Learning Repository: Iris Data Set&quot;,&quot;accessed&quot;:{&quot;date-parts&quot;:[[2023,4,18]]},&quot;URL&quot;:&quot;https://archive.ics.uci.edu/ml/datasets/iris&quot;,&quot;container-title-short&quot;:&quot;&quot;},&quot;isTemporary&quot;:false}]},{&quot;citationID&quot;:&quot;MENDELEY_CITATION_cce02c19-d7d0-4edf-9d9b-055c1c495f4b&quot;,&quot;properties&quot;:{&quot;noteIndex&quot;:0},&quot;isEdited&quot;:false,&quot;manualOverride&quot;:{&quot;isManuallyOverridden&quot;:false,&quot;citeprocText&quot;:&quot;(5)&quot;,&quot;manualOverrideText&quot;:&quot;&quot;},&quot;citationTag&quot;:&quot;MENDELEY_CITATION_v3_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&quot;,&quot;citationItems&quot;:[{&quot;id&quot;:&quot;89cc8dfe-f9e8-372c-97be-57506e1a1173&quot;,&quot;itemData&quot;:{&quot;type&quot;:&quot;article-journal&quot;,&quot;id&quot;:&quot;89cc8dfe-f9e8-372c-97be-57506e1a1173&quot;,&quot;title&quot;:&quot;THE USE OF MULTIPLE MEASUREMENTS IN TAXONOMIC PROBLEMS&quot;,&quot;author&quot;:[{&quot;family&quot;:&quot;FISHER&quot;,&quot;given&quot;:&quot;R. A.&quot;,&quot;parse-names&quot;:false,&quot;dropping-particle&quot;:&quot;&quot;,&quot;non-dropping-particle&quot;:&quot;&quot;}],&quot;container-title&quot;:&quot;Annals of Eugenics&quot;,&quot;container-title-short&quot;:&quot;Ann Eugen&quot;,&quot;accessed&quot;:{&quot;date-parts&quot;:[[2023,4,18]]},&quot;DOI&quot;:&quot;10.1111/J.1469-1809.1936.TB02137.X&quot;,&quot;URL&quot;:&quot;https://onlinelibrary.wiley.com/doi/10.1111/j.1469-1809.1936.tb02137.x&quot;,&quot;issued&quot;:{&quot;date-parts&quot;:[[1936,9]]},&quot;page&quot;:&quot;179-188&quot;,&quot;abstract&quot;:&quot;When two or more populations have been measured in several characters, special interest attaches to certain functions of the measurements by which the populations are discriminated. At the author's suggestion use has already been made of this fact in craniometry (a) by Mr E. S. Martin, who has applied the principle to the sex differences in measurements of the mandible, and (b) by Miss Mildred Barnard, who showed how to obtain from a series of dated series the particular compound of cranial measurements showing most distinctly a progressive or secular trend. In the present paper the application of the same principle will be illustrated on a taxonomic problem; some questions connected with the precision of the processes employed will also be discussed.&quot;,&quot;publisher&quot;:&quot;Wiley&quot;,&quot;issue&quot;:&quot;2&quot;,&quot;volume&quot;:&quot;7&quot;},&quot;isTemporary&quot;:false}]},{&quot;citationID&quot;:&quot;MENDELEY_CITATION_38e79706-32b3-44db-b452-85626e92813f&quot;,&quot;properties&quot;:{&quot;noteIndex&quot;:0},&quot;isEdited&quot;:false,&quot;manualOverride&quot;:{&quot;isManuallyOverridden&quot;:false,&quot;citeprocText&quot;:&quot;(6)&quot;,&quot;manualOverrideText&quot;:&quot;&quot;},&quot;citationTag&quot;:&quot;MENDELEY_CITATION_v3_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&quot;,&quot;citationItems&quot;:[{&quot;id&quot;:&quot;ddaa9db0-35a4-3587-82c1-728cc832901e&quot;,&quot;itemData&quot;:{&quot;type&quot;:&quot;webpage&quot;,&quot;id&quot;:&quot;ddaa9db0-35a4-3587-82c1-728cc832901e&quot;,&quot;title&quot;:&quot;AETiC &gt;&gt; Archive&quot;,&quot;accessed&quot;:{&quot;date-parts&quot;:[[2023,5,8]]},&quot;URL&quot;:&quot;http://aetic.theiaer.org/archive/v7/v7n1/p5.html&quot;,&quot;container-title-short&quot;:&quot;&quot;},&quot;isTemporary&quot;:false}]},{&quot;citationID&quot;:&quot;MENDELEY_CITATION_cc2585ca-c9ab-4d24-9054-da43e8035b43&quot;,&quot;properties&quot;:{&quot;noteIndex&quot;:0},&quot;isEdited&quot;:false,&quot;manualOverride&quot;:{&quot;isManuallyOverridden&quot;:false,&quot;citeprocText&quot;:&quot;(7)&quot;,&quot;manualOverrideText&quot;:&quot;&quot;},&quot;citationTag&quot;:&quot;MENDELEY_CITATION_v3_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&quot;,&quot;citationItems&quot;:[{&quot;id&quot;:&quot;d9800c56-76a4-35a8-bb25-7e2406f13de9&quot;,&quot;itemData&quot;:{&quot;type&quot;:&quot;article-journal&quot;,&quot;id&quot;:&quot;d9800c56-76a4-35a8-bb25-7e2406f13de9&quot;,&quot;title&quot;:&quot;MaWGAN: A Generative Adversarial Network to Create Synthetic Data from Datasets with Missing Data&quot;,&quot;author&quot;:[{&quot;family&quot;:&quot;Poudevigne-Durance&quot;,&quot;given&quot;:&quot;Thomas&quot;,&quot;parse-names&quot;:false,&quot;dropping-particle&quot;:&quot;&quot;,&quot;non-dropping-particle&quot;:&quot;&quot;},{&quot;family&quot;:&quot;Jones&quot;,&quot;given&quot;:&quot;Owen Dafydd&quot;,&quot;parse-names&quot;:false,&quot;dropping-particle&quot;:&quot;&quot;,&quot;non-dropping-particle&quot;:&quot;&quot;},{&quot;family&quot;:&quot;Qin&quot;,&quot;given&quot;:&quot;Yipeng&quot;,&quot;parse-names&quot;:false,&quot;dropping-particle&quot;:&quot;&quot;,&quot;non-dropping-particle&quot;:&quot;&quot;}],&quot;container-title&quot;:&quot;Electronics 2022, Vol. 11, Page 837&quot;,&quot;accessed&quot;:{&quot;date-parts&quot;:[[2023,5,8]]},&quot;DOI&quot;:&quot;10.3390/ELECTRONICS11060837&quot;,&quot;ISSN&quot;:&quot;2079-9292&quot;,&quot;URL&quot;:&quot;https://www.mdpi.com/2079-9292/11/6/837/htm&quot;,&quot;issued&quot;:{&quot;date-parts&quot;:[[2022,3,8]]},&quot;page&quot;:&quot;837&quot;,&quot;abstract&quot;:&quot;The creation of synthetic data are important for a range of applications, for example, to anonymise sensitive datasets or to increase the volume of data in a dataset. When the target dataset has missing data, then it is common to just discard incomplete observations, even though this necessarily means some loss of information. However, when the proportion of missing data are large, discarding incomplete observations may not leave enough data to accurately estimate their joint distribution. Thus, there is a need for data synthesis methods capable of using datasets with missing data, to improve accuracy and, in more extreme cases, to make data synthesis possible. To achieve this, we propose a novel generative adversarial network (GAN) called MaWGAN (for masked Wasserstein GAN), which creates synthetic data directly from datasets with missing values. As with existing GAN approaches, the MaWGAN synthetic data generator generates samples from the full joint distribution. We introduce a novel methodology for comparing the generator output with the original data that does not require us to discard incomplete observations, based on a modification of the Wasserstein distance and easily implemented using masks generated from the pattern of missing data in the original dataset. Numerical experiments are used to demonstrate the superior performance of MaWGAN compared to (a) discarding incomplete observations before using a GAN, and (b) imputing missing values (using the GAIN algorithm) before using a GAN.&quot;,&quot;publisher&quot;:&quot;Multidisciplinary Digital Publishing Institute&quot;,&quot;issue&quot;:&quot;6&quot;,&quot;volume&quot;:&quot;11&quot;,&quot;container-title-short&quot;:&quot;&quot;},&quot;isTemporary&quot;:false}]},{&quot;citationID&quot;:&quot;MENDELEY_CITATION_6b1e8b8b-d277-4a77-bf44-fad52adda599&quot;,&quot;properties&quot;:{&quot;noteIndex&quot;:0},&quot;isEdited&quot;:false,&quot;manualOverride&quot;:{&quot;isManuallyOverridden&quot;:false,&quot;citeprocText&quot;:&quot;(8)&quot;,&quot;manualOverrideText&quot;:&quot;&quot;},&quot;citationTag&quot;:&quot;MENDELEY_CITATION_v3_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&quot;,&quot;citationItems&quot;:[{&quot;id&quot;:&quot;2b1c300c-aa86-33b6-9e15-56c96999a3a5&quot;,&quot;itemData&quot;:{&quot;type&quot;:&quot;webpage&quot;,&quot;id&quot;:&quot;2b1c300c-aa86-33b6-9e15-56c96999a3a5&quot;,&quot;title&quot;:&quot;NumPy&quot;,&quot;accessed&quot;:{&quot;date-parts&quot;:[[2023,5,4]]},&quot;URL&quot;:&quot;https://numpy.org/&quot;,&quot;container-title-short&quot;:&quot;&quot;},&quot;isTemporary&quot;:false}]},{&quot;citationID&quot;:&quot;MENDELEY_CITATION_b5726bd4-08cf-4ec2-8400-4b784f109e35&quot;,&quot;properties&quot;:{&quot;noteIndex&quot;:0},&quot;isEdited&quot;:false,&quot;manualOverride&quot;:{&quot;isManuallyOverridden&quot;:false,&quot;citeprocText&quot;:&quot;(9)&quot;,&quot;manualOverrideText&quot;:&quot;&quot;},&quot;citationTag&quot;:&quot;MENDELEY_CITATION_v3_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&quot;,&quot;citationItems&quot;:[{&quot;id&quot;:&quot;2153d071-4281-3530-b2df-b2aac27abb60&quot;,&quot;itemData&quot;:{&quot;type&quot;:&quot;webpage&quot;,&quot;id&quot;:&quot;2153d071-4281-3530-b2df-b2aac27abb60&quot;,&quot;title&quot;:&quot;Categorical data — pandas 2.0.1 documentation&quot;,&quot;accessed&quot;:{&quot;date-parts&quot;:[[2023,4,24]]},&quot;URL&quot;:&quot;https://pandas.pydata.org/pandas-docs/stable/user_guide/categorical.html&quot;,&quot;container-title-short&quot;:&quot;&quot;},&quot;isTemporary&quot;:false}]},{&quot;citationID&quot;:&quot;MENDELEY_CITATION_bc6ba225-4c27-46b4-a363-8aec8d74a690&quot;,&quot;properties&quot;:{&quot;noteIndex&quot;:0},&quot;isEdited&quot;:false,&quot;manualOverride&quot;:{&quot;isManuallyOverridden&quot;:false,&quot;citeprocText&quot;:&quot;(10)&quot;,&quot;manualOverrideText&quot;:&quot;&quot;},&quot;citationTag&quot;:&quot;MENDELEY_CITATION_v3_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&quot;,&quot;citationItems&quot;:[{&quot;id&quot;:&quot;88495bab-c831-346c-92c6-42e334511db8&quot;,&quot;itemData&quot;:{&quot;type&quot;:&quot;webpage&quot;,&quot;id&quot;:&quot;88495bab-c831-346c-92c6-42e334511db8&quot;,&quot;title&quot;:&quot;IO tools (text, CSV, HDF5, …) — pandas 2.0.0 documentation&quot;,&quot;accessed&quot;:{&quot;date-parts&quot;:[[2023,4,18]]},&quot;URL&quot;:&quot;https://pandas.pydata.org/pandas-docs/stable/user_guide/io.html#csv-text-files&quot;,&quot;container-title-short&quot;:&quot;&quot;},&quot;isTemporary&quot;:false}]},{&quot;citationID&quot;:&quot;MENDELEY_CITATION_1459065d-d63e-400c-a8bd-d97e98c4fb23&quot;,&quot;properties&quot;:{&quot;noteIndex&quot;:0},&quot;isEdited&quot;:false,&quot;manualOverride&quot;:{&quot;isManuallyOverridden&quot;:false,&quot;citeprocText&quot;:&quot;(11)&quot;,&quot;manualOverrideText&quot;:&quot;&quot;},&quot;citationTag&quot;:&quot;MENDELEY_CITATION_v3_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&quot;,&quot;citationItems&quot;:[{&quot;id&quot;:&quot;f137dc03-ddfc-312e-8391-fa02224f6883&quot;,&quot;itemData&quot;:{&quot;type&quot;:&quot;webpage&quot;,&quot;id&quot;:&quot;f137dc03-ddfc-312e-8391-fa02224f6883&quot;,&quot;title&quot;:&quot;Python Histogram Plotting: NumPy, Matplotlib, pandas &amp; Seaborn – Real Python&quot;,&quot;accessed&quot;:{&quot;date-parts&quot;:[[2023,4,22]]},&quot;URL&quot;:&quot;https://realpython.com/python-histograms/&quot;,&quot;container-title-short&quot;:&quot;&quot;},&quot;isTemporary&quot;:false}]},{&quot;citationID&quot;:&quot;MENDELEY_CITATION_dfe1a31b-8073-421a-a931-dafbe06aa0e8&quot;,&quot;properties&quot;:{&quot;noteIndex&quot;:0},&quot;isEdited&quot;:false,&quot;manualOverride&quot;:{&quot;isManuallyOverridden&quot;:false,&quot;citeprocText&quot;:&quot;(12)&quot;,&quot;manualOverrideText&quot;:&quot;&quot;},&quot;citationTag&quot;:&quot;MENDELEY_CITATION_v3_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&quot;,&quot;citationItems&quot;:[{&quot;id&quot;:&quot;e5587534-c8e7-3bf4-8cf7-a70817a5a720&quot;,&quot;itemData&quot;:{&quot;type&quot;:&quot;webpage&quot;,&quot;id&quot;:&quot;e5587534-c8e7-3bf4-8cf7-a70817a5a720&quot;,&quot;title&quot;:&quot;Matplotlib — Visualization with Python&quot;,&quot;accessed&quot;:{&quot;date-parts&quot;:[[2023,4,18]]},&quot;URL&quot;:&quot;https://matplotlib.org/&quot;,&quot;container-title-short&quot;:&quot;&quot;},&quot;isTemporary&quot;:false}]},{&quot;citationID&quot;:&quot;MENDELEY_CITATION_d4f9b76c-417b-405d-9f17-3a0f18044c7e&quot;,&quot;properties&quot;:{&quot;noteIndex&quot;:0},&quot;isEdited&quot;:false,&quot;manualOverride&quot;:{&quot;isManuallyOverridden&quot;:false,&quot;citeprocText&quot;:&quot;(13)&quot;,&quot;manualOverrideText&quot;:&quot;&quot;},&quot;citationTag&quot;:&quot;MENDELEY_CITATION_v3_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&quot;,&quot;citationItems&quot;:[{&quot;id&quot;:&quot;e4e9a437-482c-3c44-ae8a-1e1b12a8e828&quot;,&quot;itemData&quot;:{&quot;type&quot;:&quot;article-journal&quot;,&quot;id&quot;:&quot;e4e9a437-482c-3c44-ae8a-1e1b12a8e828&quot;,&quot;title&quot;:&quot;seaborn: statistical data visualization&quot;,&quot;author&quot;:[{&quot;family&quot;:&quot;Waskom&quot;,&quot;given&quot;:&quot;Michael&quot;,&quot;parse-names&quot;:false,&quot;dropping-particle&quot;:&quot;&quot;,&quot;non-dropping-particle&quot;:&quot;&quot;}],&quot;container-title&quot;:&quot;Journal of Open Source Software&quot;,&quot;container-title-short&quot;:&quot;J Open Source Softw&quot;,&quot;accessed&quot;:{&quot;date-parts&quot;:[[2023,5,8]]},&quot;DOI&quot;:&quot;10.21105/JOSS.03021&quot;,&quot;issued&quot;:{&quot;date-parts&quot;:[[2021,4,6]]},&quot;page&quot;:&quot;3021&quot;,&quot;abstract&quot;:&quot;Seaborn is a Python data visualization library based on matplotlib. It provides a high-level interface for drawing attractive and informative statistical graphics. For a brief introduction to the ideas behind the library, you can read the introductory notes. Visit the installation page to see how you can download the package. You can browse the example gallery to see what you can do with seaborn, and then check out the tutorial and API reference to find out how. To see the code or report a bug, please visit the github repository. General support issues are most at home on stackoverflow, where there is a seaborn tag.&quot;,&quot;publisher&quot;:&quot;The Open Journal&quot;,&quot;issue&quot;:&quot;60&quot;,&quot;volume&quot;:&quot;6&quot;},&quot;isTemporary&quot;:false}]},{&quot;citationID&quot;:&quot;MENDELEY_CITATION_887e97d4-f605-4e9f-b61b-9be4710ad12f&quot;,&quot;properties&quot;:{&quot;noteIndex&quot;:0},&quot;isEdited&quot;:false,&quot;manualOverride&quot;:{&quot;isManuallyOverridden&quot;:false,&quot;citeprocText&quot;:&quot;(14)&quot;,&quot;manualOverrideText&quot;:&quot;&quot;},&quot;citationTag&quot;:&quot;MENDELEY_CITATION_v3_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&quot;,&quot;citationItems&quot;:[{&quot;id&quot;:&quot;008bc1d0-ff3e-300b-8d3a-f399e4caa0aa&quot;,&quot;itemData&quot;:{&quot;type&quot;:&quot;webpage&quot;,&quot;id&quot;:&quot;008bc1d0-ff3e-300b-8d3a-f399e4caa0aa&quot;,&quot;title&quot;:&quot;Difference Between Matplotlib VS Seaborn - GeeksforGeeks&quot;,&quot;accessed&quot;:{&quot;date-parts&quot;:[[2023,5,8]]},&quot;URL&quot;:&quot;https://www.geeksforgeeks.org/difference-between-matplotlib-vs-seaborn/&quot;,&quot;container-title-short&quot;:&quot;&quot;},&quot;isTemporary&quot;:false}]},{&quot;citationID&quot;:&quot;MENDELEY_CITATION_686a23d5-2e56-4a20-b4d3-8e30d95b0246&quot;,&quot;properties&quot;:{&quot;noteIndex&quot;:0},&quot;isEdited&quot;:false,&quot;manualOverride&quot;:{&quot;isManuallyOverridden&quot;:false,&quot;citeprocText&quot;:&quot;(4)&quot;,&quot;manualOverrideText&quot;:&quot;&quot;},&quot;citationTag&quot;:&quot;MENDELEY_CITATION_v3_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&quot;,&quot;citationItems&quot;:[{&quot;id&quot;:&quot;0e3f92f7-e07a-38c7-b4c0-2955b9768a02&quot;,&quot;itemData&quot;:{&quot;type&quot;:&quot;webpage&quot;,&quot;id&quot;:&quot;0e3f92f7-e07a-38c7-b4c0-2955b9768a02&quot;,&quot;title&quot;:&quot;UCI Machine Learning Repository: Iris Data Set&quot;,&quot;accessed&quot;:{&quot;date-parts&quot;:[[2023,4,18]]},&quot;URL&quot;:&quot;https://archive.ics.uci.edu/ml/datasets/iris&quot;,&quot;container-title-short&quot;:&quot;&quot;},&quot;isTemporary&quot;:false}]},{&quot;citationID&quot;:&quot;MENDELEY_CITATION_601715b4-669c-467a-af43-4cc936354463&quot;,&quot;properties&quot;:{&quot;noteIndex&quot;:0},&quot;isEdited&quot;:false,&quot;manualOverride&quot;:{&quot;isManuallyOverridden&quot;:false,&quot;citeprocText&quot;:&quot;(9)&quot;,&quot;manualOverrideText&quot;:&quot;&quot;},&quot;citationTag&quot;:&quot;MENDELEY_CITATION_v3_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&quot;,&quot;citationItems&quot;:[{&quot;id&quot;:&quot;2153d071-4281-3530-b2df-b2aac27abb60&quot;,&quot;itemData&quot;:{&quot;type&quot;:&quot;webpage&quot;,&quot;id&quot;:&quot;2153d071-4281-3530-b2df-b2aac27abb60&quot;,&quot;title&quot;:&quot;Categorical data — pandas 2.0.1 documentation&quot;,&quot;accessed&quot;:{&quot;date-parts&quot;:[[2023,4,24]]},&quot;URL&quot;:&quot;https://pandas.pydata.org/pandas-docs/stable/user_guide/categorical.html&quot;,&quot;container-title-short&quot;:&quot;&quot;},&quot;isTemporary&quot;:false}]},{&quot;citationID&quot;:&quot;MENDELEY_CITATION_22fd5219-98cd-4571-b836-daf2064e9cf8&quot;,&quot;properties&quot;:{&quot;noteIndex&quot;:0},&quot;isEdited&quot;:false,&quot;manualOverride&quot;:{&quot;isManuallyOverridden&quot;:false,&quot;citeprocText&quot;:&quot;(4,5,9–12,15–17)&quot;,&quot;manualOverrideText&quot;:&quot;&quot;},&quot;citationTag&quot;:&quot;MENDELEY_CITATION_v3_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&quot;,&quot;citationItems&quot;:[{&quot;id&quot;:&quot;2153d071-4281-3530-b2df-b2aac27abb60&quot;,&quot;itemData&quot;:{&quot;type&quot;:&quot;webpage&quot;,&quot;id&quot;:&quot;2153d071-4281-3530-b2df-b2aac27abb60&quot;,&quot;title&quot;:&quot;Categorical data — pandas 2.0.1 documentation&quot;,&quot;accessed&quot;:{&quot;date-parts&quot;:[[2023,4,24]]},&quot;URL&quot;:&quot;https://pandas.pydata.org/pandas-docs/stable/user_guide/categorical.html&quot;,&quot;container-title-short&quot;:&quot;&quot;},&quot;isTemporary&quot;:false},{&quot;id&quot;:&quot;f137dc03-ddfc-312e-8391-fa02224f6883&quot;,&quot;itemData&quot;:{&quot;type&quot;:&quot;webpage&quot;,&quot;id&quot;:&quot;f137dc03-ddfc-312e-8391-fa02224f6883&quot;,&quot;title&quot;:&quot;Python Histogram Plotting: NumPy, Matplotlib, pandas &amp; Seaborn – Real Python&quot;,&quot;accessed&quot;:{&quot;date-parts&quot;:[[2023,4,22]]},&quot;URL&quot;:&quot;https://realpython.com/python-histograms/&quot;,&quot;container-title-short&quot;:&quot;&quot;},&quot;isTemporary&quot;:false},{&quot;id&quot;:&quot;218f0007-b72c-397c-8786-96341b185edb&quot;,&quot;itemData&quot;:{&quot;type&quot;:&quot;webpage&quot;,&quot;id&quot;:&quot;218f0007-b72c-397c-8786-96341b185edb&quot;,&quot;title&quot;:&quot;seaborn.pairplot — seaborn 0.12.2 documentation&quot;,&quot;accessed&quot;:{&quot;date-parts&quot;:[[2023,4,22]]},&quot;URL&quot;:&quot;https://seaborn.pydata.org/generated/seaborn.pairplot.html&quot;,&quot;container-title-short&quot;:&quot;&quot;},&quot;isTemporary&quot;:false},{&quot;id&quot;:&quot;5752630b-f803-345d-9865-b95771f8f61b&quot;,&quot;itemData&quot;:{&quot;type&quot;:&quot;webpage&quot;,&quot;id&quot;:&quot;5752630b-f803-345d-9865-b95771f8f61b&quot;,&quot;title&quot;:&quot;python - Save plot to image file instead of displaying it - Stack Overflow&quot;,&quot;accessed&quot;:{&quot;date-parts&quot;:[[2023,4,22]]},&quot;URL&quot;:&quot;https://stackoverflow.com/questions/9622163/save-plot-to-image-file-instead-of-displaying-it&quot;,&quot;container-title-short&quot;:&quot;&quot;},&quot;isTemporary&quot;:false},{&quot;id&quot;:&quot;23df85ea-722a-327e-bb99-edd72be5bb0e&quot;,&quot;itemData&quot;:{&quot;type&quot;:&quot;webpage&quot;,&quot;id&quot;:&quot;23df85ea-722a-327e-bb99-edd72be5bb0e&quot;,&quot;title&quot;:&quot;How do I select a subset of a DataFrame? — pandas 2.0.0 documentation&quot;,&quot;accessed&quot;:{&quot;date-parts&quot;:[[2023,4,22]]},&quot;URL&quot;:&quot;https://pandas.pydata.org/pandas-docs/stable/getting_started/intro_tutorials/03_subset_data.html&quot;,&quot;container-title-short&quot;:&quot;&quot;},&quot;isTemporary&quot;:false},{&quot;id&quot;:&quot;e5587534-c8e7-3bf4-8cf7-a70817a5a720&quot;,&quot;itemData&quot;:{&quot;type&quot;:&quot;webpage&quot;,&quot;id&quot;:&quot;e5587534-c8e7-3bf4-8cf7-a70817a5a720&quot;,&quot;title&quot;:&quot;Matplotlib — Visualization with Python&quot;,&quot;accessed&quot;:{&quot;date-parts&quot;:[[2023,4,18]]},&quot;URL&quot;:&quot;https://matplotlib.org/&quot;,&quot;container-title-short&quot;:&quot;&quot;},&quot;isTemporary&quot;:false},{&quot;id&quot;:&quot;88495bab-c831-346c-92c6-42e334511db8&quot;,&quot;itemData&quot;:{&quot;type&quot;:&quot;webpage&quot;,&quot;id&quot;:&quot;88495bab-c831-346c-92c6-42e334511db8&quot;,&quot;title&quot;:&quot;IO tools (text, CSV, HDF5, …) — pandas 2.0.0 documentation&quot;,&quot;accessed&quot;:{&quot;date-parts&quot;:[[2023,4,18]]},&quot;URL&quot;:&quot;https://pandas.pydata.org/pandas-docs/stable/user_guide/io.html#csv-text-files&quot;,&quot;container-title-short&quot;:&quot;&quot;},&quot;isTemporary&quot;:false},{&quot;id&quot;:&quot;0e3f92f7-e07a-38c7-b4c0-2955b9768a02&quot;,&quot;itemData&quot;:{&quot;type&quot;:&quot;webpage&quot;,&quot;id&quot;:&quot;0e3f92f7-e07a-38c7-b4c0-2955b9768a02&quot;,&quot;title&quot;:&quot;UCI Machine Learning Repository: Iris Data Set&quot;,&quot;accessed&quot;:{&quot;date-parts&quot;:[[2023,4,18]]},&quot;URL&quot;:&quot;https://archive.ics.uci.edu/ml/datasets/iris&quot;,&quot;container-title-short&quot;:&quot;&quot;},&quot;isTemporary&quot;:false},{&quot;id&quot;:&quot;89cc8dfe-f9e8-372c-97be-57506e1a1173&quot;,&quot;itemData&quot;:{&quot;type&quot;:&quot;article-journal&quot;,&quot;id&quot;:&quot;89cc8dfe-f9e8-372c-97be-57506e1a1173&quot;,&quot;title&quot;:&quot;THE USE OF MULTIPLE MEASUREMENTS IN TAXONOMIC PROBLEMS&quot;,&quot;author&quot;:[{&quot;family&quot;:&quot;FISHER&quot;,&quot;given&quot;:&quot;R. A.&quot;,&quot;parse-names&quot;:false,&quot;dropping-particle&quot;:&quot;&quot;,&quot;non-dropping-particle&quot;:&quot;&quot;}],&quot;container-title&quot;:&quot;Annals of Eugenics&quot;,&quot;container-title-short&quot;:&quot;Ann Eugen&quot;,&quot;accessed&quot;:{&quot;date-parts&quot;:[[2023,4,18]]},&quot;DOI&quot;:&quot;10.1111/J.1469-1809.1936.TB02137.X&quot;,&quot;URL&quot;:&quot;https://onlinelibrary.wiley.com/doi/10.1111/j.1469-1809.1936.tb02137.x&quot;,&quot;issued&quot;:{&quot;date-parts&quot;:[[1936,9]]},&quot;page&quot;:&quot;179-188&quot;,&quot;abstract&quot;:&quot;When two or more populations have been measured in several characters, special interest attaches to certain functions of the measurements by which the populations are discriminated. At the author's suggestion use has already been made of this fact in craniometry (a) by Mr E. S. Martin, who has applied the principle to the sex differences in measurements of the mandible, and (b) by Miss Mildred Barnard, who showed how to obtain from a series of dated series the particular compound of cranial measurements showing most distinctly a progressive or secular trend. In the present paper the application of the same principle will be illustrated on a taxonomic problem; some questions connected with the precision of the processes employed will also be discussed.&quot;,&quot;publisher&quot;:&quot;Wiley&quot;,&quot;issue&quot;:&quot;2&quot;,&quot;volume&quot;:&quot;7&quot;},&quot;isTemporary&quot;:false}]}]"/>
+    <we:property name="MENDELEY_CITATIONS_STYLE" value="{&quot;id&quot;:&quot;https://www.zotero.org/styles/vancouver&quot;,&quot;title&quot;:&quot;Vancouver&quot;,&quot;format&quot;:&quot;numeric&quot;,&quot;defaultLocale&quot;:null,&quot;isLocaleCodeValid&quot;:true}"/>
   </we:properties>
   <we:bindings/>
   <we:snapshot xmlns:r="http://schemas.openxmlformats.org/officeDocument/2006/relationships"/>

</xml_diff>

<commit_message>
change name of Jupyter file
</commit_message>
<xml_diff>
--- a/project in word.docx
+++ b/project in word.docx
@@ -242,6 +242,7 @@
             <w:docPart w:val="744C738C3C574B4993431C6C2332FCA5"/>
           </w:placeholder>
         </w:sdtPr>
+        <w:sdtEndPr/>
         <w:sdtContent>
           <w:r>
             <w:rPr>
@@ -273,29 +274,7 @@
           <w:szCs w:val="21"/>
           <w:lang w:val="en-GB" w:eastAsia="en-GB"/>
         </w:rPr>
-        <w:t xml:space="preserve"> and through his word he discovered that this was </w:t>
-      </w:r>
-      <w:proofErr w:type="gramStart"/>
-      <w:r>
-        <w:rPr>
-          <w:rFonts w:ascii="Helvetica" w:eastAsia="Times New Roman" w:hAnsi="Helvetica" w:cs="Helvetica"/>
-          <w:color w:val="000000"/>
-          <w:sz w:val="21"/>
-          <w:szCs w:val="21"/>
-          <w:lang w:val="en-GB" w:eastAsia="en-GB"/>
-        </w:rPr>
-        <w:t>actually two</w:t>
-      </w:r>
-      <w:proofErr w:type="gramEnd"/>
-      <w:r>
-        <w:rPr>
-          <w:rFonts w:ascii="Helvetica" w:eastAsia="Times New Roman" w:hAnsi="Helvetica" w:cs="Helvetica"/>
-          <w:color w:val="000000"/>
-          <w:sz w:val="21"/>
-          <w:szCs w:val="21"/>
-          <w:lang w:val="en-GB" w:eastAsia="en-GB"/>
-        </w:rPr>
-        <w:t xml:space="preserve"> </w:t>
+        <w:t xml:space="preserve"> and through his word he discovered that this was actually two </w:t>
       </w:r>
       <w:r>
         <w:rPr>
@@ -315,20 +294,8 @@
           <w:szCs w:val="21"/>
           <w:lang w:val="en-GB" w:eastAsia="en-GB"/>
         </w:rPr>
-        <w:t xml:space="preserve">. He also studied Iris </w:t>
-      </w:r>
-      <w:proofErr w:type="spellStart"/>
-      <w:r>
-        <w:rPr>
-          <w:rFonts w:ascii="Helvetica" w:eastAsia="Times New Roman" w:hAnsi="Helvetica" w:cs="Helvetica"/>
-          <w:color w:val="000000"/>
-          <w:sz w:val="21"/>
-          <w:szCs w:val="21"/>
-          <w:lang w:val="en-GB" w:eastAsia="en-GB"/>
-        </w:rPr>
-        <w:t>Setosa</w:t>
-      </w:r>
-      <w:proofErr w:type="spellEnd"/>
+        <w:t>. He also studied Iris Setosa</w:t>
+      </w:r>
       <w:r>
         <w:rPr>
           <w:rFonts w:ascii="Helvetica" w:eastAsia="Times New Roman" w:hAnsi="Helvetica" w:cs="Helvetica"/>
@@ -347,29 +314,7 @@
           <w:szCs w:val="21"/>
           <w:lang w:val="en-GB" w:eastAsia="en-GB"/>
         </w:rPr>
-        <w:t xml:space="preserve"> that the Iris Versicolour in </w:t>
-      </w:r>
-      <w:proofErr w:type="gramStart"/>
-      <w:r>
-        <w:rPr>
-          <w:rFonts w:ascii="Helvetica" w:eastAsia="Times New Roman" w:hAnsi="Helvetica" w:cs="Helvetica"/>
-          <w:color w:val="000000"/>
-          <w:sz w:val="21"/>
-          <w:szCs w:val="21"/>
-          <w:lang w:val="en-GB" w:eastAsia="en-GB"/>
-        </w:rPr>
-        <w:t>North East</w:t>
-      </w:r>
-      <w:proofErr w:type="gramEnd"/>
-      <w:r>
-        <w:rPr>
-          <w:rFonts w:ascii="Helvetica" w:eastAsia="Times New Roman" w:hAnsi="Helvetica" w:cs="Helvetica"/>
-          <w:color w:val="000000"/>
-          <w:sz w:val="21"/>
-          <w:szCs w:val="21"/>
-          <w:lang w:val="en-GB" w:eastAsia="en-GB"/>
-        </w:rPr>
-        <w:t xml:space="preserve"> America </w:t>
+        <w:t xml:space="preserve"> that the Iris Versicolour in North East America </w:t>
       </w:r>
       <w:r>
         <w:rPr>
@@ -409,29 +354,7 @@
           <w:szCs w:val="21"/>
           <w:lang w:val="en-GB" w:eastAsia="en-GB"/>
         </w:rPr>
-        <w:t xml:space="preserve">ginica and Irish </w:t>
-      </w:r>
-      <w:proofErr w:type="spellStart"/>
-      <w:r>
-        <w:rPr>
-          <w:rFonts w:ascii="Helvetica" w:eastAsia="Times New Roman" w:hAnsi="Helvetica" w:cs="Helvetica"/>
-          <w:color w:val="000000"/>
-          <w:sz w:val="21"/>
-          <w:szCs w:val="21"/>
-          <w:lang w:val="en-GB" w:eastAsia="en-GB"/>
-        </w:rPr>
-        <w:t>Setosa</w:t>
-      </w:r>
-      <w:proofErr w:type="spellEnd"/>
-      <w:r>
-        <w:rPr>
-          <w:rFonts w:ascii="Helvetica" w:eastAsia="Times New Roman" w:hAnsi="Helvetica" w:cs="Helvetica"/>
-          <w:color w:val="000000"/>
-          <w:sz w:val="21"/>
-          <w:szCs w:val="21"/>
-          <w:lang w:val="en-GB" w:eastAsia="en-GB"/>
-        </w:rPr>
-        <w:t>.</w:t>
+        <w:t>ginica and Irish Setosa.</w:t>
       </w:r>
       <w:r>
         <w:rPr>
@@ -607,20 +530,8 @@
           <w:szCs w:val="21"/>
           <w:lang w:val="en-GB" w:eastAsia="en-GB"/>
         </w:rPr>
-        <w:t xml:space="preserve">Iris </w:t>
-      </w:r>
-      <w:proofErr w:type="spellStart"/>
-      <w:r>
-        <w:rPr>
-          <w:rFonts w:ascii="Helvetica" w:eastAsia="Times New Roman" w:hAnsi="Helvetica" w:cs="Helvetica"/>
-          <w:color w:val="000000"/>
-          <w:sz w:val="21"/>
-          <w:szCs w:val="21"/>
-          <w:lang w:val="en-GB" w:eastAsia="en-GB"/>
-        </w:rPr>
-        <w:t>Setosa</w:t>
-      </w:r>
-      <w:proofErr w:type="spellEnd"/>
+        <w:t>Iris Setosa</w:t>
+      </w:r>
     </w:p>
     <w:p>
       <w:pPr>
@@ -740,6 +651,7 @@
             <w:docPart w:val="DefaultPlaceholder_-1854013440"/>
           </w:placeholder>
         </w:sdtPr>
+        <w:sdtEndPr/>
         <w:sdtContent>
           <w:r>
             <w:rPr>
@@ -771,29 +683,7 @@
           <w:szCs w:val="21"/>
           <w:lang w:val="en-GB" w:eastAsia="en-GB"/>
         </w:rPr>
-        <w:t xml:space="preserve">. From analysing the data Fisher showed that Iris </w:t>
-      </w:r>
-      <w:proofErr w:type="spellStart"/>
-      <w:r>
-        <w:rPr>
-          <w:rFonts w:ascii="Helvetica" w:eastAsia="Times New Roman" w:hAnsi="Helvetica" w:cs="Helvetica"/>
-          <w:color w:val="000000"/>
-          <w:sz w:val="21"/>
-          <w:szCs w:val="21"/>
-          <w:lang w:val="en-GB" w:eastAsia="en-GB"/>
-        </w:rPr>
-        <w:t>Setosa</w:t>
-      </w:r>
-      <w:proofErr w:type="spellEnd"/>
-      <w:r>
-        <w:rPr>
-          <w:rFonts w:ascii="Helvetica" w:eastAsia="Times New Roman" w:hAnsi="Helvetica" w:cs="Helvetica"/>
-          <w:color w:val="000000"/>
-          <w:sz w:val="21"/>
-          <w:szCs w:val="21"/>
-          <w:lang w:val="en-GB" w:eastAsia="en-GB"/>
-        </w:rPr>
-        <w:t xml:space="preserve"> could be separated from Iris Versicolour and Iris Virginica. </w:t>
+        <w:t xml:space="preserve">. From analysing the data Fisher showed that Iris Setosa could be separated from Iris Versicolour and Iris Virginica. </w:t>
       </w:r>
     </w:p>
     <w:p>
@@ -923,6 +813,7 @@
             <w:docPart w:val="DefaultPlaceholder_-1854013440"/>
           </w:placeholder>
         </w:sdtPr>
+        <w:sdtEndPr/>
         <w:sdtContent>
           <w:r>
             <w:rPr>
@@ -1028,6 +919,7 @@
             <w:docPart w:val="DefaultPlaceholder_-1854013440"/>
           </w:placeholder>
         </w:sdtPr>
+        <w:sdtEndPr/>
         <w:sdtContent>
           <w:r>
             <w:rPr>
@@ -1128,6 +1020,7 @@
             <w:docPart w:val="DefaultPlaceholder_-1854013440"/>
           </w:placeholder>
         </w:sdtPr>
+        <w:sdtEndPr/>
         <w:sdtContent>
           <w:r>
             <w:rPr>
@@ -1157,6 +1050,7 @@
             <w:docPart w:val="DefaultPlaceholder_-1854013440"/>
           </w:placeholder>
         </w:sdtPr>
+        <w:sdtEndPr/>
         <w:sdtContent>
           <w:r>
             <w:rPr>
@@ -1253,22 +1147,8 @@
           <w:szCs w:val="33"/>
           <w:lang w:val="en-GB" w:eastAsia="en-GB"/>
         </w:rPr>
-        <w:t xml:space="preserve">Working with numerical data: </w:t>
-      </w:r>
-      <w:proofErr w:type="spellStart"/>
-      <w:r>
-        <w:rPr>
-          <w:rFonts w:ascii="inherit" w:eastAsia="Times New Roman" w:hAnsi="inherit" w:cs="Helvetica"/>
-          <w:b/>
-          <w:bCs/>
-          <w:color w:val="000000"/>
-          <w:sz w:val="33"/>
-          <w:szCs w:val="33"/>
-          <w:lang w:val="en-GB" w:eastAsia="en-GB"/>
-        </w:rPr>
-        <w:t>numpy</w:t>
-      </w:r>
-      <w:proofErr w:type="spellEnd"/>
+        <w:t>Working with numerical data: numpy</w:t>
+      </w:r>
     </w:p>
     <w:p>
       <w:pPr>
@@ -1281,27 +1161,15 @@
           <w:lang w:val="en-GB" w:eastAsia="en-GB"/>
         </w:rPr>
       </w:pPr>
-      <w:proofErr w:type="spellStart"/>
-      <w:r>
-        <w:rPr>
-          <w:rFonts w:ascii="Helvetica" w:eastAsia="Times New Roman" w:hAnsi="Helvetica" w:cs="Helvetica"/>
-          <w:color w:val="000000"/>
-          <w:sz w:val="21"/>
-          <w:szCs w:val="21"/>
-          <w:lang w:val="en-GB" w:eastAsia="en-GB"/>
-        </w:rPr>
-        <w:t>Numpy</w:t>
-      </w:r>
-      <w:proofErr w:type="spellEnd"/>
-      <w:r>
-        <w:rPr>
-          <w:rFonts w:ascii="Helvetica" w:eastAsia="Times New Roman" w:hAnsi="Helvetica" w:cs="Helvetica"/>
-          <w:color w:val="000000"/>
-          <w:sz w:val="21"/>
-          <w:szCs w:val="21"/>
-          <w:lang w:val="en-GB" w:eastAsia="en-GB"/>
-        </w:rPr>
-        <w:t xml:space="preserve"> is a library designed for working with numerical data</w:t>
+      <w:r>
+        <w:rPr>
+          <w:rFonts w:ascii="Helvetica" w:eastAsia="Times New Roman" w:hAnsi="Helvetica" w:cs="Helvetica"/>
+          <w:color w:val="000000"/>
+          <w:sz w:val="21"/>
+          <w:szCs w:val="21"/>
+          <w:lang w:val="en-GB" w:eastAsia="en-GB"/>
+        </w:rPr>
+        <w:t>Numpy is a library designed for working with numerical data</w:t>
       </w:r>
       <w:r>
         <w:rPr>
@@ -1328,6 +1196,7 @@
             <w:docPart w:val="DefaultPlaceholder_-1854013440"/>
           </w:placeholder>
         </w:sdtPr>
+        <w:sdtEndPr/>
         <w:sdtContent>
           <w:r>
             <w:rPr>
@@ -1410,29 +1279,7 @@
           <w:szCs w:val="21"/>
           <w:lang w:val="en-GB" w:eastAsia="en-GB"/>
         </w:rPr>
-        <w:t xml:space="preserve">The </w:t>
-      </w:r>
-      <w:proofErr w:type="gramStart"/>
-      <w:r>
-        <w:rPr>
-          <w:rFonts w:ascii="Helvetica" w:eastAsia="Times New Roman" w:hAnsi="Helvetica" w:cs="Helvetica"/>
-          <w:color w:val="000000"/>
-          <w:sz w:val="21"/>
-          <w:szCs w:val="21"/>
-          <w:lang w:val="en-GB" w:eastAsia="en-GB"/>
-        </w:rPr>
-        <w:t>most commonly used</w:t>
-      </w:r>
-      <w:proofErr w:type="gramEnd"/>
-      <w:r>
-        <w:rPr>
-          <w:rFonts w:ascii="Helvetica" w:eastAsia="Times New Roman" w:hAnsi="Helvetica" w:cs="Helvetica"/>
-          <w:color w:val="000000"/>
-          <w:sz w:val="21"/>
-          <w:szCs w:val="21"/>
-          <w:lang w:val="en-GB" w:eastAsia="en-GB"/>
-        </w:rPr>
-        <w:t xml:space="preserve"> tool in Python for working with data sets is Pandas </w:t>
+        <w:t xml:space="preserve">The most commonly used tool in Python for working with data sets is Pandas </w:t>
       </w:r>
       <w:sdt>
         <w:sdtPr>
@@ -1449,6 +1296,7 @@
             <w:docPart w:val="DefaultPlaceholder_-1854013440"/>
           </w:placeholder>
         </w:sdtPr>
+        <w:sdtEndPr/>
         <w:sdtContent>
           <w:r>
             <w:rPr>
@@ -1515,29 +1363,7 @@
           <w:szCs w:val="21"/>
           <w:lang w:val="en-GB" w:eastAsia="en-GB"/>
         </w:rPr>
-        <w:t xml:space="preserve">Before using </w:t>
-      </w:r>
-      <w:proofErr w:type="gramStart"/>
-      <w:r>
-        <w:rPr>
-          <w:rFonts w:ascii="Helvetica" w:eastAsia="Times New Roman" w:hAnsi="Helvetica" w:cs="Helvetica"/>
-          <w:color w:val="000000"/>
-          <w:sz w:val="21"/>
-          <w:szCs w:val="21"/>
-          <w:lang w:val="en-GB" w:eastAsia="en-GB"/>
-        </w:rPr>
-        <w:t>Pandas</w:t>
-      </w:r>
-      <w:proofErr w:type="gramEnd"/>
-      <w:r>
-        <w:rPr>
-          <w:rFonts w:ascii="Helvetica" w:eastAsia="Times New Roman" w:hAnsi="Helvetica" w:cs="Helvetica"/>
-          <w:color w:val="000000"/>
-          <w:sz w:val="21"/>
-          <w:szCs w:val="21"/>
-          <w:lang w:val="en-GB" w:eastAsia="en-GB"/>
-        </w:rPr>
-        <w:t xml:space="preserve"> it will need to be installed. If you already have Spyder or Anaconda installed this already contains Pandas and you don't need to install it again.</w:t>
+        <w:t>Before using Pandas it will need to be installed. If you already have Spyder or Anaconda installed this already contains Pandas and you don't need to install it again.</w:t>
       </w:r>
     </w:p>
     <w:p>
@@ -1688,7 +1514,6 @@
         </w:rPr>
         <w:t>Pandas allows tabulated data such as csv to be imported as a data table, in Pandas this is called </w:t>
       </w:r>
-      <w:proofErr w:type="spellStart"/>
       <w:r>
         <w:rPr>
           <w:rFonts w:ascii="Courier New" w:eastAsia="Times New Roman" w:hAnsi="Courier New" w:cs="Courier New"/>
@@ -1701,7 +1526,6 @@
         </w:rPr>
         <w:t>DataFrame</w:t>
       </w:r>
-      <w:proofErr w:type="spellEnd"/>
       <w:r>
         <w:rPr>
           <w:rFonts w:ascii="Courier New" w:eastAsia="Times New Roman" w:hAnsi="Courier New" w:cs="Courier New"/>
@@ -1731,6 +1555,7 @@
             <w:docPart w:val="DefaultPlaceholder_-1854013440"/>
           </w:placeholder>
         </w:sdtPr>
+        <w:sdtEndPr/>
         <w:sdtContent>
           <w:r>
             <w:rPr>
@@ -1776,33 +1601,8 @@
           <w:szCs w:val="21"/>
           <w:lang w:val="en-GB" w:eastAsia="en-GB"/>
         </w:rPr>
-        <w:t xml:space="preserve"> source type, </w:t>
-      </w:r>
-      <w:proofErr w:type="spellStart"/>
-      <w:proofErr w:type="gramStart"/>
-      <w:r>
-        <w:rPr>
-          <w:rFonts w:ascii="Helvetica" w:eastAsia="Times New Roman" w:hAnsi="Helvetica" w:cs="Helvetica"/>
-          <w:color w:val="000000"/>
-          <w:sz w:val="21"/>
-          <w:szCs w:val="21"/>
-          <w:lang w:val="en-GB" w:eastAsia="en-GB"/>
-        </w:rPr>
-        <w:t>eg</w:t>
-      </w:r>
-      <w:proofErr w:type="spellEnd"/>
-      <w:proofErr w:type="gramEnd"/>
-      <w:r>
-        <w:rPr>
-          <w:rFonts w:ascii="Helvetica" w:eastAsia="Times New Roman" w:hAnsi="Helvetica" w:cs="Helvetica"/>
-          <w:color w:val="000000"/>
-          <w:sz w:val="21"/>
-          <w:szCs w:val="21"/>
-          <w:lang w:val="en-GB" w:eastAsia="en-GB"/>
-        </w:rPr>
-        <w:t> </w:t>
-      </w:r>
-      <w:proofErr w:type="spellStart"/>
+        <w:t> source type, eg </w:t>
+      </w:r>
       <w:r>
         <w:rPr>
           <w:rFonts w:ascii="Courier New" w:eastAsia="Times New Roman" w:hAnsi="Courier New" w:cs="Courier New"/>
@@ -1815,38 +1615,15 @@
         </w:rPr>
         <w:t>read_csv</w:t>
       </w:r>
-      <w:proofErr w:type="spellEnd"/>
-      <w:r>
-        <w:rPr>
-          <w:rFonts w:ascii="Helvetica" w:eastAsia="Times New Roman" w:hAnsi="Helvetica" w:cs="Helvetica"/>
-          <w:color w:val="000000"/>
-          <w:sz w:val="21"/>
-          <w:szCs w:val="21"/>
-          <w:lang w:val="en-GB" w:eastAsia="en-GB"/>
-        </w:rPr>
-        <w:t xml:space="preserve"> will read in data from a csv file. By </w:t>
-      </w:r>
-      <w:proofErr w:type="gramStart"/>
-      <w:r>
-        <w:rPr>
-          <w:rFonts w:ascii="Helvetica" w:eastAsia="Times New Roman" w:hAnsi="Helvetica" w:cs="Helvetica"/>
-          <w:color w:val="000000"/>
-          <w:sz w:val="21"/>
-          <w:szCs w:val="21"/>
-          <w:lang w:val="en-GB" w:eastAsia="en-GB"/>
-        </w:rPr>
-        <w:t>default</w:t>
-      </w:r>
-      <w:proofErr w:type="gramEnd"/>
-      <w:r>
-        <w:rPr>
-          <w:rFonts w:ascii="Helvetica" w:eastAsia="Times New Roman" w:hAnsi="Helvetica" w:cs="Helvetica"/>
-          <w:color w:val="000000"/>
-          <w:sz w:val="21"/>
-          <w:szCs w:val="21"/>
-          <w:lang w:val="en-GB" w:eastAsia="en-GB"/>
-        </w:rPr>
-        <w:t xml:space="preserve"> the first line of the file is assumed to be the header file. If the file does not have headers these can added by using names = " ", " "].</w:t>
+      <w:r>
+        <w:rPr>
+          <w:rFonts w:ascii="Helvetica" w:eastAsia="Times New Roman" w:hAnsi="Helvetica" w:cs="Helvetica"/>
+          <w:color w:val="000000"/>
+          <w:sz w:val="21"/>
+          <w:szCs w:val="21"/>
+          <w:lang w:val="en-GB" w:eastAsia="en-GB"/>
+        </w:rPr>
+        <w:t> will read in data from a csv file. By default the first line of the file is assumed to be the header file. If the file does not have headers these can added by using names = " ", " "].</w:t>
       </w:r>
     </w:p>
     <w:p>
@@ -1870,7 +1647,6 @@
         </w:rPr>
         <w:t>A quick view of the data can be seen by printing </w:t>
       </w:r>
-      <w:proofErr w:type="gramStart"/>
       <w:r>
         <w:rPr>
           <w:rFonts w:ascii="Courier New" w:eastAsia="Times New Roman" w:hAnsi="Courier New" w:cs="Courier New"/>
@@ -1881,9 +1657,18 @@
           <w:shd w:val="clear" w:color="auto" w:fill="EFF0F1"/>
           <w:lang w:val="en-GB" w:eastAsia="en-GB"/>
         </w:rPr>
-        <w:t>head(</w:t>
-      </w:r>
-      <w:proofErr w:type="gramEnd"/>
+        <w:t>head()</w:t>
+      </w:r>
+      <w:r>
+        <w:rPr>
+          <w:rFonts w:ascii="Helvetica" w:eastAsia="Times New Roman" w:hAnsi="Helvetica" w:cs="Helvetica"/>
+          <w:color w:val="000000"/>
+          <w:sz w:val="21"/>
+          <w:szCs w:val="21"/>
+          <w:lang w:val="en-GB" w:eastAsia="en-GB"/>
+        </w:rPr>
+        <w:t> or </w:t>
+      </w:r>
       <w:r>
         <w:rPr>
           <w:rFonts w:ascii="Courier New" w:eastAsia="Times New Roman" w:hAnsi="Courier New" w:cs="Courier New"/>
@@ -1894,17 +1679,17 @@
           <w:shd w:val="clear" w:color="auto" w:fill="EFF0F1"/>
           <w:lang w:val="en-GB" w:eastAsia="en-GB"/>
         </w:rPr>
-        <w:t>)</w:t>
-      </w:r>
-      <w:r>
-        <w:rPr>
-          <w:rFonts w:ascii="Helvetica" w:eastAsia="Times New Roman" w:hAnsi="Helvetica" w:cs="Helvetica"/>
-          <w:color w:val="000000"/>
-          <w:sz w:val="21"/>
-          <w:szCs w:val="21"/>
-          <w:lang w:val="en-GB" w:eastAsia="en-GB"/>
-        </w:rPr>
-        <w:t> or </w:t>
+        <w:t>info()</w:t>
+      </w:r>
+      <w:r>
+        <w:rPr>
+          <w:rFonts w:ascii="Helvetica" w:eastAsia="Times New Roman" w:hAnsi="Helvetica" w:cs="Helvetica"/>
+          <w:color w:val="000000"/>
+          <w:sz w:val="21"/>
+          <w:szCs w:val="21"/>
+          <w:lang w:val="en-GB" w:eastAsia="en-GB"/>
+        </w:rPr>
+        <w:t>. Here I have used </w:t>
       </w:r>
       <w:r>
         <w:rPr>
@@ -1926,9 +1711,30 @@
           <w:szCs w:val="21"/>
           <w:lang w:val="en-GB" w:eastAsia="en-GB"/>
         </w:rPr>
-        <w:t>. Here I have used </w:t>
-      </w:r>
-      <w:proofErr w:type="gramStart"/>
+        <w:t> to confirm the column names, the number of entries in each column and the datatype.</w:t>
+      </w:r>
+    </w:p>
+    <w:p>
+      <w:pPr>
+        <w:spacing w:after="0" w:line="240" w:lineRule="auto"/>
+        <w:rPr>
+          <w:rFonts w:ascii="inherit" w:eastAsia="Times New Roman" w:hAnsi="inherit" w:cs="Courier New"/>
+          <w:color w:val="000000"/>
+          <w:sz w:val="20"/>
+          <w:szCs w:val="20"/>
+          <w:lang w:val="en-GB" w:eastAsia="en-GB"/>
+        </w:rPr>
+      </w:pPr>
+      <w:r>
+        <w:rPr>
+          <w:rFonts w:ascii="Helvetica" w:eastAsia="Times New Roman" w:hAnsi="Helvetica" w:cs="Helvetica"/>
+          <w:color w:val="000000"/>
+          <w:sz w:val="21"/>
+          <w:szCs w:val="21"/>
+          <w:lang w:val="en-GB" w:eastAsia="en-GB"/>
+        </w:rPr>
+        <w:t>By default the output will show upto 60 lines, if these is more than this it will only show the first and last five. The max rows for your setup can be checked with </w:t>
+      </w:r>
       <w:r>
         <w:rPr>
           <w:rFonts w:ascii="Courier New" w:eastAsia="Times New Roman" w:hAnsi="Courier New" w:cs="Courier New"/>
@@ -1939,9 +1745,18 @@
           <w:shd w:val="clear" w:color="auto" w:fill="EFF0F1"/>
           <w:lang w:val="en-GB" w:eastAsia="en-GB"/>
         </w:rPr>
-        <w:t>info(</w:t>
-      </w:r>
-      <w:proofErr w:type="gramEnd"/>
+        <w:t>pd.options.display.max_rows</w:t>
+      </w:r>
+      <w:r>
+        <w:rPr>
+          <w:rFonts w:ascii="Helvetica" w:eastAsia="Times New Roman" w:hAnsi="Helvetica" w:cs="Helvetica"/>
+          <w:color w:val="000000"/>
+          <w:sz w:val="21"/>
+          <w:szCs w:val="21"/>
+          <w:lang w:val="en-GB" w:eastAsia="en-GB"/>
+        </w:rPr>
+        <w:t>. The maximum number of rows can be increased by using the same statement and suffixing </w:t>
+      </w:r>
       <w:r>
         <w:rPr>
           <w:rFonts w:ascii="Courier New" w:eastAsia="Times New Roman" w:hAnsi="Courier New" w:cs="Courier New"/>
@@ -1952,85 +1767,40 @@
           <w:shd w:val="clear" w:color="auto" w:fill="EFF0F1"/>
           <w:lang w:val="en-GB" w:eastAsia="en-GB"/>
         </w:rPr>
-        <w:t>)</w:t>
-      </w:r>
-      <w:r>
-        <w:rPr>
-          <w:rFonts w:ascii="Helvetica" w:eastAsia="Times New Roman" w:hAnsi="Helvetica" w:cs="Helvetica"/>
-          <w:color w:val="000000"/>
-          <w:sz w:val="21"/>
-          <w:szCs w:val="21"/>
-          <w:lang w:val="en-GB" w:eastAsia="en-GB"/>
-        </w:rPr>
-        <w:t> to confirm the column names, the number of entries in each column and the datatype.</w:t>
+        <w:t>=</w:t>
+      </w:r>
+      <w:r>
+        <w:rPr>
+          <w:rFonts w:ascii="Helvetica" w:eastAsia="Times New Roman" w:hAnsi="Helvetica" w:cs="Helvetica"/>
+          <w:color w:val="000000"/>
+          <w:sz w:val="21"/>
+          <w:szCs w:val="21"/>
+          <w:lang w:val="en-GB" w:eastAsia="en-GB"/>
+        </w:rPr>
+        <w:t> and then what ever number you want. This is essential if you would like to print the entire dataframe to the terminal to review the data, although for large datasets a text editor is normally better suited to this task.</w:t>
       </w:r>
     </w:p>
     <w:p>
       <w:pPr>
         <w:spacing w:after="0" w:line="240" w:lineRule="auto"/>
         <w:rPr>
-          <w:rFonts w:ascii="inherit" w:eastAsia="Times New Roman" w:hAnsi="inherit" w:cs="Courier New"/>
-          <w:color w:val="000000"/>
-          <w:sz w:val="20"/>
-          <w:szCs w:val="20"/>
-          <w:lang w:val="en-GB" w:eastAsia="en-GB"/>
-        </w:rPr>
-      </w:pPr>
-      <w:r>
-        <w:rPr>
-          <w:rFonts w:ascii="Helvetica" w:eastAsia="Times New Roman" w:hAnsi="Helvetica" w:cs="Helvetica"/>
-          <w:color w:val="000000"/>
-          <w:sz w:val="21"/>
-          <w:szCs w:val="21"/>
-          <w:lang w:val="en-GB" w:eastAsia="en-GB"/>
-        </w:rPr>
-        <w:t xml:space="preserve">By </w:t>
-      </w:r>
-      <w:proofErr w:type="gramStart"/>
-      <w:r>
-        <w:rPr>
-          <w:rFonts w:ascii="Helvetica" w:eastAsia="Times New Roman" w:hAnsi="Helvetica" w:cs="Helvetica"/>
-          <w:color w:val="000000"/>
-          <w:sz w:val="21"/>
-          <w:szCs w:val="21"/>
-          <w:lang w:val="en-GB" w:eastAsia="en-GB"/>
-        </w:rPr>
-        <w:t>default</w:t>
-      </w:r>
-      <w:proofErr w:type="gramEnd"/>
-      <w:r>
-        <w:rPr>
-          <w:rFonts w:ascii="Helvetica" w:eastAsia="Times New Roman" w:hAnsi="Helvetica" w:cs="Helvetica"/>
-          <w:color w:val="000000"/>
-          <w:sz w:val="21"/>
-          <w:szCs w:val="21"/>
-          <w:lang w:val="en-GB" w:eastAsia="en-GB"/>
-        </w:rPr>
-        <w:t xml:space="preserve"> the output will show </w:t>
-      </w:r>
-      <w:proofErr w:type="spellStart"/>
-      <w:r>
-        <w:rPr>
-          <w:rFonts w:ascii="Helvetica" w:eastAsia="Times New Roman" w:hAnsi="Helvetica" w:cs="Helvetica"/>
-          <w:color w:val="000000"/>
-          <w:sz w:val="21"/>
-          <w:szCs w:val="21"/>
-          <w:lang w:val="en-GB" w:eastAsia="en-GB"/>
-        </w:rPr>
-        <w:t>upto</w:t>
-      </w:r>
-      <w:proofErr w:type="spellEnd"/>
-      <w:r>
-        <w:rPr>
-          <w:rFonts w:ascii="Helvetica" w:eastAsia="Times New Roman" w:hAnsi="Helvetica" w:cs="Helvetica"/>
-          <w:color w:val="000000"/>
-          <w:sz w:val="21"/>
-          <w:szCs w:val="21"/>
-          <w:lang w:val="en-GB" w:eastAsia="en-GB"/>
-        </w:rPr>
-        <w:t xml:space="preserve"> 60 lines, if these is more than this it will only show the first and last five. The max rows for your setup can be checked with </w:t>
-      </w:r>
-      <w:proofErr w:type="spellStart"/>
+          <w:rFonts w:ascii="Helvetica" w:eastAsia="Times New Roman" w:hAnsi="Helvetica" w:cs="Helvetica"/>
+          <w:color w:val="000000"/>
+          <w:sz w:val="21"/>
+          <w:szCs w:val="21"/>
+          <w:lang w:val="en-GB" w:eastAsia="en-GB"/>
+        </w:rPr>
+      </w:pPr>
+      <w:r>
+        <w:rPr>
+          <w:rFonts w:ascii="Helvetica" w:eastAsia="Times New Roman" w:hAnsi="Helvetica" w:cs="Helvetica"/>
+          <w:color w:val="000000"/>
+          <w:sz w:val="21"/>
+          <w:szCs w:val="21"/>
+          <w:lang w:val="en-GB" w:eastAsia="en-GB"/>
+        </w:rPr>
+        <w:t>The above information can be used to identify columns with null values and the user can make decisions how to handle these, for example, the whole row could be removed or the missing value replaced with the mean for the column. Fisher's Iris data set is not missing any values. Another useful test is to check for duplicated values using the </w:t>
+      </w:r>
       <w:r>
         <w:rPr>
           <w:rFonts w:ascii="Courier New" w:eastAsia="Times New Roman" w:hAnsi="Courier New" w:cs="Courier New"/>
@@ -2041,18 +1811,61 @@
           <w:shd w:val="clear" w:color="auto" w:fill="EFF0F1"/>
           <w:lang w:val="en-GB" w:eastAsia="en-GB"/>
         </w:rPr>
-        <w:t>pd.options.display.max_rows</w:t>
-      </w:r>
-      <w:proofErr w:type="spellEnd"/>
-      <w:r>
-        <w:rPr>
-          <w:rFonts w:ascii="Helvetica" w:eastAsia="Times New Roman" w:hAnsi="Helvetica" w:cs="Helvetica"/>
-          <w:color w:val="000000"/>
-          <w:sz w:val="21"/>
-          <w:szCs w:val="21"/>
-          <w:lang w:val="en-GB" w:eastAsia="en-GB"/>
-        </w:rPr>
-        <w:t>. The maximum number of rows can be increased by using the same statement and suffixing </w:t>
+        <w:t>duplicated()</w:t>
+      </w:r>
+      <w:r>
+        <w:rPr>
+          <w:rFonts w:ascii="Helvetica" w:eastAsia="Times New Roman" w:hAnsi="Helvetica" w:cs="Helvetica"/>
+          <w:color w:val="000000"/>
+          <w:sz w:val="21"/>
+          <w:szCs w:val="21"/>
+          <w:lang w:val="en-GB" w:eastAsia="en-GB"/>
+        </w:rPr>
+        <w:t>.</w:t>
+      </w:r>
+    </w:p>
+    <w:p>
+      <w:pPr>
+        <w:spacing w:after="0" w:line="240" w:lineRule="auto"/>
+        <w:rPr>
+          <w:rFonts w:ascii="Helvetica" w:eastAsia="Times New Roman" w:hAnsi="Helvetica" w:cs="Helvetica"/>
+          <w:color w:val="000000"/>
+          <w:sz w:val="21"/>
+          <w:szCs w:val="21"/>
+          <w:lang w:val="en-GB" w:eastAsia="en-GB"/>
+        </w:rPr>
+      </w:pPr>
+      <w:r>
+        <w:rPr>
+          <w:rFonts w:ascii="Helvetica" w:eastAsia="Times New Roman" w:hAnsi="Helvetica" w:cs="Helvetica"/>
+          <w:color w:val="000000"/>
+          <w:sz w:val="21"/>
+          <w:szCs w:val="21"/>
+          <w:lang w:val="en-GB" w:eastAsia="en-GB"/>
+        </w:rPr>
+        <w:t>Within Pandas data cleaning can take place. It has methods to clean empty cells, change cell format, clean incorrect data and remove duplicates.</w:t>
+      </w:r>
+    </w:p>
+    <w:p>
+      <w:pPr>
+        <w:spacing w:after="0" w:line="240" w:lineRule="auto"/>
+        <w:rPr>
+          <w:rFonts w:ascii="Helvetica" w:eastAsia="Times New Roman" w:hAnsi="Helvetica" w:cs="Helvetica"/>
+          <w:color w:val="000000"/>
+          <w:sz w:val="21"/>
+          <w:szCs w:val="21"/>
+          <w:lang w:val="en-GB" w:eastAsia="en-GB"/>
+        </w:rPr>
+      </w:pPr>
+      <w:r>
+        <w:rPr>
+          <w:rFonts w:ascii="Helvetica" w:eastAsia="Times New Roman" w:hAnsi="Helvetica" w:cs="Helvetica"/>
+          <w:color w:val="000000"/>
+          <w:sz w:val="21"/>
+          <w:szCs w:val="21"/>
+          <w:lang w:val="en-GB" w:eastAsia="en-GB"/>
+        </w:rPr>
+        <w:t>When the data is imported you can filter on a condition, or select by row and/or column.The </w:t>
       </w:r>
       <w:r>
         <w:rPr>
@@ -2064,39 +1877,17 @@
           <w:shd w:val="clear" w:color="auto" w:fill="EFF0F1"/>
           <w:lang w:val="en-GB" w:eastAsia="en-GB"/>
         </w:rPr>
-        <w:t>=</w:t>
-      </w:r>
-      <w:r>
-        <w:rPr>
-          <w:rFonts w:ascii="Helvetica" w:eastAsia="Times New Roman" w:hAnsi="Helvetica" w:cs="Helvetica"/>
-          <w:color w:val="000000"/>
-          <w:sz w:val="21"/>
-          <w:szCs w:val="21"/>
-          <w:lang w:val="en-GB" w:eastAsia="en-GB"/>
-        </w:rPr>
-        <w:t xml:space="preserve"> and then what ever number you want. This is essential if you would like to print the entire </w:t>
-      </w:r>
-      <w:proofErr w:type="spellStart"/>
-      <w:r>
-        <w:rPr>
-          <w:rFonts w:ascii="Helvetica" w:eastAsia="Times New Roman" w:hAnsi="Helvetica" w:cs="Helvetica"/>
-          <w:color w:val="000000"/>
-          <w:sz w:val="21"/>
-          <w:szCs w:val="21"/>
-          <w:lang w:val="en-GB" w:eastAsia="en-GB"/>
-        </w:rPr>
-        <w:t>dataframe</w:t>
-      </w:r>
-      <w:proofErr w:type="spellEnd"/>
-      <w:r>
-        <w:rPr>
-          <w:rFonts w:ascii="Helvetica" w:eastAsia="Times New Roman" w:hAnsi="Helvetica" w:cs="Helvetica"/>
-          <w:color w:val="000000"/>
-          <w:sz w:val="21"/>
-          <w:szCs w:val="21"/>
-          <w:lang w:val="en-GB" w:eastAsia="en-GB"/>
-        </w:rPr>
-        <w:t xml:space="preserve"> to the terminal to review the data, although for large datasets a text editor is normally better suited to this task.</w:t>
+        <w:t>loc</w:t>
+      </w:r>
+      <w:r>
+        <w:rPr>
+          <w:rFonts w:ascii="Helvetica" w:eastAsia="Times New Roman" w:hAnsi="Helvetica" w:cs="Helvetica"/>
+          <w:color w:val="000000"/>
+          <w:sz w:val="21"/>
+          <w:szCs w:val="21"/>
+          <w:lang w:val="en-GB" w:eastAsia="en-GB"/>
+        </w:rPr>
+        <w:t> attribute returns a specific row or rows.</w:t>
       </w:r>
     </w:p>
     <w:p>
@@ -2118,199 +1909,7 @@
           <w:szCs w:val="21"/>
           <w:lang w:val="en-GB" w:eastAsia="en-GB"/>
         </w:rPr>
-        <w:t xml:space="preserve">The above information can be used to identify columns with null values and the user can make decisions how to handle these, for example, the whole row could be </w:t>
-      </w:r>
-      <w:proofErr w:type="gramStart"/>
-      <w:r>
-        <w:rPr>
-          <w:rFonts w:ascii="Helvetica" w:eastAsia="Times New Roman" w:hAnsi="Helvetica" w:cs="Helvetica"/>
-          <w:color w:val="000000"/>
-          <w:sz w:val="21"/>
-          <w:szCs w:val="21"/>
-          <w:lang w:val="en-GB" w:eastAsia="en-GB"/>
-        </w:rPr>
-        <w:t>removed</w:t>
-      </w:r>
-      <w:proofErr w:type="gramEnd"/>
-      <w:r>
-        <w:rPr>
-          <w:rFonts w:ascii="Helvetica" w:eastAsia="Times New Roman" w:hAnsi="Helvetica" w:cs="Helvetica"/>
-          <w:color w:val="000000"/>
-          <w:sz w:val="21"/>
-          <w:szCs w:val="21"/>
-          <w:lang w:val="en-GB" w:eastAsia="en-GB"/>
-        </w:rPr>
-        <w:t xml:space="preserve"> or the missing value replaced with the mean for the column. Fisher's Iris data set is not missing any values. Another useful test is to check for duplicated values using the </w:t>
-      </w:r>
-      <w:proofErr w:type="gramStart"/>
-      <w:r>
-        <w:rPr>
-          <w:rFonts w:ascii="Courier New" w:eastAsia="Times New Roman" w:hAnsi="Courier New" w:cs="Courier New"/>
-          <w:color w:val="000000"/>
-          <w:sz w:val="21"/>
-          <w:szCs w:val="21"/>
-          <w:bdr w:val="none" w:sz="0" w:space="0" w:color="auto" w:frame="1"/>
-          <w:shd w:val="clear" w:color="auto" w:fill="EFF0F1"/>
-          <w:lang w:val="en-GB" w:eastAsia="en-GB"/>
-        </w:rPr>
-        <w:t>duplicated(</w:t>
-      </w:r>
-      <w:proofErr w:type="gramEnd"/>
-      <w:r>
-        <w:rPr>
-          <w:rFonts w:ascii="Courier New" w:eastAsia="Times New Roman" w:hAnsi="Courier New" w:cs="Courier New"/>
-          <w:color w:val="000000"/>
-          <w:sz w:val="21"/>
-          <w:szCs w:val="21"/>
-          <w:bdr w:val="none" w:sz="0" w:space="0" w:color="auto" w:frame="1"/>
-          <w:shd w:val="clear" w:color="auto" w:fill="EFF0F1"/>
-          <w:lang w:val="en-GB" w:eastAsia="en-GB"/>
-        </w:rPr>
-        <w:t>)</w:t>
-      </w:r>
-      <w:r>
-        <w:rPr>
-          <w:rFonts w:ascii="Helvetica" w:eastAsia="Times New Roman" w:hAnsi="Helvetica" w:cs="Helvetica"/>
-          <w:color w:val="000000"/>
-          <w:sz w:val="21"/>
-          <w:szCs w:val="21"/>
-          <w:lang w:val="en-GB" w:eastAsia="en-GB"/>
-        </w:rPr>
-        <w:t>.</w:t>
-      </w:r>
-    </w:p>
-    <w:p>
-      <w:pPr>
-        <w:spacing w:after="0" w:line="240" w:lineRule="auto"/>
-        <w:rPr>
-          <w:rFonts w:ascii="Helvetica" w:eastAsia="Times New Roman" w:hAnsi="Helvetica" w:cs="Helvetica"/>
-          <w:color w:val="000000"/>
-          <w:sz w:val="21"/>
-          <w:szCs w:val="21"/>
-          <w:lang w:val="en-GB" w:eastAsia="en-GB"/>
-        </w:rPr>
-      </w:pPr>
-      <w:r>
-        <w:rPr>
-          <w:rFonts w:ascii="Helvetica" w:eastAsia="Times New Roman" w:hAnsi="Helvetica" w:cs="Helvetica"/>
-          <w:color w:val="000000"/>
-          <w:sz w:val="21"/>
-          <w:szCs w:val="21"/>
-          <w:lang w:val="en-GB" w:eastAsia="en-GB"/>
-        </w:rPr>
-        <w:t>Within Pandas data cleaning can take place. It has methods to clean empty cells, change cell format, clean incorrect data and remove duplicates.</w:t>
-      </w:r>
-    </w:p>
-    <w:p>
-      <w:pPr>
-        <w:spacing w:after="0" w:line="240" w:lineRule="auto"/>
-        <w:rPr>
-          <w:rFonts w:ascii="Helvetica" w:eastAsia="Times New Roman" w:hAnsi="Helvetica" w:cs="Helvetica"/>
-          <w:color w:val="000000"/>
-          <w:sz w:val="21"/>
-          <w:szCs w:val="21"/>
-          <w:lang w:val="en-GB" w:eastAsia="en-GB"/>
-        </w:rPr>
-      </w:pPr>
-      <w:r>
-        <w:rPr>
-          <w:rFonts w:ascii="Helvetica" w:eastAsia="Times New Roman" w:hAnsi="Helvetica" w:cs="Helvetica"/>
-          <w:color w:val="000000"/>
-          <w:sz w:val="21"/>
-          <w:szCs w:val="21"/>
-          <w:lang w:val="en-GB" w:eastAsia="en-GB"/>
-        </w:rPr>
-        <w:t xml:space="preserve">When the data is imported you can filter on a condition, or select by row and/or </w:t>
-      </w:r>
-      <w:proofErr w:type="spellStart"/>
-      <w:proofErr w:type="gramStart"/>
-      <w:r>
-        <w:rPr>
-          <w:rFonts w:ascii="Helvetica" w:eastAsia="Times New Roman" w:hAnsi="Helvetica" w:cs="Helvetica"/>
-          <w:color w:val="000000"/>
-          <w:sz w:val="21"/>
-          <w:szCs w:val="21"/>
-          <w:lang w:val="en-GB" w:eastAsia="en-GB"/>
-        </w:rPr>
-        <w:t>column.The</w:t>
-      </w:r>
-      <w:proofErr w:type="spellEnd"/>
-      <w:proofErr w:type="gramEnd"/>
-      <w:r>
-        <w:rPr>
-          <w:rFonts w:ascii="Helvetica" w:eastAsia="Times New Roman" w:hAnsi="Helvetica" w:cs="Helvetica"/>
-          <w:color w:val="000000"/>
-          <w:sz w:val="21"/>
-          <w:szCs w:val="21"/>
-          <w:lang w:val="en-GB" w:eastAsia="en-GB"/>
-        </w:rPr>
-        <w:t> </w:t>
-      </w:r>
-      <w:r>
-        <w:rPr>
-          <w:rFonts w:ascii="Courier New" w:eastAsia="Times New Roman" w:hAnsi="Courier New" w:cs="Courier New"/>
-          <w:color w:val="000000"/>
-          <w:sz w:val="21"/>
-          <w:szCs w:val="21"/>
-          <w:bdr w:val="none" w:sz="0" w:space="0" w:color="auto" w:frame="1"/>
-          <w:shd w:val="clear" w:color="auto" w:fill="EFF0F1"/>
-          <w:lang w:val="en-GB" w:eastAsia="en-GB"/>
-        </w:rPr>
-        <w:t>loc</w:t>
-      </w:r>
-      <w:r>
-        <w:rPr>
-          <w:rFonts w:ascii="Helvetica" w:eastAsia="Times New Roman" w:hAnsi="Helvetica" w:cs="Helvetica"/>
-          <w:color w:val="000000"/>
-          <w:sz w:val="21"/>
-          <w:szCs w:val="21"/>
-          <w:lang w:val="en-GB" w:eastAsia="en-GB"/>
-        </w:rPr>
-        <w:t> attribute returns a specific row or rows.</w:t>
-      </w:r>
-    </w:p>
-    <w:p>
-      <w:pPr>
-        <w:spacing w:after="0" w:line="240" w:lineRule="auto"/>
-        <w:rPr>
-          <w:rFonts w:ascii="Helvetica" w:eastAsia="Times New Roman" w:hAnsi="Helvetica" w:cs="Helvetica"/>
-          <w:color w:val="000000"/>
-          <w:sz w:val="21"/>
-          <w:szCs w:val="21"/>
-          <w:lang w:val="en-GB" w:eastAsia="en-GB"/>
-        </w:rPr>
-      </w:pPr>
-      <w:r>
-        <w:rPr>
-          <w:rFonts w:ascii="Helvetica" w:eastAsia="Times New Roman" w:hAnsi="Helvetica" w:cs="Helvetica"/>
-          <w:color w:val="000000"/>
-          <w:sz w:val="21"/>
-          <w:szCs w:val="21"/>
-          <w:lang w:val="en-GB" w:eastAsia="en-GB"/>
-        </w:rPr>
-        <w:t>Within Pandas basic statistics about a column (</w:t>
-      </w:r>
-      <w:proofErr w:type="gramStart"/>
-      <w:r>
-        <w:rPr>
-          <w:rFonts w:ascii="Helvetica" w:eastAsia="Times New Roman" w:hAnsi="Helvetica" w:cs="Helvetica"/>
-          <w:color w:val="000000"/>
-          <w:sz w:val="21"/>
-          <w:szCs w:val="21"/>
-          <w:lang w:val="en-GB" w:eastAsia="en-GB"/>
-        </w:rPr>
-        <w:t>series )</w:t>
-      </w:r>
-      <w:proofErr w:type="gramEnd"/>
-      <w:r>
-        <w:rPr>
-          <w:rFonts w:ascii="Helvetica" w:eastAsia="Times New Roman" w:hAnsi="Helvetica" w:cs="Helvetica"/>
-          <w:color w:val="000000"/>
-          <w:sz w:val="21"/>
-          <w:szCs w:val="21"/>
-          <w:lang w:val="en-GB" w:eastAsia="en-GB"/>
-        </w:rPr>
-        <w:t xml:space="preserve"> of data can be calculated using the format</w:t>
+        <w:t>Within Pandas basic statistics about a column (series ) of data can be calculated using the format</w:t>
       </w:r>
     </w:p>
     <w:p>
@@ -2371,51 +1970,7 @@
           <w:szCs w:val="21"/>
           <w:lang w:val="en-GB" w:eastAsia="en-GB"/>
         </w:rPr>
-        <w:t xml:space="preserve">Data visualisation helps makes complex data sources </w:t>
-      </w:r>
-      <w:proofErr w:type="gramStart"/>
-      <w:r>
-        <w:rPr>
-          <w:rFonts w:ascii="Helvetica" w:eastAsia="Times New Roman" w:hAnsi="Helvetica" w:cs="Helvetica"/>
-          <w:color w:val="000000"/>
-          <w:sz w:val="21"/>
-          <w:szCs w:val="21"/>
-          <w:lang w:val="en-GB" w:eastAsia="en-GB"/>
-        </w:rPr>
-        <w:t>more easy</w:t>
-      </w:r>
-      <w:proofErr w:type="gramEnd"/>
-      <w:r>
-        <w:rPr>
-          <w:rFonts w:ascii="Helvetica" w:eastAsia="Times New Roman" w:hAnsi="Helvetica" w:cs="Helvetica"/>
-          <w:color w:val="000000"/>
-          <w:sz w:val="21"/>
-          <w:szCs w:val="21"/>
-          <w:lang w:val="en-GB" w:eastAsia="en-GB"/>
-        </w:rPr>
-        <w:t xml:space="preserve"> to understand via graphics. Matplotlib and Seaborn are the </w:t>
-      </w:r>
-      <w:proofErr w:type="gramStart"/>
-      <w:r>
-        <w:rPr>
-          <w:rFonts w:ascii="Helvetica" w:eastAsia="Times New Roman" w:hAnsi="Helvetica" w:cs="Helvetica"/>
-          <w:color w:val="000000"/>
-          <w:sz w:val="21"/>
-          <w:szCs w:val="21"/>
-          <w:lang w:val="en-GB" w:eastAsia="en-GB"/>
-        </w:rPr>
-        <w:t>most commonly used</w:t>
-      </w:r>
-      <w:proofErr w:type="gramEnd"/>
-      <w:r>
-        <w:rPr>
-          <w:rFonts w:ascii="Helvetica" w:eastAsia="Times New Roman" w:hAnsi="Helvetica" w:cs="Helvetica"/>
-          <w:color w:val="000000"/>
-          <w:sz w:val="21"/>
-          <w:szCs w:val="21"/>
-          <w:lang w:val="en-GB" w:eastAsia="en-GB"/>
-        </w:rPr>
-        <w:t xml:space="preserve"> data visualisation tools in Python</w:t>
+        <w:t>Data visualisation helps makes complex data sources more easy to understand via graphics. Matplotlib and Seaborn are the most commonly used data visualisation tools in Python</w:t>
       </w:r>
       <w:r>
         <w:rPr>
@@ -2442,6 +1997,7 @@
             <w:docPart w:val="DefaultPlaceholder_-1854013440"/>
           </w:placeholder>
         </w:sdtPr>
+        <w:sdtEndPr/>
         <w:sdtContent>
           <w:r>
             <w:rPr>
@@ -2542,6 +2098,7 @@
             <w:docPart w:val="DefaultPlaceholder_-1854013440"/>
           </w:placeholder>
         </w:sdtPr>
+        <w:sdtEndPr/>
         <w:sdtContent>
           <w:r>
             <w:rPr>
@@ -2563,29 +2120,7 @@
           <w:szCs w:val="21"/>
           <w:lang w:val="en-GB" w:eastAsia="en-GB"/>
         </w:rPr>
-        <w:t xml:space="preserve">. It works alongside Pandas and </w:t>
-      </w:r>
-      <w:proofErr w:type="spellStart"/>
-      <w:r>
-        <w:rPr>
-          <w:rFonts w:ascii="Helvetica" w:eastAsia="Times New Roman" w:hAnsi="Helvetica" w:cs="Helvetica"/>
-          <w:color w:val="000000"/>
-          <w:sz w:val="21"/>
-          <w:szCs w:val="21"/>
-          <w:lang w:val="en-GB" w:eastAsia="en-GB"/>
-        </w:rPr>
-        <w:t>Numpy</w:t>
-      </w:r>
-      <w:proofErr w:type="spellEnd"/>
-      <w:r>
-        <w:rPr>
-          <w:rFonts w:ascii="Helvetica" w:eastAsia="Times New Roman" w:hAnsi="Helvetica" w:cs="Helvetica"/>
-          <w:color w:val="000000"/>
-          <w:sz w:val="21"/>
-          <w:szCs w:val="21"/>
-          <w:lang w:val="en-GB" w:eastAsia="en-GB"/>
-        </w:rPr>
-        <w:t>. The codebase for Matplotlib is available at </w:t>
+        <w:t>. It works alongside Pandas and Numpy. The codebase for Matplotlib is available at </w:t>
       </w:r>
       <w:hyperlink r:id="rId7" w:tgtFrame="_blank" w:history="1">
         <w:r>
@@ -2608,73 +2143,7 @@
           <w:szCs w:val="21"/>
           <w:lang w:val="en-GB" w:eastAsia="en-GB"/>
         </w:rPr>
-        <w:t>. The figures can be interactive, the plots can be formatted and exported into a variety of formats. Matplotlib is normally imported under the alias '</w:t>
-      </w:r>
-      <w:proofErr w:type="spellStart"/>
-      <w:r>
-        <w:rPr>
-          <w:rFonts w:ascii="Helvetica" w:eastAsia="Times New Roman" w:hAnsi="Helvetica" w:cs="Helvetica"/>
-          <w:color w:val="000000"/>
-          <w:sz w:val="21"/>
-          <w:szCs w:val="21"/>
-          <w:lang w:val="en-GB" w:eastAsia="en-GB"/>
-        </w:rPr>
-        <w:t>plt</w:t>
-      </w:r>
-      <w:proofErr w:type="spellEnd"/>
-      <w:r>
-        <w:rPr>
-          <w:rFonts w:ascii="Helvetica" w:eastAsia="Times New Roman" w:hAnsi="Helvetica" w:cs="Helvetica"/>
-          <w:color w:val="000000"/>
-          <w:sz w:val="21"/>
-          <w:szCs w:val="21"/>
-          <w:lang w:val="en-GB" w:eastAsia="en-GB"/>
-        </w:rPr>
-        <w:t xml:space="preserve">'. Most of the Matplotlib utilities are in the </w:t>
-      </w:r>
-      <w:proofErr w:type="spellStart"/>
-      <w:r>
-        <w:rPr>
-          <w:rFonts w:ascii="Helvetica" w:eastAsia="Times New Roman" w:hAnsi="Helvetica" w:cs="Helvetica"/>
-          <w:color w:val="000000"/>
-          <w:sz w:val="21"/>
-          <w:szCs w:val="21"/>
-          <w:lang w:val="en-GB" w:eastAsia="en-GB"/>
-        </w:rPr>
-        <w:t>pyplot</w:t>
-      </w:r>
-      <w:proofErr w:type="spellEnd"/>
-      <w:r>
-        <w:rPr>
-          <w:rFonts w:ascii="Helvetica" w:eastAsia="Times New Roman" w:hAnsi="Helvetica" w:cs="Helvetica"/>
-          <w:color w:val="000000"/>
-          <w:sz w:val="21"/>
-          <w:szCs w:val="21"/>
-          <w:lang w:val="en-GB" w:eastAsia="en-GB"/>
-        </w:rPr>
-        <w:t xml:space="preserve"> </w:t>
-      </w:r>
-      <w:proofErr w:type="spellStart"/>
-      <w:r>
-        <w:rPr>
-          <w:rFonts w:ascii="Helvetica" w:eastAsia="Times New Roman" w:hAnsi="Helvetica" w:cs="Helvetica"/>
-          <w:color w:val="000000"/>
-          <w:sz w:val="21"/>
-          <w:szCs w:val="21"/>
-          <w:lang w:val="en-GB" w:eastAsia="en-GB"/>
-        </w:rPr>
-        <w:t>sublibrary</w:t>
-      </w:r>
-      <w:proofErr w:type="spellEnd"/>
-      <w:r>
-        <w:rPr>
-          <w:rFonts w:ascii="Helvetica" w:eastAsia="Times New Roman" w:hAnsi="Helvetica" w:cs="Helvetica"/>
-          <w:color w:val="000000"/>
-          <w:sz w:val="21"/>
-          <w:szCs w:val="21"/>
-          <w:lang w:val="en-GB" w:eastAsia="en-GB"/>
-        </w:rPr>
-        <w:t xml:space="preserve"> and therefore, it is often imported at this level.</w:t>
+        <w:t>. The figures can be interactive, the plots can be formatted and exported into a variety of formats. Matplotlib is normally imported under the alias 'plt'. Most of the Matplotlib utilities are in the pyplot sublibrary and therefore, it is often imported at this level.</w:t>
       </w:r>
     </w:p>
     <w:p>
@@ -2762,6 +2231,7 @@
             <w:docPart w:val="DefaultPlaceholder_-1854013440"/>
           </w:placeholder>
         </w:sdtPr>
+        <w:sdtEndPr/>
         <w:sdtContent>
           <w:r>
             <w:rPr>
@@ -2800,6 +2270,7 @@
             <w:docPart w:val="DefaultPlaceholder_-1854013440"/>
           </w:placeholder>
         </w:sdtPr>
+        <w:sdtEndPr/>
         <w:sdtContent>
           <w:r>
             <w:rPr>
@@ -2895,73 +2366,7 @@
           <w:szCs w:val="21"/>
           <w:lang w:val="en-GB" w:eastAsia="en-GB"/>
         </w:rPr>
-        <w:t xml:space="preserve">As is often the case with this question, the answer is, it depends on what you are trying to do. Matplotlib is good at making basic graphs including </w:t>
-      </w:r>
-      <w:proofErr w:type="spellStart"/>
-      <w:r>
-        <w:rPr>
-          <w:rFonts w:ascii="Helvetica" w:eastAsia="Times New Roman" w:hAnsi="Helvetica" w:cs="Helvetica"/>
-          <w:color w:val="000000"/>
-          <w:sz w:val="21"/>
-          <w:szCs w:val="21"/>
-          <w:lang w:val="en-GB" w:eastAsia="en-GB"/>
-        </w:rPr>
-        <w:t>barcharts</w:t>
-      </w:r>
-      <w:proofErr w:type="spellEnd"/>
-      <w:r>
-        <w:rPr>
-          <w:rFonts w:ascii="Helvetica" w:eastAsia="Times New Roman" w:hAnsi="Helvetica" w:cs="Helvetica"/>
-          <w:color w:val="000000"/>
-          <w:sz w:val="21"/>
-          <w:szCs w:val="21"/>
-          <w:lang w:val="en-GB" w:eastAsia="en-GB"/>
-        </w:rPr>
-        <w:t xml:space="preserve">, </w:t>
-      </w:r>
-      <w:proofErr w:type="spellStart"/>
-      <w:r>
-        <w:rPr>
-          <w:rFonts w:ascii="Helvetica" w:eastAsia="Times New Roman" w:hAnsi="Helvetica" w:cs="Helvetica"/>
-          <w:color w:val="000000"/>
-          <w:sz w:val="21"/>
-          <w:szCs w:val="21"/>
-          <w:lang w:val="en-GB" w:eastAsia="en-GB"/>
-        </w:rPr>
-        <w:t>piecharts</w:t>
-      </w:r>
-      <w:proofErr w:type="spellEnd"/>
-      <w:r>
-        <w:rPr>
-          <w:rFonts w:ascii="Helvetica" w:eastAsia="Times New Roman" w:hAnsi="Helvetica" w:cs="Helvetica"/>
-          <w:color w:val="000000"/>
-          <w:sz w:val="21"/>
-          <w:szCs w:val="21"/>
-          <w:lang w:val="en-GB" w:eastAsia="en-GB"/>
-        </w:rPr>
-        <w:t xml:space="preserve"> and scatterplots. Seaborn is an extended version of matplotlib and uses matplotlib, pandas and </w:t>
-      </w:r>
-      <w:proofErr w:type="spellStart"/>
-      <w:r>
-        <w:rPr>
-          <w:rFonts w:ascii="Helvetica" w:eastAsia="Times New Roman" w:hAnsi="Helvetica" w:cs="Helvetica"/>
-          <w:color w:val="000000"/>
-          <w:sz w:val="21"/>
-          <w:szCs w:val="21"/>
-          <w:lang w:val="en-GB" w:eastAsia="en-GB"/>
-        </w:rPr>
-        <w:t>numpy</w:t>
-      </w:r>
-      <w:proofErr w:type="spellEnd"/>
-      <w:r>
-        <w:rPr>
-          <w:rFonts w:ascii="Helvetica" w:eastAsia="Times New Roman" w:hAnsi="Helvetica" w:cs="Helvetica"/>
-          <w:color w:val="000000"/>
-          <w:sz w:val="21"/>
-          <w:szCs w:val="21"/>
-          <w:lang w:val="en-GB" w:eastAsia="en-GB"/>
-        </w:rPr>
-        <w:t xml:space="preserve"> to make visualisations. The following table is based on the one at: </w:t>
+        <w:t>As is often the case with this question, the answer is, it depends on what you are trying to do. Matplotlib is good at making basic graphs including barcharts, piecharts and scatterplots. Seaborn is an extended version of matplotlib and uses matplotlib, pandas and numpy to make visualisations. The following table is based on the one at: </w:t>
       </w:r>
       <w:hyperlink r:id="rId9" w:tgtFrame="_blank" w:history="1">
         <w:r>
@@ -3002,6 +2407,7 @@
             <w:docPart w:val="DefaultPlaceholder_-1854013440"/>
           </w:placeholder>
         </w:sdtPr>
+        <w:sdtEndPr/>
         <w:sdtContent>
           <w:r>
             <w:rPr>
@@ -3402,107 +2808,7 @@
                 <w:szCs w:val="18"/>
                 <w:lang w:val="en-GB" w:eastAsia="en-GB"/>
               </w:rPr>
-              <w:t xml:space="preserve">Is quite lengthy </w:t>
-            </w:r>
-            <w:proofErr w:type="spellStart"/>
-            <w:r>
-              <w:rPr>
-                <w:rFonts w:ascii="Times New Roman" w:eastAsia="Times New Roman" w:hAnsi="Times New Roman" w:cs="Times New Roman"/>
-                <w:color w:val="000000"/>
-                <w:sz w:val="18"/>
-                <w:szCs w:val="18"/>
-                <w:lang w:val="en-GB" w:eastAsia="en-GB"/>
-              </w:rPr>
-              <w:t>eg</w:t>
-            </w:r>
-            <w:proofErr w:type="spellEnd"/>
-            <w:r>
-              <w:rPr>
-                <w:rFonts w:ascii="Times New Roman" w:eastAsia="Times New Roman" w:hAnsi="Times New Roman" w:cs="Times New Roman"/>
-                <w:color w:val="000000"/>
-                <w:sz w:val="18"/>
-                <w:szCs w:val="18"/>
-                <w:lang w:val="en-GB" w:eastAsia="en-GB"/>
-              </w:rPr>
-              <w:t xml:space="preserve"> </w:t>
-            </w:r>
-            <w:proofErr w:type="spellStart"/>
-            <w:proofErr w:type="gramStart"/>
-            <w:r>
-              <w:rPr>
-                <w:rFonts w:ascii="Times New Roman" w:eastAsia="Times New Roman" w:hAnsi="Times New Roman" w:cs="Times New Roman"/>
-                <w:color w:val="000000"/>
-                <w:sz w:val="18"/>
-                <w:szCs w:val="18"/>
-                <w:lang w:val="en-GB" w:eastAsia="en-GB"/>
-              </w:rPr>
-              <w:t>matplotlib.pyplot</w:t>
-            </w:r>
-            <w:proofErr w:type="gramEnd"/>
-            <w:r>
-              <w:rPr>
-                <w:rFonts w:ascii="Times New Roman" w:eastAsia="Times New Roman" w:hAnsi="Times New Roman" w:cs="Times New Roman"/>
-                <w:color w:val="000000"/>
-                <w:sz w:val="18"/>
-                <w:szCs w:val="18"/>
-                <w:lang w:val="en-GB" w:eastAsia="en-GB"/>
-              </w:rPr>
-              <w:t>.hist</w:t>
-            </w:r>
-            <w:proofErr w:type="spellEnd"/>
-            <w:r>
-              <w:rPr>
-                <w:rFonts w:ascii="Times New Roman" w:eastAsia="Times New Roman" w:hAnsi="Times New Roman" w:cs="Times New Roman"/>
-                <w:color w:val="000000"/>
-                <w:sz w:val="18"/>
-                <w:szCs w:val="18"/>
-                <w:lang w:val="en-GB" w:eastAsia="en-GB"/>
-              </w:rPr>
-              <w:t>(</w:t>
-            </w:r>
-            <w:proofErr w:type="spellStart"/>
-            <w:r>
-              <w:rPr>
-                <w:rFonts w:ascii="Times New Roman" w:eastAsia="Times New Roman" w:hAnsi="Times New Roman" w:cs="Times New Roman"/>
-                <w:color w:val="000000"/>
-                <w:sz w:val="18"/>
-                <w:szCs w:val="18"/>
-                <w:lang w:val="en-GB" w:eastAsia="en-GB"/>
-              </w:rPr>
-              <w:t>x_axis</w:t>
-            </w:r>
-            <w:proofErr w:type="spellEnd"/>
-            <w:r>
-              <w:rPr>
-                <w:rFonts w:ascii="Times New Roman" w:eastAsia="Times New Roman" w:hAnsi="Times New Roman" w:cs="Times New Roman"/>
-                <w:color w:val="000000"/>
-                <w:sz w:val="18"/>
-                <w:szCs w:val="18"/>
-                <w:lang w:val="en-GB" w:eastAsia="en-GB"/>
-              </w:rPr>
-              <w:t xml:space="preserve">, </w:t>
-            </w:r>
-            <w:proofErr w:type="spellStart"/>
-            <w:r>
-              <w:rPr>
-                <w:rFonts w:ascii="Times New Roman" w:eastAsia="Times New Roman" w:hAnsi="Times New Roman" w:cs="Times New Roman"/>
-                <w:color w:val="000000"/>
-                <w:sz w:val="18"/>
-                <w:szCs w:val="18"/>
-                <w:lang w:val="en-GB" w:eastAsia="en-GB"/>
-              </w:rPr>
-              <w:t>y_axis</w:t>
-            </w:r>
-            <w:proofErr w:type="spellEnd"/>
-            <w:r>
-              <w:rPr>
-                <w:rFonts w:ascii="Times New Roman" w:eastAsia="Times New Roman" w:hAnsi="Times New Roman" w:cs="Times New Roman"/>
-                <w:color w:val="000000"/>
-                <w:sz w:val="18"/>
-                <w:szCs w:val="18"/>
-                <w:lang w:val="en-GB" w:eastAsia="en-GB"/>
-              </w:rPr>
-              <w:t>)</w:t>
+              <w:t>Is quite lengthy eg matplotlib.pyplot.hist(x_axis, y_axis)</w:t>
             </w:r>
           </w:p>
         </w:tc>
@@ -3545,97 +2851,7 @@
                 <w:szCs w:val="18"/>
                 <w:lang w:val="en-GB" w:eastAsia="en-GB"/>
               </w:rPr>
-              <w:t xml:space="preserve">Is a little simpler and easier to learn </w:t>
-            </w:r>
-            <w:proofErr w:type="spellStart"/>
-            <w:r>
-              <w:rPr>
-                <w:rFonts w:ascii="Times New Roman" w:eastAsia="Times New Roman" w:hAnsi="Times New Roman" w:cs="Times New Roman"/>
-                <w:color w:val="000000"/>
-                <w:sz w:val="18"/>
-                <w:szCs w:val="18"/>
-                <w:lang w:val="en-GB" w:eastAsia="en-GB"/>
-              </w:rPr>
-              <w:t>eg</w:t>
-            </w:r>
-            <w:proofErr w:type="spellEnd"/>
-            <w:r>
-              <w:rPr>
-                <w:rFonts w:ascii="Times New Roman" w:eastAsia="Times New Roman" w:hAnsi="Times New Roman" w:cs="Times New Roman"/>
-                <w:color w:val="000000"/>
-                <w:sz w:val="18"/>
-                <w:szCs w:val="18"/>
-                <w:lang w:val="en-GB" w:eastAsia="en-GB"/>
-              </w:rPr>
-              <w:t xml:space="preserve"> </w:t>
-            </w:r>
-            <w:proofErr w:type="spellStart"/>
-            <w:proofErr w:type="gramStart"/>
-            <w:r>
-              <w:rPr>
-                <w:rFonts w:ascii="Times New Roman" w:eastAsia="Times New Roman" w:hAnsi="Times New Roman" w:cs="Times New Roman"/>
-                <w:color w:val="000000"/>
-                <w:sz w:val="18"/>
-                <w:szCs w:val="18"/>
-                <w:lang w:val="en-GB" w:eastAsia="en-GB"/>
-              </w:rPr>
-              <w:t>seaborn.histplot</w:t>
-            </w:r>
-            <w:proofErr w:type="spellEnd"/>
-            <w:proofErr w:type="gramEnd"/>
-            <w:r>
-              <w:rPr>
-                <w:rFonts w:ascii="Times New Roman" w:eastAsia="Times New Roman" w:hAnsi="Times New Roman" w:cs="Times New Roman"/>
-                <w:color w:val="000000"/>
-                <w:sz w:val="18"/>
-                <w:szCs w:val="18"/>
-                <w:lang w:val="en-GB" w:eastAsia="en-GB"/>
-              </w:rPr>
-              <w:t>(</w:t>
-            </w:r>
-            <w:proofErr w:type="spellStart"/>
-            <w:r>
-              <w:rPr>
-                <w:rFonts w:ascii="Times New Roman" w:eastAsia="Times New Roman" w:hAnsi="Times New Roman" w:cs="Times New Roman"/>
-                <w:color w:val="000000"/>
-                <w:sz w:val="18"/>
-                <w:szCs w:val="18"/>
-                <w:lang w:val="en-GB" w:eastAsia="en-GB"/>
-              </w:rPr>
-              <w:t>x_axis</w:t>
-            </w:r>
-            <w:proofErr w:type="spellEnd"/>
-            <w:r>
-              <w:rPr>
-                <w:rFonts w:ascii="Times New Roman" w:eastAsia="Times New Roman" w:hAnsi="Times New Roman" w:cs="Times New Roman"/>
-                <w:color w:val="000000"/>
-                <w:sz w:val="18"/>
-                <w:szCs w:val="18"/>
-                <w:lang w:val="en-GB" w:eastAsia="en-GB"/>
-              </w:rPr>
-              <w:t xml:space="preserve">, </w:t>
-            </w:r>
-            <w:proofErr w:type="spellStart"/>
-            <w:r>
-              <w:rPr>
-                <w:rFonts w:ascii="Times New Roman" w:eastAsia="Times New Roman" w:hAnsi="Times New Roman" w:cs="Times New Roman"/>
-                <w:color w:val="000000"/>
-                <w:sz w:val="18"/>
-                <w:szCs w:val="18"/>
-                <w:lang w:val="en-GB" w:eastAsia="en-GB"/>
-              </w:rPr>
-              <w:t>y_axis</w:t>
-            </w:r>
-            <w:proofErr w:type="spellEnd"/>
-            <w:r>
-              <w:rPr>
-                <w:rFonts w:ascii="Times New Roman" w:eastAsia="Times New Roman" w:hAnsi="Times New Roman" w:cs="Times New Roman"/>
-                <w:color w:val="000000"/>
-                <w:sz w:val="18"/>
-                <w:szCs w:val="18"/>
-                <w:lang w:val="en-GB" w:eastAsia="en-GB"/>
-              </w:rPr>
-              <w:t>)</w:t>
+              <w:t>Is a little simpler and easier to learn eg seaborn.histplot(x_axis, y_axis)</w:t>
             </w:r>
           </w:p>
         </w:tc>
@@ -3766,29 +2982,7 @@
                 <w:szCs w:val="18"/>
                 <w:lang w:val="en-GB" w:eastAsia="en-GB"/>
               </w:rPr>
-              <w:t xml:space="preserve">Time set for the creation of each </w:t>
-            </w:r>
-            <w:proofErr w:type="gramStart"/>
-            <w:r>
-              <w:rPr>
-                <w:rFonts w:ascii="Times New Roman" w:eastAsia="Times New Roman" w:hAnsi="Times New Roman" w:cs="Times New Roman"/>
-                <w:color w:val="000000"/>
-                <w:sz w:val="18"/>
-                <w:szCs w:val="18"/>
-                <w:lang w:val="en-GB" w:eastAsia="en-GB"/>
-              </w:rPr>
-              <w:t>plot,</w:t>
-            </w:r>
-            <w:proofErr w:type="gramEnd"/>
-            <w:r>
-              <w:rPr>
-                <w:rFonts w:ascii="Times New Roman" w:eastAsia="Times New Roman" w:hAnsi="Times New Roman" w:cs="Times New Roman"/>
-                <w:color w:val="000000"/>
-                <w:sz w:val="18"/>
-                <w:szCs w:val="18"/>
-                <w:lang w:val="en-GB" w:eastAsia="en-GB"/>
-              </w:rPr>
-              <w:t xml:space="preserve"> this can lead to out of memory errors</w:t>
+              <w:t>Time set for the creation of each plot, this can lead to out of memory errors</w:t>
             </w:r>
           </w:p>
         </w:tc>
@@ -3919,51 +3113,7 @@
                 <w:szCs w:val="18"/>
                 <w:lang w:val="en-GB" w:eastAsia="en-GB"/>
               </w:rPr>
-              <w:t xml:space="preserve">More comfortable at handling Pandas </w:t>
-            </w:r>
-            <w:proofErr w:type="spellStart"/>
-            <w:r>
-              <w:rPr>
-                <w:rFonts w:ascii="Times New Roman" w:eastAsia="Times New Roman" w:hAnsi="Times New Roman" w:cs="Times New Roman"/>
-                <w:color w:val="000000"/>
-                <w:sz w:val="18"/>
-                <w:szCs w:val="18"/>
-                <w:lang w:val="en-GB" w:eastAsia="en-GB"/>
-              </w:rPr>
-              <w:t>dataframes</w:t>
-            </w:r>
-            <w:proofErr w:type="spellEnd"/>
-            <w:r>
-              <w:rPr>
-                <w:rFonts w:ascii="Times New Roman" w:eastAsia="Times New Roman" w:hAnsi="Times New Roman" w:cs="Times New Roman"/>
-                <w:color w:val="000000"/>
-                <w:sz w:val="18"/>
-                <w:szCs w:val="18"/>
-                <w:lang w:val="en-GB" w:eastAsia="en-GB"/>
-              </w:rPr>
-              <w:t xml:space="preserve">. Great variety of </w:t>
-            </w:r>
-            <w:proofErr w:type="gramStart"/>
-            <w:r>
-              <w:rPr>
-                <w:rFonts w:ascii="Times New Roman" w:eastAsia="Times New Roman" w:hAnsi="Times New Roman" w:cs="Times New Roman"/>
-                <w:color w:val="000000"/>
-                <w:sz w:val="18"/>
-                <w:szCs w:val="18"/>
-                <w:lang w:val="en-GB" w:eastAsia="en-GB"/>
-              </w:rPr>
-              <w:t>nice looking</w:t>
-            </w:r>
-            <w:proofErr w:type="gramEnd"/>
-            <w:r>
-              <w:rPr>
-                <w:rFonts w:ascii="Times New Roman" w:eastAsia="Times New Roman" w:hAnsi="Times New Roman" w:cs="Times New Roman"/>
-                <w:color w:val="000000"/>
-                <w:sz w:val="18"/>
-                <w:szCs w:val="18"/>
-                <w:lang w:val="en-GB" w:eastAsia="en-GB"/>
-              </w:rPr>
-              <w:t xml:space="preserve"> visualisations can be created</w:t>
+              <w:t>More comfortable at handling Pandas dataframes. Great variety of nice looking visualisations can be created</w:t>
             </w:r>
           </w:p>
         </w:tc>
@@ -4051,29 +3201,7 @@
                 <w:szCs w:val="18"/>
                 <w:lang w:val="en-GB" w:eastAsia="en-GB"/>
               </w:rPr>
-              <w:t xml:space="preserve">Works efficiently with data frames and arrays. </w:t>
-            </w:r>
-            <w:proofErr w:type="gramStart"/>
-            <w:r>
-              <w:rPr>
-                <w:rFonts w:ascii="Times New Roman" w:eastAsia="Times New Roman" w:hAnsi="Times New Roman" w:cs="Times New Roman"/>
-                <w:color w:val="000000"/>
-                <w:sz w:val="18"/>
-                <w:szCs w:val="18"/>
-                <w:lang w:val="en-GB" w:eastAsia="en-GB"/>
-              </w:rPr>
-              <w:t>Plot(</w:t>
-            </w:r>
-            <w:proofErr w:type="gramEnd"/>
-            <w:r>
-              <w:rPr>
-                <w:rFonts w:ascii="Times New Roman" w:eastAsia="Times New Roman" w:hAnsi="Times New Roman" w:cs="Times New Roman"/>
-                <w:color w:val="000000"/>
-                <w:sz w:val="18"/>
-                <w:szCs w:val="18"/>
-                <w:lang w:val="en-GB" w:eastAsia="en-GB"/>
-              </w:rPr>
-              <w:t>) can be called without parameters.</w:t>
+              <w:t>Works efficiently with data frames and arrays. Plot() can be called without parameters.</w:t>
             </w:r>
           </w:p>
         </w:tc>
@@ -4116,29 +3244,7 @@
                 <w:szCs w:val="18"/>
                 <w:lang w:val="en-GB" w:eastAsia="en-GB"/>
               </w:rPr>
-              <w:t xml:space="preserve">Whole data set is treated as a simple unit and parameters are needed when calling </w:t>
-            </w:r>
-            <w:proofErr w:type="gramStart"/>
-            <w:r>
-              <w:rPr>
-                <w:rFonts w:ascii="Times New Roman" w:eastAsia="Times New Roman" w:hAnsi="Times New Roman" w:cs="Times New Roman"/>
-                <w:color w:val="000000"/>
-                <w:sz w:val="18"/>
-                <w:szCs w:val="18"/>
-                <w:lang w:val="en-GB" w:eastAsia="en-GB"/>
-              </w:rPr>
-              <w:t>plot(</w:t>
-            </w:r>
-            <w:proofErr w:type="gramEnd"/>
-            <w:r>
-              <w:rPr>
-                <w:rFonts w:ascii="Times New Roman" w:eastAsia="Times New Roman" w:hAnsi="Times New Roman" w:cs="Times New Roman"/>
-                <w:color w:val="000000"/>
-                <w:sz w:val="18"/>
-                <w:szCs w:val="18"/>
-                <w:lang w:val="en-GB" w:eastAsia="en-GB"/>
-              </w:rPr>
-              <w:t>).</w:t>
+              <w:t>Whole data set is treated as a simple unit and parameters are needed when calling plot().</w:t>
             </w:r>
           </w:p>
         </w:tc>
@@ -4244,29 +3350,7 @@
           <w:szCs w:val="21"/>
           <w:lang w:val="en-GB" w:eastAsia="en-GB"/>
         </w:rPr>
-        <w:t xml:space="preserve">The repository on </w:t>
-      </w:r>
-      <w:proofErr w:type="spellStart"/>
-      <w:r>
-        <w:rPr>
-          <w:rFonts w:ascii="Helvetica" w:eastAsia="Times New Roman" w:hAnsi="Helvetica" w:cs="Helvetica"/>
-          <w:color w:val="000000"/>
-          <w:sz w:val="21"/>
-          <w:szCs w:val="21"/>
-          <w:lang w:val="en-GB" w:eastAsia="en-GB"/>
-        </w:rPr>
-        <w:t>github</w:t>
-      </w:r>
-      <w:proofErr w:type="spellEnd"/>
-      <w:r>
-        <w:rPr>
-          <w:rFonts w:ascii="Helvetica" w:eastAsia="Times New Roman" w:hAnsi="Helvetica" w:cs="Helvetica"/>
-          <w:color w:val="000000"/>
-          <w:sz w:val="21"/>
-          <w:szCs w:val="21"/>
-          <w:lang w:val="en-GB" w:eastAsia="en-GB"/>
-        </w:rPr>
-        <w:t xml:space="preserve"> (</w:t>
+        <w:t>The repository on github (</w:t>
       </w:r>
       <w:hyperlink r:id="rId10" w:tgtFrame="_blank" w:history="1">
         <w:r>
@@ -4342,42 +3426,8 @@
           <w:szCs w:val="21"/>
           <w:lang w:val="en-GB" w:eastAsia="en-GB"/>
         </w:rPr>
-        <w:t xml:space="preserve">Analysis.py: This is the file to run to create the </w:t>
-      </w:r>
-      <w:proofErr w:type="spellStart"/>
-      <w:r>
-        <w:rPr>
-          <w:rFonts w:ascii="Helvetica" w:eastAsia="Times New Roman" w:hAnsi="Helvetica" w:cs="Helvetica"/>
-          <w:color w:val="000000"/>
-          <w:sz w:val="21"/>
-          <w:szCs w:val="21"/>
-          <w:lang w:val="en-GB" w:eastAsia="en-GB"/>
-        </w:rPr>
-        <w:t>dataframe</w:t>
-      </w:r>
-      <w:proofErr w:type="spellEnd"/>
-      <w:r>
-        <w:rPr>
-          <w:rFonts w:ascii="Helvetica" w:eastAsia="Times New Roman" w:hAnsi="Helvetica" w:cs="Helvetica"/>
-          <w:color w:val="000000"/>
-          <w:sz w:val="21"/>
-          <w:szCs w:val="21"/>
-          <w:lang w:val="en-GB" w:eastAsia="en-GB"/>
-        </w:rPr>
-        <w:t xml:space="preserve"> and </w:t>
-      </w:r>
-      <w:proofErr w:type="gramStart"/>
-      <w:r>
-        <w:rPr>
-          <w:rFonts w:ascii="Helvetica" w:eastAsia="Times New Roman" w:hAnsi="Helvetica" w:cs="Helvetica"/>
-          <w:color w:val="000000"/>
-          <w:sz w:val="21"/>
-          <w:szCs w:val="21"/>
-          <w:lang w:val="en-GB" w:eastAsia="en-GB"/>
-        </w:rPr>
-        <w:t>plots</w:t>
-      </w:r>
-      <w:proofErr w:type="gramEnd"/>
+        <w:t>Analysis.py: This is the file to run to create the dataframe and plots</w:t>
+      </w:r>
     </w:p>
     <w:p>
       <w:pPr>
@@ -4526,20 +3576,8 @@
           <w:szCs w:val="21"/>
           <w:lang w:val="en-GB" w:eastAsia="en-GB"/>
         </w:rPr>
-        <w:t xml:space="preserve"> contains histograms of the variable data it is not segregated by </w:t>
-      </w:r>
-      <w:proofErr w:type="gramStart"/>
-      <w:r>
-        <w:rPr>
-          <w:rFonts w:ascii="Helvetica" w:eastAsia="Times New Roman" w:hAnsi="Helvetica" w:cs="Helvetica"/>
-          <w:color w:val="000000"/>
-          <w:sz w:val="21"/>
-          <w:szCs w:val="21"/>
-          <w:lang w:val="en-GB" w:eastAsia="en-GB"/>
-        </w:rPr>
-        <w:t>species</w:t>
-      </w:r>
-      <w:proofErr w:type="gramEnd"/>
+        <w:t xml:space="preserve"> contains histograms of the variable data it is not segregated by species</w:t>
+      </w:r>
     </w:p>
     <w:p>
       <w:pPr>
@@ -4564,29 +3602,7 @@
           <w:szCs w:val="21"/>
           <w:lang w:val="en-GB" w:eastAsia="en-GB"/>
         </w:rPr>
-        <w:t xml:space="preserve">pairplot.png: This file uses the Seaborn </w:t>
-      </w:r>
-      <w:proofErr w:type="spellStart"/>
-      <w:r>
-        <w:rPr>
-          <w:rFonts w:ascii="Helvetica" w:eastAsia="Times New Roman" w:hAnsi="Helvetica" w:cs="Helvetica"/>
-          <w:color w:val="000000"/>
-          <w:sz w:val="21"/>
-          <w:szCs w:val="21"/>
-          <w:lang w:val="en-GB" w:eastAsia="en-GB"/>
-        </w:rPr>
-        <w:t>parplot</w:t>
-      </w:r>
-      <w:proofErr w:type="spellEnd"/>
-      <w:r>
-        <w:rPr>
-          <w:rFonts w:ascii="Helvetica" w:eastAsia="Times New Roman" w:hAnsi="Helvetica" w:cs="Helvetica"/>
-          <w:color w:val="000000"/>
-          <w:sz w:val="21"/>
-          <w:szCs w:val="21"/>
-          <w:lang w:val="en-GB" w:eastAsia="en-GB"/>
-        </w:rPr>
-        <w:t xml:space="preserve"> function to output multiple scatterplots of two variables. The plots are coloured by species.</w:t>
+        <w:t>pairplot.png: This file uses the Seaborn parplot function to output multiple scatterplots of two variables. The plots are coloured by species.</w:t>
       </w:r>
     </w:p>
     <w:p>
@@ -4612,20 +3628,8 @@
           <w:szCs w:val="21"/>
           <w:lang w:val="en-GB" w:eastAsia="en-GB"/>
         </w:rPr>
-        <w:t xml:space="preserve">summary.txt: Gives a summary of each </w:t>
-      </w:r>
-      <w:proofErr w:type="gramStart"/>
-      <w:r>
-        <w:rPr>
-          <w:rFonts w:ascii="Helvetica" w:eastAsia="Times New Roman" w:hAnsi="Helvetica" w:cs="Helvetica"/>
-          <w:color w:val="000000"/>
-          <w:sz w:val="21"/>
-          <w:szCs w:val="21"/>
-          <w:lang w:val="en-GB" w:eastAsia="en-GB"/>
-        </w:rPr>
-        <w:t>variable</w:t>
-      </w:r>
-      <w:proofErr w:type="gramEnd"/>
+        <w:t>summary.txt: Gives a summary of each variable</w:t>
+      </w:r>
     </w:p>
     <w:p>
       <w:pPr>
@@ -4650,20 +3654,8 @@
           <w:szCs w:val="21"/>
           <w:lang w:val="en-GB" w:eastAsia="en-GB"/>
         </w:rPr>
-        <w:t xml:space="preserve">variablemodule.py: Contains all the code for the functions and importing the </w:t>
-      </w:r>
-      <w:proofErr w:type="gramStart"/>
-      <w:r>
-        <w:rPr>
-          <w:rFonts w:ascii="Helvetica" w:eastAsia="Times New Roman" w:hAnsi="Helvetica" w:cs="Helvetica"/>
-          <w:color w:val="000000"/>
-          <w:sz w:val="21"/>
-          <w:szCs w:val="21"/>
-          <w:lang w:val="en-GB" w:eastAsia="en-GB"/>
-        </w:rPr>
-        <w:t>dataset</w:t>
-      </w:r>
-      <w:proofErr w:type="gramEnd"/>
+        <w:t>variablemodule.py: Contains all the code for the functions and importing the dataset</w:t>
+      </w:r>
     </w:p>
     <w:p>
       <w:pPr>
@@ -4764,6 +3756,7 @@
             <w:docPart w:val="DefaultPlaceholder_-1854013440"/>
           </w:placeholder>
         </w:sdtPr>
+        <w:sdtEndPr/>
         <w:sdtContent>
           <w:r>
             <w:rPr>
@@ -4853,29 +3846,7 @@
           <w:szCs w:val="21"/>
           <w:lang w:val="en-GB" w:eastAsia="en-GB"/>
         </w:rPr>
-        <w:t xml:space="preserve">To import the </w:t>
-      </w:r>
-      <w:proofErr w:type="gramStart"/>
-      <w:r>
-        <w:rPr>
-          <w:rFonts w:ascii="Helvetica" w:eastAsia="Times New Roman" w:hAnsi="Helvetica" w:cs="Helvetica"/>
-          <w:color w:val="000000"/>
-          <w:sz w:val="21"/>
-          <w:szCs w:val="21"/>
-          <w:lang w:val="en-GB" w:eastAsia="en-GB"/>
-        </w:rPr>
-        <w:t>dataset</w:t>
-      </w:r>
-      <w:proofErr w:type="gramEnd"/>
-      <w:r>
-        <w:rPr>
-          <w:rFonts w:ascii="Helvetica" w:eastAsia="Times New Roman" w:hAnsi="Helvetica" w:cs="Helvetica"/>
-          <w:color w:val="000000"/>
-          <w:sz w:val="21"/>
-          <w:szCs w:val="21"/>
-          <w:lang w:val="en-GB" w:eastAsia="en-GB"/>
-        </w:rPr>
-        <w:t xml:space="preserve"> I am using Pandas</w:t>
+        <w:t>To import the dataset I am using Pandas</w:t>
       </w:r>
       <w:sdt>
         <w:sdtPr>
@@ -4892,6 +3863,7 @@
             <w:docPart w:val="DefaultPlaceholder_-1854013440"/>
           </w:placeholder>
         </w:sdtPr>
+        <w:sdtEndPr/>
         <w:sdtContent>
           <w:r>
             <w:rPr>
@@ -4925,7 +3897,6 @@
         </w:rPr>
         <w:t xml:space="preserve"> </w:t>
       </w:r>
-      <w:proofErr w:type="gramStart"/>
       <w:r>
         <w:rPr>
           <w:rFonts w:ascii="Helvetica" w:eastAsia="Times New Roman" w:hAnsi="Helvetica" w:cs="Helvetica"/>
@@ -4944,18 +3915,7 @@
           <w:szCs w:val="21"/>
           <w:lang w:val="en-GB" w:eastAsia="en-GB"/>
         </w:rPr>
-        <w:t>irst</w:t>
-      </w:r>
-      <w:proofErr w:type="gramEnd"/>
-      <w:r>
-        <w:rPr>
-          <w:rFonts w:ascii="Helvetica" w:eastAsia="Times New Roman" w:hAnsi="Helvetica" w:cs="Helvetica"/>
-          <w:color w:val="000000"/>
-          <w:sz w:val="21"/>
-          <w:szCs w:val="21"/>
-          <w:lang w:val="en-GB" w:eastAsia="en-GB"/>
-        </w:rPr>
-        <w:t xml:space="preserve"> I need to import the Pandas library. I have used the alias </w:t>
+        <w:t>irst I need to import the Pandas library. I have used the alias </w:t>
       </w:r>
       <w:r>
         <w:rPr>
@@ -5032,7 +3992,6 @@
           <w:lang w:val="en-GB" w:eastAsia="en-GB"/>
         </w:rPr>
       </w:pPr>
-      <w:proofErr w:type="spellStart"/>
       <w:r>
         <w:rPr>
           <w:rFonts w:ascii="inherit" w:eastAsia="Times New Roman" w:hAnsi="inherit" w:cs="Courier New"/>
@@ -5041,18 +4000,7 @@
           <w:szCs w:val="20"/>
           <w:lang w:val="en-GB" w:eastAsia="en-GB"/>
         </w:rPr>
-        <w:t>datafields</w:t>
-      </w:r>
-      <w:proofErr w:type="spellEnd"/>
-      <w:r>
-        <w:rPr>
-          <w:rFonts w:ascii="inherit" w:eastAsia="Times New Roman" w:hAnsi="inherit" w:cs="Courier New"/>
-          <w:color w:val="000000"/>
-          <w:sz w:val="20"/>
-          <w:szCs w:val="20"/>
-          <w:lang w:val="en-GB" w:eastAsia="en-GB"/>
-        </w:rPr>
-        <w:t xml:space="preserve"> </w:t>
+        <w:t xml:space="preserve">datafields </w:t>
       </w:r>
       <w:r>
         <w:rPr>
@@ -5074,95 +4022,7 @@
           <w:szCs w:val="20"/>
           <w:lang w:val="en-GB" w:eastAsia="en-GB"/>
         </w:rPr>
-        <w:t xml:space="preserve"> </w:t>
-      </w:r>
-      <w:proofErr w:type="spellStart"/>
-      <w:r>
-        <w:rPr>
-          <w:rFonts w:ascii="inherit" w:eastAsia="Times New Roman" w:hAnsi="inherit" w:cs="Courier New"/>
-          <w:color w:val="000000"/>
-          <w:sz w:val="20"/>
-          <w:szCs w:val="20"/>
-          <w:lang w:val="en-GB" w:eastAsia="en-GB"/>
-        </w:rPr>
-        <w:t>sepallen</w:t>
-      </w:r>
-      <w:proofErr w:type="spellEnd"/>
-      <w:r>
-        <w:rPr>
-          <w:rFonts w:ascii="inherit" w:eastAsia="Times New Roman" w:hAnsi="inherit" w:cs="Courier New"/>
-          <w:color w:val="000000"/>
-          <w:sz w:val="20"/>
-          <w:szCs w:val="20"/>
-          <w:lang w:val="en-GB" w:eastAsia="en-GB"/>
-        </w:rPr>
-        <w:t xml:space="preserve">, </w:t>
-      </w:r>
-      <w:proofErr w:type="spellStart"/>
-      <w:r>
-        <w:rPr>
-          <w:rFonts w:ascii="inherit" w:eastAsia="Times New Roman" w:hAnsi="inherit" w:cs="Courier New"/>
-          <w:color w:val="000000"/>
-          <w:sz w:val="20"/>
-          <w:szCs w:val="20"/>
-          <w:lang w:val="en-GB" w:eastAsia="en-GB"/>
-        </w:rPr>
-        <w:t>sepalwid</w:t>
-      </w:r>
-      <w:proofErr w:type="spellEnd"/>
-      <w:r>
-        <w:rPr>
-          <w:rFonts w:ascii="inherit" w:eastAsia="Times New Roman" w:hAnsi="inherit" w:cs="Courier New"/>
-          <w:color w:val="000000"/>
-          <w:sz w:val="20"/>
-          <w:szCs w:val="20"/>
-          <w:lang w:val="en-GB" w:eastAsia="en-GB"/>
-        </w:rPr>
-        <w:t xml:space="preserve">, </w:t>
-      </w:r>
-      <w:proofErr w:type="spellStart"/>
-      <w:r>
-        <w:rPr>
-          <w:rFonts w:ascii="inherit" w:eastAsia="Times New Roman" w:hAnsi="inherit" w:cs="Courier New"/>
-          <w:color w:val="000000"/>
-          <w:sz w:val="20"/>
-          <w:szCs w:val="20"/>
-          <w:lang w:val="en-GB" w:eastAsia="en-GB"/>
-        </w:rPr>
-        <w:t>petallen</w:t>
-      </w:r>
-      <w:proofErr w:type="spellEnd"/>
-      <w:r>
-        <w:rPr>
-          <w:rFonts w:ascii="inherit" w:eastAsia="Times New Roman" w:hAnsi="inherit" w:cs="Courier New"/>
-          <w:color w:val="000000"/>
-          <w:sz w:val="20"/>
-          <w:szCs w:val="20"/>
-          <w:lang w:val="en-GB" w:eastAsia="en-GB"/>
-        </w:rPr>
-        <w:t xml:space="preserve">, </w:t>
-      </w:r>
-      <w:proofErr w:type="spellStart"/>
-      <w:r>
-        <w:rPr>
-          <w:rFonts w:ascii="inherit" w:eastAsia="Times New Roman" w:hAnsi="inherit" w:cs="Courier New"/>
-          <w:color w:val="000000"/>
-          <w:sz w:val="20"/>
-          <w:szCs w:val="20"/>
-          <w:lang w:val="en-GB" w:eastAsia="en-GB"/>
-        </w:rPr>
-        <w:t>petalwid</w:t>
-      </w:r>
-      <w:proofErr w:type="spellEnd"/>
-      <w:r>
-        <w:rPr>
-          <w:rFonts w:ascii="inherit" w:eastAsia="Times New Roman" w:hAnsi="inherit" w:cs="Courier New"/>
-          <w:color w:val="000000"/>
-          <w:sz w:val="20"/>
-          <w:szCs w:val="20"/>
-          <w:lang w:val="en-GB" w:eastAsia="en-GB"/>
-        </w:rPr>
-        <w:t>, species</w:t>
+        <w:t xml:space="preserve"> sepallen, sepalwid, petallen, petalwid, species</w:t>
       </w:r>
     </w:p>
     <w:p>
@@ -5184,29 +4044,7 @@
           <w:szCs w:val="21"/>
           <w:lang w:val="en-GB" w:eastAsia="en-GB"/>
         </w:rPr>
-        <w:t xml:space="preserve">When importing the </w:t>
-      </w:r>
-      <w:proofErr w:type="gramStart"/>
-      <w:r>
-        <w:rPr>
-          <w:rFonts w:ascii="Helvetica" w:eastAsia="Times New Roman" w:hAnsi="Helvetica" w:cs="Helvetica"/>
-          <w:color w:val="000000"/>
-          <w:sz w:val="21"/>
-          <w:szCs w:val="21"/>
-          <w:lang w:val="en-GB" w:eastAsia="en-GB"/>
-        </w:rPr>
-        <w:t>dataset</w:t>
-      </w:r>
-      <w:proofErr w:type="gramEnd"/>
-      <w:r>
-        <w:rPr>
-          <w:rFonts w:ascii="Helvetica" w:eastAsia="Times New Roman" w:hAnsi="Helvetica" w:cs="Helvetica"/>
-          <w:color w:val="000000"/>
-          <w:sz w:val="21"/>
-          <w:szCs w:val="21"/>
-          <w:lang w:val="en-GB" w:eastAsia="en-GB"/>
-        </w:rPr>
-        <w:t xml:space="preserve"> we add the argument </w:t>
+        <w:t>When importing the dataset we add the argument </w:t>
       </w:r>
       <w:r>
         <w:rPr>
@@ -5258,6 +4096,7 @@
           <w:docPart w:val="DefaultPlaceholder_-1854013440"/>
         </w:placeholder>
       </w:sdtPr>
+      <w:sdtEndPr/>
       <w:sdtContent>
         <w:p>
           <w:pPr>
@@ -5444,51 +4283,7 @@
           <w:szCs w:val="21"/>
           <w:lang w:val="en-GB" w:eastAsia="en-GB"/>
         </w:rPr>
-        <w:t xml:space="preserve">There is a </w:t>
-      </w:r>
-      <w:proofErr w:type="spellStart"/>
-      <w:r>
-        <w:rPr>
-          <w:rFonts w:ascii="Helvetica" w:eastAsia="Times New Roman" w:hAnsi="Helvetica" w:cs="Helvetica"/>
-          <w:color w:val="000000"/>
-          <w:sz w:val="21"/>
-          <w:szCs w:val="21"/>
-          <w:lang w:val="en-GB" w:eastAsia="en-GB"/>
-        </w:rPr>
-        <w:t>greate</w:t>
-      </w:r>
-      <w:proofErr w:type="spellEnd"/>
-      <w:r>
-        <w:rPr>
-          <w:rFonts w:ascii="Helvetica" w:eastAsia="Times New Roman" w:hAnsi="Helvetica" w:cs="Helvetica"/>
-          <w:color w:val="000000"/>
-          <w:sz w:val="21"/>
-          <w:szCs w:val="21"/>
-          <w:lang w:val="en-GB" w:eastAsia="en-GB"/>
-        </w:rPr>
-        <w:t xml:space="preserve"> resource </w:t>
-      </w:r>
-      <w:proofErr w:type="gramStart"/>
-      <w:r>
-        <w:rPr>
-          <w:rFonts w:ascii="Helvetica" w:eastAsia="Times New Roman" w:hAnsi="Helvetica" w:cs="Helvetica"/>
-          <w:color w:val="000000"/>
-          <w:sz w:val="21"/>
-          <w:szCs w:val="21"/>
-          <w:lang w:val="en-GB" w:eastAsia="en-GB"/>
-        </w:rPr>
-        <w:t>at :</w:t>
-      </w:r>
-      <w:proofErr w:type="gramEnd"/>
-      <w:r>
-        <w:rPr>
-          <w:rFonts w:ascii="Helvetica" w:eastAsia="Times New Roman" w:hAnsi="Helvetica" w:cs="Helvetica"/>
-          <w:color w:val="000000"/>
-          <w:sz w:val="21"/>
-          <w:szCs w:val="21"/>
-          <w:lang w:val="en-GB" w:eastAsia="en-GB"/>
-        </w:rPr>
-        <w:t> </w:t>
+        <w:t>There is a greate resource at : </w:t>
       </w:r>
       <w:hyperlink r:id="rId14" w:tgtFrame="_blank" w:history="1">
         <w:r>
@@ -5574,7 +4369,6 @@
         </w:rPr>
         <w:t>First I created a simple histogram using the Pandas </w:t>
       </w:r>
-      <w:proofErr w:type="gramStart"/>
       <w:r>
         <w:rPr>
           <w:rFonts w:ascii="Courier New" w:eastAsia="Times New Roman" w:hAnsi="Courier New" w:cs="Courier New"/>
@@ -5585,52 +4379,17 @@
           <w:shd w:val="clear" w:color="auto" w:fill="EFF0F1"/>
           <w:lang w:val="en-GB" w:eastAsia="en-GB"/>
         </w:rPr>
-        <w:t>hist(</w:t>
-      </w:r>
-      <w:proofErr w:type="gramEnd"/>
-      <w:r>
-        <w:rPr>
-          <w:rFonts w:ascii="Courier New" w:eastAsia="Times New Roman" w:hAnsi="Courier New" w:cs="Courier New"/>
-          <w:color w:val="000000"/>
-          <w:sz w:val="21"/>
-          <w:szCs w:val="21"/>
-          <w:bdr w:val="none" w:sz="0" w:space="0" w:color="auto" w:frame="1"/>
-          <w:shd w:val="clear" w:color="auto" w:fill="EFF0F1"/>
-          <w:lang w:val="en-GB" w:eastAsia="en-GB"/>
-        </w:rPr>
-        <w:t>)</w:t>
-      </w:r>
-      <w:r>
-        <w:rPr>
-          <w:rFonts w:ascii="Helvetica" w:eastAsia="Times New Roman" w:hAnsi="Helvetica" w:cs="Helvetica"/>
-          <w:color w:val="000000"/>
-          <w:sz w:val="21"/>
-          <w:szCs w:val="21"/>
-          <w:lang w:val="en-GB" w:eastAsia="en-GB"/>
-        </w:rPr>
-        <w:t xml:space="preserve"> method. </w:t>
-      </w:r>
-      <w:proofErr w:type="spellStart"/>
-      <w:r>
-        <w:rPr>
-          <w:rFonts w:ascii="Helvetica" w:eastAsia="Times New Roman" w:hAnsi="Helvetica" w:cs="Helvetica"/>
-          <w:color w:val="000000"/>
-          <w:sz w:val="21"/>
-          <w:szCs w:val="21"/>
-          <w:lang w:val="en-GB" w:eastAsia="en-GB"/>
-        </w:rPr>
-        <w:t>Thsis</w:t>
-      </w:r>
-      <w:proofErr w:type="spellEnd"/>
-      <w:r>
-        <w:rPr>
-          <w:rFonts w:ascii="Helvetica" w:eastAsia="Times New Roman" w:hAnsi="Helvetica" w:cs="Helvetica"/>
-          <w:color w:val="000000"/>
-          <w:sz w:val="21"/>
-          <w:szCs w:val="21"/>
-          <w:lang w:val="en-GB" w:eastAsia="en-GB"/>
-        </w:rPr>
-        <w:t xml:space="preserve"> automatically creates a histogram of each variable and outputs at one time. From these plots you can see that Sepal Width appears to have normal type distribution a</w:t>
+        <w:t>hist()</w:t>
+      </w:r>
+      <w:r>
+        <w:rPr>
+          <w:rFonts w:ascii="Helvetica" w:eastAsia="Times New Roman" w:hAnsi="Helvetica" w:cs="Helvetica"/>
+          <w:color w:val="000000"/>
+          <w:sz w:val="21"/>
+          <w:szCs w:val="21"/>
+          <w:lang w:val="en-GB" w:eastAsia="en-GB"/>
+        </w:rPr>
+        <w:t> method. Thsis automatically creates a histogram of each variable and outputs at one time. From these plots you can see that Sepal Width appears to have normal type distribution a</w:t>
       </w:r>
     </w:p>
     <w:sdt>
@@ -5648,6 +4407,7 @@
           <w:docPart w:val="DefaultPlaceholder_-1854013440"/>
         </w:placeholder>
       </w:sdtPr>
+      <w:sdtEndPr/>
       <w:sdtContent>
         <w:p>
           <w:pPr>
@@ -5760,8 +4520,6 @@
         </w:rPr>
         <w:t>In order to save the combined plot to the file, we first need to install </w:t>
       </w:r>
-      <w:proofErr w:type="spellStart"/>
-      <w:proofErr w:type="gramStart"/>
       <w:r>
         <w:rPr>
           <w:rFonts w:ascii="Courier New" w:eastAsia="Times New Roman" w:hAnsi="Courier New" w:cs="Courier New"/>
@@ -5774,8 +4532,6 @@
         </w:rPr>
         <w:t>matplotlib.pyplot</w:t>
       </w:r>
-      <w:proofErr w:type="spellEnd"/>
-      <w:proofErr w:type="gramEnd"/>
       <w:r>
         <w:rPr>
           <w:rFonts w:ascii="Helvetica" w:eastAsia="Times New Roman" w:hAnsi="Helvetica" w:cs="Helvetica"/>
@@ -5786,7 +4542,6 @@
         </w:rPr>
         <w:t>. I imported this under the alias </w:t>
       </w:r>
-      <w:proofErr w:type="spellStart"/>
       <w:r>
         <w:rPr>
           <w:rFonts w:ascii="Courier New" w:eastAsia="Times New Roman" w:hAnsi="Courier New" w:cs="Courier New"/>
@@ -5799,7 +4554,6 @@
         </w:rPr>
         <w:t>plt</w:t>
       </w:r>
-      <w:proofErr w:type="spellEnd"/>
       <w:r>
         <w:rPr>
           <w:rFonts w:ascii="Helvetica" w:eastAsia="Times New Roman" w:hAnsi="Helvetica" w:cs="Helvetica"/>
@@ -5810,8 +4564,6 @@
         </w:rPr>
         <w:t> as is common practice. The command to save the figure rather than output to the terminal is </w:t>
       </w:r>
-      <w:proofErr w:type="spellStart"/>
-      <w:proofErr w:type="gramStart"/>
       <w:r>
         <w:rPr>
           <w:rFonts w:ascii="Courier New" w:eastAsia="Times New Roman" w:hAnsi="Courier New" w:cs="Courier New"/>
@@ -5822,21 +4574,7 @@
           <w:shd w:val="clear" w:color="auto" w:fill="EFF0F1"/>
           <w:lang w:val="en-GB" w:eastAsia="en-GB"/>
         </w:rPr>
-        <w:t>plt.savefig</w:t>
-      </w:r>
-      <w:proofErr w:type="spellEnd"/>
-      <w:proofErr w:type="gramEnd"/>
-      <w:r>
-        <w:rPr>
-          <w:rFonts w:ascii="Courier New" w:eastAsia="Times New Roman" w:hAnsi="Courier New" w:cs="Courier New"/>
-          <w:color w:val="000000"/>
-          <w:sz w:val="21"/>
-          <w:szCs w:val="21"/>
-          <w:bdr w:val="none" w:sz="0" w:space="0" w:color="auto" w:frame="1"/>
-          <w:shd w:val="clear" w:color="auto" w:fill="EFF0F1"/>
-          <w:lang w:val="en-GB" w:eastAsia="en-GB"/>
-        </w:rPr>
-        <w:t>()</w:t>
+        <w:t>plt.savefig()</w:t>
       </w:r>
       <w:r>
         <w:rPr>
@@ -5876,6 +4614,7 @@
           <w:docPart w:val="DefaultPlaceholder_-1854013440"/>
         </w:placeholder>
       </w:sdtPr>
+      <w:sdtEndPr/>
       <w:sdtContent>
         <w:p>
           <w:pPr>
@@ -5917,6 +4656,7 @@
           <w:docPart w:val="DefaultPlaceholder_-1854013440"/>
         </w:placeholder>
       </w:sdtPr>
+      <w:sdtEndPr/>
       <w:sdtContent>
         <w:p>
           <w:pPr>
@@ -5962,6 +4702,7 @@
           <w:docPart w:val="DefaultPlaceholder_-1854013440"/>
         </w:placeholder>
       </w:sdtPr>
+      <w:sdtEndPr/>
       <w:sdtContent>
         <w:p>
           <w:pPr>
@@ -6057,6 +4798,7 @@
             <w:docPart w:val="DefaultPlaceholder_-1854013440"/>
           </w:placeholder>
         </w:sdtPr>
+        <w:sdtEndPr/>
         <w:sdtContent>
           <w:r>
             <w:rPr>
@@ -6102,6 +4844,7 @@
             <w:docPart w:val="DefaultPlaceholder_-1854013440"/>
           </w:placeholder>
         </w:sdtPr>
+        <w:sdtEndPr/>
         <w:sdtContent>
           <w:r>
             <w:rPr>
@@ -6138,22 +4881,8 @@
           <w:szCs w:val="27"/>
           <w:lang w:val="en-GB" w:eastAsia="en-GB"/>
         </w:rPr>
-        <w:t xml:space="preserve">Histogram showing </w:t>
-      </w:r>
-      <w:proofErr w:type="gramStart"/>
-      <w:r>
-        <w:rPr>
-          <w:rFonts w:ascii="inherit" w:eastAsia="Times New Roman" w:hAnsi="inherit" w:cs="Helvetica"/>
-          <w:b/>
-          <w:bCs/>
-          <w:color w:val="000000"/>
-          <w:sz w:val="27"/>
-          <w:szCs w:val="27"/>
-          <w:lang w:val="en-GB" w:eastAsia="en-GB"/>
-        </w:rPr>
-        <w:t>species</w:t>
-      </w:r>
-      <w:proofErr w:type="gramEnd"/>
+        <w:t>Histogram showing species</w:t>
+      </w:r>
     </w:p>
     <w:p>
       <w:pPr>
@@ -6168,29 +4897,16 @@
           <w:lang w:val="en-GB" w:eastAsia="en-GB"/>
         </w:rPr>
       </w:pPr>
-      <w:proofErr w:type="gramStart"/>
-      <w:r>
-        <w:rPr>
-          <w:rFonts w:ascii="Helvetica" w:eastAsia="Times New Roman" w:hAnsi="Helvetica" w:cs="Helvetica"/>
-          <w:color w:val="000000"/>
-          <w:sz w:val="21"/>
-          <w:szCs w:val="21"/>
-          <w:lang w:val="en-GB" w:eastAsia="en-GB"/>
-        </w:rPr>
-        <w:t>Next</w:t>
-      </w:r>
-      <w:proofErr w:type="gramEnd"/>
-      <w:r>
-        <w:rPr>
-          <w:rFonts w:ascii="Helvetica" w:eastAsia="Times New Roman" w:hAnsi="Helvetica" w:cs="Helvetica"/>
-          <w:color w:val="000000"/>
-          <w:sz w:val="21"/>
-          <w:szCs w:val="21"/>
-          <w:lang w:val="en-GB" w:eastAsia="en-GB"/>
-        </w:rPr>
-        <w:t xml:space="preserve"> I used the Seaborn library to create a more complicated histogram showing the species of the Iris. To do this import </w:t>
-      </w:r>
-      <w:proofErr w:type="gramStart"/>
+      <w:r>
+        <w:rPr>
+          <w:rFonts w:ascii="Helvetica" w:eastAsia="Times New Roman" w:hAnsi="Helvetica" w:cs="Helvetica"/>
+          <w:color w:val="000000"/>
+          <w:sz w:val="21"/>
+          <w:szCs w:val="21"/>
+          <w:lang w:val="en-GB" w:eastAsia="en-GB"/>
+        </w:rPr>
+        <w:t>Next I used the Seaborn library to create a more complicated histogram showing the species of the Iris. To do this import </w:t>
+      </w:r>
       <w:r>
         <w:rPr>
           <w:rFonts w:ascii="Courier New" w:eastAsia="Times New Roman" w:hAnsi="Courier New" w:cs="Courier New"/>
@@ -6203,7 +4919,6 @@
         </w:rPr>
         <w:t>seaborn</w:t>
       </w:r>
-      <w:proofErr w:type="gramEnd"/>
     </w:p>
     <w:sdt>
       <w:sdtPr>
@@ -6220,6 +4935,7 @@
           <w:docPart w:val="DefaultPlaceholder_-1854013440"/>
         </w:placeholder>
       </w:sdtPr>
+      <w:sdtEndPr/>
       <w:sdtContent>
         <w:p>
           <w:pPr>
@@ -6317,22 +5033,8 @@
           <w:szCs w:val="20"/>
           <w:lang w:val="en-GB" w:eastAsia="en-GB"/>
         </w:rPr>
-        <w:t xml:space="preserve"> </w:t>
-      </w:r>
-      <w:proofErr w:type="spellStart"/>
-      <w:proofErr w:type="gramStart"/>
-      <w:r>
-        <w:rPr>
-          <w:rFonts w:ascii="inherit" w:eastAsia="Times New Roman" w:hAnsi="inherit" w:cs="Courier New"/>
-          <w:color w:val="000000"/>
-          <w:sz w:val="20"/>
-          <w:szCs w:val="20"/>
-          <w:lang w:val="en-GB" w:eastAsia="en-GB"/>
-        </w:rPr>
-        <w:t>sns</w:t>
-      </w:r>
-      <w:proofErr w:type="spellEnd"/>
-      <w:proofErr w:type="gramEnd"/>
+        <w:t xml:space="preserve"> sns</w:t>
+      </w:r>
     </w:p>
     <w:p>
       <w:pPr>
@@ -6419,32 +5121,8 @@
           <w:szCs w:val="21"/>
           <w:lang w:val="en-GB" w:eastAsia="en-GB"/>
         </w:rPr>
-        <w:t xml:space="preserve">The format for creating a </w:t>
-      </w:r>
-      <w:proofErr w:type="spellStart"/>
-      <w:r>
-        <w:rPr>
-          <w:rFonts w:ascii="Helvetica" w:eastAsia="Times New Roman" w:hAnsi="Helvetica" w:cs="Helvetica"/>
-          <w:color w:val="000000"/>
-          <w:sz w:val="21"/>
-          <w:szCs w:val="21"/>
-          <w:lang w:val="en-GB" w:eastAsia="en-GB"/>
-        </w:rPr>
-        <w:t>histplot</w:t>
-      </w:r>
-      <w:proofErr w:type="spellEnd"/>
-      <w:r>
-        <w:rPr>
-          <w:rFonts w:ascii="Helvetica" w:eastAsia="Times New Roman" w:hAnsi="Helvetica" w:cs="Helvetica"/>
-          <w:color w:val="000000"/>
-          <w:sz w:val="21"/>
-          <w:szCs w:val="21"/>
-          <w:lang w:val="en-GB" w:eastAsia="en-GB"/>
-        </w:rPr>
-        <w:t xml:space="preserve"> in seaborn is </w:t>
-      </w:r>
-      <w:proofErr w:type="spellStart"/>
-      <w:proofErr w:type="gramStart"/>
+        <w:t>The format for creating a histplot in seaborn is </w:t>
+      </w:r>
       <w:r>
         <w:rPr>
           <w:rFonts w:ascii="Courier New" w:eastAsia="Times New Roman" w:hAnsi="Courier New" w:cs="Courier New"/>
@@ -6455,21 +5133,7 @@
           <w:shd w:val="clear" w:color="auto" w:fill="EFF0F1"/>
           <w:lang w:val="en-GB" w:eastAsia="en-GB"/>
         </w:rPr>
-        <w:t>sns.histplot</w:t>
-      </w:r>
-      <w:proofErr w:type="spellEnd"/>
-      <w:proofErr w:type="gramEnd"/>
-      <w:r>
-        <w:rPr>
-          <w:rFonts w:ascii="Courier New" w:eastAsia="Times New Roman" w:hAnsi="Courier New" w:cs="Courier New"/>
-          <w:color w:val="000000"/>
-          <w:sz w:val="21"/>
-          <w:szCs w:val="21"/>
-          <w:bdr w:val="none" w:sz="0" w:space="0" w:color="auto" w:frame="1"/>
-          <w:shd w:val="clear" w:color="auto" w:fill="EFF0F1"/>
-          <w:lang w:val="en-GB" w:eastAsia="en-GB"/>
-        </w:rPr>
-        <w:t>()</w:t>
+        <w:t>sns.histplot()</w:t>
       </w:r>
       <w:r>
         <w:rPr>
@@ -6508,6 +5172,7 @@
             <w:docPart w:val="DefaultPlaceholder_-1854013440"/>
           </w:placeholder>
         </w:sdtPr>
+        <w:sdtEndPr/>
         <w:sdtContent>
           <w:r>
             <w:rPr>
@@ -6617,29 +5282,7 @@
           <w:szCs w:val="20"/>
           <w:lang w:val="en-GB" w:eastAsia="en-GB"/>
         </w:rPr>
-        <w:t xml:space="preserve"> </w:t>
-      </w:r>
-      <w:proofErr w:type="spellStart"/>
-      <w:r>
-        <w:rPr>
-          <w:rFonts w:ascii="inherit" w:eastAsia="Times New Roman" w:hAnsi="inherit" w:cs="Courier New"/>
-          <w:color w:val="000000"/>
-          <w:sz w:val="20"/>
-          <w:szCs w:val="20"/>
-          <w:lang w:val="en-GB" w:eastAsia="en-GB"/>
-        </w:rPr>
-        <w:t>datafields</w:t>
-      </w:r>
-      <w:proofErr w:type="spellEnd"/>
-      <w:r>
-        <w:rPr>
-          <w:rFonts w:ascii="inherit" w:eastAsia="Times New Roman" w:hAnsi="inherit" w:cs="Courier New"/>
-          <w:color w:val="000000"/>
-          <w:sz w:val="20"/>
-          <w:szCs w:val="20"/>
-          <w:lang w:val="en-GB" w:eastAsia="en-GB"/>
-        </w:rPr>
-        <w:t>:</w:t>
+        <w:t xml:space="preserve"> datafields:</w:t>
       </w:r>
     </w:p>
     <w:p>
@@ -6702,18 +5345,7 @@
           <w:szCs w:val="20"/>
           <w:lang w:val="en-GB" w:eastAsia="en-GB"/>
         </w:rPr>
-        <w:t xml:space="preserve"> </w:t>
-      </w:r>
-      <w:proofErr w:type="gramStart"/>
-      <w:r>
-        <w:rPr>
-          <w:rFonts w:ascii="inherit" w:eastAsia="Times New Roman" w:hAnsi="inherit" w:cs="Courier New"/>
-          <w:color w:val="000000"/>
-          <w:sz w:val="20"/>
-          <w:szCs w:val="20"/>
-          <w:lang w:val="en-GB" w:eastAsia="en-GB"/>
-        </w:rPr>
-        <w:t xml:space="preserve">name </w:t>
+        <w:t xml:space="preserve"> name </w:t>
       </w:r>
       <w:r>
         <w:rPr>
@@ -6725,20 +5357,7 @@
           <w:szCs w:val="20"/>
           <w:lang w:val="en-GB" w:eastAsia="en-GB"/>
         </w:rPr>
-        <w:t>!</w:t>
-      </w:r>
-      <w:proofErr w:type="gramEnd"/>
-      <w:r>
-        <w:rPr>
-          <w:rFonts w:ascii="inherit" w:eastAsia="Times New Roman" w:hAnsi="inherit" w:cs="Courier New"/>
-          <w:b/>
-          <w:bCs/>
-          <w:color w:val="AA22FF"/>
-          <w:sz w:val="20"/>
-          <w:szCs w:val="20"/>
-          <w:lang w:val="en-GB" w:eastAsia="en-GB"/>
-        </w:rPr>
-        <w:t>=</w:t>
+        <w:t>!=</w:t>
       </w:r>
       <w:r>
         <w:rPr>
@@ -6789,31 +5408,7 @@
           <w:szCs w:val="20"/>
           <w:lang w:val="en-GB" w:eastAsia="en-GB"/>
         </w:rPr>
-        <w:t xml:space="preserve">            </w:t>
-      </w:r>
-      <w:proofErr w:type="spellStart"/>
-      <w:proofErr w:type="gramStart"/>
-      <w:r>
-        <w:rPr>
-          <w:rFonts w:ascii="inherit" w:eastAsia="Times New Roman" w:hAnsi="inherit" w:cs="Courier New"/>
-          <w:color w:val="000000"/>
-          <w:sz w:val="20"/>
-          <w:szCs w:val="20"/>
-          <w:lang w:val="en-GB" w:eastAsia="en-GB"/>
-        </w:rPr>
-        <w:t>sns.histplot</w:t>
-      </w:r>
-      <w:proofErr w:type="spellEnd"/>
-      <w:proofErr w:type="gramEnd"/>
-      <w:r>
-        <w:rPr>
-          <w:rFonts w:ascii="inherit" w:eastAsia="Times New Roman" w:hAnsi="inherit" w:cs="Courier New"/>
-          <w:color w:val="000000"/>
-          <w:sz w:val="20"/>
-          <w:szCs w:val="20"/>
-          <w:lang w:val="en-GB" w:eastAsia="en-GB"/>
-        </w:rPr>
-        <w:t>(data</w:t>
+        <w:t xml:space="preserve">            sns.histplot(data</w:t>
       </w:r>
       <w:r>
         <w:rPr>
@@ -6827,7 +5422,6 @@
         </w:rPr>
         <w:t>=</w:t>
       </w:r>
-      <w:proofErr w:type="spellStart"/>
       <w:r>
         <w:rPr>
           <w:rFonts w:ascii="inherit" w:eastAsia="Times New Roman" w:hAnsi="inherit" w:cs="Courier New"/>
@@ -6836,18 +5430,7 @@
           <w:szCs w:val="20"/>
           <w:lang w:val="en-GB" w:eastAsia="en-GB"/>
         </w:rPr>
-        <w:t>dataf</w:t>
-      </w:r>
-      <w:proofErr w:type="spellEnd"/>
-      <w:r>
-        <w:rPr>
-          <w:rFonts w:ascii="inherit" w:eastAsia="Times New Roman" w:hAnsi="inherit" w:cs="Courier New"/>
-          <w:color w:val="000000"/>
-          <w:sz w:val="20"/>
-          <w:szCs w:val="20"/>
-          <w:lang w:val="en-GB" w:eastAsia="en-GB"/>
-        </w:rPr>
-        <w:t>, x</w:t>
+        <w:t>dataf, x</w:t>
       </w:r>
       <w:r>
         <w:rPr>
@@ -6891,20 +5474,8 @@
           <w:szCs w:val="20"/>
           <w:lang w:val="en-GB" w:eastAsia="en-GB"/>
         </w:rPr>
-        <w:t xml:space="preserve">species, </w:t>
-      </w:r>
-      <w:proofErr w:type="spellStart"/>
-      <w:r>
-        <w:rPr>
-          <w:rFonts w:ascii="inherit" w:eastAsia="Times New Roman" w:hAnsi="inherit" w:cs="Courier New"/>
-          <w:color w:val="000000"/>
-          <w:sz w:val="20"/>
-          <w:szCs w:val="20"/>
-          <w:lang w:val="en-GB" w:eastAsia="en-GB"/>
-        </w:rPr>
-        <w:t>binwidth</w:t>
-      </w:r>
-      <w:proofErr w:type="spellEnd"/>
+        <w:t>species, binwidth</w:t>
+      </w:r>
       <w:r>
         <w:rPr>
           <w:rFonts w:ascii="inherit" w:eastAsia="Times New Roman" w:hAnsi="inherit" w:cs="Courier New"/>
@@ -6976,31 +5547,7 @@
           <w:szCs w:val="20"/>
           <w:lang w:val="en-GB" w:eastAsia="en-GB"/>
         </w:rPr>
-        <w:t xml:space="preserve">            </w:t>
-      </w:r>
-      <w:proofErr w:type="spellStart"/>
-      <w:proofErr w:type="gramStart"/>
-      <w:r>
-        <w:rPr>
-          <w:rFonts w:ascii="inherit" w:eastAsia="Times New Roman" w:hAnsi="inherit" w:cs="Courier New"/>
-          <w:color w:val="000000"/>
-          <w:sz w:val="20"/>
-          <w:szCs w:val="20"/>
-          <w:lang w:val="en-GB" w:eastAsia="en-GB"/>
-        </w:rPr>
-        <w:t>plt.savefig</w:t>
-      </w:r>
-      <w:proofErr w:type="spellEnd"/>
-      <w:proofErr w:type="gramEnd"/>
-      <w:r>
-        <w:rPr>
-          <w:rFonts w:ascii="inherit" w:eastAsia="Times New Roman" w:hAnsi="inherit" w:cs="Courier New"/>
-          <w:color w:val="000000"/>
-          <w:sz w:val="20"/>
-          <w:szCs w:val="20"/>
-          <w:lang w:val="en-GB" w:eastAsia="en-GB"/>
-        </w:rPr>
-        <w:t>(name</w:t>
+        <w:t xml:space="preserve">            plt.savefig(name</w:t>
       </w:r>
       <w:r>
         <w:rPr>
@@ -7032,29 +5579,7 @@
           <w:szCs w:val="20"/>
           <w:lang w:val="en-GB" w:eastAsia="en-GB"/>
         </w:rPr>
-        <w:t>'.</w:t>
-      </w:r>
-      <w:proofErr w:type="spellStart"/>
-      <w:r>
-        <w:rPr>
-          <w:rFonts w:ascii="inherit" w:eastAsia="Times New Roman" w:hAnsi="inherit" w:cs="Courier New"/>
-          <w:color w:val="BA2121"/>
-          <w:sz w:val="20"/>
-          <w:szCs w:val="20"/>
-          <w:lang w:val="en-GB" w:eastAsia="en-GB"/>
-        </w:rPr>
-        <w:t>png</w:t>
-      </w:r>
-      <w:proofErr w:type="spellEnd"/>
-      <w:r>
-        <w:rPr>
-          <w:rFonts w:ascii="inherit" w:eastAsia="Times New Roman" w:hAnsi="inherit" w:cs="Courier New"/>
-          <w:color w:val="BA2121"/>
-          <w:sz w:val="20"/>
-          <w:szCs w:val="20"/>
-          <w:lang w:val="en-GB" w:eastAsia="en-GB"/>
-        </w:rPr>
-        <w:t>'</w:t>
+        <w:t>'.png'</w:t>
       </w:r>
       <w:r>
         <w:rPr>
@@ -7166,27 +5691,15 @@
           <w:lang w:val="en-GB" w:eastAsia="en-GB"/>
         </w:rPr>
       </w:pPr>
-      <w:proofErr w:type="spellStart"/>
-      <w:r>
-        <w:rPr>
-          <w:rFonts w:ascii="Helvetica" w:eastAsia="Times New Roman" w:hAnsi="Helvetica" w:cs="Helvetica"/>
-          <w:color w:val="000000"/>
-          <w:sz w:val="21"/>
-          <w:szCs w:val="21"/>
-          <w:lang w:val="en-GB" w:eastAsia="en-GB"/>
-        </w:rPr>
-        <w:t>Historgrams</w:t>
-      </w:r>
-      <w:proofErr w:type="spellEnd"/>
-      <w:r>
-        <w:rPr>
-          <w:rFonts w:ascii="Helvetica" w:eastAsia="Times New Roman" w:hAnsi="Helvetica" w:cs="Helvetica"/>
-          <w:color w:val="000000"/>
-          <w:sz w:val="21"/>
-          <w:szCs w:val="21"/>
-          <w:lang w:val="en-GB" w:eastAsia="en-GB"/>
-        </w:rPr>
-        <w:t xml:space="preserve"> to be saved to the repository </w:t>
+      <w:r>
+        <w:rPr>
+          <w:rFonts w:ascii="Helvetica" w:eastAsia="Times New Roman" w:hAnsi="Helvetica" w:cs="Helvetica"/>
+          <w:color w:val="000000"/>
+          <w:sz w:val="21"/>
+          <w:szCs w:val="21"/>
+          <w:lang w:val="en-GB" w:eastAsia="en-GB"/>
+        </w:rPr>
+        <w:t>Historgrams to be saved to the repository </w:t>
       </w:r>
       <w:hyperlink r:id="rId17" w:tgtFrame="_blank" w:history="1">
         <w:r>
@@ -7271,6 +5784,7 @@
             <w:docPart w:val="DefaultPlaceholder_-1854013440"/>
           </w:placeholder>
         </w:sdtPr>
+        <w:sdtEndPr/>
         <w:sdtContent>
           <w:r>
             <w:rPr>
@@ -7356,7 +5870,7 @@
           <w:szCs w:val="33"/>
           <w:lang w:val="en-GB" w:eastAsia="en-GB"/>
         </w:rPr>
-        <w:t>examples of interesting analyses that others have pursued based on</w:t>
+        <w:t>ex</w:t>
       </w:r>
     </w:p>
     <w:p>
@@ -7378,20 +5892,8 @@
           <w:szCs w:val="21"/>
           <w:lang w:val="en-GB" w:eastAsia="en-GB"/>
         </w:rPr>
-        <w:t xml:space="preserve">the data set will be </w:t>
-      </w:r>
-      <w:proofErr w:type="gramStart"/>
-      <w:r>
-        <w:rPr>
-          <w:rFonts w:ascii="Helvetica" w:eastAsia="Times New Roman" w:hAnsi="Helvetica" w:cs="Helvetica"/>
-          <w:color w:val="000000"/>
-          <w:sz w:val="21"/>
-          <w:szCs w:val="21"/>
-          <w:lang w:val="en-GB" w:eastAsia="en-GB"/>
-        </w:rPr>
-        <w:t>discussed</w:t>
-      </w:r>
-      <w:proofErr w:type="gramEnd"/>
+        <w:t>the data set will be discussed</w:t>
+      </w:r>
     </w:p>
     <w:p>
       <w:pPr>
@@ -7493,6 +5995,7 @@
           <w:docPart w:val="DefaultPlaceholder_-1854013440"/>
         </w:placeholder>
       </w:sdtPr>
+      <w:sdtEndPr/>
       <w:sdtContent>
         <w:p>
           <w:pPr>
@@ -7525,6 +6028,7 @@
           <w:docPart w:val="DefaultPlaceholder_-1854013440"/>
         </w:placeholder>
       </w:sdtPr>
+      <w:sdtEndPr/>
       <w:sdtContent>
         <w:p>
           <w:pPr>
@@ -7573,35 +6077,7 @@
               <w:rFonts w:eastAsia="Times New Roman"/>
             </w:rPr>
             <w:tab/>
-            <w:t xml:space="preserve">E. A. The </w:t>
-          </w:r>
-          <w:proofErr w:type="spellStart"/>
-          <w:r>
-            <w:rPr>
-              <w:rFonts w:eastAsia="Times New Roman"/>
-            </w:rPr>
-            <w:t>IRISes</w:t>
-          </w:r>
-          <w:proofErr w:type="spellEnd"/>
-          <w:r>
-            <w:rPr>
-              <w:rFonts w:eastAsia="Times New Roman"/>
-            </w:rPr>
-            <w:t xml:space="preserve"> of the Gaspe peninsula. Bulletin American IRIS Society [Internet]. 1935 [cited 2023 May 4</w:t>
-          </w:r>
-          <w:proofErr w:type="gramStart"/>
-          <w:r>
-            <w:rPr>
-              <w:rFonts w:eastAsia="Times New Roman"/>
-            </w:rPr>
-            <w:t>];39:2</w:t>
-          </w:r>
-          <w:proofErr w:type="gramEnd"/>
-          <w:r>
-            <w:rPr>
-              <w:rFonts w:eastAsia="Times New Roman"/>
-            </w:rPr>
-            <w:t>–15. Available from: https://cir.nii.ac.jp/crid/1574231874415574912</w:t>
+            <w:t>E. A. The IRISes of the Gaspe peninsula. Bulletin American IRIS Society [Internet]. 1935 [cited 2023 May 4];39:2–15. Available from: https://cir.nii.ac.jp/crid/1574231874415574912</w:t>
           </w:r>
         </w:p>
         <w:p>
@@ -7690,7 +6166,6 @@
             <w:rPr>
               <w:rFonts w:eastAsia="Times New Roman"/>
             </w:rPr>
-            <w:lastRenderedPageBreak/>
             <w:t>6.</w:t>
           </w:r>
           <w:r>
@@ -7698,20 +6173,7 @@
               <w:rFonts w:eastAsia="Times New Roman"/>
             </w:rPr>
             <w:tab/>
-          </w:r>
-          <w:proofErr w:type="spellStart"/>
-          <w:r>
-            <w:rPr>
-              <w:rFonts w:eastAsia="Times New Roman"/>
-            </w:rPr>
-            <w:t>AETiC</w:t>
-          </w:r>
-          <w:proofErr w:type="spellEnd"/>
-          <w:r>
-            <w:rPr>
-              <w:rFonts w:eastAsia="Times New Roman"/>
-            </w:rPr>
-            <w:t xml:space="preserve"> &gt;&gt; Archive [Internet]. [cited 2023 May 8]. Available from: http://aetic.theiaer.org/archive/v7/v7n1/p5.html</w:t>
+            <w:t>AETiC &gt;&gt; Archive [Internet]. [cited 2023 May 8]. Available from: http://aetic.theiaer.org/archive/v7/v7n1/p5.html</w:t>
           </w:r>
         </w:p>
         <w:p>
@@ -7728,6 +6190,7 @@
             <w:rPr>
               <w:rFonts w:eastAsia="Times New Roman"/>
             </w:rPr>
+            <w:lastRenderedPageBreak/>
             <w:t>7.</w:t>
           </w:r>
           <w:r>
@@ -7735,34 +6198,7 @@
               <w:rFonts w:eastAsia="Times New Roman"/>
             </w:rPr>
             <w:tab/>
-          </w:r>
-          <w:proofErr w:type="spellStart"/>
-          <w:r>
-            <w:rPr>
-              <w:rFonts w:eastAsia="Times New Roman"/>
-            </w:rPr>
-            <w:t>Poudevigne</w:t>
-          </w:r>
-          <w:proofErr w:type="spellEnd"/>
-          <w:r>
-            <w:rPr>
-              <w:rFonts w:eastAsia="Times New Roman"/>
-            </w:rPr>
-            <w:t xml:space="preserve">-Durance T, Jones OD, Qin Y. </w:t>
-          </w:r>
-          <w:proofErr w:type="spellStart"/>
-          <w:r>
-            <w:rPr>
-              <w:rFonts w:eastAsia="Times New Roman"/>
-            </w:rPr>
-            <w:t>MaWGAN</w:t>
-          </w:r>
-          <w:proofErr w:type="spellEnd"/>
-          <w:r>
-            <w:rPr>
-              <w:rFonts w:eastAsia="Times New Roman"/>
-            </w:rPr>
-            <w:t>: A Generative Adversarial Network to Create Synthetic Data from Datasets with Missing Data. Electronics 2022, Vol 11, Page 837 [Internet]. 2022 Mar 8 [cited 2023 May 8];11(6):837. Available from: https://www.mdpi.com/2079-9292/11/6/837/htm</w:t>
+            <w:t>Poudevigne-Durance T, Jones OD, Qin Y. MaWGAN: A Generative Adversarial Network to Create Synthetic Data from Datasets with Missing Data. Electronics 2022, Vol 11, Page 837 [Internet]. 2022 Mar 8 [cited 2023 May 8];11(6):837. Available from: https://www.mdpi.com/2079-9292/11/6/837/htm</w:t>
           </w:r>
         </w:p>
         <w:p>
@@ -7906,21 +6342,7 @@
               <w:rFonts w:eastAsia="Times New Roman"/>
             </w:rPr>
             <w:tab/>
-            <w:t xml:space="preserve">Waskom M. seaborn: statistical data visualization. J Open Source </w:t>
-          </w:r>
-          <w:proofErr w:type="spellStart"/>
-          <w:r>
-            <w:rPr>
-              <w:rFonts w:eastAsia="Times New Roman"/>
-            </w:rPr>
-            <w:t>Softw</w:t>
-          </w:r>
-          <w:proofErr w:type="spellEnd"/>
-          <w:r>
-            <w:rPr>
-              <w:rFonts w:eastAsia="Times New Roman"/>
-            </w:rPr>
-            <w:t xml:space="preserve">. 2021 Apr 6;6(60):3021. </w:t>
+            <w:t xml:space="preserve">Waskom M. seaborn: statistical data visualization. J Open Source Softw. 2021 Apr 6;6(60):3021. </w:t>
           </w:r>
         </w:p>
         <w:p>
@@ -7944,21 +6366,7 @@
               <w:rFonts w:eastAsia="Times New Roman"/>
             </w:rPr>
             <w:tab/>
-            <w:t xml:space="preserve">Waskom M. seaborn: statistical data visualization. J Open Source </w:t>
-          </w:r>
-          <w:proofErr w:type="spellStart"/>
-          <w:r>
-            <w:rPr>
-              <w:rFonts w:eastAsia="Times New Roman"/>
-            </w:rPr>
-            <w:t>Softw</w:t>
-          </w:r>
-          <w:proofErr w:type="spellEnd"/>
-          <w:r>
-            <w:rPr>
-              <w:rFonts w:eastAsia="Times New Roman"/>
-            </w:rPr>
-            <w:t xml:space="preserve">. 2021 Apr 6;6(60):3021. </w:t>
+            <w:t xml:space="preserve">Waskom M. seaborn: statistical data visualization. J Open Source Softw. 2021 Apr 6;6(60):3021. </w:t>
           </w:r>
         </w:p>
         <w:p>
@@ -7982,21 +6390,7 @@
               <w:rFonts w:eastAsia="Times New Roman"/>
             </w:rPr>
             <w:tab/>
-            <w:t xml:space="preserve">Difference Between Matplotlib VS Seaborn - </w:t>
-          </w:r>
-          <w:proofErr w:type="spellStart"/>
-          <w:r>
-            <w:rPr>
-              <w:rFonts w:eastAsia="Times New Roman"/>
-            </w:rPr>
-            <w:t>GeeksforGeeks</w:t>
-          </w:r>
-          <w:proofErr w:type="spellEnd"/>
-          <w:r>
-            <w:rPr>
-              <w:rFonts w:eastAsia="Times New Roman"/>
-            </w:rPr>
-            <w:t xml:space="preserve"> [Internet]. [cited 2023 May 8]. Available from: https://www.geeksforgeeks.org/difference-between-matplotlib-vs-seaborn/</w:t>
+            <w:t>Difference Between Matplotlib VS Seaborn - GeeksforGeeks [Internet]. [cited 2023 May 8]. Available from: https://www.geeksforgeeks.org/difference-between-matplotlib-vs-seaborn/</w:t>
           </w:r>
         </w:p>
         <w:p>
@@ -8020,35 +6414,7 @@
               <w:rFonts w:eastAsia="Times New Roman"/>
             </w:rPr>
             <w:tab/>
-            <w:t xml:space="preserve">Get unique values from a column in Pandas </w:t>
-          </w:r>
-          <w:proofErr w:type="spellStart"/>
-          <w:r>
-            <w:rPr>
-              <w:rFonts w:eastAsia="Times New Roman"/>
-            </w:rPr>
-            <w:t>DataFrame</w:t>
-          </w:r>
-          <w:proofErr w:type="spellEnd"/>
-          <w:r>
-            <w:rPr>
-              <w:rFonts w:eastAsia="Times New Roman"/>
-            </w:rPr>
-            <w:t xml:space="preserve"> - </w:t>
-          </w:r>
-          <w:proofErr w:type="spellStart"/>
-          <w:r>
-            <w:rPr>
-              <w:rFonts w:eastAsia="Times New Roman"/>
-            </w:rPr>
-            <w:t>GeeksforGeeks</w:t>
-          </w:r>
-          <w:proofErr w:type="spellEnd"/>
-          <w:r>
-            <w:rPr>
-              <w:rFonts w:eastAsia="Times New Roman"/>
-            </w:rPr>
-            <w:t xml:space="preserve"> [Internet]. [cited 2023 May 8]. Available from: https://www.geeksforgeeks.org/get-unique-values-from-a-column-in-pandas-dataframe/</w:t>
+            <w:t>Get unique values from a column in Pandas DataFrame - GeeksforGeeks [Internet]. [cited 2023 May 8]. Available from: https://www.geeksforgeeks.org/get-unique-values-from-a-column-in-pandas-dataframe/</w:t>
           </w:r>
         </w:p>
         <w:p>
@@ -8072,21 +6438,7 @@
               <w:rFonts w:eastAsia="Times New Roman"/>
             </w:rPr>
             <w:tab/>
-            <w:t xml:space="preserve">Writing to file in Python - </w:t>
-          </w:r>
-          <w:proofErr w:type="spellStart"/>
-          <w:r>
-            <w:rPr>
-              <w:rFonts w:eastAsia="Times New Roman"/>
-            </w:rPr>
-            <w:t>GeeksforGeeks</w:t>
-          </w:r>
-          <w:proofErr w:type="spellEnd"/>
-          <w:r>
-            <w:rPr>
-              <w:rFonts w:eastAsia="Times New Roman"/>
-            </w:rPr>
-            <w:t xml:space="preserve"> [Internet]. [cited 2023 May 8]. Available from: https://www.geeksforgeeks.org/writing-to-file-in-python/</w:t>
+            <w:t>Writing to file in Python - GeeksforGeeks [Internet]. [cited 2023 May 8]. Available from: https://www.geeksforgeeks.org/writing-to-file-in-python/</w:t>
           </w:r>
         </w:p>
         <w:p>
@@ -8182,20 +6534,7 @@
               <w:rFonts w:eastAsia="Times New Roman"/>
             </w:rPr>
             <w:tab/>
-          </w:r>
-          <w:proofErr w:type="spellStart"/>
-          <w:r>
-            <w:rPr>
-              <w:rFonts w:eastAsia="Times New Roman"/>
-            </w:rPr>
-            <w:t>pandas.DataFrame.min</w:t>
-          </w:r>
-          <w:proofErr w:type="spellEnd"/>
-          <w:r>
-            <w:rPr>
-              <w:rFonts w:eastAsia="Times New Roman"/>
-            </w:rPr>
-            <w:t xml:space="preserve"> — pandas 2.0.1 documentation [Internet]. [cited 2023 May 8]. Available from: https://pandas.pydata.org/pandas-docs/stable/reference/api/pandas.DataFrame.min.html</w:t>
+            <w:t>pandas.DataFrame.min — pandas 2.0.1 documentation [Internet]. [cited 2023 May 8]. Available from: https://pandas.pydata.org/pandas-docs/stable/reference/api/pandas.DataFrame.min.html</w:t>
           </w:r>
         </w:p>
         <w:p>
@@ -8208,7 +6547,6 @@
               <w:rFonts w:eastAsia="Times New Roman"/>
             </w:rPr>
           </w:pPr>
-          <w:proofErr w:type="gramStart"/>
           <w:r>
             <w:rPr>
               <w:rFonts w:eastAsia="Times New Roman"/>
@@ -8220,21 +6558,7 @@
               <w:rFonts w:eastAsia="Times New Roman"/>
             </w:rPr>
             <w:tab/>
-          </w:r>
-          <w:proofErr w:type="spellStart"/>
-          <w:r>
-            <w:rPr>
-              <w:rFonts w:eastAsia="Times New Roman"/>
-            </w:rPr>
-            <w:t>pandas.DataFrame.mode</w:t>
-          </w:r>
-          <w:proofErr w:type="spellEnd"/>
-          <w:proofErr w:type="gramEnd"/>
-          <w:r>
-            <w:rPr>
-              <w:rFonts w:eastAsia="Times New Roman"/>
-            </w:rPr>
-            <w:t xml:space="preserve"> — pandas 2.0.1 documentation [Internet]. [cited 2023 May 8]. Available from: https://pandas.pydata.org/pandas-docs/stable/reference/api/pandas.DataFrame.mode.html</w:t>
+            <w:t>pandas.DataFrame.mode — pandas 2.0.1 documentation [Internet]. [cited 2023 May 8]. Available from: https://pandas.pydata.org/pandas-docs/stable/reference/api/pandas.DataFrame.mode.html</w:t>
           </w:r>
         </w:p>
         <w:p>
@@ -8247,7 +6571,6 @@
               <w:rFonts w:eastAsia="Times New Roman"/>
             </w:rPr>
           </w:pPr>
-          <w:proofErr w:type="gramStart"/>
           <w:r>
             <w:rPr>
               <w:rFonts w:eastAsia="Times New Roman"/>
@@ -8260,21 +6583,7 @@
               <w:rFonts w:eastAsia="Times New Roman"/>
             </w:rPr>
             <w:tab/>
-          </w:r>
-          <w:proofErr w:type="spellStart"/>
-          <w:r>
-            <w:rPr>
-              <w:rFonts w:eastAsia="Times New Roman"/>
-            </w:rPr>
-            <w:t>pandas.DataFrame.median</w:t>
-          </w:r>
-          <w:proofErr w:type="spellEnd"/>
-          <w:proofErr w:type="gramEnd"/>
-          <w:r>
-            <w:rPr>
-              <w:rFonts w:eastAsia="Times New Roman"/>
-            </w:rPr>
-            <w:t xml:space="preserve"> — pandas 2.0.1 documentation [Internet]. [cited 2023 May 8]. Available from: https://pandas.pydata.org/pandas-docs/stable/reference/api/pandas.DataFrame.median.html</w:t>
+            <w:t>pandas.DataFrame.median — pandas 2.0.1 documentation [Internet]. [cited 2023 May 8]. Available from: https://pandas.pydata.org/pandas-docs/stable/reference/api/pandas.DataFrame.median.html</w:t>
           </w:r>
         </w:p>
         <w:p>
@@ -8287,7 +6596,6 @@
               <w:rFonts w:eastAsia="Times New Roman"/>
             </w:rPr>
           </w:pPr>
-          <w:proofErr w:type="gramStart"/>
           <w:r>
             <w:rPr>
               <w:rFonts w:eastAsia="Times New Roman"/>
@@ -8299,21 +6607,7 @@
               <w:rFonts w:eastAsia="Times New Roman"/>
             </w:rPr>
             <w:tab/>
-          </w:r>
-          <w:proofErr w:type="spellStart"/>
-          <w:r>
-            <w:rPr>
-              <w:rFonts w:eastAsia="Times New Roman"/>
-            </w:rPr>
-            <w:t>pandas.DataFrame.mean</w:t>
-          </w:r>
-          <w:proofErr w:type="spellEnd"/>
-          <w:proofErr w:type="gramEnd"/>
-          <w:r>
-            <w:rPr>
-              <w:rFonts w:eastAsia="Times New Roman"/>
-            </w:rPr>
-            <w:t xml:space="preserve"> — pandas 2.0.1 documentation [Internet]. [cited 2023 May 8]. Available from: https://pandas.pydata.org/pandas-docs/stable/reference/api/pandas.DataFrame.mean.html</w:t>
+            <w:t>pandas.DataFrame.mean — pandas 2.0.1 documentation [Internet]. [cited 2023 May 8]. Available from: https://pandas.pydata.org/pandas-docs/stable/reference/api/pandas.DataFrame.mean.html</w:t>
           </w:r>
         </w:p>
         <w:p>
@@ -8337,20 +6631,7 @@
               <w:rFonts w:eastAsia="Times New Roman"/>
             </w:rPr>
             <w:tab/>
-          </w:r>
-          <w:proofErr w:type="spellStart"/>
-          <w:r>
-            <w:rPr>
-              <w:rFonts w:eastAsia="Times New Roman"/>
-            </w:rPr>
-            <w:t>pandas.DataFrame.max</w:t>
-          </w:r>
-          <w:proofErr w:type="spellEnd"/>
-          <w:r>
-            <w:rPr>
-              <w:rFonts w:eastAsia="Times New Roman"/>
-            </w:rPr>
-            <w:t xml:space="preserve"> — pandas 2.0.1 documentation [Internet]. [cited 2023 May 8]. Available from: https://pandas.pydata.org/pandas-docs/stable/reference/api/pandas.DataFrame.max.html</w:t>
+            <w:t>pandas.DataFrame.max — pandas 2.0.1 documentation [Internet]. [cited 2023 May 8]. Available from: https://pandas.pydata.org/pandas-docs/stable/reference/api/pandas.DataFrame.max.html</w:t>
           </w:r>
         </w:p>
         <w:p>
@@ -8435,7 +6716,6 @@
               <w:rFonts w:eastAsia="Times New Roman"/>
             </w:rPr>
           </w:pPr>
-          <w:proofErr w:type="gramStart"/>
           <w:r>
             <w:rPr>
               <w:rFonts w:eastAsia="Times New Roman"/>
@@ -8447,21 +6727,7 @@
               <w:rFonts w:eastAsia="Times New Roman"/>
             </w:rPr>
             <w:tab/>
-          </w:r>
-          <w:proofErr w:type="spellStart"/>
-          <w:r>
-            <w:rPr>
-              <w:rFonts w:eastAsia="Times New Roman"/>
-            </w:rPr>
-            <w:t>pandas.Series.describe</w:t>
-          </w:r>
-          <w:proofErr w:type="spellEnd"/>
-          <w:proofErr w:type="gramEnd"/>
-          <w:r>
-            <w:rPr>
-              <w:rFonts w:eastAsia="Times New Roman"/>
-            </w:rPr>
-            <w:t xml:space="preserve"> — pandas 2.1.0.dev0+735.gf1126610ab documentation [Internet]. [cited 2023 May 8]. Available from: https://pandas.pydata.org/pandas-docs/dev/reference/api/pandas.Series.describe.html#pandas.Series.describe</w:t>
+            <w:t>pandas.Series.describe — pandas 2.1.0.dev0+735.gf1126610ab documentation [Internet]. [cited 2023 May 8]. Available from: https://pandas.pydata.org/pandas-docs/dev/reference/api/pandas.Series.describe.html#pandas.Series.describe</w:t>
           </w:r>
         </w:p>
         <w:p>
@@ -8485,20 +6751,7 @@
               <w:rFonts w:eastAsia="Times New Roman"/>
             </w:rPr>
             <w:tab/>
-          </w:r>
-          <w:proofErr w:type="spellStart"/>
-          <w:r>
-            <w:rPr>
-              <w:rFonts w:eastAsia="Times New Roman"/>
-            </w:rPr>
-            <w:t>pandas.DataFrame.to_string</w:t>
-          </w:r>
-          <w:proofErr w:type="spellEnd"/>
-          <w:r>
-            <w:rPr>
-              <w:rFonts w:eastAsia="Times New Roman"/>
-            </w:rPr>
-            <w:t xml:space="preserve"> — pandas 2.0.1 documentation [Internet]. [cited 2023 May 8]. Available from: https://pandas.pydata.org/pandas-docs/stable/reference/api/pandas.DataFrame.to_string.html</w:t>
+            <w:t>pandas.DataFrame.to_string — pandas 2.0.1 documentation [Internet]. [cited 2023 May 8]. Available from: https://pandas.pydata.org/pandas-docs/stable/reference/api/pandas.DataFrame.to_string.html</w:t>
           </w:r>
         </w:p>
         <w:p>
@@ -8559,7 +6812,6 @@
               <w:rFonts w:eastAsia="Times New Roman"/>
             </w:rPr>
           </w:pPr>
-          <w:proofErr w:type="gramStart"/>
           <w:r>
             <w:rPr>
               <w:rFonts w:eastAsia="Times New Roman"/>
@@ -8571,21 +6823,7 @@
               <w:rFonts w:eastAsia="Times New Roman"/>
             </w:rPr>
             <w:tab/>
-          </w:r>
-          <w:proofErr w:type="spellStart"/>
-          <w:r>
-            <w:rPr>
-              <w:rFonts w:eastAsia="Times New Roman"/>
-            </w:rPr>
-            <w:t>matplotlib.pyplot.savefig</w:t>
-          </w:r>
-          <w:proofErr w:type="spellEnd"/>
-          <w:proofErr w:type="gramEnd"/>
-          <w:r>
-            <w:rPr>
-              <w:rFonts w:eastAsia="Times New Roman"/>
-            </w:rPr>
-            <w:t xml:space="preserve"> — Matplotlib 3.7.1 documentation [Internet]. [cited 2023 May 8]. Available from: https://matplotlib.org/stable/api/_as_gen/matplotlib.pyplot.savefig.html#matplotlib.pyplot.savefig</w:t>
+            <w:t>matplotlib.pyplot.savefig — Matplotlib 3.7.1 documentation [Internet]. [cited 2023 May 8]. Available from: https://matplotlib.org/stable/api/_as_gen/matplotlib.pyplot.savefig.html#matplotlib.pyplot.savefig</w:t>
           </w:r>
         </w:p>
         <w:p>
@@ -8609,20 +6847,7 @@
               <w:rFonts w:eastAsia="Times New Roman"/>
             </w:rPr>
             <w:tab/>
-          </w:r>
-          <w:proofErr w:type="spellStart"/>
-          <w:r>
-            <w:rPr>
-              <w:rFonts w:eastAsia="Times New Roman"/>
-            </w:rPr>
-            <w:t>seaborn.histplot</w:t>
-          </w:r>
-          <w:proofErr w:type="spellEnd"/>
-          <w:r>
-            <w:rPr>
-              <w:rFonts w:eastAsia="Times New Roman"/>
-            </w:rPr>
-            <w:t xml:space="preserve"> — seaborn 0.12.2 documentation [Internet]. [cited 2023 May 8]. Available from: https://seaborn.pydata.org/generated/seaborn.histplot.html?highlight=histplot</w:t>
+            <w:t>seaborn.histplot — seaborn 0.12.2 documentation [Internet]. [cited 2023 May 8]. Available from: https://seaborn.pydata.org/generated/seaborn.histplot.html?highlight=histplot</w:t>
           </w:r>
         </w:p>
         <w:p>
@@ -8635,7 +6860,6 @@
               <w:rFonts w:eastAsia="Times New Roman"/>
             </w:rPr>
           </w:pPr>
-          <w:proofErr w:type="gramStart"/>
           <w:r>
             <w:rPr>
               <w:rFonts w:eastAsia="Times New Roman"/>
@@ -8647,21 +6871,7 @@
               <w:rFonts w:eastAsia="Times New Roman"/>
             </w:rPr>
             <w:tab/>
-          </w:r>
-          <w:proofErr w:type="spellStart"/>
-          <w:r>
-            <w:rPr>
-              <w:rFonts w:eastAsia="Times New Roman"/>
-            </w:rPr>
-            <w:t>matplotlib.pyplot.xlabel</w:t>
-          </w:r>
-          <w:proofErr w:type="spellEnd"/>
-          <w:proofErr w:type="gramEnd"/>
-          <w:r>
-            <w:rPr>
-              <w:rFonts w:eastAsia="Times New Roman"/>
-            </w:rPr>
-            <w:t xml:space="preserve"> — Matplotlib 3.7.1 documentation [Internet]. [cited 2023 May 8]. Available from: https://matplotlib.org/stable/api/_as_gen/matplotlib.pyplot.xlabel.html</w:t>
+            <w:t>matplotlib.pyplot.xlabel — Matplotlib 3.7.1 documentation [Internet]. [cited 2023 May 8]. Available from: https://matplotlib.org/stable/api/_as_gen/matplotlib.pyplot.xlabel.html</w:t>
           </w:r>
         </w:p>
         <w:p>
@@ -8674,7 +6884,6 @@
               <w:rFonts w:eastAsia="Times New Roman"/>
             </w:rPr>
           </w:pPr>
-          <w:proofErr w:type="gramStart"/>
           <w:r>
             <w:rPr>
               <w:rFonts w:eastAsia="Times New Roman"/>
@@ -8686,21 +6895,7 @@
               <w:rFonts w:eastAsia="Times New Roman"/>
             </w:rPr>
             <w:tab/>
-          </w:r>
-          <w:proofErr w:type="spellStart"/>
-          <w:r>
-            <w:rPr>
-              <w:rFonts w:eastAsia="Times New Roman"/>
-            </w:rPr>
-            <w:t>matplotlib.pyplot.title</w:t>
-          </w:r>
-          <w:proofErr w:type="spellEnd"/>
-          <w:proofErr w:type="gramEnd"/>
-          <w:r>
-            <w:rPr>
-              <w:rFonts w:eastAsia="Times New Roman"/>
-            </w:rPr>
-            <w:t xml:space="preserve"> — Matplotlib 3.7.1 documentation [Internet]. [cited 2023 May 8]. Available from: https://matplotlib.org/stable/api/_as_gen/matplotlib.pyplot.title.html</w:t>
+            <w:t>matplotlib.pyplot.title — Matplotlib 3.7.1 documentation [Internet]. [cited 2023 May 8]. Available from: https://matplotlib.org/stable/api/_as_gen/matplotlib.pyplot.title.html</w:t>
           </w:r>
         </w:p>
         <w:p>
@@ -8724,20 +6919,7 @@
               <w:rFonts w:eastAsia="Times New Roman"/>
             </w:rPr>
             <w:tab/>
-          </w:r>
-          <w:proofErr w:type="spellStart"/>
-          <w:r>
-            <w:rPr>
-              <w:rFonts w:eastAsia="Times New Roman"/>
-            </w:rPr>
-            <w:t>seaborn.pairplot</w:t>
-          </w:r>
-          <w:proofErr w:type="spellEnd"/>
-          <w:r>
-            <w:rPr>
-              <w:rFonts w:eastAsia="Times New Roman"/>
-            </w:rPr>
-            <w:t xml:space="preserve"> — seaborn 0.12.2 documentation [Internet]. [cited 2023 Apr 22]. Available from: https://seaborn.pydata.org/generated/seaborn.pairplot.html</w:t>
+            <w:t>seaborn.pairplot — seaborn 0.12.2 documentation [Internet]. [cited 2023 Apr 22]. Available from: https://seaborn.pydata.org/generated/seaborn.pairplot.html</w:t>
           </w:r>
         </w:p>
         <w:p>
@@ -8786,21 +6968,7 @@
               <w:rFonts w:eastAsia="Times New Roman"/>
             </w:rPr>
             <w:tab/>
-            <w:t xml:space="preserve">How do I select a subset of a </w:t>
-          </w:r>
-          <w:proofErr w:type="spellStart"/>
-          <w:r>
-            <w:rPr>
-              <w:rFonts w:eastAsia="Times New Roman"/>
-            </w:rPr>
-            <w:t>DataFrame</w:t>
-          </w:r>
-          <w:proofErr w:type="spellEnd"/>
-          <w:r>
-            <w:rPr>
-              <w:rFonts w:eastAsia="Times New Roman"/>
-            </w:rPr>
-            <w:t>? — pandas 2.0.0 documentation [Internet]. [cited 2023 Apr 22]. Available from: https://pandas.pydata.org/pandas-docs/stable/getting_started/intro_tutorials/03_subset_data.html</w:t>
+            <w:t>How do I select a subset of a DataFrame? — pandas 2.0.0 documentation [Internet]. [cited 2023 Apr 22]. Available from: https://pandas.pydata.org/pandas-docs/stable/getting_started/intro_tutorials/03_subset_data.html</w:t>
           </w:r>
         </w:p>
         <w:p>
@@ -8813,6 +6981,139 @@
         </w:p>
       </w:sdtContent>
     </w:sdt>
+    <w:p/>
+    <w:p/>
+    <w:p>
+      <w:r>
+        <w:t>The next module creates scatter plot for the variable pairs and histograms for the univariate plots.</w:t>
+      </w:r>
+    </w:p>
+    <w:p/>
+    <w:p>
+      <w:r>
+        <w:t xml:space="preserve">    createpairplot()</w:t>
+      </w:r>
+    </w:p>
+    <w:p/>
+    <w:p>
+      <w:r>
+        <w:t>The next module creates box plots to graphically show most of the statistical data from the text file.</w:t>
+      </w:r>
+    </w:p>
+    <w:p/>
+    <w:p>
+      <w:r>
+        <w:t xml:space="preserve">    getboxplots()</w:t>
+      </w:r>
+    </w:p>
+    <w:p/>
+    <w:p>
+      <w:r>
+        <w:t>The final module creates violinplots which shows the distribution of the data across the range.</w:t>
+      </w:r>
+    </w:p>
+    <w:p>
+      <w:r>
+        <w:t xml:space="preserve">    </w:t>
+      </w:r>
+    </w:p>
+    <w:p>
+      <w:r>
+        <w:t xml:space="preserve">    getviolinplots()</w:t>
+      </w:r>
+    </w:p>
+    <w:p/>
+    <w:p/>
+    <w:p/>
+    <w:p/>
+    <w:p>
+      <w:r>
+        <w:t>### 3.2.9 Create boxplots</w:t>
+      </w:r>
+    </w:p>
+    <w:p>
+      <w:r>
+        <w:t xml:space="preserve">Boxplots are very useful for giving a visual representation of the statistical information about some data. I used the Pandas Boxplot method to create the plots [[30]](https://pandas.pydata.org/pandas-docs/stable/reference/api/pandas.DataFrame.boxplot.html). The default figure sizing meant that the species labels overlapped making them unreadable, so I increased it to 11 by 11. Again, I used savefig [[25]](https://matplotlib.org/stable/api/_as_gen/matplotlib.pyplot.savefig.html#matplotlib.pyplot.savefig) to save a copy of this figure to the repository (https://github.com/kknb1982/pands-project/blob/main/boxplot.png). </w:t>
+      </w:r>
+    </w:p>
+    <w:p/>
+    <w:p>
+      <w:r>
+        <w:t>![image](https://github.com/kknb1982/pands-project/assets/123597290/a1f73895-9758-41d9-bf83-7429032fde22)</w:t>
+      </w:r>
+    </w:p>
+    <w:p>
+      <w:r>
+        <w:t>Copied from https://aiaspirant.com/box-plot/</w:t>
+      </w:r>
+    </w:p>
+    <w:p/>
+    <w:p>
+      <w:r>
+        <w:t xml:space="preserve">    def getboxplots():</w:t>
+      </w:r>
+    </w:p>
+    <w:p>
+      <w:r>
+        <w:t xml:space="preserve">      dataf.boxplot(by=species, figsize=(11,11))</w:t>
+      </w:r>
+    </w:p>
+    <w:p>
+      <w:r>
+        <w:t xml:space="preserve">      plt.savefig('boxplot.png')</w:t>
+      </w:r>
+    </w:p>
+    <w:p>
+      <w:r>
+        <w:t xml:space="preserve">      plt.close()</w:t>
+      </w:r>
+    </w:p>
+    <w:p>
+      <w:r>
+        <w:t xml:space="preserve">    </w:t>
+      </w:r>
+    </w:p>
+    <w:p>
+      <w:r>
+        <w:t>### 3.2.10 Create violinplots</w:t>
+      </w:r>
+    </w:p>
+    <w:p>
+      <w:r>
+        <w:t>A violin plot shows the distribution of data in a unique way [[31]](https://chartio.com/learn/charts/violin-plot-complete-guide/). I used a `for` loop to create each violinplot in turn [[10]](https://www.w3schools.com/python/python_for_loops.asp) and an `if` statement to ensure graphs for all variables bar the species were created [[11]](https://www.w3schools.com/python/python_conditions.asp).  To create the violinplot I used Seaborn [[32]](https://seaborn.pydata.org/generated/seaborn.violinplot.html). Defining the `x` parameter as species, splits the data by species in each of the plots.</w:t>
+      </w:r>
+    </w:p>
+    <w:p/>
+    <w:p>
+      <w:r>
+        <w:t xml:space="preserve">   def getviolinplots():</w:t>
+      </w:r>
+    </w:p>
+    <w:p>
+      <w:r>
+        <w:t xml:space="preserve">      for name in datafields:</w:t>
+      </w:r>
+    </w:p>
+    <w:p>
+      <w:r>
+        <w:t xml:space="preserve">         if name != species:</w:t>
+      </w:r>
+    </w:p>
+    <w:p>
+      <w:r>
+        <w:t xml:space="preserve">             sns.violinplot(data=dataf, x=species, y=name)</w:t>
+      </w:r>
+    </w:p>
+    <w:p>
+      <w:r>
+        <w:t xml:space="preserve">             plt.savefig(name+ 'violin.png')</w:t>
+      </w:r>
+    </w:p>
+    <w:p>
+      <w:r>
+        <w:t xml:space="preserve">             plt.close()</w:t>
+      </w:r>
+    </w:p>
     <w:sectPr>
       <w:pgSz w:w="12240" w:h="15840"/>
       <w:pgMar w:top="1440" w:right="1440" w:bottom="1440" w:left="1440" w:header="720" w:footer="720" w:gutter="0"/>
@@ -10035,7 +8336,7 @@
     <w:charset w:val="00"/>
     <w:family w:val="swiss"/>
     <w:pitch w:val="variable"/>
-    <w:sig w:usb0="E4002EFF" w:usb1="C000247B" w:usb2="00000009" w:usb3="00000000" w:csb0="000001FF" w:csb1="00000000"/>
+    <w:sig w:usb0="E4002EFF" w:usb1="C200247B" w:usb2="00000009" w:usb3="00000000" w:csb0="000001FF" w:csb1="00000000"/>
   </w:font>
   <w:font w:name="Courier New">
     <w:panose1 w:val="02070309020205020404"/>
@@ -10087,7 +8388,7 @@
     <w:charset w:val="00"/>
     <w:family w:val="swiss"/>
     <w:pitch w:val="variable"/>
-    <w:sig w:usb0="E4002EFF" w:usb1="C000247B" w:usb2="00000009" w:usb3="00000000" w:csb0="000001FF" w:csb1="00000000"/>
+    <w:sig w:usb0="E4002EFF" w:usb1="C200247B" w:usb2="00000009" w:usb3="00000000" w:csb0="000001FF" w:csb1="00000000"/>
   </w:font>
 </w:fonts>
 </file>

</xml_diff>

<commit_message>
added text to section on statistical analysis
</commit_message>
<xml_diff>
--- a/project in word.docx
+++ b/project in word.docx
@@ -242,7 +242,6 @@
             <w:docPart w:val="744C738C3C574B4993431C6C2332FCA5"/>
           </w:placeholder>
         </w:sdtPr>
-        <w:sdtEndPr/>
         <w:sdtContent>
           <w:r>
             <w:rPr>
@@ -274,7 +273,29 @@
           <w:szCs w:val="21"/>
           <w:lang w:val="en-GB" w:eastAsia="en-GB"/>
         </w:rPr>
-        <w:t xml:space="preserve"> and through his word he discovered that this was actually two </w:t>
+        <w:t xml:space="preserve"> and through his word he discovered that this was </w:t>
+      </w:r>
+      <w:proofErr w:type="gramStart"/>
+      <w:r>
+        <w:rPr>
+          <w:rFonts w:ascii="Helvetica" w:eastAsia="Times New Roman" w:hAnsi="Helvetica" w:cs="Helvetica"/>
+          <w:color w:val="000000"/>
+          <w:sz w:val="21"/>
+          <w:szCs w:val="21"/>
+          <w:lang w:val="en-GB" w:eastAsia="en-GB"/>
+        </w:rPr>
+        <w:t>actually two</w:t>
+      </w:r>
+      <w:proofErr w:type="gramEnd"/>
+      <w:r>
+        <w:rPr>
+          <w:rFonts w:ascii="Helvetica" w:eastAsia="Times New Roman" w:hAnsi="Helvetica" w:cs="Helvetica"/>
+          <w:color w:val="000000"/>
+          <w:sz w:val="21"/>
+          <w:szCs w:val="21"/>
+          <w:lang w:val="en-GB" w:eastAsia="en-GB"/>
+        </w:rPr>
+        <w:t xml:space="preserve"> </w:t>
       </w:r>
       <w:r>
         <w:rPr>
@@ -294,8 +315,20 @@
           <w:szCs w:val="21"/>
           <w:lang w:val="en-GB" w:eastAsia="en-GB"/>
         </w:rPr>
-        <w:t>. He also studied Iris Setosa</w:t>
-      </w:r>
+        <w:t xml:space="preserve">. He also studied Iris </w:t>
+      </w:r>
+      <w:proofErr w:type="spellStart"/>
+      <w:r>
+        <w:rPr>
+          <w:rFonts w:ascii="Helvetica" w:eastAsia="Times New Roman" w:hAnsi="Helvetica" w:cs="Helvetica"/>
+          <w:color w:val="000000"/>
+          <w:sz w:val="21"/>
+          <w:szCs w:val="21"/>
+          <w:lang w:val="en-GB" w:eastAsia="en-GB"/>
+        </w:rPr>
+        <w:t>Setosa</w:t>
+      </w:r>
+      <w:proofErr w:type="spellEnd"/>
       <w:r>
         <w:rPr>
           <w:rFonts w:ascii="Helvetica" w:eastAsia="Times New Roman" w:hAnsi="Helvetica" w:cs="Helvetica"/>
@@ -314,7 +347,29 @@
           <w:szCs w:val="21"/>
           <w:lang w:val="en-GB" w:eastAsia="en-GB"/>
         </w:rPr>
-        <w:t xml:space="preserve"> that the Iris Versicolour in North East America </w:t>
+        <w:t xml:space="preserve"> that the Iris Versicolour in </w:t>
+      </w:r>
+      <w:proofErr w:type="gramStart"/>
+      <w:r>
+        <w:rPr>
+          <w:rFonts w:ascii="Helvetica" w:eastAsia="Times New Roman" w:hAnsi="Helvetica" w:cs="Helvetica"/>
+          <w:color w:val="000000"/>
+          <w:sz w:val="21"/>
+          <w:szCs w:val="21"/>
+          <w:lang w:val="en-GB" w:eastAsia="en-GB"/>
+        </w:rPr>
+        <w:t>North East</w:t>
+      </w:r>
+      <w:proofErr w:type="gramEnd"/>
+      <w:r>
+        <w:rPr>
+          <w:rFonts w:ascii="Helvetica" w:eastAsia="Times New Roman" w:hAnsi="Helvetica" w:cs="Helvetica"/>
+          <w:color w:val="000000"/>
+          <w:sz w:val="21"/>
+          <w:szCs w:val="21"/>
+          <w:lang w:val="en-GB" w:eastAsia="en-GB"/>
+        </w:rPr>
+        <w:t xml:space="preserve"> America </w:t>
       </w:r>
       <w:r>
         <w:rPr>
@@ -354,7 +409,29 @@
           <w:szCs w:val="21"/>
           <w:lang w:val="en-GB" w:eastAsia="en-GB"/>
         </w:rPr>
-        <w:t>ginica and Irish Setosa.</w:t>
+        <w:t xml:space="preserve">ginica and Irish </w:t>
+      </w:r>
+      <w:proofErr w:type="spellStart"/>
+      <w:r>
+        <w:rPr>
+          <w:rFonts w:ascii="Helvetica" w:eastAsia="Times New Roman" w:hAnsi="Helvetica" w:cs="Helvetica"/>
+          <w:color w:val="000000"/>
+          <w:sz w:val="21"/>
+          <w:szCs w:val="21"/>
+          <w:lang w:val="en-GB" w:eastAsia="en-GB"/>
+        </w:rPr>
+        <w:t>Setosa</w:t>
+      </w:r>
+      <w:proofErr w:type="spellEnd"/>
+      <w:r>
+        <w:rPr>
+          <w:rFonts w:ascii="Helvetica" w:eastAsia="Times New Roman" w:hAnsi="Helvetica" w:cs="Helvetica"/>
+          <w:color w:val="000000"/>
+          <w:sz w:val="21"/>
+          <w:szCs w:val="21"/>
+          <w:lang w:val="en-GB" w:eastAsia="en-GB"/>
+        </w:rPr>
+        <w:t>.</w:t>
       </w:r>
       <w:r>
         <w:rPr>
@@ -530,8 +607,20 @@
           <w:szCs w:val="21"/>
           <w:lang w:val="en-GB" w:eastAsia="en-GB"/>
         </w:rPr>
-        <w:t>Iris Setosa</w:t>
-      </w:r>
+        <w:t xml:space="preserve">Iris </w:t>
+      </w:r>
+      <w:proofErr w:type="spellStart"/>
+      <w:r>
+        <w:rPr>
+          <w:rFonts w:ascii="Helvetica" w:eastAsia="Times New Roman" w:hAnsi="Helvetica" w:cs="Helvetica"/>
+          <w:color w:val="000000"/>
+          <w:sz w:val="21"/>
+          <w:szCs w:val="21"/>
+          <w:lang w:val="en-GB" w:eastAsia="en-GB"/>
+        </w:rPr>
+        <w:t>Setosa</w:t>
+      </w:r>
+      <w:proofErr w:type="spellEnd"/>
     </w:p>
     <w:p>
       <w:pPr>
@@ -651,7 +740,6 @@
             <w:docPart w:val="DefaultPlaceholder_-1854013440"/>
           </w:placeholder>
         </w:sdtPr>
-        <w:sdtEndPr/>
         <w:sdtContent>
           <w:r>
             <w:rPr>
@@ -683,7 +771,29 @@
           <w:szCs w:val="21"/>
           <w:lang w:val="en-GB" w:eastAsia="en-GB"/>
         </w:rPr>
-        <w:t xml:space="preserve">. From analysing the data Fisher showed that Iris Setosa could be separated from Iris Versicolour and Iris Virginica. </w:t>
+        <w:t xml:space="preserve">. From analysing the data Fisher showed that Iris </w:t>
+      </w:r>
+      <w:proofErr w:type="spellStart"/>
+      <w:r>
+        <w:rPr>
+          <w:rFonts w:ascii="Helvetica" w:eastAsia="Times New Roman" w:hAnsi="Helvetica" w:cs="Helvetica"/>
+          <w:color w:val="000000"/>
+          <w:sz w:val="21"/>
+          <w:szCs w:val="21"/>
+          <w:lang w:val="en-GB" w:eastAsia="en-GB"/>
+        </w:rPr>
+        <w:t>Setosa</w:t>
+      </w:r>
+      <w:proofErr w:type="spellEnd"/>
+      <w:r>
+        <w:rPr>
+          <w:rFonts w:ascii="Helvetica" w:eastAsia="Times New Roman" w:hAnsi="Helvetica" w:cs="Helvetica"/>
+          <w:color w:val="000000"/>
+          <w:sz w:val="21"/>
+          <w:szCs w:val="21"/>
+          <w:lang w:val="en-GB" w:eastAsia="en-GB"/>
+        </w:rPr>
+        <w:t xml:space="preserve"> could be separated from Iris Versicolour and Iris Virginica. </w:t>
       </w:r>
     </w:p>
     <w:p>
@@ -813,7 +923,6 @@
             <w:docPart w:val="DefaultPlaceholder_-1854013440"/>
           </w:placeholder>
         </w:sdtPr>
-        <w:sdtEndPr/>
         <w:sdtContent>
           <w:r>
             <w:rPr>
@@ -919,7 +1028,6 @@
             <w:docPart w:val="DefaultPlaceholder_-1854013440"/>
           </w:placeholder>
         </w:sdtPr>
-        <w:sdtEndPr/>
         <w:sdtContent>
           <w:r>
             <w:rPr>
@@ -1020,7 +1128,6 @@
             <w:docPart w:val="DefaultPlaceholder_-1854013440"/>
           </w:placeholder>
         </w:sdtPr>
-        <w:sdtEndPr/>
         <w:sdtContent>
           <w:r>
             <w:rPr>
@@ -1050,7 +1157,6 @@
             <w:docPart w:val="DefaultPlaceholder_-1854013440"/>
           </w:placeholder>
         </w:sdtPr>
-        <w:sdtEndPr/>
         <w:sdtContent>
           <w:r>
             <w:rPr>
@@ -1147,8 +1253,22 @@
           <w:szCs w:val="33"/>
           <w:lang w:val="en-GB" w:eastAsia="en-GB"/>
         </w:rPr>
-        <w:t>Working with numerical data: numpy</w:t>
-      </w:r>
+        <w:t xml:space="preserve">Working with numerical data: </w:t>
+      </w:r>
+      <w:proofErr w:type="spellStart"/>
+      <w:r>
+        <w:rPr>
+          <w:rFonts w:ascii="inherit" w:eastAsia="Times New Roman" w:hAnsi="inherit" w:cs="Helvetica"/>
+          <w:b/>
+          <w:bCs/>
+          <w:color w:val="000000"/>
+          <w:sz w:val="33"/>
+          <w:szCs w:val="33"/>
+          <w:lang w:val="en-GB" w:eastAsia="en-GB"/>
+        </w:rPr>
+        <w:t>numpy</w:t>
+      </w:r>
+      <w:proofErr w:type="spellEnd"/>
     </w:p>
     <w:p>
       <w:pPr>
@@ -1161,15 +1281,27 @@
           <w:lang w:val="en-GB" w:eastAsia="en-GB"/>
         </w:rPr>
       </w:pPr>
-      <w:r>
-        <w:rPr>
-          <w:rFonts w:ascii="Helvetica" w:eastAsia="Times New Roman" w:hAnsi="Helvetica" w:cs="Helvetica"/>
-          <w:color w:val="000000"/>
-          <w:sz w:val="21"/>
-          <w:szCs w:val="21"/>
-          <w:lang w:val="en-GB" w:eastAsia="en-GB"/>
-        </w:rPr>
-        <w:t>Numpy is a library designed for working with numerical data</w:t>
+      <w:proofErr w:type="spellStart"/>
+      <w:r>
+        <w:rPr>
+          <w:rFonts w:ascii="Helvetica" w:eastAsia="Times New Roman" w:hAnsi="Helvetica" w:cs="Helvetica"/>
+          <w:color w:val="000000"/>
+          <w:sz w:val="21"/>
+          <w:szCs w:val="21"/>
+          <w:lang w:val="en-GB" w:eastAsia="en-GB"/>
+        </w:rPr>
+        <w:t>Numpy</w:t>
+      </w:r>
+      <w:proofErr w:type="spellEnd"/>
+      <w:r>
+        <w:rPr>
+          <w:rFonts w:ascii="Helvetica" w:eastAsia="Times New Roman" w:hAnsi="Helvetica" w:cs="Helvetica"/>
+          <w:color w:val="000000"/>
+          <w:sz w:val="21"/>
+          <w:szCs w:val="21"/>
+          <w:lang w:val="en-GB" w:eastAsia="en-GB"/>
+        </w:rPr>
+        <w:t xml:space="preserve"> is a library designed for working with numerical data</w:t>
       </w:r>
       <w:r>
         <w:rPr>
@@ -1196,7 +1328,6 @@
             <w:docPart w:val="DefaultPlaceholder_-1854013440"/>
           </w:placeholder>
         </w:sdtPr>
-        <w:sdtEndPr/>
         <w:sdtContent>
           <w:r>
             <w:rPr>
@@ -1279,7 +1410,29 @@
           <w:szCs w:val="21"/>
           <w:lang w:val="en-GB" w:eastAsia="en-GB"/>
         </w:rPr>
-        <w:t xml:space="preserve">The most commonly used tool in Python for working with data sets is Pandas </w:t>
+        <w:t xml:space="preserve">The </w:t>
+      </w:r>
+      <w:proofErr w:type="gramStart"/>
+      <w:r>
+        <w:rPr>
+          <w:rFonts w:ascii="Helvetica" w:eastAsia="Times New Roman" w:hAnsi="Helvetica" w:cs="Helvetica"/>
+          <w:color w:val="000000"/>
+          <w:sz w:val="21"/>
+          <w:szCs w:val="21"/>
+          <w:lang w:val="en-GB" w:eastAsia="en-GB"/>
+        </w:rPr>
+        <w:t>most commonly used</w:t>
+      </w:r>
+      <w:proofErr w:type="gramEnd"/>
+      <w:r>
+        <w:rPr>
+          <w:rFonts w:ascii="Helvetica" w:eastAsia="Times New Roman" w:hAnsi="Helvetica" w:cs="Helvetica"/>
+          <w:color w:val="000000"/>
+          <w:sz w:val="21"/>
+          <w:szCs w:val="21"/>
+          <w:lang w:val="en-GB" w:eastAsia="en-GB"/>
+        </w:rPr>
+        <w:t xml:space="preserve"> tool in Python for working with data sets is Pandas </w:t>
       </w:r>
       <w:sdt>
         <w:sdtPr>
@@ -1296,7 +1449,6 @@
             <w:docPart w:val="DefaultPlaceholder_-1854013440"/>
           </w:placeholder>
         </w:sdtPr>
-        <w:sdtEndPr/>
         <w:sdtContent>
           <w:r>
             <w:rPr>
@@ -1363,7 +1515,29 @@
           <w:szCs w:val="21"/>
           <w:lang w:val="en-GB" w:eastAsia="en-GB"/>
         </w:rPr>
-        <w:t>Before using Pandas it will need to be installed. If you already have Spyder or Anaconda installed this already contains Pandas and you don't need to install it again.</w:t>
+        <w:t xml:space="preserve">Before using </w:t>
+      </w:r>
+      <w:proofErr w:type="gramStart"/>
+      <w:r>
+        <w:rPr>
+          <w:rFonts w:ascii="Helvetica" w:eastAsia="Times New Roman" w:hAnsi="Helvetica" w:cs="Helvetica"/>
+          <w:color w:val="000000"/>
+          <w:sz w:val="21"/>
+          <w:szCs w:val="21"/>
+          <w:lang w:val="en-GB" w:eastAsia="en-GB"/>
+        </w:rPr>
+        <w:t>Pandas</w:t>
+      </w:r>
+      <w:proofErr w:type="gramEnd"/>
+      <w:r>
+        <w:rPr>
+          <w:rFonts w:ascii="Helvetica" w:eastAsia="Times New Roman" w:hAnsi="Helvetica" w:cs="Helvetica"/>
+          <w:color w:val="000000"/>
+          <w:sz w:val="21"/>
+          <w:szCs w:val="21"/>
+          <w:lang w:val="en-GB" w:eastAsia="en-GB"/>
+        </w:rPr>
+        <w:t xml:space="preserve"> it will need to be installed. If you already have Spyder or Anaconda installed this already contains Pandas and you don't need to install it again.</w:t>
       </w:r>
     </w:p>
     <w:p>
@@ -1514,6 +1688,7 @@
         </w:rPr>
         <w:t>Pandas allows tabulated data such as csv to be imported as a data table, in Pandas this is called </w:t>
       </w:r>
+      <w:proofErr w:type="spellStart"/>
       <w:r>
         <w:rPr>
           <w:rFonts w:ascii="Courier New" w:eastAsia="Times New Roman" w:hAnsi="Courier New" w:cs="Courier New"/>
@@ -1526,6 +1701,7 @@
         </w:rPr>
         <w:t>DataFrame</w:t>
       </w:r>
+      <w:proofErr w:type="spellEnd"/>
       <w:r>
         <w:rPr>
           <w:rFonts w:ascii="Courier New" w:eastAsia="Times New Roman" w:hAnsi="Courier New" w:cs="Courier New"/>
@@ -1555,7 +1731,6 @@
             <w:docPart w:val="DefaultPlaceholder_-1854013440"/>
           </w:placeholder>
         </w:sdtPr>
-        <w:sdtEndPr/>
         <w:sdtContent>
           <w:r>
             <w:rPr>
@@ -1601,8 +1776,33 @@
           <w:szCs w:val="21"/>
           <w:lang w:val="en-GB" w:eastAsia="en-GB"/>
         </w:rPr>
-        <w:t> source type, eg </w:t>
-      </w:r>
+        <w:t xml:space="preserve"> source type, </w:t>
+      </w:r>
+      <w:proofErr w:type="spellStart"/>
+      <w:proofErr w:type="gramStart"/>
+      <w:r>
+        <w:rPr>
+          <w:rFonts w:ascii="Helvetica" w:eastAsia="Times New Roman" w:hAnsi="Helvetica" w:cs="Helvetica"/>
+          <w:color w:val="000000"/>
+          <w:sz w:val="21"/>
+          <w:szCs w:val="21"/>
+          <w:lang w:val="en-GB" w:eastAsia="en-GB"/>
+        </w:rPr>
+        <w:t>eg</w:t>
+      </w:r>
+      <w:proofErr w:type="spellEnd"/>
+      <w:proofErr w:type="gramEnd"/>
+      <w:r>
+        <w:rPr>
+          <w:rFonts w:ascii="Helvetica" w:eastAsia="Times New Roman" w:hAnsi="Helvetica" w:cs="Helvetica"/>
+          <w:color w:val="000000"/>
+          <w:sz w:val="21"/>
+          <w:szCs w:val="21"/>
+          <w:lang w:val="en-GB" w:eastAsia="en-GB"/>
+        </w:rPr>
+        <w:t> </w:t>
+      </w:r>
+      <w:proofErr w:type="spellStart"/>
       <w:r>
         <w:rPr>
           <w:rFonts w:ascii="Courier New" w:eastAsia="Times New Roman" w:hAnsi="Courier New" w:cs="Courier New"/>
@@ -1615,15 +1815,76 @@
         </w:rPr>
         <w:t>read_csv</w:t>
       </w:r>
-      <w:r>
-        <w:rPr>
-          <w:rFonts w:ascii="Helvetica" w:eastAsia="Times New Roman" w:hAnsi="Helvetica" w:cs="Helvetica"/>
-          <w:color w:val="000000"/>
-          <w:sz w:val="21"/>
-          <w:szCs w:val="21"/>
-          <w:lang w:val="en-GB" w:eastAsia="en-GB"/>
-        </w:rPr>
-        <w:t> will read in data from a csv file. By default the first line of the file is assumed to be the header file. If the file does not have headers these can added by using names = " ", " "].</w:t>
+      <w:proofErr w:type="spellEnd"/>
+      <w:r>
+        <w:rPr>
+          <w:rFonts w:ascii="Helvetica" w:eastAsia="Times New Roman" w:hAnsi="Helvetica" w:cs="Helvetica"/>
+          <w:color w:val="000000"/>
+          <w:sz w:val="21"/>
+          <w:szCs w:val="21"/>
+          <w:lang w:val="en-GB" w:eastAsia="en-GB"/>
+        </w:rPr>
+        <w:t> </w:t>
+      </w:r>
+      <w:sdt>
+        <w:sdtPr>
+          <w:rPr>
+            <w:rFonts w:ascii="Helvetica" w:eastAsia="Times New Roman" w:hAnsi="Helvetica" w:cs="Helvetica"/>
+            <w:color w:val="000000"/>
+            <w:sz w:val="21"/>
+            <w:szCs w:val="21"/>
+            <w:lang w:val="en-GB" w:eastAsia="en-GB"/>
+          </w:rPr>
+          <w:tag w:val="MENDELEY_CITATION_v3_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"/>
+          <w:id w:val="-262231606"/>
+          <w:placeholder>
+            <w:docPart w:val="DefaultPlaceholder_-1854013440"/>
+          </w:placeholder>
+        </w:sdtPr>
+        <w:sdtContent>
+          <w:r>
+            <w:rPr>
+              <w:rFonts w:ascii="Helvetica" w:eastAsia="Times New Roman" w:hAnsi="Helvetica" w:cs="Helvetica"/>
+              <w:color w:val="000000"/>
+              <w:sz w:val="21"/>
+              <w:szCs w:val="21"/>
+              <w:lang w:val="en-GB" w:eastAsia="en-GB"/>
+            </w:rPr>
+            <w:t>(10)</w:t>
+          </w:r>
+        </w:sdtContent>
+      </w:sdt>
+      <w:r>
+        <w:rPr>
+          <w:rFonts w:ascii="Helvetica" w:eastAsia="Times New Roman" w:hAnsi="Helvetica" w:cs="Helvetica"/>
+          <w:color w:val="000000"/>
+          <w:sz w:val="21"/>
+          <w:szCs w:val="21"/>
+          <w:lang w:val="en-GB" w:eastAsia="en-GB"/>
+        </w:rPr>
+        <w:t xml:space="preserve">will read in data from a csv file. By </w:t>
+      </w:r>
+      <w:proofErr w:type="gramStart"/>
+      <w:r>
+        <w:rPr>
+          <w:rFonts w:ascii="Helvetica" w:eastAsia="Times New Roman" w:hAnsi="Helvetica" w:cs="Helvetica"/>
+          <w:color w:val="000000"/>
+          <w:sz w:val="21"/>
+          <w:szCs w:val="21"/>
+          <w:lang w:val="en-GB" w:eastAsia="en-GB"/>
+        </w:rPr>
+        <w:t>default</w:t>
+      </w:r>
+      <w:proofErr w:type="gramEnd"/>
+      <w:r>
+        <w:rPr>
+          <w:rFonts w:ascii="Helvetica" w:eastAsia="Times New Roman" w:hAnsi="Helvetica" w:cs="Helvetica"/>
+          <w:color w:val="000000"/>
+          <w:sz w:val="21"/>
+          <w:szCs w:val="21"/>
+          <w:lang w:val="en-GB" w:eastAsia="en-GB"/>
+        </w:rPr>
+        <w:t xml:space="preserve"> the first line of the file is assumed to be the header file. If the file does not have headers these can added by using names = " ", " "].</w:t>
       </w:r>
     </w:p>
     <w:p>
@@ -1647,6 +1908,7 @@
         </w:rPr>
         <w:t>A quick view of the data can be seen by printing </w:t>
       </w:r>
+      <w:proofErr w:type="gramStart"/>
       <w:r>
         <w:rPr>
           <w:rFonts w:ascii="Courier New" w:eastAsia="Times New Roman" w:hAnsi="Courier New" w:cs="Courier New"/>
@@ -1657,18 +1919,9 @@
           <w:shd w:val="clear" w:color="auto" w:fill="EFF0F1"/>
           <w:lang w:val="en-GB" w:eastAsia="en-GB"/>
         </w:rPr>
-        <w:t>head()</w:t>
-      </w:r>
-      <w:r>
-        <w:rPr>
-          <w:rFonts w:ascii="Helvetica" w:eastAsia="Times New Roman" w:hAnsi="Helvetica" w:cs="Helvetica"/>
-          <w:color w:val="000000"/>
-          <w:sz w:val="21"/>
-          <w:szCs w:val="21"/>
-          <w:lang w:val="en-GB" w:eastAsia="en-GB"/>
-        </w:rPr>
-        <w:t> or </w:t>
-      </w:r>
+        <w:t>head(</w:t>
+      </w:r>
+      <w:proofErr w:type="gramEnd"/>
       <w:r>
         <w:rPr>
           <w:rFonts w:ascii="Courier New" w:eastAsia="Times New Roman" w:hAnsi="Courier New" w:cs="Courier New"/>
@@ -1679,17 +1932,17 @@
           <w:shd w:val="clear" w:color="auto" w:fill="EFF0F1"/>
           <w:lang w:val="en-GB" w:eastAsia="en-GB"/>
         </w:rPr>
-        <w:t>info()</w:t>
-      </w:r>
-      <w:r>
-        <w:rPr>
-          <w:rFonts w:ascii="Helvetica" w:eastAsia="Times New Roman" w:hAnsi="Helvetica" w:cs="Helvetica"/>
-          <w:color w:val="000000"/>
-          <w:sz w:val="21"/>
-          <w:szCs w:val="21"/>
-          <w:lang w:val="en-GB" w:eastAsia="en-GB"/>
-        </w:rPr>
-        <w:t>. Here I have used </w:t>
+        <w:t>)</w:t>
+      </w:r>
+      <w:r>
+        <w:rPr>
+          <w:rFonts w:ascii="Helvetica" w:eastAsia="Times New Roman" w:hAnsi="Helvetica" w:cs="Helvetica"/>
+          <w:color w:val="000000"/>
+          <w:sz w:val="21"/>
+          <w:szCs w:val="21"/>
+          <w:lang w:val="en-GB" w:eastAsia="en-GB"/>
+        </w:rPr>
+        <w:t> or </w:t>
       </w:r>
       <w:r>
         <w:rPr>
@@ -1711,6 +1964,42 @@
           <w:szCs w:val="21"/>
           <w:lang w:val="en-GB" w:eastAsia="en-GB"/>
         </w:rPr>
+        <w:t>. Here I have used </w:t>
+      </w:r>
+      <w:proofErr w:type="gramStart"/>
+      <w:r>
+        <w:rPr>
+          <w:rFonts w:ascii="Courier New" w:eastAsia="Times New Roman" w:hAnsi="Courier New" w:cs="Courier New"/>
+          <w:color w:val="000000"/>
+          <w:sz w:val="21"/>
+          <w:szCs w:val="21"/>
+          <w:bdr w:val="none" w:sz="0" w:space="0" w:color="auto" w:frame="1"/>
+          <w:shd w:val="clear" w:color="auto" w:fill="EFF0F1"/>
+          <w:lang w:val="en-GB" w:eastAsia="en-GB"/>
+        </w:rPr>
+        <w:t>info(</w:t>
+      </w:r>
+      <w:proofErr w:type="gramEnd"/>
+      <w:r>
+        <w:rPr>
+          <w:rFonts w:ascii="Courier New" w:eastAsia="Times New Roman" w:hAnsi="Courier New" w:cs="Courier New"/>
+          <w:color w:val="000000"/>
+          <w:sz w:val="21"/>
+          <w:szCs w:val="21"/>
+          <w:bdr w:val="none" w:sz="0" w:space="0" w:color="auto" w:frame="1"/>
+          <w:shd w:val="clear" w:color="auto" w:fill="EFF0F1"/>
+          <w:lang w:val="en-GB" w:eastAsia="en-GB"/>
+        </w:rPr>
+        <w:t>)</w:t>
+      </w:r>
+      <w:r>
+        <w:rPr>
+          <w:rFonts w:ascii="Helvetica" w:eastAsia="Times New Roman" w:hAnsi="Helvetica" w:cs="Helvetica"/>
+          <w:color w:val="000000"/>
+          <w:sz w:val="21"/>
+          <w:szCs w:val="21"/>
+          <w:lang w:val="en-GB" w:eastAsia="en-GB"/>
+        </w:rPr>
         <w:t> to confirm the column names, the number of entries in each column and the datatype.</w:t>
       </w:r>
     </w:p>
@@ -1733,8 +2022,53 @@
           <w:szCs w:val="21"/>
           <w:lang w:val="en-GB" w:eastAsia="en-GB"/>
         </w:rPr>
-        <w:t>By default the output will show upto 60 lines, if these is more than this it will only show the first and last five. The max rows for your setup can be checked with </w:t>
-      </w:r>
+        <w:t xml:space="preserve">By </w:t>
+      </w:r>
+      <w:proofErr w:type="gramStart"/>
+      <w:r>
+        <w:rPr>
+          <w:rFonts w:ascii="Helvetica" w:eastAsia="Times New Roman" w:hAnsi="Helvetica" w:cs="Helvetica"/>
+          <w:color w:val="000000"/>
+          <w:sz w:val="21"/>
+          <w:szCs w:val="21"/>
+          <w:lang w:val="en-GB" w:eastAsia="en-GB"/>
+        </w:rPr>
+        <w:t>default</w:t>
+      </w:r>
+      <w:proofErr w:type="gramEnd"/>
+      <w:r>
+        <w:rPr>
+          <w:rFonts w:ascii="Helvetica" w:eastAsia="Times New Roman" w:hAnsi="Helvetica" w:cs="Helvetica"/>
+          <w:color w:val="000000"/>
+          <w:sz w:val="21"/>
+          <w:szCs w:val="21"/>
+          <w:lang w:val="en-GB" w:eastAsia="en-GB"/>
+        </w:rPr>
+        <w:t xml:space="preserve"> the output will show </w:t>
+      </w:r>
+      <w:proofErr w:type="spellStart"/>
+      <w:r>
+        <w:rPr>
+          <w:rFonts w:ascii="Helvetica" w:eastAsia="Times New Roman" w:hAnsi="Helvetica" w:cs="Helvetica"/>
+          <w:color w:val="000000"/>
+          <w:sz w:val="21"/>
+          <w:szCs w:val="21"/>
+          <w:lang w:val="en-GB" w:eastAsia="en-GB"/>
+        </w:rPr>
+        <w:t>upto</w:t>
+      </w:r>
+      <w:proofErr w:type="spellEnd"/>
+      <w:r>
+        <w:rPr>
+          <w:rFonts w:ascii="Helvetica" w:eastAsia="Times New Roman" w:hAnsi="Helvetica" w:cs="Helvetica"/>
+          <w:color w:val="000000"/>
+          <w:sz w:val="21"/>
+          <w:szCs w:val="21"/>
+          <w:lang w:val="en-GB" w:eastAsia="en-GB"/>
+        </w:rPr>
+        <w:t xml:space="preserve"> 60 lines, if these is more than this it will only show the first and last five. The max rows for your setup can be checked with </w:t>
+      </w:r>
+      <w:proofErr w:type="spellStart"/>
       <w:r>
         <w:rPr>
           <w:rFonts w:ascii="Courier New" w:eastAsia="Times New Roman" w:hAnsi="Courier New" w:cs="Courier New"/>
@@ -1747,6 +2081,7 @@
         </w:rPr>
         <w:t>pd.options.display.max_rows</w:t>
       </w:r>
+      <w:proofErr w:type="spellEnd"/>
       <w:r>
         <w:rPr>
           <w:rFonts w:ascii="Helvetica" w:eastAsia="Times New Roman" w:hAnsi="Helvetica" w:cs="Helvetica"/>
@@ -1777,7 +2112,29 @@
           <w:szCs w:val="21"/>
           <w:lang w:val="en-GB" w:eastAsia="en-GB"/>
         </w:rPr>
-        <w:t> and then what ever number you want. This is essential if you would like to print the entire dataframe to the terminal to review the data, although for large datasets a text editor is normally better suited to this task.</w:t>
+        <w:t xml:space="preserve"> and then what ever number you want. This is essential if you would like to print the entire </w:t>
+      </w:r>
+      <w:proofErr w:type="spellStart"/>
+      <w:r>
+        <w:rPr>
+          <w:rFonts w:ascii="Helvetica" w:eastAsia="Times New Roman" w:hAnsi="Helvetica" w:cs="Helvetica"/>
+          <w:color w:val="000000"/>
+          <w:sz w:val="21"/>
+          <w:szCs w:val="21"/>
+          <w:lang w:val="en-GB" w:eastAsia="en-GB"/>
+        </w:rPr>
+        <w:t>dataframe</w:t>
+      </w:r>
+      <w:proofErr w:type="spellEnd"/>
+      <w:r>
+        <w:rPr>
+          <w:rFonts w:ascii="Helvetica" w:eastAsia="Times New Roman" w:hAnsi="Helvetica" w:cs="Helvetica"/>
+          <w:color w:val="000000"/>
+          <w:sz w:val="21"/>
+          <w:szCs w:val="21"/>
+          <w:lang w:val="en-GB" w:eastAsia="en-GB"/>
+        </w:rPr>
+        <w:t xml:space="preserve"> to the terminal to review the data, although for large datasets a text editor is normally better suited to this task.</w:t>
       </w:r>
     </w:p>
     <w:p>
@@ -1799,8 +2156,31 @@
           <w:szCs w:val="21"/>
           <w:lang w:val="en-GB" w:eastAsia="en-GB"/>
         </w:rPr>
-        <w:t>The above information can be used to identify columns with null values and the user can make decisions how to handle these, for example, the whole row could be removed or the missing value replaced with the mean for the column. Fisher's Iris data set is not missing any values. Another useful test is to check for duplicated values using the </w:t>
-      </w:r>
+        <w:t xml:space="preserve">The above information can be used to identify columns with null values and the user can make decisions how to handle these, for example, the whole row could be </w:t>
+      </w:r>
+      <w:proofErr w:type="gramStart"/>
+      <w:r>
+        <w:rPr>
+          <w:rFonts w:ascii="Helvetica" w:eastAsia="Times New Roman" w:hAnsi="Helvetica" w:cs="Helvetica"/>
+          <w:color w:val="000000"/>
+          <w:sz w:val="21"/>
+          <w:szCs w:val="21"/>
+          <w:lang w:val="en-GB" w:eastAsia="en-GB"/>
+        </w:rPr>
+        <w:t>removed</w:t>
+      </w:r>
+      <w:proofErr w:type="gramEnd"/>
+      <w:r>
+        <w:rPr>
+          <w:rFonts w:ascii="Helvetica" w:eastAsia="Times New Roman" w:hAnsi="Helvetica" w:cs="Helvetica"/>
+          <w:color w:val="000000"/>
+          <w:sz w:val="21"/>
+          <w:szCs w:val="21"/>
+          <w:lang w:val="en-GB" w:eastAsia="en-GB"/>
+        </w:rPr>
+        <w:t xml:space="preserve"> or the missing value replaced with the mean for the column. Fisher's Iris data set is not missing any values. Another useful test is to check for duplicated values using the </w:t>
+      </w:r>
+      <w:proofErr w:type="gramStart"/>
       <w:r>
         <w:rPr>
           <w:rFonts w:ascii="Courier New" w:eastAsia="Times New Roman" w:hAnsi="Courier New" w:cs="Courier New"/>
@@ -1811,62 +2191,9 @@
           <w:shd w:val="clear" w:color="auto" w:fill="EFF0F1"/>
           <w:lang w:val="en-GB" w:eastAsia="en-GB"/>
         </w:rPr>
-        <w:t>duplicated()</w:t>
-      </w:r>
-      <w:r>
-        <w:rPr>
-          <w:rFonts w:ascii="Helvetica" w:eastAsia="Times New Roman" w:hAnsi="Helvetica" w:cs="Helvetica"/>
-          <w:color w:val="000000"/>
-          <w:sz w:val="21"/>
-          <w:szCs w:val="21"/>
-          <w:lang w:val="en-GB" w:eastAsia="en-GB"/>
-        </w:rPr>
-        <w:t>.</w:t>
-      </w:r>
-    </w:p>
-    <w:p>
-      <w:pPr>
-        <w:spacing w:after="0" w:line="240" w:lineRule="auto"/>
-        <w:rPr>
-          <w:rFonts w:ascii="Helvetica" w:eastAsia="Times New Roman" w:hAnsi="Helvetica" w:cs="Helvetica"/>
-          <w:color w:val="000000"/>
-          <w:sz w:val="21"/>
-          <w:szCs w:val="21"/>
-          <w:lang w:val="en-GB" w:eastAsia="en-GB"/>
-        </w:rPr>
-      </w:pPr>
-      <w:r>
-        <w:rPr>
-          <w:rFonts w:ascii="Helvetica" w:eastAsia="Times New Roman" w:hAnsi="Helvetica" w:cs="Helvetica"/>
-          <w:color w:val="000000"/>
-          <w:sz w:val="21"/>
-          <w:szCs w:val="21"/>
-          <w:lang w:val="en-GB" w:eastAsia="en-GB"/>
-        </w:rPr>
-        <w:t>Within Pandas data cleaning can take place. It has methods to clean empty cells, change cell format, clean incorrect data and remove duplicates.</w:t>
-      </w:r>
-    </w:p>
-    <w:p>
-      <w:pPr>
-        <w:spacing w:after="0" w:line="240" w:lineRule="auto"/>
-        <w:rPr>
-          <w:rFonts w:ascii="Helvetica" w:eastAsia="Times New Roman" w:hAnsi="Helvetica" w:cs="Helvetica"/>
-          <w:color w:val="000000"/>
-          <w:sz w:val="21"/>
-          <w:szCs w:val="21"/>
-          <w:lang w:val="en-GB" w:eastAsia="en-GB"/>
-        </w:rPr>
-      </w:pPr>
-      <w:r>
-        <w:rPr>
-          <w:rFonts w:ascii="Helvetica" w:eastAsia="Times New Roman" w:hAnsi="Helvetica" w:cs="Helvetica"/>
-          <w:color w:val="000000"/>
-          <w:sz w:val="21"/>
-          <w:szCs w:val="21"/>
-          <w:lang w:val="en-GB" w:eastAsia="en-GB"/>
-        </w:rPr>
-        <w:t>When the data is imported you can filter on a condition, or select by row and/or column.The </w:t>
-      </w:r>
+        <w:t>duplicated(</w:t>
+      </w:r>
+      <w:proofErr w:type="gramEnd"/>
       <w:r>
         <w:rPr>
           <w:rFonts w:ascii="Courier New" w:eastAsia="Times New Roman" w:hAnsi="Courier New" w:cs="Courier New"/>
@@ -1877,6 +2204,96 @@
           <w:shd w:val="clear" w:color="auto" w:fill="EFF0F1"/>
           <w:lang w:val="en-GB" w:eastAsia="en-GB"/>
         </w:rPr>
+        <w:t>)</w:t>
+      </w:r>
+      <w:r>
+        <w:rPr>
+          <w:rFonts w:ascii="Helvetica" w:eastAsia="Times New Roman" w:hAnsi="Helvetica" w:cs="Helvetica"/>
+          <w:color w:val="000000"/>
+          <w:sz w:val="21"/>
+          <w:szCs w:val="21"/>
+          <w:lang w:val="en-GB" w:eastAsia="en-GB"/>
+        </w:rPr>
+        <w:t>.</w:t>
+      </w:r>
+    </w:p>
+    <w:p>
+      <w:pPr>
+        <w:spacing w:after="0" w:line="240" w:lineRule="auto"/>
+        <w:rPr>
+          <w:rFonts w:ascii="Helvetica" w:eastAsia="Times New Roman" w:hAnsi="Helvetica" w:cs="Helvetica"/>
+          <w:color w:val="000000"/>
+          <w:sz w:val="21"/>
+          <w:szCs w:val="21"/>
+          <w:lang w:val="en-GB" w:eastAsia="en-GB"/>
+        </w:rPr>
+      </w:pPr>
+      <w:r>
+        <w:rPr>
+          <w:rFonts w:ascii="Helvetica" w:eastAsia="Times New Roman" w:hAnsi="Helvetica" w:cs="Helvetica"/>
+          <w:color w:val="000000"/>
+          <w:sz w:val="21"/>
+          <w:szCs w:val="21"/>
+          <w:lang w:val="en-GB" w:eastAsia="en-GB"/>
+        </w:rPr>
+        <w:t>Within Pandas data cleaning can take place. It has methods to clean empty cells, change cell format, clean incorrect data and remove duplicates.</w:t>
+      </w:r>
+    </w:p>
+    <w:p>
+      <w:pPr>
+        <w:spacing w:after="0" w:line="240" w:lineRule="auto"/>
+        <w:rPr>
+          <w:rFonts w:ascii="Helvetica" w:eastAsia="Times New Roman" w:hAnsi="Helvetica" w:cs="Helvetica"/>
+          <w:color w:val="000000"/>
+          <w:sz w:val="21"/>
+          <w:szCs w:val="21"/>
+          <w:lang w:val="en-GB" w:eastAsia="en-GB"/>
+        </w:rPr>
+      </w:pPr>
+      <w:r>
+        <w:rPr>
+          <w:rFonts w:ascii="Helvetica" w:eastAsia="Times New Roman" w:hAnsi="Helvetica" w:cs="Helvetica"/>
+          <w:color w:val="000000"/>
+          <w:sz w:val="21"/>
+          <w:szCs w:val="21"/>
+          <w:lang w:val="en-GB" w:eastAsia="en-GB"/>
+        </w:rPr>
+        <w:t xml:space="preserve">When the data is imported you can filter on a condition, or select by row and/or </w:t>
+      </w:r>
+      <w:proofErr w:type="spellStart"/>
+      <w:proofErr w:type="gramStart"/>
+      <w:r>
+        <w:rPr>
+          <w:rFonts w:ascii="Helvetica" w:eastAsia="Times New Roman" w:hAnsi="Helvetica" w:cs="Helvetica"/>
+          <w:color w:val="000000"/>
+          <w:sz w:val="21"/>
+          <w:szCs w:val="21"/>
+          <w:lang w:val="en-GB" w:eastAsia="en-GB"/>
+        </w:rPr>
+        <w:t>column.The</w:t>
+      </w:r>
+      <w:proofErr w:type="spellEnd"/>
+      <w:proofErr w:type="gramEnd"/>
+      <w:r>
+        <w:rPr>
+          <w:rFonts w:ascii="Helvetica" w:eastAsia="Times New Roman" w:hAnsi="Helvetica" w:cs="Helvetica"/>
+          <w:color w:val="000000"/>
+          <w:sz w:val="21"/>
+          <w:szCs w:val="21"/>
+          <w:lang w:val="en-GB" w:eastAsia="en-GB"/>
+        </w:rPr>
+        <w:t> </w:t>
+      </w:r>
+      <w:r>
+        <w:rPr>
+          <w:rFonts w:ascii="Courier New" w:eastAsia="Times New Roman" w:hAnsi="Courier New" w:cs="Courier New"/>
+          <w:color w:val="000000"/>
+          <w:sz w:val="21"/>
+          <w:szCs w:val="21"/>
+          <w:bdr w:val="none" w:sz="0" w:space="0" w:color="auto" w:frame="1"/>
+          <w:shd w:val="clear" w:color="auto" w:fill="EFF0F1"/>
+          <w:lang w:val="en-GB" w:eastAsia="en-GB"/>
+        </w:rPr>
         <w:t>loc</w:t>
       </w:r>
       <w:r>
@@ -1909,7 +2326,29 @@
           <w:szCs w:val="21"/>
           <w:lang w:val="en-GB" w:eastAsia="en-GB"/>
         </w:rPr>
-        <w:t>Within Pandas basic statistics about a column (series ) of data can be calculated using the format</w:t>
+        <w:t>Within Pandas basic statistics about a column (</w:t>
+      </w:r>
+      <w:proofErr w:type="gramStart"/>
+      <w:r>
+        <w:rPr>
+          <w:rFonts w:ascii="Helvetica" w:eastAsia="Times New Roman" w:hAnsi="Helvetica" w:cs="Helvetica"/>
+          <w:color w:val="000000"/>
+          <w:sz w:val="21"/>
+          <w:szCs w:val="21"/>
+          <w:lang w:val="en-GB" w:eastAsia="en-GB"/>
+        </w:rPr>
+        <w:t>series )</w:t>
+      </w:r>
+      <w:proofErr w:type="gramEnd"/>
+      <w:r>
+        <w:rPr>
+          <w:rFonts w:ascii="Helvetica" w:eastAsia="Times New Roman" w:hAnsi="Helvetica" w:cs="Helvetica"/>
+          <w:color w:val="000000"/>
+          <w:sz w:val="21"/>
+          <w:szCs w:val="21"/>
+          <w:lang w:val="en-GB" w:eastAsia="en-GB"/>
+        </w:rPr>
+        <w:t xml:space="preserve"> of data can be calculated using the format</w:t>
       </w:r>
     </w:p>
     <w:p>
@@ -1970,7 +2409,51 @@
           <w:szCs w:val="21"/>
           <w:lang w:val="en-GB" w:eastAsia="en-GB"/>
         </w:rPr>
-        <w:t>Data visualisation helps makes complex data sources more easy to understand via graphics. Matplotlib and Seaborn are the most commonly used data visualisation tools in Python</w:t>
+        <w:t xml:space="preserve">Data visualisation helps makes complex data sources </w:t>
+      </w:r>
+      <w:proofErr w:type="gramStart"/>
+      <w:r>
+        <w:rPr>
+          <w:rFonts w:ascii="Helvetica" w:eastAsia="Times New Roman" w:hAnsi="Helvetica" w:cs="Helvetica"/>
+          <w:color w:val="000000"/>
+          <w:sz w:val="21"/>
+          <w:szCs w:val="21"/>
+          <w:lang w:val="en-GB" w:eastAsia="en-GB"/>
+        </w:rPr>
+        <w:t>more easy</w:t>
+      </w:r>
+      <w:proofErr w:type="gramEnd"/>
+      <w:r>
+        <w:rPr>
+          <w:rFonts w:ascii="Helvetica" w:eastAsia="Times New Roman" w:hAnsi="Helvetica" w:cs="Helvetica"/>
+          <w:color w:val="000000"/>
+          <w:sz w:val="21"/>
+          <w:szCs w:val="21"/>
+          <w:lang w:val="en-GB" w:eastAsia="en-GB"/>
+        </w:rPr>
+        <w:t xml:space="preserve"> to understand via graphics. Matplotlib and Seaborn are the </w:t>
+      </w:r>
+      <w:proofErr w:type="gramStart"/>
+      <w:r>
+        <w:rPr>
+          <w:rFonts w:ascii="Helvetica" w:eastAsia="Times New Roman" w:hAnsi="Helvetica" w:cs="Helvetica"/>
+          <w:color w:val="000000"/>
+          <w:sz w:val="21"/>
+          <w:szCs w:val="21"/>
+          <w:lang w:val="en-GB" w:eastAsia="en-GB"/>
+        </w:rPr>
+        <w:t>most commonly used</w:t>
+      </w:r>
+      <w:proofErr w:type="gramEnd"/>
+      <w:r>
+        <w:rPr>
+          <w:rFonts w:ascii="Helvetica" w:eastAsia="Times New Roman" w:hAnsi="Helvetica" w:cs="Helvetica"/>
+          <w:color w:val="000000"/>
+          <w:sz w:val="21"/>
+          <w:szCs w:val="21"/>
+          <w:lang w:val="en-GB" w:eastAsia="en-GB"/>
+        </w:rPr>
+        <w:t xml:space="preserve"> data visualisation tools in Python</w:t>
       </w:r>
       <w:r>
         <w:rPr>
@@ -1997,7 +2480,6 @@
             <w:docPart w:val="DefaultPlaceholder_-1854013440"/>
           </w:placeholder>
         </w:sdtPr>
-        <w:sdtEndPr/>
         <w:sdtContent>
           <w:r>
             <w:rPr>
@@ -2098,7 +2580,6 @@
             <w:docPart w:val="DefaultPlaceholder_-1854013440"/>
           </w:placeholder>
         </w:sdtPr>
-        <w:sdtEndPr/>
         <w:sdtContent>
           <w:r>
             <w:rPr>
@@ -2120,7 +2601,29 @@
           <w:szCs w:val="21"/>
           <w:lang w:val="en-GB" w:eastAsia="en-GB"/>
         </w:rPr>
-        <w:t>. It works alongside Pandas and Numpy. The codebase for Matplotlib is available at </w:t>
+        <w:t xml:space="preserve">. It works alongside Pandas and </w:t>
+      </w:r>
+      <w:proofErr w:type="spellStart"/>
+      <w:r>
+        <w:rPr>
+          <w:rFonts w:ascii="Helvetica" w:eastAsia="Times New Roman" w:hAnsi="Helvetica" w:cs="Helvetica"/>
+          <w:color w:val="000000"/>
+          <w:sz w:val="21"/>
+          <w:szCs w:val="21"/>
+          <w:lang w:val="en-GB" w:eastAsia="en-GB"/>
+        </w:rPr>
+        <w:t>Numpy</w:t>
+      </w:r>
+      <w:proofErr w:type="spellEnd"/>
+      <w:r>
+        <w:rPr>
+          <w:rFonts w:ascii="Helvetica" w:eastAsia="Times New Roman" w:hAnsi="Helvetica" w:cs="Helvetica"/>
+          <w:color w:val="000000"/>
+          <w:sz w:val="21"/>
+          <w:szCs w:val="21"/>
+          <w:lang w:val="en-GB" w:eastAsia="en-GB"/>
+        </w:rPr>
+        <w:t>. The codebase for Matplotlib is available at </w:t>
       </w:r>
       <w:hyperlink r:id="rId7" w:tgtFrame="_blank" w:history="1">
         <w:r>
@@ -2143,7 +2646,73 @@
           <w:szCs w:val="21"/>
           <w:lang w:val="en-GB" w:eastAsia="en-GB"/>
         </w:rPr>
-        <w:t>. The figures can be interactive, the plots can be formatted and exported into a variety of formats. Matplotlib is normally imported under the alias 'plt'. Most of the Matplotlib utilities are in the pyplot sublibrary and therefore, it is often imported at this level.</w:t>
+        <w:t>. The figures can be interactive, the plots can be formatted and exported into a variety of formats. Matplotlib is normally imported under the alias '</w:t>
+      </w:r>
+      <w:proofErr w:type="spellStart"/>
+      <w:r>
+        <w:rPr>
+          <w:rFonts w:ascii="Helvetica" w:eastAsia="Times New Roman" w:hAnsi="Helvetica" w:cs="Helvetica"/>
+          <w:color w:val="000000"/>
+          <w:sz w:val="21"/>
+          <w:szCs w:val="21"/>
+          <w:lang w:val="en-GB" w:eastAsia="en-GB"/>
+        </w:rPr>
+        <w:t>plt</w:t>
+      </w:r>
+      <w:proofErr w:type="spellEnd"/>
+      <w:r>
+        <w:rPr>
+          <w:rFonts w:ascii="Helvetica" w:eastAsia="Times New Roman" w:hAnsi="Helvetica" w:cs="Helvetica"/>
+          <w:color w:val="000000"/>
+          <w:sz w:val="21"/>
+          <w:szCs w:val="21"/>
+          <w:lang w:val="en-GB" w:eastAsia="en-GB"/>
+        </w:rPr>
+        <w:t xml:space="preserve">'. Most of the Matplotlib utilities are in the </w:t>
+      </w:r>
+      <w:proofErr w:type="spellStart"/>
+      <w:r>
+        <w:rPr>
+          <w:rFonts w:ascii="Helvetica" w:eastAsia="Times New Roman" w:hAnsi="Helvetica" w:cs="Helvetica"/>
+          <w:color w:val="000000"/>
+          <w:sz w:val="21"/>
+          <w:szCs w:val="21"/>
+          <w:lang w:val="en-GB" w:eastAsia="en-GB"/>
+        </w:rPr>
+        <w:t>pyplot</w:t>
+      </w:r>
+      <w:proofErr w:type="spellEnd"/>
+      <w:r>
+        <w:rPr>
+          <w:rFonts w:ascii="Helvetica" w:eastAsia="Times New Roman" w:hAnsi="Helvetica" w:cs="Helvetica"/>
+          <w:color w:val="000000"/>
+          <w:sz w:val="21"/>
+          <w:szCs w:val="21"/>
+          <w:lang w:val="en-GB" w:eastAsia="en-GB"/>
+        </w:rPr>
+        <w:t xml:space="preserve"> </w:t>
+      </w:r>
+      <w:proofErr w:type="spellStart"/>
+      <w:r>
+        <w:rPr>
+          <w:rFonts w:ascii="Helvetica" w:eastAsia="Times New Roman" w:hAnsi="Helvetica" w:cs="Helvetica"/>
+          <w:color w:val="000000"/>
+          <w:sz w:val="21"/>
+          <w:szCs w:val="21"/>
+          <w:lang w:val="en-GB" w:eastAsia="en-GB"/>
+        </w:rPr>
+        <w:t>sublibrary</w:t>
+      </w:r>
+      <w:proofErr w:type="spellEnd"/>
+      <w:r>
+        <w:rPr>
+          <w:rFonts w:ascii="Helvetica" w:eastAsia="Times New Roman" w:hAnsi="Helvetica" w:cs="Helvetica"/>
+          <w:color w:val="000000"/>
+          <w:sz w:val="21"/>
+          <w:szCs w:val="21"/>
+          <w:lang w:val="en-GB" w:eastAsia="en-GB"/>
+        </w:rPr>
+        <w:t xml:space="preserve"> and therefore, it is often imported at this level.</w:t>
       </w:r>
     </w:p>
     <w:p>
@@ -2225,13 +2794,12 @@
             <w:szCs w:val="21"/>
             <w:lang w:val="en-GB" w:eastAsia="en-GB"/>
           </w:rPr>
-          <w:tag w:val="MENDELEY_CITATION_v3_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"/>
+          <w:tag w:val="MENDELEY_CITATION_v3_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"/>
           <w:id w:val="1631591510"/>
           <w:placeholder>
             <w:docPart w:val="DefaultPlaceholder_-1854013440"/>
           </w:placeholder>
         </w:sdtPr>
-        <w:sdtEndPr/>
         <w:sdtContent>
           <w:r>
             <w:rPr>
@@ -2270,7 +2838,6 @@
             <w:docPart w:val="DefaultPlaceholder_-1854013440"/>
           </w:placeholder>
         </w:sdtPr>
-        <w:sdtEndPr/>
         <w:sdtContent>
           <w:r>
             <w:rPr>
@@ -2366,7 +2933,73 @@
           <w:szCs w:val="21"/>
           <w:lang w:val="en-GB" w:eastAsia="en-GB"/>
         </w:rPr>
-        <w:t>As is often the case with this question, the answer is, it depends on what you are trying to do. Matplotlib is good at making basic graphs including barcharts, piecharts and scatterplots. Seaborn is an extended version of matplotlib and uses matplotlib, pandas and numpy to make visualisations. The following table is based on the one at: </w:t>
+        <w:t xml:space="preserve">As is often the case with this question, the answer is, it depends on what you are trying to do. Matplotlib is good at making basic graphs including </w:t>
+      </w:r>
+      <w:proofErr w:type="spellStart"/>
+      <w:r>
+        <w:rPr>
+          <w:rFonts w:ascii="Helvetica" w:eastAsia="Times New Roman" w:hAnsi="Helvetica" w:cs="Helvetica"/>
+          <w:color w:val="000000"/>
+          <w:sz w:val="21"/>
+          <w:szCs w:val="21"/>
+          <w:lang w:val="en-GB" w:eastAsia="en-GB"/>
+        </w:rPr>
+        <w:t>barcharts</w:t>
+      </w:r>
+      <w:proofErr w:type="spellEnd"/>
+      <w:r>
+        <w:rPr>
+          <w:rFonts w:ascii="Helvetica" w:eastAsia="Times New Roman" w:hAnsi="Helvetica" w:cs="Helvetica"/>
+          <w:color w:val="000000"/>
+          <w:sz w:val="21"/>
+          <w:szCs w:val="21"/>
+          <w:lang w:val="en-GB" w:eastAsia="en-GB"/>
+        </w:rPr>
+        <w:t xml:space="preserve">, </w:t>
+      </w:r>
+      <w:proofErr w:type="spellStart"/>
+      <w:r>
+        <w:rPr>
+          <w:rFonts w:ascii="Helvetica" w:eastAsia="Times New Roman" w:hAnsi="Helvetica" w:cs="Helvetica"/>
+          <w:color w:val="000000"/>
+          <w:sz w:val="21"/>
+          <w:szCs w:val="21"/>
+          <w:lang w:val="en-GB" w:eastAsia="en-GB"/>
+        </w:rPr>
+        <w:t>piecharts</w:t>
+      </w:r>
+      <w:proofErr w:type="spellEnd"/>
+      <w:r>
+        <w:rPr>
+          <w:rFonts w:ascii="Helvetica" w:eastAsia="Times New Roman" w:hAnsi="Helvetica" w:cs="Helvetica"/>
+          <w:color w:val="000000"/>
+          <w:sz w:val="21"/>
+          <w:szCs w:val="21"/>
+          <w:lang w:val="en-GB" w:eastAsia="en-GB"/>
+        </w:rPr>
+        <w:t xml:space="preserve"> and scatterplots. Seaborn is an extended version of matplotlib and uses matplotlib, pandas and </w:t>
+      </w:r>
+      <w:proofErr w:type="spellStart"/>
+      <w:r>
+        <w:rPr>
+          <w:rFonts w:ascii="Helvetica" w:eastAsia="Times New Roman" w:hAnsi="Helvetica" w:cs="Helvetica"/>
+          <w:color w:val="000000"/>
+          <w:sz w:val="21"/>
+          <w:szCs w:val="21"/>
+          <w:lang w:val="en-GB" w:eastAsia="en-GB"/>
+        </w:rPr>
+        <w:t>numpy</w:t>
+      </w:r>
+      <w:proofErr w:type="spellEnd"/>
+      <w:r>
+        <w:rPr>
+          <w:rFonts w:ascii="Helvetica" w:eastAsia="Times New Roman" w:hAnsi="Helvetica" w:cs="Helvetica"/>
+          <w:color w:val="000000"/>
+          <w:sz w:val="21"/>
+          <w:szCs w:val="21"/>
+          <w:lang w:val="en-GB" w:eastAsia="en-GB"/>
+        </w:rPr>
+        <w:t xml:space="preserve"> to make visualisations. The following table is based on the one at: </w:t>
       </w:r>
       <w:hyperlink r:id="rId9" w:tgtFrame="_blank" w:history="1">
         <w:r>
@@ -2407,7 +3040,6 @@
             <w:docPart w:val="DefaultPlaceholder_-1854013440"/>
           </w:placeholder>
         </w:sdtPr>
-        <w:sdtEndPr/>
         <w:sdtContent>
           <w:r>
             <w:rPr>
@@ -2808,7 +3440,107 @@
                 <w:szCs w:val="18"/>
                 <w:lang w:val="en-GB" w:eastAsia="en-GB"/>
               </w:rPr>
-              <w:t>Is quite lengthy eg matplotlib.pyplot.hist(x_axis, y_axis)</w:t>
+              <w:t xml:space="preserve">Is quite lengthy </w:t>
+            </w:r>
+            <w:proofErr w:type="spellStart"/>
+            <w:r>
+              <w:rPr>
+                <w:rFonts w:ascii="Times New Roman" w:eastAsia="Times New Roman" w:hAnsi="Times New Roman" w:cs="Times New Roman"/>
+                <w:color w:val="000000"/>
+                <w:sz w:val="18"/>
+                <w:szCs w:val="18"/>
+                <w:lang w:val="en-GB" w:eastAsia="en-GB"/>
+              </w:rPr>
+              <w:t>eg</w:t>
+            </w:r>
+            <w:proofErr w:type="spellEnd"/>
+            <w:r>
+              <w:rPr>
+                <w:rFonts w:ascii="Times New Roman" w:eastAsia="Times New Roman" w:hAnsi="Times New Roman" w:cs="Times New Roman"/>
+                <w:color w:val="000000"/>
+                <w:sz w:val="18"/>
+                <w:szCs w:val="18"/>
+                <w:lang w:val="en-GB" w:eastAsia="en-GB"/>
+              </w:rPr>
+              <w:t xml:space="preserve"> </w:t>
+            </w:r>
+            <w:proofErr w:type="spellStart"/>
+            <w:proofErr w:type="gramStart"/>
+            <w:r>
+              <w:rPr>
+                <w:rFonts w:ascii="Times New Roman" w:eastAsia="Times New Roman" w:hAnsi="Times New Roman" w:cs="Times New Roman"/>
+                <w:color w:val="000000"/>
+                <w:sz w:val="18"/>
+                <w:szCs w:val="18"/>
+                <w:lang w:val="en-GB" w:eastAsia="en-GB"/>
+              </w:rPr>
+              <w:t>matplotlib.pyplot</w:t>
+            </w:r>
+            <w:proofErr w:type="gramEnd"/>
+            <w:r>
+              <w:rPr>
+                <w:rFonts w:ascii="Times New Roman" w:eastAsia="Times New Roman" w:hAnsi="Times New Roman" w:cs="Times New Roman"/>
+                <w:color w:val="000000"/>
+                <w:sz w:val="18"/>
+                <w:szCs w:val="18"/>
+                <w:lang w:val="en-GB" w:eastAsia="en-GB"/>
+              </w:rPr>
+              <w:t>.hist</w:t>
+            </w:r>
+            <w:proofErr w:type="spellEnd"/>
+            <w:r>
+              <w:rPr>
+                <w:rFonts w:ascii="Times New Roman" w:eastAsia="Times New Roman" w:hAnsi="Times New Roman" w:cs="Times New Roman"/>
+                <w:color w:val="000000"/>
+                <w:sz w:val="18"/>
+                <w:szCs w:val="18"/>
+                <w:lang w:val="en-GB" w:eastAsia="en-GB"/>
+              </w:rPr>
+              <w:t>(</w:t>
+            </w:r>
+            <w:proofErr w:type="spellStart"/>
+            <w:r>
+              <w:rPr>
+                <w:rFonts w:ascii="Times New Roman" w:eastAsia="Times New Roman" w:hAnsi="Times New Roman" w:cs="Times New Roman"/>
+                <w:color w:val="000000"/>
+                <w:sz w:val="18"/>
+                <w:szCs w:val="18"/>
+                <w:lang w:val="en-GB" w:eastAsia="en-GB"/>
+              </w:rPr>
+              <w:t>x_axis</w:t>
+            </w:r>
+            <w:proofErr w:type="spellEnd"/>
+            <w:r>
+              <w:rPr>
+                <w:rFonts w:ascii="Times New Roman" w:eastAsia="Times New Roman" w:hAnsi="Times New Roman" w:cs="Times New Roman"/>
+                <w:color w:val="000000"/>
+                <w:sz w:val="18"/>
+                <w:szCs w:val="18"/>
+                <w:lang w:val="en-GB" w:eastAsia="en-GB"/>
+              </w:rPr>
+              <w:t xml:space="preserve">, </w:t>
+            </w:r>
+            <w:proofErr w:type="spellStart"/>
+            <w:r>
+              <w:rPr>
+                <w:rFonts w:ascii="Times New Roman" w:eastAsia="Times New Roman" w:hAnsi="Times New Roman" w:cs="Times New Roman"/>
+                <w:color w:val="000000"/>
+                <w:sz w:val="18"/>
+                <w:szCs w:val="18"/>
+                <w:lang w:val="en-GB" w:eastAsia="en-GB"/>
+              </w:rPr>
+              <w:t>y_axis</w:t>
+            </w:r>
+            <w:proofErr w:type="spellEnd"/>
+            <w:r>
+              <w:rPr>
+                <w:rFonts w:ascii="Times New Roman" w:eastAsia="Times New Roman" w:hAnsi="Times New Roman" w:cs="Times New Roman"/>
+                <w:color w:val="000000"/>
+                <w:sz w:val="18"/>
+                <w:szCs w:val="18"/>
+                <w:lang w:val="en-GB" w:eastAsia="en-GB"/>
+              </w:rPr>
+              <w:t>)</w:t>
             </w:r>
           </w:p>
         </w:tc>
@@ -2851,7 +3583,97 @@
                 <w:szCs w:val="18"/>
                 <w:lang w:val="en-GB" w:eastAsia="en-GB"/>
               </w:rPr>
-              <w:t>Is a little simpler and easier to learn eg seaborn.histplot(x_axis, y_axis)</w:t>
+              <w:t xml:space="preserve">Is a little simpler and easier to learn </w:t>
+            </w:r>
+            <w:proofErr w:type="spellStart"/>
+            <w:r>
+              <w:rPr>
+                <w:rFonts w:ascii="Times New Roman" w:eastAsia="Times New Roman" w:hAnsi="Times New Roman" w:cs="Times New Roman"/>
+                <w:color w:val="000000"/>
+                <w:sz w:val="18"/>
+                <w:szCs w:val="18"/>
+                <w:lang w:val="en-GB" w:eastAsia="en-GB"/>
+              </w:rPr>
+              <w:t>eg</w:t>
+            </w:r>
+            <w:proofErr w:type="spellEnd"/>
+            <w:r>
+              <w:rPr>
+                <w:rFonts w:ascii="Times New Roman" w:eastAsia="Times New Roman" w:hAnsi="Times New Roman" w:cs="Times New Roman"/>
+                <w:color w:val="000000"/>
+                <w:sz w:val="18"/>
+                <w:szCs w:val="18"/>
+                <w:lang w:val="en-GB" w:eastAsia="en-GB"/>
+              </w:rPr>
+              <w:t xml:space="preserve"> </w:t>
+            </w:r>
+            <w:proofErr w:type="spellStart"/>
+            <w:proofErr w:type="gramStart"/>
+            <w:r>
+              <w:rPr>
+                <w:rFonts w:ascii="Times New Roman" w:eastAsia="Times New Roman" w:hAnsi="Times New Roman" w:cs="Times New Roman"/>
+                <w:color w:val="000000"/>
+                <w:sz w:val="18"/>
+                <w:szCs w:val="18"/>
+                <w:lang w:val="en-GB" w:eastAsia="en-GB"/>
+              </w:rPr>
+              <w:t>seaborn.histplot</w:t>
+            </w:r>
+            <w:proofErr w:type="spellEnd"/>
+            <w:proofErr w:type="gramEnd"/>
+            <w:r>
+              <w:rPr>
+                <w:rFonts w:ascii="Times New Roman" w:eastAsia="Times New Roman" w:hAnsi="Times New Roman" w:cs="Times New Roman"/>
+                <w:color w:val="000000"/>
+                <w:sz w:val="18"/>
+                <w:szCs w:val="18"/>
+                <w:lang w:val="en-GB" w:eastAsia="en-GB"/>
+              </w:rPr>
+              <w:t>(</w:t>
+            </w:r>
+            <w:proofErr w:type="spellStart"/>
+            <w:r>
+              <w:rPr>
+                <w:rFonts w:ascii="Times New Roman" w:eastAsia="Times New Roman" w:hAnsi="Times New Roman" w:cs="Times New Roman"/>
+                <w:color w:val="000000"/>
+                <w:sz w:val="18"/>
+                <w:szCs w:val="18"/>
+                <w:lang w:val="en-GB" w:eastAsia="en-GB"/>
+              </w:rPr>
+              <w:t>x_axis</w:t>
+            </w:r>
+            <w:proofErr w:type="spellEnd"/>
+            <w:r>
+              <w:rPr>
+                <w:rFonts w:ascii="Times New Roman" w:eastAsia="Times New Roman" w:hAnsi="Times New Roman" w:cs="Times New Roman"/>
+                <w:color w:val="000000"/>
+                <w:sz w:val="18"/>
+                <w:szCs w:val="18"/>
+                <w:lang w:val="en-GB" w:eastAsia="en-GB"/>
+              </w:rPr>
+              <w:t xml:space="preserve">, </w:t>
+            </w:r>
+            <w:proofErr w:type="spellStart"/>
+            <w:r>
+              <w:rPr>
+                <w:rFonts w:ascii="Times New Roman" w:eastAsia="Times New Roman" w:hAnsi="Times New Roman" w:cs="Times New Roman"/>
+                <w:color w:val="000000"/>
+                <w:sz w:val="18"/>
+                <w:szCs w:val="18"/>
+                <w:lang w:val="en-GB" w:eastAsia="en-GB"/>
+              </w:rPr>
+              <w:t>y_axis</w:t>
+            </w:r>
+            <w:proofErr w:type="spellEnd"/>
+            <w:r>
+              <w:rPr>
+                <w:rFonts w:ascii="Times New Roman" w:eastAsia="Times New Roman" w:hAnsi="Times New Roman" w:cs="Times New Roman"/>
+                <w:color w:val="000000"/>
+                <w:sz w:val="18"/>
+                <w:szCs w:val="18"/>
+                <w:lang w:val="en-GB" w:eastAsia="en-GB"/>
+              </w:rPr>
+              <w:t>)</w:t>
             </w:r>
           </w:p>
         </w:tc>
@@ -2982,7 +3804,29 @@
                 <w:szCs w:val="18"/>
                 <w:lang w:val="en-GB" w:eastAsia="en-GB"/>
               </w:rPr>
-              <w:t>Time set for the creation of each plot, this can lead to out of memory errors</w:t>
+              <w:t xml:space="preserve">Time set for the creation of each </w:t>
+            </w:r>
+            <w:proofErr w:type="gramStart"/>
+            <w:r>
+              <w:rPr>
+                <w:rFonts w:ascii="Times New Roman" w:eastAsia="Times New Roman" w:hAnsi="Times New Roman" w:cs="Times New Roman"/>
+                <w:color w:val="000000"/>
+                <w:sz w:val="18"/>
+                <w:szCs w:val="18"/>
+                <w:lang w:val="en-GB" w:eastAsia="en-GB"/>
+              </w:rPr>
+              <w:t>plot,</w:t>
+            </w:r>
+            <w:proofErr w:type="gramEnd"/>
+            <w:r>
+              <w:rPr>
+                <w:rFonts w:ascii="Times New Roman" w:eastAsia="Times New Roman" w:hAnsi="Times New Roman" w:cs="Times New Roman"/>
+                <w:color w:val="000000"/>
+                <w:sz w:val="18"/>
+                <w:szCs w:val="18"/>
+                <w:lang w:val="en-GB" w:eastAsia="en-GB"/>
+              </w:rPr>
+              <w:t xml:space="preserve"> this can lead to out of memory errors</w:t>
             </w:r>
           </w:p>
         </w:tc>
@@ -3113,7 +3957,51 @@
                 <w:szCs w:val="18"/>
                 <w:lang w:val="en-GB" w:eastAsia="en-GB"/>
               </w:rPr>
-              <w:t>More comfortable at handling Pandas dataframes. Great variety of nice looking visualisations can be created</w:t>
+              <w:t xml:space="preserve">More comfortable at handling Pandas </w:t>
+            </w:r>
+            <w:proofErr w:type="spellStart"/>
+            <w:r>
+              <w:rPr>
+                <w:rFonts w:ascii="Times New Roman" w:eastAsia="Times New Roman" w:hAnsi="Times New Roman" w:cs="Times New Roman"/>
+                <w:color w:val="000000"/>
+                <w:sz w:val="18"/>
+                <w:szCs w:val="18"/>
+                <w:lang w:val="en-GB" w:eastAsia="en-GB"/>
+              </w:rPr>
+              <w:t>dataframes</w:t>
+            </w:r>
+            <w:proofErr w:type="spellEnd"/>
+            <w:r>
+              <w:rPr>
+                <w:rFonts w:ascii="Times New Roman" w:eastAsia="Times New Roman" w:hAnsi="Times New Roman" w:cs="Times New Roman"/>
+                <w:color w:val="000000"/>
+                <w:sz w:val="18"/>
+                <w:szCs w:val="18"/>
+                <w:lang w:val="en-GB" w:eastAsia="en-GB"/>
+              </w:rPr>
+              <w:t xml:space="preserve">. Great variety of </w:t>
+            </w:r>
+            <w:proofErr w:type="gramStart"/>
+            <w:r>
+              <w:rPr>
+                <w:rFonts w:ascii="Times New Roman" w:eastAsia="Times New Roman" w:hAnsi="Times New Roman" w:cs="Times New Roman"/>
+                <w:color w:val="000000"/>
+                <w:sz w:val="18"/>
+                <w:szCs w:val="18"/>
+                <w:lang w:val="en-GB" w:eastAsia="en-GB"/>
+              </w:rPr>
+              <w:t>nice looking</w:t>
+            </w:r>
+            <w:proofErr w:type="gramEnd"/>
+            <w:r>
+              <w:rPr>
+                <w:rFonts w:ascii="Times New Roman" w:eastAsia="Times New Roman" w:hAnsi="Times New Roman" w:cs="Times New Roman"/>
+                <w:color w:val="000000"/>
+                <w:sz w:val="18"/>
+                <w:szCs w:val="18"/>
+                <w:lang w:val="en-GB" w:eastAsia="en-GB"/>
+              </w:rPr>
+              <w:t xml:space="preserve"> visualisations can be created</w:t>
             </w:r>
           </w:p>
         </w:tc>
@@ -3201,7 +4089,29 @@
                 <w:szCs w:val="18"/>
                 <w:lang w:val="en-GB" w:eastAsia="en-GB"/>
               </w:rPr>
-              <w:t>Works efficiently with data frames and arrays. Plot() can be called without parameters.</w:t>
+              <w:t xml:space="preserve">Works efficiently with data frames and arrays. </w:t>
+            </w:r>
+            <w:proofErr w:type="gramStart"/>
+            <w:r>
+              <w:rPr>
+                <w:rFonts w:ascii="Times New Roman" w:eastAsia="Times New Roman" w:hAnsi="Times New Roman" w:cs="Times New Roman"/>
+                <w:color w:val="000000"/>
+                <w:sz w:val="18"/>
+                <w:szCs w:val="18"/>
+                <w:lang w:val="en-GB" w:eastAsia="en-GB"/>
+              </w:rPr>
+              <w:t>Plot(</w:t>
+            </w:r>
+            <w:proofErr w:type="gramEnd"/>
+            <w:r>
+              <w:rPr>
+                <w:rFonts w:ascii="Times New Roman" w:eastAsia="Times New Roman" w:hAnsi="Times New Roman" w:cs="Times New Roman"/>
+                <w:color w:val="000000"/>
+                <w:sz w:val="18"/>
+                <w:szCs w:val="18"/>
+                <w:lang w:val="en-GB" w:eastAsia="en-GB"/>
+              </w:rPr>
+              <w:t>) can be called without parameters.</w:t>
             </w:r>
           </w:p>
         </w:tc>
@@ -3244,7 +4154,29 @@
                 <w:szCs w:val="18"/>
                 <w:lang w:val="en-GB" w:eastAsia="en-GB"/>
               </w:rPr>
-              <w:t>Whole data set is treated as a simple unit and parameters are needed when calling plot().</w:t>
+              <w:t xml:space="preserve">Whole data set is treated as a simple unit and parameters are needed when calling </w:t>
+            </w:r>
+            <w:proofErr w:type="gramStart"/>
+            <w:r>
+              <w:rPr>
+                <w:rFonts w:ascii="Times New Roman" w:eastAsia="Times New Roman" w:hAnsi="Times New Roman" w:cs="Times New Roman"/>
+                <w:color w:val="000000"/>
+                <w:sz w:val="18"/>
+                <w:szCs w:val="18"/>
+                <w:lang w:val="en-GB" w:eastAsia="en-GB"/>
+              </w:rPr>
+              <w:t>plot(</w:t>
+            </w:r>
+            <w:proofErr w:type="gramEnd"/>
+            <w:r>
+              <w:rPr>
+                <w:rFonts w:ascii="Times New Roman" w:eastAsia="Times New Roman" w:hAnsi="Times New Roman" w:cs="Times New Roman"/>
+                <w:color w:val="000000"/>
+                <w:sz w:val="18"/>
+                <w:szCs w:val="18"/>
+                <w:lang w:val="en-GB" w:eastAsia="en-GB"/>
+              </w:rPr>
+              <w:t>).</w:t>
             </w:r>
           </w:p>
         </w:tc>
@@ -3350,7 +4282,29 @@
           <w:szCs w:val="21"/>
           <w:lang w:val="en-GB" w:eastAsia="en-GB"/>
         </w:rPr>
-        <w:t>The repository on github (</w:t>
+        <w:t xml:space="preserve">The repository on </w:t>
+      </w:r>
+      <w:proofErr w:type="spellStart"/>
+      <w:r>
+        <w:rPr>
+          <w:rFonts w:ascii="Helvetica" w:eastAsia="Times New Roman" w:hAnsi="Helvetica" w:cs="Helvetica"/>
+          <w:color w:val="000000"/>
+          <w:sz w:val="21"/>
+          <w:szCs w:val="21"/>
+          <w:lang w:val="en-GB" w:eastAsia="en-GB"/>
+        </w:rPr>
+        <w:t>github</w:t>
+      </w:r>
+      <w:proofErr w:type="spellEnd"/>
+      <w:r>
+        <w:rPr>
+          <w:rFonts w:ascii="Helvetica" w:eastAsia="Times New Roman" w:hAnsi="Helvetica" w:cs="Helvetica"/>
+          <w:color w:val="000000"/>
+          <w:sz w:val="21"/>
+          <w:szCs w:val="21"/>
+          <w:lang w:val="en-GB" w:eastAsia="en-GB"/>
+        </w:rPr>
+        <w:t xml:space="preserve"> (</w:t>
       </w:r>
       <w:hyperlink r:id="rId10" w:tgtFrame="_blank" w:history="1">
         <w:r>
@@ -3426,8 +4380,42 @@
           <w:szCs w:val="21"/>
           <w:lang w:val="en-GB" w:eastAsia="en-GB"/>
         </w:rPr>
-        <w:t>Analysis.py: This is the file to run to create the dataframe and plots</w:t>
-      </w:r>
+        <w:t xml:space="preserve">Analysis.py: This is the file to run to create the </w:t>
+      </w:r>
+      <w:proofErr w:type="spellStart"/>
+      <w:r>
+        <w:rPr>
+          <w:rFonts w:ascii="Helvetica" w:eastAsia="Times New Roman" w:hAnsi="Helvetica" w:cs="Helvetica"/>
+          <w:color w:val="000000"/>
+          <w:sz w:val="21"/>
+          <w:szCs w:val="21"/>
+          <w:lang w:val="en-GB" w:eastAsia="en-GB"/>
+        </w:rPr>
+        <w:t>dataframe</w:t>
+      </w:r>
+      <w:proofErr w:type="spellEnd"/>
+      <w:r>
+        <w:rPr>
+          <w:rFonts w:ascii="Helvetica" w:eastAsia="Times New Roman" w:hAnsi="Helvetica" w:cs="Helvetica"/>
+          <w:color w:val="000000"/>
+          <w:sz w:val="21"/>
+          <w:szCs w:val="21"/>
+          <w:lang w:val="en-GB" w:eastAsia="en-GB"/>
+        </w:rPr>
+        <w:t xml:space="preserve"> and </w:t>
+      </w:r>
+      <w:proofErr w:type="gramStart"/>
+      <w:r>
+        <w:rPr>
+          <w:rFonts w:ascii="Helvetica" w:eastAsia="Times New Roman" w:hAnsi="Helvetica" w:cs="Helvetica"/>
+          <w:color w:val="000000"/>
+          <w:sz w:val="21"/>
+          <w:szCs w:val="21"/>
+          <w:lang w:val="en-GB" w:eastAsia="en-GB"/>
+        </w:rPr>
+        <w:t>plots</w:t>
+      </w:r>
+      <w:proofErr w:type="gramEnd"/>
     </w:p>
     <w:p>
       <w:pPr>
@@ -3576,8 +4564,20 @@
           <w:szCs w:val="21"/>
           <w:lang w:val="en-GB" w:eastAsia="en-GB"/>
         </w:rPr>
-        <w:t xml:space="preserve"> contains histograms of the variable data it is not segregated by species</w:t>
-      </w:r>
+        <w:t xml:space="preserve"> contains histograms of the variable data it is not segregated by </w:t>
+      </w:r>
+      <w:proofErr w:type="gramStart"/>
+      <w:r>
+        <w:rPr>
+          <w:rFonts w:ascii="Helvetica" w:eastAsia="Times New Roman" w:hAnsi="Helvetica" w:cs="Helvetica"/>
+          <w:color w:val="000000"/>
+          <w:sz w:val="21"/>
+          <w:szCs w:val="21"/>
+          <w:lang w:val="en-GB" w:eastAsia="en-GB"/>
+        </w:rPr>
+        <w:t>species</w:t>
+      </w:r>
+      <w:proofErr w:type="gramEnd"/>
     </w:p>
     <w:p>
       <w:pPr>
@@ -3602,7 +4602,29 @@
           <w:szCs w:val="21"/>
           <w:lang w:val="en-GB" w:eastAsia="en-GB"/>
         </w:rPr>
-        <w:t>pairplot.png: This file uses the Seaborn parplot function to output multiple scatterplots of two variables. The plots are coloured by species.</w:t>
+        <w:t xml:space="preserve">pairplot.png: This file uses the Seaborn </w:t>
+      </w:r>
+      <w:proofErr w:type="spellStart"/>
+      <w:r>
+        <w:rPr>
+          <w:rFonts w:ascii="Helvetica" w:eastAsia="Times New Roman" w:hAnsi="Helvetica" w:cs="Helvetica"/>
+          <w:color w:val="000000"/>
+          <w:sz w:val="21"/>
+          <w:szCs w:val="21"/>
+          <w:lang w:val="en-GB" w:eastAsia="en-GB"/>
+        </w:rPr>
+        <w:t>parplot</w:t>
+      </w:r>
+      <w:proofErr w:type="spellEnd"/>
+      <w:r>
+        <w:rPr>
+          <w:rFonts w:ascii="Helvetica" w:eastAsia="Times New Roman" w:hAnsi="Helvetica" w:cs="Helvetica"/>
+          <w:color w:val="000000"/>
+          <w:sz w:val="21"/>
+          <w:szCs w:val="21"/>
+          <w:lang w:val="en-GB" w:eastAsia="en-GB"/>
+        </w:rPr>
+        <w:t xml:space="preserve"> function to output multiple scatterplots of two variables. The plots are coloured by species.</w:t>
       </w:r>
     </w:p>
     <w:p>
@@ -3628,8 +4650,20 @@
           <w:szCs w:val="21"/>
           <w:lang w:val="en-GB" w:eastAsia="en-GB"/>
         </w:rPr>
-        <w:t>summary.txt: Gives a summary of each variable</w:t>
-      </w:r>
+        <w:t xml:space="preserve">summary.txt: Gives a summary of each </w:t>
+      </w:r>
+      <w:proofErr w:type="gramStart"/>
+      <w:r>
+        <w:rPr>
+          <w:rFonts w:ascii="Helvetica" w:eastAsia="Times New Roman" w:hAnsi="Helvetica" w:cs="Helvetica"/>
+          <w:color w:val="000000"/>
+          <w:sz w:val="21"/>
+          <w:szCs w:val="21"/>
+          <w:lang w:val="en-GB" w:eastAsia="en-GB"/>
+        </w:rPr>
+        <w:t>variable</w:t>
+      </w:r>
+      <w:proofErr w:type="gramEnd"/>
     </w:p>
     <w:p>
       <w:pPr>
@@ -3654,8 +4688,20 @@
           <w:szCs w:val="21"/>
           <w:lang w:val="en-GB" w:eastAsia="en-GB"/>
         </w:rPr>
-        <w:t>variablemodule.py: Contains all the code for the functions and importing the dataset</w:t>
-      </w:r>
+        <w:t xml:space="preserve">variablemodule.py: Contains all the code for the functions and importing the </w:t>
+      </w:r>
+      <w:proofErr w:type="gramStart"/>
+      <w:r>
+        <w:rPr>
+          <w:rFonts w:ascii="Helvetica" w:eastAsia="Times New Roman" w:hAnsi="Helvetica" w:cs="Helvetica"/>
+          <w:color w:val="000000"/>
+          <w:sz w:val="21"/>
+          <w:szCs w:val="21"/>
+          <w:lang w:val="en-GB" w:eastAsia="en-GB"/>
+        </w:rPr>
+        <w:t>dataset</w:t>
+      </w:r>
+      <w:proofErr w:type="gramEnd"/>
     </w:p>
     <w:p>
       <w:pPr>
@@ -3756,7 +4802,6 @@
             <w:docPart w:val="DefaultPlaceholder_-1854013440"/>
           </w:placeholder>
         </w:sdtPr>
-        <w:sdtEndPr/>
         <w:sdtContent>
           <w:r>
             <w:rPr>
@@ -3846,7 +4891,29 @@
           <w:szCs w:val="21"/>
           <w:lang w:val="en-GB" w:eastAsia="en-GB"/>
         </w:rPr>
-        <w:t>To import the dataset I am using Pandas</w:t>
+        <w:t xml:space="preserve">To import the </w:t>
+      </w:r>
+      <w:proofErr w:type="gramStart"/>
+      <w:r>
+        <w:rPr>
+          <w:rFonts w:ascii="Helvetica" w:eastAsia="Times New Roman" w:hAnsi="Helvetica" w:cs="Helvetica"/>
+          <w:color w:val="000000"/>
+          <w:sz w:val="21"/>
+          <w:szCs w:val="21"/>
+          <w:lang w:val="en-GB" w:eastAsia="en-GB"/>
+        </w:rPr>
+        <w:t>dataset</w:t>
+      </w:r>
+      <w:proofErr w:type="gramEnd"/>
+      <w:r>
+        <w:rPr>
+          <w:rFonts w:ascii="Helvetica" w:eastAsia="Times New Roman" w:hAnsi="Helvetica" w:cs="Helvetica"/>
+          <w:color w:val="000000"/>
+          <w:sz w:val="21"/>
+          <w:szCs w:val="21"/>
+          <w:lang w:val="en-GB" w:eastAsia="en-GB"/>
+        </w:rPr>
+        <w:t xml:space="preserve"> I am using Pandas</w:t>
       </w:r>
       <w:sdt>
         <w:sdtPr>
@@ -3863,7 +4930,6 @@
             <w:docPart w:val="DefaultPlaceholder_-1854013440"/>
           </w:placeholder>
         </w:sdtPr>
-        <w:sdtEndPr/>
         <w:sdtContent>
           <w:r>
             <w:rPr>
@@ -3897,6 +4963,7 @@
         </w:rPr>
         <w:t xml:space="preserve"> </w:t>
       </w:r>
+      <w:proofErr w:type="gramStart"/>
       <w:r>
         <w:rPr>
           <w:rFonts w:ascii="Helvetica" w:eastAsia="Times New Roman" w:hAnsi="Helvetica" w:cs="Helvetica"/>
@@ -3915,7 +4982,18 @@
           <w:szCs w:val="21"/>
           <w:lang w:val="en-GB" w:eastAsia="en-GB"/>
         </w:rPr>
-        <w:t>irst I need to import the Pandas library. I have used the alias </w:t>
+        <w:t>irst</w:t>
+      </w:r>
+      <w:proofErr w:type="gramEnd"/>
+      <w:r>
+        <w:rPr>
+          <w:rFonts w:ascii="Helvetica" w:eastAsia="Times New Roman" w:hAnsi="Helvetica" w:cs="Helvetica"/>
+          <w:color w:val="000000"/>
+          <w:sz w:val="21"/>
+          <w:szCs w:val="21"/>
+          <w:lang w:val="en-GB" w:eastAsia="en-GB"/>
+        </w:rPr>
+        <w:t xml:space="preserve"> I need to import the Pandas library. I have used the alias </w:t>
       </w:r>
       <w:r>
         <w:rPr>
@@ -3992,6 +5070,7 @@
           <w:lang w:val="en-GB" w:eastAsia="en-GB"/>
         </w:rPr>
       </w:pPr>
+      <w:proofErr w:type="spellStart"/>
       <w:r>
         <w:rPr>
           <w:rFonts w:ascii="inherit" w:eastAsia="Times New Roman" w:hAnsi="inherit" w:cs="Courier New"/>
@@ -4000,7 +5079,18 @@
           <w:szCs w:val="20"/>
           <w:lang w:val="en-GB" w:eastAsia="en-GB"/>
         </w:rPr>
-        <w:t xml:space="preserve">datafields </w:t>
+        <w:t>datafields</w:t>
+      </w:r>
+      <w:proofErr w:type="spellEnd"/>
+      <w:r>
+        <w:rPr>
+          <w:rFonts w:ascii="inherit" w:eastAsia="Times New Roman" w:hAnsi="inherit" w:cs="Courier New"/>
+          <w:color w:val="000000"/>
+          <w:sz w:val="20"/>
+          <w:szCs w:val="20"/>
+          <w:lang w:val="en-GB" w:eastAsia="en-GB"/>
+        </w:rPr>
+        <w:t xml:space="preserve"> </w:t>
       </w:r>
       <w:r>
         <w:rPr>
@@ -4022,7 +5112,95 @@
           <w:szCs w:val="20"/>
           <w:lang w:val="en-GB" w:eastAsia="en-GB"/>
         </w:rPr>
-        <w:t xml:space="preserve"> sepallen, sepalwid, petallen, petalwid, species</w:t>
+        <w:t xml:space="preserve"> </w:t>
+      </w:r>
+      <w:proofErr w:type="spellStart"/>
+      <w:r>
+        <w:rPr>
+          <w:rFonts w:ascii="inherit" w:eastAsia="Times New Roman" w:hAnsi="inherit" w:cs="Courier New"/>
+          <w:color w:val="000000"/>
+          <w:sz w:val="20"/>
+          <w:szCs w:val="20"/>
+          <w:lang w:val="en-GB" w:eastAsia="en-GB"/>
+        </w:rPr>
+        <w:t>sepallen</w:t>
+      </w:r>
+      <w:proofErr w:type="spellEnd"/>
+      <w:r>
+        <w:rPr>
+          <w:rFonts w:ascii="inherit" w:eastAsia="Times New Roman" w:hAnsi="inherit" w:cs="Courier New"/>
+          <w:color w:val="000000"/>
+          <w:sz w:val="20"/>
+          <w:szCs w:val="20"/>
+          <w:lang w:val="en-GB" w:eastAsia="en-GB"/>
+        </w:rPr>
+        <w:t xml:space="preserve">, </w:t>
+      </w:r>
+      <w:proofErr w:type="spellStart"/>
+      <w:r>
+        <w:rPr>
+          <w:rFonts w:ascii="inherit" w:eastAsia="Times New Roman" w:hAnsi="inherit" w:cs="Courier New"/>
+          <w:color w:val="000000"/>
+          <w:sz w:val="20"/>
+          <w:szCs w:val="20"/>
+          <w:lang w:val="en-GB" w:eastAsia="en-GB"/>
+        </w:rPr>
+        <w:t>sepalwid</w:t>
+      </w:r>
+      <w:proofErr w:type="spellEnd"/>
+      <w:r>
+        <w:rPr>
+          <w:rFonts w:ascii="inherit" w:eastAsia="Times New Roman" w:hAnsi="inherit" w:cs="Courier New"/>
+          <w:color w:val="000000"/>
+          <w:sz w:val="20"/>
+          <w:szCs w:val="20"/>
+          <w:lang w:val="en-GB" w:eastAsia="en-GB"/>
+        </w:rPr>
+        <w:t xml:space="preserve">, </w:t>
+      </w:r>
+      <w:proofErr w:type="spellStart"/>
+      <w:r>
+        <w:rPr>
+          <w:rFonts w:ascii="inherit" w:eastAsia="Times New Roman" w:hAnsi="inherit" w:cs="Courier New"/>
+          <w:color w:val="000000"/>
+          <w:sz w:val="20"/>
+          <w:szCs w:val="20"/>
+          <w:lang w:val="en-GB" w:eastAsia="en-GB"/>
+        </w:rPr>
+        <w:t>petallen</w:t>
+      </w:r>
+      <w:proofErr w:type="spellEnd"/>
+      <w:r>
+        <w:rPr>
+          <w:rFonts w:ascii="inherit" w:eastAsia="Times New Roman" w:hAnsi="inherit" w:cs="Courier New"/>
+          <w:color w:val="000000"/>
+          <w:sz w:val="20"/>
+          <w:szCs w:val="20"/>
+          <w:lang w:val="en-GB" w:eastAsia="en-GB"/>
+        </w:rPr>
+        <w:t xml:space="preserve">, </w:t>
+      </w:r>
+      <w:proofErr w:type="spellStart"/>
+      <w:r>
+        <w:rPr>
+          <w:rFonts w:ascii="inherit" w:eastAsia="Times New Roman" w:hAnsi="inherit" w:cs="Courier New"/>
+          <w:color w:val="000000"/>
+          <w:sz w:val="20"/>
+          <w:szCs w:val="20"/>
+          <w:lang w:val="en-GB" w:eastAsia="en-GB"/>
+        </w:rPr>
+        <w:t>petalwid</w:t>
+      </w:r>
+      <w:proofErr w:type="spellEnd"/>
+      <w:r>
+        <w:rPr>
+          <w:rFonts w:ascii="inherit" w:eastAsia="Times New Roman" w:hAnsi="inherit" w:cs="Courier New"/>
+          <w:color w:val="000000"/>
+          <w:sz w:val="20"/>
+          <w:szCs w:val="20"/>
+          <w:lang w:val="en-GB" w:eastAsia="en-GB"/>
+        </w:rPr>
+        <w:t>, species</w:t>
       </w:r>
     </w:p>
     <w:p>
@@ -4044,7 +5222,29 @@
           <w:szCs w:val="21"/>
           <w:lang w:val="en-GB" w:eastAsia="en-GB"/>
         </w:rPr>
-        <w:t>When importing the dataset we add the argument </w:t>
+        <w:t xml:space="preserve">When importing the </w:t>
+      </w:r>
+      <w:proofErr w:type="gramStart"/>
+      <w:r>
+        <w:rPr>
+          <w:rFonts w:ascii="Helvetica" w:eastAsia="Times New Roman" w:hAnsi="Helvetica" w:cs="Helvetica"/>
+          <w:color w:val="000000"/>
+          <w:sz w:val="21"/>
+          <w:szCs w:val="21"/>
+          <w:lang w:val="en-GB" w:eastAsia="en-GB"/>
+        </w:rPr>
+        <w:t>dataset</w:t>
+      </w:r>
+      <w:proofErr w:type="gramEnd"/>
+      <w:r>
+        <w:rPr>
+          <w:rFonts w:ascii="Helvetica" w:eastAsia="Times New Roman" w:hAnsi="Helvetica" w:cs="Helvetica"/>
+          <w:color w:val="000000"/>
+          <w:sz w:val="21"/>
+          <w:szCs w:val="21"/>
+          <w:lang w:val="en-GB" w:eastAsia="en-GB"/>
+        </w:rPr>
+        <w:t xml:space="preserve"> we add the argument </w:t>
       </w:r>
       <w:r>
         <w:rPr>
@@ -4096,7 +5296,6 @@
           <w:docPart w:val="DefaultPlaceholder_-1854013440"/>
         </w:placeholder>
       </w:sdtPr>
-      <w:sdtEndPr/>
       <w:sdtContent>
         <w:p>
           <w:pPr>
@@ -4283,7 +5482,51 @@
           <w:szCs w:val="21"/>
           <w:lang w:val="en-GB" w:eastAsia="en-GB"/>
         </w:rPr>
-        <w:t>There is a greate resource at : </w:t>
+        <w:t xml:space="preserve">There is a </w:t>
+      </w:r>
+      <w:proofErr w:type="spellStart"/>
+      <w:r>
+        <w:rPr>
+          <w:rFonts w:ascii="Helvetica" w:eastAsia="Times New Roman" w:hAnsi="Helvetica" w:cs="Helvetica"/>
+          <w:color w:val="000000"/>
+          <w:sz w:val="21"/>
+          <w:szCs w:val="21"/>
+          <w:lang w:val="en-GB" w:eastAsia="en-GB"/>
+        </w:rPr>
+        <w:t>greate</w:t>
+      </w:r>
+      <w:proofErr w:type="spellEnd"/>
+      <w:r>
+        <w:rPr>
+          <w:rFonts w:ascii="Helvetica" w:eastAsia="Times New Roman" w:hAnsi="Helvetica" w:cs="Helvetica"/>
+          <w:color w:val="000000"/>
+          <w:sz w:val="21"/>
+          <w:szCs w:val="21"/>
+          <w:lang w:val="en-GB" w:eastAsia="en-GB"/>
+        </w:rPr>
+        <w:t xml:space="preserve"> resource </w:t>
+      </w:r>
+      <w:proofErr w:type="gramStart"/>
+      <w:r>
+        <w:rPr>
+          <w:rFonts w:ascii="Helvetica" w:eastAsia="Times New Roman" w:hAnsi="Helvetica" w:cs="Helvetica"/>
+          <w:color w:val="000000"/>
+          <w:sz w:val="21"/>
+          <w:szCs w:val="21"/>
+          <w:lang w:val="en-GB" w:eastAsia="en-GB"/>
+        </w:rPr>
+        <w:t>at :</w:t>
+      </w:r>
+      <w:proofErr w:type="gramEnd"/>
+      <w:r>
+        <w:rPr>
+          <w:rFonts w:ascii="Helvetica" w:eastAsia="Times New Roman" w:hAnsi="Helvetica" w:cs="Helvetica"/>
+          <w:color w:val="000000"/>
+          <w:sz w:val="21"/>
+          <w:szCs w:val="21"/>
+          <w:lang w:val="en-GB" w:eastAsia="en-GB"/>
+        </w:rPr>
+        <w:t> </w:t>
       </w:r>
       <w:hyperlink r:id="rId14" w:tgtFrame="_blank" w:history="1">
         <w:r>
@@ -4369,6 +5612,7 @@
         </w:rPr>
         <w:t>First I created a simple histogram using the Pandas </w:t>
       </w:r>
+      <w:proofErr w:type="gramStart"/>
       <w:r>
         <w:rPr>
           <w:rFonts w:ascii="Courier New" w:eastAsia="Times New Roman" w:hAnsi="Courier New" w:cs="Courier New"/>
@@ -4379,17 +5623,52 @@
           <w:shd w:val="clear" w:color="auto" w:fill="EFF0F1"/>
           <w:lang w:val="en-GB" w:eastAsia="en-GB"/>
         </w:rPr>
-        <w:t>hist()</w:t>
-      </w:r>
-      <w:r>
-        <w:rPr>
-          <w:rFonts w:ascii="Helvetica" w:eastAsia="Times New Roman" w:hAnsi="Helvetica" w:cs="Helvetica"/>
-          <w:color w:val="000000"/>
-          <w:sz w:val="21"/>
-          <w:szCs w:val="21"/>
-          <w:lang w:val="en-GB" w:eastAsia="en-GB"/>
-        </w:rPr>
-        <w:t> method. Thsis automatically creates a histogram of each variable and outputs at one time. From these plots you can see that Sepal Width appears to have normal type distribution a</w:t>
+        <w:t>hist(</w:t>
+      </w:r>
+      <w:proofErr w:type="gramEnd"/>
+      <w:r>
+        <w:rPr>
+          <w:rFonts w:ascii="Courier New" w:eastAsia="Times New Roman" w:hAnsi="Courier New" w:cs="Courier New"/>
+          <w:color w:val="000000"/>
+          <w:sz w:val="21"/>
+          <w:szCs w:val="21"/>
+          <w:bdr w:val="none" w:sz="0" w:space="0" w:color="auto" w:frame="1"/>
+          <w:shd w:val="clear" w:color="auto" w:fill="EFF0F1"/>
+          <w:lang w:val="en-GB" w:eastAsia="en-GB"/>
+        </w:rPr>
+        <w:t>)</w:t>
+      </w:r>
+      <w:r>
+        <w:rPr>
+          <w:rFonts w:ascii="Helvetica" w:eastAsia="Times New Roman" w:hAnsi="Helvetica" w:cs="Helvetica"/>
+          <w:color w:val="000000"/>
+          <w:sz w:val="21"/>
+          <w:szCs w:val="21"/>
+          <w:lang w:val="en-GB" w:eastAsia="en-GB"/>
+        </w:rPr>
+        <w:t xml:space="preserve"> method. </w:t>
+      </w:r>
+      <w:proofErr w:type="spellStart"/>
+      <w:r>
+        <w:rPr>
+          <w:rFonts w:ascii="Helvetica" w:eastAsia="Times New Roman" w:hAnsi="Helvetica" w:cs="Helvetica"/>
+          <w:color w:val="000000"/>
+          <w:sz w:val="21"/>
+          <w:szCs w:val="21"/>
+          <w:lang w:val="en-GB" w:eastAsia="en-GB"/>
+        </w:rPr>
+        <w:t>Thsis</w:t>
+      </w:r>
+      <w:proofErr w:type="spellEnd"/>
+      <w:r>
+        <w:rPr>
+          <w:rFonts w:ascii="Helvetica" w:eastAsia="Times New Roman" w:hAnsi="Helvetica" w:cs="Helvetica"/>
+          <w:color w:val="000000"/>
+          <w:sz w:val="21"/>
+          <w:szCs w:val="21"/>
+          <w:lang w:val="en-GB" w:eastAsia="en-GB"/>
+        </w:rPr>
+        <w:t xml:space="preserve"> automatically creates a histogram of each variable and outputs at one time. From these plots you can see that Sepal Width appears to have normal type distribution a</w:t>
       </w:r>
     </w:p>
     <w:sdt>
@@ -4401,13 +5680,12 @@
           <w:szCs w:val="21"/>
           <w:lang w:val="en-GB" w:eastAsia="en-GB"/>
         </w:rPr>
-        <w:tag w:val="MENDELEY_CITATION_v3_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"/>
+        <w:tag w:val="MENDELEY_CITATION_v3_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"/>
         <w:id w:val="-1483160794"/>
         <w:placeholder>
           <w:docPart w:val="DefaultPlaceholder_-1854013440"/>
         </w:placeholder>
       </w:sdtPr>
-      <w:sdtEndPr/>
       <w:sdtContent>
         <w:p>
           <w:pPr>
@@ -4520,6 +5798,8 @@
         </w:rPr>
         <w:t>In order to save the combined plot to the file, we first need to install </w:t>
       </w:r>
+      <w:proofErr w:type="spellStart"/>
+      <w:proofErr w:type="gramStart"/>
       <w:r>
         <w:rPr>
           <w:rFonts w:ascii="Courier New" w:eastAsia="Times New Roman" w:hAnsi="Courier New" w:cs="Courier New"/>
@@ -4532,6 +5812,8 @@
         </w:rPr>
         <w:t>matplotlib.pyplot</w:t>
       </w:r>
+      <w:proofErr w:type="spellEnd"/>
+      <w:proofErr w:type="gramEnd"/>
       <w:r>
         <w:rPr>
           <w:rFonts w:ascii="Helvetica" w:eastAsia="Times New Roman" w:hAnsi="Helvetica" w:cs="Helvetica"/>
@@ -4542,6 +5824,7 @@
         </w:rPr>
         <w:t>. I imported this under the alias </w:t>
       </w:r>
+      <w:proofErr w:type="spellStart"/>
       <w:r>
         <w:rPr>
           <w:rFonts w:ascii="Courier New" w:eastAsia="Times New Roman" w:hAnsi="Courier New" w:cs="Courier New"/>
@@ -4554,6 +5837,7 @@
         </w:rPr>
         <w:t>plt</w:t>
       </w:r>
+      <w:proofErr w:type="spellEnd"/>
       <w:r>
         <w:rPr>
           <w:rFonts w:ascii="Helvetica" w:eastAsia="Times New Roman" w:hAnsi="Helvetica" w:cs="Helvetica"/>
@@ -4564,6 +5848,8 @@
         </w:rPr>
         <w:t> as is common practice. The command to save the figure rather than output to the terminal is </w:t>
       </w:r>
+      <w:proofErr w:type="spellStart"/>
+      <w:proofErr w:type="gramStart"/>
       <w:r>
         <w:rPr>
           <w:rFonts w:ascii="Courier New" w:eastAsia="Times New Roman" w:hAnsi="Courier New" w:cs="Courier New"/>
@@ -4574,7 +5860,21 @@
           <w:shd w:val="clear" w:color="auto" w:fill="EFF0F1"/>
           <w:lang w:val="en-GB" w:eastAsia="en-GB"/>
         </w:rPr>
-        <w:t>plt.savefig()</w:t>
+        <w:t>plt.savefig</w:t>
+      </w:r>
+      <w:proofErr w:type="spellEnd"/>
+      <w:proofErr w:type="gramEnd"/>
+      <w:r>
+        <w:rPr>
+          <w:rFonts w:ascii="Courier New" w:eastAsia="Times New Roman" w:hAnsi="Courier New" w:cs="Courier New"/>
+          <w:color w:val="000000"/>
+          <w:sz w:val="21"/>
+          <w:szCs w:val="21"/>
+          <w:bdr w:val="none" w:sz="0" w:space="0" w:color="auto" w:frame="1"/>
+          <w:shd w:val="clear" w:color="auto" w:fill="EFF0F1"/>
+          <w:lang w:val="en-GB" w:eastAsia="en-GB"/>
+        </w:rPr>
+        <w:t>()</w:t>
       </w:r>
       <w:r>
         <w:rPr>
@@ -4614,7 +5914,6 @@
           <w:docPart w:val="DefaultPlaceholder_-1854013440"/>
         </w:placeholder>
       </w:sdtPr>
-      <w:sdtEndPr/>
       <w:sdtContent>
         <w:p>
           <w:pPr>
@@ -4656,7 +5955,6 @@
           <w:docPart w:val="DefaultPlaceholder_-1854013440"/>
         </w:placeholder>
       </w:sdtPr>
-      <w:sdtEndPr/>
       <w:sdtContent>
         <w:p>
           <w:pPr>
@@ -4696,13 +5994,12 @@
           <w:szCs w:val="27"/>
           <w:lang w:val="en-GB" w:eastAsia="en-GB"/>
         </w:rPr>
-        <w:tag w:val="MENDELEY_CITATION_v3_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"/>
+        <w:tag w:val="MENDELEY_CITATION_v3_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"/>
         <w:id w:val="1551965233"/>
         <w:placeholder>
           <w:docPart w:val="DefaultPlaceholder_-1854013440"/>
         </w:placeholder>
       </w:sdtPr>
-      <w:sdtEndPr/>
       <w:sdtContent>
         <w:p>
           <w:pPr>
@@ -4798,7 +6095,6 @@
             <w:docPart w:val="DefaultPlaceholder_-1854013440"/>
           </w:placeholder>
         </w:sdtPr>
-        <w:sdtEndPr/>
         <w:sdtContent>
           <w:r>
             <w:rPr>
@@ -4844,7 +6140,6 @@
             <w:docPart w:val="DefaultPlaceholder_-1854013440"/>
           </w:placeholder>
         </w:sdtPr>
-        <w:sdtEndPr/>
         <w:sdtContent>
           <w:r>
             <w:rPr>
@@ -4881,8 +6176,22 @@
           <w:szCs w:val="27"/>
           <w:lang w:val="en-GB" w:eastAsia="en-GB"/>
         </w:rPr>
-        <w:t>Histogram showing species</w:t>
-      </w:r>
+        <w:t xml:space="preserve">Histogram showing </w:t>
+      </w:r>
+      <w:proofErr w:type="gramStart"/>
+      <w:r>
+        <w:rPr>
+          <w:rFonts w:ascii="inherit" w:eastAsia="Times New Roman" w:hAnsi="inherit" w:cs="Helvetica"/>
+          <w:b/>
+          <w:bCs/>
+          <w:color w:val="000000"/>
+          <w:sz w:val="27"/>
+          <w:szCs w:val="27"/>
+          <w:lang w:val="en-GB" w:eastAsia="en-GB"/>
+        </w:rPr>
+        <w:t>species</w:t>
+      </w:r>
+      <w:proofErr w:type="gramEnd"/>
     </w:p>
     <w:p>
       <w:pPr>
@@ -4897,16 +6206,29 @@
           <w:lang w:val="en-GB" w:eastAsia="en-GB"/>
         </w:rPr>
       </w:pPr>
-      <w:r>
-        <w:rPr>
-          <w:rFonts w:ascii="Helvetica" w:eastAsia="Times New Roman" w:hAnsi="Helvetica" w:cs="Helvetica"/>
-          <w:color w:val="000000"/>
-          <w:sz w:val="21"/>
-          <w:szCs w:val="21"/>
-          <w:lang w:val="en-GB" w:eastAsia="en-GB"/>
-        </w:rPr>
-        <w:t>Next I used the Seaborn library to create a more complicated histogram showing the species of the Iris. To do this import </w:t>
-      </w:r>
+      <w:proofErr w:type="gramStart"/>
+      <w:r>
+        <w:rPr>
+          <w:rFonts w:ascii="Helvetica" w:eastAsia="Times New Roman" w:hAnsi="Helvetica" w:cs="Helvetica"/>
+          <w:color w:val="000000"/>
+          <w:sz w:val="21"/>
+          <w:szCs w:val="21"/>
+          <w:lang w:val="en-GB" w:eastAsia="en-GB"/>
+        </w:rPr>
+        <w:t>Next</w:t>
+      </w:r>
+      <w:proofErr w:type="gramEnd"/>
+      <w:r>
+        <w:rPr>
+          <w:rFonts w:ascii="Helvetica" w:eastAsia="Times New Roman" w:hAnsi="Helvetica" w:cs="Helvetica"/>
+          <w:color w:val="000000"/>
+          <w:sz w:val="21"/>
+          <w:szCs w:val="21"/>
+          <w:lang w:val="en-GB" w:eastAsia="en-GB"/>
+        </w:rPr>
+        <w:t xml:space="preserve"> I used the Seaborn library to create a more complicated histogram showing the species of the Iris. To do this import </w:t>
+      </w:r>
+      <w:proofErr w:type="gramStart"/>
       <w:r>
         <w:rPr>
           <w:rFonts w:ascii="Courier New" w:eastAsia="Times New Roman" w:hAnsi="Courier New" w:cs="Courier New"/>
@@ -4919,6 +6241,7 @@
         </w:rPr>
         <w:t>seaborn</w:t>
       </w:r>
+      <w:proofErr w:type="gramEnd"/>
     </w:p>
     <w:sdt>
       <w:sdtPr>
@@ -4929,13 +6252,12 @@
           <w:szCs w:val="21"/>
           <w:lang w:val="en-GB" w:eastAsia="en-GB"/>
         </w:rPr>
-        <w:tag w:val="MENDELEY_CITATION_v3_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"/>
+        <w:tag w:val="MENDELEY_CITATION_v3_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"/>
         <w:id w:val="1319763057"/>
         <w:placeholder>
           <w:docPart w:val="DefaultPlaceholder_-1854013440"/>
         </w:placeholder>
       </w:sdtPr>
-      <w:sdtEndPr/>
       <w:sdtContent>
         <w:p>
           <w:pPr>
@@ -5033,8 +6355,22 @@
           <w:szCs w:val="20"/>
           <w:lang w:val="en-GB" w:eastAsia="en-GB"/>
         </w:rPr>
-        <w:t xml:space="preserve"> sns</w:t>
-      </w:r>
+        <w:t xml:space="preserve"> </w:t>
+      </w:r>
+      <w:proofErr w:type="spellStart"/>
+      <w:proofErr w:type="gramStart"/>
+      <w:r>
+        <w:rPr>
+          <w:rFonts w:ascii="inherit" w:eastAsia="Times New Roman" w:hAnsi="inherit" w:cs="Courier New"/>
+          <w:color w:val="000000"/>
+          <w:sz w:val="20"/>
+          <w:szCs w:val="20"/>
+          <w:lang w:val="en-GB" w:eastAsia="en-GB"/>
+        </w:rPr>
+        <w:t>sns</w:t>
+      </w:r>
+      <w:proofErr w:type="spellEnd"/>
+      <w:proofErr w:type="gramEnd"/>
     </w:p>
     <w:p>
       <w:pPr>
@@ -5121,8 +6457,32 @@
           <w:szCs w:val="21"/>
           <w:lang w:val="en-GB" w:eastAsia="en-GB"/>
         </w:rPr>
-        <w:t>The format for creating a histplot in seaborn is </w:t>
-      </w:r>
+        <w:t xml:space="preserve">The format for creating a </w:t>
+      </w:r>
+      <w:proofErr w:type="spellStart"/>
+      <w:r>
+        <w:rPr>
+          <w:rFonts w:ascii="Helvetica" w:eastAsia="Times New Roman" w:hAnsi="Helvetica" w:cs="Helvetica"/>
+          <w:color w:val="000000"/>
+          <w:sz w:val="21"/>
+          <w:szCs w:val="21"/>
+          <w:lang w:val="en-GB" w:eastAsia="en-GB"/>
+        </w:rPr>
+        <w:t>histplot</w:t>
+      </w:r>
+      <w:proofErr w:type="spellEnd"/>
+      <w:r>
+        <w:rPr>
+          <w:rFonts w:ascii="Helvetica" w:eastAsia="Times New Roman" w:hAnsi="Helvetica" w:cs="Helvetica"/>
+          <w:color w:val="000000"/>
+          <w:sz w:val="21"/>
+          <w:szCs w:val="21"/>
+          <w:lang w:val="en-GB" w:eastAsia="en-GB"/>
+        </w:rPr>
+        <w:t xml:space="preserve"> in seaborn is </w:t>
+      </w:r>
+      <w:proofErr w:type="spellStart"/>
+      <w:proofErr w:type="gramStart"/>
       <w:r>
         <w:rPr>
           <w:rFonts w:ascii="Courier New" w:eastAsia="Times New Roman" w:hAnsi="Courier New" w:cs="Courier New"/>
@@ -5133,7 +6493,21 @@
           <w:shd w:val="clear" w:color="auto" w:fill="EFF0F1"/>
           <w:lang w:val="en-GB" w:eastAsia="en-GB"/>
         </w:rPr>
-        <w:t>sns.histplot()</w:t>
+        <w:t>sns.histplot</w:t>
+      </w:r>
+      <w:proofErr w:type="spellEnd"/>
+      <w:proofErr w:type="gramEnd"/>
+      <w:r>
+        <w:rPr>
+          <w:rFonts w:ascii="Courier New" w:eastAsia="Times New Roman" w:hAnsi="Courier New" w:cs="Courier New"/>
+          <w:color w:val="000000"/>
+          <w:sz w:val="21"/>
+          <w:szCs w:val="21"/>
+          <w:bdr w:val="none" w:sz="0" w:space="0" w:color="auto" w:frame="1"/>
+          <w:shd w:val="clear" w:color="auto" w:fill="EFF0F1"/>
+          <w:lang w:val="en-GB" w:eastAsia="en-GB"/>
+        </w:rPr>
+        <w:t>()</w:t>
       </w:r>
       <w:r>
         <w:rPr>
@@ -5172,7 +6546,6 @@
             <w:docPart w:val="DefaultPlaceholder_-1854013440"/>
           </w:placeholder>
         </w:sdtPr>
-        <w:sdtEndPr/>
         <w:sdtContent>
           <w:r>
             <w:rPr>
@@ -5282,7 +6655,29 @@
           <w:szCs w:val="20"/>
           <w:lang w:val="en-GB" w:eastAsia="en-GB"/>
         </w:rPr>
-        <w:t xml:space="preserve"> datafields:</w:t>
+        <w:t xml:space="preserve"> </w:t>
+      </w:r>
+      <w:proofErr w:type="spellStart"/>
+      <w:r>
+        <w:rPr>
+          <w:rFonts w:ascii="inherit" w:eastAsia="Times New Roman" w:hAnsi="inherit" w:cs="Courier New"/>
+          <w:color w:val="000000"/>
+          <w:sz w:val="20"/>
+          <w:szCs w:val="20"/>
+          <w:lang w:val="en-GB" w:eastAsia="en-GB"/>
+        </w:rPr>
+        <w:t>datafields</w:t>
+      </w:r>
+      <w:proofErr w:type="spellEnd"/>
+      <w:r>
+        <w:rPr>
+          <w:rFonts w:ascii="inherit" w:eastAsia="Times New Roman" w:hAnsi="inherit" w:cs="Courier New"/>
+          <w:color w:val="000000"/>
+          <w:sz w:val="20"/>
+          <w:szCs w:val="20"/>
+          <w:lang w:val="en-GB" w:eastAsia="en-GB"/>
+        </w:rPr>
+        <w:t>:</w:t>
       </w:r>
     </w:p>
     <w:p>
@@ -5345,7 +6740,18 @@
           <w:szCs w:val="20"/>
           <w:lang w:val="en-GB" w:eastAsia="en-GB"/>
         </w:rPr>
-        <w:t xml:space="preserve"> name </w:t>
+        <w:t xml:space="preserve"> </w:t>
+      </w:r>
+      <w:proofErr w:type="gramStart"/>
+      <w:r>
+        <w:rPr>
+          <w:rFonts w:ascii="inherit" w:eastAsia="Times New Roman" w:hAnsi="inherit" w:cs="Courier New"/>
+          <w:color w:val="000000"/>
+          <w:sz w:val="20"/>
+          <w:szCs w:val="20"/>
+          <w:lang w:val="en-GB" w:eastAsia="en-GB"/>
+        </w:rPr>
+        <w:t xml:space="preserve">name </w:t>
       </w:r>
       <w:r>
         <w:rPr>
@@ -5357,7 +6763,20 @@
           <w:szCs w:val="20"/>
           <w:lang w:val="en-GB" w:eastAsia="en-GB"/>
         </w:rPr>
-        <w:t>!=</w:t>
+        <w:t>!</w:t>
+      </w:r>
+      <w:proofErr w:type="gramEnd"/>
+      <w:r>
+        <w:rPr>
+          <w:rFonts w:ascii="inherit" w:eastAsia="Times New Roman" w:hAnsi="inherit" w:cs="Courier New"/>
+          <w:b/>
+          <w:bCs/>
+          <w:color w:val="AA22FF"/>
+          <w:sz w:val="20"/>
+          <w:szCs w:val="20"/>
+          <w:lang w:val="en-GB" w:eastAsia="en-GB"/>
+        </w:rPr>
+        <w:t>=</w:t>
       </w:r>
       <w:r>
         <w:rPr>
@@ -5408,7 +6827,31 @@
           <w:szCs w:val="20"/>
           <w:lang w:val="en-GB" w:eastAsia="en-GB"/>
         </w:rPr>
-        <w:t xml:space="preserve">            sns.histplot(data</w:t>
+        <w:t xml:space="preserve">            </w:t>
+      </w:r>
+      <w:proofErr w:type="spellStart"/>
+      <w:proofErr w:type="gramStart"/>
+      <w:r>
+        <w:rPr>
+          <w:rFonts w:ascii="inherit" w:eastAsia="Times New Roman" w:hAnsi="inherit" w:cs="Courier New"/>
+          <w:color w:val="000000"/>
+          <w:sz w:val="20"/>
+          <w:szCs w:val="20"/>
+          <w:lang w:val="en-GB" w:eastAsia="en-GB"/>
+        </w:rPr>
+        <w:t>sns.histplot</w:t>
+      </w:r>
+      <w:proofErr w:type="spellEnd"/>
+      <w:proofErr w:type="gramEnd"/>
+      <w:r>
+        <w:rPr>
+          <w:rFonts w:ascii="inherit" w:eastAsia="Times New Roman" w:hAnsi="inherit" w:cs="Courier New"/>
+          <w:color w:val="000000"/>
+          <w:sz w:val="20"/>
+          <w:szCs w:val="20"/>
+          <w:lang w:val="en-GB" w:eastAsia="en-GB"/>
+        </w:rPr>
+        <w:t>(data</w:t>
       </w:r>
       <w:r>
         <w:rPr>
@@ -5422,6 +6865,7 @@
         </w:rPr>
         <w:t>=</w:t>
       </w:r>
+      <w:proofErr w:type="spellStart"/>
       <w:r>
         <w:rPr>
           <w:rFonts w:ascii="inherit" w:eastAsia="Times New Roman" w:hAnsi="inherit" w:cs="Courier New"/>
@@ -5430,7 +6874,18 @@
           <w:szCs w:val="20"/>
           <w:lang w:val="en-GB" w:eastAsia="en-GB"/>
         </w:rPr>
-        <w:t>dataf, x</w:t>
+        <w:t>dataf</w:t>
+      </w:r>
+      <w:proofErr w:type="spellEnd"/>
+      <w:r>
+        <w:rPr>
+          <w:rFonts w:ascii="inherit" w:eastAsia="Times New Roman" w:hAnsi="inherit" w:cs="Courier New"/>
+          <w:color w:val="000000"/>
+          <w:sz w:val="20"/>
+          <w:szCs w:val="20"/>
+          <w:lang w:val="en-GB" w:eastAsia="en-GB"/>
+        </w:rPr>
+        <w:t>, x</w:t>
       </w:r>
       <w:r>
         <w:rPr>
@@ -5474,8 +6929,20 @@
           <w:szCs w:val="20"/>
           <w:lang w:val="en-GB" w:eastAsia="en-GB"/>
         </w:rPr>
-        <w:t>species, binwidth</w:t>
-      </w:r>
+        <w:t xml:space="preserve">species, </w:t>
+      </w:r>
+      <w:proofErr w:type="spellStart"/>
+      <w:r>
+        <w:rPr>
+          <w:rFonts w:ascii="inherit" w:eastAsia="Times New Roman" w:hAnsi="inherit" w:cs="Courier New"/>
+          <w:color w:val="000000"/>
+          <w:sz w:val="20"/>
+          <w:szCs w:val="20"/>
+          <w:lang w:val="en-GB" w:eastAsia="en-GB"/>
+        </w:rPr>
+        <w:t>binwidth</w:t>
+      </w:r>
+      <w:proofErr w:type="spellEnd"/>
       <w:r>
         <w:rPr>
           <w:rFonts w:ascii="inherit" w:eastAsia="Times New Roman" w:hAnsi="inherit" w:cs="Courier New"/>
@@ -5547,7 +7014,31 @@
           <w:szCs w:val="20"/>
           <w:lang w:val="en-GB" w:eastAsia="en-GB"/>
         </w:rPr>
-        <w:t xml:space="preserve">            plt.savefig(name</w:t>
+        <w:t xml:space="preserve">            </w:t>
+      </w:r>
+      <w:proofErr w:type="spellStart"/>
+      <w:proofErr w:type="gramStart"/>
+      <w:r>
+        <w:rPr>
+          <w:rFonts w:ascii="inherit" w:eastAsia="Times New Roman" w:hAnsi="inherit" w:cs="Courier New"/>
+          <w:color w:val="000000"/>
+          <w:sz w:val="20"/>
+          <w:szCs w:val="20"/>
+          <w:lang w:val="en-GB" w:eastAsia="en-GB"/>
+        </w:rPr>
+        <w:t>plt.savefig</w:t>
+      </w:r>
+      <w:proofErr w:type="spellEnd"/>
+      <w:proofErr w:type="gramEnd"/>
+      <w:r>
+        <w:rPr>
+          <w:rFonts w:ascii="inherit" w:eastAsia="Times New Roman" w:hAnsi="inherit" w:cs="Courier New"/>
+          <w:color w:val="000000"/>
+          <w:sz w:val="20"/>
+          <w:szCs w:val="20"/>
+          <w:lang w:val="en-GB" w:eastAsia="en-GB"/>
+        </w:rPr>
+        <w:t>(name</w:t>
       </w:r>
       <w:r>
         <w:rPr>
@@ -5579,7 +7070,29 @@
           <w:szCs w:val="20"/>
           <w:lang w:val="en-GB" w:eastAsia="en-GB"/>
         </w:rPr>
-        <w:t>'.png'</w:t>
+        <w:t>'.</w:t>
+      </w:r>
+      <w:proofErr w:type="spellStart"/>
+      <w:r>
+        <w:rPr>
+          <w:rFonts w:ascii="inherit" w:eastAsia="Times New Roman" w:hAnsi="inherit" w:cs="Courier New"/>
+          <w:color w:val="BA2121"/>
+          <w:sz w:val="20"/>
+          <w:szCs w:val="20"/>
+          <w:lang w:val="en-GB" w:eastAsia="en-GB"/>
+        </w:rPr>
+        <w:t>png</w:t>
+      </w:r>
+      <w:proofErr w:type="spellEnd"/>
+      <w:r>
+        <w:rPr>
+          <w:rFonts w:ascii="inherit" w:eastAsia="Times New Roman" w:hAnsi="inherit" w:cs="Courier New"/>
+          <w:color w:val="BA2121"/>
+          <w:sz w:val="20"/>
+          <w:szCs w:val="20"/>
+          <w:lang w:val="en-GB" w:eastAsia="en-GB"/>
+        </w:rPr>
+        <w:t>'</w:t>
       </w:r>
       <w:r>
         <w:rPr>
@@ -5691,15 +7204,27 @@
           <w:lang w:val="en-GB" w:eastAsia="en-GB"/>
         </w:rPr>
       </w:pPr>
-      <w:r>
-        <w:rPr>
-          <w:rFonts w:ascii="Helvetica" w:eastAsia="Times New Roman" w:hAnsi="Helvetica" w:cs="Helvetica"/>
-          <w:color w:val="000000"/>
-          <w:sz w:val="21"/>
-          <w:szCs w:val="21"/>
-          <w:lang w:val="en-GB" w:eastAsia="en-GB"/>
-        </w:rPr>
-        <w:t>Historgrams to be saved to the repository </w:t>
+      <w:proofErr w:type="spellStart"/>
+      <w:r>
+        <w:rPr>
+          <w:rFonts w:ascii="Helvetica" w:eastAsia="Times New Roman" w:hAnsi="Helvetica" w:cs="Helvetica"/>
+          <w:color w:val="000000"/>
+          <w:sz w:val="21"/>
+          <w:szCs w:val="21"/>
+          <w:lang w:val="en-GB" w:eastAsia="en-GB"/>
+        </w:rPr>
+        <w:t>Historgrams</w:t>
+      </w:r>
+      <w:proofErr w:type="spellEnd"/>
+      <w:r>
+        <w:rPr>
+          <w:rFonts w:ascii="Helvetica" w:eastAsia="Times New Roman" w:hAnsi="Helvetica" w:cs="Helvetica"/>
+          <w:color w:val="000000"/>
+          <w:sz w:val="21"/>
+          <w:szCs w:val="21"/>
+          <w:lang w:val="en-GB" w:eastAsia="en-GB"/>
+        </w:rPr>
+        <w:t xml:space="preserve"> to be saved to the repository </w:t>
       </w:r>
       <w:hyperlink r:id="rId17" w:tgtFrame="_blank" w:history="1">
         <w:r>
@@ -5784,7 +7309,6 @@
             <w:docPart w:val="DefaultPlaceholder_-1854013440"/>
           </w:placeholder>
         </w:sdtPr>
-        <w:sdtEndPr/>
         <w:sdtContent>
           <w:r>
             <w:rPr>
@@ -5892,8 +7416,20 @@
           <w:szCs w:val="21"/>
           <w:lang w:val="en-GB" w:eastAsia="en-GB"/>
         </w:rPr>
-        <w:t>the data set will be discussed</w:t>
-      </w:r>
+        <w:t xml:space="preserve">the data set will be </w:t>
+      </w:r>
+      <w:proofErr w:type="gramStart"/>
+      <w:r>
+        <w:rPr>
+          <w:rFonts w:ascii="Helvetica" w:eastAsia="Times New Roman" w:hAnsi="Helvetica" w:cs="Helvetica"/>
+          <w:color w:val="000000"/>
+          <w:sz w:val="21"/>
+          <w:szCs w:val="21"/>
+          <w:lang w:val="en-GB" w:eastAsia="en-GB"/>
+        </w:rPr>
+        <w:t>discussed</w:t>
+      </w:r>
+      <w:proofErr w:type="gramEnd"/>
     </w:p>
     <w:p>
       <w:pPr>
@@ -5995,7 +7531,6 @@
           <w:docPart w:val="DefaultPlaceholder_-1854013440"/>
         </w:placeholder>
       </w:sdtPr>
-      <w:sdtEndPr/>
       <w:sdtContent>
         <w:p>
           <w:pPr>
@@ -6028,14 +7563,13 @@
           <w:docPart w:val="DefaultPlaceholder_-1854013440"/>
         </w:placeholder>
       </w:sdtPr>
-      <w:sdtEndPr/>
       <w:sdtContent>
         <w:p>
           <w:pPr>
             <w:autoSpaceDE w:val="0"/>
             <w:autoSpaceDN w:val="0"/>
             <w:ind w:hanging="640"/>
-            <w:divId w:val="866286835"/>
+            <w:divId w:val="1577671876"/>
             <w:rPr>
               <w:rFonts w:eastAsia="Times New Roman"/>
               <w:sz w:val="24"/>
@@ -6061,7 +7595,7 @@
             <w:autoSpaceDE w:val="0"/>
             <w:autoSpaceDN w:val="0"/>
             <w:ind w:hanging="640"/>
-            <w:divId w:val="372996227"/>
+            <w:divId w:val="20127804"/>
             <w:rPr>
               <w:rFonts w:eastAsia="Times New Roman"/>
             </w:rPr>
@@ -6077,7 +7611,35 @@
               <w:rFonts w:eastAsia="Times New Roman"/>
             </w:rPr>
             <w:tab/>
-            <w:t>E. A. The IRISes of the Gaspe peninsula. Bulletin American IRIS Society [Internet]. 1935 [cited 2023 May 4];39:2–15. Available from: https://cir.nii.ac.jp/crid/1574231874415574912</w:t>
+            <w:t xml:space="preserve">E. A. The </w:t>
+          </w:r>
+          <w:proofErr w:type="spellStart"/>
+          <w:r>
+            <w:rPr>
+              <w:rFonts w:eastAsia="Times New Roman"/>
+            </w:rPr>
+            <w:t>IRISes</w:t>
+          </w:r>
+          <w:proofErr w:type="spellEnd"/>
+          <w:r>
+            <w:rPr>
+              <w:rFonts w:eastAsia="Times New Roman"/>
+            </w:rPr>
+            <w:t xml:space="preserve"> of the Gaspe peninsula. Bulletin American IRIS Society [Internet]. 1935 [cited 2023 May 4</w:t>
+          </w:r>
+          <w:proofErr w:type="gramStart"/>
+          <w:r>
+            <w:rPr>
+              <w:rFonts w:eastAsia="Times New Roman"/>
+            </w:rPr>
+            <w:t>];39:2</w:t>
+          </w:r>
+          <w:proofErr w:type="gramEnd"/>
+          <w:r>
+            <w:rPr>
+              <w:rFonts w:eastAsia="Times New Roman"/>
+            </w:rPr>
+            <w:t>–15. Available from: https://cir.nii.ac.jp/crid/1574231874415574912</w:t>
           </w:r>
         </w:p>
         <w:p>
@@ -6085,7 +7647,7 @@
             <w:autoSpaceDE w:val="0"/>
             <w:autoSpaceDN w:val="0"/>
             <w:ind w:hanging="640"/>
-            <w:divId w:val="1984890500"/>
+            <w:divId w:val="653023860"/>
             <w:rPr>
               <w:rFonts w:eastAsia="Times New Roman"/>
             </w:rPr>
@@ -6109,7 +7671,7 @@
             <w:autoSpaceDE w:val="0"/>
             <w:autoSpaceDN w:val="0"/>
             <w:ind w:hanging="640"/>
-            <w:divId w:val="73092616"/>
+            <w:divId w:val="866020062"/>
             <w:rPr>
               <w:rFonts w:eastAsia="Times New Roman"/>
             </w:rPr>
@@ -6133,7 +7695,7 @@
             <w:autoSpaceDE w:val="0"/>
             <w:autoSpaceDN w:val="0"/>
             <w:ind w:hanging="640"/>
-            <w:divId w:val="364796418"/>
+            <w:divId w:val="1889534165"/>
             <w:rPr>
               <w:rFonts w:eastAsia="Times New Roman"/>
             </w:rPr>
@@ -6157,7 +7719,7 @@
             <w:autoSpaceDE w:val="0"/>
             <w:autoSpaceDN w:val="0"/>
             <w:ind w:hanging="640"/>
-            <w:divId w:val="495614413"/>
+            <w:divId w:val="1869873153"/>
             <w:rPr>
               <w:rFonts w:eastAsia="Times New Roman"/>
             </w:rPr>
@@ -6173,7 +7735,20 @@
               <w:rFonts w:eastAsia="Times New Roman"/>
             </w:rPr>
             <w:tab/>
-            <w:t>AETiC &gt;&gt; Archive [Internet]. [cited 2023 May 8]. Available from: http://aetic.theiaer.org/archive/v7/v7n1/p5.html</w:t>
+          </w:r>
+          <w:proofErr w:type="spellStart"/>
+          <w:r>
+            <w:rPr>
+              <w:rFonts w:eastAsia="Times New Roman"/>
+            </w:rPr>
+            <w:t>AETiC</w:t>
+          </w:r>
+          <w:proofErr w:type="spellEnd"/>
+          <w:r>
+            <w:rPr>
+              <w:rFonts w:eastAsia="Times New Roman"/>
+            </w:rPr>
+            <w:t xml:space="preserve"> &gt;&gt; Archive [Internet]. [cited 2023 May 8]. Available from: http://aetic.theiaer.org/archive/v7/v7n1/p5.html</w:t>
           </w:r>
         </w:p>
         <w:p>
@@ -6181,7 +7756,7 @@
             <w:autoSpaceDE w:val="0"/>
             <w:autoSpaceDN w:val="0"/>
             <w:ind w:hanging="640"/>
-            <w:divId w:val="1665234346"/>
+            <w:divId w:val="625237503"/>
             <w:rPr>
               <w:rFonts w:eastAsia="Times New Roman"/>
             </w:rPr>
@@ -6198,7 +7773,34 @@
               <w:rFonts w:eastAsia="Times New Roman"/>
             </w:rPr>
             <w:tab/>
-            <w:t>Poudevigne-Durance T, Jones OD, Qin Y. MaWGAN: A Generative Adversarial Network to Create Synthetic Data from Datasets with Missing Data. Electronics 2022, Vol 11, Page 837 [Internet]. 2022 Mar 8 [cited 2023 May 8];11(6):837. Available from: https://www.mdpi.com/2079-9292/11/6/837/htm</w:t>
+          </w:r>
+          <w:proofErr w:type="spellStart"/>
+          <w:r>
+            <w:rPr>
+              <w:rFonts w:eastAsia="Times New Roman"/>
+            </w:rPr>
+            <w:t>Poudevigne</w:t>
+          </w:r>
+          <w:proofErr w:type="spellEnd"/>
+          <w:r>
+            <w:rPr>
+              <w:rFonts w:eastAsia="Times New Roman"/>
+            </w:rPr>
+            <w:t xml:space="preserve">-Durance T, Jones OD, Qin Y. </w:t>
+          </w:r>
+          <w:proofErr w:type="spellStart"/>
+          <w:r>
+            <w:rPr>
+              <w:rFonts w:eastAsia="Times New Roman"/>
+            </w:rPr>
+            <w:t>MaWGAN</w:t>
+          </w:r>
+          <w:proofErr w:type="spellEnd"/>
+          <w:r>
+            <w:rPr>
+              <w:rFonts w:eastAsia="Times New Roman"/>
+            </w:rPr>
+            <w:t>: A Generative Adversarial Network to Create Synthetic Data from Datasets with Missing Data. Electronics 2022, Vol 11, Page 837 [Internet]. 2022 Mar 8 [cited 2023 May 8];11(6):837. Available from: https://www.mdpi.com/2079-9292/11/6/837/htm</w:t>
           </w:r>
         </w:p>
         <w:p>
@@ -6206,7 +7808,7 @@
             <w:autoSpaceDE w:val="0"/>
             <w:autoSpaceDN w:val="0"/>
             <w:ind w:hanging="640"/>
-            <w:divId w:val="795416914"/>
+            <w:divId w:val="859243819"/>
             <w:rPr>
               <w:rFonts w:eastAsia="Times New Roman"/>
             </w:rPr>
@@ -6230,7 +7832,7 @@
             <w:autoSpaceDE w:val="0"/>
             <w:autoSpaceDN w:val="0"/>
             <w:ind w:hanging="640"/>
-            <w:divId w:val="21714603"/>
+            <w:divId w:val="1035740560"/>
             <w:rPr>
               <w:rFonts w:eastAsia="Times New Roman"/>
             </w:rPr>
@@ -6254,7 +7856,7 @@
             <w:autoSpaceDE w:val="0"/>
             <w:autoSpaceDN w:val="0"/>
             <w:ind w:hanging="640"/>
-            <w:divId w:val="231308530"/>
+            <w:divId w:val="193154198"/>
             <w:rPr>
               <w:rFonts w:eastAsia="Times New Roman"/>
             </w:rPr>
@@ -6278,7 +7880,7 @@
             <w:autoSpaceDE w:val="0"/>
             <w:autoSpaceDN w:val="0"/>
             <w:ind w:hanging="640"/>
-            <w:divId w:val="2123381254"/>
+            <w:divId w:val="1129400353"/>
             <w:rPr>
               <w:rFonts w:eastAsia="Times New Roman"/>
             </w:rPr>
@@ -6302,7 +7904,7 @@
             <w:autoSpaceDE w:val="0"/>
             <w:autoSpaceDN w:val="0"/>
             <w:ind w:hanging="640"/>
-            <w:divId w:val="133179599"/>
+            <w:divId w:val="925384993"/>
             <w:rPr>
               <w:rFonts w:eastAsia="Times New Roman"/>
             </w:rPr>
@@ -6326,7 +7928,7 @@
             <w:autoSpaceDE w:val="0"/>
             <w:autoSpaceDN w:val="0"/>
             <w:ind w:hanging="640"/>
-            <w:divId w:val="317997342"/>
+            <w:divId w:val="621113551"/>
             <w:rPr>
               <w:rFonts w:eastAsia="Times New Roman"/>
             </w:rPr>
@@ -6342,7 +7944,21 @@
               <w:rFonts w:eastAsia="Times New Roman"/>
             </w:rPr>
             <w:tab/>
-            <w:t xml:space="preserve">Waskom M. seaborn: statistical data visualization. J Open Source Softw. 2021 Apr 6;6(60):3021. </w:t>
+            <w:t xml:space="preserve">Waskom M. seaborn: statistical data visualization. J Open Source </w:t>
+          </w:r>
+          <w:proofErr w:type="spellStart"/>
+          <w:r>
+            <w:rPr>
+              <w:rFonts w:eastAsia="Times New Roman"/>
+            </w:rPr>
+            <w:t>Softw</w:t>
+          </w:r>
+          <w:proofErr w:type="spellEnd"/>
+          <w:r>
+            <w:rPr>
+              <w:rFonts w:eastAsia="Times New Roman"/>
+            </w:rPr>
+            <w:t xml:space="preserve">. 2021 Apr 6;6(60):3021. </w:t>
           </w:r>
         </w:p>
         <w:p>
@@ -6350,7 +7966,7 @@
             <w:autoSpaceDE w:val="0"/>
             <w:autoSpaceDN w:val="0"/>
             <w:ind w:hanging="640"/>
-            <w:divId w:val="1227688398"/>
+            <w:divId w:val="1574660825"/>
             <w:rPr>
               <w:rFonts w:eastAsia="Times New Roman"/>
             </w:rPr>
@@ -6366,7 +7982,21 @@
               <w:rFonts w:eastAsia="Times New Roman"/>
             </w:rPr>
             <w:tab/>
-            <w:t xml:space="preserve">Waskom M. seaborn: statistical data visualization. J Open Source Softw. 2021 Apr 6;6(60):3021. </w:t>
+            <w:t xml:space="preserve">Waskom M. seaborn: statistical data visualization. J Open Source </w:t>
+          </w:r>
+          <w:proofErr w:type="spellStart"/>
+          <w:r>
+            <w:rPr>
+              <w:rFonts w:eastAsia="Times New Roman"/>
+            </w:rPr>
+            <w:t>Softw</w:t>
+          </w:r>
+          <w:proofErr w:type="spellEnd"/>
+          <w:r>
+            <w:rPr>
+              <w:rFonts w:eastAsia="Times New Roman"/>
+            </w:rPr>
+            <w:t xml:space="preserve">. 2021 Apr 6;6(60):3021. </w:t>
           </w:r>
         </w:p>
         <w:p>
@@ -6374,7 +8004,7 @@
             <w:autoSpaceDE w:val="0"/>
             <w:autoSpaceDN w:val="0"/>
             <w:ind w:hanging="640"/>
-            <w:divId w:val="518274020"/>
+            <w:divId w:val="1100106946"/>
             <w:rPr>
               <w:rFonts w:eastAsia="Times New Roman"/>
             </w:rPr>
@@ -6390,7 +8020,21 @@
               <w:rFonts w:eastAsia="Times New Roman"/>
             </w:rPr>
             <w:tab/>
-            <w:t>Difference Between Matplotlib VS Seaborn - GeeksforGeeks [Internet]. [cited 2023 May 8]. Available from: https://www.geeksforgeeks.org/difference-between-matplotlib-vs-seaborn/</w:t>
+            <w:t xml:space="preserve">Difference Between Matplotlib VS Seaborn - </w:t>
+          </w:r>
+          <w:proofErr w:type="spellStart"/>
+          <w:r>
+            <w:rPr>
+              <w:rFonts w:eastAsia="Times New Roman"/>
+            </w:rPr>
+            <w:t>GeeksforGeeks</w:t>
+          </w:r>
+          <w:proofErr w:type="spellEnd"/>
+          <w:r>
+            <w:rPr>
+              <w:rFonts w:eastAsia="Times New Roman"/>
+            </w:rPr>
+            <w:t xml:space="preserve"> [Internet]. [cited 2023 May 8]. Available from: https://www.geeksforgeeks.org/difference-between-matplotlib-vs-seaborn/</w:t>
           </w:r>
         </w:p>
         <w:p>
@@ -6398,7 +8042,7 @@
             <w:autoSpaceDE w:val="0"/>
             <w:autoSpaceDN w:val="0"/>
             <w:ind w:hanging="640"/>
-            <w:divId w:val="1060977612"/>
+            <w:divId w:val="1484076659"/>
             <w:rPr>
               <w:rFonts w:eastAsia="Times New Roman"/>
             </w:rPr>
@@ -6414,7 +8058,35 @@
               <w:rFonts w:eastAsia="Times New Roman"/>
             </w:rPr>
             <w:tab/>
-            <w:t>Get unique values from a column in Pandas DataFrame - GeeksforGeeks [Internet]. [cited 2023 May 8]. Available from: https://www.geeksforgeeks.org/get-unique-values-from-a-column-in-pandas-dataframe/</w:t>
+            <w:t xml:space="preserve">Get unique values from a column in Pandas </w:t>
+          </w:r>
+          <w:proofErr w:type="spellStart"/>
+          <w:r>
+            <w:rPr>
+              <w:rFonts w:eastAsia="Times New Roman"/>
+            </w:rPr>
+            <w:t>DataFrame</w:t>
+          </w:r>
+          <w:proofErr w:type="spellEnd"/>
+          <w:r>
+            <w:rPr>
+              <w:rFonts w:eastAsia="Times New Roman"/>
+            </w:rPr>
+            <w:t xml:space="preserve"> - </w:t>
+          </w:r>
+          <w:proofErr w:type="spellStart"/>
+          <w:r>
+            <w:rPr>
+              <w:rFonts w:eastAsia="Times New Roman"/>
+            </w:rPr>
+            <w:t>GeeksforGeeks</w:t>
+          </w:r>
+          <w:proofErr w:type="spellEnd"/>
+          <w:r>
+            <w:rPr>
+              <w:rFonts w:eastAsia="Times New Roman"/>
+            </w:rPr>
+            <w:t xml:space="preserve"> [Internet]. [cited 2023 May 8]. Available from: https://www.geeksforgeeks.org/get-unique-values-from-a-column-in-pandas-dataframe/</w:t>
           </w:r>
         </w:p>
         <w:p>
@@ -6422,7 +8094,7 @@
             <w:autoSpaceDE w:val="0"/>
             <w:autoSpaceDN w:val="0"/>
             <w:ind w:hanging="640"/>
-            <w:divId w:val="229341388"/>
+            <w:divId w:val="1814374044"/>
             <w:rPr>
               <w:rFonts w:eastAsia="Times New Roman"/>
             </w:rPr>
@@ -6438,7 +8110,21 @@
               <w:rFonts w:eastAsia="Times New Roman"/>
             </w:rPr>
             <w:tab/>
-            <w:t>Writing to file in Python - GeeksforGeeks [Internet]. [cited 2023 May 8]. Available from: https://www.geeksforgeeks.org/writing-to-file-in-python/</w:t>
+            <w:t xml:space="preserve">Writing to file in Python - </w:t>
+          </w:r>
+          <w:proofErr w:type="spellStart"/>
+          <w:r>
+            <w:rPr>
+              <w:rFonts w:eastAsia="Times New Roman"/>
+            </w:rPr>
+            <w:t>GeeksforGeeks</w:t>
+          </w:r>
+          <w:proofErr w:type="spellEnd"/>
+          <w:r>
+            <w:rPr>
+              <w:rFonts w:eastAsia="Times New Roman"/>
+            </w:rPr>
+            <w:t xml:space="preserve"> [Internet]. [cited 2023 May 8]. Available from: https://www.geeksforgeeks.org/writing-to-file-in-python/</w:t>
           </w:r>
         </w:p>
         <w:p>
@@ -6446,7 +8132,7 @@
             <w:autoSpaceDE w:val="0"/>
             <w:autoSpaceDN w:val="0"/>
             <w:ind w:hanging="640"/>
-            <w:divId w:val="1222979758"/>
+            <w:divId w:val="793329907"/>
             <w:rPr>
               <w:rFonts w:eastAsia="Times New Roman"/>
             </w:rPr>
@@ -6470,7 +8156,7 @@
             <w:autoSpaceDE w:val="0"/>
             <w:autoSpaceDN w:val="0"/>
             <w:ind w:hanging="640"/>
-            <w:divId w:val="689330846"/>
+            <w:divId w:val="1228998389"/>
             <w:rPr>
               <w:rFonts w:eastAsia="Times New Roman"/>
             </w:rPr>
@@ -6494,7 +8180,7 @@
             <w:autoSpaceDE w:val="0"/>
             <w:autoSpaceDN w:val="0"/>
             <w:ind w:hanging="640"/>
-            <w:divId w:val="131560471"/>
+            <w:divId w:val="1749227039"/>
             <w:rPr>
               <w:rFonts w:eastAsia="Times New Roman"/>
             </w:rPr>
@@ -6518,7 +8204,7 @@
             <w:autoSpaceDE w:val="0"/>
             <w:autoSpaceDN w:val="0"/>
             <w:ind w:hanging="640"/>
-            <w:divId w:val="1336685246"/>
+            <w:divId w:val="928193839"/>
             <w:rPr>
               <w:rFonts w:eastAsia="Times New Roman"/>
             </w:rPr>
@@ -6534,7 +8220,20 @@
               <w:rFonts w:eastAsia="Times New Roman"/>
             </w:rPr>
             <w:tab/>
-            <w:t>pandas.DataFrame.min — pandas 2.0.1 documentation [Internet]. [cited 2023 May 8]. Available from: https://pandas.pydata.org/pandas-docs/stable/reference/api/pandas.DataFrame.min.html</w:t>
+          </w:r>
+          <w:proofErr w:type="spellStart"/>
+          <w:r>
+            <w:rPr>
+              <w:rFonts w:eastAsia="Times New Roman"/>
+            </w:rPr>
+            <w:t>pandas.DataFrame.min</w:t>
+          </w:r>
+          <w:proofErr w:type="spellEnd"/>
+          <w:r>
+            <w:rPr>
+              <w:rFonts w:eastAsia="Times New Roman"/>
+            </w:rPr>
+            <w:t xml:space="preserve"> — pandas 2.0.1 documentation [Internet]. [cited 2023 May 8]. Available from: https://pandas.pydata.org/pandas-docs/stable/reference/api/pandas.DataFrame.min.html</w:t>
           </w:r>
         </w:p>
         <w:p>
@@ -6542,11 +8241,12 @@
             <w:autoSpaceDE w:val="0"/>
             <w:autoSpaceDN w:val="0"/>
             <w:ind w:hanging="640"/>
-            <w:divId w:val="956258423"/>
+            <w:divId w:val="877202276"/>
             <w:rPr>
               <w:rFonts w:eastAsia="Times New Roman"/>
             </w:rPr>
           </w:pPr>
+          <w:proofErr w:type="gramStart"/>
           <w:r>
             <w:rPr>
               <w:rFonts w:eastAsia="Times New Roman"/>
@@ -6558,7 +8258,21 @@
               <w:rFonts w:eastAsia="Times New Roman"/>
             </w:rPr>
             <w:tab/>
-            <w:t>pandas.DataFrame.mode — pandas 2.0.1 documentation [Internet]. [cited 2023 May 8]. Available from: https://pandas.pydata.org/pandas-docs/stable/reference/api/pandas.DataFrame.mode.html</w:t>
+          </w:r>
+          <w:proofErr w:type="spellStart"/>
+          <w:r>
+            <w:rPr>
+              <w:rFonts w:eastAsia="Times New Roman"/>
+            </w:rPr>
+            <w:t>pandas.DataFrame.mode</w:t>
+          </w:r>
+          <w:proofErr w:type="spellEnd"/>
+          <w:proofErr w:type="gramEnd"/>
+          <w:r>
+            <w:rPr>
+              <w:rFonts w:eastAsia="Times New Roman"/>
+            </w:rPr>
+            <w:t xml:space="preserve"> — pandas 2.0.1 documentation [Internet]. [cited 2023 May 8]. Available from: https://pandas.pydata.org/pandas-docs/stable/reference/api/pandas.DataFrame.mode.html</w:t>
           </w:r>
         </w:p>
         <w:p>
@@ -6566,11 +8280,12 @@
             <w:autoSpaceDE w:val="0"/>
             <w:autoSpaceDN w:val="0"/>
             <w:ind w:hanging="640"/>
-            <w:divId w:val="2024431589"/>
+            <w:divId w:val="260529295"/>
             <w:rPr>
               <w:rFonts w:eastAsia="Times New Roman"/>
             </w:rPr>
           </w:pPr>
+          <w:proofErr w:type="gramStart"/>
           <w:r>
             <w:rPr>
               <w:rFonts w:eastAsia="Times New Roman"/>
@@ -6583,7 +8298,21 @@
               <w:rFonts w:eastAsia="Times New Roman"/>
             </w:rPr>
             <w:tab/>
-            <w:t>pandas.DataFrame.median — pandas 2.0.1 documentation [Internet]. [cited 2023 May 8]. Available from: https://pandas.pydata.org/pandas-docs/stable/reference/api/pandas.DataFrame.median.html</w:t>
+          </w:r>
+          <w:proofErr w:type="spellStart"/>
+          <w:r>
+            <w:rPr>
+              <w:rFonts w:eastAsia="Times New Roman"/>
+            </w:rPr>
+            <w:t>pandas.DataFrame.median</w:t>
+          </w:r>
+          <w:proofErr w:type="spellEnd"/>
+          <w:proofErr w:type="gramEnd"/>
+          <w:r>
+            <w:rPr>
+              <w:rFonts w:eastAsia="Times New Roman"/>
+            </w:rPr>
+            <w:t xml:space="preserve"> — pandas 2.0.1 documentation [Internet]. [cited 2023 May 8]. Available from: https://pandas.pydata.org/pandas-docs/stable/reference/api/pandas.DataFrame.median.html</w:t>
           </w:r>
         </w:p>
         <w:p>
@@ -6591,11 +8320,12 @@
             <w:autoSpaceDE w:val="0"/>
             <w:autoSpaceDN w:val="0"/>
             <w:ind w:hanging="640"/>
-            <w:divId w:val="2101216489"/>
+            <w:divId w:val="61872479"/>
             <w:rPr>
               <w:rFonts w:eastAsia="Times New Roman"/>
             </w:rPr>
           </w:pPr>
+          <w:proofErr w:type="gramStart"/>
           <w:r>
             <w:rPr>
               <w:rFonts w:eastAsia="Times New Roman"/>
@@ -6607,7 +8337,21 @@
               <w:rFonts w:eastAsia="Times New Roman"/>
             </w:rPr>
             <w:tab/>
-            <w:t>pandas.DataFrame.mean — pandas 2.0.1 documentation [Internet]. [cited 2023 May 8]. Available from: https://pandas.pydata.org/pandas-docs/stable/reference/api/pandas.DataFrame.mean.html</w:t>
+          </w:r>
+          <w:proofErr w:type="spellStart"/>
+          <w:r>
+            <w:rPr>
+              <w:rFonts w:eastAsia="Times New Roman"/>
+            </w:rPr>
+            <w:t>pandas.DataFrame.mean</w:t>
+          </w:r>
+          <w:proofErr w:type="spellEnd"/>
+          <w:proofErr w:type="gramEnd"/>
+          <w:r>
+            <w:rPr>
+              <w:rFonts w:eastAsia="Times New Roman"/>
+            </w:rPr>
+            <w:t xml:space="preserve"> — pandas 2.0.1 documentation [Internet]. [cited 2023 May 8]. Available from: https://pandas.pydata.org/pandas-docs/stable/reference/api/pandas.DataFrame.mean.html</w:t>
           </w:r>
         </w:p>
         <w:p>
@@ -6615,7 +8359,7 @@
             <w:autoSpaceDE w:val="0"/>
             <w:autoSpaceDN w:val="0"/>
             <w:ind w:hanging="640"/>
-            <w:divId w:val="1849252716"/>
+            <w:divId w:val="1524243176"/>
             <w:rPr>
               <w:rFonts w:eastAsia="Times New Roman"/>
             </w:rPr>
@@ -6631,7 +8375,20 @@
               <w:rFonts w:eastAsia="Times New Roman"/>
             </w:rPr>
             <w:tab/>
-            <w:t>pandas.DataFrame.max — pandas 2.0.1 documentation [Internet]. [cited 2023 May 8]. Available from: https://pandas.pydata.org/pandas-docs/stable/reference/api/pandas.DataFrame.max.html</w:t>
+          </w:r>
+          <w:proofErr w:type="spellStart"/>
+          <w:r>
+            <w:rPr>
+              <w:rFonts w:eastAsia="Times New Roman"/>
+            </w:rPr>
+            <w:t>pandas.DataFrame.max</w:t>
+          </w:r>
+          <w:proofErr w:type="spellEnd"/>
+          <w:r>
+            <w:rPr>
+              <w:rFonts w:eastAsia="Times New Roman"/>
+            </w:rPr>
+            <w:t xml:space="preserve"> — pandas 2.0.1 documentation [Internet]. [cited 2023 May 8]. Available from: https://pandas.pydata.org/pandas-docs/stable/reference/api/pandas.DataFrame.max.html</w:t>
           </w:r>
         </w:p>
         <w:p>
@@ -6639,7 +8396,7 @@
             <w:autoSpaceDE w:val="0"/>
             <w:autoSpaceDN w:val="0"/>
             <w:ind w:hanging="640"/>
-            <w:divId w:val="1495874111"/>
+            <w:divId w:val="1021011155"/>
             <w:rPr>
               <w:rFonts w:eastAsia="Times New Roman"/>
             </w:rPr>
@@ -6663,7 +8420,7 @@
             <w:autoSpaceDE w:val="0"/>
             <w:autoSpaceDN w:val="0"/>
             <w:ind w:hanging="640"/>
-            <w:divId w:val="287666578"/>
+            <w:divId w:val="95445343"/>
             <w:rPr>
               <w:rFonts w:eastAsia="Times New Roman"/>
             </w:rPr>
@@ -6687,7 +8444,7 @@
             <w:autoSpaceDE w:val="0"/>
             <w:autoSpaceDN w:val="0"/>
             <w:ind w:hanging="640"/>
-            <w:divId w:val="245313037"/>
+            <w:divId w:val="758873233"/>
             <w:rPr>
               <w:rFonts w:eastAsia="Times New Roman"/>
             </w:rPr>
@@ -6711,11 +8468,12 @@
             <w:autoSpaceDE w:val="0"/>
             <w:autoSpaceDN w:val="0"/>
             <w:ind w:hanging="640"/>
-            <w:divId w:val="975110375"/>
+            <w:divId w:val="2118408107"/>
             <w:rPr>
               <w:rFonts w:eastAsia="Times New Roman"/>
             </w:rPr>
           </w:pPr>
+          <w:proofErr w:type="gramStart"/>
           <w:r>
             <w:rPr>
               <w:rFonts w:eastAsia="Times New Roman"/>
@@ -6727,7 +8485,21 @@
               <w:rFonts w:eastAsia="Times New Roman"/>
             </w:rPr>
             <w:tab/>
-            <w:t>pandas.Series.describe — pandas 2.1.0.dev0+735.gf1126610ab documentation [Internet]. [cited 2023 May 8]. Available from: https://pandas.pydata.org/pandas-docs/dev/reference/api/pandas.Series.describe.html#pandas.Series.describe</w:t>
+          </w:r>
+          <w:proofErr w:type="spellStart"/>
+          <w:r>
+            <w:rPr>
+              <w:rFonts w:eastAsia="Times New Roman"/>
+            </w:rPr>
+            <w:t>pandas.Series.describe</w:t>
+          </w:r>
+          <w:proofErr w:type="spellEnd"/>
+          <w:proofErr w:type="gramEnd"/>
+          <w:r>
+            <w:rPr>
+              <w:rFonts w:eastAsia="Times New Roman"/>
+            </w:rPr>
+            <w:t xml:space="preserve"> — pandas 2.1.0.dev0+735.gf1126610ab documentation [Internet]. [cited 2023 May 8]. Available from: https://pandas.pydata.org/pandas-docs/dev/reference/api/pandas.Series.describe.html#pandas.Series.describe</w:t>
           </w:r>
         </w:p>
         <w:p>
@@ -6735,7 +8507,7 @@
             <w:autoSpaceDE w:val="0"/>
             <w:autoSpaceDN w:val="0"/>
             <w:ind w:hanging="640"/>
-            <w:divId w:val="683016712"/>
+            <w:divId w:val="1507398876"/>
             <w:rPr>
               <w:rFonts w:eastAsia="Times New Roman"/>
             </w:rPr>
@@ -6751,7 +8523,20 @@
               <w:rFonts w:eastAsia="Times New Roman"/>
             </w:rPr>
             <w:tab/>
-            <w:t>pandas.DataFrame.to_string — pandas 2.0.1 documentation [Internet]. [cited 2023 May 8]. Available from: https://pandas.pydata.org/pandas-docs/stable/reference/api/pandas.DataFrame.to_string.html</w:t>
+          </w:r>
+          <w:proofErr w:type="spellStart"/>
+          <w:r>
+            <w:rPr>
+              <w:rFonts w:eastAsia="Times New Roman"/>
+            </w:rPr>
+            <w:t>pandas.DataFrame.to_string</w:t>
+          </w:r>
+          <w:proofErr w:type="spellEnd"/>
+          <w:r>
+            <w:rPr>
+              <w:rFonts w:eastAsia="Times New Roman"/>
+            </w:rPr>
+            <w:t xml:space="preserve"> — pandas 2.0.1 documentation [Internet]. [cited 2023 May 8]. Available from: https://pandas.pydata.org/pandas-docs/stable/reference/api/pandas.DataFrame.to_string.html</w:t>
           </w:r>
         </w:p>
         <w:p>
@@ -6759,7 +8544,7 @@
             <w:autoSpaceDE w:val="0"/>
             <w:autoSpaceDN w:val="0"/>
             <w:ind w:hanging="640"/>
-            <w:divId w:val="108863937"/>
+            <w:divId w:val="1306355721"/>
             <w:rPr>
               <w:rFonts w:eastAsia="Times New Roman"/>
             </w:rPr>
@@ -6783,7 +8568,7 @@
             <w:autoSpaceDE w:val="0"/>
             <w:autoSpaceDN w:val="0"/>
             <w:ind w:hanging="640"/>
-            <w:divId w:val="202837168"/>
+            <w:divId w:val="1473984314"/>
             <w:rPr>
               <w:rFonts w:eastAsia="Times New Roman"/>
             </w:rPr>
@@ -6807,11 +8592,12 @@
             <w:autoSpaceDE w:val="0"/>
             <w:autoSpaceDN w:val="0"/>
             <w:ind w:hanging="640"/>
-            <w:divId w:val="1095318706"/>
+            <w:divId w:val="1308707097"/>
             <w:rPr>
               <w:rFonts w:eastAsia="Times New Roman"/>
             </w:rPr>
           </w:pPr>
+          <w:proofErr w:type="gramStart"/>
           <w:r>
             <w:rPr>
               <w:rFonts w:eastAsia="Times New Roman"/>
@@ -6823,7 +8609,21 @@
               <w:rFonts w:eastAsia="Times New Roman"/>
             </w:rPr>
             <w:tab/>
-            <w:t>matplotlib.pyplot.savefig — Matplotlib 3.7.1 documentation [Internet]. [cited 2023 May 8]. Available from: https://matplotlib.org/stable/api/_as_gen/matplotlib.pyplot.savefig.html#matplotlib.pyplot.savefig</w:t>
+          </w:r>
+          <w:proofErr w:type="spellStart"/>
+          <w:r>
+            <w:rPr>
+              <w:rFonts w:eastAsia="Times New Roman"/>
+            </w:rPr>
+            <w:t>matplotlib.pyplot.savefig</w:t>
+          </w:r>
+          <w:proofErr w:type="spellEnd"/>
+          <w:proofErr w:type="gramEnd"/>
+          <w:r>
+            <w:rPr>
+              <w:rFonts w:eastAsia="Times New Roman"/>
+            </w:rPr>
+            <w:t xml:space="preserve"> — Matplotlib 3.7.1 documentation [Internet]. [cited 2023 May 8]. Available from: https://matplotlib.org/stable/api/_as_gen/matplotlib.pyplot.savefig.html#matplotlib.pyplot.savefig</w:t>
           </w:r>
         </w:p>
         <w:p>
@@ -6831,7 +8631,7 @@
             <w:autoSpaceDE w:val="0"/>
             <w:autoSpaceDN w:val="0"/>
             <w:ind w:hanging="640"/>
-            <w:divId w:val="65230840"/>
+            <w:divId w:val="1707869353"/>
             <w:rPr>
               <w:rFonts w:eastAsia="Times New Roman"/>
             </w:rPr>
@@ -6847,7 +8647,20 @@
               <w:rFonts w:eastAsia="Times New Roman"/>
             </w:rPr>
             <w:tab/>
-            <w:t>seaborn.histplot — seaborn 0.12.2 documentation [Internet]. [cited 2023 May 8]. Available from: https://seaborn.pydata.org/generated/seaborn.histplot.html?highlight=histplot</w:t>
+          </w:r>
+          <w:proofErr w:type="spellStart"/>
+          <w:r>
+            <w:rPr>
+              <w:rFonts w:eastAsia="Times New Roman"/>
+            </w:rPr>
+            <w:t>seaborn.histplot</w:t>
+          </w:r>
+          <w:proofErr w:type="spellEnd"/>
+          <w:r>
+            <w:rPr>
+              <w:rFonts w:eastAsia="Times New Roman"/>
+            </w:rPr>
+            <w:t xml:space="preserve"> — seaborn 0.12.2 documentation [Internet]. [cited 2023 May 8]. Available from: https://seaborn.pydata.org/generated/seaborn.histplot.html?highlight=histplot</w:t>
           </w:r>
         </w:p>
         <w:p>
@@ -6855,11 +8668,12 @@
             <w:autoSpaceDE w:val="0"/>
             <w:autoSpaceDN w:val="0"/>
             <w:ind w:hanging="640"/>
-            <w:divId w:val="1510559766"/>
+            <w:divId w:val="1061293713"/>
             <w:rPr>
               <w:rFonts w:eastAsia="Times New Roman"/>
             </w:rPr>
           </w:pPr>
+          <w:proofErr w:type="gramStart"/>
           <w:r>
             <w:rPr>
               <w:rFonts w:eastAsia="Times New Roman"/>
@@ -6871,7 +8685,21 @@
               <w:rFonts w:eastAsia="Times New Roman"/>
             </w:rPr>
             <w:tab/>
-            <w:t>matplotlib.pyplot.xlabel — Matplotlib 3.7.1 documentation [Internet]. [cited 2023 May 8]. Available from: https://matplotlib.org/stable/api/_as_gen/matplotlib.pyplot.xlabel.html</w:t>
+          </w:r>
+          <w:proofErr w:type="spellStart"/>
+          <w:r>
+            <w:rPr>
+              <w:rFonts w:eastAsia="Times New Roman"/>
+            </w:rPr>
+            <w:t>matplotlib.pyplot.xlabel</w:t>
+          </w:r>
+          <w:proofErr w:type="spellEnd"/>
+          <w:proofErr w:type="gramEnd"/>
+          <w:r>
+            <w:rPr>
+              <w:rFonts w:eastAsia="Times New Roman"/>
+            </w:rPr>
+            <w:t xml:space="preserve"> — Matplotlib 3.7.1 documentation [Internet]. [cited 2023 May 8]. Available from: https://matplotlib.org/stable/api/_as_gen/matplotlib.pyplot.xlabel.html</w:t>
           </w:r>
         </w:p>
         <w:p>
@@ -6879,11 +8707,12 @@
             <w:autoSpaceDE w:val="0"/>
             <w:autoSpaceDN w:val="0"/>
             <w:ind w:hanging="640"/>
-            <w:divId w:val="1958833727"/>
+            <w:divId w:val="1726755611"/>
             <w:rPr>
               <w:rFonts w:eastAsia="Times New Roman"/>
             </w:rPr>
           </w:pPr>
+          <w:proofErr w:type="gramStart"/>
           <w:r>
             <w:rPr>
               <w:rFonts w:eastAsia="Times New Roman"/>
@@ -6895,7 +8724,21 @@
               <w:rFonts w:eastAsia="Times New Roman"/>
             </w:rPr>
             <w:tab/>
-            <w:t>matplotlib.pyplot.title — Matplotlib 3.7.1 documentation [Internet]. [cited 2023 May 8]. Available from: https://matplotlib.org/stable/api/_as_gen/matplotlib.pyplot.title.html</w:t>
+          </w:r>
+          <w:proofErr w:type="spellStart"/>
+          <w:r>
+            <w:rPr>
+              <w:rFonts w:eastAsia="Times New Roman"/>
+            </w:rPr>
+            <w:t>matplotlib.pyplot.title</w:t>
+          </w:r>
+          <w:proofErr w:type="spellEnd"/>
+          <w:proofErr w:type="gramEnd"/>
+          <w:r>
+            <w:rPr>
+              <w:rFonts w:eastAsia="Times New Roman"/>
+            </w:rPr>
+            <w:t xml:space="preserve"> — Matplotlib 3.7.1 documentation [Internet]. [cited 2023 May 8]. Available from: https://matplotlib.org/stable/api/_as_gen/matplotlib.pyplot.title.html</w:t>
           </w:r>
         </w:p>
         <w:p>
@@ -6903,7 +8746,7 @@
             <w:autoSpaceDE w:val="0"/>
             <w:autoSpaceDN w:val="0"/>
             <w:ind w:hanging="640"/>
-            <w:divId w:val="372341946"/>
+            <w:divId w:val="668407240"/>
             <w:rPr>
               <w:rFonts w:eastAsia="Times New Roman"/>
             </w:rPr>
@@ -6919,7 +8762,20 @@
               <w:rFonts w:eastAsia="Times New Roman"/>
             </w:rPr>
             <w:tab/>
-            <w:t>seaborn.pairplot — seaborn 0.12.2 documentation [Internet]. [cited 2023 Apr 22]. Available from: https://seaborn.pydata.org/generated/seaborn.pairplot.html</w:t>
+          </w:r>
+          <w:proofErr w:type="spellStart"/>
+          <w:r>
+            <w:rPr>
+              <w:rFonts w:eastAsia="Times New Roman"/>
+            </w:rPr>
+            <w:t>seaborn.pairplot</w:t>
+          </w:r>
+          <w:proofErr w:type="spellEnd"/>
+          <w:r>
+            <w:rPr>
+              <w:rFonts w:eastAsia="Times New Roman"/>
+            </w:rPr>
+            <w:t xml:space="preserve"> — seaborn 0.12.2 documentation [Internet]. [cited 2023 Apr 22]. Available from: https://seaborn.pydata.org/generated/seaborn.pairplot.html</w:t>
           </w:r>
         </w:p>
         <w:p>
@@ -6927,7 +8783,7 @@
             <w:autoSpaceDE w:val="0"/>
             <w:autoSpaceDN w:val="0"/>
             <w:ind w:hanging="640"/>
-            <w:divId w:val="621497754"/>
+            <w:divId w:val="439450699"/>
             <w:rPr>
               <w:rFonts w:eastAsia="Times New Roman"/>
             </w:rPr>
@@ -6952,7 +8808,7 @@
             <w:autoSpaceDE w:val="0"/>
             <w:autoSpaceDN w:val="0"/>
             <w:ind w:hanging="640"/>
-            <w:divId w:val="958798737"/>
+            <w:divId w:val="1917131736"/>
             <w:rPr>
               <w:rFonts w:eastAsia="Times New Roman"/>
             </w:rPr>
@@ -6968,7 +8824,21 @@
               <w:rFonts w:eastAsia="Times New Roman"/>
             </w:rPr>
             <w:tab/>
-            <w:t>How do I select a subset of a DataFrame? — pandas 2.0.0 documentation [Internet]. [cited 2023 Apr 22]. Available from: https://pandas.pydata.org/pandas-docs/stable/getting_started/intro_tutorials/03_subset_data.html</w:t>
+            <w:t xml:space="preserve">How do I select a subset of a </w:t>
+          </w:r>
+          <w:proofErr w:type="spellStart"/>
+          <w:r>
+            <w:rPr>
+              <w:rFonts w:eastAsia="Times New Roman"/>
+            </w:rPr>
+            <w:t>DataFrame</w:t>
+          </w:r>
+          <w:proofErr w:type="spellEnd"/>
+          <w:r>
+            <w:rPr>
+              <w:rFonts w:eastAsia="Times New Roman"/>
+            </w:rPr>
+            <w:t>? — pandas 2.0.0 documentation [Internet]. [cited 2023 Apr 22]. Available from: https://pandas.pydata.org/pandas-docs/stable/getting_started/intro_tutorials/03_subset_data.html</w:t>
           </w:r>
         </w:p>
         <w:p>
@@ -6991,7 +8861,20 @@
     <w:p/>
     <w:p>
       <w:r>
-        <w:t xml:space="preserve">    createpairplot()</w:t>
+        <w:t xml:space="preserve">    </w:t>
+      </w:r>
+      <w:proofErr w:type="spellStart"/>
+      <w:proofErr w:type="gramStart"/>
+      <w:r>
+        <w:t>createpairplot</w:t>
+      </w:r>
+      <w:proofErr w:type="spellEnd"/>
+      <w:r>
+        <w:t>(</w:t>
+      </w:r>
+      <w:proofErr w:type="gramEnd"/>
+      <w:r>
+        <w:t>)</w:t>
       </w:r>
     </w:p>
     <w:p/>
@@ -7003,13 +8886,34 @@
     <w:p/>
     <w:p>
       <w:r>
-        <w:t xml:space="preserve">    getboxplots()</w:t>
+        <w:t xml:space="preserve">    </w:t>
+      </w:r>
+      <w:proofErr w:type="spellStart"/>
+      <w:proofErr w:type="gramStart"/>
+      <w:r>
+        <w:t>getboxplots</w:t>
+      </w:r>
+      <w:proofErr w:type="spellEnd"/>
+      <w:r>
+        <w:t>(</w:t>
+      </w:r>
+      <w:proofErr w:type="gramEnd"/>
+      <w:r>
+        <w:t>)</w:t>
       </w:r>
     </w:p>
     <w:p/>
     <w:p>
       <w:r>
-        <w:t>The final module creates violinplots which shows the distribution of the data across the range.</w:t>
+        <w:t xml:space="preserve">The final module creates </w:t>
+      </w:r>
+      <w:proofErr w:type="spellStart"/>
+      <w:r>
+        <w:t>violinplots</w:t>
+      </w:r>
+      <w:proofErr w:type="spellEnd"/>
+      <w:r>
+        <w:t xml:space="preserve"> which shows the distribution of the data across the range.</w:t>
       </w:r>
     </w:p>
     <w:p>
@@ -7019,7 +8923,20 @@
     </w:p>
     <w:p>
       <w:r>
-        <w:t xml:space="preserve">    getviolinplots()</w:t>
+        <w:t xml:space="preserve">    </w:t>
+      </w:r>
+      <w:proofErr w:type="spellStart"/>
+      <w:proofErr w:type="gramStart"/>
+      <w:r>
+        <w:t>getviolinplots</w:t>
+      </w:r>
+      <w:proofErr w:type="spellEnd"/>
+      <w:r>
+        <w:t>(</w:t>
+      </w:r>
+      <w:proofErr w:type="gramEnd"/>
+      <w:r>
+        <w:t>)</w:t>
       </w:r>
     </w:p>
     <w:p/>
@@ -7033,39 +8950,124 @@
     </w:p>
     <w:p>
       <w:r>
-        <w:t xml:space="preserve">Boxplots are very useful for giving a visual representation of the statistical information about some data. I used the Pandas Boxplot method to create the plots [[30]](https://pandas.pydata.org/pandas-docs/stable/reference/api/pandas.DataFrame.boxplot.html). The default figure sizing meant that the species labels overlapped making them unreadable, so I increased it to 11 by 11. Again, I used savefig [[25]](https://matplotlib.org/stable/api/_as_gen/matplotlib.pyplot.savefig.html#matplotlib.pyplot.savefig) to save a copy of this figure to the repository (https://github.com/kknb1982/pands-project/blob/main/boxplot.png). </w:t>
+        <w:t>Boxplots are very useful for giving a visual representation of the statistical information about some data. I used the Pandas Boxplot method to create the plots [[30</w:t>
+      </w:r>
+      <w:proofErr w:type="gramStart"/>
+      <w:r>
+        <w:t>]](</w:t>
+      </w:r>
+      <w:proofErr w:type="gramEnd"/>
+      <w:r>
+        <w:t xml:space="preserve">https://pandas.pydata.org/pandas-docs/stable/reference/api/pandas.DataFrame.boxplot.html). The default figure sizing meant that the species labels overlapped making them unreadable, so I increased it to 11 by 11. Again, I used </w:t>
+      </w:r>
+      <w:proofErr w:type="spellStart"/>
+      <w:r>
+        <w:t>savefig</w:t>
+      </w:r>
+      <w:proofErr w:type="spellEnd"/>
+      <w:r>
+        <w:t xml:space="preserve"> [[25</w:t>
+      </w:r>
+      <w:proofErr w:type="gramStart"/>
+      <w:r>
+        <w:t>]](</w:t>
+      </w:r>
+      <w:proofErr w:type="gramEnd"/>
+      <w:r>
+        <w:t xml:space="preserve">https://matplotlib.org/stable/api/_as_gen/matplotlib.pyplot.savefig.html#matplotlib.pyplot.savefig) to save a copy of this figure to the repository (https://github.com/kknb1982/pands-project/blob/main/boxplot.png). </w:t>
       </w:r>
     </w:p>
     <w:p/>
     <w:p>
-      <w:r>
-        <w:t>![image](https://github.com/kknb1982/pands-project/assets/123597290/a1f73895-9758-41d9-bf83-7429032fde22)</w:t>
-      </w:r>
-    </w:p>
-    <w:p>
-      <w:r>
-        <w:t>Copied from https://aiaspirant.com/box-plot/</w:t>
-      </w:r>
+      <w:proofErr w:type="gramStart"/>
+      <w:r>
+        <w:t>![</w:t>
+      </w:r>
+      <w:proofErr w:type="gramEnd"/>
+      <w:r>
+        <w:t>image](https://github.com/kknb1982/pands-project/assets/123597290/a1f73895-9758-41d9-bf83-7429032fde22)</w:t>
+      </w:r>
+    </w:p>
+    <w:p>
+      <w:r>
+        <w:t xml:space="preserve">Copied from </w:t>
+      </w:r>
+      <w:proofErr w:type="gramStart"/>
+      <w:r>
+        <w:t>https://aiaspirant.com/box-plot/</w:t>
+      </w:r>
+      <w:proofErr w:type="gramEnd"/>
     </w:p>
     <w:p/>
     <w:p>
       <w:r>
-        <w:t xml:space="preserve">    def getboxplots():</w:t>
-      </w:r>
-    </w:p>
-    <w:p>
-      <w:r>
-        <w:t xml:space="preserve">      dataf.boxplot(by=species, figsize=(11,11))</w:t>
-      </w:r>
-    </w:p>
-    <w:p>
-      <w:r>
-        <w:t xml:space="preserve">      plt.savefig('boxplot.png')</w:t>
-      </w:r>
-    </w:p>
-    <w:p>
-      <w:r>
-        <w:t xml:space="preserve">      plt.close()</w:t>
+        <w:t xml:space="preserve">    def </w:t>
+      </w:r>
+      <w:proofErr w:type="spellStart"/>
+      <w:proofErr w:type="gramStart"/>
+      <w:r>
+        <w:t>getboxplots</w:t>
+      </w:r>
+      <w:proofErr w:type="spellEnd"/>
+      <w:r>
+        <w:t>(</w:t>
+      </w:r>
+      <w:proofErr w:type="gramEnd"/>
+      <w:r>
+        <w:t>):</w:t>
+      </w:r>
+    </w:p>
+    <w:p>
+      <w:r>
+        <w:t xml:space="preserve">      </w:t>
+      </w:r>
+      <w:proofErr w:type="spellStart"/>
+      <w:proofErr w:type="gramStart"/>
+      <w:r>
+        <w:t>dataf.boxplot</w:t>
+      </w:r>
+      <w:proofErr w:type="spellEnd"/>
+      <w:proofErr w:type="gramEnd"/>
+      <w:r>
+        <w:t xml:space="preserve">(by=species, </w:t>
+      </w:r>
+      <w:proofErr w:type="spellStart"/>
+      <w:r>
+        <w:t>figsize</w:t>
+      </w:r>
+      <w:proofErr w:type="spellEnd"/>
+      <w:r>
+        <w:t>=(11,11))</w:t>
+      </w:r>
+    </w:p>
+    <w:p>
+      <w:r>
+        <w:t xml:space="preserve">      </w:t>
+      </w:r>
+      <w:proofErr w:type="spellStart"/>
+      <w:proofErr w:type="gramStart"/>
+      <w:r>
+        <w:t>plt.savefig</w:t>
+      </w:r>
+      <w:proofErr w:type="spellEnd"/>
+      <w:proofErr w:type="gramEnd"/>
+      <w:r>
+        <w:t>('boxplot.png')</w:t>
+      </w:r>
+    </w:p>
+    <w:p>
+      <w:r>
+        <w:t xml:space="preserve">      </w:t>
+      </w:r>
+      <w:proofErr w:type="spellStart"/>
+      <w:proofErr w:type="gramStart"/>
+      <w:r>
+        <w:t>plt.close</w:t>
+      </w:r>
+      <w:proofErr w:type="spellEnd"/>
+      <w:proofErr w:type="gramEnd"/>
+      <w:r>
+        <w:t>()</w:t>
       </w:r>
     </w:p>
     <w:p>
@@ -7075,43 +9077,155 @@
     </w:p>
     <w:p>
       <w:r>
-        <w:t>### 3.2.10 Create violinplots</w:t>
-      </w:r>
-    </w:p>
-    <w:p>
-      <w:r>
-        <w:t>A violin plot shows the distribution of data in a unique way [[31]](https://chartio.com/learn/charts/violin-plot-complete-guide/). I used a `for` loop to create each violinplot in turn [[10]](https://www.w3schools.com/python/python_for_loops.asp) and an `if` statement to ensure graphs for all variables bar the species were created [[11]](https://www.w3schools.com/python/python_conditions.asp).  To create the violinplot I used Seaborn [[32]](https://seaborn.pydata.org/generated/seaborn.violinplot.html). Defining the `x` parameter as species, splits the data by species in each of the plots.</w:t>
+        <w:t xml:space="preserve">### 3.2.10 Create </w:t>
+      </w:r>
+      <w:proofErr w:type="spellStart"/>
+      <w:r>
+        <w:t>violinplots</w:t>
+      </w:r>
+      <w:proofErr w:type="spellEnd"/>
+    </w:p>
+    <w:p>
+      <w:r>
+        <w:t>A violin plot shows the distribution of data in a unique way [[31</w:t>
+      </w:r>
+      <w:proofErr w:type="gramStart"/>
+      <w:r>
+        <w:t>]](</w:t>
+      </w:r>
+      <w:proofErr w:type="gramEnd"/>
+      <w:r>
+        <w:t xml:space="preserve">https://chartio.com/learn/charts/violin-plot-complete-guide/). I used a `for` loop to create each </w:t>
+      </w:r>
+      <w:proofErr w:type="spellStart"/>
+      <w:r>
+        <w:t>violinplot</w:t>
+      </w:r>
+      <w:proofErr w:type="spellEnd"/>
+      <w:r>
+        <w:t xml:space="preserve"> in turn [[10</w:t>
+      </w:r>
+      <w:proofErr w:type="gramStart"/>
+      <w:r>
+        <w:t>]](</w:t>
+      </w:r>
+      <w:proofErr w:type="gramEnd"/>
+      <w:r>
+        <w:t xml:space="preserve">https://www.w3schools.com/python/python_for_loops.asp) and an `if` statement to ensure graphs for all variables bar the species were created [[11]](https://www.w3schools.com/python/python_conditions.asp).  To create the </w:t>
+      </w:r>
+      <w:proofErr w:type="spellStart"/>
+      <w:r>
+        <w:t>violinplot</w:t>
+      </w:r>
+      <w:proofErr w:type="spellEnd"/>
+      <w:r>
+        <w:t xml:space="preserve"> I used Seaborn [[32</w:t>
+      </w:r>
+      <w:proofErr w:type="gramStart"/>
+      <w:r>
+        <w:t>]](</w:t>
+      </w:r>
+      <w:proofErr w:type="gramEnd"/>
+      <w:r>
+        <w:t>https://seaborn.pydata.org/generated/seaborn.violinplot.html). Defining the `x` parameter as species, splits the data by species in each of the plots.</w:t>
       </w:r>
     </w:p>
     <w:p/>
     <w:p>
       <w:r>
-        <w:t xml:space="preserve">   def getviolinplots():</w:t>
-      </w:r>
-    </w:p>
-    <w:p>
-      <w:r>
-        <w:t xml:space="preserve">      for name in datafields:</w:t>
-      </w:r>
-    </w:p>
-    <w:p>
-      <w:r>
-        <w:t xml:space="preserve">         if name != species:</w:t>
-      </w:r>
-    </w:p>
-    <w:p>
-      <w:r>
-        <w:t xml:space="preserve">             sns.violinplot(data=dataf, x=species, y=name)</w:t>
-      </w:r>
-    </w:p>
-    <w:p>
-      <w:r>
-        <w:t xml:space="preserve">             plt.savefig(name+ 'violin.png')</w:t>
-      </w:r>
-    </w:p>
-    <w:p>
-      <w:r>
-        <w:t xml:space="preserve">             plt.close()</w:t>
+        <w:t xml:space="preserve">   def </w:t>
+      </w:r>
+      <w:proofErr w:type="spellStart"/>
+      <w:proofErr w:type="gramStart"/>
+      <w:r>
+        <w:t>getviolinplots</w:t>
+      </w:r>
+      <w:proofErr w:type="spellEnd"/>
+      <w:r>
+        <w:t>(</w:t>
+      </w:r>
+      <w:proofErr w:type="gramEnd"/>
+      <w:r>
+        <w:t>):</w:t>
+      </w:r>
+    </w:p>
+    <w:p>
+      <w:r>
+        <w:t xml:space="preserve">      for name in </w:t>
+      </w:r>
+      <w:proofErr w:type="spellStart"/>
+      <w:r>
+        <w:t>datafields</w:t>
+      </w:r>
+      <w:proofErr w:type="spellEnd"/>
+      <w:r>
+        <w:t>:</w:t>
+      </w:r>
+    </w:p>
+    <w:p>
+      <w:r>
+        <w:t xml:space="preserve">         if </w:t>
+      </w:r>
+      <w:proofErr w:type="gramStart"/>
+      <w:r>
+        <w:t>name !</w:t>
+      </w:r>
+      <w:proofErr w:type="gramEnd"/>
+      <w:r>
+        <w:t>= species:</w:t>
+      </w:r>
+    </w:p>
+    <w:p>
+      <w:r>
+        <w:t xml:space="preserve">             </w:t>
+      </w:r>
+      <w:proofErr w:type="spellStart"/>
+      <w:proofErr w:type="gramStart"/>
+      <w:r>
+        <w:t>sns.violinplot</w:t>
+      </w:r>
+      <w:proofErr w:type="spellEnd"/>
+      <w:proofErr w:type="gramEnd"/>
+      <w:r>
+        <w:t>(data=</w:t>
+      </w:r>
+      <w:proofErr w:type="spellStart"/>
+      <w:r>
+        <w:t>dataf</w:t>
+      </w:r>
+      <w:proofErr w:type="spellEnd"/>
+      <w:r>
+        <w:t>, x=species, y=name)</w:t>
+      </w:r>
+    </w:p>
+    <w:p>
+      <w:r>
+        <w:t xml:space="preserve">             </w:t>
+      </w:r>
+      <w:proofErr w:type="spellStart"/>
+      <w:proofErr w:type="gramStart"/>
+      <w:r>
+        <w:t>plt.savefig</w:t>
+      </w:r>
+      <w:proofErr w:type="spellEnd"/>
+      <w:proofErr w:type="gramEnd"/>
+      <w:r>
+        <w:t>(name+ 'violin.png')</w:t>
+      </w:r>
+    </w:p>
+    <w:p>
+      <w:r>
+        <w:t xml:space="preserve">             </w:t>
+      </w:r>
+      <w:proofErr w:type="spellStart"/>
+      <w:proofErr w:type="gramStart"/>
+      <w:r>
+        <w:t>plt.close</w:t>
+      </w:r>
+      <w:proofErr w:type="spellEnd"/>
+      <w:proofErr w:type="gramEnd"/>
+      <w:r>
+        <w:t>()</w:t>
       </w:r>
     </w:p>
     <w:sectPr>
@@ -8413,6 +10527,7 @@
     <w:rsid w:val="002C1803"/>
     <w:rsid w:val="005110C9"/>
     <w:rsid w:val="00657601"/>
+    <w:rsid w:val="0081133F"/>
     <w:rsid w:val="008D6752"/>
     <w:rsid w:val="00CC5367"/>
   </w:rsids>
@@ -9150,7 +11265,7 @@
 
 <file path=word/webextensions/taskpanes.xml><?xml version="1.0" encoding="utf-8"?>
 <wetp:taskpanes xmlns:wetp="http://schemas.microsoft.com/office/webextensions/taskpanes/2010/11">
-  <wetp:taskpane dockstate="right" visibility="0" width="350" row="2">
+  <wetp:taskpane dockstate="right" visibility="0" width="525" row="1">
     <wetp:webextensionref xmlns:r="http://schemas.openxmlformats.org/officeDocument/2006/relationships" r:id="rId1"/>
   </wetp:taskpane>
 </wetp:taskpanes>
@@ -9163,7 +11278,7 @@
     <we:reference id="WA104382081" version="1.55.1.0" store="en-IE" storeType="OMEX"/>
   </we:alternateReferences>
   <we:properties>
-    <we:property name="MENDELEY_CITATIONS" value="[{&quot;citationID&quot;:&quot;MENDELEY_CITATION_e266b24b-4839-425a-89d9-7ef26da2ef1e&quot;,&quot;properties&quot;:{&quot;noteIndex&quot;:0},&quot;isEdited&quot;:false,&quot;manualOverride&quot;:{&quot;isManuallyOverridden&quot;:false,&quot;citeprocText&quot;:&quot;(1,2)&quot;,&quot;manualOverrideText&quot;:&quot;&quot;},&quot;citationTag&quot;:&quot;MENDELEY_CITATION_v3_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&quot;,&quot;citationItems&quot;:[{&quot;id&quot;:&quot;754e9329-ed5a-32cc-ad2f-b0d38ed842a3&quot;,&quot;itemData&quot;:{&quot;type&quot;:&quot;article-journal&quot;,&quot;id&quot;:&quot;754e9329-ed5a-32cc-ad2f-b0d38ed842a3&quot;,&quot;title&quot;:&quot;The Species Problem in Iris&quot;,&quot;author&quot;:[{&quot;family&quot;:&quot;Anderson&quot;,&quot;given&quot;:&quot;Edgar&quot;,&quot;parse-names&quot;:false,&quot;dropping-particle&quot;:&quot;&quot;,&quot;non-dropping-particle&quot;:&quot;&quot;}],&quot;container-title&quot;:&quot;Annals of the Missouri Botanical Garden&quot;,&quot;accessed&quot;:{&quot;date-parts&quot;:[[2023,5,4]]},&quot;DOI&quot;:&quot;10.2307/2394164&quot;,&quot;ISSN&quot;:&quot;00266493&quot;,&quot;issued&quot;:{&quot;date-parts&quot;:[[1936,9]]},&quot;page&quot;:&quot;457&quot;,&quot;abstract&quot;:&quot;The fern genus Elaphoglossum has received a great deal of attention in Brazil over the last two centuries. Nevertheless, many of the early names remain inadequately typified. In this paper, the nomenclature of some Brazilian species of Elaphoglossum sect. Polytrichia is discussed under the rules and recommendations of the International Code of No- menclature for algae, fungi, and plants. Lectotypes are designated for the following names: Acrostichum amplissimum Fée; A. apodum Kaulf. var. sprucei Baker; A. glaziovii Fée; A. lindbergii Mett. ex Kuhn; A. prestonii Baker; Elaphoglossum spannagelii Rosenst.; and Elaphoglossum ulei H. Christ. Most of these types were collected in Brazil during the 19th century and are now preserved in several European herbaria&quot;,&quot;publisher&quot;:&quot;JSTOR&quot;,&quot;issue&quot;:&quot;3&quot;,&quot;volume&quot;:&quot;23&quot;,&quot;container-title-short&quot;:&quot;&quot;},&quot;isTemporary&quot;:false},{&quot;id&quot;:&quot;91a73b23-8b14-3dd4-93df-189ad4962966&quot;,&quot;itemData&quot;:{&quot;type&quot;:&quot;article-journal&quot;,&quot;id&quot;:&quot;91a73b23-8b14-3dd4-93df-189ad4962966&quot;,&quot;title&quot;:&quot;The IRISes of the Gaspe peninsula&quot;,&quot;author&quot;:[{&quot;family&quot;:&quot;E.&quot;,&quot;given&quot;:&quot;ANDERSON&quot;,&quot;parse-names&quot;:false,&quot;dropping-particle&quot;:&quot;&quot;,&quot;non-dropping-particle&quot;:&quot;&quot;}],&quot;container-title&quot;:&quot;Bulletin American IRIS Society&quot;,&quot;accessed&quot;:{&quot;date-parts&quot;:[[2023,5,4]]},&quot;URL&quot;:&quot;https://cir.nii.ac.jp/crid/1574231874415574912&quot;,&quot;issued&quot;:{&quot;date-parts&quot;:[[1935]]},&quot;page&quot;:&quot;2-15&quot;,&quot;volume&quot;:&quot;39&quot;,&quot;container-title-short&quot;:&quot;&quot;},&quot;isTemporary&quot;:false}]},{&quot;citationID&quot;:&quot;MENDELEY_CITATION_f70603c8-279d-47b7-a847-3ec78091c188&quot;,&quot;properties&quot;:{&quot;noteIndex&quot;:0},&quot;isEdited&quot;:false,&quot;manualOverride&quot;:{&quot;isManuallyOverridden&quot;:false,&quot;citeprocText&quot;:&quot;(3)&quot;,&quot;manualOverrideText&quot;:&quot;&quot;},&quot;citationTag&quot;:&quot;MENDELEY_CITATION_v3_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&quot;,&quot;citationItems&quot;:[{&quot;id&quot;:&quot;80609b3a-d7d4-3f01-a752-59c82ddca7b9&quot;,&quot;itemData&quot;:{&quot;type&quot;:&quot;article-journal&quot;,&quot;id&quot;:&quot;80609b3a-d7d4-3f01-a752-59c82ddca7b9&quot;,&quot;title&quot;:&quot;THE USE OF MULTIPLE MEASUREMENTS IN TAXONOMIC PROBLEMS&quot;,&quot;author&quot;:[{&quot;family&quot;:&quot;FISHER&quot;,&quot;given&quot;:&quot;R. A.&quot;,&quot;parse-names&quot;:false,&quot;dropping-particle&quot;:&quot;&quot;,&quot;non-dropping-particle&quot;:&quot;&quot;}],&quot;container-title&quot;:&quot;Annals of Eugenics&quot;,&quot;accessed&quot;:{&quot;date-parts&quot;:[[2023,5,4]]},&quot;DOI&quot;:&quot;10.1111/J.1469-1809.1936.TB02137.X&quot;,&quot;ISSN&quot;:&quot;2050-1439&quot;,&quot;URL&quot;:&quot;https://onlinelibrary.wiley.com/doi/full/10.1111/j.1469-1809.1936.tb02137.x&quot;,&quot;issued&quot;:{&quot;date-parts&quot;:[[1936,9,1]]},&quot;page&quot;:&quot;179-188&quot;,&quot;abstract&quot;:&quot;When two or more populations have been measured in several characters, special interest attaches to certain functions of the measurements by which the populations are discriminated. At the author's suggestion use has already been made of this fact in craniometry (a) by Mr E. S. Martin, who has applied the principle to the sex differences in measurements of the mandible, and (b) by Miss Mildred Barnard, who showed how to obtain from a series of dated series the particular compound of cranial measurements showing most distinctly a progressive or secular trend. In the present paper the application of the same principle will be illustrated on a taxonomic problem; some questions connected with the precision of the processes employed will also be discussed.&quot;,&quot;publisher&quot;:&quot;John Wiley &amp; Sons, Ltd&quot;,&quot;issue&quot;:&quot;2&quot;,&quot;volume&quot;:&quot;7&quot;,&quot;container-title-short&quot;:&quot;Ann Eugen&quot;},&quot;isTemporary&quot;:false}]},{&quot;citationID&quot;:&quot;MENDELEY_CITATION_d0b712b9-13c9-44d2-a605-644bc9d57adf&quot;,&quot;properties&quot;:{&quot;noteIndex&quot;:0},&quot;isEdited&quot;:false,&quot;manualOverride&quot;:{&quot;isManuallyOverridden&quot;:false,&quot;citeprocText&quot;:&quot;(4)&quot;,&quot;manualOverrideText&quot;:&quot;&quot;},&quot;citationTag&quot;:&quot;MENDELEY_CITATION_v3_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&quot;,&quot;citationItems&quot;:[{&quot;id&quot;:&quot;0e3f92f7-e07a-38c7-b4c0-2955b9768a02&quot;,&quot;itemData&quot;:{&quot;type&quot;:&quot;webpage&quot;,&quot;id&quot;:&quot;0e3f92f7-e07a-38c7-b4c0-2955b9768a02&quot;,&quot;title&quot;:&quot;UCI Machine Learning Repository: Iris Data Set&quot;,&quot;accessed&quot;:{&quot;date-parts&quot;:[[2023,4,18]]},&quot;URL&quot;:&quot;https://archive.ics.uci.edu/ml/datasets/iris&quot;,&quot;container-title-short&quot;:&quot;&quot;},&quot;isTemporary&quot;:false}]},{&quot;citationID&quot;:&quot;MENDELEY_CITATION_cce02c19-d7d0-4edf-9d9b-055c1c495f4b&quot;,&quot;properties&quot;:{&quot;noteIndex&quot;:0},&quot;isEdited&quot;:false,&quot;manualOverride&quot;:{&quot;isManuallyOverridden&quot;:false,&quot;citeprocText&quot;:&quot;(5)&quot;,&quot;manualOverrideText&quot;:&quot;&quot;},&quot;citationTag&quot;:&quot;MENDELEY_CITATION_v3_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&quot;,&quot;citationItems&quot;:[{&quot;id&quot;:&quot;89cc8dfe-f9e8-372c-97be-57506e1a1173&quot;,&quot;itemData&quot;:{&quot;type&quot;:&quot;article-journal&quot;,&quot;id&quot;:&quot;89cc8dfe-f9e8-372c-97be-57506e1a1173&quot;,&quot;title&quot;:&quot;THE USE OF MULTIPLE MEASUREMENTS IN TAXONOMIC PROBLEMS&quot;,&quot;author&quot;:[{&quot;family&quot;:&quot;FISHER&quot;,&quot;given&quot;:&quot;R. A.&quot;,&quot;parse-names&quot;:false,&quot;dropping-particle&quot;:&quot;&quot;,&quot;non-dropping-particle&quot;:&quot;&quot;}],&quot;container-title&quot;:&quot;Annals of Eugenics&quot;,&quot;container-title-short&quot;:&quot;Ann Eugen&quot;,&quot;accessed&quot;:{&quot;date-parts&quot;:[[2023,4,18]]},&quot;DOI&quot;:&quot;10.1111/J.1469-1809.1936.TB02137.X&quot;,&quot;URL&quot;:&quot;https://onlinelibrary.wiley.com/doi/10.1111/j.1469-1809.1936.tb02137.x&quot;,&quot;issued&quot;:{&quot;date-parts&quot;:[[1936,9]]},&quot;page&quot;:&quot;179-188&quot;,&quot;abstract&quot;:&quot;When two or more populations have been measured in several characters, special interest attaches to certain functions of the measurements by which the populations are discriminated. At the author's suggestion use has already been made of this fact in craniometry (a) by Mr E. S. Martin, who has applied the principle to the sex differences in measurements of the mandible, and (b) by Miss Mildred Barnard, who showed how to obtain from a series of dated series the particular compound of cranial measurements showing most distinctly a progressive or secular trend. In the present paper the application of the same principle will be illustrated on a taxonomic problem; some questions connected with the precision of the processes employed will also be discussed.&quot;,&quot;publisher&quot;:&quot;Wiley&quot;,&quot;issue&quot;:&quot;2&quot;,&quot;volume&quot;:&quot;7&quot;},&quot;isTemporary&quot;:false}]},{&quot;citationID&quot;:&quot;MENDELEY_CITATION_38e79706-32b3-44db-b452-85626e92813f&quot;,&quot;properties&quot;:{&quot;noteIndex&quot;:0},&quot;isEdited&quot;:false,&quot;manualOverride&quot;:{&quot;isManuallyOverridden&quot;:false,&quot;citeprocText&quot;:&quot;(6)&quot;,&quot;manualOverrideText&quot;:&quot;&quot;},&quot;citationTag&quot;:&quot;MENDELEY_CITATION_v3_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&quot;,&quot;citationItems&quot;:[{&quot;id&quot;:&quot;ddaa9db0-35a4-3587-82c1-728cc832901e&quot;,&quot;itemData&quot;:{&quot;type&quot;:&quot;webpage&quot;,&quot;id&quot;:&quot;ddaa9db0-35a4-3587-82c1-728cc832901e&quot;,&quot;title&quot;:&quot;AETiC &gt;&gt; Archive&quot;,&quot;accessed&quot;:{&quot;date-parts&quot;:[[2023,5,8]]},&quot;URL&quot;:&quot;http://aetic.theiaer.org/archive/v7/v7n1/p5.html&quot;,&quot;container-title-short&quot;:&quot;&quot;},&quot;isTemporary&quot;:false}]},{&quot;citationID&quot;:&quot;MENDELEY_CITATION_cc2585ca-c9ab-4d24-9054-da43e8035b43&quot;,&quot;properties&quot;:{&quot;noteIndex&quot;:0},&quot;isEdited&quot;:false,&quot;manualOverride&quot;:{&quot;isManuallyOverridden&quot;:false,&quot;citeprocText&quot;:&quot;(7)&quot;,&quot;manualOverrideText&quot;:&quot;&quot;},&quot;citationTag&quot;:&quot;MENDELEY_CITATION_v3_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&quot;,&quot;citationItems&quot;:[{&quot;id&quot;:&quot;d9800c56-76a4-35a8-bb25-7e2406f13de9&quot;,&quot;itemData&quot;:{&quot;type&quot;:&quot;article-journal&quot;,&quot;id&quot;:&quot;d9800c56-76a4-35a8-bb25-7e2406f13de9&quot;,&quot;title&quot;:&quot;MaWGAN: A Generative Adversarial Network to Create Synthetic Data from Datasets with Missing Data&quot;,&quot;author&quot;:[{&quot;family&quot;:&quot;Poudevigne-Durance&quot;,&quot;given&quot;:&quot;Thomas&quot;,&quot;parse-names&quot;:false,&quot;dropping-particle&quot;:&quot;&quot;,&quot;non-dropping-particle&quot;:&quot;&quot;},{&quot;family&quot;:&quot;Jones&quot;,&quot;given&quot;:&quot;Owen Dafydd&quot;,&quot;parse-names&quot;:false,&quot;dropping-particle&quot;:&quot;&quot;,&quot;non-dropping-particle&quot;:&quot;&quot;},{&quot;family&quot;:&quot;Qin&quot;,&quot;given&quot;:&quot;Yipeng&quot;,&quot;parse-names&quot;:false,&quot;dropping-particle&quot;:&quot;&quot;,&quot;non-dropping-particle&quot;:&quot;&quot;}],&quot;container-title&quot;:&quot;Electronics 2022, Vol. 11, Page 837&quot;,&quot;accessed&quot;:{&quot;date-parts&quot;:[[2023,5,8]]},&quot;DOI&quot;:&quot;10.3390/ELECTRONICS11060837&quot;,&quot;ISSN&quot;:&quot;2079-9292&quot;,&quot;URL&quot;:&quot;https://www.mdpi.com/2079-9292/11/6/837/htm&quot;,&quot;issued&quot;:{&quot;date-parts&quot;:[[2022,3,8]]},&quot;page&quot;:&quot;837&quot;,&quot;abstract&quot;:&quot;The creation of synthetic data are important for a range of applications, for example, to anonymise sensitive datasets or to increase the volume of data in a dataset. When the target dataset has missing data, then it is common to just discard incomplete observations, even though this necessarily means some loss of information. However, when the proportion of missing data are large, discarding incomplete observations may not leave enough data to accurately estimate their joint distribution. Thus, there is a need for data synthesis methods capable of using datasets with missing data, to improve accuracy and, in more extreme cases, to make data synthesis possible. To achieve this, we propose a novel generative adversarial network (GAN) called MaWGAN (for masked Wasserstein GAN), which creates synthetic data directly from datasets with missing values. As with existing GAN approaches, the MaWGAN synthetic data generator generates samples from the full joint distribution. We introduce a novel methodology for comparing the generator output with the original data that does not require us to discard incomplete observations, based on a modification of the Wasserstein distance and easily implemented using masks generated from the pattern of missing data in the original dataset. Numerical experiments are used to demonstrate the superior performance of MaWGAN compared to (a) discarding incomplete observations before using a GAN, and (b) imputing missing values (using the GAIN algorithm) before using a GAN.&quot;,&quot;publisher&quot;:&quot;Multidisciplinary Digital Publishing Institute&quot;,&quot;issue&quot;:&quot;6&quot;,&quot;volume&quot;:&quot;11&quot;,&quot;container-title-short&quot;:&quot;&quot;},&quot;isTemporary&quot;:false}]},{&quot;citationID&quot;:&quot;MENDELEY_CITATION_6b1e8b8b-d277-4a77-bf44-fad52adda599&quot;,&quot;properties&quot;:{&quot;noteIndex&quot;:0},&quot;isEdited&quot;:false,&quot;manualOverride&quot;:{&quot;isManuallyOverridden&quot;:false,&quot;citeprocText&quot;:&quot;(8)&quot;,&quot;manualOverrideText&quot;:&quot;&quot;},&quot;citationTag&quot;:&quot;MENDELEY_CITATION_v3_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&quot;,&quot;citationItems&quot;:[{&quot;id&quot;:&quot;2b1c300c-aa86-33b6-9e15-56c96999a3a5&quot;,&quot;itemData&quot;:{&quot;type&quot;:&quot;webpage&quot;,&quot;id&quot;:&quot;2b1c300c-aa86-33b6-9e15-56c96999a3a5&quot;,&quot;title&quot;:&quot;NumPy&quot;,&quot;accessed&quot;:{&quot;date-parts&quot;:[[2023,5,4]]},&quot;URL&quot;:&quot;https://numpy.org/&quot;,&quot;container-title-short&quot;:&quot;&quot;},&quot;isTemporary&quot;:false}]},{&quot;citationID&quot;:&quot;MENDELEY_CITATION_b5726bd4-08cf-4ec2-8400-4b784f109e35&quot;,&quot;properties&quot;:{&quot;noteIndex&quot;:0},&quot;isEdited&quot;:false,&quot;manualOverride&quot;:{&quot;isManuallyOverridden&quot;:false,&quot;citeprocText&quot;:&quot;(9)&quot;,&quot;manualOverrideText&quot;:&quot;&quot;},&quot;citationTag&quot;:&quot;MENDELEY_CITATION_v3_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&quot;,&quot;citationItems&quot;:[{&quot;id&quot;:&quot;2153d071-4281-3530-b2df-b2aac27abb60&quot;,&quot;itemData&quot;:{&quot;type&quot;:&quot;webpage&quot;,&quot;id&quot;:&quot;2153d071-4281-3530-b2df-b2aac27abb60&quot;,&quot;title&quot;:&quot;Categorical data — pandas 2.0.1 documentation&quot;,&quot;accessed&quot;:{&quot;date-parts&quot;:[[2023,4,24]]},&quot;URL&quot;:&quot;https://pandas.pydata.org/pandas-docs/stable/user_guide/categorical.html&quot;,&quot;container-title-short&quot;:&quot;&quot;},&quot;isTemporary&quot;:false}]},{&quot;citationID&quot;:&quot;MENDELEY_CITATION_bc6ba225-4c27-46b4-a363-8aec8d74a690&quot;,&quot;properties&quot;:{&quot;noteIndex&quot;:0},&quot;isEdited&quot;:false,&quot;manualOverride&quot;:{&quot;isManuallyOverridden&quot;:false,&quot;citeprocText&quot;:&quot;(10)&quot;,&quot;manualOverrideText&quot;:&quot;&quot;},&quot;citationTag&quot;:&quot;MENDELEY_CITATION_v3_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&quot;,&quot;citationItems&quot;:[{&quot;id&quot;:&quot;88495bab-c831-346c-92c6-42e334511db8&quot;,&quot;itemData&quot;:{&quot;type&quot;:&quot;webpage&quot;,&quot;id&quot;:&quot;88495bab-c831-346c-92c6-42e334511db8&quot;,&quot;title&quot;:&quot;IO tools (text, CSV, HDF5, …) — pandas 2.0.0 documentation&quot;,&quot;accessed&quot;:{&quot;date-parts&quot;:[[2023,4,18]]},&quot;URL&quot;:&quot;https://pandas.pydata.org/pandas-docs/stable/user_guide/io.html#csv-text-files&quot;,&quot;container-title-short&quot;:&quot;&quot;},&quot;isTemporary&quot;:false}]},{&quot;citationID&quot;:&quot;MENDELEY_CITATION_1459065d-d63e-400c-a8bd-d97e98c4fb23&quot;,&quot;properties&quot;:{&quot;noteIndex&quot;:0},&quot;isEdited&quot;:false,&quot;manualOverride&quot;:{&quot;isManuallyOverridden&quot;:false,&quot;citeprocText&quot;:&quot;(11)&quot;,&quot;manualOverrideText&quot;:&quot;&quot;},&quot;citationTag&quot;:&quot;MENDELEY_CITATION_v3_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&quot;,&quot;citationItems&quot;:[{&quot;id&quot;:&quot;f137dc03-ddfc-312e-8391-fa02224f6883&quot;,&quot;itemData&quot;:{&quot;type&quot;:&quot;webpage&quot;,&quot;id&quot;:&quot;f137dc03-ddfc-312e-8391-fa02224f6883&quot;,&quot;title&quot;:&quot;Python Histogram Plotting: NumPy, Matplotlib, pandas &amp; Seaborn – Real Python&quot;,&quot;accessed&quot;:{&quot;date-parts&quot;:[[2023,4,22]]},&quot;URL&quot;:&quot;https://realpython.com/python-histograms/&quot;,&quot;container-title-short&quot;:&quot;&quot;},&quot;isTemporary&quot;:false}]},{&quot;citationID&quot;:&quot;MENDELEY_CITATION_dfe1a31b-8073-421a-a931-dafbe06aa0e8&quot;,&quot;properties&quot;:{&quot;noteIndex&quot;:0},&quot;isEdited&quot;:false,&quot;manualOverride&quot;:{&quot;isManuallyOverridden&quot;:false,&quot;citeprocText&quot;:&quot;(12)&quot;,&quot;manualOverrideText&quot;:&quot;&quot;},&quot;citationTag&quot;:&quot;MENDELEY_CITATION_v3_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&quot;,&quot;citationItems&quot;:[{&quot;id&quot;:&quot;e5587534-c8e7-3bf4-8cf7-a70817a5a720&quot;,&quot;itemData&quot;:{&quot;type&quot;:&quot;webpage&quot;,&quot;id&quot;:&quot;e5587534-c8e7-3bf4-8cf7-a70817a5a720&quot;,&quot;title&quot;:&quot;Matplotlib — Visualization with Python&quot;,&quot;accessed&quot;:{&quot;date-parts&quot;:[[2023,4,18]]},&quot;URL&quot;:&quot;https://matplotlib.org/&quot;,&quot;container-title-short&quot;:&quot;&quot;},&quot;isTemporary&quot;:false}]},{&quot;citationID&quot;:&quot;MENDELEY_CITATION_498de749-4935-482e-9cb4-b2b3234a2c8b&quot;,&quot;properties&quot;:{&quot;noteIndex&quot;:0},&quot;isEdited&quot;:false,&quot;manualOverride&quot;:{&quot;isManuallyOverridden&quot;:false,&quot;citeprocText&quot;:&quot;(13)&quot;,&quot;manualOverrideText&quot;:&quot;&quot;},&quot;citationTag&quot;:&quot;MENDELEY_CITATION_v3_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&quot;,&quot;citationItems&quot;:[{&quot;id&quot;:&quot;8fd82ee6-18d3-3322-8619-472084d871e8&quot;,&quot;itemData&quot;:{&quot;type&quot;:&quot;article-journal&quot;,&quot;id&quot;:&quot;8fd82ee6-18d3-3322-8619-472084d871e8&quot;,&quot;title&quot;:&quot;seaborn: statistical data visualization&quot;,&quot;author&quot;:[{&quot;family&quot;:&quot;Waskom&quot;,&quot;given&quot;:&quot;Michael&quot;,&quot;parse-names&quot;:false,&quot;dropping-particle&quot;:&quot;&quot;,&quot;non-dropping-particle&quot;:&quot;&quot;}],&quot;container-title&quot;:&quot;Journal of Open Source Software&quot;,&quot;container-title-short&quot;:&quot;J Open Source Softw&quot;,&quot;accessed&quot;:{&quot;date-parts&quot;:[[2023,5,8]]},&quot;DOI&quot;:&quot;10.21105/JOSS.03021&quot;,&quot;issued&quot;:{&quot;date-parts&quot;:[[2021,4,6]]},&quot;page&quot;:&quot;3021&quot;,&quot;abstract&quot;:&quot;Seaborn is a Python data visualization library based on matplotlib. It provides a high-level interface for drawing attractive and informative statistical graphics. For a brief introduction to the ideas behind the library, you can read the introductory notes. Visit the installation page to see how you can download the package. You can browse the example gallery to see what you can do with seaborn, and then check out the tutorial and API reference to find out how. To see the code or report a bug, please visit the github repository. General support issues are most at home on stackoverflow, where there is a seaborn tag.&quot;,&quot;publisher&quot;:&quot;The Open Journal&quot;,&quot;issue&quot;:&quot;60&quot;,&quot;volume&quot;:&quot;6&quot;},&quot;isTemporary&quot;:false}]},{&quot;citationID&quot;:&quot;MENDELEY_CITATION_d4f9b76c-417b-405d-9f17-3a0f18044c7e&quot;,&quot;properties&quot;:{&quot;noteIndex&quot;:0},&quot;isEdited&quot;:false,&quot;manualOverride&quot;:{&quot;isManuallyOverridden&quot;:false,&quot;citeprocText&quot;:&quot;(14)&quot;,&quot;manualOverrideText&quot;:&quot;&quot;},&quot;citationTag&quot;:&quot;MENDELEY_CITATION_v3_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&quot;,&quot;citationItems&quot;:[{&quot;id&quot;:&quot;e4e9a437-482c-3c44-ae8a-1e1b12a8e828&quot;,&quot;itemData&quot;:{&quot;type&quot;:&quot;article-journal&quot;,&quot;id&quot;:&quot;e4e9a437-482c-3c44-ae8a-1e1b12a8e828&quot;,&quot;title&quot;:&quot;seaborn: statistical data visualization&quot;,&quot;author&quot;:[{&quot;family&quot;:&quot;Waskom&quot;,&quot;given&quot;:&quot;Michael&quot;,&quot;parse-names&quot;:false,&quot;dropping-particle&quot;:&quot;&quot;,&quot;non-dropping-particle&quot;:&quot;&quot;}],&quot;container-title&quot;:&quot;Journal of Open Source Software&quot;,&quot;accessed&quot;:{&quot;date-parts&quot;:[[2023,5,8]]},&quot;DOI&quot;:&quot;10.21105/JOSS.03021&quot;,&quot;issued&quot;:{&quot;date-parts&quot;:[[2021,4,6]]},&quot;page&quot;:&quot;3021&quot;,&quot;abstract&quot;:&quot;Seaborn is a Python data visualization library based on matplotlib. It provides a high-level interface for drawing attractive and informative statistical graphics. For a brief introduction to the ideas behind the library, you can read the introductory notes. Visit the installation page to see how you can download the package. You can browse the example gallery to see what you can do with seaborn, and then check out the tutorial and API reference to find out how. To see the code or report a bug, please visit the github repository. General support issues are most at home on stackoverflow, where there is a seaborn tag.&quot;,&quot;publisher&quot;:&quot;The Open Journal&quot;,&quot;issue&quot;:&quot;60&quot;,&quot;volume&quot;:&quot;6&quot;,&quot;container-title-short&quot;:&quot;J Open Source Softw&quot;},&quot;isTemporary&quot;:false}]},{&quot;citationID&quot;:&quot;MENDELEY_CITATION_887e97d4-f605-4e9f-b61b-9be4710ad12f&quot;,&quot;properties&quot;:{&quot;noteIndex&quot;:0},&quot;isEdited&quot;:false,&quot;manualOverride&quot;:{&quot;isManuallyOverridden&quot;:false,&quot;citeprocText&quot;:&quot;(15)&quot;,&quot;manualOverrideText&quot;:&quot;&quot;},&quot;citationTag&quot;:&quot;MENDELEY_CITATION_v3_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&quot;,&quot;citationItems&quot;:[{&quot;id&quot;:&quot;008bc1d0-ff3e-300b-8d3a-f399e4caa0aa&quot;,&quot;itemData&quot;:{&quot;type&quot;:&quot;webpage&quot;,&quot;id&quot;:&quot;008bc1d0-ff3e-300b-8d3a-f399e4caa0aa&quot;,&quot;title&quot;:&quot;Difference Between Matplotlib VS Seaborn - GeeksforGeeks&quot;,&quot;accessed&quot;:{&quot;date-parts&quot;:[[2023,5,8]]},&quot;URL&quot;:&quot;https://www.geeksforgeeks.org/difference-between-matplotlib-vs-seaborn/&quot;,&quot;container-title-short&quot;:&quot;&quot;},&quot;isTemporary&quot;:false}]},{&quot;citationID&quot;:&quot;MENDELEY_CITATION_686a23d5-2e56-4a20-b4d3-8e30d95b0246&quot;,&quot;properties&quot;:{&quot;noteIndex&quot;:0},&quot;isEdited&quot;:false,&quot;manualOverride&quot;:{&quot;isManuallyOverridden&quot;:false,&quot;citeprocText&quot;:&quot;(4)&quot;,&quot;manualOverrideText&quot;:&quot;&quot;},&quot;citationTag&quot;:&quot;MENDELEY_CITATION_v3_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&quot;,&quot;citationItems&quot;:[{&quot;id&quot;:&quot;0e3f92f7-e07a-38c7-b4c0-2955b9768a02&quot;,&quot;itemData&quot;:{&quot;type&quot;:&quot;webpage&quot;,&quot;id&quot;:&quot;0e3f92f7-e07a-38c7-b4c0-2955b9768a02&quot;,&quot;title&quot;:&quot;UCI Machine Learning Repository: Iris Data Set&quot;,&quot;accessed&quot;:{&quot;date-parts&quot;:[[2023,4,18]]},&quot;URL&quot;:&quot;https://archive.ics.uci.edu/ml/datasets/iris&quot;,&quot;container-title-short&quot;:&quot;&quot;},&quot;isTemporary&quot;:false}]},{&quot;citationID&quot;:&quot;MENDELEY_CITATION_601715b4-669c-467a-af43-4cc936354463&quot;,&quot;properties&quot;:{&quot;noteIndex&quot;:0},&quot;isEdited&quot;:false,&quot;manualOverride&quot;:{&quot;isManuallyOverridden&quot;:false,&quot;citeprocText&quot;:&quot;(9)&quot;,&quot;manualOverrideText&quot;:&quot;&quot;},&quot;citationTag&quot;:&quot;MENDELEY_CITATION_v3_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&quot;,&quot;citationItems&quot;:[{&quot;id&quot;:&quot;2153d071-4281-3530-b2df-b2aac27abb60&quot;,&quot;itemData&quot;:{&quot;type&quot;:&quot;webpage&quot;,&quot;id&quot;:&quot;2153d071-4281-3530-b2df-b2aac27abb60&quot;,&quot;title&quot;:&quot;Categorical data — pandas 2.0.1 documentation&quot;,&quot;accessed&quot;:{&quot;date-parts&quot;:[[2023,4,24]]},&quot;URL&quot;:&quot;https://pandas.pydata.org/pandas-docs/stable/user_guide/categorical.html&quot;,&quot;container-title-short&quot;:&quot;&quot;},&quot;isTemporary&quot;:false}]},{&quot;citationID&quot;:&quot;MENDELEY_CITATION_a2ee2d48-3a39-4fd0-afcc-923585c0a8e5&quot;,&quot;properties&quot;:{&quot;noteIndex&quot;:0},&quot;isEdited&quot;:false,&quot;manualOverride&quot;:{&quot;isManuallyOverridden&quot;:false,&quot;citeprocText&quot;:&quot;(16)&quot;,&quot;manualOverrideText&quot;:&quot;&quot;},&quot;citationTag&quot;:&quot;MENDELEY_CITATION_v3_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&quot;,&quot;citationItems&quot;:[{&quot;id&quot;:&quot;30dfc1f6-29f4-390c-a83d-adbed381d801&quot;,&quot;itemData&quot;:{&quot;type&quot;:&quot;webpage&quot;,&quot;id&quot;:&quot;30dfc1f6-29f4-390c-a83d-adbed381d801&quot;,&quot;title&quot;:&quot;Get unique values from a column in Pandas DataFrame - GeeksforGeeks&quot;,&quot;accessed&quot;:{&quot;date-parts&quot;:[[2023,5,8]]},&quot;URL&quot;:&quot;https://www.geeksforgeeks.org/get-unique-values-from-a-column-in-pandas-dataframe/&quot;,&quot;container-title-short&quot;:&quot;&quot;},&quot;isTemporary&quot;:false}]},{&quot;citationID&quot;:&quot;MENDELEY_CITATION_69167be5-b632-4f15-b8cf-9e49085bd3c6&quot;,&quot;properties&quot;:{&quot;noteIndex&quot;:0},&quot;isEdited&quot;:false,&quot;manualOverride&quot;:{&quot;isManuallyOverridden&quot;:false,&quot;citeprocText&quot;:&quot;(17–20)&quot;,&quot;manualOverrideText&quot;:&quot;&quot;},&quot;citationTag&quot;:&quot;MENDELEY_CITATION_v3_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&quot;,&quot;citationItems&quot;:[{&quot;id&quot;:&quot;ccc8bca5-ea1e-34c0-8c64-acbb22f2127a&quot;,&quot;itemData&quot;:{&quot;type&quot;:&quot;webpage&quot;,&quot;id&quot;:&quot;ccc8bca5-ea1e-34c0-8c64-acbb22f2127a&quot;,&quot;title&quot;:&quot;Writing to file in Python - GeeksforGeeks&quot;,&quot;accessed&quot;:{&quot;date-parts&quot;:[[2023,5,8]]},&quot;URL&quot;:&quot;https://www.geeksforgeeks.org/writing-to-file-in-python/&quot;},&quot;isTemporary&quot;:false},{&quot;id&quot;:&quot;1cd6b0c3-0bf9-3e9f-b372-26af2aeaf4a9&quot;,&quot;itemData&quot;:{&quot;type&quot;:&quot;webpage&quot;,&quot;id&quot;:&quot;1cd6b0c3-0bf9-3e9f-b372-26af2aeaf4a9&quot;,&quot;title&quot;:&quot;Python For Loops&quot;,&quot;accessed&quot;:{&quot;date-parts&quot;:[[2023,5,8]]},&quot;URL&quot;:&quot;https://www.w3schools.com/python/python_for_loops.asp&quot;},&quot;isTemporary&quot;:false},{&quot;id&quot;:&quot;3fa7d07c-b632-3a99-b842-a3a0f1c785c1&quot;,&quot;itemData&quot;:{&quot;type&quot;:&quot;webpage&quot;,&quot;id&quot;:&quot;3fa7d07c-b632-3a99-b842-a3a0f1c785c1&quot;,&quot;title&quot;:&quot;Python Conditions&quot;,&quot;accessed&quot;:{&quot;date-parts&quot;:[[2023,5,8]]},&quot;URL&quot;:&quot;https://www.w3schools.com/python/python_conditions.asp&quot;},&quot;isTemporary&quot;:false},{&quot;id&quot;:&quot;40b750a7-a6b1-36b2-b2df-7e42493a7260&quot;,&quot;itemData&quot;:{&quot;type&quot;:&quot;webpage&quot;,&quot;id&quot;:&quot;40b750a7-a6b1-36b2-b2df-7e42493a7260&quot;,&quot;title&quot;:&quot;Python Functions&quot;,&quot;accessed&quot;:{&quot;date-parts&quot;:[[2023,5,8]]},&quot;URL&quot;:&quot;https://www.w3schools.com/python/python_functions.asp&quot;},&quot;isTemporary&quot;:false}]},{&quot;citationID&quot;:&quot;MENDELEY_CITATION_98146c72-5dac-4491-a2e5-d5a16105b790&quot;,&quot;properties&quot;:{&quot;noteIndex&quot;:0},&quot;isEdited&quot;:false,&quot;manualOverride&quot;:{&quot;isManuallyOverridden&quot;:false,&quot;citeprocText&quot;:&quot;(21–25)&quot;,&quot;manualOverrideText&quot;:&quot;&quot;},&quot;citationTag&quot;:&quot;MENDELEY_CITATION_v3_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&quot;,&quot;citationItems&quot;:[{&quot;id&quot;:&quot;a563990e-ac45-35f6-9b47-53bfd6f2cf70&quot;,&quot;itemData&quot;:{&quot;type&quot;:&quot;webpage&quot;,&quot;id&quot;:&quot;a563990e-ac45-35f6-9b47-53bfd6f2cf70&quot;,&quot;title&quot;:&quot;pandas.DataFrame.min — pandas 2.0.1 documentation&quot;,&quot;accessed&quot;:{&quot;date-parts&quot;:[[2023,5,8]]},&quot;URL&quot;:&quot;https://pandas.pydata.org/pandas-docs/stable/reference/api/pandas.DataFrame.min.html&quot;,&quot;container-title-short&quot;:&quot;&quot;},&quot;isTemporary&quot;:false},{&quot;id&quot;:&quot;92301ed6-1b33-36e7-9b92-aee5e0aa7343&quot;,&quot;itemData&quot;:{&quot;type&quot;:&quot;webpage&quot;,&quot;id&quot;:&quot;92301ed6-1b33-36e7-9b92-aee5e0aa7343&quot;,&quot;title&quot;:&quot;pandas.DataFrame.mode — pandas 2.0.1 documentation&quot;,&quot;accessed&quot;:{&quot;date-parts&quot;:[[2023,5,8]]},&quot;URL&quot;:&quot;https://pandas.pydata.org/pandas-docs/stable/reference/api/pandas.DataFrame.mode.html&quot;,&quot;container-title-short&quot;:&quot;&quot;},&quot;isTemporary&quot;:false},{&quot;id&quot;:&quot;407d7196-a8cb-30e5-bf45-aec698edf9a9&quot;,&quot;itemData&quot;:{&quot;type&quot;:&quot;webpage&quot;,&quot;id&quot;:&quot;407d7196-a8cb-30e5-bf45-aec698edf9a9&quot;,&quot;title&quot;:&quot;pandas.DataFrame.median — pandas 2.0.1 documentation&quot;,&quot;accessed&quot;:{&quot;date-parts&quot;:[[2023,5,8]]},&quot;URL&quot;:&quot;https://pandas.pydata.org/pandas-docs/stable/reference/api/pandas.DataFrame.median.html&quot;,&quot;container-title-short&quot;:&quot;&quot;},&quot;isTemporary&quot;:false},{&quot;id&quot;:&quot;f3e8279e-d766-3203-9a91-235bffbd44c4&quot;,&quot;itemData&quot;:{&quot;type&quot;:&quot;webpage&quot;,&quot;id&quot;:&quot;f3e8279e-d766-3203-9a91-235bffbd44c4&quot;,&quot;title&quot;:&quot;pandas.DataFrame.mean — pandas 2.0.1 documentation&quot;,&quot;accessed&quot;:{&quot;date-parts&quot;:[[2023,5,8]]},&quot;URL&quot;:&quot;https://pandas.pydata.org/pandas-docs/stable/reference/api/pandas.DataFrame.mean.html&quot;,&quot;container-title-short&quot;:&quot;&quot;},&quot;isTemporary&quot;:false},{&quot;id&quot;:&quot;13818299-cda8-300c-9cfc-f86e6254f6d2&quot;,&quot;itemData&quot;:{&quot;type&quot;:&quot;webpage&quot;,&quot;id&quot;:&quot;13818299-cda8-300c-9cfc-f86e6254f6d2&quot;,&quot;title&quot;:&quot;pandas.DataFrame.max — pandas 2.0.1 documentation&quot;,&quot;accessed&quot;:{&quot;date-parts&quot;:[[2023,5,8]]},&quot;URL&quot;:&quot;https://pandas.pydata.org/pandas-docs/stable/reference/api/pandas.DataFrame.max.html&quot;,&quot;container-title-short&quot;:&quot;&quot;},&quot;isTemporary&quot;:false}]},{&quot;citationID&quot;:&quot;MENDELEY_CITATION_493e0259-3e68-422e-afaa-441c32caca5b&quot;,&quot;properties&quot;:{&quot;noteIndex&quot;:0},&quot;isEdited&quot;:false,&quot;manualOverride&quot;:{&quot;isManuallyOverridden&quot;:false,&quot;citeprocText&quot;:&quot;(26)&quot;,&quot;manualOverrideText&quot;:&quot;&quot;},&quot;citationTag&quot;:&quot;MENDELEY_CITATION_v3_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&quot;,&quot;citationItems&quot;:[{&quot;id&quot;:&quot;6f48344b-abc0-32ea-90cb-b3841fd0b831&quot;,&quot;itemData&quot;:{&quot;type&quot;:&quot;webpage&quot;,&quot;id&quot;:&quot;6f48344b-abc0-32ea-90cb-b3841fd0b831&quot;,&quot;title&quot;:&quot;Python Escape Characters&quot;,&quot;accessed&quot;:{&quot;date-parts&quot;:[[2023,5,8]]},&quot;URL&quot;:&quot;https://www.w3schools.com/python/gloss_python_escape_characters.asp&quot;,&quot;container-title-short&quot;:&quot;&quot;},&quot;isTemporary&quot;:false}]},{&quot;citationID&quot;:&quot;MENDELEY_CITATION_845f76fc-c6ad-4062-aca9-d9d4feb59f2e&quot;,&quot;properties&quot;:{&quot;noteIndex&quot;:0},&quot;isEdited&quot;:false,&quot;manualOverride&quot;:{&quot;isManuallyOverridden&quot;:false,&quot;citeprocText&quot;:&quot;(27–29)&quot;,&quot;manualOverrideText&quot;:&quot;&quot;},&quot;citationTag&quot;:&quot;MENDELEY_CITATION_v3_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&quot;,&quot;citationItems&quot;:[{&quot;id&quot;:&quot;20376592-10a1-3dd2-a663-e90ee4cbc0b3&quot;,&quot;itemData&quot;:{&quot;type&quot;:&quot;webpage&quot;,&quot;id&quot;:&quot;20376592-10a1-3dd2-a663-e90ee4cbc0b3&quot;,&quot;title&quot;:&quot;How to Write to Text File in Python&quot;,&quot;accessed&quot;:{&quot;date-parts&quot;:[[2023,5,8]]},&quot;URL&quot;:&quot;https://www.pythontutorial.net/python-basics/python-write-text-file/&quot;,&quot;container-title-short&quot;:&quot;&quot;},&quot;isTemporary&quot;:false},{&quot;id&quot;:&quot;bb25d468-9d8b-3224-9a51-f75fe68d31f2&quot;,&quot;itemData&quot;:{&quot;type&quot;:&quot;webpage&quot;,&quot;id&quot;:&quot;bb25d468-9d8b-3224-9a51-f75fe68d31f2&quot;,&quot;title&quot;:&quot;Python 3's f-Strings: An Improved String Formatting Syntax (Guide) – Real Python&quot;,&quot;accessed&quot;:{&quot;date-parts&quot;:[[2023,5,8]]},&quot;URL&quot;:&quot;https://realpython.com/python-f-strings/&quot;},&quot;isTemporary&quot;:false},{&quot;id&quot;:&quot;b2d3167c-5ce5-389b-bbd9-3cea4e0e7175&quot;,&quot;itemData&quot;:{&quot;type&quot;:&quot;webpage&quot;,&quot;id&quot;:&quot;b2d3167c-5ce5-389b-bbd9-3cea4e0e7175&quot;,&quot;title&quot;:&quot;pandas.Series.describe — pandas 2.1.0.dev0+735.gf1126610ab documentation&quot;,&quot;accessed&quot;:{&quot;date-parts&quot;:[[2023,5,8]]},&quot;URL&quot;:&quot;https://pandas.pydata.org/pandas-docs/dev/reference/api/pandas.Series.describe.html#pandas.Series.describe&quot;},&quot;isTemporary&quot;:false}]},{&quot;citationID&quot;:&quot;MENDELEY_CITATION_fd66c8b6-aa17-437c-8321-2061f8e70319&quot;,&quot;properties&quot;:{&quot;noteIndex&quot;:0},&quot;isEdited&quot;:false,&quot;manualOverride&quot;:{&quot;isManuallyOverridden&quot;:false,&quot;citeprocText&quot;:&quot;(30)&quot;,&quot;manualOverrideText&quot;:&quot;&quot;},&quot;citationTag&quot;:&quot;MENDELEY_CITATION_v3_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&quot;,&quot;citationItems&quot;:[{&quot;id&quot;:&quot;c4aa27cc-0f1e-3d02-8ce0-7087d526e542&quot;,&quot;itemData&quot;:{&quot;type&quot;:&quot;webpage&quot;,&quot;id&quot;:&quot;c4aa27cc-0f1e-3d02-8ce0-7087d526e542&quot;,&quot;title&quot;:&quot;pandas.DataFrame.to_string — pandas 2.0.1 documentation&quot;,&quot;accessed&quot;:{&quot;date-parts&quot;:[[2023,5,8]]},&quot;URL&quot;:&quot;https://pandas.pydata.org/pandas-docs/stable/reference/api/pandas.DataFrame.to_string.html&quot;,&quot;container-title-short&quot;:&quot;&quot;},&quot;isTemporary&quot;:false}]},{&quot;citationID&quot;:&quot;MENDELEY_CITATION_b1e7436d-ef27-467a-9b4e-975fcd5fb7da&quot;,&quot;properties&quot;:{&quot;noteIndex&quot;:0},&quot;isEdited&quot;:false,&quot;manualOverride&quot;:{&quot;isManuallyOverridden&quot;:false,&quot;citeprocText&quot;:&quot;(31)&quot;,&quot;manualOverrideText&quot;:&quot;&quot;},&quot;citationTag&quot;:&quot;MENDELEY_CITATION_v3_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&quot;,&quot;citationItems&quot;:[{&quot;id&quot;:&quot;33dce35f-80d6-3a56-bacb-f4a2da778842&quot;,&quot;itemData&quot;:{&quot;type&quot;:&quot;webpage&quot;,&quot;id&quot;:&quot;33dce35f-80d6-3a56-bacb-f4a2da778842&quot;,&quot;title&quot;:&quot;Strings and Character Data in Python – Real Python&quot;,&quot;accessed&quot;:{&quot;date-parts&quot;:[[2023,5,8]]},&quot;URL&quot;:&quot;https://realpython.com/python-strings/&quot;,&quot;container-title-short&quot;:&quot;&quot;},&quot;isTemporary&quot;:false}]},{&quot;citationID&quot;:&quot;MENDELEY_CITATION_a68f2b42-f856-4aed-9361-b4826a43bc16&quot;,&quot;properties&quot;:{&quot;noteIndex&quot;:0},&quot;isEdited&quot;:false,&quot;manualOverride&quot;:{&quot;isManuallyOverridden&quot;:false,&quot;citeprocText&quot;:&quot;(32,33)&quot;,&quot;manualOverrideText&quot;:&quot;&quot;},&quot;citationTag&quot;:&quot;MENDELEY_CITATION_v3_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&quot;,&quot;citationItems&quot;:[{&quot;id&quot;:&quot;a64dc215-4669-39dd-9034-c94796860aca&quot;,&quot;itemData&quot;:{&quot;type&quot;:&quot;webpage&quot;,&quot;id&quot;:&quot;a64dc215-4669-39dd-9034-c94796860aca&quot;,&quot;title&quot;:&quot;Histograms — Matplotlib 3.7.1 documentation&quot;,&quot;accessed&quot;:{&quot;date-parts&quot;:[[2023,5,8]]},&quot;URL&quot;:&quot;https://matplotlib.org/stable/gallery/statistics/hist.html&quot;,&quot;container-title-short&quot;:&quot;&quot;},&quot;isTemporary&quot;:false},{&quot;id&quot;:&quot;57f4f3a9-cc74-3e99-b6f6-863ab8cceba6&quot;,&quot;itemData&quot;:{&quot;type&quot;:&quot;webpage&quot;,&quot;id&quot;:&quot;57f4f3a9-cc74-3e99-b6f6-863ab8cceba6&quot;,&quot;title&quot;:&quot;matplotlib.pyplot.savefig — Matplotlib 3.7.1 documentation&quot;,&quot;accessed&quot;:{&quot;date-parts&quot;:[[2023,5,8]]},&quot;URL&quot;:&quot;https://matplotlib.org/stable/api/_as_gen/matplotlib.pyplot.savefig.html#matplotlib.pyplot.savefig&quot;},&quot;isTemporary&quot;:false}]},{&quot;citationID&quot;:&quot;MENDELEY_CITATION_9791be93-16df-423c-a6d7-da5a1a6bd802&quot;,&quot;properties&quot;:{&quot;noteIndex&quot;:0},&quot;isEdited&quot;:false,&quot;manualOverride&quot;:{&quot;isManuallyOverridden&quot;:false,&quot;citeprocText&quot;:&quot;(34)&quot;,&quot;manualOverrideText&quot;:&quot;&quot;},&quot;citationTag&quot;:&quot;MENDELEY_CITATION_v3_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&quot;,&quot;citationItems&quot;:[{&quot;id&quot;:&quot;ab99ad23-0bf2-34ee-ba68-1f8dd482b543&quot;,&quot;itemData&quot;:{&quot;type&quot;:&quot;webpage&quot;,&quot;id&quot;:&quot;ab99ad23-0bf2-34ee-ba68-1f8dd482b543&quot;,&quot;title&quot;:&quot;seaborn.histplot — seaborn 0.12.2 documentation&quot;,&quot;accessed&quot;:{&quot;date-parts&quot;:[[2023,5,8]]},&quot;URL&quot;:&quot;https://seaborn.pydata.org/generated/seaborn.histplot.html?highlight=histplot&quot;,&quot;container-title-short&quot;:&quot;&quot;},&quot;isTemporary&quot;:false}]},{&quot;citationID&quot;:&quot;MENDELEY_CITATION_9c775056-b9d4-451f-b852-727ef62f9587&quot;,&quot;properties&quot;:{&quot;noteIndex&quot;:0},&quot;isEdited&quot;:false,&quot;manualOverride&quot;:{&quot;isManuallyOverridden&quot;:false,&quot;citeprocText&quot;:&quot;(35,36)&quot;,&quot;manualOverrideText&quot;:&quot;&quot;},&quot;citationTag&quot;:&quot;MENDELEY_CITATION_v3_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&quot;,&quot;citationItems&quot;:[{&quot;id&quot;:&quot;7c620b1c-e205-34ea-8299-5cf093de4ebc&quot;,&quot;itemData&quot;:{&quot;type&quot;:&quot;webpage&quot;,&quot;id&quot;:&quot;7c620b1c-e205-34ea-8299-5cf093de4ebc&quot;,&quot;title&quot;:&quot;matplotlib.pyplot.xlabel — Matplotlib 3.7.1 documentation&quot;,&quot;accessed&quot;:{&quot;date-parts&quot;:[[2023,5,8]]},&quot;URL&quot;:&quot;https://matplotlib.org/stable/api/_as_gen/matplotlib.pyplot.xlabel.html&quot;,&quot;container-title-short&quot;:&quot;&quot;},&quot;isTemporary&quot;:false},{&quot;id&quot;:&quot;47522f48-ce15-3f85-90be-116ef2eba309&quot;,&quot;itemData&quot;:{&quot;type&quot;:&quot;webpage&quot;,&quot;id&quot;:&quot;47522f48-ce15-3f85-90be-116ef2eba309&quot;,&quot;title&quot;:&quot;matplotlib.pyplot.title — Matplotlib 3.7.1 documentation&quot;,&quot;accessed&quot;:{&quot;date-parts&quot;:[[2023,5,8]]},&quot;URL&quot;:&quot;https://matplotlib.org/stable/api/_as_gen/matplotlib.pyplot.title.html&quot;,&quot;container-title-short&quot;:&quot;&quot;},&quot;isTemporary&quot;:false}]},{&quot;citationID&quot;:&quot;MENDELEY_CITATION_22fd5219-98cd-4571-b836-daf2064e9cf8&quot;,&quot;properties&quot;:{&quot;noteIndex&quot;:0},&quot;isEdited&quot;:false,&quot;manualOverride&quot;:{&quot;isManuallyOverridden&quot;:false,&quot;citeprocText&quot;:&quot;(4,5,9–12,37–39)&quot;,&quot;manualOverrideText&quot;:&quot;&quot;},&quot;citationTag&quot;:&quot;MENDELEY_CITATION_v3_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&quot;,&quot;citationItems&quot;:[{&quot;id&quot;:&quot;2153d071-4281-3530-b2df-b2aac27abb60&quot;,&quot;itemData&quot;:{&quot;type&quot;:&quot;webpage&quot;,&quot;id&quot;:&quot;2153d071-4281-3530-b2df-b2aac27abb60&quot;,&quot;title&quot;:&quot;Categorical data — pandas 2.0.1 documentation&quot;,&quot;accessed&quot;:{&quot;date-parts&quot;:[[2023,4,24]]},&quot;URL&quot;:&quot;https://pandas.pydata.org/pandas-docs/stable/user_guide/categorical.html&quot;,&quot;container-title-short&quot;:&quot;&quot;},&quot;isTemporary&quot;:false},{&quot;id&quot;:&quot;f137dc03-ddfc-312e-8391-fa02224f6883&quot;,&quot;itemData&quot;:{&quot;type&quot;:&quot;webpage&quot;,&quot;id&quot;:&quot;f137dc03-ddfc-312e-8391-fa02224f6883&quot;,&quot;title&quot;:&quot;Python Histogram Plotting: NumPy, Matplotlib, pandas &amp; Seaborn – Real Python&quot;,&quot;accessed&quot;:{&quot;date-parts&quot;:[[2023,4,22]]},&quot;URL&quot;:&quot;https://realpython.com/python-histograms/&quot;,&quot;container-title-short&quot;:&quot;&quot;},&quot;isTemporary&quot;:false},{&quot;id&quot;:&quot;218f0007-b72c-397c-8786-96341b185edb&quot;,&quot;itemData&quot;:{&quot;type&quot;:&quot;webpage&quot;,&quot;id&quot;:&quot;218f0007-b72c-397c-8786-96341b185edb&quot;,&quot;title&quot;:&quot;seaborn.pairplot — seaborn 0.12.2 documentation&quot;,&quot;accessed&quot;:{&quot;date-parts&quot;:[[2023,4,22]]},&quot;URL&quot;:&quot;https://seaborn.pydata.org/generated/seaborn.pairplot.html&quot;,&quot;container-title-short&quot;:&quot;&quot;},&quot;isTemporary&quot;:false},{&quot;id&quot;:&quot;5752630b-f803-345d-9865-b95771f8f61b&quot;,&quot;itemData&quot;:{&quot;type&quot;:&quot;webpage&quot;,&quot;id&quot;:&quot;5752630b-f803-345d-9865-b95771f8f61b&quot;,&quot;title&quot;:&quot;python - Save plot to image file instead of displaying it - Stack Overflow&quot;,&quot;accessed&quot;:{&quot;date-parts&quot;:[[2023,4,22]]},&quot;URL&quot;:&quot;https://stackoverflow.com/questions/9622163/save-plot-to-image-file-instead-of-displaying-it&quot;,&quot;container-title-short&quot;:&quot;&quot;},&quot;isTemporary&quot;:false},{&quot;id&quot;:&quot;23df85ea-722a-327e-bb99-edd72be5bb0e&quot;,&quot;itemData&quot;:{&quot;type&quot;:&quot;webpage&quot;,&quot;id&quot;:&quot;23df85ea-722a-327e-bb99-edd72be5bb0e&quot;,&quot;title&quot;:&quot;How do I select a subset of a DataFrame? — pandas 2.0.0 documentation&quot;,&quot;accessed&quot;:{&quot;date-parts&quot;:[[2023,4,22]]},&quot;URL&quot;:&quot;https://pandas.pydata.org/pandas-docs/stable/getting_started/intro_tutorials/03_subset_data.html&quot;,&quot;container-title-short&quot;:&quot;&quot;},&quot;isTemporary&quot;:false},{&quot;id&quot;:&quot;e5587534-c8e7-3bf4-8cf7-a70817a5a720&quot;,&quot;itemData&quot;:{&quot;type&quot;:&quot;webpage&quot;,&quot;id&quot;:&quot;e5587534-c8e7-3bf4-8cf7-a70817a5a720&quot;,&quot;title&quot;:&quot;Matplotlib — Visualization with Python&quot;,&quot;accessed&quot;:{&quot;date-parts&quot;:[[2023,4,18]]},&quot;URL&quot;:&quot;https://matplotlib.org/&quot;,&quot;container-title-short&quot;:&quot;&quot;},&quot;isTemporary&quot;:false},{&quot;id&quot;:&quot;88495bab-c831-346c-92c6-42e334511db8&quot;,&quot;itemData&quot;:{&quot;type&quot;:&quot;webpage&quot;,&quot;id&quot;:&quot;88495bab-c831-346c-92c6-42e334511db8&quot;,&quot;title&quot;:&quot;IO tools (text, CSV, HDF5, …) — pandas 2.0.0 documentation&quot;,&quot;accessed&quot;:{&quot;date-parts&quot;:[[2023,4,18]]},&quot;URL&quot;:&quot;https://pandas.pydata.org/pandas-docs/stable/user_guide/io.html#csv-text-files&quot;,&quot;container-title-short&quot;:&quot;&quot;},&quot;isTemporary&quot;:false},{&quot;id&quot;:&quot;0e3f92f7-e07a-38c7-b4c0-2955b9768a02&quot;,&quot;itemData&quot;:{&quot;type&quot;:&quot;webpage&quot;,&quot;id&quot;:&quot;0e3f92f7-e07a-38c7-b4c0-2955b9768a02&quot;,&quot;title&quot;:&quot;UCI Machine Learning Repository: Iris Data Set&quot;,&quot;accessed&quot;:{&quot;date-parts&quot;:[[2023,4,18]]},&quot;URL&quot;:&quot;https://archive.ics.uci.edu/ml/datasets/iris&quot;,&quot;container-title-short&quot;:&quot;&quot;},&quot;isTemporary&quot;:false},{&quot;id&quot;:&quot;89cc8dfe-f9e8-372c-97be-57506e1a1173&quot;,&quot;itemData&quot;:{&quot;type&quot;:&quot;article-journal&quot;,&quot;id&quot;:&quot;89cc8dfe-f9e8-372c-97be-57506e1a1173&quot;,&quot;title&quot;:&quot;THE USE OF MULTIPLE MEASUREMENTS IN TAXONOMIC PROBLEMS&quot;,&quot;author&quot;:[{&quot;family&quot;:&quot;FISHER&quot;,&quot;given&quot;:&quot;R. A.&quot;,&quot;parse-names&quot;:false,&quot;dropping-particle&quot;:&quot;&quot;,&quot;non-dropping-particle&quot;:&quot;&quot;}],&quot;container-title&quot;:&quot;Annals of Eugenics&quot;,&quot;container-title-short&quot;:&quot;Ann Eugen&quot;,&quot;accessed&quot;:{&quot;date-parts&quot;:[[2023,4,18]]},&quot;DOI&quot;:&quot;10.1111/J.1469-1809.1936.TB02137.X&quot;,&quot;URL&quot;:&quot;https://onlinelibrary.wiley.com/doi/10.1111/j.1469-1809.1936.tb02137.x&quot;,&quot;issued&quot;:{&quot;date-parts&quot;:[[1936,9]]},&quot;page&quot;:&quot;179-188&quot;,&quot;abstract&quot;:&quot;When two or more populations have been measured in several characters, special interest attaches to certain functions of the measurements by which the populations are discriminated. At the author's suggestion use has already been made of this fact in craniometry (a) by Mr E. S. Martin, who has applied the principle to the sex differences in measurements of the mandible, and (b) by Miss Mildred Barnard, who showed how to obtain from a series of dated series the particular compound of cranial measurements showing most distinctly a progressive or secular trend. In the present paper the application of the same principle will be illustrated on a taxonomic problem; some questions connected with the precision of the processes employed will also be discussed.&quot;,&quot;publisher&quot;:&quot;Wiley&quot;,&quot;issue&quot;:&quot;2&quot;,&quot;volume&quot;:&quot;7&quot;},&quot;isTemporary&quot;:false}]}]"/>
+    <we:property name="MENDELEY_CITATIONS" value="[{&quot;citationID&quot;:&quot;MENDELEY_CITATION_e266b24b-4839-425a-89d9-7ef26da2ef1e&quot;,&quot;properties&quot;:{&quot;noteIndex&quot;:0},&quot;isEdited&quot;:false,&quot;manualOverride&quot;:{&quot;isManuallyOverridden&quot;:false,&quot;citeprocText&quot;:&quot;(1,2)&quot;,&quot;manualOverrideText&quot;:&quot;&quot;},&quot;citationTag&quot;:&quot;MENDELEY_CITATION_v3_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&quot;,&quot;citationItems&quot;:[{&quot;id&quot;:&quot;754e9329-ed5a-32cc-ad2f-b0d38ed842a3&quot;,&quot;itemData&quot;:{&quot;type&quot;:&quot;article-journal&quot;,&quot;id&quot;:&quot;754e9329-ed5a-32cc-ad2f-b0d38ed842a3&quot;,&quot;title&quot;:&quot;The Species Problem in Iris&quot;,&quot;author&quot;:[{&quot;family&quot;:&quot;Anderson&quot;,&quot;given&quot;:&quot;Edgar&quot;,&quot;parse-names&quot;:false,&quot;dropping-particle&quot;:&quot;&quot;,&quot;non-dropping-particle&quot;:&quot;&quot;}],&quot;container-title&quot;:&quot;Annals of the Missouri Botanical Garden&quot;,&quot;accessed&quot;:{&quot;date-parts&quot;:[[2023,5,4]]},&quot;DOI&quot;:&quot;10.2307/2394164&quot;,&quot;ISSN&quot;:&quot;00266493&quot;,&quot;issued&quot;:{&quot;date-parts&quot;:[[1936,9]]},&quot;page&quot;:&quot;457&quot;,&quot;abstract&quot;:&quot;The fern genus Elaphoglossum has received a great deal of attention in Brazil over the last two centuries. Nevertheless, many of the early names remain inadequately typified. In this paper, the nomenclature of some Brazilian species of Elaphoglossum sect. Polytrichia is discussed under the rules and recommendations of the International Code of No- menclature for algae, fungi, and plants. Lectotypes are designated for the following names: Acrostichum amplissimum Fée; A. apodum Kaulf. var. sprucei Baker; A. glaziovii Fée; A. lindbergii Mett. ex Kuhn; A. prestonii Baker; Elaphoglossum spannagelii Rosenst.; and Elaphoglossum ulei H. Christ. Most of these types were collected in Brazil during the 19th century and are now preserved in several European herbaria&quot;,&quot;publisher&quot;:&quot;JSTOR&quot;,&quot;issue&quot;:&quot;3&quot;,&quot;volume&quot;:&quot;23&quot;,&quot;container-title-short&quot;:&quot;&quot;},&quot;isTemporary&quot;:false},{&quot;id&quot;:&quot;91a73b23-8b14-3dd4-93df-189ad4962966&quot;,&quot;itemData&quot;:{&quot;type&quot;:&quot;article-journal&quot;,&quot;id&quot;:&quot;91a73b23-8b14-3dd4-93df-189ad4962966&quot;,&quot;title&quot;:&quot;The IRISes of the Gaspe peninsula&quot;,&quot;author&quot;:[{&quot;family&quot;:&quot;E.&quot;,&quot;given&quot;:&quot;ANDERSON&quot;,&quot;parse-names&quot;:false,&quot;dropping-particle&quot;:&quot;&quot;,&quot;non-dropping-particle&quot;:&quot;&quot;}],&quot;container-title&quot;:&quot;Bulletin American IRIS Society&quot;,&quot;accessed&quot;:{&quot;date-parts&quot;:[[2023,5,4]]},&quot;URL&quot;:&quot;https://cir.nii.ac.jp/crid/1574231874415574912&quot;,&quot;issued&quot;:{&quot;date-parts&quot;:[[1935]]},&quot;page&quot;:&quot;2-15&quot;,&quot;volume&quot;:&quot;39&quot;,&quot;container-title-short&quot;:&quot;&quot;},&quot;isTemporary&quot;:false}]},{&quot;citationID&quot;:&quot;MENDELEY_CITATION_f70603c8-279d-47b7-a847-3ec78091c188&quot;,&quot;properties&quot;:{&quot;noteIndex&quot;:0},&quot;isEdited&quot;:false,&quot;manualOverride&quot;:{&quot;isManuallyOverridden&quot;:false,&quot;citeprocText&quot;:&quot;(3)&quot;,&quot;manualOverrideText&quot;:&quot;&quot;},&quot;citationTag&quot;:&quot;MENDELEY_CITATION_v3_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&quot;,&quot;citationItems&quot;:[{&quot;id&quot;:&quot;80609b3a-d7d4-3f01-a752-59c82ddca7b9&quot;,&quot;itemData&quot;:{&quot;type&quot;:&quot;article-journal&quot;,&quot;id&quot;:&quot;80609b3a-d7d4-3f01-a752-59c82ddca7b9&quot;,&quot;title&quot;:&quot;THE USE OF MULTIPLE MEASUREMENTS IN TAXONOMIC PROBLEMS&quot;,&quot;author&quot;:[{&quot;family&quot;:&quot;FISHER&quot;,&quot;given&quot;:&quot;R. A.&quot;,&quot;parse-names&quot;:false,&quot;dropping-particle&quot;:&quot;&quot;,&quot;non-dropping-particle&quot;:&quot;&quot;}],&quot;container-title&quot;:&quot;Annals of Eugenics&quot;,&quot;accessed&quot;:{&quot;date-parts&quot;:[[2023,5,4]]},&quot;DOI&quot;:&quot;10.1111/J.1469-1809.1936.TB02137.X&quot;,&quot;ISSN&quot;:&quot;2050-1439&quot;,&quot;URL&quot;:&quot;https://onlinelibrary.wiley.com/doi/full/10.1111/j.1469-1809.1936.tb02137.x&quot;,&quot;issued&quot;:{&quot;date-parts&quot;:[[1936,9,1]]},&quot;page&quot;:&quot;179-188&quot;,&quot;abstract&quot;:&quot;When two or more populations have been measured in several characters, special interest attaches to certain functions of the measurements by which the populations are discriminated. At the author's suggestion use has already been made of this fact in craniometry (a) by Mr E. S. Martin, who has applied the principle to the sex differences in measurements of the mandible, and (b) by Miss Mildred Barnard, who showed how to obtain from a series of dated series the particular compound of cranial measurements showing most distinctly a progressive or secular trend. In the present paper the application of the same principle will be illustrated on a taxonomic problem; some questions connected with the precision of the processes employed will also be discussed.&quot;,&quot;publisher&quot;:&quot;John Wiley &amp; Sons, Ltd&quot;,&quot;issue&quot;:&quot;2&quot;,&quot;volume&quot;:&quot;7&quot;,&quot;container-title-short&quot;:&quot;Ann Eugen&quot;},&quot;isTemporary&quot;:false}]},{&quot;citationID&quot;:&quot;MENDELEY_CITATION_d0b712b9-13c9-44d2-a605-644bc9d57adf&quot;,&quot;properties&quot;:{&quot;noteIndex&quot;:0},&quot;isEdited&quot;:false,&quot;manualOverride&quot;:{&quot;isManuallyOverridden&quot;:false,&quot;citeprocText&quot;:&quot;(4)&quot;,&quot;manualOverrideText&quot;:&quot;&quot;},&quot;citationTag&quot;:&quot;MENDELEY_CITATION_v3_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&quot;,&quot;citationItems&quot;:[{&quot;id&quot;:&quot;0e3f92f7-e07a-38c7-b4c0-2955b9768a02&quot;,&quot;itemData&quot;:{&quot;type&quot;:&quot;webpage&quot;,&quot;id&quot;:&quot;0e3f92f7-e07a-38c7-b4c0-2955b9768a02&quot;,&quot;title&quot;:&quot;UCI Machine Learning Repository: Iris Data Set&quot;,&quot;accessed&quot;:{&quot;date-parts&quot;:[[2023,4,18]]},&quot;URL&quot;:&quot;https://archive.ics.uci.edu/ml/datasets/iris&quot;,&quot;container-title-short&quot;:&quot;&quot;},&quot;isTemporary&quot;:false}]},{&quot;citationID&quot;:&quot;MENDELEY_CITATION_cce02c19-d7d0-4edf-9d9b-055c1c495f4b&quot;,&quot;properties&quot;:{&quot;noteIndex&quot;:0},&quot;isEdited&quot;:false,&quot;manualOverride&quot;:{&quot;isManuallyOverridden&quot;:false,&quot;citeprocText&quot;:&quot;(5)&quot;,&quot;manualOverrideText&quot;:&quot;&quot;},&quot;citationTag&quot;:&quot;MENDELEY_CITATION_v3_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&quot;,&quot;citationItems&quot;:[{&quot;id&quot;:&quot;89cc8dfe-f9e8-372c-97be-57506e1a1173&quot;,&quot;itemData&quot;:{&quot;type&quot;:&quot;article-journal&quot;,&quot;id&quot;:&quot;89cc8dfe-f9e8-372c-97be-57506e1a1173&quot;,&quot;title&quot;:&quot;THE USE OF MULTIPLE MEASUREMENTS IN TAXONOMIC PROBLEMS&quot;,&quot;author&quot;:[{&quot;family&quot;:&quot;FISHER&quot;,&quot;given&quot;:&quot;R. A.&quot;,&quot;parse-names&quot;:false,&quot;dropping-particle&quot;:&quot;&quot;,&quot;non-dropping-particle&quot;:&quot;&quot;}],&quot;container-title&quot;:&quot;Annals of Eugenics&quot;,&quot;container-title-short&quot;:&quot;Ann Eugen&quot;,&quot;accessed&quot;:{&quot;date-parts&quot;:[[2023,4,18]]},&quot;DOI&quot;:&quot;10.1111/J.1469-1809.1936.TB02137.X&quot;,&quot;URL&quot;:&quot;https://onlinelibrary.wiley.com/doi/10.1111/j.1469-1809.1936.tb02137.x&quot;,&quot;issued&quot;:{&quot;date-parts&quot;:[[1936,9]]},&quot;page&quot;:&quot;179-188&quot;,&quot;abstract&quot;:&quot;When two or more populations have been measured in several characters, special interest attaches to certain functions of the measurements by which the populations are discriminated. At the author's suggestion use has already been made of this fact in craniometry (a) by Mr E. S. Martin, who has applied the principle to the sex differences in measurements of the mandible, and (b) by Miss Mildred Barnard, who showed how to obtain from a series of dated series the particular compound of cranial measurements showing most distinctly a progressive or secular trend. In the present paper the application of the same principle will be illustrated on a taxonomic problem; some questions connected with the precision of the processes employed will also be discussed.&quot;,&quot;publisher&quot;:&quot;Wiley&quot;,&quot;issue&quot;:&quot;2&quot;,&quot;volume&quot;:&quot;7&quot;},&quot;isTemporary&quot;:false}]},{&quot;citationID&quot;:&quot;MENDELEY_CITATION_38e79706-32b3-44db-b452-85626e92813f&quot;,&quot;properties&quot;:{&quot;noteIndex&quot;:0},&quot;isEdited&quot;:false,&quot;manualOverride&quot;:{&quot;isManuallyOverridden&quot;:false,&quot;citeprocText&quot;:&quot;(6)&quot;,&quot;manualOverrideText&quot;:&quot;&quot;},&quot;citationTag&quot;:&quot;MENDELEY_CITATION_v3_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&quot;,&quot;citationItems&quot;:[{&quot;id&quot;:&quot;ddaa9db0-35a4-3587-82c1-728cc832901e&quot;,&quot;itemData&quot;:{&quot;type&quot;:&quot;webpage&quot;,&quot;id&quot;:&quot;ddaa9db0-35a4-3587-82c1-728cc832901e&quot;,&quot;title&quot;:&quot;AETiC &gt;&gt; Archive&quot;,&quot;accessed&quot;:{&quot;date-parts&quot;:[[2023,5,8]]},&quot;URL&quot;:&quot;http://aetic.theiaer.org/archive/v7/v7n1/p5.html&quot;,&quot;container-title-short&quot;:&quot;&quot;},&quot;isTemporary&quot;:false}]},{&quot;citationID&quot;:&quot;MENDELEY_CITATION_cc2585ca-c9ab-4d24-9054-da43e8035b43&quot;,&quot;properties&quot;:{&quot;noteIndex&quot;:0},&quot;isEdited&quot;:false,&quot;manualOverride&quot;:{&quot;isManuallyOverridden&quot;:false,&quot;citeprocText&quot;:&quot;(7)&quot;,&quot;manualOverrideText&quot;:&quot;&quot;},&quot;citationTag&quot;:&quot;MENDELEY_CITATION_v3_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&quot;,&quot;citationItems&quot;:[{&quot;id&quot;:&quot;d9800c56-76a4-35a8-bb25-7e2406f13de9&quot;,&quot;itemData&quot;:{&quot;type&quot;:&quot;article-journal&quot;,&quot;id&quot;:&quot;d9800c56-76a4-35a8-bb25-7e2406f13de9&quot;,&quot;title&quot;:&quot;MaWGAN: A Generative Adversarial Network to Create Synthetic Data from Datasets with Missing Data&quot;,&quot;author&quot;:[{&quot;family&quot;:&quot;Poudevigne-Durance&quot;,&quot;given&quot;:&quot;Thomas&quot;,&quot;parse-names&quot;:false,&quot;dropping-particle&quot;:&quot;&quot;,&quot;non-dropping-particle&quot;:&quot;&quot;},{&quot;family&quot;:&quot;Jones&quot;,&quot;given&quot;:&quot;Owen Dafydd&quot;,&quot;parse-names&quot;:false,&quot;dropping-particle&quot;:&quot;&quot;,&quot;non-dropping-particle&quot;:&quot;&quot;},{&quot;family&quot;:&quot;Qin&quot;,&quot;given&quot;:&quot;Yipeng&quot;,&quot;parse-names&quot;:false,&quot;dropping-particle&quot;:&quot;&quot;,&quot;non-dropping-particle&quot;:&quot;&quot;}],&quot;container-title&quot;:&quot;Electronics 2022, Vol. 11, Page 837&quot;,&quot;accessed&quot;:{&quot;date-parts&quot;:[[2023,5,8]]},&quot;DOI&quot;:&quot;10.3390/ELECTRONICS11060837&quot;,&quot;ISSN&quot;:&quot;2079-9292&quot;,&quot;URL&quot;:&quot;https://www.mdpi.com/2079-9292/11/6/837/htm&quot;,&quot;issued&quot;:{&quot;date-parts&quot;:[[2022,3,8]]},&quot;page&quot;:&quot;837&quot;,&quot;abstract&quot;:&quot;The creation of synthetic data are important for a range of applications, for example, to anonymise sensitive datasets or to increase the volume of data in a dataset. When the target dataset has missing data, then it is common to just discard incomplete observations, even though this necessarily means some loss of information. However, when the proportion of missing data are large, discarding incomplete observations may not leave enough data to accurately estimate their joint distribution. Thus, there is a need for data synthesis methods capable of using datasets with missing data, to improve accuracy and, in more extreme cases, to make data synthesis possible. To achieve this, we propose a novel generative adversarial network (GAN) called MaWGAN (for masked Wasserstein GAN), which creates synthetic data directly from datasets with missing values. As with existing GAN approaches, the MaWGAN synthetic data generator generates samples from the full joint distribution. We introduce a novel methodology for comparing the generator output with the original data that does not require us to discard incomplete observations, based on a modification of the Wasserstein distance and easily implemented using masks generated from the pattern of missing data in the original dataset. Numerical experiments are used to demonstrate the superior performance of MaWGAN compared to (a) discarding incomplete observations before using a GAN, and (b) imputing missing values (using the GAIN algorithm) before using a GAN.&quot;,&quot;publisher&quot;:&quot;Multidisciplinary Digital Publishing Institute&quot;,&quot;issue&quot;:&quot;6&quot;,&quot;volume&quot;:&quot;11&quot;,&quot;container-title-short&quot;:&quot;&quot;},&quot;isTemporary&quot;:false}]},{&quot;citationID&quot;:&quot;MENDELEY_CITATION_6b1e8b8b-d277-4a77-bf44-fad52adda599&quot;,&quot;properties&quot;:{&quot;noteIndex&quot;:0},&quot;isEdited&quot;:false,&quot;manualOverride&quot;:{&quot;isManuallyOverridden&quot;:false,&quot;citeprocText&quot;:&quot;(8)&quot;,&quot;manualOverrideText&quot;:&quot;&quot;},&quot;citationTag&quot;:&quot;MENDELEY_CITATION_v3_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&quot;,&quot;citationItems&quot;:[{&quot;id&quot;:&quot;2b1c300c-aa86-33b6-9e15-56c96999a3a5&quot;,&quot;itemData&quot;:{&quot;type&quot;:&quot;webpage&quot;,&quot;id&quot;:&quot;2b1c300c-aa86-33b6-9e15-56c96999a3a5&quot;,&quot;title&quot;:&quot;NumPy&quot;,&quot;accessed&quot;:{&quot;date-parts&quot;:[[2023,5,4]]},&quot;URL&quot;:&quot;https://numpy.org/&quot;,&quot;container-title-short&quot;:&quot;&quot;},&quot;isTemporary&quot;:false}]},{&quot;citationID&quot;:&quot;MENDELEY_CITATION_b5726bd4-08cf-4ec2-8400-4b784f109e35&quot;,&quot;properties&quot;:{&quot;noteIndex&quot;:0},&quot;isEdited&quot;:false,&quot;manualOverride&quot;:{&quot;isManuallyOverridden&quot;:false,&quot;citeprocText&quot;:&quot;(9)&quot;,&quot;manualOverrideText&quot;:&quot;&quot;},&quot;citationTag&quot;:&quot;MENDELEY_CITATION_v3_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&quot;,&quot;citationItems&quot;:[{&quot;id&quot;:&quot;2153d071-4281-3530-b2df-b2aac27abb60&quot;,&quot;itemData&quot;:{&quot;type&quot;:&quot;webpage&quot;,&quot;id&quot;:&quot;2153d071-4281-3530-b2df-b2aac27abb60&quot;,&quot;title&quot;:&quot;Categorical data — pandas 2.0.1 documentation&quot;,&quot;accessed&quot;:{&quot;date-parts&quot;:[[2023,4,24]]},&quot;URL&quot;:&quot;https://pandas.pydata.org/pandas-docs/stable/user_guide/categorical.html&quot;,&quot;container-title-short&quot;:&quot;&quot;},&quot;isTemporary&quot;:false}]},{&quot;citationID&quot;:&quot;MENDELEY_CITATION_bc6ba225-4c27-46b4-a363-8aec8d74a690&quot;,&quot;properties&quot;:{&quot;noteIndex&quot;:0},&quot;isEdited&quot;:false,&quot;manualOverride&quot;:{&quot;isManuallyOverridden&quot;:false,&quot;citeprocText&quot;:&quot;(10)&quot;,&quot;manualOverrideText&quot;:&quot;&quot;},&quot;citationTag&quot;:&quot;MENDELEY_CITATION_v3_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&quot;,&quot;citationItems&quot;:[{&quot;id&quot;:&quot;88495bab-c831-346c-92c6-42e334511db8&quot;,&quot;itemData&quot;:{&quot;type&quot;:&quot;webpage&quot;,&quot;id&quot;:&quot;88495bab-c831-346c-92c6-42e334511db8&quot;,&quot;title&quot;:&quot;IO tools (text, CSV, HDF5, …) — pandas 2.0.0 documentation&quot;,&quot;accessed&quot;:{&quot;date-parts&quot;:[[2023,4,18]]},&quot;URL&quot;:&quot;https://pandas.pydata.org/pandas-docs/stable/user_guide/io.html#csv-text-files&quot;,&quot;container-title-short&quot;:&quot;&quot;},&quot;isTemporary&quot;:false}]},{&quot;citationID&quot;:&quot;MENDELEY_CITATION_623a5c88-114a-4caa-8d8f-11203720239e&quot;,&quot;properties&quot;:{&quot;noteIndex&quot;:0},&quot;isEdited&quot;:false,&quot;manualOverride&quot;:{&quot;isManuallyOverridden&quot;:false,&quot;citeprocText&quot;:&quot;(10)&quot;,&quot;manualOverrideText&quot;:&quot;&quot;},&quot;citationTag&quot;:&quot;MENDELEY_CITATION_v3_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&quot;,&quot;citationItems&quot;:[{&quot;id&quot;:&quot;88495bab-c831-346c-92c6-42e334511db8&quot;,&quot;itemData&quot;:{&quot;type&quot;:&quot;webpage&quot;,&quot;id&quot;:&quot;88495bab-c831-346c-92c6-42e334511db8&quot;,&quot;title&quot;:&quot;IO tools (text, CSV, HDF5, …) — pandas 2.0.0 documentation&quot;,&quot;accessed&quot;:{&quot;date-parts&quot;:[[2023,4,18]]},&quot;URL&quot;:&quot;https://pandas.pydata.org/pandas-docs/stable/user_guide/io.html#csv-text-files&quot;,&quot;container-title-short&quot;:&quot;&quot;},&quot;isTemporary&quot;:false}]},{&quot;citationID&quot;:&quot;MENDELEY_CITATION_1459065d-d63e-400c-a8bd-d97e98c4fb23&quot;,&quot;properties&quot;:{&quot;noteIndex&quot;:0},&quot;isEdited&quot;:false,&quot;manualOverride&quot;:{&quot;isManuallyOverridden&quot;:false,&quot;citeprocText&quot;:&quot;(11)&quot;,&quot;manualOverrideText&quot;:&quot;&quot;},&quot;citationTag&quot;:&quot;MENDELEY_CITATION_v3_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&quot;,&quot;citationItems&quot;:[{&quot;id&quot;:&quot;f137dc03-ddfc-312e-8391-fa02224f6883&quot;,&quot;itemData&quot;:{&quot;type&quot;:&quot;webpage&quot;,&quot;id&quot;:&quot;f137dc03-ddfc-312e-8391-fa02224f6883&quot;,&quot;title&quot;:&quot;Python Histogram Plotting: NumPy, Matplotlib, pandas &amp; Seaborn – Real Python&quot;,&quot;accessed&quot;:{&quot;date-parts&quot;:[[2023,4,22]]},&quot;URL&quot;:&quot;https://realpython.com/python-histograms/&quot;,&quot;container-title-short&quot;:&quot;&quot;},&quot;isTemporary&quot;:false}]},{&quot;citationID&quot;:&quot;MENDELEY_CITATION_dfe1a31b-8073-421a-a931-dafbe06aa0e8&quot;,&quot;properties&quot;:{&quot;noteIndex&quot;:0},&quot;isEdited&quot;:false,&quot;manualOverride&quot;:{&quot;isManuallyOverridden&quot;:false,&quot;citeprocText&quot;:&quot;(12)&quot;,&quot;manualOverrideText&quot;:&quot;&quot;},&quot;citationTag&quot;:&quot;MENDELEY_CITATION_v3_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&quot;,&quot;citationItems&quot;:[{&quot;id&quot;:&quot;e5587534-c8e7-3bf4-8cf7-a70817a5a720&quot;,&quot;itemData&quot;:{&quot;type&quot;:&quot;webpage&quot;,&quot;id&quot;:&quot;e5587534-c8e7-3bf4-8cf7-a70817a5a720&quot;,&quot;title&quot;:&quot;Matplotlib — Visualization with Python&quot;,&quot;accessed&quot;:{&quot;date-parts&quot;:[[2023,4,18]]},&quot;URL&quot;:&quot;https://matplotlib.org/&quot;,&quot;container-title-short&quot;:&quot;&quot;},&quot;isTemporary&quot;:false}]},{&quot;citationID&quot;:&quot;MENDELEY_CITATION_498de749-4935-482e-9cb4-b2b3234a2c8b&quot;,&quot;properties&quot;:{&quot;noteIndex&quot;:0},&quot;isEdited&quot;:false,&quot;manualOverride&quot;:{&quot;isManuallyOverridden&quot;:false,&quot;citeprocText&quot;:&quot;(13)&quot;,&quot;manualOverrideText&quot;:&quot;&quot;},&quot;citationTag&quot;:&quot;MENDELEY_CITATION_v3_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&quot;,&quot;citationItems&quot;:[{&quot;id&quot;:&quot;8fd82ee6-18d3-3322-8619-472084d871e8&quot;,&quot;itemData&quot;:{&quot;type&quot;:&quot;article-journal&quot;,&quot;id&quot;:&quot;8fd82ee6-18d3-3322-8619-472084d871e8&quot;,&quot;title&quot;:&quot;seaborn: statistical data visualization&quot;,&quot;author&quot;:[{&quot;family&quot;:&quot;Waskom&quot;,&quot;given&quot;:&quot;Michael&quot;,&quot;parse-names&quot;:false,&quot;dropping-particle&quot;:&quot;&quot;,&quot;non-dropping-particle&quot;:&quot;&quot;}],&quot;container-title&quot;:&quot;Journal of Open Source Software&quot;,&quot;accessed&quot;:{&quot;date-parts&quot;:[[2023,5,8]]},&quot;DOI&quot;:&quot;10.21105/JOSS.03021&quot;,&quot;issued&quot;:{&quot;date-parts&quot;:[[2021,4,6]]},&quot;page&quot;:&quot;3021&quot;,&quot;abstract&quot;:&quot;Seaborn is a Python data visualization library based on matplotlib. It provides a high-level interface for drawing attractive and informative statistical graphics. For a brief introduction to the ideas behind the library, you can read the introductory notes. Visit the installation page to see how you can download the package. You can browse the example gallery to see what you can do with seaborn, and then check out the tutorial and API reference to find out how. To see the code or report a bug, please visit the github repository. General support issues are most at home on stackoverflow, where there is a seaborn tag.&quot;,&quot;publisher&quot;:&quot;The Open Journal&quot;,&quot;issue&quot;:&quot;60&quot;,&quot;volume&quot;:&quot;6&quot;,&quot;container-title-short&quot;:&quot;J Open Source Softw&quot;},&quot;isTemporary&quot;:false}]},{&quot;citationID&quot;:&quot;MENDELEY_CITATION_d4f9b76c-417b-405d-9f17-3a0f18044c7e&quot;,&quot;properties&quot;:{&quot;noteIndex&quot;:0},&quot;isEdited&quot;:false,&quot;manualOverride&quot;:{&quot;isManuallyOverridden&quot;:false,&quot;citeprocText&quot;:&quot;(14)&quot;,&quot;manualOverrideText&quot;:&quot;&quot;},&quot;citationTag&quot;:&quot;MENDELEY_CITATION_v3_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&quot;,&quot;citationItems&quot;:[{&quot;id&quot;:&quot;e4e9a437-482c-3c44-ae8a-1e1b12a8e828&quot;,&quot;itemData&quot;:{&quot;type&quot;:&quot;article-journal&quot;,&quot;id&quot;:&quot;e4e9a437-482c-3c44-ae8a-1e1b12a8e828&quot;,&quot;title&quot;:&quot;seaborn: statistical data visualization&quot;,&quot;author&quot;:[{&quot;family&quot;:&quot;Waskom&quot;,&quot;given&quot;:&quot;Michael&quot;,&quot;parse-names&quot;:false,&quot;dropping-particle&quot;:&quot;&quot;,&quot;non-dropping-particle&quot;:&quot;&quot;}],&quot;container-title&quot;:&quot;Journal of Open Source Software&quot;,&quot;accessed&quot;:{&quot;date-parts&quot;:[[2023,5,8]]},&quot;DOI&quot;:&quot;10.21105/JOSS.03021&quot;,&quot;issued&quot;:{&quot;date-parts&quot;:[[2021,4,6]]},&quot;page&quot;:&quot;3021&quot;,&quot;abstract&quot;:&quot;Seaborn is a Python data visualization library based on matplotlib. It provides a high-level interface for drawing attractive and informative statistical graphics. For a brief introduction to the ideas behind the library, you can read the introductory notes. Visit the installation page to see how you can download the package. You can browse the example gallery to see what you can do with seaborn, and then check out the tutorial and API reference to find out how. To see the code or report a bug, please visit the github repository. General support issues are most at home on stackoverflow, where there is a seaborn tag.&quot;,&quot;publisher&quot;:&quot;The Open Journal&quot;,&quot;issue&quot;:&quot;60&quot;,&quot;volume&quot;:&quot;6&quot;,&quot;container-title-short&quot;:&quot;J Open Source Softw&quot;},&quot;isTemporary&quot;:false}]},{&quot;citationID&quot;:&quot;MENDELEY_CITATION_887e97d4-f605-4e9f-b61b-9be4710ad12f&quot;,&quot;properties&quot;:{&quot;noteIndex&quot;:0},&quot;isEdited&quot;:false,&quot;manualOverride&quot;:{&quot;isManuallyOverridden&quot;:false,&quot;citeprocText&quot;:&quot;(15)&quot;,&quot;manualOverrideText&quot;:&quot;&quot;},&quot;citationTag&quot;:&quot;MENDELEY_CITATION_v3_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&quot;,&quot;citationItems&quot;:[{&quot;id&quot;:&quot;008bc1d0-ff3e-300b-8d3a-f399e4caa0aa&quot;,&quot;itemData&quot;:{&quot;type&quot;:&quot;webpage&quot;,&quot;id&quot;:&quot;008bc1d0-ff3e-300b-8d3a-f399e4caa0aa&quot;,&quot;title&quot;:&quot;Difference Between Matplotlib VS Seaborn - GeeksforGeeks&quot;,&quot;accessed&quot;:{&quot;date-parts&quot;:[[2023,5,8]]},&quot;URL&quot;:&quot;https://www.geeksforgeeks.org/difference-between-matplotlib-vs-seaborn/&quot;,&quot;container-title-short&quot;:&quot;&quot;},&quot;isTemporary&quot;:false}]},{&quot;citationID&quot;:&quot;MENDELEY_CITATION_686a23d5-2e56-4a20-b4d3-8e30d95b0246&quot;,&quot;properties&quot;:{&quot;noteIndex&quot;:0},&quot;isEdited&quot;:false,&quot;manualOverride&quot;:{&quot;isManuallyOverridden&quot;:false,&quot;citeprocText&quot;:&quot;(4)&quot;,&quot;manualOverrideText&quot;:&quot;&quot;},&quot;citationTag&quot;:&quot;MENDELEY_CITATION_v3_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&quot;,&quot;citationItems&quot;:[{&quot;id&quot;:&quot;0e3f92f7-e07a-38c7-b4c0-2955b9768a02&quot;,&quot;itemData&quot;:{&quot;type&quot;:&quot;webpage&quot;,&quot;id&quot;:&quot;0e3f92f7-e07a-38c7-b4c0-2955b9768a02&quot;,&quot;title&quot;:&quot;UCI Machine Learning Repository: Iris Data Set&quot;,&quot;accessed&quot;:{&quot;date-parts&quot;:[[2023,4,18]]},&quot;URL&quot;:&quot;https://archive.ics.uci.edu/ml/datasets/iris&quot;,&quot;container-title-short&quot;:&quot;&quot;},&quot;isTemporary&quot;:false}]},{&quot;citationID&quot;:&quot;MENDELEY_CITATION_601715b4-669c-467a-af43-4cc936354463&quot;,&quot;properties&quot;:{&quot;noteIndex&quot;:0},&quot;isEdited&quot;:false,&quot;manualOverride&quot;:{&quot;isManuallyOverridden&quot;:false,&quot;citeprocText&quot;:&quot;(9)&quot;,&quot;manualOverrideText&quot;:&quot;&quot;},&quot;citationTag&quot;:&quot;MENDELEY_CITATION_v3_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&quot;,&quot;citationItems&quot;:[{&quot;id&quot;:&quot;2153d071-4281-3530-b2df-b2aac27abb60&quot;,&quot;itemData&quot;:{&quot;type&quot;:&quot;webpage&quot;,&quot;id&quot;:&quot;2153d071-4281-3530-b2df-b2aac27abb60&quot;,&quot;title&quot;:&quot;Categorical data — pandas 2.0.1 documentation&quot;,&quot;accessed&quot;:{&quot;date-parts&quot;:[[2023,4,24]]},&quot;URL&quot;:&quot;https://pandas.pydata.org/pandas-docs/stable/user_guide/categorical.html&quot;,&quot;container-title-short&quot;:&quot;&quot;},&quot;isTemporary&quot;:false}]},{&quot;citationID&quot;:&quot;MENDELEY_CITATION_a2ee2d48-3a39-4fd0-afcc-923585c0a8e5&quot;,&quot;properties&quot;:{&quot;noteIndex&quot;:0},&quot;isEdited&quot;:false,&quot;manualOverride&quot;:{&quot;isManuallyOverridden&quot;:false,&quot;citeprocText&quot;:&quot;(16)&quot;,&quot;manualOverrideText&quot;:&quot;&quot;},&quot;citationTag&quot;:&quot;MENDELEY_CITATION_v3_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&quot;,&quot;citationItems&quot;:[{&quot;id&quot;:&quot;30dfc1f6-29f4-390c-a83d-adbed381d801&quot;,&quot;itemData&quot;:{&quot;type&quot;:&quot;webpage&quot;,&quot;id&quot;:&quot;30dfc1f6-29f4-390c-a83d-adbed381d801&quot;,&quot;title&quot;:&quot;Get unique values from a column in Pandas DataFrame - GeeksforGeeks&quot;,&quot;accessed&quot;:{&quot;date-parts&quot;:[[2023,5,8]]},&quot;URL&quot;:&quot;https://www.geeksforgeeks.org/get-unique-values-from-a-column-in-pandas-dataframe/&quot;,&quot;container-title-short&quot;:&quot;&quot;},&quot;isTemporary&quot;:false}]},{&quot;citationID&quot;:&quot;MENDELEY_CITATION_69167be5-b632-4f15-b8cf-9e49085bd3c6&quot;,&quot;properties&quot;:{&quot;noteIndex&quot;:0},&quot;isEdited&quot;:false,&quot;manualOverride&quot;:{&quot;isManuallyOverridden&quot;:false,&quot;citeprocText&quot;:&quot;(17–20)&quot;,&quot;manualOverrideText&quot;:&quot;&quot;},&quot;citationTag&quot;:&quot;MENDELEY_CITATION_v3_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&quot;,&quot;citationItems&quot;:[{&quot;id&quot;:&quot;ccc8bca5-ea1e-34c0-8c64-acbb22f2127a&quot;,&quot;itemData&quot;:{&quot;type&quot;:&quot;webpage&quot;,&quot;id&quot;:&quot;ccc8bca5-ea1e-34c0-8c64-acbb22f2127a&quot;,&quot;title&quot;:&quot;Writing to file in Python - GeeksforGeeks&quot;,&quot;accessed&quot;:{&quot;date-parts&quot;:[[2023,5,8]]},&quot;URL&quot;:&quot;https://www.geeksforgeeks.org/writing-to-file-in-python/&quot;,&quot;container-title-short&quot;:&quot;&quot;},&quot;isTemporary&quot;:false},{&quot;id&quot;:&quot;1cd6b0c3-0bf9-3e9f-b372-26af2aeaf4a9&quot;,&quot;itemData&quot;:{&quot;type&quot;:&quot;webpage&quot;,&quot;id&quot;:&quot;1cd6b0c3-0bf9-3e9f-b372-26af2aeaf4a9&quot;,&quot;title&quot;:&quot;Python For Loops&quot;,&quot;accessed&quot;:{&quot;date-parts&quot;:[[2023,5,8]]},&quot;URL&quot;:&quot;https://www.w3schools.com/python/python_for_loops.asp&quot;,&quot;container-title-short&quot;:&quot;&quot;},&quot;isTemporary&quot;:false},{&quot;id&quot;:&quot;3fa7d07c-b632-3a99-b842-a3a0f1c785c1&quot;,&quot;itemData&quot;:{&quot;type&quot;:&quot;webpage&quot;,&quot;id&quot;:&quot;3fa7d07c-b632-3a99-b842-a3a0f1c785c1&quot;,&quot;title&quot;:&quot;Python Conditions&quot;,&quot;accessed&quot;:{&quot;date-parts&quot;:[[2023,5,8]]},&quot;URL&quot;:&quot;https://www.w3schools.com/python/python_conditions.asp&quot;,&quot;container-title-short&quot;:&quot;&quot;},&quot;isTemporary&quot;:false},{&quot;id&quot;:&quot;40b750a7-a6b1-36b2-b2df-7e42493a7260&quot;,&quot;itemData&quot;:{&quot;type&quot;:&quot;webpage&quot;,&quot;id&quot;:&quot;40b750a7-a6b1-36b2-b2df-7e42493a7260&quot;,&quot;title&quot;:&quot;Python Functions&quot;,&quot;accessed&quot;:{&quot;date-parts&quot;:[[2023,5,8]]},&quot;URL&quot;:&quot;https://www.w3schools.com/python/python_functions.asp&quot;,&quot;container-title-short&quot;:&quot;&quot;},&quot;isTemporary&quot;:false}]},{&quot;citationID&quot;:&quot;MENDELEY_CITATION_98146c72-5dac-4491-a2e5-d5a16105b790&quot;,&quot;properties&quot;:{&quot;noteIndex&quot;:0},&quot;isEdited&quot;:false,&quot;manualOverride&quot;:{&quot;isManuallyOverridden&quot;:false,&quot;citeprocText&quot;:&quot;(21–25)&quot;,&quot;manualOverrideText&quot;:&quot;&quot;},&quot;citationTag&quot;:&quot;MENDELEY_CITATION_v3_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&quot;,&quot;citationItems&quot;:[{&quot;id&quot;:&quot;a563990e-ac45-35f6-9b47-53bfd6f2cf70&quot;,&quot;itemData&quot;:{&quot;type&quot;:&quot;webpage&quot;,&quot;id&quot;:&quot;a563990e-ac45-35f6-9b47-53bfd6f2cf70&quot;,&quot;title&quot;:&quot;pandas.DataFrame.min — pandas 2.0.1 documentation&quot;,&quot;accessed&quot;:{&quot;date-parts&quot;:[[2023,5,8]]},&quot;URL&quot;:&quot;https://pandas.pydata.org/pandas-docs/stable/reference/api/pandas.DataFrame.min.html&quot;,&quot;container-title-short&quot;:&quot;&quot;},&quot;isTemporary&quot;:false},{&quot;id&quot;:&quot;92301ed6-1b33-36e7-9b92-aee5e0aa7343&quot;,&quot;itemData&quot;:{&quot;type&quot;:&quot;webpage&quot;,&quot;id&quot;:&quot;92301ed6-1b33-36e7-9b92-aee5e0aa7343&quot;,&quot;title&quot;:&quot;pandas.DataFrame.mode — pandas 2.0.1 documentation&quot;,&quot;accessed&quot;:{&quot;date-parts&quot;:[[2023,5,8]]},&quot;URL&quot;:&quot;https://pandas.pydata.org/pandas-docs/stable/reference/api/pandas.DataFrame.mode.html&quot;,&quot;container-title-short&quot;:&quot;&quot;},&quot;isTemporary&quot;:false},{&quot;id&quot;:&quot;407d7196-a8cb-30e5-bf45-aec698edf9a9&quot;,&quot;itemData&quot;:{&quot;type&quot;:&quot;webpage&quot;,&quot;id&quot;:&quot;407d7196-a8cb-30e5-bf45-aec698edf9a9&quot;,&quot;title&quot;:&quot;pandas.DataFrame.median — pandas 2.0.1 documentation&quot;,&quot;accessed&quot;:{&quot;date-parts&quot;:[[2023,5,8]]},&quot;URL&quot;:&quot;https://pandas.pydata.org/pandas-docs/stable/reference/api/pandas.DataFrame.median.html&quot;,&quot;container-title-short&quot;:&quot;&quot;},&quot;isTemporary&quot;:false},{&quot;id&quot;:&quot;f3e8279e-d766-3203-9a91-235bffbd44c4&quot;,&quot;itemData&quot;:{&quot;type&quot;:&quot;webpage&quot;,&quot;id&quot;:&quot;f3e8279e-d766-3203-9a91-235bffbd44c4&quot;,&quot;title&quot;:&quot;pandas.DataFrame.mean — pandas 2.0.1 documentation&quot;,&quot;accessed&quot;:{&quot;date-parts&quot;:[[2023,5,8]]},&quot;URL&quot;:&quot;https://pandas.pydata.org/pandas-docs/stable/reference/api/pandas.DataFrame.mean.html&quot;,&quot;container-title-short&quot;:&quot;&quot;},&quot;isTemporary&quot;:false},{&quot;id&quot;:&quot;13818299-cda8-300c-9cfc-f86e6254f6d2&quot;,&quot;itemData&quot;:{&quot;type&quot;:&quot;webpage&quot;,&quot;id&quot;:&quot;13818299-cda8-300c-9cfc-f86e6254f6d2&quot;,&quot;title&quot;:&quot;pandas.DataFrame.max — pandas 2.0.1 documentation&quot;,&quot;accessed&quot;:{&quot;date-parts&quot;:[[2023,5,8]]},&quot;URL&quot;:&quot;https://pandas.pydata.org/pandas-docs/stable/reference/api/pandas.DataFrame.max.html&quot;,&quot;container-title-short&quot;:&quot;&quot;},&quot;isTemporary&quot;:false}]},{&quot;citationID&quot;:&quot;MENDELEY_CITATION_493e0259-3e68-422e-afaa-441c32caca5b&quot;,&quot;properties&quot;:{&quot;noteIndex&quot;:0},&quot;isEdited&quot;:false,&quot;manualOverride&quot;:{&quot;isManuallyOverridden&quot;:false,&quot;citeprocText&quot;:&quot;(26)&quot;,&quot;manualOverrideText&quot;:&quot;&quot;},&quot;citationTag&quot;:&quot;MENDELEY_CITATION_v3_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&quot;,&quot;citationItems&quot;:[{&quot;id&quot;:&quot;6f48344b-abc0-32ea-90cb-b3841fd0b831&quot;,&quot;itemData&quot;:{&quot;type&quot;:&quot;webpage&quot;,&quot;id&quot;:&quot;6f48344b-abc0-32ea-90cb-b3841fd0b831&quot;,&quot;title&quot;:&quot;Python Escape Characters&quot;,&quot;accessed&quot;:{&quot;date-parts&quot;:[[2023,5,8]]},&quot;URL&quot;:&quot;https://www.w3schools.com/python/gloss_python_escape_characters.asp&quot;,&quot;container-title-short&quot;:&quot;&quot;},&quot;isTemporary&quot;:false}]},{&quot;citationID&quot;:&quot;MENDELEY_CITATION_845f76fc-c6ad-4062-aca9-d9d4feb59f2e&quot;,&quot;properties&quot;:{&quot;noteIndex&quot;:0},&quot;isEdited&quot;:false,&quot;manualOverride&quot;:{&quot;isManuallyOverridden&quot;:false,&quot;citeprocText&quot;:&quot;(27–29)&quot;,&quot;manualOverrideText&quot;:&quot;&quot;},&quot;citationTag&quot;:&quot;MENDELEY_CITATION_v3_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&quot;,&quot;citationItems&quot;:[{&quot;id&quot;:&quot;20376592-10a1-3dd2-a663-e90ee4cbc0b3&quot;,&quot;itemData&quot;:{&quot;type&quot;:&quot;webpage&quot;,&quot;id&quot;:&quot;20376592-10a1-3dd2-a663-e90ee4cbc0b3&quot;,&quot;title&quot;:&quot;How to Write to Text File in Python&quot;,&quot;accessed&quot;:{&quot;date-parts&quot;:[[2023,5,8]]},&quot;URL&quot;:&quot;https://www.pythontutorial.net/python-basics/python-write-text-file/&quot;,&quot;container-title-short&quot;:&quot;&quot;},&quot;isTemporary&quot;:false},{&quot;id&quot;:&quot;bb25d468-9d8b-3224-9a51-f75fe68d31f2&quot;,&quot;itemData&quot;:{&quot;type&quot;:&quot;webpage&quot;,&quot;id&quot;:&quot;bb25d468-9d8b-3224-9a51-f75fe68d31f2&quot;,&quot;title&quot;:&quot;Python 3's f-Strings: An Improved String Formatting Syntax (Guide) – Real Python&quot;,&quot;accessed&quot;:{&quot;date-parts&quot;:[[2023,5,8]]},&quot;URL&quot;:&quot;https://realpython.com/python-f-strings/&quot;,&quot;container-title-short&quot;:&quot;&quot;},&quot;isTemporary&quot;:false},{&quot;id&quot;:&quot;b2d3167c-5ce5-389b-bbd9-3cea4e0e7175&quot;,&quot;itemData&quot;:{&quot;type&quot;:&quot;webpage&quot;,&quot;id&quot;:&quot;b2d3167c-5ce5-389b-bbd9-3cea4e0e7175&quot;,&quot;title&quot;:&quot;pandas.Series.describe — pandas 2.1.0.dev0+735.gf1126610ab documentation&quot;,&quot;accessed&quot;:{&quot;date-parts&quot;:[[2023,5,8]]},&quot;URL&quot;:&quot;https://pandas.pydata.org/pandas-docs/dev/reference/api/pandas.Series.describe.html#pandas.Series.describe&quot;,&quot;container-title-short&quot;:&quot;&quot;},&quot;isTemporary&quot;:false}]},{&quot;citationID&quot;:&quot;MENDELEY_CITATION_fd66c8b6-aa17-437c-8321-2061f8e70319&quot;,&quot;properties&quot;:{&quot;noteIndex&quot;:0},&quot;isEdited&quot;:false,&quot;manualOverride&quot;:{&quot;isManuallyOverridden&quot;:false,&quot;citeprocText&quot;:&quot;(30)&quot;,&quot;manualOverrideText&quot;:&quot;&quot;},&quot;citationTag&quot;:&quot;MENDELEY_CITATION_v3_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&quot;,&quot;citationItems&quot;:[{&quot;id&quot;:&quot;c4aa27cc-0f1e-3d02-8ce0-7087d526e542&quot;,&quot;itemData&quot;:{&quot;type&quot;:&quot;webpage&quot;,&quot;id&quot;:&quot;c4aa27cc-0f1e-3d02-8ce0-7087d526e542&quot;,&quot;title&quot;:&quot;pandas.DataFrame.to_string — pandas 2.0.1 documentation&quot;,&quot;accessed&quot;:{&quot;date-parts&quot;:[[2023,5,8]]},&quot;URL&quot;:&quot;https://pandas.pydata.org/pandas-docs/stable/reference/api/pandas.DataFrame.to_string.html&quot;,&quot;container-title-short&quot;:&quot;&quot;},&quot;isTemporary&quot;:false}]},{&quot;citationID&quot;:&quot;MENDELEY_CITATION_b1e7436d-ef27-467a-9b4e-975fcd5fb7da&quot;,&quot;properties&quot;:{&quot;noteIndex&quot;:0},&quot;isEdited&quot;:false,&quot;manualOverride&quot;:{&quot;isManuallyOverridden&quot;:false,&quot;citeprocText&quot;:&quot;(31)&quot;,&quot;manualOverrideText&quot;:&quot;&quot;},&quot;citationTag&quot;:&quot;MENDELEY_CITATION_v3_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&quot;,&quot;citationItems&quot;:[{&quot;id&quot;:&quot;33dce35f-80d6-3a56-bacb-f4a2da778842&quot;,&quot;itemData&quot;:{&quot;type&quot;:&quot;webpage&quot;,&quot;id&quot;:&quot;33dce35f-80d6-3a56-bacb-f4a2da778842&quot;,&quot;title&quot;:&quot;Strings and Character Data in Python – Real Python&quot;,&quot;accessed&quot;:{&quot;date-parts&quot;:[[2023,5,8]]},&quot;URL&quot;:&quot;https://realpython.com/python-strings/&quot;,&quot;container-title-short&quot;:&quot;&quot;},&quot;isTemporary&quot;:false}]},{&quot;citationID&quot;:&quot;MENDELEY_CITATION_a68f2b42-f856-4aed-9361-b4826a43bc16&quot;,&quot;properties&quot;:{&quot;noteIndex&quot;:0},&quot;isEdited&quot;:false,&quot;manualOverride&quot;:{&quot;isManuallyOverridden&quot;:false,&quot;citeprocText&quot;:&quot;(32,33)&quot;,&quot;manualOverrideText&quot;:&quot;&quot;},&quot;citationTag&quot;:&quot;MENDELEY_CITATION_v3_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&quot;,&quot;citationItems&quot;:[{&quot;id&quot;:&quot;a64dc215-4669-39dd-9034-c94796860aca&quot;,&quot;itemData&quot;:{&quot;type&quot;:&quot;webpage&quot;,&quot;id&quot;:&quot;a64dc215-4669-39dd-9034-c94796860aca&quot;,&quot;title&quot;:&quot;Histograms — Matplotlib 3.7.1 documentation&quot;,&quot;accessed&quot;:{&quot;date-parts&quot;:[[2023,5,8]]},&quot;URL&quot;:&quot;https://matplotlib.org/stable/gallery/statistics/hist.html&quot;,&quot;container-title-short&quot;:&quot;&quot;},&quot;isTemporary&quot;:false},{&quot;id&quot;:&quot;57f4f3a9-cc74-3e99-b6f6-863ab8cceba6&quot;,&quot;itemData&quot;:{&quot;type&quot;:&quot;webpage&quot;,&quot;id&quot;:&quot;57f4f3a9-cc74-3e99-b6f6-863ab8cceba6&quot;,&quot;title&quot;:&quot;matplotlib.pyplot.savefig — Matplotlib 3.7.1 documentation&quot;,&quot;accessed&quot;:{&quot;date-parts&quot;:[[2023,5,8]]},&quot;URL&quot;:&quot;https://matplotlib.org/stable/api/_as_gen/matplotlib.pyplot.savefig.html#matplotlib.pyplot.savefig&quot;,&quot;container-title-short&quot;:&quot;&quot;},&quot;isTemporary&quot;:false}]},{&quot;citationID&quot;:&quot;MENDELEY_CITATION_9791be93-16df-423c-a6d7-da5a1a6bd802&quot;,&quot;properties&quot;:{&quot;noteIndex&quot;:0},&quot;isEdited&quot;:false,&quot;manualOverride&quot;:{&quot;isManuallyOverridden&quot;:false,&quot;citeprocText&quot;:&quot;(34)&quot;,&quot;manualOverrideText&quot;:&quot;&quot;},&quot;citationTag&quot;:&quot;MENDELEY_CITATION_v3_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&quot;,&quot;citationItems&quot;:[{&quot;id&quot;:&quot;ab99ad23-0bf2-34ee-ba68-1f8dd482b543&quot;,&quot;itemData&quot;:{&quot;type&quot;:&quot;webpage&quot;,&quot;id&quot;:&quot;ab99ad23-0bf2-34ee-ba68-1f8dd482b543&quot;,&quot;title&quot;:&quot;seaborn.histplot — seaborn 0.12.2 documentation&quot;,&quot;accessed&quot;:{&quot;date-parts&quot;:[[2023,5,8]]},&quot;URL&quot;:&quot;https://seaborn.pydata.org/generated/seaborn.histplot.html?highlight=histplot&quot;,&quot;container-title-short&quot;:&quot;&quot;},&quot;isTemporary&quot;:false}]},{&quot;citationID&quot;:&quot;MENDELEY_CITATION_9c775056-b9d4-451f-b852-727ef62f9587&quot;,&quot;properties&quot;:{&quot;noteIndex&quot;:0},&quot;isEdited&quot;:false,&quot;manualOverride&quot;:{&quot;isManuallyOverridden&quot;:false,&quot;citeprocText&quot;:&quot;(35,36)&quot;,&quot;manualOverrideText&quot;:&quot;&quot;},&quot;citationTag&quot;:&quot;MENDELEY_CITATION_v3_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&quot;,&quot;citationItems&quot;:[{&quot;id&quot;:&quot;7c620b1c-e205-34ea-8299-5cf093de4ebc&quot;,&quot;itemData&quot;:{&quot;type&quot;:&quot;webpage&quot;,&quot;id&quot;:&quot;7c620b1c-e205-34ea-8299-5cf093de4ebc&quot;,&quot;title&quot;:&quot;matplotlib.pyplot.xlabel — Matplotlib 3.7.1 documentation&quot;,&quot;accessed&quot;:{&quot;date-parts&quot;:[[2023,5,8]]},&quot;URL&quot;:&quot;https://matplotlib.org/stable/api/_as_gen/matplotlib.pyplot.xlabel.html&quot;,&quot;container-title-short&quot;:&quot;&quot;},&quot;isTemporary&quot;:false},{&quot;id&quot;:&quot;47522f48-ce15-3f85-90be-116ef2eba309&quot;,&quot;itemData&quot;:{&quot;type&quot;:&quot;webpage&quot;,&quot;id&quot;:&quot;47522f48-ce15-3f85-90be-116ef2eba309&quot;,&quot;title&quot;:&quot;matplotlib.pyplot.title — Matplotlib 3.7.1 documentation&quot;,&quot;accessed&quot;:{&quot;date-parts&quot;:[[2023,5,8]]},&quot;URL&quot;:&quot;https://matplotlib.org/stable/api/_as_gen/matplotlib.pyplot.title.html&quot;,&quot;container-title-short&quot;:&quot;&quot;},&quot;isTemporary&quot;:false}]},{&quot;citationID&quot;:&quot;MENDELEY_CITATION_22fd5219-98cd-4571-b836-daf2064e9cf8&quot;,&quot;properties&quot;:{&quot;noteIndex&quot;:0},&quot;isEdited&quot;:false,&quot;manualOverride&quot;:{&quot;isManuallyOverridden&quot;:false,&quot;citeprocText&quot;:&quot;(4,5,9–12,37–39)&quot;,&quot;manualOverrideText&quot;:&quot;&quot;},&quot;citationTag&quot;:&quot;MENDELEY_CITATION_v3_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&quot;,&quot;citationItems&quot;:[{&quot;id&quot;:&quot;2153d071-4281-3530-b2df-b2aac27abb60&quot;,&quot;itemData&quot;:{&quot;type&quot;:&quot;webpage&quot;,&quot;id&quot;:&quot;2153d071-4281-3530-b2df-b2aac27abb60&quot;,&quot;title&quot;:&quot;Categorical data — pandas 2.0.1 documentation&quot;,&quot;accessed&quot;:{&quot;date-parts&quot;:[[2023,4,24]]},&quot;URL&quot;:&quot;https://pandas.pydata.org/pandas-docs/stable/user_guide/categorical.html&quot;,&quot;container-title-short&quot;:&quot;&quot;},&quot;isTemporary&quot;:false},{&quot;id&quot;:&quot;f137dc03-ddfc-312e-8391-fa02224f6883&quot;,&quot;itemData&quot;:{&quot;type&quot;:&quot;webpage&quot;,&quot;id&quot;:&quot;f137dc03-ddfc-312e-8391-fa02224f6883&quot;,&quot;title&quot;:&quot;Python Histogram Plotting: NumPy, Matplotlib, pandas &amp; Seaborn – Real Python&quot;,&quot;accessed&quot;:{&quot;date-parts&quot;:[[2023,4,22]]},&quot;URL&quot;:&quot;https://realpython.com/python-histograms/&quot;,&quot;container-title-short&quot;:&quot;&quot;},&quot;isTemporary&quot;:false},{&quot;id&quot;:&quot;218f0007-b72c-397c-8786-96341b185edb&quot;,&quot;itemData&quot;:{&quot;type&quot;:&quot;webpage&quot;,&quot;id&quot;:&quot;218f0007-b72c-397c-8786-96341b185edb&quot;,&quot;title&quot;:&quot;seaborn.pairplot — seaborn 0.12.2 documentation&quot;,&quot;accessed&quot;:{&quot;date-parts&quot;:[[2023,4,22]]},&quot;URL&quot;:&quot;https://seaborn.pydata.org/generated/seaborn.pairplot.html&quot;,&quot;container-title-short&quot;:&quot;&quot;},&quot;isTemporary&quot;:false},{&quot;id&quot;:&quot;5752630b-f803-345d-9865-b95771f8f61b&quot;,&quot;itemData&quot;:{&quot;type&quot;:&quot;webpage&quot;,&quot;id&quot;:&quot;5752630b-f803-345d-9865-b95771f8f61b&quot;,&quot;title&quot;:&quot;python - Save plot to image file instead of displaying it - Stack Overflow&quot;,&quot;accessed&quot;:{&quot;date-parts&quot;:[[2023,4,22]]},&quot;URL&quot;:&quot;https://stackoverflow.com/questions/9622163/save-plot-to-image-file-instead-of-displaying-it&quot;,&quot;container-title-short&quot;:&quot;&quot;},&quot;isTemporary&quot;:false},{&quot;id&quot;:&quot;23df85ea-722a-327e-bb99-edd72be5bb0e&quot;,&quot;itemData&quot;:{&quot;type&quot;:&quot;webpage&quot;,&quot;id&quot;:&quot;23df85ea-722a-327e-bb99-edd72be5bb0e&quot;,&quot;title&quot;:&quot;How do I select a subset of a DataFrame? — pandas 2.0.0 documentation&quot;,&quot;accessed&quot;:{&quot;date-parts&quot;:[[2023,4,22]]},&quot;URL&quot;:&quot;https://pandas.pydata.org/pandas-docs/stable/getting_started/intro_tutorials/03_subset_data.html&quot;,&quot;container-title-short&quot;:&quot;&quot;},&quot;isTemporary&quot;:false},{&quot;id&quot;:&quot;e5587534-c8e7-3bf4-8cf7-a70817a5a720&quot;,&quot;itemData&quot;:{&quot;type&quot;:&quot;webpage&quot;,&quot;id&quot;:&quot;e5587534-c8e7-3bf4-8cf7-a70817a5a720&quot;,&quot;title&quot;:&quot;Matplotlib — Visualization with Python&quot;,&quot;accessed&quot;:{&quot;date-parts&quot;:[[2023,4,18]]},&quot;URL&quot;:&quot;https://matplotlib.org/&quot;,&quot;container-title-short&quot;:&quot;&quot;},&quot;isTemporary&quot;:false},{&quot;id&quot;:&quot;88495bab-c831-346c-92c6-42e334511db8&quot;,&quot;itemData&quot;:{&quot;type&quot;:&quot;webpage&quot;,&quot;id&quot;:&quot;88495bab-c831-346c-92c6-42e334511db8&quot;,&quot;title&quot;:&quot;IO tools (text, CSV, HDF5, …) — pandas 2.0.0 documentation&quot;,&quot;accessed&quot;:{&quot;date-parts&quot;:[[2023,4,18]]},&quot;URL&quot;:&quot;https://pandas.pydata.org/pandas-docs/stable/user_guide/io.html#csv-text-files&quot;,&quot;container-title-short&quot;:&quot;&quot;},&quot;isTemporary&quot;:false},{&quot;id&quot;:&quot;0e3f92f7-e07a-38c7-b4c0-2955b9768a02&quot;,&quot;itemData&quot;:{&quot;type&quot;:&quot;webpage&quot;,&quot;id&quot;:&quot;0e3f92f7-e07a-38c7-b4c0-2955b9768a02&quot;,&quot;title&quot;:&quot;UCI Machine Learning Repository: Iris Data Set&quot;,&quot;accessed&quot;:{&quot;date-parts&quot;:[[2023,4,18]]},&quot;URL&quot;:&quot;https://archive.ics.uci.edu/ml/datasets/iris&quot;,&quot;container-title-short&quot;:&quot;&quot;},&quot;isTemporary&quot;:false},{&quot;id&quot;:&quot;89cc8dfe-f9e8-372c-97be-57506e1a1173&quot;,&quot;itemData&quot;:{&quot;type&quot;:&quot;article-journal&quot;,&quot;id&quot;:&quot;89cc8dfe-f9e8-372c-97be-57506e1a1173&quot;,&quot;title&quot;:&quot;THE USE OF MULTIPLE MEASUREMENTS IN TAXONOMIC PROBLEMS&quot;,&quot;author&quot;:[{&quot;family&quot;:&quot;FISHER&quot;,&quot;given&quot;:&quot;R. A.&quot;,&quot;parse-names&quot;:false,&quot;dropping-particle&quot;:&quot;&quot;,&quot;non-dropping-particle&quot;:&quot;&quot;}],&quot;container-title&quot;:&quot;Annals of Eugenics&quot;,&quot;container-title-short&quot;:&quot;Ann Eugen&quot;,&quot;accessed&quot;:{&quot;date-parts&quot;:[[2023,4,18]]},&quot;DOI&quot;:&quot;10.1111/J.1469-1809.1936.TB02137.X&quot;,&quot;URL&quot;:&quot;https://onlinelibrary.wiley.com/doi/10.1111/j.1469-1809.1936.tb02137.x&quot;,&quot;issued&quot;:{&quot;date-parts&quot;:[[1936,9]]},&quot;page&quot;:&quot;179-188&quot;,&quot;abstract&quot;:&quot;When two or more populations have been measured in several characters, special interest attaches to certain functions of the measurements by which the populations are discriminated. At the author's suggestion use has already been made of this fact in craniometry (a) by Mr E. S. Martin, who has applied the principle to the sex differences in measurements of the mandible, and (b) by Miss Mildred Barnard, who showed how to obtain from a series of dated series the particular compound of cranial measurements showing most distinctly a progressive or secular trend. In the present paper the application of the same principle will be illustrated on a taxonomic problem; some questions connected with the precision of the processes employed will also be discussed.&quot;,&quot;publisher&quot;:&quot;Wiley&quot;,&quot;issue&quot;:&quot;2&quot;,&quot;volume&quot;:&quot;7&quot;},&quot;isTemporary&quot;:false}]}]"/>
     <we:property name="MENDELEY_CITATIONS_STYLE" value="{&quot;id&quot;:&quot;https://www.zotero.org/styles/vancouver&quot;,&quot;title&quot;:&quot;Vancouver&quot;,&quot;format&quot;:&quot;numeric&quot;,&quot;defaultLocale&quot;:null,&quot;isLocaleCodeValid&quot;:true}"/>
   </we:properties>
   <we:bindings/>

</xml_diff>

<commit_message>
added references for section importing and ccleaning data
</commit_message>
<xml_diff>
--- a/project in word.docx
+++ b/project in word.docx
@@ -210,7 +210,7 @@
       <w:r>
         <w:rPr>
           <w:rFonts w:ascii="Helvetica" w:eastAsia="Times New Roman" w:hAnsi="Helvetica" w:cs="Helvetica"/>
-          <w:color w:val="000000"/>
+          <w:color w:val="000000" w:themeColor="text1"/>
           <w:sz w:val="21"/>
           <w:szCs w:val="21"/>
           <w:lang w:val="en-GB" w:eastAsia="en-GB"/>
@@ -220,7 +220,7 @@
       <w:r>
         <w:rPr>
           <w:rFonts w:ascii="Helvetica" w:eastAsia="Times New Roman" w:hAnsi="Helvetica" w:cs="Helvetica"/>
-          <w:color w:val="000000"/>
+          <w:color w:val="000000" w:themeColor="text1"/>
           <w:sz w:val="21"/>
           <w:szCs w:val="21"/>
           <w:lang w:val="en-GB" w:eastAsia="en-GB"/>
@@ -258,28 +258,18 @@
       <w:r>
         <w:rPr>
           <w:rFonts w:ascii="Helvetica" w:eastAsia="Times New Roman" w:hAnsi="Helvetica" w:cs="Helvetica"/>
-          <w:color w:val="000000"/>
-          <w:sz w:val="21"/>
-          <w:szCs w:val="21"/>
-          <w:lang w:val="en-GB" w:eastAsia="en-GB"/>
-        </w:rPr>
-        <w:t>. He chose to study Iris Versicolour</w:t>
-      </w:r>
-      <w:r>
-        <w:rPr>
-          <w:rFonts w:ascii="Helvetica" w:eastAsia="Times New Roman" w:hAnsi="Helvetica" w:cs="Helvetica"/>
-          <w:color w:val="000000"/>
-          <w:sz w:val="21"/>
-          <w:szCs w:val="21"/>
-          <w:lang w:val="en-GB" w:eastAsia="en-GB"/>
-        </w:rPr>
-        <w:t xml:space="preserve"> and through his word he discovered that this was </w:t>
+          <w:color w:val="000000" w:themeColor="text1"/>
+          <w:sz w:val="21"/>
+          <w:szCs w:val="21"/>
+          <w:lang w:val="en-GB" w:eastAsia="en-GB"/>
+        </w:rPr>
+        <w:t xml:space="preserve">. He chose to study Iris Versicolour and through his word he discovered that this was </w:t>
       </w:r>
       <w:proofErr w:type="gramStart"/>
       <w:r>
         <w:rPr>
           <w:rFonts w:ascii="Helvetica" w:eastAsia="Times New Roman" w:hAnsi="Helvetica" w:cs="Helvetica"/>
-          <w:color w:val="000000"/>
+          <w:color w:val="000000" w:themeColor="text1"/>
           <w:sz w:val="21"/>
           <w:szCs w:val="21"/>
           <w:lang w:val="en-GB" w:eastAsia="en-GB"/>
@@ -290,27 +280,17 @@
       <w:r>
         <w:rPr>
           <w:rFonts w:ascii="Helvetica" w:eastAsia="Times New Roman" w:hAnsi="Helvetica" w:cs="Helvetica"/>
-          <w:color w:val="000000"/>
-          <w:sz w:val="21"/>
-          <w:szCs w:val="21"/>
-          <w:lang w:val="en-GB" w:eastAsia="en-GB"/>
-        </w:rPr>
-        <w:t xml:space="preserve"> </w:t>
-      </w:r>
-      <w:r>
-        <w:rPr>
-          <w:rFonts w:ascii="Helvetica" w:eastAsia="Times New Roman" w:hAnsi="Helvetica" w:cs="Helvetica"/>
-          <w:color w:val="000000"/>
-          <w:sz w:val="21"/>
-          <w:szCs w:val="21"/>
-          <w:lang w:val="en-GB" w:eastAsia="en-GB"/>
-        </w:rPr>
-        <w:t>species: Iris Versicolour and Iris Virginica</w:t>
-      </w:r>
-      <w:r>
-        <w:rPr>
-          <w:rFonts w:ascii="Helvetica" w:eastAsia="Times New Roman" w:hAnsi="Helvetica" w:cs="Helvetica"/>
-          <w:color w:val="000000"/>
+          <w:color w:val="000000" w:themeColor="text1"/>
+          <w:sz w:val="21"/>
+          <w:szCs w:val="21"/>
+          <w:lang w:val="en-GB" w:eastAsia="en-GB"/>
+        </w:rPr>
+        <w:t xml:space="preserve"> species: Iris Versicolour and Iris Virginica</w:t>
+      </w:r>
+      <w:r>
+        <w:rPr>
+          <w:rFonts w:ascii="Helvetica" w:eastAsia="Times New Roman" w:hAnsi="Helvetica" w:cs="Helvetica"/>
+          <w:color w:val="000000" w:themeColor="text1"/>
           <w:sz w:val="21"/>
           <w:szCs w:val="21"/>
           <w:lang w:val="en-GB" w:eastAsia="en-GB"/>
@@ -321,7 +301,7 @@
       <w:r>
         <w:rPr>
           <w:rFonts w:ascii="Helvetica" w:eastAsia="Times New Roman" w:hAnsi="Helvetica" w:cs="Helvetica"/>
-          <w:color w:val="000000"/>
+          <w:color w:val="000000" w:themeColor="text1"/>
           <w:sz w:val="21"/>
           <w:szCs w:val="21"/>
           <w:lang w:val="en-GB" w:eastAsia="en-GB"/>
@@ -332,28 +312,18 @@
       <w:r>
         <w:rPr>
           <w:rFonts w:ascii="Helvetica" w:eastAsia="Times New Roman" w:hAnsi="Helvetica" w:cs="Helvetica"/>
-          <w:color w:val="000000"/>
-          <w:sz w:val="21"/>
-          <w:szCs w:val="21"/>
-          <w:lang w:val="en-GB" w:eastAsia="en-GB"/>
-        </w:rPr>
-        <w:t xml:space="preserve"> and from his investigation he discovered</w:t>
-      </w:r>
-      <w:r>
-        <w:rPr>
-          <w:rFonts w:ascii="Helvetica" w:eastAsia="Times New Roman" w:hAnsi="Helvetica" w:cs="Helvetica"/>
-          <w:color w:val="000000"/>
-          <w:sz w:val="21"/>
-          <w:szCs w:val="21"/>
-          <w:lang w:val="en-GB" w:eastAsia="en-GB"/>
-        </w:rPr>
-        <w:t xml:space="preserve"> that the Iris Versicolour in </w:t>
+          <w:color w:val="000000" w:themeColor="text1"/>
+          <w:sz w:val="21"/>
+          <w:szCs w:val="21"/>
+          <w:lang w:val="en-GB" w:eastAsia="en-GB"/>
+        </w:rPr>
+        <w:t xml:space="preserve"> and from his investigation he discovered that the Iris Versicolour in </w:t>
       </w:r>
       <w:proofErr w:type="gramStart"/>
       <w:r>
         <w:rPr>
           <w:rFonts w:ascii="Helvetica" w:eastAsia="Times New Roman" w:hAnsi="Helvetica" w:cs="Helvetica"/>
-          <w:color w:val="000000"/>
+          <w:color w:val="000000" w:themeColor="text1"/>
           <w:sz w:val="21"/>
           <w:szCs w:val="21"/>
           <w:lang w:val="en-GB" w:eastAsia="en-GB"/>
@@ -364,37 +334,17 @@
       <w:r>
         <w:rPr>
           <w:rFonts w:ascii="Helvetica" w:eastAsia="Times New Roman" w:hAnsi="Helvetica" w:cs="Helvetica"/>
-          <w:color w:val="000000"/>
-          <w:sz w:val="21"/>
-          <w:szCs w:val="21"/>
-          <w:lang w:val="en-GB" w:eastAsia="en-GB"/>
-        </w:rPr>
-        <w:t xml:space="preserve"> America </w:t>
-      </w:r>
-      <w:r>
-        <w:rPr>
-          <w:rFonts w:ascii="Helvetica" w:eastAsia="Times New Roman" w:hAnsi="Helvetica" w:cs="Helvetica"/>
-          <w:color w:val="000000"/>
-          <w:sz w:val="21"/>
-          <w:szCs w:val="21"/>
-          <w:lang w:val="en-GB" w:eastAsia="en-GB"/>
-        </w:rPr>
-        <w:t>i</w:t>
-      </w:r>
-      <w:r>
-        <w:rPr>
-          <w:rFonts w:ascii="Helvetica" w:eastAsia="Times New Roman" w:hAnsi="Helvetica" w:cs="Helvetica"/>
-          <w:color w:val="000000"/>
-          <w:sz w:val="21"/>
-          <w:szCs w:val="21"/>
-          <w:lang w:val="en-GB" w:eastAsia="en-GB"/>
-        </w:rPr>
-        <w:t>s a breeding of Iris Vi</w:t>
-      </w:r>
-      <w:r>
-        <w:rPr>
-          <w:rFonts w:ascii="Helvetica" w:eastAsia="Times New Roman" w:hAnsi="Helvetica" w:cs="Helvetica"/>
-          <w:color w:val="000000"/>
+          <w:color w:val="000000" w:themeColor="text1"/>
+          <w:sz w:val="21"/>
+          <w:szCs w:val="21"/>
+          <w:lang w:val="en-GB" w:eastAsia="en-GB"/>
+        </w:rPr>
+        <w:t xml:space="preserve"> America is a breeding of Iris Vi</w:t>
+      </w:r>
+      <w:r>
+        <w:rPr>
+          <w:rFonts w:ascii="Helvetica" w:eastAsia="Times New Roman" w:hAnsi="Helvetica" w:cs="Helvetica"/>
+          <w:color w:val="000000" w:themeColor="text1"/>
           <w:sz w:val="21"/>
           <w:szCs w:val="21"/>
           <w:lang w:val="en-GB" w:eastAsia="en-GB"/>
@@ -404,7 +354,7 @@
       <w:r>
         <w:rPr>
           <w:rFonts w:ascii="Helvetica" w:eastAsia="Times New Roman" w:hAnsi="Helvetica" w:cs="Helvetica"/>
-          <w:color w:val="000000"/>
+          <w:color w:val="000000" w:themeColor="text1"/>
           <w:sz w:val="21"/>
           <w:szCs w:val="21"/>
           <w:lang w:val="en-GB" w:eastAsia="en-GB"/>
@@ -415,7 +365,7 @@
       <w:r>
         <w:rPr>
           <w:rFonts w:ascii="Helvetica" w:eastAsia="Times New Roman" w:hAnsi="Helvetica" w:cs="Helvetica"/>
-          <w:color w:val="000000"/>
+          <w:color w:val="000000" w:themeColor="text1"/>
           <w:sz w:val="21"/>
           <w:szCs w:val="21"/>
           <w:lang w:val="en-GB" w:eastAsia="en-GB"/>
@@ -426,7 +376,7 @@
       <w:r>
         <w:rPr>
           <w:rFonts w:ascii="Helvetica" w:eastAsia="Times New Roman" w:hAnsi="Helvetica" w:cs="Helvetica"/>
-          <w:color w:val="000000"/>
+          <w:color w:val="000000" w:themeColor="text1"/>
           <w:sz w:val="21"/>
           <w:szCs w:val="21"/>
           <w:lang w:val="en-GB" w:eastAsia="en-GB"/>
@@ -436,7 +386,7 @@
       <w:r>
         <w:rPr>
           <w:rFonts w:ascii="Helvetica" w:eastAsia="Times New Roman" w:hAnsi="Helvetica" w:cs="Helvetica"/>
-          <w:color w:val="000000"/>
+          <w:color w:val="000000" w:themeColor="text1"/>
           <w:sz w:val="21"/>
           <w:szCs w:val="21"/>
           <w:lang w:val="en-GB" w:eastAsia="en-GB"/>
@@ -446,7 +396,7 @@
       <w:r>
         <w:rPr>
           <w:rFonts w:ascii="Helvetica" w:eastAsia="Times New Roman" w:hAnsi="Helvetica" w:cs="Helvetica"/>
-          <w:color w:val="000000"/>
+          <w:color w:val="000000" w:themeColor="text1"/>
           <w:sz w:val="21"/>
           <w:szCs w:val="21"/>
           <w:lang w:val="en-GB" w:eastAsia="en-GB"/>
@@ -688,7 +638,7 @@
       <w:r>
         <w:rPr>
           <w:rFonts w:ascii="Helvetica" w:eastAsia="Times New Roman" w:hAnsi="Helvetica" w:cs="Helvetica"/>
-          <w:color w:val="000000"/>
+          <w:color w:val="000000" w:themeColor="text1"/>
           <w:sz w:val="21"/>
           <w:szCs w:val="21"/>
           <w:lang w:val="en-GB" w:eastAsia="en-GB"/>
@@ -698,7 +648,7 @@
       <w:r>
         <w:rPr>
           <w:rFonts w:ascii="Helvetica" w:eastAsia="Times New Roman" w:hAnsi="Helvetica" w:cs="Helvetica"/>
-          <w:color w:val="000000"/>
+          <w:color w:val="000000" w:themeColor="text1"/>
           <w:sz w:val="21"/>
           <w:szCs w:val="21"/>
           <w:lang w:val="en-GB" w:eastAsia="en-GB"/>
@@ -708,7 +658,7 @@
       <w:r>
         <w:rPr>
           <w:rFonts w:ascii="Helvetica" w:eastAsia="Times New Roman" w:hAnsi="Helvetica" w:cs="Helvetica"/>
-          <w:color w:val="000000"/>
+          <w:color w:val="000000" w:themeColor="text1"/>
           <w:sz w:val="21"/>
           <w:szCs w:val="21"/>
           <w:lang w:val="en-GB" w:eastAsia="en-GB"/>
@@ -718,7 +668,7 @@
       <w:r>
         <w:rPr>
           <w:rFonts w:ascii="Helvetica" w:eastAsia="Times New Roman" w:hAnsi="Helvetica" w:cs="Helvetica"/>
-          <w:color w:val="000000"/>
+          <w:color w:val="000000" w:themeColor="text1"/>
           <w:sz w:val="21"/>
           <w:szCs w:val="21"/>
           <w:lang w:val="en-GB" w:eastAsia="en-GB"/>
@@ -756,7 +706,7 @@
       <w:r>
         <w:rPr>
           <w:rFonts w:ascii="Helvetica" w:eastAsia="Times New Roman" w:hAnsi="Helvetica" w:cs="Helvetica"/>
-          <w:color w:val="000000"/>
+          <w:color w:val="000000" w:themeColor="text1"/>
           <w:sz w:val="21"/>
           <w:szCs w:val="21"/>
           <w:lang w:val="en-GB" w:eastAsia="en-GB"/>
@@ -766,7 +716,7 @@
       <w:r>
         <w:rPr>
           <w:rFonts w:ascii="Helvetica" w:eastAsia="Times New Roman" w:hAnsi="Helvetica" w:cs="Helvetica"/>
-          <w:color w:val="000000"/>
+          <w:color w:val="000000" w:themeColor="text1"/>
           <w:sz w:val="21"/>
           <w:szCs w:val="21"/>
           <w:lang w:val="en-GB" w:eastAsia="en-GB"/>
@@ -777,7 +727,7 @@
       <w:r>
         <w:rPr>
           <w:rFonts w:ascii="Helvetica" w:eastAsia="Times New Roman" w:hAnsi="Helvetica" w:cs="Helvetica"/>
-          <w:color w:val="000000"/>
+          <w:color w:val="000000" w:themeColor="text1"/>
           <w:sz w:val="21"/>
           <w:szCs w:val="21"/>
           <w:lang w:val="en-GB" w:eastAsia="en-GB"/>
@@ -788,7 +738,7 @@
       <w:r>
         <w:rPr>
           <w:rFonts w:ascii="Helvetica" w:eastAsia="Times New Roman" w:hAnsi="Helvetica" w:cs="Helvetica"/>
-          <w:color w:val="000000"/>
+          <w:color w:val="000000" w:themeColor="text1"/>
           <w:sz w:val="21"/>
           <w:szCs w:val="21"/>
           <w:lang w:val="en-GB" w:eastAsia="en-GB"/>
@@ -871,7 +821,7 @@
       <w:r>
         <w:rPr>
           <w:rFonts w:ascii="Helvetica" w:eastAsia="Times New Roman" w:hAnsi="Helvetica" w:cs="Helvetica"/>
-          <w:color w:val="000000"/>
+          <w:color w:val="000000" w:themeColor="text1"/>
           <w:sz w:val="21"/>
           <w:szCs w:val="21"/>
           <w:lang w:val="en-GB" w:eastAsia="en-GB"/>
@@ -881,7 +831,7 @@
       <w:r>
         <w:rPr>
           <w:rFonts w:ascii="Helvetica" w:eastAsia="Times New Roman" w:hAnsi="Helvetica" w:cs="Helvetica"/>
-          <w:color w:val="000000"/>
+          <w:color w:val="000000" w:themeColor="text1"/>
           <w:sz w:val="21"/>
           <w:szCs w:val="21"/>
           <w:lang w:val="en-GB" w:eastAsia="en-GB"/>
@@ -891,7 +841,7 @@
       <w:r>
         <w:rPr>
           <w:rFonts w:ascii="Helvetica" w:eastAsia="Times New Roman" w:hAnsi="Helvetica" w:cs="Helvetica"/>
-          <w:color w:val="000000"/>
+          <w:color w:val="000000" w:themeColor="text1"/>
           <w:sz w:val="21"/>
           <w:szCs w:val="21"/>
           <w:lang w:val="en-GB" w:eastAsia="en-GB"/>
@@ -901,7 +851,7 @@
       <w:r>
         <w:rPr>
           <w:rFonts w:ascii="Helvetica" w:eastAsia="Times New Roman" w:hAnsi="Helvetica" w:cs="Helvetica"/>
-          <w:color w:val="000000"/>
+          <w:color w:val="000000" w:themeColor="text1"/>
           <w:sz w:val="21"/>
           <w:szCs w:val="21"/>
           <w:lang w:val="en-GB" w:eastAsia="en-GB"/>
@@ -939,7 +889,7 @@
       <w:r>
         <w:rPr>
           <w:rFonts w:ascii="Helvetica" w:eastAsia="Times New Roman" w:hAnsi="Helvetica" w:cs="Helvetica"/>
-          <w:color w:val="000000"/>
+          <w:color w:val="000000" w:themeColor="text1"/>
           <w:sz w:val="21"/>
           <w:szCs w:val="21"/>
           <w:lang w:val="en-GB" w:eastAsia="en-GB"/>
@@ -1040,28 +990,28 @@
       </w:sdt>
       <w:r>
         <w:rPr>
-          <w:color w:val="000000"/>
+          <w:color w:val="000000" w:themeColor="text1"/>
           <w:lang w:val="en-GB" w:eastAsia="en-GB"/>
         </w:rPr>
         <w:t xml:space="preserve"> publishing the dataset has been referenced in </w:t>
       </w:r>
       <w:r>
         <w:rPr>
-          <w:color w:val="000000"/>
+          <w:color w:val="000000" w:themeColor="text1"/>
           <w:lang w:val="en-GB" w:eastAsia="en-GB"/>
         </w:rPr>
         <w:t>8,702 academic papers</w:t>
       </w:r>
       <w:r>
         <w:rPr>
-          <w:color w:val="000000"/>
+          <w:color w:val="000000" w:themeColor="text1"/>
           <w:lang w:val="en-GB" w:eastAsia="en-GB"/>
         </w:rPr>
         <w:t xml:space="preserve"> and sub-set of these use the </w:t>
       </w:r>
       <w:r>
         <w:rPr>
-          <w:color w:val="000000"/>
+          <w:color w:val="000000" w:themeColor="text1"/>
           <w:lang w:val="en-GB" w:eastAsia="en-GB"/>
         </w:rPr>
         <w:lastRenderedPageBreak/>
@@ -1069,49 +1019,49 @@
       </w:r>
       <w:r>
         <w:rPr>
-          <w:color w:val="000000"/>
+          <w:color w:val="000000" w:themeColor="text1"/>
           <w:lang w:val="en-GB" w:eastAsia="en-GB"/>
         </w:rPr>
         <w:t>discovered in the paper)</w:t>
       </w:r>
       <w:r>
         <w:rPr>
-          <w:color w:val="000000"/>
+          <w:color w:val="000000" w:themeColor="text1"/>
           <w:lang w:val="en-GB" w:eastAsia="en-GB"/>
         </w:rPr>
         <w:t xml:space="preserve"> </w:t>
       </w:r>
       <w:r>
         <w:rPr>
-          <w:color w:val="000000"/>
+          <w:color w:val="000000" w:themeColor="text1"/>
           <w:lang w:val="en-GB" w:eastAsia="en-GB"/>
         </w:rPr>
         <w:t xml:space="preserve">for </w:t>
       </w:r>
       <w:r>
         <w:rPr>
-          <w:color w:val="000000"/>
+          <w:color w:val="000000" w:themeColor="text1"/>
           <w:lang w:val="en-GB" w:eastAsia="en-GB"/>
         </w:rPr>
         <w:t xml:space="preserve">everything from designing </w:t>
       </w:r>
       <w:r>
         <w:rPr>
-          <w:color w:val="000000"/>
+          <w:color w:val="000000" w:themeColor="text1"/>
           <w:lang w:val="en-GB" w:eastAsia="en-GB"/>
         </w:rPr>
         <w:t>artificial intelligence</w:t>
       </w:r>
       <w:r>
         <w:rPr>
-          <w:color w:val="000000"/>
+          <w:color w:val="000000" w:themeColor="text1"/>
           <w:lang w:val="en-GB" w:eastAsia="en-GB"/>
         </w:rPr>
         <w:t xml:space="preserve"> classifiers</w:t>
       </w:r>
       <w:r>
         <w:rPr>
-          <w:color w:val="000000"/>
+          <w:color w:val="000000" w:themeColor="text1"/>
           <w:lang w:val="en-GB" w:eastAsia="en-GB"/>
         </w:rPr>
         <w:t xml:space="preserve"> </w:t>
@@ -1140,7 +1090,7 @@
       </w:sdt>
       <w:r>
         <w:rPr>
-          <w:color w:val="000000"/>
+          <w:color w:val="000000" w:themeColor="text1"/>
           <w:lang w:val="en-GB" w:eastAsia="en-GB"/>
         </w:rPr>
         <w:t xml:space="preserve"> to testing techniques for handling datasets with missing values </w:t>
@@ -1169,7 +1119,7 @@
       </w:sdt>
       <w:r>
         <w:rPr>
-          <w:color w:val="000000"/>
+          <w:color w:val="000000" w:themeColor="text1"/>
           <w:lang w:val="en-GB" w:eastAsia="en-GB"/>
         </w:rPr>
         <w:t>.</w:t>
@@ -1285,7 +1235,7 @@
       <w:r>
         <w:rPr>
           <w:rFonts w:ascii="Helvetica" w:eastAsia="Times New Roman" w:hAnsi="Helvetica" w:cs="Helvetica"/>
-          <w:color w:val="000000"/>
+          <w:color w:val="000000" w:themeColor="text1"/>
           <w:sz w:val="21"/>
           <w:szCs w:val="21"/>
           <w:lang w:val="en-GB" w:eastAsia="en-GB"/>
@@ -1296,7 +1246,7 @@
       <w:r>
         <w:rPr>
           <w:rFonts w:ascii="Helvetica" w:eastAsia="Times New Roman" w:hAnsi="Helvetica" w:cs="Helvetica"/>
-          <w:color w:val="000000"/>
+          <w:color w:val="000000" w:themeColor="text1"/>
           <w:sz w:val="21"/>
           <w:szCs w:val="21"/>
           <w:lang w:val="en-GB" w:eastAsia="en-GB"/>
@@ -1306,7 +1256,7 @@
       <w:r>
         <w:rPr>
           <w:rFonts w:ascii="Helvetica" w:eastAsia="Times New Roman" w:hAnsi="Helvetica" w:cs="Helvetica"/>
-          <w:color w:val="000000"/>
+          <w:color w:val="000000" w:themeColor="text1"/>
           <w:sz w:val="21"/>
           <w:szCs w:val="21"/>
           <w:lang w:val="en-GB" w:eastAsia="en-GB"/>
@@ -1344,7 +1294,7 @@
       <w:r>
         <w:rPr>
           <w:rFonts w:ascii="Helvetica" w:eastAsia="Times New Roman" w:hAnsi="Helvetica" w:cs="Helvetica"/>
-          <w:color w:val="000000"/>
+          <w:color w:val="000000" w:themeColor="text1"/>
           <w:sz w:val="21"/>
           <w:szCs w:val="21"/>
           <w:lang w:val="en-GB" w:eastAsia="en-GB"/>
@@ -1405,7 +1355,7 @@
       <w:r>
         <w:rPr>
           <w:rFonts w:ascii="Helvetica" w:eastAsia="Times New Roman" w:hAnsi="Helvetica" w:cs="Helvetica"/>
-          <w:color w:val="000000"/>
+          <w:color w:val="000000" w:themeColor="text1"/>
           <w:sz w:val="21"/>
           <w:szCs w:val="21"/>
           <w:lang w:val="en-GB" w:eastAsia="en-GB"/>
@@ -1416,7 +1366,7 @@
       <w:r>
         <w:rPr>
           <w:rFonts w:ascii="Helvetica" w:eastAsia="Times New Roman" w:hAnsi="Helvetica" w:cs="Helvetica"/>
-          <w:color w:val="000000"/>
+          <w:color w:val="000000" w:themeColor="text1"/>
           <w:sz w:val="21"/>
           <w:szCs w:val="21"/>
           <w:lang w:val="en-GB" w:eastAsia="en-GB"/>
@@ -1427,7 +1377,7 @@
       <w:r>
         <w:rPr>
           <w:rFonts w:ascii="Helvetica" w:eastAsia="Times New Roman" w:hAnsi="Helvetica" w:cs="Helvetica"/>
-          <w:color w:val="000000"/>
+          <w:color w:val="000000" w:themeColor="text1"/>
           <w:sz w:val="21"/>
           <w:szCs w:val="21"/>
           <w:lang w:val="en-GB" w:eastAsia="en-GB"/>
@@ -1465,14 +1415,14 @@
       <w:r>
         <w:rPr>
           <w:rFonts w:ascii="Helvetica" w:eastAsia="Times New Roman" w:hAnsi="Helvetica" w:cs="Helvetica"/>
-          <w:color w:val="000000"/>
+          <w:color w:val="000000" w:themeColor="text1"/>
           <w:sz w:val="21"/>
           <w:szCs w:val="21"/>
           <w:lang w:val="en-GB" w:eastAsia="en-GB"/>
         </w:rPr>
         <w:t>. It is a Python library with functions for analysing, cleaning, exploring and manipulating data. The codebase for Pandas is available at: </w:t>
       </w:r>
-      <w:hyperlink r:id="rId6" w:tgtFrame="_blank" w:history="1">
+      <w:hyperlink r:id="rId6">
         <w:r>
           <w:rPr>
             <w:rFonts w:ascii="Helvetica" w:eastAsia="Times New Roman" w:hAnsi="Helvetica" w:cs="Helvetica"/>
@@ -1488,7 +1438,7 @@
       <w:r>
         <w:rPr>
           <w:rFonts w:ascii="Helvetica" w:eastAsia="Times New Roman" w:hAnsi="Helvetica" w:cs="Helvetica"/>
-          <w:color w:val="000000"/>
+          <w:color w:val="000000" w:themeColor="text1"/>
           <w:sz w:val="21"/>
           <w:szCs w:val="21"/>
           <w:lang w:val="en-GB" w:eastAsia="en-GB"/>
@@ -6116,7 +6066,6 @@
         <w:outlineLvl w:val="2"/>
         <w:rPr>
           <w:rFonts w:ascii="inherit" w:eastAsia="Times New Roman" w:hAnsi="inherit" w:cs="Helvetica"/>
-          <w:b/>
           <w:bCs/>
           <w:color w:val="000000"/>
           <w:sz w:val="27"/>
@@ -6154,7 +6103,11 @@
           </w:r>
         </w:sdtContent>
       </w:sdt>
-      <w:r>
+    </w:p>
+    <w:p>
+      <w:pPr>
+        <w:spacing w:before="186" w:after="0" w:line="240" w:lineRule="auto"/>
+        <w:outlineLvl w:val="2"/>
         <w:rPr>
           <w:rFonts w:ascii="inherit" w:eastAsia="Times New Roman" w:hAnsi="inherit" w:cs="Helvetica"/>
           <w:b/>
@@ -6164,8 +6117,37 @@
           <w:szCs w:val="27"/>
           <w:lang w:val="en-GB" w:eastAsia="en-GB"/>
         </w:rPr>
-        <w:t xml:space="preserve">### </w:t>
-      </w:r>
+      </w:pPr>
+      <w:sdt>
+        <w:sdtPr>
+          <w:rPr>
+            <w:rFonts w:ascii="inherit" w:eastAsia="Times New Roman" w:hAnsi="inherit" w:cs="Helvetica"/>
+            <w:bCs/>
+            <w:color w:val="000000"/>
+            <w:sz w:val="27"/>
+            <w:szCs w:val="27"/>
+            <w:lang w:val="en-GB" w:eastAsia="en-GB"/>
+          </w:rPr>
+          <w:tag w:val="MENDELEY_CITATION_v3_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"/>
+          <w:id w:val="-544138137"/>
+          <w:placeholder>
+            <w:docPart w:val="DefaultPlaceholder_-1854013440"/>
+          </w:placeholder>
+        </w:sdtPr>
+        <w:sdtContent>
+          <w:r>
+            <w:rPr>
+              <w:rFonts w:ascii="inherit" w:eastAsia="Times New Roman" w:hAnsi="inherit" w:cs="Helvetica"/>
+              <w:bCs/>
+              <w:color w:val="000000"/>
+              <w:sz w:val="27"/>
+              <w:szCs w:val="27"/>
+              <w:lang w:val="en-GB" w:eastAsia="en-GB"/>
+            </w:rPr>
+            <w:t>(32)</w:t>
+          </w:r>
+        </w:sdtContent>
+      </w:sdt>
       <w:r>
         <w:rPr>
           <w:rFonts w:ascii="inherit" w:eastAsia="Times New Roman" w:hAnsi="inherit" w:cs="Helvetica"/>
@@ -6176,9 +6158,8 @@
           <w:szCs w:val="27"/>
           <w:lang w:val="en-GB" w:eastAsia="en-GB"/>
         </w:rPr>
-        <w:t xml:space="preserve">Histogram showing </w:t>
-      </w:r>
-      <w:proofErr w:type="gramStart"/>
+        <w:t xml:space="preserve">### </w:t>
+      </w:r>
       <w:r>
         <w:rPr>
           <w:rFonts w:ascii="inherit" w:eastAsia="Times New Roman" w:hAnsi="inherit" w:cs="Helvetica"/>
@@ -6189,6 +6170,19 @@
           <w:szCs w:val="27"/>
           <w:lang w:val="en-GB" w:eastAsia="en-GB"/>
         </w:rPr>
+        <w:t xml:space="preserve">Histogram showing </w:t>
+      </w:r>
+      <w:proofErr w:type="gramStart"/>
+      <w:r>
+        <w:rPr>
+          <w:rFonts w:ascii="inherit" w:eastAsia="Times New Roman" w:hAnsi="inherit" w:cs="Helvetica"/>
+          <w:b/>
+          <w:bCs/>
+          <w:color w:val="000000"/>
+          <w:sz w:val="27"/>
+          <w:szCs w:val="27"/>
+          <w:lang w:val="en-GB" w:eastAsia="en-GB"/>
+        </w:rPr>
         <w:t>species</w:t>
       </w:r>
       <w:proofErr w:type="gramEnd"/>
@@ -6252,7 +6246,7 @@
           <w:szCs w:val="21"/>
           <w:lang w:val="en-GB" w:eastAsia="en-GB"/>
         </w:rPr>
-        <w:tag w:val="MENDELEY_CITATION_v3_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"/>
+        <w:tag w:val="MENDELEY_CITATION_v3_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"/>
         <w:id w:val="1319763057"/>
         <w:placeholder>
           <w:docPart w:val="DefaultPlaceholder_-1854013440"/>
@@ -6278,7 +6272,7 @@
               <w:szCs w:val="21"/>
               <w:lang w:val="en-GB" w:eastAsia="en-GB"/>
             </w:rPr>
-            <w:t>(32,33)</w:t>
+            <w:t>(33,34)</w:t>
           </w:r>
         </w:p>
       </w:sdtContent>
@@ -6457,6 +6451,7 @@
           <w:szCs w:val="21"/>
           <w:lang w:val="en-GB" w:eastAsia="en-GB"/>
         </w:rPr>
+        <w:lastRenderedPageBreak/>
         <w:t xml:space="preserve">The format for creating a </w:t>
       </w:r>
       <w:proofErr w:type="spellStart"/>
@@ -6540,7 +6535,7 @@
             <w:szCs w:val="21"/>
             <w:lang w:val="en-GB" w:eastAsia="en-GB"/>
           </w:rPr>
-          <w:tag w:val="MENDELEY_CITATION_v3_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"/>
+          <w:tag w:val="MENDELEY_CITATION_v3_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"/>
           <w:id w:val="-1709252051"/>
           <w:placeholder>
             <w:docPart w:val="DefaultPlaceholder_-1854013440"/>
@@ -6555,7 +6550,7 @@
               <w:szCs w:val="21"/>
               <w:lang w:val="en-GB" w:eastAsia="en-GB"/>
             </w:rPr>
-            <w:t>(34)</w:t>
+            <w:t>(35)</w:t>
           </w:r>
         </w:sdtContent>
       </w:sdt>
@@ -7303,7 +7298,7 @@
             <w:szCs w:val="33"/>
             <w:lang w:val="en-GB" w:eastAsia="en-GB"/>
           </w:rPr>
-          <w:tag w:val="MENDELEY_CITATION_v3_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"/>
+          <w:tag w:val="MENDELEY_CITATION_v3_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"/>
           <w:id w:val="-1144427944"/>
           <w:placeholder>
             <w:docPart w:val="DefaultPlaceholder_-1854013440"/>
@@ -7319,7 +7314,7 @@
               <w:szCs w:val="33"/>
               <w:lang w:val="en-GB" w:eastAsia="en-GB"/>
             </w:rPr>
-            <w:t>(35,36)</w:t>
+            <w:t>(36,37)</w:t>
           </w:r>
         </w:sdtContent>
       </w:sdt>
@@ -7500,7 +7495,7 @@
           <w:szCs w:val="39"/>
           <w:lang w:val="en-GB" w:eastAsia="en-GB"/>
         </w:rPr>
-        <w:tag w:val="MENDELEY_CITATION_v3_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"/>
+        <w:tag w:val="MENDELEY_CITATION_v3_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"/>
         <w:id w:val="1533156546"/>
         <w:placeholder>
           <w:docPart w:val="DefaultPlaceholder_-1854013440"/>
@@ -7532,7 +7527,142 @@
               <w:szCs w:val="39"/>
               <w:lang w:val="en-GB" w:eastAsia="en-GB"/>
             </w:rPr>
-            <w:t>(37)</w:t>
+            <w:t>(38)</w:t>
+          </w:r>
+        </w:p>
+      </w:sdtContent>
+    </w:sdt>
+    <w:sdt>
+      <w:sdtPr>
+        <w:rPr>
+          <w:color w:val="000000"/>
+        </w:rPr>
+        <w:tag w:val="MENDELEY_CITATION_v3_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"/>
+        <w:id w:val="898809773"/>
+      </w:sdtPr>
+      <w:sdtContent>
+        <w:p>
+          <w:pPr>
+            <w:spacing w:before="240" w:after="0" w:line="240" w:lineRule="auto"/>
+            <w:rPr>
+              <w:color w:val="000000"/>
+            </w:rPr>
+          </w:pPr>
+          <w:r>
+            <w:rPr>
+              <w:color w:val="000000"/>
+            </w:rPr>
+            <w:t>(32)</w:t>
+          </w:r>
+        </w:p>
+      </w:sdtContent>
+    </w:sdt>
+    <w:p>
+      <w:pPr>
+        <w:spacing w:before="240" w:after="0" w:line="240" w:lineRule="auto"/>
+        <w:rPr>
+          <w:color w:val="000000"/>
+        </w:rPr>
+      </w:pPr>
+      <w:sdt>
+        <w:sdtPr>
+          <w:rPr>
+            <w:color w:val="000000"/>
+          </w:rPr>
+          <w:tag w:val="MENDELEY_CITATION_v3_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"/>
+          <w:id w:val="916438366"/>
+          <w:placeholder>
+            <w:docPart w:val="DefaultPlaceholder_-1854013440"/>
+          </w:placeholder>
+        </w:sdtPr>
+        <w:sdtContent>
+          <w:r>
+            <w:rPr>
+              <w:color w:val="000000"/>
+            </w:rPr>
+            <w:t>(39)</w:t>
+          </w:r>
+        </w:sdtContent>
+      </w:sdt>
+      <w:r>
+        <w:rPr>
+          <w:color w:val="000000"/>
+        </w:rPr>
+        <w:t xml:space="preserve"> </w:t>
+      </w:r>
+      <w:sdt>
+        <w:sdtPr>
+          <w:rPr>
+            <w:color w:val="000000"/>
+          </w:rPr>
+          <w:tag w:val="MENDELEY_CITATION_v3_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"/>
+          <w:id w:val="-446621149"/>
+          <w:placeholder>
+            <w:docPart w:val="DefaultPlaceholder_-1854013440"/>
+          </w:placeholder>
+        </w:sdtPr>
+        <w:sdtContent>
+          <w:r>
+            <w:rPr>
+              <w:color w:val="000000"/>
+            </w:rPr>
+            <w:t>(40)</w:t>
+          </w:r>
+        </w:sdtContent>
+      </w:sdt>
+    </w:p>
+    <w:sdt>
+      <w:sdtPr>
+        <w:rPr>
+          <w:color w:val="000000"/>
+        </w:rPr>
+        <w:tag w:val="MENDELEY_CITATION_v3_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"/>
+        <w:id w:val="-880096043"/>
+        <w:placeholder>
+          <w:docPart w:val="DefaultPlaceholder_-1854013440"/>
+        </w:placeholder>
+      </w:sdtPr>
+      <w:sdtContent>
+        <w:p>
+          <w:pPr>
+            <w:spacing w:before="240" w:after="0" w:line="240" w:lineRule="auto"/>
+            <w:rPr>
+              <w:color w:val="000000"/>
+            </w:rPr>
+          </w:pPr>
+          <w:r>
+            <w:rPr>
+              <w:color w:val="000000"/>
+            </w:rPr>
+            <w:t>(41–44)</w:t>
+          </w:r>
+        </w:p>
+      </w:sdtContent>
+    </w:sdt>
+    <w:sdt>
+      <w:sdtPr>
+        <w:rPr>
+          <w:color w:val="000000"/>
+        </w:rPr>
+        <w:tag w:val="MENDELEY_CITATION_v3_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"/>
+        <w:id w:val="-677813585"/>
+        <w:placeholder>
+          <w:docPart w:val="DefaultPlaceholder_-1854013440"/>
+        </w:placeholder>
+      </w:sdtPr>
+      <w:sdtContent>
+        <w:p>
+          <w:pPr>
+            <w:spacing w:before="240" w:after="0" w:line="240" w:lineRule="auto"/>
+            <w:rPr>
+              <w:color w:val="000000" w:themeColor="text1"/>
+            </w:rPr>
+          </w:pPr>
+          <w:r>
+            <w:rPr>
+              <w:color w:val="000000"/>
+            </w:rPr>
+            <w:t>(45–47)</w:t>
           </w:r>
         </w:p>
       </w:sdtContent>
@@ -7589,7 +7719,7 @@
         <w:rPr>
           <w:color w:val="000000"/>
         </w:rPr>
-        <w:tag w:val="MENDELEY_CITATION_v3_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"/>
+        <w:tag w:val="MENDELEY_CITATION_v3_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"/>
         <w:id w:val="560291390"/>
         <w:placeholder>
           <w:docPart w:val="DefaultPlaceholder_-1854013440"/>
@@ -7607,7 +7737,7 @@
               <w:rFonts w:eastAsia="Times New Roman"/>
               <w:color w:val="000000"/>
             </w:rPr>
-            <w:t>(4,5,9–12,38–40)</w:t>
+            <w:t>(4,5,9–12,48–50)</w:t>
           </w:r>
         </w:p>
       </w:sdtContent>
@@ -7633,7 +7763,7 @@
             <w:autoSpaceDE w:val="0"/>
             <w:autoSpaceDN w:val="0"/>
             <w:ind w:hanging="640"/>
-            <w:divId w:val="1913078953"/>
+            <w:divId w:val="736896265"/>
             <w:rPr>
               <w:rFonts w:eastAsia="Times New Roman"/>
               <w:sz w:val="24"/>
@@ -7659,7 +7789,7 @@
             <w:autoSpaceDE w:val="0"/>
             <w:autoSpaceDN w:val="0"/>
             <w:ind w:hanging="640"/>
-            <w:divId w:val="861211566"/>
+            <w:divId w:val="1747848233"/>
             <w:rPr>
               <w:rFonts w:eastAsia="Times New Roman"/>
             </w:rPr>
@@ -7711,7 +7841,7 @@
             <w:autoSpaceDE w:val="0"/>
             <w:autoSpaceDN w:val="0"/>
             <w:ind w:hanging="640"/>
-            <w:divId w:val="676813556"/>
+            <w:divId w:val="2041589096"/>
             <w:rPr>
               <w:rFonts w:eastAsia="Times New Roman"/>
             </w:rPr>
@@ -7720,6 +7850,7 @@
             <w:rPr>
               <w:rFonts w:eastAsia="Times New Roman"/>
             </w:rPr>
+            <w:lastRenderedPageBreak/>
             <w:t>3.</w:t>
           </w:r>
           <w:r>
@@ -7735,7 +7866,7 @@
             <w:autoSpaceDE w:val="0"/>
             <w:autoSpaceDN w:val="0"/>
             <w:ind w:hanging="640"/>
-            <w:divId w:val="1432824164"/>
+            <w:divId w:val="2041129980"/>
             <w:rPr>
               <w:rFonts w:eastAsia="Times New Roman"/>
             </w:rPr>
@@ -7759,7 +7890,7 @@
             <w:autoSpaceDE w:val="0"/>
             <w:autoSpaceDN w:val="0"/>
             <w:ind w:hanging="640"/>
-            <w:divId w:val="1854343871"/>
+            <w:divId w:val="1766026673"/>
             <w:rPr>
               <w:rFonts w:eastAsia="Times New Roman"/>
             </w:rPr>
@@ -7768,7 +7899,6 @@
             <w:rPr>
               <w:rFonts w:eastAsia="Times New Roman"/>
             </w:rPr>
-            <w:lastRenderedPageBreak/>
             <w:t>5.</w:t>
           </w:r>
           <w:r>
@@ -7784,7 +7914,7 @@
             <w:autoSpaceDE w:val="0"/>
             <w:autoSpaceDN w:val="0"/>
             <w:ind w:hanging="640"/>
-            <w:divId w:val="1018897328"/>
+            <w:divId w:val="1336885137"/>
             <w:rPr>
               <w:rFonts w:eastAsia="Times New Roman"/>
             </w:rPr>
@@ -7821,7 +7951,7 @@
             <w:autoSpaceDE w:val="0"/>
             <w:autoSpaceDN w:val="0"/>
             <w:ind w:hanging="640"/>
-            <w:divId w:val="552736902"/>
+            <w:divId w:val="1071342902"/>
             <w:rPr>
               <w:rFonts w:eastAsia="Times New Roman"/>
             </w:rPr>
@@ -7872,7 +8002,7 @@
             <w:autoSpaceDE w:val="0"/>
             <w:autoSpaceDN w:val="0"/>
             <w:ind w:hanging="640"/>
-            <w:divId w:val="1245139747"/>
+            <w:divId w:val="2041785015"/>
             <w:rPr>
               <w:rFonts w:eastAsia="Times New Roman"/>
             </w:rPr>
@@ -7896,7 +8026,7 @@
             <w:autoSpaceDE w:val="0"/>
             <w:autoSpaceDN w:val="0"/>
             <w:ind w:hanging="640"/>
-            <w:divId w:val="108671618"/>
+            <w:divId w:val="848301531"/>
             <w:rPr>
               <w:rFonts w:eastAsia="Times New Roman"/>
             </w:rPr>
@@ -7920,7 +8050,7 @@
             <w:autoSpaceDE w:val="0"/>
             <w:autoSpaceDN w:val="0"/>
             <w:ind w:hanging="640"/>
-            <w:divId w:val="735250990"/>
+            <w:divId w:val="215048958"/>
             <w:rPr>
               <w:rFonts w:eastAsia="Times New Roman"/>
             </w:rPr>
@@ -7944,7 +8074,7 @@
             <w:autoSpaceDE w:val="0"/>
             <w:autoSpaceDN w:val="0"/>
             <w:ind w:hanging="640"/>
-            <w:divId w:val="50544291"/>
+            <w:divId w:val="1378360918"/>
             <w:rPr>
               <w:rFonts w:eastAsia="Times New Roman"/>
             </w:rPr>
@@ -7968,7 +8098,7 @@
             <w:autoSpaceDE w:val="0"/>
             <w:autoSpaceDN w:val="0"/>
             <w:ind w:hanging="640"/>
-            <w:divId w:val="79061620"/>
+            <w:divId w:val="1569849923"/>
             <w:rPr>
               <w:rFonts w:eastAsia="Times New Roman"/>
             </w:rPr>
@@ -7992,7 +8122,7 @@
             <w:autoSpaceDE w:val="0"/>
             <w:autoSpaceDN w:val="0"/>
             <w:ind w:hanging="640"/>
-            <w:divId w:val="318003681"/>
+            <w:divId w:val="1470780959"/>
             <w:rPr>
               <w:rFonts w:eastAsia="Times New Roman"/>
             </w:rPr>
@@ -8030,7 +8160,7 @@
             <w:autoSpaceDE w:val="0"/>
             <w:autoSpaceDN w:val="0"/>
             <w:ind w:hanging="640"/>
-            <w:divId w:val="1030881411"/>
+            <w:divId w:val="73286070"/>
             <w:rPr>
               <w:rFonts w:eastAsia="Times New Roman"/>
             </w:rPr>
@@ -8068,7 +8198,7 @@
             <w:autoSpaceDE w:val="0"/>
             <w:autoSpaceDN w:val="0"/>
             <w:ind w:hanging="640"/>
-            <w:divId w:val="736172736"/>
+            <w:divId w:val="1899432135"/>
             <w:rPr>
               <w:rFonts w:eastAsia="Times New Roman"/>
             </w:rPr>
@@ -8106,7 +8236,7 @@
             <w:autoSpaceDE w:val="0"/>
             <w:autoSpaceDN w:val="0"/>
             <w:ind w:hanging="640"/>
-            <w:divId w:val="997155565"/>
+            <w:divId w:val="1319260735"/>
             <w:rPr>
               <w:rFonts w:eastAsia="Times New Roman"/>
             </w:rPr>
@@ -8158,7 +8288,7 @@
             <w:autoSpaceDE w:val="0"/>
             <w:autoSpaceDN w:val="0"/>
             <w:ind w:hanging="640"/>
-            <w:divId w:val="1280533044"/>
+            <w:divId w:val="1240746543"/>
             <w:rPr>
               <w:rFonts w:eastAsia="Times New Roman"/>
             </w:rPr>
@@ -8196,7 +8326,7 @@
             <w:autoSpaceDE w:val="0"/>
             <w:autoSpaceDN w:val="0"/>
             <w:ind w:hanging="640"/>
-            <w:divId w:val="109974964"/>
+            <w:divId w:val="502823584"/>
             <w:rPr>
               <w:rFonts w:eastAsia="Times New Roman"/>
             </w:rPr>
@@ -8220,7 +8350,7 @@
             <w:autoSpaceDE w:val="0"/>
             <w:autoSpaceDN w:val="0"/>
             <w:ind w:hanging="640"/>
-            <w:divId w:val="993023952"/>
+            <w:divId w:val="1953511172"/>
             <w:rPr>
               <w:rFonts w:eastAsia="Times New Roman"/>
             </w:rPr>
@@ -8229,6 +8359,7 @@
             <w:rPr>
               <w:rFonts w:eastAsia="Times New Roman"/>
             </w:rPr>
+            <w:lastRenderedPageBreak/>
             <w:t>19.</w:t>
           </w:r>
           <w:r>
@@ -8244,7 +8375,7 @@
             <w:autoSpaceDE w:val="0"/>
             <w:autoSpaceDN w:val="0"/>
             <w:ind w:hanging="640"/>
-            <w:divId w:val="1653365557"/>
+            <w:divId w:val="785389166"/>
             <w:rPr>
               <w:rFonts w:eastAsia="Times New Roman"/>
             </w:rPr>
@@ -8268,7 +8399,7 @@
             <w:autoSpaceDE w:val="0"/>
             <w:autoSpaceDN w:val="0"/>
             <w:ind w:hanging="640"/>
-            <w:divId w:val="797189830"/>
+            <w:divId w:val="1986741627"/>
             <w:rPr>
               <w:rFonts w:eastAsia="Times New Roman"/>
             </w:rPr>
@@ -8305,7 +8436,7 @@
             <w:autoSpaceDE w:val="0"/>
             <w:autoSpaceDN w:val="0"/>
             <w:ind w:hanging="640"/>
-            <w:divId w:val="508982085"/>
+            <w:divId w:val="170922183"/>
             <w:rPr>
               <w:rFonts w:eastAsia="Times New Roman"/>
             </w:rPr>
@@ -8315,7 +8446,6 @@
             <w:rPr>
               <w:rFonts w:eastAsia="Times New Roman"/>
             </w:rPr>
-            <w:lastRenderedPageBreak/>
             <w:t>22.</w:t>
           </w:r>
           <w:r>
@@ -8345,7 +8475,7 @@
             <w:autoSpaceDE w:val="0"/>
             <w:autoSpaceDN w:val="0"/>
             <w:ind w:hanging="640"/>
-            <w:divId w:val="993800239"/>
+            <w:divId w:val="955989054"/>
             <w:rPr>
               <w:rFonts w:eastAsia="Times New Roman"/>
             </w:rPr>
@@ -8384,7 +8514,7 @@
             <w:autoSpaceDE w:val="0"/>
             <w:autoSpaceDN w:val="0"/>
             <w:ind w:hanging="640"/>
-            <w:divId w:val="328871159"/>
+            <w:divId w:val="715662927"/>
             <w:rPr>
               <w:rFonts w:eastAsia="Times New Roman"/>
             </w:rPr>
@@ -8423,7 +8553,7 @@
             <w:autoSpaceDE w:val="0"/>
             <w:autoSpaceDN w:val="0"/>
             <w:ind w:hanging="640"/>
-            <w:divId w:val="254632147"/>
+            <w:divId w:val="1121416624"/>
             <w:rPr>
               <w:rFonts w:eastAsia="Times New Roman"/>
             </w:rPr>
@@ -8460,7 +8590,7 @@
             <w:autoSpaceDE w:val="0"/>
             <w:autoSpaceDN w:val="0"/>
             <w:ind w:hanging="640"/>
-            <w:divId w:val="753623635"/>
+            <w:divId w:val="110978669"/>
             <w:rPr>
               <w:rFonts w:eastAsia="Times New Roman"/>
             </w:rPr>
@@ -8484,7 +8614,7 @@
             <w:autoSpaceDE w:val="0"/>
             <w:autoSpaceDN w:val="0"/>
             <w:ind w:hanging="640"/>
-            <w:divId w:val="734476119"/>
+            <w:divId w:val="235214199"/>
             <w:rPr>
               <w:rFonts w:eastAsia="Times New Roman"/>
             </w:rPr>
@@ -8508,7 +8638,7 @@
             <w:autoSpaceDE w:val="0"/>
             <w:autoSpaceDN w:val="0"/>
             <w:ind w:hanging="640"/>
-            <w:divId w:val="661931073"/>
+            <w:divId w:val="161050255"/>
             <w:rPr>
               <w:rFonts w:eastAsia="Times New Roman"/>
             </w:rPr>
@@ -8532,7 +8662,7 @@
             <w:autoSpaceDE w:val="0"/>
             <w:autoSpaceDN w:val="0"/>
             <w:ind w:hanging="640"/>
-            <w:divId w:val="462578614"/>
+            <w:divId w:val="330258707"/>
             <w:rPr>
               <w:rFonts w:eastAsia="Times New Roman"/>
             </w:rPr>
@@ -8571,7 +8701,7 @@
             <w:autoSpaceDE w:val="0"/>
             <w:autoSpaceDN w:val="0"/>
             <w:ind w:hanging="640"/>
-            <w:divId w:val="1467619597"/>
+            <w:divId w:val="1396583935"/>
             <w:rPr>
               <w:rFonts w:eastAsia="Times New Roman"/>
             </w:rPr>
@@ -8608,7 +8738,7 @@
             <w:autoSpaceDE w:val="0"/>
             <w:autoSpaceDN w:val="0"/>
             <w:ind w:hanging="640"/>
-            <w:divId w:val="286547648"/>
+            <w:divId w:val="370304374"/>
             <w:rPr>
               <w:rFonts w:eastAsia="Times New Roman"/>
             </w:rPr>
@@ -8632,7 +8762,7 @@
             <w:autoSpaceDE w:val="0"/>
             <w:autoSpaceDN w:val="0"/>
             <w:ind w:hanging="640"/>
-            <w:divId w:val="559633637"/>
+            <w:divId w:val="318313165"/>
             <w:rPr>
               <w:rFonts w:eastAsia="Times New Roman"/>
             </w:rPr>
@@ -8648,7 +8778,7 @@
               <w:rFonts w:eastAsia="Times New Roman"/>
             </w:rPr>
             <w:tab/>
-            <w:t>Histograms — Matplotlib 3.7.1 documentation [Internet]. [cited 2023 May 8]. Available from: https://matplotlib.org/stable/gallery/statistics/hist.html</w:t>
+            <w:t>pandas - Python Data Analysis Library [Internet]. [cited 2023 May 10]. Available from: https://pandas.pydata.org/</w:t>
           </w:r>
         </w:p>
         <w:p>
@@ -8656,12 +8786,11 @@
             <w:autoSpaceDE w:val="0"/>
             <w:autoSpaceDN w:val="0"/>
             <w:ind w:hanging="640"/>
-            <w:divId w:val="2051413327"/>
+            <w:divId w:val="1402214634"/>
             <w:rPr>
               <w:rFonts w:eastAsia="Times New Roman"/>
             </w:rPr>
           </w:pPr>
-          <w:proofErr w:type="gramStart"/>
           <w:r>
             <w:rPr>
               <w:rFonts w:eastAsia="Times New Roman"/>
@@ -8673,21 +8802,7 @@
               <w:rFonts w:eastAsia="Times New Roman"/>
             </w:rPr>
             <w:tab/>
-          </w:r>
-          <w:proofErr w:type="spellStart"/>
-          <w:r>
-            <w:rPr>
-              <w:rFonts w:eastAsia="Times New Roman"/>
-            </w:rPr>
-            <w:t>matplotlib.pyplot.savefig</w:t>
-          </w:r>
-          <w:proofErr w:type="spellEnd"/>
-          <w:proofErr w:type="gramEnd"/>
-          <w:r>
-            <w:rPr>
-              <w:rFonts w:eastAsia="Times New Roman"/>
-            </w:rPr>
-            <w:t xml:space="preserve"> — Matplotlib 3.7.1 documentation [Internet]. [cited 2023 May 8]. Available from: https://matplotlib.org/stable/api/_as_gen/matplotlib.pyplot.savefig.html#matplotlib.pyplot.savefig</w:t>
+            <w:t>Histograms — Matplotlib 3.7.1 documentation [Internet]. [cited 2023 May 8]. Available from: https://matplotlib.org/stable/gallery/statistics/hist.html</w:t>
           </w:r>
         </w:p>
         <w:p>
@@ -8695,15 +8810,17 @@
             <w:autoSpaceDE w:val="0"/>
             <w:autoSpaceDN w:val="0"/>
             <w:ind w:hanging="640"/>
-            <w:divId w:val="1950427556"/>
+            <w:divId w:val="1693414575"/>
             <w:rPr>
               <w:rFonts w:eastAsia="Times New Roman"/>
             </w:rPr>
           </w:pPr>
-          <w:r>
-            <w:rPr>
-              <w:rFonts w:eastAsia="Times New Roman"/>
-            </w:rPr>
+          <w:proofErr w:type="gramStart"/>
+          <w:r>
+            <w:rPr>
+              <w:rFonts w:eastAsia="Times New Roman"/>
+            </w:rPr>
+            <w:lastRenderedPageBreak/>
             <w:t>34.</w:t>
           </w:r>
           <w:r>
@@ -8717,14 +8834,15 @@
             <w:rPr>
               <w:rFonts w:eastAsia="Times New Roman"/>
             </w:rPr>
-            <w:t>seaborn.histplot</w:t>
+            <w:t>matplotlib.pyplot.savefig</w:t>
           </w:r>
           <w:proofErr w:type="spellEnd"/>
-          <w:r>
-            <w:rPr>
-              <w:rFonts w:eastAsia="Times New Roman"/>
-            </w:rPr>
-            <w:t xml:space="preserve"> — seaborn 0.12.2 documentation [Internet]. [cited 2023 May 8]. Available from: https://seaborn.pydata.org/generated/seaborn.histplot.html?highlight=histplot</w:t>
+          <w:proofErr w:type="gramEnd"/>
+          <w:r>
+            <w:rPr>
+              <w:rFonts w:eastAsia="Times New Roman"/>
+            </w:rPr>
+            <w:t xml:space="preserve"> — Matplotlib 3.7.1 documentation [Internet]. [cited 2023 May 8]. Available from: https://matplotlib.org/stable/api/_as_gen/matplotlib.pyplot.savefig.html#matplotlib.pyplot.savefig</w:t>
           </w:r>
         </w:p>
         <w:p>
@@ -8732,12 +8850,11 @@
             <w:autoSpaceDE w:val="0"/>
             <w:autoSpaceDN w:val="0"/>
             <w:ind w:hanging="640"/>
-            <w:divId w:val="287322138"/>
+            <w:divId w:val="30108729"/>
             <w:rPr>
               <w:rFonts w:eastAsia="Times New Roman"/>
             </w:rPr>
           </w:pPr>
-          <w:proofErr w:type="gramStart"/>
           <w:r>
             <w:rPr>
               <w:rFonts w:eastAsia="Times New Roman"/>
@@ -8755,15 +8872,14 @@
             <w:rPr>
               <w:rFonts w:eastAsia="Times New Roman"/>
             </w:rPr>
-            <w:t>matplotlib.pyplot.xlabel</w:t>
+            <w:t>seaborn.histplot</w:t>
           </w:r>
           <w:proofErr w:type="spellEnd"/>
-          <w:proofErr w:type="gramEnd"/>
-          <w:r>
-            <w:rPr>
-              <w:rFonts w:eastAsia="Times New Roman"/>
-            </w:rPr>
-            <w:t xml:space="preserve"> — Matplotlib 3.7.1 documentation [Internet]. [cited 2023 May 8]. Available from: https://matplotlib.org/stable/api/_as_gen/matplotlib.pyplot.xlabel.html</w:t>
+          <w:r>
+            <w:rPr>
+              <w:rFonts w:eastAsia="Times New Roman"/>
+            </w:rPr>
+            <w:t xml:space="preserve"> — seaborn 0.12.2 documentation [Internet]. [cited 2023 May 8]. Available from: https://seaborn.pydata.org/generated/seaborn.histplot.html?highlight=histplot</w:t>
           </w:r>
         </w:p>
         <w:p>
@@ -8771,7 +8887,7 @@
             <w:autoSpaceDE w:val="0"/>
             <w:autoSpaceDN w:val="0"/>
             <w:ind w:hanging="640"/>
-            <w:divId w:val="1692300452"/>
+            <w:divId w:val="2089040206"/>
             <w:rPr>
               <w:rFonts w:eastAsia="Times New Roman"/>
             </w:rPr>
@@ -8794,7 +8910,7 @@
             <w:rPr>
               <w:rFonts w:eastAsia="Times New Roman"/>
             </w:rPr>
-            <w:t>matplotlib.pyplot.title</w:t>
+            <w:t>matplotlib.pyplot.xlabel</w:t>
           </w:r>
           <w:proofErr w:type="spellEnd"/>
           <w:proofErr w:type="gramEnd"/>
@@ -8802,7 +8918,7 @@
             <w:rPr>
               <w:rFonts w:eastAsia="Times New Roman"/>
             </w:rPr>
-            <w:t xml:space="preserve"> — Matplotlib 3.7.1 documentation [Internet]. [cited 2023 May 8]. Available from: https://matplotlib.org/stable/api/_as_gen/matplotlib.pyplot.title.html</w:t>
+            <w:t xml:space="preserve"> — Matplotlib 3.7.1 documentation [Internet]. [cited 2023 May 8]. Available from: https://matplotlib.org/stable/api/_as_gen/matplotlib.pyplot.xlabel.html</w:t>
           </w:r>
         </w:p>
         <w:p>
@@ -8810,16 +8926,16 @@
             <w:autoSpaceDE w:val="0"/>
             <w:autoSpaceDN w:val="0"/>
             <w:ind w:hanging="640"/>
-            <w:divId w:val="1855455446"/>
+            <w:divId w:val="275020295"/>
             <w:rPr>
               <w:rFonts w:eastAsia="Times New Roman"/>
             </w:rPr>
           </w:pPr>
-          <w:r>
-            <w:rPr>
-              <w:rFonts w:eastAsia="Times New Roman"/>
-            </w:rPr>
-            <w:lastRenderedPageBreak/>
+          <w:proofErr w:type="gramStart"/>
+          <w:r>
+            <w:rPr>
+              <w:rFonts w:eastAsia="Times New Roman"/>
+            </w:rPr>
             <w:t>37.</w:t>
           </w:r>
           <w:r>
@@ -8833,28 +8949,15 @@
             <w:rPr>
               <w:rFonts w:eastAsia="Times New Roman"/>
             </w:rPr>
-            <w:t>Ursani</w:t>
+            <w:t>matplotlib.pyplot.title</w:t>
           </w:r>
           <w:proofErr w:type="spellEnd"/>
-          <w:r>
-            <w:rPr>
-              <w:rFonts w:eastAsia="Times New Roman"/>
-            </w:rPr>
-            <w:t xml:space="preserve"> Z, </w:t>
-          </w:r>
-          <w:proofErr w:type="spellStart"/>
-          <w:r>
-            <w:rPr>
-              <w:rFonts w:eastAsia="Times New Roman"/>
-            </w:rPr>
-            <w:t>Ursani</w:t>
-          </w:r>
-          <w:proofErr w:type="spellEnd"/>
-          <w:r>
-            <w:rPr>
-              <w:rFonts w:eastAsia="Times New Roman"/>
-            </w:rPr>
-            <w:t xml:space="preserve"> AA. The Theory of Probabilistic Hierarchical Learning for Classification. Annals of Emerging Technologies in Computing [Internet]. 2023 Jan 1;7(1):61–74. Available from: http://aetic.theiaer.org/archive/v7/v7n1/p5.html</w:t>
+          <w:proofErr w:type="gramEnd"/>
+          <w:r>
+            <w:rPr>
+              <w:rFonts w:eastAsia="Times New Roman"/>
+            </w:rPr>
+            <w:t xml:space="preserve"> — Matplotlib 3.7.1 documentation [Internet]. [cited 2023 May 8]. Available from: https://matplotlib.org/stable/api/_as_gen/matplotlib.pyplot.title.html</w:t>
           </w:r>
         </w:p>
         <w:p>
@@ -8862,7 +8965,7 @@
             <w:autoSpaceDE w:val="0"/>
             <w:autoSpaceDN w:val="0"/>
             <w:ind w:hanging="640"/>
-            <w:divId w:val="679157504"/>
+            <w:divId w:val="292175436"/>
             <w:rPr>
               <w:rFonts w:eastAsia="Times New Roman"/>
             </w:rPr>
@@ -8884,14 +8987,28 @@
             <w:rPr>
               <w:rFonts w:eastAsia="Times New Roman"/>
             </w:rPr>
-            <w:t>seaborn.pairplot</w:t>
+            <w:t>Ursani</w:t>
           </w:r>
           <w:proofErr w:type="spellEnd"/>
           <w:r>
             <w:rPr>
               <w:rFonts w:eastAsia="Times New Roman"/>
             </w:rPr>
-            <w:t xml:space="preserve"> — seaborn 0.12.2 documentation [Internet]. [cited 2023 Apr 22]. Available from: https://seaborn.pydata.org/generated/seaborn.pairplot.html</w:t>
+            <w:t xml:space="preserve"> Z, </w:t>
+          </w:r>
+          <w:proofErr w:type="spellStart"/>
+          <w:r>
+            <w:rPr>
+              <w:rFonts w:eastAsia="Times New Roman"/>
+            </w:rPr>
+            <w:t>Ursani</w:t>
+          </w:r>
+          <w:proofErr w:type="spellEnd"/>
+          <w:r>
+            <w:rPr>
+              <w:rFonts w:eastAsia="Times New Roman"/>
+            </w:rPr>
+            <w:t xml:space="preserve"> AA. The Theory of Probabilistic Hierarchical Learning for Classification. Annals of Emerging Technologies in Computing [Internet]. 2023 Jan 1;7(1):61–74. Available from: http://aetic.theiaer.org/archive/v7/v7n1/p5.html</w:t>
           </w:r>
         </w:p>
         <w:p>
@@ -8899,7 +9016,7 @@
             <w:autoSpaceDE w:val="0"/>
             <w:autoSpaceDN w:val="0"/>
             <w:ind w:hanging="640"/>
-            <w:divId w:val="1587421041"/>
+            <w:divId w:val="1971859667"/>
             <w:rPr>
               <w:rFonts w:eastAsia="Times New Roman"/>
             </w:rPr>
@@ -8915,7 +9032,21 @@
               <w:rFonts w:eastAsia="Times New Roman"/>
             </w:rPr>
             <w:tab/>
-            <w:t>python - Save plot to image file instead of displaying it - Stack Overflow [Internet]. [cited 2023 Apr 22]. Available from: https://stackoverflow.com/questions/9622163/save-plot-to-image-file-instead-of-displaying-it</w:t>
+            <w:t xml:space="preserve">Find the version of the Pandas and its dependencies - </w:t>
+          </w:r>
+          <w:proofErr w:type="spellStart"/>
+          <w:r>
+            <w:rPr>
+              <w:rFonts w:eastAsia="Times New Roman"/>
+            </w:rPr>
+            <w:t>GeeksforGeeks</w:t>
+          </w:r>
+          <w:proofErr w:type="spellEnd"/>
+          <w:r>
+            <w:rPr>
+              <w:rFonts w:eastAsia="Times New Roman"/>
+            </w:rPr>
+            <w:t xml:space="preserve"> [Internet]. [cited 2023 May 10]. Available from: https://www.geeksforgeeks.org/find-the-version-of-the-pandas-and-its-dependencies/</w:t>
           </w:r>
         </w:p>
         <w:p>
@@ -8923,7 +9054,7 @@
             <w:autoSpaceDE w:val="0"/>
             <w:autoSpaceDN w:val="0"/>
             <w:ind w:hanging="640"/>
-            <w:divId w:val="1101679113"/>
+            <w:divId w:val="832643627"/>
             <w:rPr>
               <w:rFonts w:eastAsia="Times New Roman"/>
             </w:rPr>
@@ -8933,6 +9064,348 @@
               <w:rFonts w:eastAsia="Times New Roman"/>
             </w:rPr>
             <w:t>40.</w:t>
+          </w:r>
+          <w:r>
+            <w:rPr>
+              <w:rFonts w:eastAsia="Times New Roman"/>
+            </w:rPr>
+            <w:tab/>
+            <w:t xml:space="preserve">Pandas </w:t>
+          </w:r>
+          <w:proofErr w:type="spellStart"/>
+          <w:r>
+            <w:rPr>
+              <w:rFonts w:eastAsia="Times New Roman"/>
+            </w:rPr>
+            <w:t>DataFrames</w:t>
+          </w:r>
+          <w:proofErr w:type="spellEnd"/>
+          <w:r>
+            <w:rPr>
+              <w:rFonts w:eastAsia="Times New Roman"/>
+            </w:rPr>
+            <w:t xml:space="preserve"> [Internet]. [cited 2023 May 10]. Available from: https://www.w3schools.com/python/pandas/pandas_dataframes.asp</w:t>
+          </w:r>
+        </w:p>
+        <w:p>
+          <w:pPr>
+            <w:autoSpaceDE w:val="0"/>
+            <w:autoSpaceDN w:val="0"/>
+            <w:ind w:hanging="640"/>
+            <w:divId w:val="1828862029"/>
+            <w:rPr>
+              <w:rFonts w:eastAsia="Times New Roman"/>
+            </w:rPr>
+          </w:pPr>
+          <w:proofErr w:type="gramStart"/>
+          <w:r>
+            <w:rPr>
+              <w:rFonts w:eastAsia="Times New Roman"/>
+            </w:rPr>
+            <w:t>41.</w:t>
+          </w:r>
+          <w:r>
+            <w:rPr>
+              <w:rFonts w:eastAsia="Times New Roman"/>
+            </w:rPr>
+            <w:tab/>
+          </w:r>
+          <w:proofErr w:type="spellStart"/>
+          <w:r>
+            <w:rPr>
+              <w:rFonts w:eastAsia="Times New Roman"/>
+            </w:rPr>
+            <w:t>pandas.DataFrame.describe</w:t>
+          </w:r>
+          <w:proofErr w:type="spellEnd"/>
+          <w:proofErr w:type="gramEnd"/>
+          <w:r>
+            <w:rPr>
+              <w:rFonts w:eastAsia="Times New Roman"/>
+            </w:rPr>
+            <w:t xml:space="preserve"> — pandas 2.0.1 documentation [Internet]. [cited 2023 May 10]. Available from: https://pandas.pydata.org/pandas-docs/stable/reference/api/pandas.DataFrame.describe.html?highlight=describe#pandas.DataFrame.describe</w:t>
+          </w:r>
+        </w:p>
+        <w:p>
+          <w:pPr>
+            <w:autoSpaceDE w:val="0"/>
+            <w:autoSpaceDN w:val="0"/>
+            <w:ind w:hanging="640"/>
+            <w:divId w:val="2129929635"/>
+            <w:rPr>
+              <w:rFonts w:eastAsia="Times New Roman"/>
+            </w:rPr>
+          </w:pPr>
+          <w:r>
+            <w:rPr>
+              <w:rFonts w:eastAsia="Times New Roman"/>
+            </w:rPr>
+            <w:t>42.</w:t>
+          </w:r>
+          <w:r>
+            <w:rPr>
+              <w:rFonts w:eastAsia="Times New Roman"/>
+            </w:rPr>
+            <w:tab/>
+            <w:t>pandas.DataFrame.info — pandas 2.0.1 documentation [Internet]. [cited 2023 May 10]. Available from: https://pandas.pydata.org/pandas-docs/stable/reference/api/pandas.DataFrame.info.html?highlight=info#pandas.DataFrame.info</w:t>
+          </w:r>
+        </w:p>
+        <w:p>
+          <w:pPr>
+            <w:autoSpaceDE w:val="0"/>
+            <w:autoSpaceDN w:val="0"/>
+            <w:ind w:hanging="640"/>
+            <w:divId w:val="1798989796"/>
+            <w:rPr>
+              <w:rFonts w:eastAsia="Times New Roman"/>
+            </w:rPr>
+          </w:pPr>
+          <w:proofErr w:type="gramStart"/>
+          <w:r>
+            <w:rPr>
+              <w:rFonts w:eastAsia="Times New Roman"/>
+            </w:rPr>
+            <w:t>43.</w:t>
+          </w:r>
+          <w:r>
+            <w:rPr>
+              <w:rFonts w:eastAsia="Times New Roman"/>
+            </w:rPr>
+            <w:tab/>
+          </w:r>
+          <w:proofErr w:type="spellStart"/>
+          <w:r>
+            <w:rPr>
+              <w:rFonts w:eastAsia="Times New Roman"/>
+            </w:rPr>
+            <w:t>pandas.DataFrame.tail</w:t>
+          </w:r>
+          <w:proofErr w:type="spellEnd"/>
+          <w:proofErr w:type="gramEnd"/>
+          <w:r>
+            <w:rPr>
+              <w:rFonts w:eastAsia="Times New Roman"/>
+            </w:rPr>
+            <w:t xml:space="preserve"> — pandas 2.0.1 documentation [Internet]. [cited 2023 May 10]. Available from: https://pandas.pydata.org/pandas-docs/stable/reference/api/pandas.DataFrame.tail.html?highlight=tail#pandas.DataFrame.tail</w:t>
+          </w:r>
+        </w:p>
+        <w:p>
+          <w:pPr>
+            <w:autoSpaceDE w:val="0"/>
+            <w:autoSpaceDN w:val="0"/>
+            <w:ind w:hanging="640"/>
+            <w:divId w:val="1209956103"/>
+            <w:rPr>
+              <w:rFonts w:eastAsia="Times New Roman"/>
+            </w:rPr>
+          </w:pPr>
+          <w:proofErr w:type="gramStart"/>
+          <w:r>
+            <w:rPr>
+              <w:rFonts w:eastAsia="Times New Roman"/>
+            </w:rPr>
+            <w:t>44.</w:t>
+          </w:r>
+          <w:r>
+            <w:rPr>
+              <w:rFonts w:eastAsia="Times New Roman"/>
+            </w:rPr>
+            <w:tab/>
+          </w:r>
+          <w:proofErr w:type="spellStart"/>
+          <w:r>
+            <w:rPr>
+              <w:rFonts w:eastAsia="Times New Roman"/>
+            </w:rPr>
+            <w:t>pandas.DataFrame.head</w:t>
+          </w:r>
+          <w:proofErr w:type="spellEnd"/>
+          <w:proofErr w:type="gramEnd"/>
+          <w:r>
+            <w:rPr>
+              <w:rFonts w:eastAsia="Times New Roman"/>
+            </w:rPr>
+            <w:t xml:space="preserve"> — pandas 2.0.1 documentation [Internet]. [cited 2023 May 10]. Available from: https://pandas.pydata.org/pandas-docs/stable/reference/api/pandas.DataFrame.head.html</w:t>
+          </w:r>
+        </w:p>
+        <w:p>
+          <w:pPr>
+            <w:autoSpaceDE w:val="0"/>
+            <w:autoSpaceDN w:val="0"/>
+            <w:ind w:hanging="640"/>
+            <w:divId w:val="1833443836"/>
+            <w:rPr>
+              <w:rFonts w:eastAsia="Times New Roman"/>
+            </w:rPr>
+          </w:pPr>
+          <w:r>
+            <w:rPr>
+              <w:rFonts w:eastAsia="Times New Roman"/>
+            </w:rPr>
+            <w:t>45.</w:t>
+          </w:r>
+          <w:r>
+            <w:rPr>
+              <w:rFonts w:eastAsia="Times New Roman"/>
+            </w:rPr>
+            <w:tab/>
+            <w:t xml:space="preserve">Data Cleaning and Preparation in Pandas and Python • </w:t>
+          </w:r>
+          <w:proofErr w:type="spellStart"/>
+          <w:r>
+            <w:rPr>
+              <w:rFonts w:eastAsia="Times New Roman"/>
+            </w:rPr>
+            <w:t>datagy</w:t>
+          </w:r>
+          <w:proofErr w:type="spellEnd"/>
+          <w:r>
+            <w:rPr>
+              <w:rFonts w:eastAsia="Times New Roman"/>
+            </w:rPr>
+            <w:t xml:space="preserve"> [Internet]. [cited 2023 May 10]. Available from: https://datagy.io/pandas-data-cleaning/</w:t>
+          </w:r>
+        </w:p>
+        <w:p>
+          <w:pPr>
+            <w:autoSpaceDE w:val="0"/>
+            <w:autoSpaceDN w:val="0"/>
+            <w:ind w:hanging="640"/>
+            <w:divId w:val="1170103526"/>
+            <w:rPr>
+              <w:rFonts w:eastAsia="Times New Roman"/>
+            </w:rPr>
+          </w:pPr>
+          <w:proofErr w:type="gramStart"/>
+          <w:r>
+            <w:rPr>
+              <w:rFonts w:eastAsia="Times New Roman"/>
+            </w:rPr>
+            <w:t>46.</w:t>
+          </w:r>
+          <w:r>
+            <w:rPr>
+              <w:rFonts w:eastAsia="Times New Roman"/>
+            </w:rPr>
+            <w:tab/>
+          </w:r>
+          <w:proofErr w:type="spellStart"/>
+          <w:r>
+            <w:rPr>
+              <w:rFonts w:eastAsia="Times New Roman"/>
+            </w:rPr>
+            <w:t>pandas.DataFrame.duplicated</w:t>
+          </w:r>
+          <w:proofErr w:type="spellEnd"/>
+          <w:proofErr w:type="gramEnd"/>
+          <w:r>
+            <w:rPr>
+              <w:rFonts w:eastAsia="Times New Roman"/>
+            </w:rPr>
+            <w:t xml:space="preserve"> — pandas 2.0.1 documentation [Internet]. [cited 2023 May 10]. Available from: https://pandas.pydata.org/pandas-docs/stable/reference/api/pandas.DataFrame.duplicated.html?highlight=duplicated#pandas.DataFrame.duplicated</w:t>
+          </w:r>
+        </w:p>
+        <w:p>
+          <w:pPr>
+            <w:autoSpaceDE w:val="0"/>
+            <w:autoSpaceDN w:val="0"/>
+            <w:ind w:hanging="640"/>
+            <w:divId w:val="1992170983"/>
+            <w:rPr>
+              <w:rFonts w:eastAsia="Times New Roman"/>
+            </w:rPr>
+          </w:pPr>
+          <w:r>
+            <w:rPr>
+              <w:rFonts w:eastAsia="Times New Roman"/>
+            </w:rPr>
+            <w:lastRenderedPageBreak/>
+            <w:t>47.</w:t>
+          </w:r>
+          <w:r>
+            <w:rPr>
+              <w:rFonts w:eastAsia="Times New Roman"/>
+            </w:rPr>
+            <w:tab/>
+            <w:t>Options and settings — pandas 2.0.1 documentation [Internet]. [cited 2023 May 10]. Available from: https://pandas.pydata.org/pandas-docs/stable/user_guide/options.html?highlight=max_rows</w:t>
+          </w:r>
+        </w:p>
+        <w:p>
+          <w:pPr>
+            <w:autoSpaceDE w:val="0"/>
+            <w:autoSpaceDN w:val="0"/>
+            <w:ind w:hanging="640"/>
+            <w:divId w:val="829755334"/>
+            <w:rPr>
+              <w:rFonts w:eastAsia="Times New Roman"/>
+            </w:rPr>
+          </w:pPr>
+          <w:r>
+            <w:rPr>
+              <w:rFonts w:eastAsia="Times New Roman"/>
+            </w:rPr>
+            <w:t>48.</w:t>
+          </w:r>
+          <w:r>
+            <w:rPr>
+              <w:rFonts w:eastAsia="Times New Roman"/>
+            </w:rPr>
+            <w:tab/>
+          </w:r>
+          <w:proofErr w:type="spellStart"/>
+          <w:r>
+            <w:rPr>
+              <w:rFonts w:eastAsia="Times New Roman"/>
+            </w:rPr>
+            <w:t>seaborn.pairplot</w:t>
+          </w:r>
+          <w:proofErr w:type="spellEnd"/>
+          <w:r>
+            <w:rPr>
+              <w:rFonts w:eastAsia="Times New Roman"/>
+            </w:rPr>
+            <w:t xml:space="preserve"> — seaborn 0.12.2 documentation [Internet]. [cited 2023 Apr 22]. Available from: https://seaborn.pydata.org/generated/seaborn.pairplot.html</w:t>
+          </w:r>
+        </w:p>
+        <w:p>
+          <w:pPr>
+            <w:autoSpaceDE w:val="0"/>
+            <w:autoSpaceDN w:val="0"/>
+            <w:ind w:hanging="640"/>
+            <w:divId w:val="966590790"/>
+            <w:rPr>
+              <w:rFonts w:eastAsia="Times New Roman"/>
+            </w:rPr>
+          </w:pPr>
+          <w:r>
+            <w:rPr>
+              <w:rFonts w:eastAsia="Times New Roman"/>
+            </w:rPr>
+            <w:t>49.</w:t>
+          </w:r>
+          <w:r>
+            <w:rPr>
+              <w:rFonts w:eastAsia="Times New Roman"/>
+            </w:rPr>
+            <w:tab/>
+            <w:t>python - Save plot to image file instead of displaying it - Stack Overflow [Internet]. [cited 2023 Apr 22]. Available from: https://stackoverflow.com/questions/9622163/save-plot-to-image-file-instead-of-displaying-it</w:t>
+          </w:r>
+        </w:p>
+        <w:p>
+          <w:pPr>
+            <w:autoSpaceDE w:val="0"/>
+            <w:autoSpaceDN w:val="0"/>
+            <w:ind w:hanging="640"/>
+            <w:divId w:val="1783264960"/>
+            <w:rPr>
+              <w:rFonts w:eastAsia="Times New Roman"/>
+            </w:rPr>
+          </w:pPr>
+          <w:r>
+            <w:rPr>
+              <w:rFonts w:eastAsia="Times New Roman"/>
+            </w:rPr>
+            <w:t>50.</w:t>
           </w:r>
           <w:r>
             <w:rPr>
@@ -10648,6 +11121,7 @@
     <w:rsid w:val="00657601"/>
     <w:rsid w:val="0081133F"/>
     <w:rsid w:val="008D6752"/>
+    <w:rsid w:val="00CB4EC4"/>
     <w:rsid w:val="00CC5367"/>
     <w:rsid w:val="00DF5FCD"/>
   </w:rsids>
@@ -11392,13 +11866,13 @@
 </file>
 
 <file path=word/webextensions/webextension1.xml><?xml version="1.0" encoding="utf-8"?>
-<we:webextension xmlns:we="http://schemas.microsoft.com/office/webextensions/webextension/2010/11" id="{C1DC0DD8-08B7-4569-A948-9766A56D8C50}">
+<we:webextension xmlns:we="http://schemas.microsoft.com/office/webextensions/webextension/2010/11" id="c1dc0dd8-08b7-4569-a948-9766a56d8c50">
   <we:reference id="f78a3046-9e99-4300-aa2b-5814002b01a2" version="1.55.1.0" store="EXCatalog" storeType="EXCatalog"/>
   <we:alternateReferences>
     <we:reference id="WA104382081" version="1.55.1.0" store="en-IE" storeType="OMEX"/>
   </we:alternateReferences>
   <we:properties>
-    <we:property name="MENDELEY_CITATIONS" value="[{&quot;citationID&quot;:&quot;MENDELEY_CITATION_e266b24b-4839-425a-89d9-7ef26da2ef1e&quot;,&quot;properties&quot;:{&quot;noteIndex&quot;:0},&quot;isEdited&quot;:false,&quot;manualOverride&quot;:{&quot;isManuallyOverridden&quot;:false,&quot;citeprocText&quot;:&quot;(1,2)&quot;,&quot;manualOverrideText&quot;:&quot;&quot;},&quot;citationTag&quot;:&quot;MENDELEY_CITATION_v3_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&quot;,&quot;citationItems&quot;:[{&quot;id&quot;:&quot;754e9329-ed5a-32cc-ad2f-b0d38ed842a3&quot;,&quot;itemData&quot;:{&quot;type&quot;:&quot;article-journal&quot;,&quot;id&quot;:&quot;754e9329-ed5a-32cc-ad2f-b0d38ed842a3&quot;,&quot;title&quot;:&quot;The Species Problem in Iris&quot;,&quot;author&quot;:[{&quot;family&quot;:&quot;Anderson&quot;,&quot;given&quot;:&quot;Edgar&quot;,&quot;parse-names&quot;:false,&quot;dropping-particle&quot;:&quot;&quot;,&quot;non-dropping-particle&quot;:&quot;&quot;}],&quot;container-title&quot;:&quot;Annals of the Missouri Botanical Garden&quot;,&quot;accessed&quot;:{&quot;date-parts&quot;:[[2023,5,4]]},&quot;DOI&quot;:&quot;10.2307/2394164&quot;,&quot;ISSN&quot;:&quot;00266493&quot;,&quot;issued&quot;:{&quot;date-parts&quot;:[[1936,9]]},&quot;page&quot;:&quot;457&quot;,&quot;abstract&quot;:&quot;The fern genus Elaphoglossum has received a great deal of attention in Brazil over the last two centuries. Nevertheless, many of the early names remain inadequately typified. In this paper, the nomenclature of some Brazilian species of Elaphoglossum sect. Polytrichia is discussed under the rules and recommendations of the International Code of No- menclature for algae, fungi, and plants. Lectotypes are designated for the following names: Acrostichum amplissimum Fée; A. apodum Kaulf. var. sprucei Baker; A. glaziovii Fée; A. lindbergii Mett. ex Kuhn; A. prestonii Baker; Elaphoglossum spannagelii Rosenst.; and Elaphoglossum ulei H. Christ. Most of these types were collected in Brazil during the 19th century and are now preserved in several European herbaria&quot;,&quot;publisher&quot;:&quot;JSTOR&quot;,&quot;issue&quot;:&quot;3&quot;,&quot;volume&quot;:&quot;23&quot;,&quot;container-title-short&quot;:&quot;&quot;},&quot;isTemporary&quot;:false},{&quot;id&quot;:&quot;91a73b23-8b14-3dd4-93df-189ad4962966&quot;,&quot;itemData&quot;:{&quot;type&quot;:&quot;article-journal&quot;,&quot;id&quot;:&quot;91a73b23-8b14-3dd4-93df-189ad4962966&quot;,&quot;title&quot;:&quot;The IRISes of the Gaspe peninsula&quot;,&quot;author&quot;:[{&quot;family&quot;:&quot;E.&quot;,&quot;given&quot;:&quot;ANDERSON&quot;,&quot;parse-names&quot;:false,&quot;dropping-particle&quot;:&quot;&quot;,&quot;non-dropping-particle&quot;:&quot;&quot;}],&quot;container-title&quot;:&quot;Bulletin American IRIS Society&quot;,&quot;accessed&quot;:{&quot;date-parts&quot;:[[2023,5,4]]},&quot;URL&quot;:&quot;https://cir.nii.ac.jp/crid/1574231874415574912&quot;,&quot;issued&quot;:{&quot;date-parts&quot;:[[1935]]},&quot;page&quot;:&quot;2-15&quot;,&quot;volume&quot;:&quot;39&quot;,&quot;container-title-short&quot;:&quot;&quot;},&quot;isTemporary&quot;:false}]},{&quot;citationID&quot;:&quot;MENDELEY_CITATION_f70603c8-279d-47b7-a847-3ec78091c188&quot;,&quot;properties&quot;:{&quot;noteIndex&quot;:0},&quot;isEdited&quot;:false,&quot;manualOverride&quot;:{&quot;isManuallyOverridden&quot;:false,&quot;citeprocText&quot;:&quot;(3)&quot;,&quot;manualOverrideText&quot;:&quot;&quot;},&quot;citationTag&quot;:&quot;MENDELEY_CITATION_v3_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&quot;,&quot;citationItems&quot;:[{&quot;id&quot;:&quot;80609b3a-d7d4-3f01-a752-59c82ddca7b9&quot;,&quot;itemData&quot;:{&quot;type&quot;:&quot;article-journal&quot;,&quot;id&quot;:&quot;80609b3a-d7d4-3f01-a752-59c82ddca7b9&quot;,&quot;title&quot;:&quot;THE USE OF MULTIPLE MEASUREMENTS IN TAXONOMIC PROBLEMS&quot;,&quot;author&quot;:[{&quot;family&quot;:&quot;FISHER&quot;,&quot;given&quot;:&quot;R. A.&quot;,&quot;parse-names&quot;:false,&quot;dropping-particle&quot;:&quot;&quot;,&quot;non-dropping-particle&quot;:&quot;&quot;}],&quot;container-title&quot;:&quot;Annals of Eugenics&quot;,&quot;accessed&quot;:{&quot;date-parts&quot;:[[2023,5,4]]},&quot;DOI&quot;:&quot;10.1111/J.1469-1809.1936.TB02137.X&quot;,&quot;ISSN&quot;:&quot;2050-1439&quot;,&quot;URL&quot;:&quot;https://onlinelibrary.wiley.com/doi/full/10.1111/j.1469-1809.1936.tb02137.x&quot;,&quot;issued&quot;:{&quot;date-parts&quot;:[[1936,9,1]]},&quot;page&quot;:&quot;179-188&quot;,&quot;abstract&quot;:&quot;When two or more populations have been measured in several characters, special interest attaches to certain functions of the measurements by which the populations are discriminated. At the author's suggestion use has already been made of this fact in craniometry (a) by Mr E. S. Martin, who has applied the principle to the sex differences in measurements of the mandible, and (b) by Miss Mildred Barnard, who showed how to obtain from a series of dated series the particular compound of cranial measurements showing most distinctly a progressive or secular trend. In the present paper the application of the same principle will be illustrated on a taxonomic problem; some questions connected with the precision of the processes employed will also be discussed.&quot;,&quot;publisher&quot;:&quot;John Wiley &amp; Sons, Ltd&quot;,&quot;issue&quot;:&quot;2&quot;,&quot;volume&quot;:&quot;7&quot;,&quot;container-title-short&quot;:&quot;Ann Eugen&quot;},&quot;isTemporary&quot;:false}]},{&quot;citationID&quot;:&quot;MENDELEY_CITATION_d0b712b9-13c9-44d2-a605-644bc9d57adf&quot;,&quot;properties&quot;:{&quot;noteIndex&quot;:0},&quot;isEdited&quot;:false,&quot;manualOverride&quot;:{&quot;isManuallyOverridden&quot;:false,&quot;citeprocText&quot;:&quot;(4)&quot;,&quot;manualOverrideText&quot;:&quot;&quot;},&quot;citationTag&quot;:&quot;MENDELEY_CITATION_v3_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&quot;,&quot;citationItems&quot;:[{&quot;id&quot;:&quot;0e3f92f7-e07a-38c7-b4c0-2955b9768a02&quot;,&quot;itemData&quot;:{&quot;type&quot;:&quot;webpage&quot;,&quot;id&quot;:&quot;0e3f92f7-e07a-38c7-b4c0-2955b9768a02&quot;,&quot;title&quot;:&quot;UCI Machine Learning Repository: Iris Data Set&quot;,&quot;accessed&quot;:{&quot;date-parts&quot;:[[2023,4,18]]},&quot;URL&quot;:&quot;https://archive.ics.uci.edu/ml/datasets/iris&quot;,&quot;container-title-short&quot;:&quot;&quot;},&quot;isTemporary&quot;:false}]},{&quot;citationID&quot;:&quot;MENDELEY_CITATION_cce02c19-d7d0-4edf-9d9b-055c1c495f4b&quot;,&quot;properties&quot;:{&quot;noteIndex&quot;:0},&quot;isEdited&quot;:false,&quot;manualOverride&quot;:{&quot;isManuallyOverridden&quot;:false,&quot;citeprocText&quot;:&quot;(5)&quot;,&quot;manualOverrideText&quot;:&quot;&quot;},&quot;citationTag&quot;:&quot;MENDELEY_CITATION_v3_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&quot;,&quot;citationItems&quot;:[{&quot;id&quot;:&quot;89cc8dfe-f9e8-372c-97be-57506e1a1173&quot;,&quot;itemData&quot;:{&quot;type&quot;:&quot;article-journal&quot;,&quot;id&quot;:&quot;89cc8dfe-f9e8-372c-97be-57506e1a1173&quot;,&quot;title&quot;:&quot;THE USE OF MULTIPLE MEASUREMENTS IN TAXONOMIC PROBLEMS&quot;,&quot;author&quot;:[{&quot;family&quot;:&quot;FISHER&quot;,&quot;given&quot;:&quot;R. A.&quot;,&quot;parse-names&quot;:false,&quot;dropping-particle&quot;:&quot;&quot;,&quot;non-dropping-particle&quot;:&quot;&quot;}],&quot;container-title&quot;:&quot;Annals of Eugenics&quot;,&quot;container-title-short&quot;:&quot;Ann Eugen&quot;,&quot;accessed&quot;:{&quot;date-parts&quot;:[[2023,4,18]]},&quot;DOI&quot;:&quot;10.1111/J.1469-1809.1936.TB02137.X&quot;,&quot;URL&quot;:&quot;https://onlinelibrary.wiley.com/doi/10.1111/j.1469-1809.1936.tb02137.x&quot;,&quot;issued&quot;:{&quot;date-parts&quot;:[[1936,9]]},&quot;page&quot;:&quot;179-188&quot;,&quot;abstract&quot;:&quot;When two or more populations have been measured in several characters, special interest attaches to certain functions of the measurements by which the populations are discriminated. At the author's suggestion use has already been made of this fact in craniometry (a) by Mr E. S. Martin, who has applied the principle to the sex differences in measurements of the mandible, and (b) by Miss Mildred Barnard, who showed how to obtain from a series of dated series the particular compound of cranial measurements showing most distinctly a progressive or secular trend. In the present paper the application of the same principle will be illustrated on a taxonomic problem; some questions connected with the precision of the processes employed will also be discussed.&quot;,&quot;publisher&quot;:&quot;Wiley&quot;,&quot;issue&quot;:&quot;2&quot;,&quot;volume&quot;:&quot;7&quot;},&quot;isTemporary&quot;:false}]},{&quot;citationID&quot;:&quot;MENDELEY_CITATION_38e79706-32b3-44db-b452-85626e92813f&quot;,&quot;properties&quot;:{&quot;noteIndex&quot;:0},&quot;isEdited&quot;:false,&quot;manualOverride&quot;:{&quot;isManuallyOverridden&quot;:false,&quot;citeprocText&quot;:&quot;(6)&quot;,&quot;manualOverrideText&quot;:&quot;&quot;},&quot;citationTag&quot;:&quot;MENDELEY_CITATION_v3_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&quot;,&quot;citationItems&quot;:[{&quot;id&quot;:&quot;ddaa9db0-35a4-3587-82c1-728cc832901e&quot;,&quot;itemData&quot;:{&quot;type&quot;:&quot;webpage&quot;,&quot;id&quot;:&quot;ddaa9db0-35a4-3587-82c1-728cc832901e&quot;,&quot;title&quot;:&quot;AETiC &gt;&gt; Archive&quot;,&quot;accessed&quot;:{&quot;date-parts&quot;:[[2023,5,8]]},&quot;URL&quot;:&quot;http://aetic.theiaer.org/archive/v7/v7n1/p5.html&quot;,&quot;container-title-short&quot;:&quot;&quot;},&quot;isTemporary&quot;:false}]},{&quot;citationID&quot;:&quot;MENDELEY_CITATION_cc2585ca-c9ab-4d24-9054-da43e8035b43&quot;,&quot;properties&quot;:{&quot;noteIndex&quot;:0},&quot;isEdited&quot;:false,&quot;manualOverride&quot;:{&quot;isManuallyOverridden&quot;:false,&quot;citeprocText&quot;:&quot;(7)&quot;,&quot;manualOverrideText&quot;:&quot;&quot;},&quot;citationTag&quot;:&quot;MENDELEY_CITATION_v3_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&quot;,&quot;citationItems&quot;:[{&quot;id&quot;:&quot;d9800c56-76a4-35a8-bb25-7e2406f13de9&quot;,&quot;itemData&quot;:{&quot;type&quot;:&quot;article-journal&quot;,&quot;id&quot;:&quot;d9800c56-76a4-35a8-bb25-7e2406f13de9&quot;,&quot;title&quot;:&quot;MaWGAN: A Generative Adversarial Network to Create Synthetic Data from Datasets with Missing Data&quot;,&quot;author&quot;:[{&quot;family&quot;:&quot;Poudevigne-Durance&quot;,&quot;given&quot;:&quot;Thomas&quot;,&quot;parse-names&quot;:false,&quot;dropping-particle&quot;:&quot;&quot;,&quot;non-dropping-particle&quot;:&quot;&quot;},{&quot;family&quot;:&quot;Jones&quot;,&quot;given&quot;:&quot;Owen Dafydd&quot;,&quot;parse-names&quot;:false,&quot;dropping-particle&quot;:&quot;&quot;,&quot;non-dropping-particle&quot;:&quot;&quot;},{&quot;family&quot;:&quot;Qin&quot;,&quot;given&quot;:&quot;Yipeng&quot;,&quot;parse-names&quot;:false,&quot;dropping-particle&quot;:&quot;&quot;,&quot;non-dropping-particle&quot;:&quot;&quot;}],&quot;container-title&quot;:&quot;Electronics 2022, Vol. 11, Page 837&quot;,&quot;accessed&quot;:{&quot;date-parts&quot;:[[2023,5,8]]},&quot;DOI&quot;:&quot;10.3390/ELECTRONICS11060837&quot;,&quot;ISSN&quot;:&quot;2079-9292&quot;,&quot;URL&quot;:&quot;https://www.mdpi.com/2079-9292/11/6/837/htm&quot;,&quot;issued&quot;:{&quot;date-parts&quot;:[[2022,3,8]]},&quot;page&quot;:&quot;837&quot;,&quot;abstract&quot;:&quot;The creation of synthetic data are important for a range of applications, for example, to anonymise sensitive datasets or to increase the volume of data in a dataset. When the target dataset has missing data, then it is common to just discard incomplete observations, even though this necessarily means some loss of information. However, when the proportion of missing data are large, discarding incomplete observations may not leave enough data to accurately estimate their joint distribution. Thus, there is a need for data synthesis methods capable of using datasets with missing data, to improve accuracy and, in more extreme cases, to make data synthesis possible. To achieve this, we propose a novel generative adversarial network (GAN) called MaWGAN (for masked Wasserstein GAN), which creates synthetic data directly from datasets with missing values. As with existing GAN approaches, the MaWGAN synthetic data generator generates samples from the full joint distribution. We introduce a novel methodology for comparing the generator output with the original data that does not require us to discard incomplete observations, based on a modification of the Wasserstein distance and easily implemented using masks generated from the pattern of missing data in the original dataset. Numerical experiments are used to demonstrate the superior performance of MaWGAN compared to (a) discarding incomplete observations before using a GAN, and (b) imputing missing values (using the GAIN algorithm) before using a GAN.&quot;,&quot;publisher&quot;:&quot;Multidisciplinary Digital Publishing Institute&quot;,&quot;issue&quot;:&quot;6&quot;,&quot;volume&quot;:&quot;11&quot;,&quot;container-title-short&quot;:&quot;&quot;},&quot;isTemporary&quot;:false}]},{&quot;citationID&quot;:&quot;MENDELEY_CITATION_6b1e8b8b-d277-4a77-bf44-fad52adda599&quot;,&quot;properties&quot;:{&quot;noteIndex&quot;:0},&quot;isEdited&quot;:false,&quot;manualOverride&quot;:{&quot;isManuallyOverridden&quot;:false,&quot;citeprocText&quot;:&quot;(8)&quot;,&quot;manualOverrideText&quot;:&quot;&quot;},&quot;citationTag&quot;:&quot;MENDELEY_CITATION_v3_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&quot;,&quot;citationItems&quot;:[{&quot;id&quot;:&quot;2b1c300c-aa86-33b6-9e15-56c96999a3a5&quot;,&quot;itemData&quot;:{&quot;type&quot;:&quot;webpage&quot;,&quot;id&quot;:&quot;2b1c300c-aa86-33b6-9e15-56c96999a3a5&quot;,&quot;title&quot;:&quot;NumPy&quot;,&quot;accessed&quot;:{&quot;date-parts&quot;:[[2023,5,4]]},&quot;URL&quot;:&quot;https://numpy.org/&quot;,&quot;container-title-short&quot;:&quot;&quot;},&quot;isTemporary&quot;:false}]},{&quot;citationID&quot;:&quot;MENDELEY_CITATION_b5726bd4-08cf-4ec2-8400-4b784f109e35&quot;,&quot;properties&quot;:{&quot;noteIndex&quot;:0},&quot;isEdited&quot;:false,&quot;manualOverride&quot;:{&quot;isManuallyOverridden&quot;:false,&quot;citeprocText&quot;:&quot;(9)&quot;,&quot;manualOverrideText&quot;:&quot;&quot;},&quot;citationTag&quot;:&quot;MENDELEY_CITATION_v3_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&quot;,&quot;citationItems&quot;:[{&quot;id&quot;:&quot;2153d071-4281-3530-b2df-b2aac27abb60&quot;,&quot;itemData&quot;:{&quot;type&quot;:&quot;webpage&quot;,&quot;id&quot;:&quot;2153d071-4281-3530-b2df-b2aac27abb60&quot;,&quot;title&quot;:&quot;Categorical data — pandas 2.0.1 documentation&quot;,&quot;accessed&quot;:{&quot;date-parts&quot;:[[2023,4,24]]},&quot;URL&quot;:&quot;https://pandas.pydata.org/pandas-docs/stable/user_guide/categorical.html&quot;,&quot;container-title-short&quot;:&quot;&quot;},&quot;isTemporary&quot;:false}]},{&quot;citationID&quot;:&quot;MENDELEY_CITATION_bc6ba225-4c27-46b4-a363-8aec8d74a690&quot;,&quot;properties&quot;:{&quot;noteIndex&quot;:0},&quot;isEdited&quot;:false,&quot;manualOverride&quot;:{&quot;isManuallyOverridden&quot;:false,&quot;citeprocText&quot;:&quot;(10)&quot;,&quot;manualOverrideText&quot;:&quot;&quot;},&quot;citationTag&quot;:&quot;MENDELEY_CITATION_v3_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&quot;,&quot;citationItems&quot;:[{&quot;id&quot;:&quot;88495bab-c831-346c-92c6-42e334511db8&quot;,&quot;itemData&quot;:{&quot;type&quot;:&quot;webpage&quot;,&quot;id&quot;:&quot;88495bab-c831-346c-92c6-42e334511db8&quot;,&quot;title&quot;:&quot;IO tools (text, CSV, HDF5, …) — pandas 2.0.0 documentation&quot;,&quot;accessed&quot;:{&quot;date-parts&quot;:[[2023,4,18]]},&quot;URL&quot;:&quot;https://pandas.pydata.org/pandas-docs/stable/user_guide/io.html#csv-text-files&quot;,&quot;container-title-short&quot;:&quot;&quot;},&quot;isTemporary&quot;:false}]},{&quot;citationID&quot;:&quot;MENDELEY_CITATION_623a5c88-114a-4caa-8d8f-11203720239e&quot;,&quot;properties&quot;:{&quot;noteIndex&quot;:0},&quot;isEdited&quot;:false,&quot;manualOverride&quot;:{&quot;isManuallyOverridden&quot;:false,&quot;citeprocText&quot;:&quot;(10)&quot;,&quot;manualOverrideText&quot;:&quot;&quot;},&quot;citationTag&quot;:&quot;MENDELEY_CITATION_v3_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&quot;,&quot;citationItems&quot;:[{&quot;id&quot;:&quot;88495bab-c831-346c-92c6-42e334511db8&quot;,&quot;itemData&quot;:{&quot;type&quot;:&quot;webpage&quot;,&quot;id&quot;:&quot;88495bab-c831-346c-92c6-42e334511db8&quot;,&quot;title&quot;:&quot;IO tools (text, CSV, HDF5, …) — pandas 2.0.0 documentation&quot;,&quot;accessed&quot;:{&quot;date-parts&quot;:[[2023,4,18]]},&quot;URL&quot;:&quot;https://pandas.pydata.org/pandas-docs/stable/user_guide/io.html#csv-text-files&quot;,&quot;container-title-short&quot;:&quot;&quot;},&quot;isTemporary&quot;:false}]},{&quot;citationID&quot;:&quot;MENDELEY_CITATION_1459065d-d63e-400c-a8bd-d97e98c4fb23&quot;,&quot;properties&quot;:{&quot;noteIndex&quot;:0},&quot;isEdited&quot;:false,&quot;manualOverride&quot;:{&quot;isManuallyOverridden&quot;:false,&quot;citeprocText&quot;:&quot;(11)&quot;,&quot;manualOverrideText&quot;:&quot;&quot;},&quot;citationTag&quot;:&quot;MENDELEY_CITATION_v3_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&quot;,&quot;citationItems&quot;:[{&quot;id&quot;:&quot;f137dc03-ddfc-312e-8391-fa02224f6883&quot;,&quot;itemData&quot;:{&quot;type&quot;:&quot;webpage&quot;,&quot;id&quot;:&quot;f137dc03-ddfc-312e-8391-fa02224f6883&quot;,&quot;title&quot;:&quot;Python Histogram Plotting: NumPy, Matplotlib, pandas &amp; Seaborn – Real Python&quot;,&quot;accessed&quot;:{&quot;date-parts&quot;:[[2023,4,22]]},&quot;URL&quot;:&quot;https://realpython.com/python-histograms/&quot;,&quot;container-title-short&quot;:&quot;&quot;},&quot;isTemporary&quot;:false}]},{&quot;citationID&quot;:&quot;MENDELEY_CITATION_dfe1a31b-8073-421a-a931-dafbe06aa0e8&quot;,&quot;properties&quot;:{&quot;noteIndex&quot;:0},&quot;isEdited&quot;:false,&quot;manualOverride&quot;:{&quot;isManuallyOverridden&quot;:false,&quot;citeprocText&quot;:&quot;(12)&quot;,&quot;manualOverrideText&quot;:&quot;&quot;},&quot;citationTag&quot;:&quot;MENDELEY_CITATION_v3_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&quot;,&quot;citationItems&quot;:[{&quot;id&quot;:&quot;e5587534-c8e7-3bf4-8cf7-a70817a5a720&quot;,&quot;itemData&quot;:{&quot;type&quot;:&quot;webpage&quot;,&quot;id&quot;:&quot;e5587534-c8e7-3bf4-8cf7-a70817a5a720&quot;,&quot;title&quot;:&quot;Matplotlib — Visualization with Python&quot;,&quot;accessed&quot;:{&quot;date-parts&quot;:[[2023,4,18]]},&quot;URL&quot;:&quot;https://matplotlib.org/&quot;,&quot;container-title-short&quot;:&quot;&quot;},&quot;isTemporary&quot;:false}]},{&quot;citationID&quot;:&quot;MENDELEY_CITATION_498de749-4935-482e-9cb4-b2b3234a2c8b&quot;,&quot;properties&quot;:{&quot;noteIndex&quot;:0},&quot;isEdited&quot;:false,&quot;manualOverride&quot;:{&quot;isManuallyOverridden&quot;:false,&quot;citeprocText&quot;:&quot;(13)&quot;,&quot;manualOverrideText&quot;:&quot;&quot;},&quot;citationTag&quot;:&quot;MENDELEY_CITATION_v3_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&quot;,&quot;citationItems&quot;:[{&quot;id&quot;:&quot;8fd82ee6-18d3-3322-8619-472084d871e8&quot;,&quot;itemData&quot;:{&quot;type&quot;:&quot;article-journal&quot;,&quot;id&quot;:&quot;8fd82ee6-18d3-3322-8619-472084d871e8&quot;,&quot;title&quot;:&quot;seaborn: statistical data visualization&quot;,&quot;author&quot;:[{&quot;family&quot;:&quot;Waskom&quot;,&quot;given&quot;:&quot;Michael&quot;,&quot;parse-names&quot;:false,&quot;dropping-particle&quot;:&quot;&quot;,&quot;non-dropping-particle&quot;:&quot;&quot;}],&quot;container-title&quot;:&quot;Journal of Open Source Software&quot;,&quot;accessed&quot;:{&quot;date-parts&quot;:[[2023,5,8]]},&quot;DOI&quot;:&quot;10.21105/JOSS.03021&quot;,&quot;issued&quot;:{&quot;date-parts&quot;:[[2021,4,6]]},&quot;page&quot;:&quot;3021&quot;,&quot;abstract&quot;:&quot;Seaborn is a Python data visualization library based on matplotlib. It provides a high-level interface for drawing attractive and informative statistical graphics. For a brief introduction to the ideas behind the library, you can read the introductory notes. Visit the installation page to see how you can download the package. You can browse the example gallery to see what you can do with seaborn, and then check out the tutorial and API reference to find out how. To see the code or report a bug, please visit the github repository. General support issues are most at home on stackoverflow, where there is a seaborn tag.&quot;,&quot;publisher&quot;:&quot;The Open Journal&quot;,&quot;issue&quot;:&quot;60&quot;,&quot;volume&quot;:&quot;6&quot;,&quot;container-title-short&quot;:&quot;J Open Source Softw&quot;},&quot;isTemporary&quot;:false}]},{&quot;citationID&quot;:&quot;MENDELEY_CITATION_d4f9b76c-417b-405d-9f17-3a0f18044c7e&quot;,&quot;properties&quot;:{&quot;noteIndex&quot;:0},&quot;isEdited&quot;:false,&quot;manualOverride&quot;:{&quot;isManuallyOverridden&quot;:false,&quot;citeprocText&quot;:&quot;(14)&quot;,&quot;manualOverrideText&quot;:&quot;&quot;},&quot;citationTag&quot;:&quot;MENDELEY_CITATION_v3_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&quot;,&quot;citationItems&quot;:[{&quot;id&quot;:&quot;e4e9a437-482c-3c44-ae8a-1e1b12a8e828&quot;,&quot;itemData&quot;:{&quot;type&quot;:&quot;article-journal&quot;,&quot;id&quot;:&quot;e4e9a437-482c-3c44-ae8a-1e1b12a8e828&quot;,&quot;title&quot;:&quot;seaborn: statistical data visualization&quot;,&quot;author&quot;:[{&quot;family&quot;:&quot;Waskom&quot;,&quot;given&quot;:&quot;Michael&quot;,&quot;parse-names&quot;:false,&quot;dropping-particle&quot;:&quot;&quot;,&quot;non-dropping-particle&quot;:&quot;&quot;}],&quot;container-title&quot;:&quot;Journal of Open Source Software&quot;,&quot;accessed&quot;:{&quot;date-parts&quot;:[[2023,5,8]]},&quot;DOI&quot;:&quot;10.21105/JOSS.03021&quot;,&quot;issued&quot;:{&quot;date-parts&quot;:[[2021,4,6]]},&quot;page&quot;:&quot;3021&quot;,&quot;abstract&quot;:&quot;Seaborn is a Python data visualization library based on matplotlib. It provides a high-level interface for drawing attractive and informative statistical graphics. For a brief introduction to the ideas behind the library, you can read the introductory notes. Visit the installation page to see how you can download the package. You can browse the example gallery to see what you can do with seaborn, and then check out the tutorial and API reference to find out how. To see the code or report a bug, please visit the github repository. General support issues are most at home on stackoverflow, where there is a seaborn tag.&quot;,&quot;publisher&quot;:&quot;The Open Journal&quot;,&quot;issue&quot;:&quot;60&quot;,&quot;volume&quot;:&quot;6&quot;,&quot;container-title-short&quot;:&quot;J Open Source Softw&quot;},&quot;isTemporary&quot;:false}]},{&quot;citationID&quot;:&quot;MENDELEY_CITATION_887e97d4-f605-4e9f-b61b-9be4710ad12f&quot;,&quot;properties&quot;:{&quot;noteIndex&quot;:0},&quot;isEdited&quot;:false,&quot;manualOverride&quot;:{&quot;isManuallyOverridden&quot;:false,&quot;citeprocText&quot;:&quot;(15)&quot;,&quot;manualOverrideText&quot;:&quot;&quot;},&quot;citationTag&quot;:&quot;MENDELEY_CITATION_v3_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&quot;,&quot;citationItems&quot;:[{&quot;id&quot;:&quot;008bc1d0-ff3e-300b-8d3a-f399e4caa0aa&quot;,&quot;itemData&quot;:{&quot;type&quot;:&quot;webpage&quot;,&quot;id&quot;:&quot;008bc1d0-ff3e-300b-8d3a-f399e4caa0aa&quot;,&quot;title&quot;:&quot;Difference Between Matplotlib VS Seaborn - GeeksforGeeks&quot;,&quot;accessed&quot;:{&quot;date-parts&quot;:[[2023,5,8]]},&quot;URL&quot;:&quot;https://www.geeksforgeeks.org/difference-between-matplotlib-vs-seaborn/&quot;,&quot;container-title-short&quot;:&quot;&quot;},&quot;isTemporary&quot;:false}]},{&quot;citationID&quot;:&quot;MENDELEY_CITATION_686a23d5-2e56-4a20-b4d3-8e30d95b0246&quot;,&quot;properties&quot;:{&quot;noteIndex&quot;:0},&quot;isEdited&quot;:false,&quot;manualOverride&quot;:{&quot;isManuallyOverridden&quot;:false,&quot;citeprocText&quot;:&quot;(4)&quot;,&quot;manualOverrideText&quot;:&quot;&quot;},&quot;citationTag&quot;:&quot;MENDELEY_CITATION_v3_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&quot;,&quot;citationItems&quot;:[{&quot;id&quot;:&quot;0e3f92f7-e07a-38c7-b4c0-2955b9768a02&quot;,&quot;itemData&quot;:{&quot;type&quot;:&quot;webpage&quot;,&quot;id&quot;:&quot;0e3f92f7-e07a-38c7-b4c0-2955b9768a02&quot;,&quot;title&quot;:&quot;UCI Machine Learning Repository: Iris Data Set&quot;,&quot;accessed&quot;:{&quot;date-parts&quot;:[[2023,4,18]]},&quot;URL&quot;:&quot;https://archive.ics.uci.edu/ml/datasets/iris&quot;,&quot;container-title-short&quot;:&quot;&quot;},&quot;isTemporary&quot;:false}]},{&quot;citationID&quot;:&quot;MENDELEY_CITATION_601715b4-669c-467a-af43-4cc936354463&quot;,&quot;properties&quot;:{&quot;noteIndex&quot;:0},&quot;isEdited&quot;:false,&quot;manualOverride&quot;:{&quot;isManuallyOverridden&quot;:false,&quot;citeprocText&quot;:&quot;(9)&quot;,&quot;manualOverrideText&quot;:&quot;&quot;},&quot;citationTag&quot;:&quot;MENDELEY_CITATION_v3_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&quot;,&quot;citationItems&quot;:[{&quot;id&quot;:&quot;2153d071-4281-3530-b2df-b2aac27abb60&quot;,&quot;itemData&quot;:{&quot;type&quot;:&quot;webpage&quot;,&quot;id&quot;:&quot;2153d071-4281-3530-b2df-b2aac27abb60&quot;,&quot;title&quot;:&quot;Categorical data — pandas 2.0.1 documentation&quot;,&quot;accessed&quot;:{&quot;date-parts&quot;:[[2023,4,24]]},&quot;URL&quot;:&quot;https://pandas.pydata.org/pandas-docs/stable/user_guide/categorical.html&quot;,&quot;container-title-short&quot;:&quot;&quot;},&quot;isTemporary&quot;:false}]},{&quot;citationID&quot;:&quot;MENDELEY_CITATION_a2ee2d48-3a39-4fd0-afcc-923585c0a8e5&quot;,&quot;properties&quot;:{&quot;noteIndex&quot;:0},&quot;isEdited&quot;:false,&quot;manualOverride&quot;:{&quot;isManuallyOverridden&quot;:false,&quot;citeprocText&quot;:&quot;(16)&quot;,&quot;manualOverrideText&quot;:&quot;&quot;},&quot;citationTag&quot;:&quot;MENDELEY_CITATION_v3_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&quot;,&quot;citationItems&quot;:[{&quot;id&quot;:&quot;30dfc1f6-29f4-390c-a83d-adbed381d801&quot;,&quot;itemData&quot;:{&quot;type&quot;:&quot;webpage&quot;,&quot;id&quot;:&quot;30dfc1f6-29f4-390c-a83d-adbed381d801&quot;,&quot;title&quot;:&quot;Get unique values from a column in Pandas DataFrame - GeeksforGeeks&quot;,&quot;accessed&quot;:{&quot;date-parts&quot;:[[2023,5,8]]},&quot;URL&quot;:&quot;https://www.geeksforgeeks.org/get-unique-values-from-a-column-in-pandas-dataframe/&quot;,&quot;container-title-short&quot;:&quot;&quot;},&quot;isTemporary&quot;:false}]},{&quot;citationID&quot;:&quot;MENDELEY_CITATION_69167be5-b632-4f15-b8cf-9e49085bd3c6&quot;,&quot;properties&quot;:{&quot;noteIndex&quot;:0},&quot;isEdited&quot;:false,&quot;manualOverride&quot;:{&quot;isManuallyOverridden&quot;:false,&quot;citeprocText&quot;:&quot;(17–20)&quot;,&quot;manualOverrideText&quot;:&quot;&quot;},&quot;citationTag&quot;:&quot;MENDELEY_CITATION_v3_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&quot;,&quot;citationItems&quot;:[{&quot;id&quot;:&quot;ccc8bca5-ea1e-34c0-8c64-acbb22f2127a&quot;,&quot;itemData&quot;:{&quot;type&quot;:&quot;webpage&quot;,&quot;id&quot;:&quot;ccc8bca5-ea1e-34c0-8c64-acbb22f2127a&quot;,&quot;title&quot;:&quot;Writing to file in Python - GeeksforGeeks&quot;,&quot;accessed&quot;:{&quot;date-parts&quot;:[[2023,5,8]]},&quot;URL&quot;:&quot;https://www.geeksforgeeks.org/writing-to-file-in-python/&quot;,&quot;container-title-short&quot;:&quot;&quot;},&quot;isTemporary&quot;:false},{&quot;id&quot;:&quot;1cd6b0c3-0bf9-3e9f-b372-26af2aeaf4a9&quot;,&quot;itemData&quot;:{&quot;type&quot;:&quot;webpage&quot;,&quot;id&quot;:&quot;1cd6b0c3-0bf9-3e9f-b372-26af2aeaf4a9&quot;,&quot;title&quot;:&quot;Python For Loops&quot;,&quot;accessed&quot;:{&quot;date-parts&quot;:[[2023,5,8]]},&quot;URL&quot;:&quot;https://www.w3schools.com/python/python_for_loops.asp&quot;,&quot;container-title-short&quot;:&quot;&quot;},&quot;isTemporary&quot;:false},{&quot;id&quot;:&quot;3fa7d07c-b632-3a99-b842-a3a0f1c785c1&quot;,&quot;itemData&quot;:{&quot;type&quot;:&quot;webpage&quot;,&quot;id&quot;:&quot;3fa7d07c-b632-3a99-b842-a3a0f1c785c1&quot;,&quot;title&quot;:&quot;Python Conditions&quot;,&quot;accessed&quot;:{&quot;date-parts&quot;:[[2023,5,8]]},&quot;URL&quot;:&quot;https://www.w3schools.com/python/python_conditions.asp&quot;,&quot;container-title-short&quot;:&quot;&quot;},&quot;isTemporary&quot;:false},{&quot;id&quot;:&quot;40b750a7-a6b1-36b2-b2df-7e42493a7260&quot;,&quot;itemData&quot;:{&quot;type&quot;:&quot;webpage&quot;,&quot;id&quot;:&quot;40b750a7-a6b1-36b2-b2df-7e42493a7260&quot;,&quot;title&quot;:&quot;Python Functions&quot;,&quot;accessed&quot;:{&quot;date-parts&quot;:[[2023,5,8]]},&quot;URL&quot;:&quot;https://www.w3schools.com/python/python_functions.asp&quot;,&quot;container-title-short&quot;:&quot;&quot;},&quot;isTemporary&quot;:false}]},{&quot;citationID&quot;:&quot;MENDELEY_CITATION_98146c72-5dac-4491-a2e5-d5a16105b790&quot;,&quot;properties&quot;:{&quot;noteIndex&quot;:0},&quot;isEdited&quot;:false,&quot;manualOverride&quot;:{&quot;isManuallyOverridden&quot;:false,&quot;citeprocText&quot;:&quot;(21–25)&quot;,&quot;manualOverrideText&quot;:&quot;&quot;},&quot;citationTag&quot;:&quot;MENDELEY_CITATION_v3_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&quot;,&quot;citationItems&quot;:[{&quot;id&quot;:&quot;a563990e-ac45-35f6-9b47-53bfd6f2cf70&quot;,&quot;itemData&quot;:{&quot;type&quot;:&quot;webpage&quot;,&quot;id&quot;:&quot;a563990e-ac45-35f6-9b47-53bfd6f2cf70&quot;,&quot;title&quot;:&quot;pandas.DataFrame.min — pandas 2.0.1 documentation&quot;,&quot;accessed&quot;:{&quot;date-parts&quot;:[[2023,5,8]]},&quot;URL&quot;:&quot;https://pandas.pydata.org/pandas-docs/stable/reference/api/pandas.DataFrame.min.html&quot;,&quot;container-title-short&quot;:&quot;&quot;},&quot;isTemporary&quot;:false},{&quot;id&quot;:&quot;92301ed6-1b33-36e7-9b92-aee5e0aa7343&quot;,&quot;itemData&quot;:{&quot;type&quot;:&quot;webpage&quot;,&quot;id&quot;:&quot;92301ed6-1b33-36e7-9b92-aee5e0aa7343&quot;,&quot;title&quot;:&quot;pandas.DataFrame.mode — pandas 2.0.1 documentation&quot;,&quot;accessed&quot;:{&quot;date-parts&quot;:[[2023,5,8]]},&quot;URL&quot;:&quot;https://pandas.pydata.org/pandas-docs/stable/reference/api/pandas.DataFrame.mode.html&quot;,&quot;container-title-short&quot;:&quot;&quot;},&quot;isTemporary&quot;:false},{&quot;id&quot;:&quot;407d7196-a8cb-30e5-bf45-aec698edf9a9&quot;,&quot;itemData&quot;:{&quot;type&quot;:&quot;webpage&quot;,&quot;id&quot;:&quot;407d7196-a8cb-30e5-bf45-aec698edf9a9&quot;,&quot;title&quot;:&quot;pandas.DataFrame.median — pandas 2.0.1 documentation&quot;,&quot;accessed&quot;:{&quot;date-parts&quot;:[[2023,5,8]]},&quot;URL&quot;:&quot;https://pandas.pydata.org/pandas-docs/stable/reference/api/pandas.DataFrame.median.html&quot;,&quot;container-title-short&quot;:&quot;&quot;},&quot;isTemporary&quot;:false},{&quot;id&quot;:&quot;f3e8279e-d766-3203-9a91-235bffbd44c4&quot;,&quot;itemData&quot;:{&quot;type&quot;:&quot;webpage&quot;,&quot;id&quot;:&quot;f3e8279e-d766-3203-9a91-235bffbd44c4&quot;,&quot;title&quot;:&quot;pandas.DataFrame.mean — pandas 2.0.1 documentation&quot;,&quot;accessed&quot;:{&quot;date-parts&quot;:[[2023,5,8]]},&quot;URL&quot;:&quot;https://pandas.pydata.org/pandas-docs/stable/reference/api/pandas.DataFrame.mean.html&quot;,&quot;container-title-short&quot;:&quot;&quot;},&quot;isTemporary&quot;:false},{&quot;id&quot;:&quot;13818299-cda8-300c-9cfc-f86e6254f6d2&quot;,&quot;itemData&quot;:{&quot;type&quot;:&quot;webpage&quot;,&quot;id&quot;:&quot;13818299-cda8-300c-9cfc-f86e6254f6d2&quot;,&quot;title&quot;:&quot;pandas.DataFrame.max — pandas 2.0.1 documentation&quot;,&quot;accessed&quot;:{&quot;date-parts&quot;:[[2023,5,8]]},&quot;URL&quot;:&quot;https://pandas.pydata.org/pandas-docs/stable/reference/api/pandas.DataFrame.max.html&quot;,&quot;container-title-short&quot;:&quot;&quot;},&quot;isTemporary&quot;:false}]},{&quot;citationID&quot;:&quot;MENDELEY_CITATION_493e0259-3e68-422e-afaa-441c32caca5b&quot;,&quot;properties&quot;:{&quot;noteIndex&quot;:0},&quot;isEdited&quot;:false,&quot;manualOverride&quot;:{&quot;isManuallyOverridden&quot;:false,&quot;citeprocText&quot;:&quot;(26)&quot;,&quot;manualOverrideText&quot;:&quot;&quot;},&quot;citationTag&quot;:&quot;MENDELEY_CITATION_v3_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&quot;,&quot;citationItems&quot;:[{&quot;id&quot;:&quot;6f48344b-abc0-32ea-90cb-b3841fd0b831&quot;,&quot;itemData&quot;:{&quot;type&quot;:&quot;webpage&quot;,&quot;id&quot;:&quot;6f48344b-abc0-32ea-90cb-b3841fd0b831&quot;,&quot;title&quot;:&quot;Python Escape Characters&quot;,&quot;accessed&quot;:{&quot;date-parts&quot;:[[2023,5,8]]},&quot;URL&quot;:&quot;https://www.w3schools.com/python/gloss_python_escape_characters.asp&quot;,&quot;container-title-short&quot;:&quot;&quot;},&quot;isTemporary&quot;:false}]},{&quot;citationID&quot;:&quot;MENDELEY_CITATION_845f76fc-c6ad-4062-aca9-d9d4feb59f2e&quot;,&quot;properties&quot;:{&quot;noteIndex&quot;:0},&quot;isEdited&quot;:false,&quot;manualOverride&quot;:{&quot;isManuallyOverridden&quot;:false,&quot;citeprocText&quot;:&quot;(27–29)&quot;,&quot;manualOverrideText&quot;:&quot;&quot;},&quot;citationTag&quot;:&quot;MENDELEY_CITATION_v3_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&quot;,&quot;citationItems&quot;:[{&quot;id&quot;:&quot;20376592-10a1-3dd2-a663-e90ee4cbc0b3&quot;,&quot;itemData&quot;:{&quot;type&quot;:&quot;webpage&quot;,&quot;id&quot;:&quot;20376592-10a1-3dd2-a663-e90ee4cbc0b3&quot;,&quot;title&quot;:&quot;How to Write to Text File in Python&quot;,&quot;accessed&quot;:{&quot;date-parts&quot;:[[2023,5,8]]},&quot;URL&quot;:&quot;https://www.pythontutorial.net/python-basics/python-write-text-file/&quot;,&quot;container-title-short&quot;:&quot;&quot;},&quot;isTemporary&quot;:false},{&quot;id&quot;:&quot;bb25d468-9d8b-3224-9a51-f75fe68d31f2&quot;,&quot;itemData&quot;:{&quot;type&quot;:&quot;webpage&quot;,&quot;id&quot;:&quot;bb25d468-9d8b-3224-9a51-f75fe68d31f2&quot;,&quot;title&quot;:&quot;Python 3's f-Strings: An Improved String Formatting Syntax (Guide) – Real Python&quot;,&quot;accessed&quot;:{&quot;date-parts&quot;:[[2023,5,8]]},&quot;URL&quot;:&quot;https://realpython.com/python-f-strings/&quot;,&quot;container-title-short&quot;:&quot;&quot;},&quot;isTemporary&quot;:false},{&quot;id&quot;:&quot;b2d3167c-5ce5-389b-bbd9-3cea4e0e7175&quot;,&quot;itemData&quot;:{&quot;type&quot;:&quot;webpage&quot;,&quot;id&quot;:&quot;b2d3167c-5ce5-389b-bbd9-3cea4e0e7175&quot;,&quot;title&quot;:&quot;pandas.Series.describe — pandas 2.1.0.dev0+735.gf1126610ab documentation&quot;,&quot;accessed&quot;:{&quot;date-parts&quot;:[[2023,5,8]]},&quot;URL&quot;:&quot;https://pandas.pydata.org/pandas-docs/dev/reference/api/pandas.Series.describe.html#pandas.Series.describe&quot;,&quot;container-title-short&quot;:&quot;&quot;},&quot;isTemporary&quot;:false}]},{&quot;citationID&quot;:&quot;MENDELEY_CITATION_fd66c8b6-aa17-437c-8321-2061f8e70319&quot;,&quot;properties&quot;:{&quot;noteIndex&quot;:0},&quot;isEdited&quot;:false,&quot;manualOverride&quot;:{&quot;isManuallyOverridden&quot;:false,&quot;citeprocText&quot;:&quot;(30)&quot;,&quot;manualOverrideText&quot;:&quot;&quot;},&quot;citationTag&quot;:&quot;MENDELEY_CITATION_v3_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&quot;,&quot;citationItems&quot;:[{&quot;id&quot;:&quot;c4aa27cc-0f1e-3d02-8ce0-7087d526e542&quot;,&quot;itemData&quot;:{&quot;type&quot;:&quot;webpage&quot;,&quot;id&quot;:&quot;c4aa27cc-0f1e-3d02-8ce0-7087d526e542&quot;,&quot;title&quot;:&quot;pandas.DataFrame.to_string — pandas 2.0.1 documentation&quot;,&quot;accessed&quot;:{&quot;date-parts&quot;:[[2023,5,8]]},&quot;URL&quot;:&quot;https://pandas.pydata.org/pandas-docs/stable/reference/api/pandas.DataFrame.to_string.html&quot;,&quot;container-title-short&quot;:&quot;&quot;},&quot;isTemporary&quot;:false}]},{&quot;citationID&quot;:&quot;MENDELEY_CITATION_b1e7436d-ef27-467a-9b4e-975fcd5fb7da&quot;,&quot;properties&quot;:{&quot;noteIndex&quot;:0},&quot;isEdited&quot;:false,&quot;manualOverride&quot;:{&quot;isManuallyOverridden&quot;:false,&quot;citeprocText&quot;:&quot;(31)&quot;,&quot;manualOverrideText&quot;:&quot;&quot;},&quot;citationTag&quot;:&quot;MENDELEY_CITATION_v3_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&quot;,&quot;citationItems&quot;:[{&quot;id&quot;:&quot;33dce35f-80d6-3a56-bacb-f4a2da778842&quot;,&quot;itemData&quot;:{&quot;type&quot;:&quot;webpage&quot;,&quot;id&quot;:&quot;33dce35f-80d6-3a56-bacb-f4a2da778842&quot;,&quot;title&quot;:&quot;Strings and Character Data in Python – Real Python&quot;,&quot;accessed&quot;:{&quot;date-parts&quot;:[[2023,5,8]]},&quot;URL&quot;:&quot;https://realpython.com/python-strings/&quot;,&quot;container-title-short&quot;:&quot;&quot;},&quot;isTemporary&quot;:false}]},{&quot;citationID&quot;:&quot;MENDELEY_CITATION_a68f2b42-f856-4aed-9361-b4826a43bc16&quot;,&quot;properties&quot;:{&quot;noteIndex&quot;:0},&quot;isEdited&quot;:false,&quot;manualOverride&quot;:{&quot;isManuallyOverridden&quot;:false,&quot;citeprocText&quot;:&quot;(32,33)&quot;,&quot;manualOverrideText&quot;:&quot;&quot;},&quot;citationTag&quot;:&quot;MENDELEY_CITATION_v3_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&quot;,&quot;citationItems&quot;:[{&quot;id&quot;:&quot;a64dc215-4669-39dd-9034-c94796860aca&quot;,&quot;itemData&quot;:{&quot;type&quot;:&quot;webpage&quot;,&quot;id&quot;:&quot;a64dc215-4669-39dd-9034-c94796860aca&quot;,&quot;title&quot;:&quot;Histograms — Matplotlib 3.7.1 documentation&quot;,&quot;accessed&quot;:{&quot;date-parts&quot;:[[2023,5,8]]},&quot;URL&quot;:&quot;https://matplotlib.org/stable/gallery/statistics/hist.html&quot;,&quot;container-title-short&quot;:&quot;&quot;},&quot;isTemporary&quot;:false},{&quot;id&quot;:&quot;57f4f3a9-cc74-3e99-b6f6-863ab8cceba6&quot;,&quot;itemData&quot;:{&quot;type&quot;:&quot;webpage&quot;,&quot;id&quot;:&quot;57f4f3a9-cc74-3e99-b6f6-863ab8cceba6&quot;,&quot;title&quot;:&quot;matplotlib.pyplot.savefig — Matplotlib 3.7.1 documentation&quot;,&quot;accessed&quot;:{&quot;date-parts&quot;:[[2023,5,8]]},&quot;URL&quot;:&quot;https://matplotlib.org/stable/api/_as_gen/matplotlib.pyplot.savefig.html#matplotlib.pyplot.savefig&quot;,&quot;container-title-short&quot;:&quot;&quot;},&quot;isTemporary&quot;:false}]},{&quot;citationID&quot;:&quot;MENDELEY_CITATION_9791be93-16df-423c-a6d7-da5a1a6bd802&quot;,&quot;properties&quot;:{&quot;noteIndex&quot;:0},&quot;isEdited&quot;:false,&quot;manualOverride&quot;:{&quot;isManuallyOverridden&quot;:false,&quot;citeprocText&quot;:&quot;(34)&quot;,&quot;manualOverrideText&quot;:&quot;&quot;},&quot;citationTag&quot;:&quot;MENDELEY_CITATION_v3_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&quot;,&quot;citationItems&quot;:[{&quot;id&quot;:&quot;ab99ad23-0bf2-34ee-ba68-1f8dd482b543&quot;,&quot;itemData&quot;:{&quot;type&quot;:&quot;webpage&quot;,&quot;id&quot;:&quot;ab99ad23-0bf2-34ee-ba68-1f8dd482b543&quot;,&quot;title&quot;:&quot;seaborn.histplot — seaborn 0.12.2 documentation&quot;,&quot;accessed&quot;:{&quot;date-parts&quot;:[[2023,5,8]]},&quot;URL&quot;:&quot;https://seaborn.pydata.org/generated/seaborn.histplot.html?highlight=histplot&quot;,&quot;container-title-short&quot;:&quot;&quot;},&quot;isTemporary&quot;:false}]},{&quot;citationID&quot;:&quot;MENDELEY_CITATION_9c775056-b9d4-451f-b852-727ef62f9587&quot;,&quot;properties&quot;:{&quot;noteIndex&quot;:0},&quot;isEdited&quot;:false,&quot;manualOverride&quot;:{&quot;isManuallyOverridden&quot;:false,&quot;citeprocText&quot;:&quot;(35,36)&quot;,&quot;manualOverrideText&quot;:&quot;&quot;},&quot;citationTag&quot;:&quot;MENDELEY_CITATION_v3_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&quot;,&quot;citationItems&quot;:[{&quot;id&quot;:&quot;7c620b1c-e205-34ea-8299-5cf093de4ebc&quot;,&quot;itemData&quot;:{&quot;type&quot;:&quot;webpage&quot;,&quot;id&quot;:&quot;7c620b1c-e205-34ea-8299-5cf093de4ebc&quot;,&quot;title&quot;:&quot;matplotlib.pyplot.xlabel — Matplotlib 3.7.1 documentation&quot;,&quot;accessed&quot;:{&quot;date-parts&quot;:[[2023,5,8]]},&quot;URL&quot;:&quot;https://matplotlib.org/stable/api/_as_gen/matplotlib.pyplot.xlabel.html&quot;,&quot;container-title-short&quot;:&quot;&quot;},&quot;isTemporary&quot;:false},{&quot;id&quot;:&quot;47522f48-ce15-3f85-90be-116ef2eba309&quot;,&quot;itemData&quot;:{&quot;type&quot;:&quot;webpage&quot;,&quot;id&quot;:&quot;47522f48-ce15-3f85-90be-116ef2eba309&quot;,&quot;title&quot;:&quot;matplotlib.pyplot.title — Matplotlib 3.7.1 documentation&quot;,&quot;accessed&quot;:{&quot;date-parts&quot;:[[2023,5,8]]},&quot;URL&quot;:&quot;https://matplotlib.org/stable/api/_as_gen/matplotlib.pyplot.title.html&quot;,&quot;container-title-short&quot;:&quot;&quot;},&quot;isTemporary&quot;:false}]},{&quot;citationID&quot;:&quot;MENDELEY_CITATION_96f45853-1b96-438a-a1f5-d158ec054244&quot;,&quot;properties&quot;:{&quot;noteIndex&quot;:0},&quot;isEdited&quot;:false,&quot;manualOverride&quot;:{&quot;isManuallyOverridden&quot;:false,&quot;citeprocText&quot;:&quot;(37)&quot;,&quot;manualOverrideText&quot;:&quot;&quot;},&quot;citationTag&quot;:&quot;MENDELEY_CITATION_v3_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&quot;,&quot;citationItems&quot;:[{&quot;id&quot;:&quot;1b03e386-6f39-3b8d-92ad-b0aa8afda35b&quot;,&quot;itemData&quot;:{&quot;type&quot;:&quot;article-journal&quot;,&quot;id&quot;:&quot;1b03e386-6f39-3b8d-92ad-b0aa8afda35b&quot;,&quot;title&quot;:&quot;The Theory of Probabilistic Hierarchical Learning for Classification&quot;,&quot;author&quot;:[{&quot;family&quot;:&quot;Ursani&quot;,&quot;given&quot;:&quot;Ziauddin&quot;,&quot;parse-names&quot;:false,&quot;dropping-particle&quot;:&quot;&quot;,&quot;non-dropping-particle&quot;:&quot;&quot;},{&quot;family&quot;:&quot;Ursani&quot;,&quot;given&quot;:&quot;Ahsan Ahmad&quot;,&quot;parse-names&quot;:false,&quot;dropping-particle&quot;:&quot;&quot;,&quot;non-dropping-particle&quot;:&quot;&quot;}],&quot;container-title&quot;:&quot;Annals of Emerging Technologies in Computing&quot;,&quot;DOI&quot;:&quot;10.33166/AETiC.2023.01.005&quot;,&quot;ISSN&quot;:&quot;2516-029X&quot;,&quot;URL&quot;:&quot;http://aetic.theiaer.org/archive/v7/v7n1/p5.html&quot;,&quot;issued&quot;:{&quot;date-parts&quot;:[[2023,1,1]]},&quot;page&quot;:&quot;61-74&quot;,&quot;abstract&quot;:&quot;&lt;p&gt;Providing the ability of classification to computers has remained at the core of the faculty of artificial intelligence. Its application has now made inroads towards nearly every walk of life, spreading over healthcare, education, defence, economics, linguistics, sociology, literature, transportation, agriculture, and industry etc. To our understanding most of the problems faced by us can be formulated as classification problems. Therefore, any novel contribution in this area has a great potential of applications in the real world. This paper proposes a novel way of learning from classification datasets i.e., hierarchical learning through set partitioning. The theory of probabilistic hierarchical learning for classification has been evolved through several works while widening its scope with each instance. The theory demonstrates that the classification of any dataset can be learnt by generating a hierarchy of learnt models each capable of classifying a disjoint subset of the training set. The basic assertion behind the theory is that an accurate classification of complex datasets can be achieved through hierarchical application of low complexity models. In this paper, the theory is redefined and revised based on four mathematical principles namely, principle of successive bifurcation, principle of two-tier discrimination, principle of class membership and the principle of selective data normalization. The algorithmic implementation of each principle is also discussed. The scope of the approach is now further widened to include ten popular real-world datasets in its test base. This approach does not only produce their accurate models but also produced above 95% accuracy on average with regard to the generalising ability, which is competitive with the contemporary literature.&lt;/p&gt;&quot;,&quot;issue&quot;:&quot;1&quot;,&quot;volume&quot;:&quot;7&quot;,&quot;container-title-short&quot;:&quot;&quot;},&quot;isTemporary&quot;:false}]},{&quot;citationID&quot;:&quot;MENDELEY_CITATION_22fd5219-98cd-4571-b836-daf2064e9cf8&quot;,&quot;properties&quot;:{&quot;noteIndex&quot;:0},&quot;isEdited&quot;:false,&quot;manualOverride&quot;:{&quot;isManuallyOverridden&quot;:false,&quot;citeprocText&quot;:&quot;(4,5,9–12,38–40)&quot;,&quot;manualOverrideText&quot;:&quot;&quot;},&quot;citationTag&quot;:&quot;MENDELEY_CITATION_v3_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&quot;,&quot;citationItems&quot;:[{&quot;id&quot;:&quot;2153d071-4281-3530-b2df-b2aac27abb60&quot;,&quot;itemData&quot;:{&quot;type&quot;:&quot;webpage&quot;,&quot;id&quot;:&quot;2153d071-4281-3530-b2df-b2aac27abb60&quot;,&quot;title&quot;:&quot;Categorical data — pandas 2.0.1 documentation&quot;,&quot;accessed&quot;:{&quot;date-parts&quot;:[[2023,4,24]]},&quot;URL&quot;:&quot;https://pandas.pydata.org/pandas-docs/stable/user_guide/categorical.html&quot;,&quot;container-title-short&quot;:&quot;&quot;},&quot;isTemporary&quot;:false},{&quot;id&quot;:&quot;f137dc03-ddfc-312e-8391-fa02224f6883&quot;,&quot;itemData&quot;:{&quot;type&quot;:&quot;webpage&quot;,&quot;id&quot;:&quot;f137dc03-ddfc-312e-8391-fa02224f6883&quot;,&quot;title&quot;:&quot;Python Histogram Plotting: NumPy, Matplotlib, pandas &amp; Seaborn – Real Python&quot;,&quot;accessed&quot;:{&quot;date-parts&quot;:[[2023,4,22]]},&quot;URL&quot;:&quot;https://realpython.com/python-histograms/&quot;,&quot;container-title-short&quot;:&quot;&quot;},&quot;isTemporary&quot;:false},{&quot;id&quot;:&quot;218f0007-b72c-397c-8786-96341b185edb&quot;,&quot;itemData&quot;:{&quot;type&quot;:&quot;webpage&quot;,&quot;id&quot;:&quot;218f0007-b72c-397c-8786-96341b185edb&quot;,&quot;title&quot;:&quot;seaborn.pairplot — seaborn 0.12.2 documentation&quot;,&quot;accessed&quot;:{&quot;date-parts&quot;:[[2023,4,22]]},&quot;URL&quot;:&quot;https://seaborn.pydata.org/generated/seaborn.pairplot.html&quot;,&quot;container-title-short&quot;:&quot;&quot;},&quot;isTemporary&quot;:false},{&quot;id&quot;:&quot;5752630b-f803-345d-9865-b95771f8f61b&quot;,&quot;itemData&quot;:{&quot;type&quot;:&quot;webpage&quot;,&quot;id&quot;:&quot;5752630b-f803-345d-9865-b95771f8f61b&quot;,&quot;title&quot;:&quot;python - Save plot to image file instead of displaying it - Stack Overflow&quot;,&quot;accessed&quot;:{&quot;date-parts&quot;:[[2023,4,22]]},&quot;URL&quot;:&quot;https://stackoverflow.com/questions/9622163/save-plot-to-image-file-instead-of-displaying-it&quot;,&quot;container-title-short&quot;:&quot;&quot;},&quot;isTemporary&quot;:false},{&quot;id&quot;:&quot;23df85ea-722a-327e-bb99-edd72be5bb0e&quot;,&quot;itemData&quot;:{&quot;type&quot;:&quot;webpage&quot;,&quot;id&quot;:&quot;23df85ea-722a-327e-bb99-edd72be5bb0e&quot;,&quot;title&quot;:&quot;How do I select a subset of a DataFrame? — pandas 2.0.0 documentation&quot;,&quot;accessed&quot;:{&quot;date-parts&quot;:[[2023,4,22]]},&quot;URL&quot;:&quot;https://pandas.pydata.org/pandas-docs/stable/getting_started/intro_tutorials/03_subset_data.html&quot;,&quot;container-title-short&quot;:&quot;&quot;},&quot;isTemporary&quot;:false},{&quot;id&quot;:&quot;e5587534-c8e7-3bf4-8cf7-a70817a5a720&quot;,&quot;itemData&quot;:{&quot;type&quot;:&quot;webpage&quot;,&quot;id&quot;:&quot;e5587534-c8e7-3bf4-8cf7-a70817a5a720&quot;,&quot;title&quot;:&quot;Matplotlib — Visualization with Python&quot;,&quot;accessed&quot;:{&quot;date-parts&quot;:[[2023,4,18]]},&quot;URL&quot;:&quot;https://matplotlib.org/&quot;,&quot;container-title-short&quot;:&quot;&quot;},&quot;isTemporary&quot;:false},{&quot;id&quot;:&quot;88495bab-c831-346c-92c6-42e334511db8&quot;,&quot;itemData&quot;:{&quot;type&quot;:&quot;webpage&quot;,&quot;id&quot;:&quot;88495bab-c831-346c-92c6-42e334511db8&quot;,&quot;title&quot;:&quot;IO tools (text, CSV, HDF5, …) — pandas 2.0.0 documentation&quot;,&quot;accessed&quot;:{&quot;date-parts&quot;:[[2023,4,18]]},&quot;URL&quot;:&quot;https://pandas.pydata.org/pandas-docs/stable/user_guide/io.html#csv-text-files&quot;,&quot;container-title-short&quot;:&quot;&quot;},&quot;isTemporary&quot;:false},{&quot;id&quot;:&quot;0e3f92f7-e07a-38c7-b4c0-2955b9768a02&quot;,&quot;itemData&quot;:{&quot;type&quot;:&quot;webpage&quot;,&quot;id&quot;:&quot;0e3f92f7-e07a-38c7-b4c0-2955b9768a02&quot;,&quot;title&quot;:&quot;UCI Machine Learning Repository: Iris Data Set&quot;,&quot;accessed&quot;:{&quot;date-parts&quot;:[[2023,4,18]]},&quot;URL&quot;:&quot;https://archive.ics.uci.edu/ml/datasets/iris&quot;,&quot;container-title-short&quot;:&quot;&quot;},&quot;isTemporary&quot;:false},{&quot;id&quot;:&quot;89cc8dfe-f9e8-372c-97be-57506e1a1173&quot;,&quot;itemData&quot;:{&quot;type&quot;:&quot;article-journal&quot;,&quot;id&quot;:&quot;89cc8dfe-f9e8-372c-97be-57506e1a1173&quot;,&quot;title&quot;:&quot;THE USE OF MULTIPLE MEASUREMENTS IN TAXONOMIC PROBLEMS&quot;,&quot;author&quot;:[{&quot;family&quot;:&quot;FISHER&quot;,&quot;given&quot;:&quot;R. A.&quot;,&quot;parse-names&quot;:false,&quot;dropping-particle&quot;:&quot;&quot;,&quot;non-dropping-particle&quot;:&quot;&quot;}],&quot;container-title&quot;:&quot;Annals of Eugenics&quot;,&quot;container-title-short&quot;:&quot;Ann Eugen&quot;,&quot;accessed&quot;:{&quot;date-parts&quot;:[[2023,4,18]]},&quot;DOI&quot;:&quot;10.1111/J.1469-1809.1936.TB02137.X&quot;,&quot;URL&quot;:&quot;https://onlinelibrary.wiley.com/doi/10.1111/j.1469-1809.1936.tb02137.x&quot;,&quot;issued&quot;:{&quot;date-parts&quot;:[[1936,9]]},&quot;page&quot;:&quot;179-188&quot;,&quot;abstract&quot;:&quot;When two or more populations have been measured in several characters, special interest attaches to certain functions of the measurements by which the populations are discriminated. At the author's suggestion use has already been made of this fact in craniometry (a) by Mr E. S. Martin, who has applied the principle to the sex differences in measurements of the mandible, and (b) by Miss Mildred Barnard, who showed how to obtain from a series of dated series the particular compound of cranial measurements showing most distinctly a progressive or secular trend. In the present paper the application of the same principle will be illustrated on a taxonomic problem; some questions connected with the precision of the processes employed will also be discussed.&quot;,&quot;publisher&quot;:&quot;Wiley&quot;,&quot;issue&quot;:&quot;2&quot;,&quot;volume&quot;:&quot;7&quot;},&quot;isTemporary&quot;:false}]}]"/>
+    <we:property name="MENDELEY_CITATIONS" value="[{&quot;citationID&quot;:&quot;MENDELEY_CITATION_e266b24b-4839-425a-89d9-7ef26da2ef1e&quot;,&quot;properties&quot;:{&quot;noteIndex&quot;:0},&quot;isEdited&quot;:false,&quot;manualOverride&quot;:{&quot;isManuallyOverridden&quot;:false,&quot;citeprocText&quot;:&quot;(1,2)&quot;,&quot;manualOverrideText&quot;:&quot;&quot;},&quot;citationTag&quot;:&quot;MENDELEY_CITATION_v3_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&quot;,&quot;citationItems&quot;:[{&quot;id&quot;:&quot;754e9329-ed5a-32cc-ad2f-b0d38ed842a3&quot;,&quot;itemData&quot;:{&quot;type&quot;:&quot;article-journal&quot;,&quot;id&quot;:&quot;754e9329-ed5a-32cc-ad2f-b0d38ed842a3&quot;,&quot;title&quot;:&quot;The Species Problem in Iris&quot;,&quot;author&quot;:[{&quot;family&quot;:&quot;Anderson&quot;,&quot;given&quot;:&quot;Edgar&quot;,&quot;parse-names&quot;:false,&quot;dropping-particle&quot;:&quot;&quot;,&quot;non-dropping-particle&quot;:&quot;&quot;}],&quot;container-title&quot;:&quot;Annals of the Missouri Botanical Garden&quot;,&quot;accessed&quot;:{&quot;date-parts&quot;:[[2023,5,4]]},&quot;DOI&quot;:&quot;10.2307/2394164&quot;,&quot;ISSN&quot;:&quot;00266493&quot;,&quot;issued&quot;:{&quot;date-parts&quot;:[[1936,9]]},&quot;page&quot;:&quot;457&quot;,&quot;abstract&quot;:&quot;The fern genus Elaphoglossum has received a great deal of attention in Brazil over the last two centuries. Nevertheless, many of the early names remain inadequately typified. In this paper, the nomenclature of some Brazilian species of Elaphoglossum sect. Polytrichia is discussed under the rules and recommendations of the International Code of No- menclature for algae, fungi, and plants. Lectotypes are designated for the following names: Acrostichum amplissimum Fée; A. apodum Kaulf. var. sprucei Baker; A. glaziovii Fée; A. lindbergii Mett. ex Kuhn; A. prestonii Baker; Elaphoglossum spannagelii Rosenst.; and Elaphoglossum ulei H. Christ. Most of these types were collected in Brazil during the 19th century and are now preserved in several European herbaria&quot;,&quot;publisher&quot;:&quot;JSTOR&quot;,&quot;issue&quot;:&quot;3&quot;,&quot;volume&quot;:&quot;23&quot;,&quot;container-title-short&quot;:&quot;&quot;},&quot;isTemporary&quot;:false},{&quot;id&quot;:&quot;91a73b23-8b14-3dd4-93df-189ad4962966&quot;,&quot;itemData&quot;:{&quot;type&quot;:&quot;article-journal&quot;,&quot;id&quot;:&quot;91a73b23-8b14-3dd4-93df-189ad4962966&quot;,&quot;title&quot;:&quot;The IRISes of the Gaspe peninsula&quot;,&quot;author&quot;:[{&quot;family&quot;:&quot;E.&quot;,&quot;given&quot;:&quot;ANDERSON&quot;,&quot;parse-names&quot;:false,&quot;dropping-particle&quot;:&quot;&quot;,&quot;non-dropping-particle&quot;:&quot;&quot;}],&quot;container-title&quot;:&quot;Bulletin American IRIS Society&quot;,&quot;accessed&quot;:{&quot;date-parts&quot;:[[2023,5,4]]},&quot;URL&quot;:&quot;https://cir.nii.ac.jp/crid/1574231874415574912&quot;,&quot;issued&quot;:{&quot;date-parts&quot;:[[1935]]},&quot;page&quot;:&quot;2-15&quot;,&quot;volume&quot;:&quot;39&quot;,&quot;container-title-short&quot;:&quot;&quot;},&quot;isTemporary&quot;:false}]},{&quot;citationID&quot;:&quot;MENDELEY_CITATION_f70603c8-279d-47b7-a847-3ec78091c188&quot;,&quot;properties&quot;:{&quot;noteIndex&quot;:0},&quot;isEdited&quot;:false,&quot;manualOverride&quot;:{&quot;isManuallyOverridden&quot;:false,&quot;citeprocText&quot;:&quot;(3)&quot;,&quot;manualOverrideText&quot;:&quot;&quot;},&quot;citationTag&quot;:&quot;MENDELEY_CITATION_v3_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&quot;,&quot;citationItems&quot;:[{&quot;id&quot;:&quot;80609b3a-d7d4-3f01-a752-59c82ddca7b9&quot;,&quot;itemData&quot;:{&quot;type&quot;:&quot;article-journal&quot;,&quot;id&quot;:&quot;80609b3a-d7d4-3f01-a752-59c82ddca7b9&quot;,&quot;title&quot;:&quot;THE USE OF MULTIPLE MEASUREMENTS IN TAXONOMIC PROBLEMS&quot;,&quot;author&quot;:[{&quot;family&quot;:&quot;FISHER&quot;,&quot;given&quot;:&quot;R. A.&quot;,&quot;parse-names&quot;:false,&quot;dropping-particle&quot;:&quot;&quot;,&quot;non-dropping-particle&quot;:&quot;&quot;}],&quot;container-title&quot;:&quot;Annals of Eugenics&quot;,&quot;accessed&quot;:{&quot;date-parts&quot;:[[2023,5,4]]},&quot;DOI&quot;:&quot;10.1111/J.1469-1809.1936.TB02137.X&quot;,&quot;ISSN&quot;:&quot;2050-1439&quot;,&quot;URL&quot;:&quot;https://onlinelibrary.wiley.com/doi/full/10.1111/j.1469-1809.1936.tb02137.x&quot;,&quot;issued&quot;:{&quot;date-parts&quot;:[[1936,9,1]]},&quot;page&quot;:&quot;179-188&quot;,&quot;abstract&quot;:&quot;When two or more populations have been measured in several characters, special interest attaches to certain functions of the measurements by which the populations are discriminated. At the author's suggestion use has already been made of this fact in craniometry (a) by Mr E. S. Martin, who has applied the principle to the sex differences in measurements of the mandible, and (b) by Miss Mildred Barnard, who showed how to obtain from a series of dated series the particular compound of cranial measurements showing most distinctly a progressive or secular trend. In the present paper the application of the same principle will be illustrated on a taxonomic problem; some questions connected with the precision of the processes employed will also be discussed.&quot;,&quot;publisher&quot;:&quot;John Wiley &amp; Sons, Ltd&quot;,&quot;issue&quot;:&quot;2&quot;,&quot;volume&quot;:&quot;7&quot;,&quot;container-title-short&quot;:&quot;Ann Eugen&quot;},&quot;isTemporary&quot;:false}]},{&quot;citationID&quot;:&quot;MENDELEY_CITATION_d0b712b9-13c9-44d2-a605-644bc9d57adf&quot;,&quot;properties&quot;:{&quot;noteIndex&quot;:0},&quot;isEdited&quot;:false,&quot;manualOverride&quot;:{&quot;isManuallyOverridden&quot;:false,&quot;citeprocText&quot;:&quot;(4)&quot;,&quot;manualOverrideText&quot;:&quot;&quot;},&quot;citationTag&quot;:&quot;MENDELEY_CITATION_v3_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&quot;,&quot;citationItems&quot;:[{&quot;id&quot;:&quot;0e3f92f7-e07a-38c7-b4c0-2955b9768a02&quot;,&quot;itemData&quot;:{&quot;type&quot;:&quot;webpage&quot;,&quot;id&quot;:&quot;0e3f92f7-e07a-38c7-b4c0-2955b9768a02&quot;,&quot;title&quot;:&quot;UCI Machine Learning Repository: Iris Data Set&quot;,&quot;accessed&quot;:{&quot;date-parts&quot;:[[2023,4,18]]},&quot;URL&quot;:&quot;https://archive.ics.uci.edu/ml/datasets/iris&quot;,&quot;container-title-short&quot;:&quot;&quot;},&quot;isTemporary&quot;:false}]},{&quot;citationID&quot;:&quot;MENDELEY_CITATION_cce02c19-d7d0-4edf-9d9b-055c1c495f4b&quot;,&quot;properties&quot;:{&quot;noteIndex&quot;:0},&quot;isEdited&quot;:false,&quot;manualOverride&quot;:{&quot;isManuallyOverridden&quot;:false,&quot;citeprocText&quot;:&quot;(5)&quot;,&quot;manualOverrideText&quot;:&quot;&quot;},&quot;citationTag&quot;:&quot;MENDELEY_CITATION_v3_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&quot;,&quot;citationItems&quot;:[{&quot;id&quot;:&quot;89cc8dfe-f9e8-372c-97be-57506e1a1173&quot;,&quot;itemData&quot;:{&quot;type&quot;:&quot;article-journal&quot;,&quot;id&quot;:&quot;89cc8dfe-f9e8-372c-97be-57506e1a1173&quot;,&quot;title&quot;:&quot;THE USE OF MULTIPLE MEASUREMENTS IN TAXONOMIC PROBLEMS&quot;,&quot;author&quot;:[{&quot;family&quot;:&quot;FISHER&quot;,&quot;given&quot;:&quot;R. A.&quot;,&quot;parse-names&quot;:false,&quot;dropping-particle&quot;:&quot;&quot;,&quot;non-dropping-particle&quot;:&quot;&quot;}],&quot;container-title&quot;:&quot;Annals of Eugenics&quot;,&quot;container-title-short&quot;:&quot;Ann Eugen&quot;,&quot;accessed&quot;:{&quot;date-parts&quot;:[[2023,4,18]]},&quot;DOI&quot;:&quot;10.1111/J.1469-1809.1936.TB02137.X&quot;,&quot;URL&quot;:&quot;https://onlinelibrary.wiley.com/doi/10.1111/j.1469-1809.1936.tb02137.x&quot;,&quot;issued&quot;:{&quot;date-parts&quot;:[[1936,9]]},&quot;page&quot;:&quot;179-188&quot;,&quot;abstract&quot;:&quot;When two or more populations have been measured in several characters, special interest attaches to certain functions of the measurements by which the populations are discriminated. At the author's suggestion use has already been made of this fact in craniometry (a) by Mr E. S. Martin, who has applied the principle to the sex differences in measurements of the mandible, and (b) by Miss Mildred Barnard, who showed how to obtain from a series of dated series the particular compound of cranial measurements showing most distinctly a progressive or secular trend. In the present paper the application of the same principle will be illustrated on a taxonomic problem; some questions connected with the precision of the processes employed will also be discussed.&quot;,&quot;publisher&quot;:&quot;Wiley&quot;,&quot;issue&quot;:&quot;2&quot;,&quot;volume&quot;:&quot;7&quot;},&quot;isTemporary&quot;:false}]},{&quot;citationID&quot;:&quot;MENDELEY_CITATION_38e79706-32b3-44db-b452-85626e92813f&quot;,&quot;properties&quot;:{&quot;noteIndex&quot;:0},&quot;isEdited&quot;:false,&quot;manualOverride&quot;:{&quot;isManuallyOverridden&quot;:false,&quot;citeprocText&quot;:&quot;(6)&quot;,&quot;manualOverrideText&quot;:&quot;&quot;},&quot;citationTag&quot;:&quot;MENDELEY_CITATION_v3_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&quot;,&quot;citationItems&quot;:[{&quot;id&quot;:&quot;ddaa9db0-35a4-3587-82c1-728cc832901e&quot;,&quot;itemData&quot;:{&quot;type&quot;:&quot;webpage&quot;,&quot;id&quot;:&quot;ddaa9db0-35a4-3587-82c1-728cc832901e&quot;,&quot;title&quot;:&quot;AETiC &gt;&gt; Archive&quot;,&quot;accessed&quot;:{&quot;date-parts&quot;:[[2023,5,8]]},&quot;URL&quot;:&quot;http://aetic.theiaer.org/archive/v7/v7n1/p5.html&quot;,&quot;container-title-short&quot;:&quot;&quot;},&quot;isTemporary&quot;:false}]},{&quot;citationID&quot;:&quot;MENDELEY_CITATION_cc2585ca-c9ab-4d24-9054-da43e8035b43&quot;,&quot;properties&quot;:{&quot;noteIndex&quot;:0},&quot;isEdited&quot;:false,&quot;manualOverride&quot;:{&quot;isManuallyOverridden&quot;:false,&quot;citeprocText&quot;:&quot;(7)&quot;,&quot;manualOverrideText&quot;:&quot;&quot;},&quot;citationTag&quot;:&quot;MENDELEY_CITATION_v3_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&quot;,&quot;citationItems&quot;:[{&quot;id&quot;:&quot;d9800c56-76a4-35a8-bb25-7e2406f13de9&quot;,&quot;itemData&quot;:{&quot;type&quot;:&quot;article-journal&quot;,&quot;id&quot;:&quot;d9800c56-76a4-35a8-bb25-7e2406f13de9&quot;,&quot;title&quot;:&quot;MaWGAN: A Generative Adversarial Network to Create Synthetic Data from Datasets with Missing Data&quot;,&quot;author&quot;:[{&quot;family&quot;:&quot;Poudevigne-Durance&quot;,&quot;given&quot;:&quot;Thomas&quot;,&quot;parse-names&quot;:false,&quot;dropping-particle&quot;:&quot;&quot;,&quot;non-dropping-particle&quot;:&quot;&quot;},{&quot;family&quot;:&quot;Jones&quot;,&quot;given&quot;:&quot;Owen Dafydd&quot;,&quot;parse-names&quot;:false,&quot;dropping-particle&quot;:&quot;&quot;,&quot;non-dropping-particle&quot;:&quot;&quot;},{&quot;family&quot;:&quot;Qin&quot;,&quot;given&quot;:&quot;Yipeng&quot;,&quot;parse-names&quot;:false,&quot;dropping-particle&quot;:&quot;&quot;,&quot;non-dropping-particle&quot;:&quot;&quot;}],&quot;container-title&quot;:&quot;Electronics 2022, Vol. 11, Page 837&quot;,&quot;accessed&quot;:{&quot;date-parts&quot;:[[2023,5,8]]},&quot;DOI&quot;:&quot;10.3390/ELECTRONICS11060837&quot;,&quot;ISSN&quot;:&quot;2079-9292&quot;,&quot;URL&quot;:&quot;https://www.mdpi.com/2079-9292/11/6/837/htm&quot;,&quot;issued&quot;:{&quot;date-parts&quot;:[[2022,3,8]]},&quot;page&quot;:&quot;837&quot;,&quot;abstract&quot;:&quot;The creation of synthetic data are important for a range of applications, for example, to anonymise sensitive datasets or to increase the volume of data in a dataset. When the target dataset has missing data, then it is common to just discard incomplete observations, even though this necessarily means some loss of information. However, when the proportion of missing data are large, discarding incomplete observations may not leave enough data to accurately estimate their joint distribution. Thus, there is a need for data synthesis methods capable of using datasets with missing data, to improve accuracy and, in more extreme cases, to make data synthesis possible. To achieve this, we propose a novel generative adversarial network (GAN) called MaWGAN (for masked Wasserstein GAN), which creates synthetic data directly from datasets with missing values. As with existing GAN approaches, the MaWGAN synthetic data generator generates samples from the full joint distribution. We introduce a novel methodology for comparing the generator output with the original data that does not require us to discard incomplete observations, based on a modification of the Wasserstein distance and easily implemented using masks generated from the pattern of missing data in the original dataset. Numerical experiments are used to demonstrate the superior performance of MaWGAN compared to (a) discarding incomplete observations before using a GAN, and (b) imputing missing values (using the GAIN algorithm) before using a GAN.&quot;,&quot;publisher&quot;:&quot;Multidisciplinary Digital Publishing Institute&quot;,&quot;issue&quot;:&quot;6&quot;,&quot;volume&quot;:&quot;11&quot;,&quot;container-title-short&quot;:&quot;&quot;},&quot;isTemporary&quot;:false}]},{&quot;citationID&quot;:&quot;MENDELEY_CITATION_6b1e8b8b-d277-4a77-bf44-fad52adda599&quot;,&quot;properties&quot;:{&quot;noteIndex&quot;:0},&quot;isEdited&quot;:false,&quot;manualOverride&quot;:{&quot;isManuallyOverridden&quot;:false,&quot;citeprocText&quot;:&quot;(8)&quot;,&quot;manualOverrideText&quot;:&quot;&quot;},&quot;citationTag&quot;:&quot;MENDELEY_CITATION_v3_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&quot;,&quot;citationItems&quot;:[{&quot;id&quot;:&quot;2b1c300c-aa86-33b6-9e15-56c96999a3a5&quot;,&quot;itemData&quot;:{&quot;type&quot;:&quot;webpage&quot;,&quot;id&quot;:&quot;2b1c300c-aa86-33b6-9e15-56c96999a3a5&quot;,&quot;title&quot;:&quot;NumPy&quot;,&quot;accessed&quot;:{&quot;date-parts&quot;:[[2023,5,4]]},&quot;URL&quot;:&quot;https://numpy.org/&quot;,&quot;container-title-short&quot;:&quot;&quot;},&quot;isTemporary&quot;:false}]},{&quot;citationID&quot;:&quot;MENDELEY_CITATION_b5726bd4-08cf-4ec2-8400-4b784f109e35&quot;,&quot;properties&quot;:{&quot;noteIndex&quot;:0},&quot;isEdited&quot;:false,&quot;manualOverride&quot;:{&quot;isManuallyOverridden&quot;:false,&quot;citeprocText&quot;:&quot;(9)&quot;,&quot;manualOverrideText&quot;:&quot;&quot;},&quot;citationTag&quot;:&quot;MENDELEY_CITATION_v3_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&quot;,&quot;citationItems&quot;:[{&quot;id&quot;:&quot;2153d071-4281-3530-b2df-b2aac27abb60&quot;,&quot;itemData&quot;:{&quot;type&quot;:&quot;webpage&quot;,&quot;id&quot;:&quot;2153d071-4281-3530-b2df-b2aac27abb60&quot;,&quot;title&quot;:&quot;Categorical data — pandas 2.0.1 documentation&quot;,&quot;accessed&quot;:{&quot;date-parts&quot;:[[2023,4,24]]},&quot;URL&quot;:&quot;https://pandas.pydata.org/pandas-docs/stable/user_guide/categorical.html&quot;,&quot;container-title-short&quot;:&quot;&quot;},&quot;isTemporary&quot;:false}]},{&quot;citationID&quot;:&quot;MENDELEY_CITATION_bc6ba225-4c27-46b4-a363-8aec8d74a690&quot;,&quot;properties&quot;:{&quot;noteIndex&quot;:0},&quot;isEdited&quot;:false,&quot;manualOverride&quot;:{&quot;isManuallyOverridden&quot;:false,&quot;citeprocText&quot;:&quot;(10)&quot;,&quot;manualOverrideText&quot;:&quot;&quot;},&quot;citationTag&quot;:&quot;MENDELEY_CITATION_v3_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&quot;,&quot;citationItems&quot;:[{&quot;id&quot;:&quot;88495bab-c831-346c-92c6-42e334511db8&quot;,&quot;itemData&quot;:{&quot;type&quot;:&quot;webpage&quot;,&quot;id&quot;:&quot;88495bab-c831-346c-92c6-42e334511db8&quot;,&quot;title&quot;:&quot;IO tools (text, CSV, HDF5, …) — pandas 2.0.0 documentation&quot;,&quot;accessed&quot;:{&quot;date-parts&quot;:[[2023,4,18]]},&quot;URL&quot;:&quot;https://pandas.pydata.org/pandas-docs/stable/user_guide/io.html#csv-text-files&quot;,&quot;container-title-short&quot;:&quot;&quot;},&quot;isTemporary&quot;:false}]},{&quot;citationID&quot;:&quot;MENDELEY_CITATION_623a5c88-114a-4caa-8d8f-11203720239e&quot;,&quot;properties&quot;:{&quot;noteIndex&quot;:0},&quot;isEdited&quot;:false,&quot;manualOverride&quot;:{&quot;isManuallyOverridden&quot;:false,&quot;citeprocText&quot;:&quot;(10)&quot;,&quot;manualOverrideText&quot;:&quot;&quot;},&quot;citationTag&quot;:&quot;MENDELEY_CITATION_v3_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&quot;,&quot;citationItems&quot;:[{&quot;id&quot;:&quot;88495bab-c831-346c-92c6-42e334511db8&quot;,&quot;itemData&quot;:{&quot;type&quot;:&quot;webpage&quot;,&quot;id&quot;:&quot;88495bab-c831-346c-92c6-42e334511db8&quot;,&quot;title&quot;:&quot;IO tools (text, CSV, HDF5, …) — pandas 2.0.0 documentation&quot;,&quot;accessed&quot;:{&quot;date-parts&quot;:[[2023,4,18]]},&quot;URL&quot;:&quot;https://pandas.pydata.org/pandas-docs/stable/user_guide/io.html#csv-text-files&quot;,&quot;container-title-short&quot;:&quot;&quot;},&quot;isTemporary&quot;:false}]},{&quot;citationID&quot;:&quot;MENDELEY_CITATION_1459065d-d63e-400c-a8bd-d97e98c4fb23&quot;,&quot;properties&quot;:{&quot;noteIndex&quot;:0},&quot;isEdited&quot;:false,&quot;manualOverride&quot;:{&quot;isManuallyOverridden&quot;:false,&quot;citeprocText&quot;:&quot;(11)&quot;,&quot;manualOverrideText&quot;:&quot;&quot;},&quot;citationTag&quot;:&quot;MENDELEY_CITATION_v3_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&quot;,&quot;citationItems&quot;:[{&quot;id&quot;:&quot;f137dc03-ddfc-312e-8391-fa02224f6883&quot;,&quot;itemData&quot;:{&quot;type&quot;:&quot;webpage&quot;,&quot;id&quot;:&quot;f137dc03-ddfc-312e-8391-fa02224f6883&quot;,&quot;title&quot;:&quot;Python Histogram Plotting: NumPy, Matplotlib, pandas &amp; Seaborn – Real Python&quot;,&quot;accessed&quot;:{&quot;date-parts&quot;:[[2023,4,22]]},&quot;URL&quot;:&quot;https://realpython.com/python-histograms/&quot;,&quot;container-title-short&quot;:&quot;&quot;},&quot;isTemporary&quot;:false}]},{&quot;citationID&quot;:&quot;MENDELEY_CITATION_dfe1a31b-8073-421a-a931-dafbe06aa0e8&quot;,&quot;properties&quot;:{&quot;noteIndex&quot;:0},&quot;isEdited&quot;:false,&quot;manualOverride&quot;:{&quot;isManuallyOverridden&quot;:false,&quot;citeprocText&quot;:&quot;(12)&quot;,&quot;manualOverrideText&quot;:&quot;&quot;},&quot;citationTag&quot;:&quot;MENDELEY_CITATION_v3_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&quot;,&quot;citationItems&quot;:[{&quot;id&quot;:&quot;e5587534-c8e7-3bf4-8cf7-a70817a5a720&quot;,&quot;itemData&quot;:{&quot;type&quot;:&quot;webpage&quot;,&quot;id&quot;:&quot;e5587534-c8e7-3bf4-8cf7-a70817a5a720&quot;,&quot;title&quot;:&quot;Matplotlib — Visualization with Python&quot;,&quot;accessed&quot;:{&quot;date-parts&quot;:[[2023,4,18]]},&quot;URL&quot;:&quot;https://matplotlib.org/&quot;,&quot;container-title-short&quot;:&quot;&quot;},&quot;isTemporary&quot;:false}]},{&quot;citationID&quot;:&quot;MENDELEY_CITATION_498de749-4935-482e-9cb4-b2b3234a2c8b&quot;,&quot;properties&quot;:{&quot;noteIndex&quot;:0},&quot;isEdited&quot;:false,&quot;manualOverride&quot;:{&quot;isManuallyOverridden&quot;:false,&quot;citeprocText&quot;:&quot;(13)&quot;,&quot;manualOverrideText&quot;:&quot;&quot;},&quot;citationTag&quot;:&quot;MENDELEY_CITATION_v3_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&quot;,&quot;citationItems&quot;:[{&quot;id&quot;:&quot;8fd82ee6-18d3-3322-8619-472084d871e8&quot;,&quot;itemData&quot;:{&quot;type&quot;:&quot;article-journal&quot;,&quot;id&quot;:&quot;8fd82ee6-18d3-3322-8619-472084d871e8&quot;,&quot;title&quot;:&quot;seaborn: statistical data visualization&quot;,&quot;author&quot;:[{&quot;family&quot;:&quot;Waskom&quot;,&quot;given&quot;:&quot;Michael&quot;,&quot;parse-names&quot;:false,&quot;dropping-particle&quot;:&quot;&quot;,&quot;non-dropping-particle&quot;:&quot;&quot;}],&quot;container-title&quot;:&quot;Journal of Open Source Software&quot;,&quot;accessed&quot;:{&quot;date-parts&quot;:[[2023,5,8]]},&quot;DOI&quot;:&quot;10.21105/JOSS.03021&quot;,&quot;issued&quot;:{&quot;date-parts&quot;:[[2021,4,6]]},&quot;page&quot;:&quot;3021&quot;,&quot;abstract&quot;:&quot;Seaborn is a Python data visualization library based on matplotlib. It provides a high-level interface for drawing attractive and informative statistical graphics. For a brief introduction to the ideas behind the library, you can read the introductory notes. Visit the installation page to see how you can download the package. You can browse the example gallery to see what you can do with seaborn, and then check out the tutorial and API reference to find out how. To see the code or report a bug, please visit the github repository. General support issues are most at home on stackoverflow, where there is a seaborn tag.&quot;,&quot;publisher&quot;:&quot;The Open Journal&quot;,&quot;issue&quot;:&quot;60&quot;,&quot;volume&quot;:&quot;6&quot;,&quot;container-title-short&quot;:&quot;J Open Source Softw&quot;},&quot;isTemporary&quot;:false}]},{&quot;citationID&quot;:&quot;MENDELEY_CITATION_d4f9b76c-417b-405d-9f17-3a0f18044c7e&quot;,&quot;properties&quot;:{&quot;noteIndex&quot;:0},&quot;isEdited&quot;:false,&quot;manualOverride&quot;:{&quot;isManuallyOverridden&quot;:false,&quot;citeprocText&quot;:&quot;(14)&quot;,&quot;manualOverrideText&quot;:&quot;&quot;},&quot;citationTag&quot;:&quot;MENDELEY_CITATION_v3_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&quot;,&quot;citationItems&quot;:[{&quot;id&quot;:&quot;e4e9a437-482c-3c44-ae8a-1e1b12a8e828&quot;,&quot;itemData&quot;:{&quot;type&quot;:&quot;article-journal&quot;,&quot;id&quot;:&quot;e4e9a437-482c-3c44-ae8a-1e1b12a8e828&quot;,&quot;title&quot;:&quot;seaborn: statistical data visualization&quot;,&quot;author&quot;:[{&quot;family&quot;:&quot;Waskom&quot;,&quot;given&quot;:&quot;Michael&quot;,&quot;parse-names&quot;:false,&quot;dropping-particle&quot;:&quot;&quot;,&quot;non-dropping-particle&quot;:&quot;&quot;}],&quot;container-title&quot;:&quot;Journal of Open Source Software&quot;,&quot;accessed&quot;:{&quot;date-parts&quot;:[[2023,5,8]]},&quot;DOI&quot;:&quot;10.21105/JOSS.03021&quot;,&quot;issued&quot;:{&quot;date-parts&quot;:[[2021,4,6]]},&quot;page&quot;:&quot;3021&quot;,&quot;abstract&quot;:&quot;Seaborn is a Python data visualization library based on matplotlib. It provides a high-level interface for drawing attractive and informative statistical graphics. For a brief introduction to the ideas behind the library, you can read the introductory notes. Visit the installation page to see how you can download the package. You can browse the example gallery to see what you can do with seaborn, and then check out the tutorial and API reference to find out how. To see the code or report a bug, please visit the github repository. General support issues are most at home on stackoverflow, where there is a seaborn tag.&quot;,&quot;publisher&quot;:&quot;The Open Journal&quot;,&quot;issue&quot;:&quot;60&quot;,&quot;volume&quot;:&quot;6&quot;,&quot;container-title-short&quot;:&quot;J Open Source Softw&quot;},&quot;isTemporary&quot;:false}]},{&quot;citationID&quot;:&quot;MENDELEY_CITATION_887e97d4-f605-4e9f-b61b-9be4710ad12f&quot;,&quot;properties&quot;:{&quot;noteIndex&quot;:0},&quot;isEdited&quot;:false,&quot;manualOverride&quot;:{&quot;isManuallyOverridden&quot;:false,&quot;citeprocText&quot;:&quot;(15)&quot;,&quot;manualOverrideText&quot;:&quot;&quot;},&quot;citationTag&quot;:&quot;MENDELEY_CITATION_v3_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&quot;,&quot;citationItems&quot;:[{&quot;id&quot;:&quot;008bc1d0-ff3e-300b-8d3a-f399e4caa0aa&quot;,&quot;itemData&quot;:{&quot;type&quot;:&quot;webpage&quot;,&quot;id&quot;:&quot;008bc1d0-ff3e-300b-8d3a-f399e4caa0aa&quot;,&quot;title&quot;:&quot;Difference Between Matplotlib VS Seaborn - GeeksforGeeks&quot;,&quot;accessed&quot;:{&quot;date-parts&quot;:[[2023,5,8]]},&quot;URL&quot;:&quot;https://www.geeksforgeeks.org/difference-between-matplotlib-vs-seaborn/&quot;,&quot;container-title-short&quot;:&quot;&quot;},&quot;isTemporary&quot;:false}]},{&quot;citationID&quot;:&quot;MENDELEY_CITATION_686a23d5-2e56-4a20-b4d3-8e30d95b0246&quot;,&quot;properties&quot;:{&quot;noteIndex&quot;:0},&quot;isEdited&quot;:false,&quot;manualOverride&quot;:{&quot;isManuallyOverridden&quot;:false,&quot;citeprocText&quot;:&quot;(4)&quot;,&quot;manualOverrideText&quot;:&quot;&quot;},&quot;citationTag&quot;:&quot;MENDELEY_CITATION_v3_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&quot;,&quot;citationItems&quot;:[{&quot;id&quot;:&quot;0e3f92f7-e07a-38c7-b4c0-2955b9768a02&quot;,&quot;itemData&quot;:{&quot;type&quot;:&quot;webpage&quot;,&quot;id&quot;:&quot;0e3f92f7-e07a-38c7-b4c0-2955b9768a02&quot;,&quot;title&quot;:&quot;UCI Machine Learning Repository: Iris Data Set&quot;,&quot;accessed&quot;:{&quot;date-parts&quot;:[[2023,4,18]]},&quot;URL&quot;:&quot;https://archive.ics.uci.edu/ml/datasets/iris&quot;,&quot;container-title-short&quot;:&quot;&quot;},&quot;isTemporary&quot;:false}]},{&quot;citationID&quot;:&quot;MENDELEY_CITATION_601715b4-669c-467a-af43-4cc936354463&quot;,&quot;properties&quot;:{&quot;noteIndex&quot;:0},&quot;isEdited&quot;:false,&quot;manualOverride&quot;:{&quot;isManuallyOverridden&quot;:false,&quot;citeprocText&quot;:&quot;(9)&quot;,&quot;manualOverrideText&quot;:&quot;&quot;},&quot;citationTag&quot;:&quot;MENDELEY_CITATION_v3_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&quot;,&quot;citationItems&quot;:[{&quot;id&quot;:&quot;2153d071-4281-3530-b2df-b2aac27abb60&quot;,&quot;itemData&quot;:{&quot;type&quot;:&quot;webpage&quot;,&quot;id&quot;:&quot;2153d071-4281-3530-b2df-b2aac27abb60&quot;,&quot;title&quot;:&quot;Categorical data — pandas 2.0.1 documentation&quot;,&quot;accessed&quot;:{&quot;date-parts&quot;:[[2023,4,24]]},&quot;URL&quot;:&quot;https://pandas.pydata.org/pandas-docs/stable/user_guide/categorical.html&quot;,&quot;container-title-short&quot;:&quot;&quot;},&quot;isTemporary&quot;:false}]},{&quot;citationID&quot;:&quot;MENDELEY_CITATION_a2ee2d48-3a39-4fd0-afcc-923585c0a8e5&quot;,&quot;properties&quot;:{&quot;noteIndex&quot;:0},&quot;isEdited&quot;:false,&quot;manualOverride&quot;:{&quot;isManuallyOverridden&quot;:false,&quot;citeprocText&quot;:&quot;(16)&quot;,&quot;manualOverrideText&quot;:&quot;&quot;},&quot;citationTag&quot;:&quot;MENDELEY_CITATION_v3_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&quot;,&quot;citationItems&quot;:[{&quot;id&quot;:&quot;30dfc1f6-29f4-390c-a83d-adbed381d801&quot;,&quot;itemData&quot;:{&quot;type&quot;:&quot;webpage&quot;,&quot;id&quot;:&quot;30dfc1f6-29f4-390c-a83d-adbed381d801&quot;,&quot;title&quot;:&quot;Get unique values from a column in Pandas DataFrame - GeeksforGeeks&quot;,&quot;accessed&quot;:{&quot;date-parts&quot;:[[2023,5,8]]},&quot;URL&quot;:&quot;https://www.geeksforgeeks.org/get-unique-values-from-a-column-in-pandas-dataframe/&quot;,&quot;container-title-short&quot;:&quot;&quot;},&quot;isTemporary&quot;:false}]},{&quot;citationID&quot;:&quot;MENDELEY_CITATION_69167be5-b632-4f15-b8cf-9e49085bd3c6&quot;,&quot;properties&quot;:{&quot;noteIndex&quot;:0},&quot;isEdited&quot;:false,&quot;manualOverride&quot;:{&quot;isManuallyOverridden&quot;:false,&quot;citeprocText&quot;:&quot;(17–20)&quot;,&quot;manualOverrideText&quot;:&quot;&quot;},&quot;citationTag&quot;:&quot;MENDELEY_CITATION_v3_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&quot;,&quot;citationItems&quot;:[{&quot;id&quot;:&quot;ccc8bca5-ea1e-34c0-8c64-acbb22f2127a&quot;,&quot;itemData&quot;:{&quot;type&quot;:&quot;webpage&quot;,&quot;id&quot;:&quot;ccc8bca5-ea1e-34c0-8c64-acbb22f2127a&quot;,&quot;title&quot;:&quot;Writing to file in Python - GeeksforGeeks&quot;,&quot;accessed&quot;:{&quot;date-parts&quot;:[[2023,5,8]]},&quot;URL&quot;:&quot;https://www.geeksforgeeks.org/writing-to-file-in-python/&quot;,&quot;container-title-short&quot;:&quot;&quot;},&quot;isTemporary&quot;:false},{&quot;id&quot;:&quot;1cd6b0c3-0bf9-3e9f-b372-26af2aeaf4a9&quot;,&quot;itemData&quot;:{&quot;type&quot;:&quot;webpage&quot;,&quot;id&quot;:&quot;1cd6b0c3-0bf9-3e9f-b372-26af2aeaf4a9&quot;,&quot;title&quot;:&quot;Python For Loops&quot;,&quot;accessed&quot;:{&quot;date-parts&quot;:[[2023,5,8]]},&quot;URL&quot;:&quot;https://www.w3schools.com/python/python_for_loops.asp&quot;,&quot;container-title-short&quot;:&quot;&quot;},&quot;isTemporary&quot;:false},{&quot;id&quot;:&quot;3fa7d07c-b632-3a99-b842-a3a0f1c785c1&quot;,&quot;itemData&quot;:{&quot;type&quot;:&quot;webpage&quot;,&quot;id&quot;:&quot;3fa7d07c-b632-3a99-b842-a3a0f1c785c1&quot;,&quot;title&quot;:&quot;Python Conditions&quot;,&quot;accessed&quot;:{&quot;date-parts&quot;:[[2023,5,8]]},&quot;URL&quot;:&quot;https://www.w3schools.com/python/python_conditions.asp&quot;,&quot;container-title-short&quot;:&quot;&quot;},&quot;isTemporary&quot;:false},{&quot;id&quot;:&quot;40b750a7-a6b1-36b2-b2df-7e42493a7260&quot;,&quot;itemData&quot;:{&quot;type&quot;:&quot;webpage&quot;,&quot;id&quot;:&quot;40b750a7-a6b1-36b2-b2df-7e42493a7260&quot;,&quot;title&quot;:&quot;Python Functions&quot;,&quot;accessed&quot;:{&quot;date-parts&quot;:[[2023,5,8]]},&quot;URL&quot;:&quot;https://www.w3schools.com/python/python_functions.asp&quot;,&quot;container-title-short&quot;:&quot;&quot;},&quot;isTemporary&quot;:false}]},{&quot;citationID&quot;:&quot;MENDELEY_CITATION_98146c72-5dac-4491-a2e5-d5a16105b790&quot;,&quot;properties&quot;:{&quot;noteIndex&quot;:0},&quot;isEdited&quot;:false,&quot;manualOverride&quot;:{&quot;isManuallyOverridden&quot;:false,&quot;citeprocText&quot;:&quot;(21–25)&quot;,&quot;manualOverrideText&quot;:&quot;&quot;},&quot;citationTag&quot;:&quot;MENDELEY_CITATION_v3_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&quot;,&quot;citationItems&quot;:[{&quot;id&quot;:&quot;a563990e-ac45-35f6-9b47-53bfd6f2cf70&quot;,&quot;itemData&quot;:{&quot;type&quot;:&quot;webpage&quot;,&quot;id&quot;:&quot;a563990e-ac45-35f6-9b47-53bfd6f2cf70&quot;,&quot;title&quot;:&quot;pandas.DataFrame.min — pandas 2.0.1 documentation&quot;,&quot;accessed&quot;:{&quot;date-parts&quot;:[[2023,5,8]]},&quot;URL&quot;:&quot;https://pandas.pydata.org/pandas-docs/stable/reference/api/pandas.DataFrame.min.html&quot;,&quot;container-title-short&quot;:&quot;&quot;},&quot;isTemporary&quot;:false},{&quot;id&quot;:&quot;92301ed6-1b33-36e7-9b92-aee5e0aa7343&quot;,&quot;itemData&quot;:{&quot;type&quot;:&quot;webpage&quot;,&quot;id&quot;:&quot;92301ed6-1b33-36e7-9b92-aee5e0aa7343&quot;,&quot;title&quot;:&quot;pandas.DataFrame.mode — pandas 2.0.1 documentation&quot;,&quot;accessed&quot;:{&quot;date-parts&quot;:[[2023,5,8]]},&quot;URL&quot;:&quot;https://pandas.pydata.org/pandas-docs/stable/reference/api/pandas.DataFrame.mode.html&quot;,&quot;container-title-short&quot;:&quot;&quot;},&quot;isTemporary&quot;:false},{&quot;id&quot;:&quot;407d7196-a8cb-30e5-bf45-aec698edf9a9&quot;,&quot;itemData&quot;:{&quot;type&quot;:&quot;webpage&quot;,&quot;id&quot;:&quot;407d7196-a8cb-30e5-bf45-aec698edf9a9&quot;,&quot;title&quot;:&quot;pandas.DataFrame.median — pandas 2.0.1 documentation&quot;,&quot;accessed&quot;:{&quot;date-parts&quot;:[[2023,5,8]]},&quot;URL&quot;:&quot;https://pandas.pydata.org/pandas-docs/stable/reference/api/pandas.DataFrame.median.html&quot;,&quot;container-title-short&quot;:&quot;&quot;},&quot;isTemporary&quot;:false},{&quot;id&quot;:&quot;f3e8279e-d766-3203-9a91-235bffbd44c4&quot;,&quot;itemData&quot;:{&quot;type&quot;:&quot;webpage&quot;,&quot;id&quot;:&quot;f3e8279e-d766-3203-9a91-235bffbd44c4&quot;,&quot;title&quot;:&quot;pandas.DataFrame.mean — pandas 2.0.1 documentation&quot;,&quot;accessed&quot;:{&quot;date-parts&quot;:[[2023,5,8]]},&quot;URL&quot;:&quot;https://pandas.pydata.org/pandas-docs/stable/reference/api/pandas.DataFrame.mean.html&quot;,&quot;container-title-short&quot;:&quot;&quot;},&quot;isTemporary&quot;:false},{&quot;id&quot;:&quot;13818299-cda8-300c-9cfc-f86e6254f6d2&quot;,&quot;itemData&quot;:{&quot;type&quot;:&quot;webpage&quot;,&quot;id&quot;:&quot;13818299-cda8-300c-9cfc-f86e6254f6d2&quot;,&quot;title&quot;:&quot;pandas.DataFrame.max — pandas 2.0.1 documentation&quot;,&quot;accessed&quot;:{&quot;date-parts&quot;:[[2023,5,8]]},&quot;URL&quot;:&quot;https://pandas.pydata.org/pandas-docs/stable/reference/api/pandas.DataFrame.max.html&quot;,&quot;container-title-short&quot;:&quot;&quot;},&quot;isTemporary&quot;:false}]},{&quot;citationID&quot;:&quot;MENDELEY_CITATION_493e0259-3e68-422e-afaa-441c32caca5b&quot;,&quot;properties&quot;:{&quot;noteIndex&quot;:0},&quot;isEdited&quot;:false,&quot;manualOverride&quot;:{&quot;isManuallyOverridden&quot;:false,&quot;citeprocText&quot;:&quot;(26)&quot;,&quot;manualOverrideText&quot;:&quot;&quot;},&quot;citationTag&quot;:&quot;MENDELEY_CITATION_v3_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&quot;,&quot;citationItems&quot;:[{&quot;id&quot;:&quot;6f48344b-abc0-32ea-90cb-b3841fd0b831&quot;,&quot;itemData&quot;:{&quot;type&quot;:&quot;webpage&quot;,&quot;id&quot;:&quot;6f48344b-abc0-32ea-90cb-b3841fd0b831&quot;,&quot;title&quot;:&quot;Python Escape Characters&quot;,&quot;accessed&quot;:{&quot;date-parts&quot;:[[2023,5,8]]},&quot;URL&quot;:&quot;https://www.w3schools.com/python/gloss_python_escape_characters.asp&quot;,&quot;container-title-short&quot;:&quot;&quot;},&quot;isTemporary&quot;:false}]},{&quot;citationID&quot;:&quot;MENDELEY_CITATION_845f76fc-c6ad-4062-aca9-d9d4feb59f2e&quot;,&quot;properties&quot;:{&quot;noteIndex&quot;:0},&quot;isEdited&quot;:false,&quot;manualOverride&quot;:{&quot;isManuallyOverridden&quot;:false,&quot;citeprocText&quot;:&quot;(27–29)&quot;,&quot;manualOverrideText&quot;:&quot;&quot;},&quot;citationTag&quot;:&quot;MENDELEY_CITATION_v3_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&quot;,&quot;citationItems&quot;:[{&quot;id&quot;:&quot;20376592-10a1-3dd2-a663-e90ee4cbc0b3&quot;,&quot;itemData&quot;:{&quot;type&quot;:&quot;webpage&quot;,&quot;id&quot;:&quot;20376592-10a1-3dd2-a663-e90ee4cbc0b3&quot;,&quot;title&quot;:&quot;How to Write to Text File in Python&quot;,&quot;accessed&quot;:{&quot;date-parts&quot;:[[2023,5,8]]},&quot;URL&quot;:&quot;https://www.pythontutorial.net/python-basics/python-write-text-file/&quot;,&quot;container-title-short&quot;:&quot;&quot;},&quot;isTemporary&quot;:false},{&quot;id&quot;:&quot;bb25d468-9d8b-3224-9a51-f75fe68d31f2&quot;,&quot;itemData&quot;:{&quot;type&quot;:&quot;webpage&quot;,&quot;id&quot;:&quot;bb25d468-9d8b-3224-9a51-f75fe68d31f2&quot;,&quot;title&quot;:&quot;Python 3's f-Strings: An Improved String Formatting Syntax (Guide) – Real Python&quot;,&quot;accessed&quot;:{&quot;date-parts&quot;:[[2023,5,8]]},&quot;URL&quot;:&quot;https://realpython.com/python-f-strings/&quot;,&quot;container-title-short&quot;:&quot;&quot;},&quot;isTemporary&quot;:false},{&quot;id&quot;:&quot;b2d3167c-5ce5-389b-bbd9-3cea4e0e7175&quot;,&quot;itemData&quot;:{&quot;type&quot;:&quot;webpage&quot;,&quot;id&quot;:&quot;b2d3167c-5ce5-389b-bbd9-3cea4e0e7175&quot;,&quot;title&quot;:&quot;pandas.Series.describe — pandas 2.1.0.dev0+735.gf1126610ab documentation&quot;,&quot;accessed&quot;:{&quot;date-parts&quot;:[[2023,5,8]]},&quot;URL&quot;:&quot;https://pandas.pydata.org/pandas-docs/dev/reference/api/pandas.Series.describe.html#pandas.Series.describe&quot;,&quot;container-title-short&quot;:&quot;&quot;},&quot;isTemporary&quot;:false}]},{&quot;citationID&quot;:&quot;MENDELEY_CITATION_fd66c8b6-aa17-437c-8321-2061f8e70319&quot;,&quot;properties&quot;:{&quot;noteIndex&quot;:0},&quot;isEdited&quot;:false,&quot;manualOverride&quot;:{&quot;isManuallyOverridden&quot;:false,&quot;citeprocText&quot;:&quot;(30)&quot;,&quot;manualOverrideText&quot;:&quot;&quot;},&quot;citationTag&quot;:&quot;MENDELEY_CITATION_v3_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&quot;,&quot;citationItems&quot;:[{&quot;id&quot;:&quot;c4aa27cc-0f1e-3d02-8ce0-7087d526e542&quot;,&quot;itemData&quot;:{&quot;type&quot;:&quot;webpage&quot;,&quot;id&quot;:&quot;c4aa27cc-0f1e-3d02-8ce0-7087d526e542&quot;,&quot;title&quot;:&quot;pandas.DataFrame.to_string — pandas 2.0.1 documentation&quot;,&quot;accessed&quot;:{&quot;date-parts&quot;:[[2023,5,8]]},&quot;URL&quot;:&quot;https://pandas.pydata.org/pandas-docs/stable/reference/api/pandas.DataFrame.to_string.html&quot;,&quot;container-title-short&quot;:&quot;&quot;},&quot;isTemporary&quot;:false}]},{&quot;citationID&quot;:&quot;MENDELEY_CITATION_b1e7436d-ef27-467a-9b4e-975fcd5fb7da&quot;,&quot;properties&quot;:{&quot;noteIndex&quot;:0},&quot;isEdited&quot;:false,&quot;manualOverride&quot;:{&quot;isManuallyOverridden&quot;:false,&quot;citeprocText&quot;:&quot;(31)&quot;,&quot;manualOverrideText&quot;:&quot;&quot;},&quot;citationTag&quot;:&quot;MENDELEY_CITATION_v3_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&quot;,&quot;citationItems&quot;:[{&quot;id&quot;:&quot;33dce35f-80d6-3a56-bacb-f4a2da778842&quot;,&quot;itemData&quot;:{&quot;type&quot;:&quot;webpage&quot;,&quot;id&quot;:&quot;33dce35f-80d6-3a56-bacb-f4a2da778842&quot;,&quot;title&quot;:&quot;Strings and Character Data in Python – Real Python&quot;,&quot;accessed&quot;:{&quot;date-parts&quot;:[[2023,5,8]]},&quot;URL&quot;:&quot;https://realpython.com/python-strings/&quot;,&quot;container-title-short&quot;:&quot;&quot;},&quot;isTemporary&quot;:false}]},{&quot;citationID&quot;:&quot;MENDELEY_CITATION_4f7480d9-d6e0-47f9-ae18-51aed388171c&quot;,&quot;properties&quot;:{&quot;noteIndex&quot;:0},&quot;isEdited&quot;:false,&quot;manualOverride&quot;:{&quot;isManuallyOverridden&quot;:false,&quot;citeprocText&quot;:&quot;(32)&quot;,&quot;manualOverrideText&quot;:&quot;&quot;},&quot;citationTag&quot;:&quot;MENDELEY_CITATION_v3_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&quot;,&quot;citationItems&quot;:[{&quot;id&quot;:&quot;a997c5f8-ef0a-3e70-a300-42e2fd694ffe&quot;,&quot;itemData&quot;:{&quot;type&quot;:&quot;webpage&quot;,&quot;id&quot;:&quot;a997c5f8-ef0a-3e70-a300-42e2fd694ffe&quot;,&quot;title&quot;:&quot;pandas - Python Data Analysis Library&quot;,&quot;accessed&quot;:{&quot;date-parts&quot;:[[2023,5,10]]},&quot;URL&quot;:&quot;https://pandas.pydata.org/&quot;,&quot;container-title-short&quot;:&quot;&quot;},&quot;isTemporary&quot;:false}]},{&quot;citationID&quot;:&quot;MENDELEY_CITATION_a68f2b42-f856-4aed-9361-b4826a43bc16&quot;,&quot;properties&quot;:{&quot;noteIndex&quot;:0},&quot;isEdited&quot;:false,&quot;manualOverride&quot;:{&quot;isManuallyOverridden&quot;:false,&quot;citeprocText&quot;:&quot;(33,34)&quot;,&quot;manualOverrideText&quot;:&quot;&quot;},&quot;citationTag&quot;:&quot;MENDELEY_CITATION_v3_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&quot;,&quot;citationItems&quot;:[{&quot;id&quot;:&quot;a64dc215-4669-39dd-9034-c94796860aca&quot;,&quot;itemData&quot;:{&quot;type&quot;:&quot;webpage&quot;,&quot;id&quot;:&quot;a64dc215-4669-39dd-9034-c94796860aca&quot;,&quot;title&quot;:&quot;Histograms — Matplotlib 3.7.1 documentation&quot;,&quot;accessed&quot;:{&quot;date-parts&quot;:[[2023,5,8]]},&quot;URL&quot;:&quot;https://matplotlib.org/stable/gallery/statistics/hist.html&quot;,&quot;container-title-short&quot;:&quot;&quot;},&quot;isTemporary&quot;:false},{&quot;id&quot;:&quot;57f4f3a9-cc74-3e99-b6f6-863ab8cceba6&quot;,&quot;itemData&quot;:{&quot;type&quot;:&quot;webpage&quot;,&quot;id&quot;:&quot;57f4f3a9-cc74-3e99-b6f6-863ab8cceba6&quot;,&quot;title&quot;:&quot;matplotlib.pyplot.savefig — Matplotlib 3.7.1 documentation&quot;,&quot;accessed&quot;:{&quot;date-parts&quot;:[[2023,5,8]]},&quot;URL&quot;:&quot;https://matplotlib.org/stable/api/_as_gen/matplotlib.pyplot.savefig.html#matplotlib.pyplot.savefig&quot;,&quot;container-title-short&quot;:&quot;&quot;},&quot;isTemporary&quot;:false}]},{&quot;citationID&quot;:&quot;MENDELEY_CITATION_9791be93-16df-423c-a6d7-da5a1a6bd802&quot;,&quot;properties&quot;:{&quot;noteIndex&quot;:0},&quot;isEdited&quot;:false,&quot;manualOverride&quot;:{&quot;isManuallyOverridden&quot;:false,&quot;citeprocText&quot;:&quot;(35)&quot;,&quot;manualOverrideText&quot;:&quot;&quot;},&quot;citationTag&quot;:&quot;MENDELEY_CITATION_v3_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&quot;,&quot;citationItems&quot;:[{&quot;id&quot;:&quot;ab99ad23-0bf2-34ee-ba68-1f8dd482b543&quot;,&quot;itemData&quot;:{&quot;type&quot;:&quot;webpage&quot;,&quot;id&quot;:&quot;ab99ad23-0bf2-34ee-ba68-1f8dd482b543&quot;,&quot;title&quot;:&quot;seaborn.histplot — seaborn 0.12.2 documentation&quot;,&quot;accessed&quot;:{&quot;date-parts&quot;:[[2023,5,8]]},&quot;URL&quot;:&quot;https://seaborn.pydata.org/generated/seaborn.histplot.html?highlight=histplot&quot;,&quot;container-title-short&quot;:&quot;&quot;},&quot;isTemporary&quot;:false}]},{&quot;citationID&quot;:&quot;MENDELEY_CITATION_9c775056-b9d4-451f-b852-727ef62f9587&quot;,&quot;properties&quot;:{&quot;noteIndex&quot;:0},&quot;isEdited&quot;:false,&quot;manualOverride&quot;:{&quot;isManuallyOverridden&quot;:false,&quot;citeprocText&quot;:&quot;(36,37)&quot;,&quot;manualOverrideText&quot;:&quot;&quot;},&quot;citationTag&quot;:&quot;MENDELEY_CITATION_v3_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&quot;,&quot;citationItems&quot;:[{&quot;id&quot;:&quot;7c620b1c-e205-34ea-8299-5cf093de4ebc&quot;,&quot;itemData&quot;:{&quot;type&quot;:&quot;webpage&quot;,&quot;id&quot;:&quot;7c620b1c-e205-34ea-8299-5cf093de4ebc&quot;,&quot;title&quot;:&quot;matplotlib.pyplot.xlabel — Matplotlib 3.7.1 documentation&quot;,&quot;accessed&quot;:{&quot;date-parts&quot;:[[2023,5,8]]},&quot;URL&quot;:&quot;https://matplotlib.org/stable/api/_as_gen/matplotlib.pyplot.xlabel.html&quot;,&quot;container-title-short&quot;:&quot;&quot;},&quot;isTemporary&quot;:false},{&quot;id&quot;:&quot;47522f48-ce15-3f85-90be-116ef2eba309&quot;,&quot;itemData&quot;:{&quot;type&quot;:&quot;webpage&quot;,&quot;id&quot;:&quot;47522f48-ce15-3f85-90be-116ef2eba309&quot;,&quot;title&quot;:&quot;matplotlib.pyplot.title — Matplotlib 3.7.1 documentation&quot;,&quot;accessed&quot;:{&quot;date-parts&quot;:[[2023,5,8]]},&quot;URL&quot;:&quot;https://matplotlib.org/stable/api/_as_gen/matplotlib.pyplot.title.html&quot;,&quot;container-title-short&quot;:&quot;&quot;},&quot;isTemporary&quot;:false}]},{&quot;citationID&quot;:&quot;MENDELEY_CITATION_96f45853-1b96-438a-a1f5-d158ec054244&quot;,&quot;properties&quot;:{&quot;noteIndex&quot;:0},&quot;isEdited&quot;:false,&quot;manualOverride&quot;:{&quot;isManuallyOverridden&quot;:false,&quot;citeprocText&quot;:&quot;(38)&quot;,&quot;manualOverrideText&quot;:&quot;&quot;},&quot;citationTag&quot;:&quot;MENDELEY_CITATION_v3_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&quot;,&quot;citationItems&quot;:[{&quot;id&quot;:&quot;1b03e386-6f39-3b8d-92ad-b0aa8afda35b&quot;,&quot;itemData&quot;:{&quot;type&quot;:&quot;article-journal&quot;,&quot;id&quot;:&quot;1b03e386-6f39-3b8d-92ad-b0aa8afda35b&quot;,&quot;title&quot;:&quot;The Theory of Probabilistic Hierarchical Learning for Classification&quot;,&quot;author&quot;:[{&quot;family&quot;:&quot;Ursani&quot;,&quot;given&quot;:&quot;Ziauddin&quot;,&quot;parse-names&quot;:false,&quot;dropping-particle&quot;:&quot;&quot;,&quot;non-dropping-particle&quot;:&quot;&quot;},{&quot;family&quot;:&quot;Ursani&quot;,&quot;given&quot;:&quot;Ahsan Ahmad&quot;,&quot;parse-names&quot;:false,&quot;dropping-particle&quot;:&quot;&quot;,&quot;non-dropping-particle&quot;:&quot;&quot;}],&quot;container-title&quot;:&quot;Annals of Emerging Technologies in Computing&quot;,&quot;DOI&quot;:&quot;10.33166/AETiC.2023.01.005&quot;,&quot;ISSN&quot;:&quot;2516-029X&quot;,&quot;URL&quot;:&quot;http://aetic.theiaer.org/archive/v7/v7n1/p5.html&quot;,&quot;issued&quot;:{&quot;date-parts&quot;:[[2023,1,1]]},&quot;page&quot;:&quot;61-74&quot;,&quot;abstract&quot;:&quot;&lt;p&gt;Providing the ability of classification to computers has remained at the core of the faculty of artificial intelligence. Its application has now made inroads towards nearly every walk of life, spreading over healthcare, education, defence, economics, linguistics, sociology, literature, transportation, agriculture, and industry etc. To our understanding most of the problems faced by us can be formulated as classification problems. Therefore, any novel contribution in this area has a great potential of applications in the real world. This paper proposes a novel way of learning from classification datasets i.e., hierarchical learning through set partitioning. The theory of probabilistic hierarchical learning for classification has been evolved through several works while widening its scope with each instance. The theory demonstrates that the classification of any dataset can be learnt by generating a hierarchy of learnt models each capable of classifying a disjoint subset of the training set. The basic assertion behind the theory is that an accurate classification of complex datasets can be achieved through hierarchical application of low complexity models. In this paper, the theory is redefined and revised based on four mathematical principles namely, principle of successive bifurcation, principle of two-tier discrimination, principle of class membership and the principle of selective data normalization. The algorithmic implementation of each principle is also discussed. The scope of the approach is now further widened to include ten popular real-world datasets in its test base. This approach does not only produce their accurate models but also produced above 95% accuracy on average with regard to the generalising ability, which is competitive with the contemporary literature.&lt;/p&gt;&quot;,&quot;issue&quot;:&quot;1&quot;,&quot;volume&quot;:&quot;7&quot;,&quot;container-title-short&quot;:&quot;&quot;},&quot;isTemporary&quot;:false}]},{&quot;citationID&quot;:&quot;MENDELEY_CITATION_d82816e2-8b71-4201-8815-ae884ab69bc5&quot;,&quot;properties&quot;:{&quot;noteIndex&quot;:0},&quot;isEdited&quot;:false,&quot;manualOverride&quot;:{&quot;isManuallyOverridden&quot;:false,&quot;citeprocText&quot;:&quot;(32)&quot;,&quot;manualOverrideText&quot;:&quot;&quot;},&quot;citationTag&quot;:&quot;MENDELEY_CITATION_v3_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&quot;,&quot;citationItems&quot;:[{&quot;id&quot;:&quot;a997c5f8-ef0a-3e70-a300-42e2fd694ffe&quot;,&quot;itemData&quot;:{&quot;type&quot;:&quot;webpage&quot;,&quot;id&quot;:&quot;a997c5f8-ef0a-3e70-a300-42e2fd694ffe&quot;,&quot;title&quot;:&quot;pandas - Python Data Analysis Library&quot;,&quot;accessed&quot;:{&quot;date-parts&quot;:[[2023,5,10]]},&quot;URL&quot;:&quot;https://pandas.pydata.org/&quot;,&quot;container-title-short&quot;:&quot;&quot;},&quot;isTemporary&quot;:false}]},{&quot;citationID&quot;:&quot;MENDELEY_CITATION_4db24a92-d034-4163-a414-b9e60f7fd19b&quot;,&quot;properties&quot;:{&quot;noteIndex&quot;:0},&quot;isEdited&quot;:false,&quot;manualOverride&quot;:{&quot;isManuallyOverridden&quot;:false,&quot;citeprocText&quot;:&quot;(39)&quot;,&quot;manualOverrideText&quot;:&quot;&quot;},&quot;citationTag&quot;:&quot;MENDELEY_CITATION_v3_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&quot;,&quot;citationItems&quot;:[{&quot;id&quot;:&quot;43ceb11e-7bdb-3f34-8521-316537d881a2&quot;,&quot;itemData&quot;:{&quot;type&quot;:&quot;webpage&quot;,&quot;id&quot;:&quot;43ceb11e-7bdb-3f34-8521-316537d881a2&quot;,&quot;title&quot;:&quot;Find the version of the Pandas and its dependencies - GeeksforGeeks&quot;,&quot;accessed&quot;:{&quot;date-parts&quot;:[[2023,5,10]]},&quot;URL&quot;:&quot;https://www.geeksforgeeks.org/find-the-version-of-the-pandas-and-its-dependencies/&quot;,&quot;container-title-short&quot;:&quot;&quot;},&quot;isTemporary&quot;:false}]},{&quot;citationID&quot;:&quot;MENDELEY_CITATION_603afde1-d307-47fc-9555-9db80d9514c7&quot;,&quot;properties&quot;:{&quot;noteIndex&quot;:0},&quot;isEdited&quot;:false,&quot;manualOverride&quot;:{&quot;isManuallyOverridden&quot;:false,&quot;citeprocText&quot;:&quot;(40)&quot;,&quot;manualOverrideText&quot;:&quot;&quot;},&quot;citationTag&quot;:&quot;MENDELEY_CITATION_v3_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&quot;,&quot;citationItems&quot;:[{&quot;id&quot;:&quot;874b8f3d-c2db-3d8d-90a0-fc71e2877dd0&quot;,&quot;itemData&quot;:{&quot;type&quot;:&quot;webpage&quot;,&quot;id&quot;:&quot;874b8f3d-c2db-3d8d-90a0-fc71e2877dd0&quot;,&quot;title&quot;:&quot;Pandas DataFrames&quot;,&quot;accessed&quot;:{&quot;date-parts&quot;:[[2023,5,10]]},&quot;URL&quot;:&quot;https://www.w3schools.com/python/pandas/pandas_dataframes.asp&quot;,&quot;container-title-short&quot;:&quot;&quot;},&quot;isTemporary&quot;:false}]},{&quot;citationID&quot;:&quot;MENDELEY_CITATION_941f6569-4944-46a4-89da-4496d0f89cfb&quot;,&quot;properties&quot;:{&quot;noteIndex&quot;:0},&quot;isEdited&quot;:false,&quot;manualOverride&quot;:{&quot;isManuallyOverridden&quot;:false,&quot;citeprocText&quot;:&quot;(41–44)&quot;,&quot;manualOverrideText&quot;:&quot;&quot;},&quot;citationTag&quot;:&quot;MENDELEY_CITATION_v3_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&quot;,&quot;citationItems&quot;:[{&quot;id&quot;:&quot;89841140-9a6a-3006-a312-8bcdcfe8cbf1&quot;,&quot;itemData&quot;:{&quot;type&quot;:&quot;webpage&quot;,&quot;id&quot;:&quot;89841140-9a6a-3006-a312-8bcdcfe8cbf1&quot;,&quot;title&quot;:&quot;pandas.DataFrame.describe — pandas 2.0.1 documentation&quot;,&quot;accessed&quot;:{&quot;date-parts&quot;:[[2023,5,10]]},&quot;URL&quot;:&quot;https://pandas.pydata.org/pandas-docs/stable/reference/api/pandas.DataFrame.describe.html?highlight=describe#pandas.DataFrame.describe&quot;,&quot;container-title-short&quot;:&quot;&quot;},&quot;isTemporary&quot;:false},{&quot;id&quot;:&quot;7fde0ad5-5463-3ffd-8417-aeebf81b1e80&quot;,&quot;itemData&quot;:{&quot;type&quot;:&quot;webpage&quot;,&quot;id&quot;:&quot;7fde0ad5-5463-3ffd-8417-aeebf81b1e80&quot;,&quot;title&quot;:&quot;pandas.DataFrame.info — pandas 2.0.1 documentation&quot;,&quot;accessed&quot;:{&quot;date-parts&quot;:[[2023,5,10]]},&quot;URL&quot;:&quot;https://pandas.pydata.org/pandas-docs/stable/reference/api/pandas.DataFrame.info.html?highlight=info#pandas.DataFrame.info&quot;,&quot;container-title-short&quot;:&quot;&quot;},&quot;isTemporary&quot;:false},{&quot;id&quot;:&quot;70c42740-9b15-3a40-bc21-fce337a44b7b&quot;,&quot;itemData&quot;:{&quot;type&quot;:&quot;webpage&quot;,&quot;id&quot;:&quot;70c42740-9b15-3a40-bc21-fce337a44b7b&quot;,&quot;title&quot;:&quot;pandas.DataFrame.tail — pandas 2.0.1 documentation&quot;,&quot;accessed&quot;:{&quot;date-parts&quot;:[[2023,5,10]]},&quot;URL&quot;:&quot;https://pandas.pydata.org/pandas-docs/stable/reference/api/pandas.DataFrame.tail.html?highlight=tail#pandas.DataFrame.tail&quot;,&quot;container-title-short&quot;:&quot;&quot;},&quot;isTemporary&quot;:false},{&quot;id&quot;:&quot;cef09153-bdd7-39d0-806d-126d24d27ec0&quot;,&quot;itemData&quot;:{&quot;type&quot;:&quot;webpage&quot;,&quot;id&quot;:&quot;cef09153-bdd7-39d0-806d-126d24d27ec0&quot;,&quot;title&quot;:&quot;pandas.DataFrame.head — pandas 2.0.1 documentation&quot;,&quot;accessed&quot;:{&quot;date-parts&quot;:[[2023,5,10]]},&quot;URL&quot;:&quot;https://pandas.pydata.org/pandas-docs/stable/reference/api/pandas.DataFrame.head.html&quot;,&quot;container-title-short&quot;:&quot;&quot;},&quot;isTemporary&quot;:false}]},{&quot;citationID&quot;:&quot;MENDELEY_CITATION_3bb0588d-da41-46e1-b252-0c357976ec56&quot;,&quot;properties&quot;:{&quot;noteIndex&quot;:0},&quot;isEdited&quot;:false,&quot;manualOverride&quot;:{&quot;isManuallyOverridden&quot;:false,&quot;citeprocText&quot;:&quot;(45–47)&quot;,&quot;manualOverrideText&quot;:&quot;&quot;},&quot;citationTag&quot;:&quot;MENDELEY_CITATION_v3_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&quot;,&quot;citationItems&quot;:[{&quot;id&quot;:&quot;161c2980-01e7-3297-801d-4861b905a425&quot;,&quot;itemData&quot;:{&quot;type&quot;:&quot;webpage&quot;,&quot;id&quot;:&quot;161c2980-01e7-3297-801d-4861b905a425&quot;,&quot;title&quot;:&quot;Data Cleaning and Preparation in Pandas and Python • datagy&quot;,&quot;accessed&quot;:{&quot;date-parts&quot;:[[2023,5,10]]},&quot;URL&quot;:&quot;https://datagy.io/pandas-data-cleaning/&quot;,&quot;container-title-short&quot;:&quot;&quot;},&quot;isTemporary&quot;:false},{&quot;id&quot;:&quot;41b16f8f-4e45-391f-b0e8-89382b706e38&quot;,&quot;itemData&quot;:{&quot;type&quot;:&quot;webpage&quot;,&quot;id&quot;:&quot;41b16f8f-4e45-391f-b0e8-89382b706e38&quot;,&quot;title&quot;:&quot;pandas.DataFrame.duplicated — pandas 2.0.1 documentation&quot;,&quot;accessed&quot;:{&quot;date-parts&quot;:[[2023,5,10]]},&quot;URL&quot;:&quot;https://pandas.pydata.org/pandas-docs/stable/reference/api/pandas.DataFrame.duplicated.html?highlight=duplicated#pandas.DataFrame.duplicated&quot;,&quot;container-title-short&quot;:&quot;&quot;},&quot;isTemporary&quot;:false},{&quot;id&quot;:&quot;3954ac01-d5ef-3422-92e0-077172eb1490&quot;,&quot;itemData&quot;:{&quot;type&quot;:&quot;webpage&quot;,&quot;id&quot;:&quot;3954ac01-d5ef-3422-92e0-077172eb1490&quot;,&quot;title&quot;:&quot;Options and settings — pandas 2.0.1 documentation&quot;,&quot;accessed&quot;:{&quot;date-parts&quot;:[[2023,5,10]]},&quot;URL&quot;:&quot;https://pandas.pydata.org/pandas-docs/stable/user_guide/options.html?highlight=max_rows&quot;,&quot;container-title-short&quot;:&quot;&quot;},&quot;isTemporary&quot;:false}]},{&quot;citationID&quot;:&quot;MENDELEY_CITATION_22fd5219-98cd-4571-b836-daf2064e9cf8&quot;,&quot;properties&quot;:{&quot;noteIndex&quot;:0},&quot;isEdited&quot;:false,&quot;manualOverride&quot;:{&quot;isManuallyOverridden&quot;:false,&quot;citeprocText&quot;:&quot;(4,5,9–12,48–50)&quot;,&quot;manualOverrideText&quot;:&quot;&quot;},&quot;citationTag&quot;:&quot;MENDELEY_CITATION_v3_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&quot;,&quot;citationItems&quot;:[{&quot;id&quot;:&quot;2153d071-4281-3530-b2df-b2aac27abb60&quot;,&quot;itemData&quot;:{&quot;type&quot;:&quot;webpage&quot;,&quot;id&quot;:&quot;2153d071-4281-3530-b2df-b2aac27abb60&quot;,&quot;title&quot;:&quot;Categorical data — pandas 2.0.1 documentation&quot;,&quot;accessed&quot;:{&quot;date-parts&quot;:[[2023,4,24]]},&quot;URL&quot;:&quot;https://pandas.pydata.org/pandas-docs/stable/user_guide/categorical.html&quot;,&quot;container-title-short&quot;:&quot;&quot;},&quot;isTemporary&quot;:false},{&quot;id&quot;:&quot;f137dc03-ddfc-312e-8391-fa02224f6883&quot;,&quot;itemData&quot;:{&quot;type&quot;:&quot;webpage&quot;,&quot;id&quot;:&quot;f137dc03-ddfc-312e-8391-fa02224f6883&quot;,&quot;title&quot;:&quot;Python Histogram Plotting: NumPy, Matplotlib, pandas &amp; Seaborn – Real Python&quot;,&quot;accessed&quot;:{&quot;date-parts&quot;:[[2023,4,22]]},&quot;URL&quot;:&quot;https://realpython.com/python-histograms/&quot;,&quot;container-title-short&quot;:&quot;&quot;},&quot;isTemporary&quot;:false},{&quot;id&quot;:&quot;218f0007-b72c-397c-8786-96341b185edb&quot;,&quot;itemData&quot;:{&quot;type&quot;:&quot;webpage&quot;,&quot;id&quot;:&quot;218f0007-b72c-397c-8786-96341b185edb&quot;,&quot;title&quot;:&quot;seaborn.pairplot — seaborn 0.12.2 documentation&quot;,&quot;accessed&quot;:{&quot;date-parts&quot;:[[2023,4,22]]},&quot;URL&quot;:&quot;https://seaborn.pydata.org/generated/seaborn.pairplot.html&quot;,&quot;container-title-short&quot;:&quot;&quot;},&quot;isTemporary&quot;:false},{&quot;id&quot;:&quot;5752630b-f803-345d-9865-b95771f8f61b&quot;,&quot;itemData&quot;:{&quot;type&quot;:&quot;webpage&quot;,&quot;id&quot;:&quot;5752630b-f803-345d-9865-b95771f8f61b&quot;,&quot;title&quot;:&quot;python - Save plot to image file instead of displaying it - Stack Overflow&quot;,&quot;accessed&quot;:{&quot;date-parts&quot;:[[2023,4,22]]},&quot;URL&quot;:&quot;https://stackoverflow.com/questions/9622163/save-plot-to-image-file-instead-of-displaying-it&quot;,&quot;container-title-short&quot;:&quot;&quot;},&quot;isTemporary&quot;:false},{&quot;id&quot;:&quot;23df85ea-722a-327e-bb99-edd72be5bb0e&quot;,&quot;itemData&quot;:{&quot;type&quot;:&quot;webpage&quot;,&quot;id&quot;:&quot;23df85ea-722a-327e-bb99-edd72be5bb0e&quot;,&quot;title&quot;:&quot;How do I select a subset of a DataFrame? — pandas 2.0.0 documentation&quot;,&quot;accessed&quot;:{&quot;date-parts&quot;:[[2023,4,22]]},&quot;URL&quot;:&quot;https://pandas.pydata.org/pandas-docs/stable/getting_started/intro_tutorials/03_subset_data.html&quot;,&quot;container-title-short&quot;:&quot;&quot;},&quot;isTemporary&quot;:false},{&quot;id&quot;:&quot;e5587534-c8e7-3bf4-8cf7-a70817a5a720&quot;,&quot;itemData&quot;:{&quot;type&quot;:&quot;webpage&quot;,&quot;id&quot;:&quot;e5587534-c8e7-3bf4-8cf7-a70817a5a720&quot;,&quot;title&quot;:&quot;Matplotlib — Visualization with Python&quot;,&quot;accessed&quot;:{&quot;date-parts&quot;:[[2023,4,18]]},&quot;URL&quot;:&quot;https://matplotlib.org/&quot;,&quot;container-title-short&quot;:&quot;&quot;},&quot;isTemporary&quot;:false},{&quot;id&quot;:&quot;88495bab-c831-346c-92c6-42e334511db8&quot;,&quot;itemData&quot;:{&quot;type&quot;:&quot;webpage&quot;,&quot;id&quot;:&quot;88495bab-c831-346c-92c6-42e334511db8&quot;,&quot;title&quot;:&quot;IO tools (text, CSV, HDF5, …) — pandas 2.0.0 documentation&quot;,&quot;accessed&quot;:{&quot;date-parts&quot;:[[2023,4,18]]},&quot;URL&quot;:&quot;https://pandas.pydata.org/pandas-docs/stable/user_guide/io.html#csv-text-files&quot;,&quot;container-title-short&quot;:&quot;&quot;},&quot;isTemporary&quot;:false},{&quot;id&quot;:&quot;0e3f92f7-e07a-38c7-b4c0-2955b9768a02&quot;,&quot;itemData&quot;:{&quot;type&quot;:&quot;webpage&quot;,&quot;id&quot;:&quot;0e3f92f7-e07a-38c7-b4c0-2955b9768a02&quot;,&quot;title&quot;:&quot;UCI Machine Learning Repository: Iris Data Set&quot;,&quot;accessed&quot;:{&quot;date-parts&quot;:[[2023,4,18]]},&quot;URL&quot;:&quot;https://archive.ics.uci.edu/ml/datasets/iris&quot;,&quot;container-title-short&quot;:&quot;&quot;},&quot;isTemporary&quot;:false},{&quot;id&quot;:&quot;89cc8dfe-f9e8-372c-97be-57506e1a1173&quot;,&quot;itemData&quot;:{&quot;type&quot;:&quot;article-journal&quot;,&quot;id&quot;:&quot;89cc8dfe-f9e8-372c-97be-57506e1a1173&quot;,&quot;title&quot;:&quot;THE USE OF MULTIPLE MEASUREMENTS IN TAXONOMIC PROBLEMS&quot;,&quot;author&quot;:[{&quot;family&quot;:&quot;FISHER&quot;,&quot;given&quot;:&quot;R. A.&quot;,&quot;parse-names&quot;:false,&quot;dropping-particle&quot;:&quot;&quot;,&quot;non-dropping-particle&quot;:&quot;&quot;}],&quot;container-title&quot;:&quot;Annals of Eugenics&quot;,&quot;container-title-short&quot;:&quot;Ann Eugen&quot;,&quot;accessed&quot;:{&quot;date-parts&quot;:[[2023,4,18]]},&quot;DOI&quot;:&quot;10.1111/J.1469-1809.1936.TB02137.X&quot;,&quot;URL&quot;:&quot;https://onlinelibrary.wiley.com/doi/10.1111/j.1469-1809.1936.tb02137.x&quot;,&quot;issued&quot;:{&quot;date-parts&quot;:[[1936,9]]},&quot;page&quot;:&quot;179-188&quot;,&quot;abstract&quot;:&quot;When two or more populations have been measured in several characters, special interest attaches to certain functions of the measurements by which the populations are discriminated. At the author's suggestion use has already been made of this fact in craniometry (a) by Mr E. S. Martin, who has applied the principle to the sex differences in measurements of the mandible, and (b) by Miss Mildred Barnard, who showed how to obtain from a series of dated series the particular compound of cranial measurements showing most distinctly a progressive or secular trend. In the present paper the application of the same principle will be illustrated on a taxonomic problem; some questions connected with the precision of the processes employed will also be discussed.&quot;,&quot;publisher&quot;:&quot;Wiley&quot;,&quot;issue&quot;:&quot;2&quot;,&quot;volume&quot;:&quot;7&quot;},&quot;isTemporary&quot;:false}]}]"/>
     <we:property name="MENDELEY_CITATIONS_STYLE" value="{&quot;id&quot;:&quot;https://www.zotero.org/styles/vancouver&quot;,&quot;title&quot;:&quot;Vancouver&quot;,&quot;format&quot;:&quot;numeric&quot;,&quot;defaultLocale&quot;:null,&quot;isLocaleCodeValid&quot;:true}"/>
   </we:properties>
   <we:bindings/>

</xml_diff>